<commit_message>
Added more justifications for my part of the work (Dinosaurs, Grounds)
</commit_message>
<xml_diff>
--- a/docs/Design_Rationale.docx
+++ b/docs/Design_Rationale.docx
@@ -137,6 +137,13 @@
         </w:rPr>
         <w:t xml:space="preserve"> classes.</w:t>
       </w:r>
+      <w:r>
+        <w:rPr>
+          <w:sz w:val="24"/>
+          <w:szCs w:val="24"/>
+        </w:rPr>
+        <w:t xml:space="preserve"> This class can also be used to add statuses to grounds, like TALL or SHORT for bushes and trees, reducing dependency on checking class type. This will help to reduce dependency on checking dinosaur class type.</w:t>
+      </w:r>
     </w:p>
     <w:p>
       <w:pPr>
@@ -186,32 +193,763 @@
           <w:szCs w:val="24"/>
           <w:u w:val="single"/>
         </w:rPr>
+        <w:t xml:space="preserve"> Class</w:t>
+      </w:r>
+    </w:p>
+    <w:p>
+      <w:pPr>
+        <w:jc w:val="both"/>
+        <w:rPr>
+          <w:sz w:val="24"/>
+          <w:szCs w:val="24"/>
+        </w:rPr>
+      </w:pPr>
+      <w:r>
+        <w:rPr>
+          <w:sz w:val="24"/>
+          <w:szCs w:val="24"/>
+        </w:rPr>
+        <w:t xml:space="preserve">This </w:t>
+      </w:r>
+      <w:proofErr w:type="spellStart"/>
+      <w:r>
+        <w:rPr>
+          <w:sz w:val="24"/>
+          <w:szCs w:val="24"/>
+        </w:rPr>
+        <w:t>enum</w:t>
+      </w:r>
+      <w:proofErr w:type="spellEnd"/>
+      <w:r>
+        <w:rPr>
+          <w:sz w:val="24"/>
+          <w:szCs w:val="24"/>
+        </w:rPr>
+        <w:t xml:space="preserve"> class is used in determining dinosaurs’ genders. Is a separate </w:t>
+      </w:r>
+      <w:proofErr w:type="spellStart"/>
+      <w:r>
+        <w:rPr>
+          <w:sz w:val="24"/>
+          <w:szCs w:val="24"/>
+        </w:rPr>
+        <w:t>enum</w:t>
+      </w:r>
+      <w:proofErr w:type="spellEnd"/>
+      <w:r>
+        <w:rPr>
+          <w:sz w:val="24"/>
+          <w:szCs w:val="24"/>
+        </w:rPr>
+        <w:t xml:space="preserve"> class from Status as we need to lock what type of </w:t>
+      </w:r>
+      <w:proofErr w:type="spellStart"/>
+      <w:r>
+        <w:rPr>
+          <w:sz w:val="24"/>
+          <w:szCs w:val="24"/>
+        </w:rPr>
+        <w:t>enum</w:t>
+      </w:r>
+      <w:proofErr w:type="spellEnd"/>
+      <w:r>
+        <w:rPr>
+          <w:sz w:val="24"/>
+          <w:szCs w:val="24"/>
+        </w:rPr>
+        <w:t xml:space="preserve"> is it when creating dinosaurs.</w:t>
+      </w:r>
+      <w:r>
+        <w:rPr>
+          <w:sz w:val="24"/>
+          <w:szCs w:val="24"/>
+        </w:rPr>
+        <w:t xml:space="preserve"> Using this will be much clearer than using Boolean to indicate female or male, making it easier to understand.</w:t>
+      </w:r>
+    </w:p>
+    <w:p>
+      <w:pPr>
+        <w:jc w:val="both"/>
+        <w:rPr>
+          <w:b/>
+          <w:sz w:val="24"/>
+          <w:szCs w:val="24"/>
+          <w:u w:val="single"/>
+        </w:rPr>
+      </w:pPr>
+    </w:p>
+    <w:p>
+      <w:pPr>
+        <w:jc w:val="both"/>
+        <w:rPr>
+          <w:b/>
+          <w:sz w:val="24"/>
+          <w:szCs w:val="24"/>
+          <w:u w:val="single"/>
+        </w:rPr>
+      </w:pPr>
+      <w:r>
+        <w:rPr>
+          <w:b/>
+          <w:sz w:val="24"/>
+          <w:szCs w:val="24"/>
+          <w:u w:val="single"/>
+        </w:rPr>
+        <w:t>Dinosaur Abstract Class Extends Actor</w:t>
+      </w:r>
+    </w:p>
+    <w:p>
+      <w:pPr>
+        <w:jc w:val="both"/>
+        <w:rPr>
+          <w:sz w:val="24"/>
+          <w:szCs w:val="24"/>
+        </w:rPr>
+      </w:pPr>
+      <w:r>
+        <w:rPr>
+          <w:sz w:val="24"/>
+          <w:szCs w:val="24"/>
+        </w:rPr>
+        <w:t>The class was created to have a generalisation of what things are to be processed each turn for the dinosaur (</w:t>
+      </w:r>
+      <w:proofErr w:type="spellStart"/>
+      <w:r>
+        <w:rPr>
+          <w:sz w:val="24"/>
+          <w:szCs w:val="24"/>
+        </w:rPr>
+        <w:t>playTurn</w:t>
+      </w:r>
+      <w:proofErr w:type="spellEnd"/>
+      <w:r>
+        <w:rPr>
+          <w:sz w:val="24"/>
+          <w:szCs w:val="24"/>
+        </w:rPr>
+        <w:t xml:space="preserve">() method), such as hunger(HP), age, pregnancy, as well as going through the behaviour </w:t>
+      </w:r>
+      <w:proofErr w:type="spellStart"/>
+      <w:r>
+        <w:rPr>
+          <w:sz w:val="24"/>
+          <w:szCs w:val="24"/>
+        </w:rPr>
+        <w:t>ArrayList</w:t>
+      </w:r>
+      <w:proofErr w:type="spellEnd"/>
+      <w:r>
+        <w:rPr>
+          <w:sz w:val="24"/>
+          <w:szCs w:val="24"/>
+        </w:rPr>
+        <w:t xml:space="preserve"> to find an action to do. When extended, the extended class should call its parent’s </w:t>
+      </w:r>
+      <w:proofErr w:type="spellStart"/>
+      <w:proofErr w:type="gramStart"/>
+      <w:r>
+        <w:rPr>
+          <w:sz w:val="24"/>
+          <w:szCs w:val="24"/>
+        </w:rPr>
+        <w:t>playTurn</w:t>
+      </w:r>
+      <w:proofErr w:type="spellEnd"/>
+      <w:r>
+        <w:rPr>
+          <w:sz w:val="24"/>
+          <w:szCs w:val="24"/>
+        </w:rPr>
+        <w:t>(</w:t>
+      </w:r>
+      <w:proofErr w:type="gramEnd"/>
+      <w:r>
+        <w:rPr>
+          <w:sz w:val="24"/>
+          <w:szCs w:val="24"/>
+        </w:rPr>
+        <w:t xml:space="preserve">) method, reducing repeated code. This class should have various helper methods </w:t>
+      </w:r>
+      <w:r>
+        <w:rPr>
+          <w:sz w:val="24"/>
+          <w:szCs w:val="24"/>
+        </w:rPr>
+        <w:t xml:space="preserve">that will help in </w:t>
+      </w:r>
+      <w:proofErr w:type="spellStart"/>
+      <w:proofErr w:type="gramStart"/>
+      <w:r>
+        <w:rPr>
+          <w:sz w:val="24"/>
+          <w:szCs w:val="24"/>
+        </w:rPr>
+        <w:t>playTurn</w:t>
+      </w:r>
+      <w:proofErr w:type="spellEnd"/>
+      <w:r>
+        <w:rPr>
+          <w:sz w:val="24"/>
+          <w:szCs w:val="24"/>
+        </w:rPr>
+        <w:t>(</w:t>
+      </w:r>
+      <w:proofErr w:type="gramEnd"/>
+      <w:r>
+        <w:rPr>
+          <w:sz w:val="24"/>
+          <w:szCs w:val="24"/>
+        </w:rPr>
+        <w:t xml:space="preserve">) such as checking how long it was unconscious, to avoid </w:t>
+      </w:r>
+      <w:proofErr w:type="spellStart"/>
+      <w:r>
+        <w:rPr>
+          <w:sz w:val="24"/>
+          <w:szCs w:val="24"/>
+        </w:rPr>
+        <w:t>cluterring</w:t>
+      </w:r>
+      <w:proofErr w:type="spellEnd"/>
+      <w:r>
+        <w:rPr>
+          <w:sz w:val="24"/>
+          <w:szCs w:val="24"/>
+        </w:rPr>
+        <w:t xml:space="preserve"> up </w:t>
+      </w:r>
+      <w:proofErr w:type="spellStart"/>
+      <w:r>
+        <w:rPr>
+          <w:sz w:val="24"/>
+          <w:szCs w:val="24"/>
+        </w:rPr>
+        <w:t>playTurn</w:t>
+      </w:r>
+      <w:proofErr w:type="spellEnd"/>
+      <w:r>
+        <w:rPr>
+          <w:sz w:val="24"/>
+          <w:szCs w:val="24"/>
+        </w:rPr>
+        <w:t>()</w:t>
+      </w:r>
+      <w:r>
+        <w:rPr>
+          <w:sz w:val="24"/>
+          <w:szCs w:val="24"/>
+        </w:rPr>
+        <w:t xml:space="preserve">. Would also have many attributes, and static final attributes that help in </w:t>
+      </w:r>
+      <w:proofErr w:type="spellStart"/>
+      <w:proofErr w:type="gramStart"/>
+      <w:r>
+        <w:rPr>
+          <w:sz w:val="24"/>
+          <w:szCs w:val="24"/>
+        </w:rPr>
+        <w:t>playTurn</w:t>
+      </w:r>
+      <w:proofErr w:type="spellEnd"/>
+      <w:r>
+        <w:rPr>
+          <w:sz w:val="24"/>
+          <w:szCs w:val="24"/>
+        </w:rPr>
+        <w:t>(</w:t>
+      </w:r>
+      <w:proofErr w:type="gramEnd"/>
+      <w:r>
+        <w:rPr>
+          <w:sz w:val="24"/>
+          <w:szCs w:val="24"/>
+        </w:rPr>
+        <w:t xml:space="preserve">) and other classes, such as age, </w:t>
+      </w:r>
+      <w:proofErr w:type="spellStart"/>
+      <w:r>
+        <w:rPr>
+          <w:sz w:val="24"/>
+          <w:szCs w:val="24"/>
+        </w:rPr>
+        <w:t>pregnantAge</w:t>
+      </w:r>
+      <w:proofErr w:type="spellEnd"/>
+      <w:r>
+        <w:rPr>
+          <w:sz w:val="24"/>
+          <w:szCs w:val="24"/>
+        </w:rPr>
+        <w:t xml:space="preserve">, </w:t>
+      </w:r>
+      <w:proofErr w:type="spellStart"/>
+      <w:r>
+        <w:rPr>
+          <w:sz w:val="24"/>
+          <w:szCs w:val="24"/>
+        </w:rPr>
+        <w:t>unConsciousTime</w:t>
+      </w:r>
+      <w:proofErr w:type="spellEnd"/>
+      <w:r>
+        <w:rPr>
+          <w:sz w:val="24"/>
+          <w:szCs w:val="24"/>
+        </w:rPr>
+        <w:t xml:space="preserve">, HUNGRY_INT, CORPSE_ROT_TIME. Will also have an </w:t>
+      </w:r>
+      <w:proofErr w:type="spellStart"/>
+      <w:r>
+        <w:rPr>
+          <w:sz w:val="24"/>
+          <w:szCs w:val="24"/>
+        </w:rPr>
+        <w:t>ArrayList</w:t>
+      </w:r>
+      <w:proofErr w:type="spellEnd"/>
+      <w:r>
+        <w:rPr>
+          <w:sz w:val="24"/>
+          <w:szCs w:val="24"/>
+        </w:rPr>
+        <w:t xml:space="preserve"> of behaviour that is used in </w:t>
+      </w:r>
+      <w:proofErr w:type="spellStart"/>
+      <w:proofErr w:type="gramStart"/>
+      <w:r>
+        <w:rPr>
+          <w:sz w:val="24"/>
+          <w:szCs w:val="24"/>
+        </w:rPr>
+        <w:t>playTurn</w:t>
+      </w:r>
+      <w:proofErr w:type="spellEnd"/>
+      <w:r>
+        <w:rPr>
+          <w:sz w:val="24"/>
+          <w:szCs w:val="24"/>
+        </w:rPr>
+        <w:t>(</w:t>
+      </w:r>
+      <w:proofErr w:type="gramEnd"/>
+      <w:r>
+        <w:rPr>
+          <w:sz w:val="24"/>
+          <w:szCs w:val="24"/>
+        </w:rPr>
+        <w:t xml:space="preserve">). The constructor of this class should initialise the age and gender, and add </w:t>
+      </w:r>
+      <w:proofErr w:type="spellStart"/>
+      <w:r>
+        <w:rPr>
+          <w:sz w:val="24"/>
+          <w:szCs w:val="24"/>
+        </w:rPr>
+        <w:t>WanderBehaviour</w:t>
+      </w:r>
+      <w:proofErr w:type="spellEnd"/>
+      <w:r>
+        <w:rPr>
+          <w:sz w:val="24"/>
+          <w:szCs w:val="24"/>
+        </w:rPr>
+        <w:t xml:space="preserve">, and more can be added to the front of the </w:t>
+      </w:r>
+      <w:proofErr w:type="spellStart"/>
+      <w:r>
+        <w:rPr>
+          <w:sz w:val="24"/>
+          <w:szCs w:val="24"/>
+        </w:rPr>
+        <w:t>ArrayList</w:t>
+      </w:r>
+      <w:proofErr w:type="spellEnd"/>
+      <w:r>
+        <w:rPr>
+          <w:sz w:val="24"/>
+          <w:szCs w:val="24"/>
+        </w:rPr>
+        <w:t xml:space="preserve"> in extended classes, to show more behaviours in a dinosaur. There should be two constructors where one is an one parameter constructor that takes in gender from the status </w:t>
+      </w:r>
+      <w:proofErr w:type="spellStart"/>
+      <w:r>
+        <w:rPr>
+          <w:sz w:val="24"/>
+          <w:szCs w:val="24"/>
+        </w:rPr>
+        <w:t>enum</w:t>
+      </w:r>
+      <w:proofErr w:type="spellEnd"/>
+      <w:r>
+        <w:rPr>
+          <w:sz w:val="24"/>
+          <w:szCs w:val="24"/>
+        </w:rPr>
+        <w:t xml:space="preserve"> class, and will add the gender </w:t>
+      </w:r>
+      <w:proofErr w:type="spellStart"/>
+      <w:proofErr w:type="gramStart"/>
+      <w:r>
+        <w:rPr>
+          <w:sz w:val="24"/>
+          <w:szCs w:val="24"/>
+        </w:rPr>
+        <w:t>enum</w:t>
+      </w:r>
+      <w:proofErr w:type="spellEnd"/>
+      <w:r>
+        <w:rPr>
+          <w:sz w:val="24"/>
+          <w:szCs w:val="24"/>
+        </w:rPr>
+        <w:t>(</w:t>
+      </w:r>
+      <w:proofErr w:type="gramEnd"/>
+      <w:r>
+        <w:rPr>
+          <w:sz w:val="24"/>
+          <w:szCs w:val="24"/>
+        </w:rPr>
+        <w:t>MALE or FEMALE) into capabilities depending on the gender, and automatically initialises age to the adult age. The other constructor will take in age and gender (or just age and randomise the gender), and initialises the dinosaur normally, with an inputted age, as well as gender.</w:t>
+      </w:r>
+    </w:p>
+    <w:p>
+      <w:pPr>
+        <w:jc w:val="both"/>
+        <w:rPr>
+          <w:sz w:val="24"/>
+          <w:szCs w:val="24"/>
+        </w:rPr>
+      </w:pPr>
+    </w:p>
+    <w:p>
+      <w:pPr>
+        <w:jc w:val="both"/>
+        <w:rPr>
+          <w:sz w:val="24"/>
+          <w:szCs w:val="24"/>
+        </w:rPr>
+      </w:pPr>
+      <w:r>
+        <w:rPr>
+          <w:sz w:val="24"/>
+          <w:szCs w:val="24"/>
+        </w:rPr>
+        <w:t>When extending this class, many of the attributes and methods will be inherited, thus reducing repeated codes. Each dinosaur is still of type Actor, in which the engine will still process, and doesn’t increase dependency.</w:t>
+      </w:r>
+    </w:p>
+    <w:p>
+      <w:pPr>
+        <w:jc w:val="both"/>
+        <w:rPr>
+          <w:sz w:val="24"/>
+          <w:szCs w:val="24"/>
+        </w:rPr>
+      </w:pPr>
+    </w:p>
+    <w:p>
+      <w:pPr>
+        <w:jc w:val="both"/>
+        <w:rPr>
+          <w:sz w:val="24"/>
+          <w:szCs w:val="24"/>
+        </w:rPr>
+      </w:pPr>
+      <w:r>
+        <w:rPr>
+          <w:sz w:val="24"/>
+          <w:szCs w:val="24"/>
+        </w:rPr>
+        <w:t xml:space="preserve">Any subsequent classes that wish to have its own max HP, starting HP, </w:t>
+      </w:r>
+      <w:proofErr w:type="spellStart"/>
+      <w:r>
+        <w:rPr>
+          <w:sz w:val="24"/>
+          <w:szCs w:val="24"/>
+        </w:rPr>
+        <w:t>etc</w:t>
+      </w:r>
+      <w:proofErr w:type="spellEnd"/>
+      <w:r>
+        <w:rPr>
+          <w:sz w:val="24"/>
+          <w:szCs w:val="24"/>
+        </w:rPr>
+        <w:t xml:space="preserve"> can just simply override the final static attribute, and all other code will still use the same attributes instead of a number that needs to be updated everywhere else.</w:t>
+      </w:r>
+    </w:p>
+    <w:p>
+      <w:pPr>
+        <w:jc w:val="both"/>
+        <w:rPr>
+          <w:sz w:val="24"/>
+          <w:szCs w:val="24"/>
+        </w:rPr>
+      </w:pPr>
+    </w:p>
+    <w:p>
+      <w:pPr>
+        <w:jc w:val="both"/>
+        <w:rPr>
+          <w:b/>
+          <w:sz w:val="24"/>
+          <w:szCs w:val="24"/>
+          <w:u w:val="single"/>
+        </w:rPr>
+      </w:pPr>
+      <w:proofErr w:type="spellStart"/>
+      <w:r>
+        <w:rPr>
+          <w:b/>
+          <w:sz w:val="24"/>
+          <w:szCs w:val="24"/>
+          <w:u w:val="single"/>
+        </w:rPr>
+        <w:t>HerbivoreDinosaur</w:t>
+      </w:r>
+      <w:proofErr w:type="spellEnd"/>
+      <w:r>
+        <w:rPr>
+          <w:b/>
+          <w:sz w:val="24"/>
+          <w:szCs w:val="24"/>
+          <w:u w:val="single"/>
+        </w:rPr>
+        <w:t xml:space="preserve"> Abstract Class Extends Dinosaur</w:t>
+      </w:r>
+    </w:p>
+    <w:p>
+      <w:pPr>
+        <w:jc w:val="both"/>
+        <w:rPr>
+          <w:sz w:val="24"/>
+          <w:szCs w:val="24"/>
+        </w:rPr>
+      </w:pPr>
+      <w:r>
+        <w:rPr>
+          <w:sz w:val="24"/>
+          <w:szCs w:val="24"/>
+        </w:rPr>
+        <w:t xml:space="preserve">This class is created so that we can generalise the herbivore food behaviour. This class will extend its parent’s constructors and add the necessary behaviours, </w:t>
+      </w:r>
+      <w:proofErr w:type="spellStart"/>
+      <w:r>
+        <w:rPr>
+          <w:sz w:val="24"/>
+          <w:szCs w:val="24"/>
+        </w:rPr>
+        <w:t>BreedBehaviour</w:t>
+      </w:r>
+      <w:proofErr w:type="spellEnd"/>
+      <w:r>
+        <w:rPr>
+          <w:sz w:val="24"/>
+          <w:szCs w:val="24"/>
+        </w:rPr>
         <w:t xml:space="preserve"> </w:t>
       </w:r>
-      <w:r>
-        <w:rPr>
-          <w:b/>
-          <w:sz w:val="24"/>
-          <w:szCs w:val="24"/>
-          <w:u w:val="single"/>
-        </w:rPr>
-        <w:t>Class</w:t>
-      </w:r>
-    </w:p>
-    <w:p>
-      <w:pPr>
-        <w:jc w:val="both"/>
-        <w:rPr>
-          <w:sz w:val="24"/>
-          <w:szCs w:val="24"/>
-        </w:rPr>
-      </w:pPr>
-      <w:r>
-        <w:rPr>
-          <w:sz w:val="24"/>
-          <w:szCs w:val="24"/>
-        </w:rPr>
-        <w:t xml:space="preserve">This </w:t>
+      <w:proofErr w:type="gramStart"/>
+      <w:r>
+        <w:rPr>
+          <w:sz w:val="24"/>
+          <w:szCs w:val="24"/>
+        </w:rPr>
+        <w:t xml:space="preserve">and  </w:t>
+      </w:r>
+      <w:proofErr w:type="spellStart"/>
+      <w:r>
+        <w:rPr>
+          <w:sz w:val="24"/>
+          <w:szCs w:val="24"/>
+        </w:rPr>
+        <w:t>HerbHungerBehaviour</w:t>
+      </w:r>
+      <w:proofErr w:type="spellEnd"/>
+      <w:proofErr w:type="gramEnd"/>
+      <w:r>
+        <w:rPr>
+          <w:sz w:val="24"/>
+          <w:szCs w:val="24"/>
+        </w:rPr>
+        <w:t xml:space="preserve"> in the constructor, to give </w:t>
+      </w:r>
+      <w:proofErr w:type="spellStart"/>
+      <w:r>
+        <w:rPr>
+          <w:sz w:val="24"/>
+          <w:szCs w:val="24"/>
+        </w:rPr>
+        <w:t>HerbivoreDinosaurs</w:t>
+      </w:r>
+      <w:proofErr w:type="spellEnd"/>
+      <w:r>
+        <w:rPr>
+          <w:sz w:val="24"/>
+          <w:szCs w:val="24"/>
+        </w:rPr>
+        <w:t xml:space="preserve"> breeding and feeding behaviour which simulates the dinosaur’s breeding and feeding. This class is here just in case we may want to introduce more Herbivore Dinosaurs, and when we do, it will reduce repeated codes.</w:t>
+      </w:r>
+    </w:p>
+    <w:p>
+      <w:pPr>
+        <w:jc w:val="both"/>
+        <w:rPr>
+          <w:sz w:val="24"/>
+          <w:szCs w:val="24"/>
+        </w:rPr>
+      </w:pPr>
+    </w:p>
+    <w:p>
+      <w:pPr>
+        <w:jc w:val="both"/>
+        <w:rPr>
+          <w:b/>
+          <w:sz w:val="24"/>
+          <w:szCs w:val="24"/>
+          <w:u w:val="single"/>
+        </w:rPr>
+      </w:pPr>
+      <w:proofErr w:type="spellStart"/>
+      <w:r>
+        <w:rPr>
+          <w:b/>
+          <w:sz w:val="24"/>
+          <w:szCs w:val="24"/>
+          <w:u w:val="single"/>
+        </w:rPr>
+        <w:t>CarnivoreDinosaur</w:t>
+      </w:r>
+      <w:proofErr w:type="spellEnd"/>
+      <w:r>
+        <w:rPr>
+          <w:b/>
+          <w:sz w:val="24"/>
+          <w:szCs w:val="24"/>
+          <w:u w:val="single"/>
+        </w:rPr>
+        <w:t xml:space="preserve"> Abstract Class Extends Dinosaur</w:t>
+      </w:r>
+    </w:p>
+    <w:p>
+      <w:pPr>
+        <w:jc w:val="both"/>
+        <w:rPr>
+          <w:sz w:val="24"/>
+          <w:szCs w:val="24"/>
+        </w:rPr>
+      </w:pPr>
+      <w:r>
+        <w:rPr>
+          <w:sz w:val="24"/>
+          <w:szCs w:val="24"/>
+        </w:rPr>
+        <w:t xml:space="preserve">This class is created to generalise Carnivore food behaviour. This class will extend its parent’s constructor and add </w:t>
+      </w:r>
+      <w:proofErr w:type="spellStart"/>
+      <w:r>
+        <w:rPr>
+          <w:sz w:val="24"/>
+          <w:szCs w:val="24"/>
+        </w:rPr>
+        <w:t>BreedingBehaviour</w:t>
+      </w:r>
+      <w:proofErr w:type="spellEnd"/>
+      <w:r>
+        <w:rPr>
+          <w:sz w:val="24"/>
+          <w:szCs w:val="24"/>
+        </w:rPr>
+        <w:t xml:space="preserve"> and </w:t>
+      </w:r>
+      <w:proofErr w:type="spellStart"/>
+      <w:r>
+        <w:rPr>
+          <w:sz w:val="24"/>
+          <w:szCs w:val="24"/>
+        </w:rPr>
+        <w:t>CarniHungerBehaviour</w:t>
+      </w:r>
+      <w:proofErr w:type="spellEnd"/>
+      <w:r>
+        <w:rPr>
+          <w:sz w:val="24"/>
+          <w:szCs w:val="24"/>
+        </w:rPr>
+        <w:t xml:space="preserve"> which simulates the dinosaurs breeding and feeding. This is created in case we may want to introduce more Carnivore Dinosaurs, and when we do, we will reduce repeated codes.</w:t>
+      </w:r>
+    </w:p>
+    <w:p>
+      <w:pPr>
+        <w:jc w:val="both"/>
+        <w:rPr>
+          <w:sz w:val="24"/>
+          <w:szCs w:val="24"/>
+        </w:rPr>
+      </w:pPr>
+    </w:p>
+    <w:p>
+      <w:pPr>
+        <w:jc w:val="both"/>
+        <w:rPr>
+          <w:b/>
+          <w:sz w:val="24"/>
+          <w:szCs w:val="24"/>
+          <w:u w:val="single"/>
+        </w:rPr>
+      </w:pPr>
+      <w:r>
+        <w:rPr>
+          <w:b/>
+          <w:sz w:val="24"/>
+          <w:szCs w:val="24"/>
+          <w:u w:val="single"/>
+        </w:rPr>
+        <w:t xml:space="preserve">Stegosaur Extends </w:t>
+      </w:r>
+      <w:proofErr w:type="spellStart"/>
+      <w:r>
+        <w:rPr>
+          <w:b/>
+          <w:sz w:val="24"/>
+          <w:szCs w:val="24"/>
+          <w:u w:val="single"/>
+        </w:rPr>
+        <w:t>HerbivoreDinosaur</w:t>
+      </w:r>
+      <w:proofErr w:type="spellEnd"/>
+    </w:p>
+    <w:p>
+      <w:pPr>
+        <w:jc w:val="both"/>
+        <w:rPr>
+          <w:sz w:val="24"/>
+          <w:szCs w:val="24"/>
+        </w:rPr>
+      </w:pPr>
+      <w:r>
+        <w:rPr>
+          <w:sz w:val="24"/>
+          <w:szCs w:val="24"/>
+        </w:rPr>
+        <w:t xml:space="preserve">This class is used to represent a Stegosaur. Should have its own starting HP, max HP, adult age that is unique to Brachiosaur. All of the necessary behaviours are already in the parent’s code. The constructor should add a </w:t>
+      </w:r>
+      <w:proofErr w:type="spellStart"/>
+      <w:r>
+        <w:rPr>
+          <w:sz w:val="24"/>
+          <w:szCs w:val="24"/>
+        </w:rPr>
+        <w:t>short_neck</w:t>
+      </w:r>
+      <w:proofErr w:type="spellEnd"/>
+      <w:r>
+        <w:rPr>
+          <w:sz w:val="24"/>
+          <w:szCs w:val="24"/>
+        </w:rPr>
+        <w:t xml:space="preserve"> </w:t>
       </w:r>
       <w:proofErr w:type="spellStart"/>
       <w:r>
@@ -227,7 +965,95 @@
           <w:sz w:val="24"/>
           <w:szCs w:val="24"/>
         </w:rPr>
-        <w:t xml:space="preserve"> class is used in determining dinosaurs’ genders. Is a separate </w:t>
+        <w:t xml:space="preserve"> which will be used in </w:t>
+      </w:r>
+      <w:proofErr w:type="spellStart"/>
+      <w:r>
+        <w:rPr>
+          <w:sz w:val="24"/>
+          <w:szCs w:val="24"/>
+        </w:rPr>
+        <w:t>HungryHerbivoreBehaviour</w:t>
+      </w:r>
+      <w:proofErr w:type="spellEnd"/>
+      <w:r>
+        <w:rPr>
+          <w:sz w:val="24"/>
+          <w:szCs w:val="24"/>
+        </w:rPr>
+        <w:t>. Default constructor should call super and initialise the Stegosaur with its starting HP and age. Will initialize final static attributes inherited from Dinosaur.</w:t>
+      </w:r>
+    </w:p>
+    <w:p>
+      <w:pPr>
+        <w:jc w:val="both"/>
+        <w:rPr>
+          <w:sz w:val="24"/>
+          <w:szCs w:val="24"/>
+        </w:rPr>
+      </w:pPr>
+    </w:p>
+    <w:p>
+      <w:pPr>
+        <w:jc w:val="both"/>
+        <w:rPr>
+          <w:b/>
+          <w:sz w:val="24"/>
+          <w:szCs w:val="24"/>
+          <w:u w:val="single"/>
+        </w:rPr>
+      </w:pPr>
+      <w:r>
+        <w:rPr>
+          <w:b/>
+          <w:sz w:val="24"/>
+          <w:szCs w:val="24"/>
+          <w:u w:val="single"/>
+        </w:rPr>
+        <w:t xml:space="preserve">Brachiosaur Extends </w:t>
+      </w:r>
+      <w:proofErr w:type="spellStart"/>
+      <w:r>
+        <w:rPr>
+          <w:b/>
+          <w:sz w:val="24"/>
+          <w:szCs w:val="24"/>
+          <w:u w:val="single"/>
+        </w:rPr>
+        <w:t>HerbivoreDInosaur</w:t>
+      </w:r>
+      <w:proofErr w:type="spellEnd"/>
+    </w:p>
+    <w:p>
+      <w:pPr>
+        <w:jc w:val="both"/>
+        <w:rPr>
+          <w:sz w:val="24"/>
+          <w:szCs w:val="24"/>
+        </w:rPr>
+      </w:pPr>
+      <w:r>
+        <w:rPr>
+          <w:sz w:val="24"/>
+          <w:szCs w:val="24"/>
+        </w:rPr>
+        <w:t xml:space="preserve">Used to represent a Brachiosaur. Should have its own starting HP, max HP, adult age that is unique to Brachiosaur. All of the necessary behaviours are already in the parent’s code. The constructor should add a </w:t>
+      </w:r>
+      <w:proofErr w:type="spellStart"/>
+      <w:r>
+        <w:rPr>
+          <w:sz w:val="24"/>
+          <w:szCs w:val="24"/>
+        </w:rPr>
+        <w:t>long_neck</w:t>
+      </w:r>
+      <w:proofErr w:type="spellEnd"/>
+      <w:r>
+        <w:rPr>
+          <w:sz w:val="24"/>
+          <w:szCs w:val="24"/>
+        </w:rPr>
+        <w:t xml:space="preserve"> </w:t>
       </w:r>
       <w:proofErr w:type="spellStart"/>
       <w:r>
@@ -243,79 +1069,173 @@
           <w:sz w:val="24"/>
           <w:szCs w:val="24"/>
         </w:rPr>
-        <w:t xml:space="preserve"> class from Status as we need to lock what type of </w:t>
-      </w:r>
-      <w:proofErr w:type="spellStart"/>
-      <w:r>
-        <w:rPr>
-          <w:sz w:val="24"/>
-          <w:szCs w:val="24"/>
-        </w:rPr>
-        <w:t>enum</w:t>
-      </w:r>
-      <w:proofErr w:type="spellEnd"/>
-      <w:r>
-        <w:rPr>
-          <w:sz w:val="24"/>
-          <w:szCs w:val="24"/>
-        </w:rPr>
-        <w:t xml:space="preserve"> is it when creating dinosaurs.</w:t>
-      </w:r>
-    </w:p>
-    <w:p>
-      <w:pPr>
-        <w:jc w:val="both"/>
-        <w:rPr>
-          <w:b/>
-          <w:sz w:val="24"/>
-          <w:szCs w:val="24"/>
-          <w:u w:val="single"/>
-        </w:rPr>
-      </w:pPr>
-    </w:p>
-    <w:p>
-      <w:pPr>
-        <w:jc w:val="both"/>
-        <w:rPr>
-          <w:b/>
-          <w:sz w:val="24"/>
-          <w:szCs w:val="24"/>
-          <w:u w:val="single"/>
-        </w:rPr>
-      </w:pPr>
-      <w:r>
-        <w:rPr>
-          <w:b/>
-          <w:sz w:val="24"/>
-          <w:szCs w:val="24"/>
-          <w:u w:val="single"/>
-        </w:rPr>
-        <w:t>Dinosaur Abstract Class Extends Actor</w:t>
-      </w:r>
-    </w:p>
-    <w:p>
-      <w:pPr>
-        <w:jc w:val="both"/>
-        <w:rPr>
-          <w:sz w:val="24"/>
-          <w:szCs w:val="24"/>
-        </w:rPr>
-      </w:pPr>
-      <w:r>
-        <w:rPr>
-          <w:sz w:val="24"/>
-          <w:szCs w:val="24"/>
-        </w:rPr>
-        <w:t xml:space="preserve">The class was created to have a generalisation </w:t>
-      </w:r>
-      <w:r>
-        <w:rPr>
-          <w:sz w:val="24"/>
-          <w:szCs w:val="24"/>
-        </w:rPr>
-        <w:t>of what things are to be processed each turn for the dinosaur (</w:t>
-      </w:r>
-      <w:proofErr w:type="spellStart"/>
+        <w:t xml:space="preserve"> which will be used in </w:t>
+      </w:r>
+      <w:proofErr w:type="spellStart"/>
+      <w:r>
+        <w:rPr>
+          <w:sz w:val="24"/>
+          <w:szCs w:val="24"/>
+        </w:rPr>
+        <w:t>HungryHerbivoreBehaviour</w:t>
+      </w:r>
+      <w:proofErr w:type="spellEnd"/>
+      <w:r>
+        <w:rPr>
+          <w:sz w:val="24"/>
+          <w:szCs w:val="24"/>
+        </w:rPr>
+        <w:t>. Default constructor should call super and initialise the Stegosaur with its starting HP and age. Will initialize final static attributes inherited from Dinosaur.</w:t>
+      </w:r>
+    </w:p>
+    <w:p>
+      <w:pPr>
+        <w:jc w:val="both"/>
+        <w:rPr>
+          <w:sz w:val="24"/>
+          <w:szCs w:val="24"/>
+        </w:rPr>
+      </w:pPr>
+    </w:p>
+    <w:p>
+      <w:pPr>
+        <w:jc w:val="both"/>
+        <w:rPr>
+          <w:b/>
+          <w:sz w:val="24"/>
+          <w:szCs w:val="24"/>
+          <w:u w:val="single"/>
+        </w:rPr>
+      </w:pPr>
+      <w:proofErr w:type="spellStart"/>
+      <w:r>
+        <w:rPr>
+          <w:b/>
+          <w:sz w:val="24"/>
+          <w:szCs w:val="24"/>
+          <w:u w:val="single"/>
+        </w:rPr>
+        <w:t>Allosaur</w:t>
+      </w:r>
+      <w:proofErr w:type="spellEnd"/>
+      <w:r>
+        <w:rPr>
+          <w:b/>
+          <w:sz w:val="24"/>
+          <w:szCs w:val="24"/>
+          <w:u w:val="single"/>
+        </w:rPr>
+        <w:t xml:space="preserve"> Extends </w:t>
+      </w:r>
+      <w:proofErr w:type="spellStart"/>
+      <w:r>
+        <w:rPr>
+          <w:b/>
+          <w:sz w:val="24"/>
+          <w:szCs w:val="24"/>
+          <w:u w:val="single"/>
+        </w:rPr>
+        <w:t>CarnivoreDinosaur</w:t>
+      </w:r>
+      <w:proofErr w:type="spellEnd"/>
+    </w:p>
+    <w:p>
+      <w:pPr>
+        <w:jc w:val="both"/>
+        <w:rPr>
+          <w:sz w:val="24"/>
+          <w:szCs w:val="24"/>
+        </w:rPr>
+      </w:pPr>
+      <w:r>
+        <w:rPr>
+          <w:sz w:val="24"/>
+          <w:szCs w:val="24"/>
+        </w:rPr>
+        <w:t xml:space="preserve">Used to represent an </w:t>
+      </w:r>
+      <w:proofErr w:type="spellStart"/>
+      <w:r>
+        <w:rPr>
+          <w:sz w:val="24"/>
+          <w:szCs w:val="24"/>
+        </w:rPr>
+        <w:t>Allosaur</w:t>
+      </w:r>
+      <w:proofErr w:type="spellEnd"/>
+      <w:r>
+        <w:rPr>
+          <w:sz w:val="24"/>
+          <w:szCs w:val="24"/>
+        </w:rPr>
+        <w:t xml:space="preserve">. Constructor will add </w:t>
+      </w:r>
+      <w:proofErr w:type="spellStart"/>
+      <w:r>
+        <w:rPr>
+          <w:sz w:val="24"/>
+          <w:szCs w:val="24"/>
+        </w:rPr>
+        <w:t>PredatorBehaviour</w:t>
+      </w:r>
+      <w:proofErr w:type="spellEnd"/>
+      <w:r>
+        <w:rPr>
+          <w:sz w:val="24"/>
+          <w:szCs w:val="24"/>
+        </w:rPr>
+        <w:t xml:space="preserve"> to the front of the behaviour </w:t>
+      </w:r>
+      <w:proofErr w:type="spellStart"/>
+      <w:r>
+        <w:rPr>
+          <w:sz w:val="24"/>
+          <w:szCs w:val="24"/>
+        </w:rPr>
+        <w:t>ArrayList</w:t>
+      </w:r>
+      <w:proofErr w:type="spellEnd"/>
+      <w:r>
+        <w:rPr>
+          <w:sz w:val="24"/>
+          <w:szCs w:val="24"/>
+        </w:rPr>
+        <w:t xml:space="preserve"> to simulate the </w:t>
+      </w:r>
+      <w:proofErr w:type="spellStart"/>
+      <w:r>
+        <w:rPr>
+          <w:sz w:val="24"/>
+          <w:szCs w:val="24"/>
+        </w:rPr>
+        <w:t>Allosaur</w:t>
+      </w:r>
+      <w:proofErr w:type="spellEnd"/>
+      <w:r>
+        <w:rPr>
+          <w:sz w:val="24"/>
+          <w:szCs w:val="24"/>
+        </w:rPr>
+        <w:t xml:space="preserve"> attacking adjacent Stegosaurs. Will have a </w:t>
+      </w:r>
+      <w:proofErr w:type="spellStart"/>
+      <w:r>
+        <w:rPr>
+          <w:sz w:val="24"/>
+          <w:szCs w:val="24"/>
+        </w:rPr>
+        <w:t>hashmap</w:t>
+      </w:r>
+      <w:proofErr w:type="spellEnd"/>
+      <w:r>
+        <w:rPr>
+          <w:sz w:val="24"/>
+          <w:szCs w:val="24"/>
+        </w:rPr>
+        <w:t xml:space="preserve"> to keep track of the Stegosaur it has attacked. </w:t>
+      </w:r>
+      <w:proofErr w:type="spellStart"/>
+      <w:proofErr w:type="gramStart"/>
       <w:r>
         <w:rPr>
           <w:sz w:val="24"/>
@@ -329,23 +1249,31 @@
           <w:sz w:val="24"/>
           <w:szCs w:val="24"/>
         </w:rPr>
-        <w:t xml:space="preserve">() method), such as hunger(HP), age, pregnancy, as well as going through the behaviour </w:t>
-      </w:r>
-      <w:proofErr w:type="spellStart"/>
-      <w:r>
-        <w:rPr>
-          <w:sz w:val="24"/>
-          <w:szCs w:val="24"/>
-        </w:rPr>
-        <w:t>ArrayList</w:t>
-      </w:r>
-      <w:proofErr w:type="spellEnd"/>
-      <w:r>
-        <w:rPr>
-          <w:sz w:val="24"/>
-          <w:szCs w:val="24"/>
-        </w:rPr>
-        <w:t xml:space="preserve"> to find an action to do. When extended, the extended class should call its parent’s </w:t>
+        <w:t>(</w:t>
+      </w:r>
+      <w:proofErr w:type="gramEnd"/>
+      <w:r>
+        <w:rPr>
+          <w:sz w:val="24"/>
+          <w:szCs w:val="24"/>
+        </w:rPr>
+        <w:t xml:space="preserve">) is overridden, and we will loop through the </w:t>
+      </w:r>
+      <w:proofErr w:type="spellStart"/>
+      <w:r>
+        <w:rPr>
+          <w:sz w:val="24"/>
+          <w:szCs w:val="24"/>
+        </w:rPr>
+        <w:t>hashmap</w:t>
+      </w:r>
+      <w:proofErr w:type="spellEnd"/>
+      <w:r>
+        <w:rPr>
+          <w:sz w:val="24"/>
+          <w:szCs w:val="24"/>
+        </w:rPr>
+        <w:t xml:space="preserve"> and increment the turns elapsed since Stegosaur attacked in it. If it’s more than 20, we will remove it, then we call super’s </w:t>
       </w:r>
       <w:proofErr w:type="spellStart"/>
       <w:proofErr w:type="gramStart"/>
@@ -354,14 +1282,7 @@
           <w:sz w:val="24"/>
           <w:szCs w:val="24"/>
         </w:rPr>
-        <w:t>play</w:t>
-      </w:r>
-      <w:r>
-        <w:rPr>
-          <w:sz w:val="24"/>
-          <w:szCs w:val="24"/>
-        </w:rPr>
-        <w:t>Turn</w:t>
+        <w:t>playTurn</w:t>
       </w:r>
       <w:proofErr w:type="spellEnd"/>
       <w:r>
@@ -377,887 +1298,6 @@
           <w:sz w:val="24"/>
           <w:szCs w:val="24"/>
         </w:rPr>
-        <w:t xml:space="preserve">) method, reducing repeated code. This class should have various helper methods that can be accessed by other classes too. Would also have many attributes, and static final attributes that help in </w:t>
-      </w:r>
-      <w:proofErr w:type="spellStart"/>
-      <w:proofErr w:type="gramStart"/>
-      <w:r>
-        <w:rPr>
-          <w:sz w:val="24"/>
-          <w:szCs w:val="24"/>
-        </w:rPr>
-        <w:t>playTurn</w:t>
-      </w:r>
-      <w:proofErr w:type="spellEnd"/>
-      <w:r>
-        <w:rPr>
-          <w:sz w:val="24"/>
-          <w:szCs w:val="24"/>
-        </w:rPr>
-        <w:t>(</w:t>
-      </w:r>
-      <w:proofErr w:type="gramEnd"/>
-      <w:r>
-        <w:rPr>
-          <w:sz w:val="24"/>
-          <w:szCs w:val="24"/>
-        </w:rPr>
-        <w:t xml:space="preserve">) and other classes, such as age, </w:t>
-      </w:r>
-      <w:proofErr w:type="spellStart"/>
-      <w:r>
-        <w:rPr>
-          <w:sz w:val="24"/>
-          <w:szCs w:val="24"/>
-        </w:rPr>
-        <w:t>pregnantAge</w:t>
-      </w:r>
-      <w:proofErr w:type="spellEnd"/>
-      <w:r>
-        <w:rPr>
-          <w:sz w:val="24"/>
-          <w:szCs w:val="24"/>
-        </w:rPr>
-        <w:t xml:space="preserve">, </w:t>
-      </w:r>
-      <w:proofErr w:type="spellStart"/>
-      <w:r>
-        <w:rPr>
-          <w:sz w:val="24"/>
-          <w:szCs w:val="24"/>
-        </w:rPr>
-        <w:t>unConsciousTime</w:t>
-      </w:r>
-      <w:proofErr w:type="spellEnd"/>
-      <w:r>
-        <w:rPr>
-          <w:sz w:val="24"/>
-          <w:szCs w:val="24"/>
-        </w:rPr>
-        <w:t xml:space="preserve">, HUNGRY_INT, CORPSE_ROT_TIME. Will also have an </w:t>
-      </w:r>
-      <w:proofErr w:type="spellStart"/>
-      <w:r>
-        <w:rPr>
-          <w:sz w:val="24"/>
-          <w:szCs w:val="24"/>
-        </w:rPr>
-        <w:t>ArrayList</w:t>
-      </w:r>
-      <w:proofErr w:type="spellEnd"/>
-      <w:r>
-        <w:rPr>
-          <w:sz w:val="24"/>
-          <w:szCs w:val="24"/>
-        </w:rPr>
-        <w:t xml:space="preserve"> of behaviour that is used in </w:t>
-      </w:r>
-      <w:proofErr w:type="spellStart"/>
-      <w:proofErr w:type="gramStart"/>
-      <w:r>
-        <w:rPr>
-          <w:sz w:val="24"/>
-          <w:szCs w:val="24"/>
-        </w:rPr>
-        <w:t>playTurn</w:t>
-      </w:r>
-      <w:proofErr w:type="spellEnd"/>
-      <w:r>
-        <w:rPr>
-          <w:sz w:val="24"/>
-          <w:szCs w:val="24"/>
-        </w:rPr>
-        <w:t>(</w:t>
-      </w:r>
-      <w:proofErr w:type="gramEnd"/>
-      <w:r>
-        <w:rPr>
-          <w:sz w:val="24"/>
-          <w:szCs w:val="24"/>
-        </w:rPr>
-        <w:t xml:space="preserve">). The constructor of this class should initialise the age and gender, and add </w:t>
-      </w:r>
-      <w:proofErr w:type="spellStart"/>
-      <w:r>
-        <w:rPr>
-          <w:sz w:val="24"/>
-          <w:szCs w:val="24"/>
-        </w:rPr>
-        <w:t>WanderBehaviour</w:t>
-      </w:r>
-      <w:proofErr w:type="spellEnd"/>
-      <w:r>
-        <w:rPr>
-          <w:sz w:val="24"/>
-          <w:szCs w:val="24"/>
-        </w:rPr>
-        <w:t xml:space="preserve">, and more can be added to the front of the </w:t>
-      </w:r>
-      <w:proofErr w:type="spellStart"/>
-      <w:r>
-        <w:rPr>
-          <w:sz w:val="24"/>
-          <w:szCs w:val="24"/>
-        </w:rPr>
-        <w:t>Arra</w:t>
-      </w:r>
-      <w:r>
-        <w:rPr>
-          <w:sz w:val="24"/>
-          <w:szCs w:val="24"/>
-        </w:rPr>
-        <w:t>yList</w:t>
-      </w:r>
-      <w:proofErr w:type="spellEnd"/>
-      <w:r>
-        <w:rPr>
-          <w:sz w:val="24"/>
-          <w:szCs w:val="24"/>
-        </w:rPr>
-        <w:t xml:space="preserve"> in extended classes, to show more behaviours in a dinosaur. There should be two constructors where one is an one parameter constructor that takes in gender from the status </w:t>
-      </w:r>
-      <w:proofErr w:type="spellStart"/>
-      <w:r>
-        <w:rPr>
-          <w:sz w:val="24"/>
-          <w:szCs w:val="24"/>
-        </w:rPr>
-        <w:t>enum</w:t>
-      </w:r>
-      <w:proofErr w:type="spellEnd"/>
-      <w:r>
-        <w:rPr>
-          <w:sz w:val="24"/>
-          <w:szCs w:val="24"/>
-        </w:rPr>
-        <w:t xml:space="preserve"> class, and will add the gender </w:t>
-      </w:r>
-      <w:proofErr w:type="spellStart"/>
-      <w:proofErr w:type="gramStart"/>
-      <w:r>
-        <w:rPr>
-          <w:sz w:val="24"/>
-          <w:szCs w:val="24"/>
-        </w:rPr>
-        <w:t>enum</w:t>
-      </w:r>
-      <w:proofErr w:type="spellEnd"/>
-      <w:r>
-        <w:rPr>
-          <w:sz w:val="24"/>
-          <w:szCs w:val="24"/>
-        </w:rPr>
-        <w:t>(</w:t>
-      </w:r>
-      <w:proofErr w:type="gramEnd"/>
-      <w:r>
-        <w:rPr>
-          <w:sz w:val="24"/>
-          <w:szCs w:val="24"/>
-        </w:rPr>
-        <w:t>MALE or FEMALE) into capabilities dep</w:t>
-      </w:r>
-      <w:r>
-        <w:rPr>
-          <w:sz w:val="24"/>
-          <w:szCs w:val="24"/>
-        </w:rPr>
-        <w:t>ending on the gender, and automatically initialises age to the adult age. The other constructor will take in age and gender (or just age and randomise the gender), and initialises the dinosaur normally, with an inputted age, as well as gender.</w:t>
-      </w:r>
-    </w:p>
-    <w:p>
-      <w:pPr>
-        <w:jc w:val="both"/>
-        <w:rPr>
-          <w:sz w:val="24"/>
-          <w:szCs w:val="24"/>
-        </w:rPr>
-      </w:pPr>
-    </w:p>
-    <w:p>
-      <w:pPr>
-        <w:jc w:val="both"/>
-        <w:rPr>
-          <w:b/>
-          <w:sz w:val="24"/>
-          <w:szCs w:val="24"/>
-          <w:u w:val="single"/>
-        </w:rPr>
-      </w:pPr>
-      <w:proofErr w:type="spellStart"/>
-      <w:r>
-        <w:rPr>
-          <w:b/>
-          <w:sz w:val="24"/>
-          <w:szCs w:val="24"/>
-          <w:u w:val="single"/>
-        </w:rPr>
-        <w:t>HerbivoreDi</w:t>
-      </w:r>
-      <w:r>
-        <w:rPr>
-          <w:b/>
-          <w:sz w:val="24"/>
-          <w:szCs w:val="24"/>
-          <w:u w:val="single"/>
-        </w:rPr>
-        <w:t>nosaur</w:t>
-      </w:r>
-      <w:proofErr w:type="spellEnd"/>
-      <w:r>
-        <w:rPr>
-          <w:b/>
-          <w:sz w:val="24"/>
-          <w:szCs w:val="24"/>
-          <w:u w:val="single"/>
-        </w:rPr>
-        <w:t xml:space="preserve"> Abstract Class Extends Dinosaur</w:t>
-      </w:r>
-    </w:p>
-    <w:p>
-      <w:pPr>
-        <w:jc w:val="both"/>
-        <w:rPr>
-          <w:sz w:val="24"/>
-          <w:szCs w:val="24"/>
-        </w:rPr>
-      </w:pPr>
-      <w:r>
-        <w:rPr>
-          <w:sz w:val="24"/>
-          <w:szCs w:val="24"/>
-        </w:rPr>
-        <w:t xml:space="preserve">This class is created so that we can generalise the herbivore food behaviour. This class will extend its parent’s constructors and add the necessary behaviours, </w:t>
-      </w:r>
-      <w:proofErr w:type="spellStart"/>
-      <w:r>
-        <w:rPr>
-          <w:sz w:val="24"/>
-          <w:szCs w:val="24"/>
-        </w:rPr>
-        <w:t>BreedBehaviour</w:t>
-      </w:r>
-      <w:proofErr w:type="spellEnd"/>
-      <w:r>
-        <w:rPr>
-          <w:sz w:val="24"/>
-          <w:szCs w:val="24"/>
-        </w:rPr>
-        <w:t xml:space="preserve"> </w:t>
-      </w:r>
-      <w:proofErr w:type="gramStart"/>
-      <w:r>
-        <w:rPr>
-          <w:sz w:val="24"/>
-          <w:szCs w:val="24"/>
-        </w:rPr>
-        <w:t xml:space="preserve">and  </w:t>
-      </w:r>
-      <w:proofErr w:type="spellStart"/>
-      <w:r>
-        <w:rPr>
-          <w:sz w:val="24"/>
-          <w:szCs w:val="24"/>
-        </w:rPr>
-        <w:t>HerbHungerBehaviour</w:t>
-      </w:r>
-      <w:proofErr w:type="spellEnd"/>
-      <w:proofErr w:type="gramEnd"/>
-      <w:r>
-        <w:rPr>
-          <w:sz w:val="24"/>
-          <w:szCs w:val="24"/>
-        </w:rPr>
-        <w:t xml:space="preserve"> in the construct</w:t>
-      </w:r>
-      <w:r>
-        <w:rPr>
-          <w:sz w:val="24"/>
-          <w:szCs w:val="24"/>
-        </w:rPr>
-        <w:t xml:space="preserve">or, to give </w:t>
-      </w:r>
-      <w:proofErr w:type="spellStart"/>
-      <w:r>
-        <w:rPr>
-          <w:sz w:val="24"/>
-          <w:szCs w:val="24"/>
-        </w:rPr>
-        <w:t>HerbivoreDinosaurs</w:t>
-      </w:r>
-      <w:proofErr w:type="spellEnd"/>
-      <w:r>
-        <w:rPr>
-          <w:sz w:val="24"/>
-          <w:szCs w:val="24"/>
-        </w:rPr>
-        <w:t xml:space="preserve"> breeding and feeding behaviour which simulates the dinosaur’s breeding and feeding. This class is here just in case we may want to introduce more Herbivore Dinosaurs, and when we do, it will reduce repeated codes.</w:t>
-      </w:r>
-    </w:p>
-    <w:p>
-      <w:pPr>
-        <w:jc w:val="both"/>
-        <w:rPr>
-          <w:sz w:val="24"/>
-          <w:szCs w:val="24"/>
-        </w:rPr>
-      </w:pPr>
-    </w:p>
-    <w:p>
-      <w:pPr>
-        <w:jc w:val="both"/>
-        <w:rPr>
-          <w:b/>
-          <w:sz w:val="24"/>
-          <w:szCs w:val="24"/>
-          <w:u w:val="single"/>
-        </w:rPr>
-      </w:pPr>
-      <w:proofErr w:type="spellStart"/>
-      <w:r>
-        <w:rPr>
-          <w:b/>
-          <w:sz w:val="24"/>
-          <w:szCs w:val="24"/>
-          <w:u w:val="single"/>
-        </w:rPr>
-        <w:t>CarnivoreD</w:t>
-      </w:r>
-      <w:r>
-        <w:rPr>
-          <w:b/>
-          <w:sz w:val="24"/>
-          <w:szCs w:val="24"/>
-          <w:u w:val="single"/>
-        </w:rPr>
-        <w:t>inosaur</w:t>
-      </w:r>
-      <w:proofErr w:type="spellEnd"/>
-      <w:r>
-        <w:rPr>
-          <w:b/>
-          <w:sz w:val="24"/>
-          <w:szCs w:val="24"/>
-          <w:u w:val="single"/>
-        </w:rPr>
-        <w:t xml:space="preserve"> Abstract Class Extends Dinosaur</w:t>
-      </w:r>
-    </w:p>
-    <w:p>
-      <w:pPr>
-        <w:jc w:val="both"/>
-        <w:rPr>
-          <w:sz w:val="24"/>
-          <w:szCs w:val="24"/>
-        </w:rPr>
-      </w:pPr>
-      <w:r>
-        <w:rPr>
-          <w:sz w:val="24"/>
-          <w:szCs w:val="24"/>
-        </w:rPr>
-        <w:t xml:space="preserve">This class is created to generalise Carnivore food behaviour. This class will extend its parent’s constructor and add </w:t>
-      </w:r>
-      <w:proofErr w:type="spellStart"/>
-      <w:r>
-        <w:rPr>
-          <w:sz w:val="24"/>
-          <w:szCs w:val="24"/>
-        </w:rPr>
-        <w:t>BreedingBehaviour</w:t>
-      </w:r>
-      <w:proofErr w:type="spellEnd"/>
-      <w:r>
-        <w:rPr>
-          <w:sz w:val="24"/>
-          <w:szCs w:val="24"/>
-        </w:rPr>
-        <w:t xml:space="preserve"> and </w:t>
-      </w:r>
-      <w:proofErr w:type="spellStart"/>
-      <w:r>
-        <w:rPr>
-          <w:sz w:val="24"/>
-          <w:szCs w:val="24"/>
-        </w:rPr>
-        <w:t>CarniHungerBehaviour</w:t>
-      </w:r>
-      <w:proofErr w:type="spellEnd"/>
-      <w:r>
-        <w:rPr>
-          <w:sz w:val="24"/>
-          <w:szCs w:val="24"/>
-        </w:rPr>
-        <w:t xml:space="preserve"> which simulates the dinosaurs breeding and feeding. Thi</w:t>
-      </w:r>
-      <w:r>
-        <w:rPr>
-          <w:sz w:val="24"/>
-          <w:szCs w:val="24"/>
-        </w:rPr>
-        <w:t>s is created in case we may want to introduce more Carnivore Dinosaurs, and when we do, we will reduce repeated codes.</w:t>
-      </w:r>
-    </w:p>
-    <w:p>
-      <w:pPr>
-        <w:jc w:val="both"/>
-        <w:rPr>
-          <w:sz w:val="24"/>
-          <w:szCs w:val="24"/>
-        </w:rPr>
-      </w:pPr>
-    </w:p>
-    <w:p>
-      <w:pPr>
-        <w:jc w:val="both"/>
-        <w:rPr>
-          <w:b/>
-          <w:sz w:val="24"/>
-          <w:szCs w:val="24"/>
-          <w:u w:val="single"/>
-        </w:rPr>
-      </w:pPr>
-      <w:r>
-        <w:rPr>
-          <w:b/>
-          <w:sz w:val="24"/>
-          <w:szCs w:val="24"/>
-          <w:u w:val="single"/>
-        </w:rPr>
-        <w:t xml:space="preserve">Stegosaur Extends </w:t>
-      </w:r>
-      <w:proofErr w:type="spellStart"/>
-      <w:r>
-        <w:rPr>
-          <w:b/>
-          <w:sz w:val="24"/>
-          <w:szCs w:val="24"/>
-          <w:u w:val="single"/>
-        </w:rPr>
-        <w:t>HerbivoreDinosaur</w:t>
-      </w:r>
-      <w:proofErr w:type="spellEnd"/>
-    </w:p>
-    <w:p>
-      <w:pPr>
-        <w:jc w:val="both"/>
-        <w:rPr>
-          <w:sz w:val="24"/>
-          <w:szCs w:val="24"/>
-        </w:rPr>
-      </w:pPr>
-      <w:r>
-        <w:rPr>
-          <w:sz w:val="24"/>
-          <w:szCs w:val="24"/>
-        </w:rPr>
-        <w:t>This class is used to represent a Stegosaur. Should have its own starting HP, max HP, adult age that</w:t>
-      </w:r>
-      <w:r>
-        <w:rPr>
-          <w:sz w:val="24"/>
-          <w:szCs w:val="24"/>
-        </w:rPr>
-        <w:t xml:space="preserve"> is unique to Brachiosaur. All of the necessary behaviours are already in the parent’s code. The constructor should add a </w:t>
-      </w:r>
-      <w:proofErr w:type="spellStart"/>
-      <w:r>
-        <w:rPr>
-          <w:sz w:val="24"/>
-          <w:szCs w:val="24"/>
-        </w:rPr>
-        <w:t>short_neck</w:t>
-      </w:r>
-      <w:proofErr w:type="spellEnd"/>
-      <w:r>
-        <w:rPr>
-          <w:sz w:val="24"/>
-          <w:szCs w:val="24"/>
-        </w:rPr>
-        <w:t xml:space="preserve"> </w:t>
-      </w:r>
-      <w:proofErr w:type="spellStart"/>
-      <w:r>
-        <w:rPr>
-          <w:sz w:val="24"/>
-          <w:szCs w:val="24"/>
-        </w:rPr>
-        <w:t>enum</w:t>
-      </w:r>
-      <w:proofErr w:type="spellEnd"/>
-      <w:r>
-        <w:rPr>
-          <w:sz w:val="24"/>
-          <w:szCs w:val="24"/>
-        </w:rPr>
-        <w:t xml:space="preserve"> which will be used in </w:t>
-      </w:r>
-      <w:proofErr w:type="spellStart"/>
-      <w:r>
-        <w:rPr>
-          <w:sz w:val="24"/>
-          <w:szCs w:val="24"/>
-        </w:rPr>
-        <w:t>HungryHerbivoreBehaviour</w:t>
-      </w:r>
-      <w:proofErr w:type="spellEnd"/>
-      <w:r>
-        <w:rPr>
-          <w:sz w:val="24"/>
-          <w:szCs w:val="24"/>
-        </w:rPr>
-        <w:t>. Default constructor should call super and initialise the Stegosaur wit</w:t>
-      </w:r>
-      <w:r>
-        <w:rPr>
-          <w:sz w:val="24"/>
-          <w:szCs w:val="24"/>
-        </w:rPr>
-        <w:t>h its starting HP and age. Will initialize final static attributes inherited from Dinosaur.</w:t>
-      </w:r>
-    </w:p>
-    <w:p>
-      <w:pPr>
-        <w:jc w:val="both"/>
-        <w:rPr>
-          <w:sz w:val="24"/>
-          <w:szCs w:val="24"/>
-        </w:rPr>
-      </w:pPr>
-    </w:p>
-    <w:p>
-      <w:pPr>
-        <w:jc w:val="both"/>
-        <w:rPr>
-          <w:b/>
-          <w:sz w:val="24"/>
-          <w:szCs w:val="24"/>
-          <w:u w:val="single"/>
-        </w:rPr>
-      </w:pPr>
-      <w:r>
-        <w:rPr>
-          <w:b/>
-          <w:sz w:val="24"/>
-          <w:szCs w:val="24"/>
-          <w:u w:val="single"/>
-        </w:rPr>
-        <w:t xml:space="preserve">Brachiosaur Extends </w:t>
-      </w:r>
-      <w:proofErr w:type="spellStart"/>
-      <w:r>
-        <w:rPr>
-          <w:b/>
-          <w:sz w:val="24"/>
-          <w:szCs w:val="24"/>
-          <w:u w:val="single"/>
-        </w:rPr>
-        <w:t>HerbivoreDInosaur</w:t>
-      </w:r>
-      <w:proofErr w:type="spellEnd"/>
-    </w:p>
-    <w:p>
-      <w:pPr>
-        <w:jc w:val="both"/>
-        <w:rPr>
-          <w:sz w:val="24"/>
-          <w:szCs w:val="24"/>
-        </w:rPr>
-      </w:pPr>
-      <w:r>
-        <w:rPr>
-          <w:sz w:val="24"/>
-          <w:szCs w:val="24"/>
-        </w:rPr>
-        <w:t>Used to represent a Brachiosaur. Should have its own starting HP, max HP, adult age that is unique to Brachiosaur. All of the</w:t>
-      </w:r>
-      <w:r>
-        <w:rPr>
-          <w:sz w:val="24"/>
-          <w:szCs w:val="24"/>
-        </w:rPr>
-        <w:t xml:space="preserve"> necessary behaviours are already in the parent’s code. The constructor should add a </w:t>
-      </w:r>
-      <w:proofErr w:type="spellStart"/>
-      <w:r>
-        <w:rPr>
-          <w:sz w:val="24"/>
-          <w:szCs w:val="24"/>
-        </w:rPr>
-        <w:t>long_neck</w:t>
-      </w:r>
-      <w:proofErr w:type="spellEnd"/>
-      <w:r>
-        <w:rPr>
-          <w:sz w:val="24"/>
-          <w:szCs w:val="24"/>
-        </w:rPr>
-        <w:t xml:space="preserve"> </w:t>
-      </w:r>
-      <w:proofErr w:type="spellStart"/>
-      <w:r>
-        <w:rPr>
-          <w:sz w:val="24"/>
-          <w:szCs w:val="24"/>
-        </w:rPr>
-        <w:t>enum</w:t>
-      </w:r>
-      <w:proofErr w:type="spellEnd"/>
-      <w:r>
-        <w:rPr>
-          <w:sz w:val="24"/>
-          <w:szCs w:val="24"/>
-        </w:rPr>
-        <w:t xml:space="preserve"> which will be used in </w:t>
-      </w:r>
-      <w:proofErr w:type="spellStart"/>
-      <w:r>
-        <w:rPr>
-          <w:sz w:val="24"/>
-          <w:szCs w:val="24"/>
-        </w:rPr>
-        <w:t>HungryHerbivoreBehaviour</w:t>
-      </w:r>
-      <w:proofErr w:type="spellEnd"/>
-      <w:r>
-        <w:rPr>
-          <w:sz w:val="24"/>
-          <w:szCs w:val="24"/>
-        </w:rPr>
-        <w:t>. Default constructor should call super and initialise the Stegosaur with its starting HP and age. Will initia</w:t>
-      </w:r>
-      <w:r>
-        <w:rPr>
-          <w:sz w:val="24"/>
-          <w:szCs w:val="24"/>
-        </w:rPr>
-        <w:t>lize final static attributes inherited from Dinosaur.</w:t>
-      </w:r>
-    </w:p>
-    <w:p>
-      <w:pPr>
-        <w:jc w:val="both"/>
-        <w:rPr>
-          <w:sz w:val="24"/>
-          <w:szCs w:val="24"/>
-        </w:rPr>
-      </w:pPr>
-    </w:p>
-    <w:p>
-      <w:pPr>
-        <w:jc w:val="both"/>
-        <w:rPr>
-          <w:b/>
-          <w:sz w:val="24"/>
-          <w:szCs w:val="24"/>
-          <w:u w:val="single"/>
-        </w:rPr>
-      </w:pPr>
-      <w:proofErr w:type="spellStart"/>
-      <w:r>
-        <w:rPr>
-          <w:b/>
-          <w:sz w:val="24"/>
-          <w:szCs w:val="24"/>
-          <w:u w:val="single"/>
-        </w:rPr>
-        <w:t>Allosaur</w:t>
-      </w:r>
-      <w:proofErr w:type="spellEnd"/>
-      <w:r>
-        <w:rPr>
-          <w:b/>
-          <w:sz w:val="24"/>
-          <w:szCs w:val="24"/>
-          <w:u w:val="single"/>
-        </w:rPr>
-        <w:t xml:space="preserve"> Extends </w:t>
-      </w:r>
-      <w:proofErr w:type="spellStart"/>
-      <w:r>
-        <w:rPr>
-          <w:b/>
-          <w:sz w:val="24"/>
-          <w:szCs w:val="24"/>
-          <w:u w:val="single"/>
-        </w:rPr>
-        <w:t>CarnivoreDinosaur</w:t>
-      </w:r>
-      <w:proofErr w:type="spellEnd"/>
-    </w:p>
-    <w:p>
-      <w:pPr>
-        <w:jc w:val="both"/>
-        <w:rPr>
-          <w:sz w:val="24"/>
-          <w:szCs w:val="24"/>
-        </w:rPr>
-      </w:pPr>
-      <w:r>
-        <w:rPr>
-          <w:sz w:val="24"/>
-          <w:szCs w:val="24"/>
-        </w:rPr>
-        <w:t xml:space="preserve">Used to represent an </w:t>
-      </w:r>
-      <w:proofErr w:type="spellStart"/>
-      <w:r>
-        <w:rPr>
-          <w:sz w:val="24"/>
-          <w:szCs w:val="24"/>
-        </w:rPr>
-        <w:t>Allosaur</w:t>
-      </w:r>
-      <w:proofErr w:type="spellEnd"/>
-      <w:r>
-        <w:rPr>
-          <w:sz w:val="24"/>
-          <w:szCs w:val="24"/>
-        </w:rPr>
-        <w:t xml:space="preserve">. Constructor will add </w:t>
-      </w:r>
-      <w:proofErr w:type="spellStart"/>
-      <w:r>
-        <w:rPr>
-          <w:sz w:val="24"/>
-          <w:szCs w:val="24"/>
-        </w:rPr>
-        <w:t>PredatorBehaviour</w:t>
-      </w:r>
-      <w:proofErr w:type="spellEnd"/>
-      <w:r>
-        <w:rPr>
-          <w:sz w:val="24"/>
-          <w:szCs w:val="24"/>
-        </w:rPr>
-        <w:t xml:space="preserve"> to the front of the behaviour </w:t>
-      </w:r>
-      <w:proofErr w:type="spellStart"/>
-      <w:r>
-        <w:rPr>
-          <w:sz w:val="24"/>
-          <w:szCs w:val="24"/>
-        </w:rPr>
-        <w:t>ArrayList</w:t>
-      </w:r>
-      <w:proofErr w:type="spellEnd"/>
-      <w:r>
-        <w:rPr>
-          <w:sz w:val="24"/>
-          <w:szCs w:val="24"/>
-        </w:rPr>
-        <w:t xml:space="preserve"> to simulate the </w:t>
-      </w:r>
-      <w:proofErr w:type="spellStart"/>
-      <w:r>
-        <w:rPr>
-          <w:sz w:val="24"/>
-          <w:szCs w:val="24"/>
-        </w:rPr>
-        <w:t>Allosaur</w:t>
-      </w:r>
-      <w:proofErr w:type="spellEnd"/>
-      <w:r>
-        <w:rPr>
-          <w:sz w:val="24"/>
-          <w:szCs w:val="24"/>
-        </w:rPr>
-        <w:t xml:space="preserve"> attacking adjacent Stegosaurs. </w:t>
-      </w:r>
-      <w:r>
-        <w:rPr>
-          <w:sz w:val="24"/>
-          <w:szCs w:val="24"/>
-        </w:rPr>
-        <w:t xml:space="preserve">Will have a </w:t>
-      </w:r>
-      <w:proofErr w:type="spellStart"/>
-      <w:r>
-        <w:rPr>
-          <w:sz w:val="24"/>
-          <w:szCs w:val="24"/>
-        </w:rPr>
-        <w:t>hashmap</w:t>
-      </w:r>
-      <w:proofErr w:type="spellEnd"/>
-      <w:r>
-        <w:rPr>
-          <w:sz w:val="24"/>
-          <w:szCs w:val="24"/>
-        </w:rPr>
-        <w:t xml:space="preserve"> to keep track of the Stegosaur it has attacked. </w:t>
-      </w:r>
-      <w:proofErr w:type="spellStart"/>
-      <w:proofErr w:type="gramStart"/>
-      <w:r>
-        <w:rPr>
-          <w:sz w:val="24"/>
-          <w:szCs w:val="24"/>
-        </w:rPr>
-        <w:t>playTurn</w:t>
-      </w:r>
-      <w:proofErr w:type="spellEnd"/>
-      <w:r>
-        <w:rPr>
-          <w:sz w:val="24"/>
-          <w:szCs w:val="24"/>
-        </w:rPr>
-        <w:t>(</w:t>
-      </w:r>
-      <w:proofErr w:type="gramEnd"/>
-      <w:r>
-        <w:rPr>
-          <w:sz w:val="24"/>
-          <w:szCs w:val="24"/>
-        </w:rPr>
-        <w:t xml:space="preserve">) is overridden, and we will loop through the </w:t>
-      </w:r>
-      <w:proofErr w:type="spellStart"/>
-      <w:r>
-        <w:rPr>
-          <w:sz w:val="24"/>
-          <w:szCs w:val="24"/>
-        </w:rPr>
-        <w:t>hashmap</w:t>
-      </w:r>
-      <w:proofErr w:type="spellEnd"/>
-      <w:r>
-        <w:rPr>
-          <w:sz w:val="24"/>
-          <w:szCs w:val="24"/>
-        </w:rPr>
-        <w:t xml:space="preserve"> and increment the turns elapsed since Stegosaur attacked in it. If it’s more than 20, we will remove it, then we call super’s</w:t>
-      </w:r>
-      <w:r>
-        <w:rPr>
-          <w:sz w:val="24"/>
-          <w:szCs w:val="24"/>
-        </w:rPr>
-        <w:t xml:space="preserve"> </w:t>
-      </w:r>
-      <w:proofErr w:type="spellStart"/>
-      <w:proofErr w:type="gramStart"/>
-      <w:r>
-        <w:rPr>
-          <w:sz w:val="24"/>
-          <w:szCs w:val="24"/>
-        </w:rPr>
-        <w:t>playTurn</w:t>
-      </w:r>
-      <w:proofErr w:type="spellEnd"/>
-      <w:r>
-        <w:rPr>
-          <w:sz w:val="24"/>
-          <w:szCs w:val="24"/>
-        </w:rPr>
-        <w:t>(</w:t>
-      </w:r>
-      <w:proofErr w:type="gramEnd"/>
-      <w:r>
-        <w:rPr>
-          <w:sz w:val="24"/>
-          <w:szCs w:val="24"/>
-        </w:rPr>
         <w:t>). Will initialize final static attributes inherited from Dinosaur.</w:t>
       </w:r>
     </w:p>
@@ -1335,178 +1375,14 @@
           <w:u w:val="single"/>
         </w:rPr>
       </w:pPr>
-    </w:p>
-    <w:p>
-      <w:pPr>
-        <w:jc w:val="both"/>
-        <w:rPr>
-          <w:b/>
-          <w:sz w:val="24"/>
-          <w:szCs w:val="24"/>
-          <w:u w:val="single"/>
-        </w:rPr>
-      </w:pPr>
-    </w:p>
-    <w:p>
-      <w:pPr>
-        <w:jc w:val="both"/>
-        <w:rPr>
-          <w:b/>
-          <w:sz w:val="24"/>
-          <w:szCs w:val="24"/>
-          <w:u w:val="single"/>
-        </w:rPr>
-      </w:pPr>
-    </w:p>
-    <w:p>
-      <w:pPr>
-        <w:jc w:val="both"/>
-        <w:rPr>
-          <w:b/>
-          <w:sz w:val="24"/>
-          <w:szCs w:val="24"/>
-          <w:u w:val="single"/>
-        </w:rPr>
-      </w:pPr>
-    </w:p>
-    <w:p>
-      <w:pPr>
-        <w:jc w:val="both"/>
-        <w:rPr>
-          <w:b/>
-          <w:sz w:val="24"/>
-          <w:szCs w:val="24"/>
-          <w:u w:val="single"/>
-        </w:rPr>
-      </w:pPr>
-    </w:p>
-    <w:p>
-      <w:pPr>
-        <w:jc w:val="both"/>
-        <w:rPr>
-          <w:b/>
-          <w:sz w:val="24"/>
-          <w:szCs w:val="24"/>
-          <w:u w:val="single"/>
-        </w:rPr>
-      </w:pPr>
-    </w:p>
-    <w:p>
-      <w:pPr>
-        <w:jc w:val="both"/>
-        <w:rPr>
-          <w:b/>
-          <w:sz w:val="24"/>
-          <w:szCs w:val="24"/>
-          <w:u w:val="single"/>
-        </w:rPr>
-      </w:pPr>
-    </w:p>
-    <w:p>
-      <w:pPr>
-        <w:jc w:val="both"/>
-        <w:rPr>
-          <w:b/>
-          <w:sz w:val="24"/>
-          <w:szCs w:val="24"/>
-          <w:u w:val="single"/>
-        </w:rPr>
-      </w:pPr>
-    </w:p>
-    <w:p>
-      <w:pPr>
-        <w:jc w:val="both"/>
-        <w:rPr>
-          <w:b/>
-          <w:sz w:val="24"/>
-          <w:szCs w:val="24"/>
-          <w:u w:val="single"/>
-        </w:rPr>
-      </w:pPr>
-    </w:p>
-    <w:p>
-      <w:pPr>
-        <w:jc w:val="both"/>
-        <w:rPr>
-          <w:b/>
-          <w:sz w:val="24"/>
-          <w:szCs w:val="24"/>
-          <w:u w:val="single"/>
-        </w:rPr>
-      </w:pPr>
-    </w:p>
-    <w:p>
-      <w:pPr>
-        <w:jc w:val="both"/>
-        <w:rPr>
-          <w:b/>
-          <w:sz w:val="24"/>
-          <w:szCs w:val="24"/>
-          <w:u w:val="single"/>
-        </w:rPr>
-      </w:pPr>
-    </w:p>
-    <w:p>
-      <w:pPr>
-        <w:jc w:val="both"/>
-        <w:rPr>
-          <w:b/>
-          <w:sz w:val="24"/>
-          <w:szCs w:val="24"/>
-          <w:u w:val="single"/>
-        </w:rPr>
-      </w:pPr>
-    </w:p>
-    <w:p>
-      <w:pPr>
-        <w:jc w:val="both"/>
-        <w:rPr>
-          <w:b/>
-          <w:sz w:val="24"/>
-          <w:szCs w:val="24"/>
-          <w:u w:val="single"/>
-        </w:rPr>
-      </w:pPr>
-    </w:p>
-    <w:p>
-      <w:pPr>
-        <w:jc w:val="both"/>
-        <w:rPr>
-          <w:b/>
-          <w:sz w:val="24"/>
-          <w:szCs w:val="24"/>
-          <w:u w:val="single"/>
-        </w:rPr>
-      </w:pPr>
-    </w:p>
-    <w:p>
-      <w:pPr>
-        <w:jc w:val="both"/>
-        <w:rPr>
-          <w:b/>
-          <w:sz w:val="24"/>
-          <w:szCs w:val="24"/>
-          <w:u w:val="single"/>
-        </w:rPr>
-      </w:pPr>
-    </w:p>
-    <w:p>
-      <w:pPr>
-        <w:jc w:val="both"/>
-        <w:rPr>
-          <w:b/>
-          <w:sz w:val="24"/>
-          <w:szCs w:val="24"/>
-          <w:u w:val="single"/>
-        </w:rPr>
-      </w:pPr>
-      <w:r>
-        <w:rPr>
-          <w:b/>
-          <w:sz w:val="24"/>
-          <w:szCs w:val="24"/>
-          <w:u w:val="single"/>
-        </w:rPr>
+      <w:r>
+        <w:rPr>
+          <w:b/>
+          <w:sz w:val="24"/>
+          <w:szCs w:val="24"/>
+          <w:u w:val="single"/>
+        </w:rPr>
+        <w:lastRenderedPageBreak/>
         <w:t>General Interaction Diagram of Dinosaurs</w:t>
       </w:r>
     </w:p>
@@ -1632,14 +1508,30 @@
           <w:sz w:val="24"/>
           <w:szCs w:val="24"/>
         </w:rPr>
-        <w:t>) method, as well as implementing the chance a bush dies if there’s a brachiosaur on it. This is the same as how the Conway demo implem</w:t>
-      </w:r>
-      <w:r>
-        <w:rPr>
-          <w:sz w:val="24"/>
-          <w:szCs w:val="24"/>
-        </w:rPr>
-        <w:t>ented it.</w:t>
+        <w:t>) method, as well as implementing the chance a bush dies if there’s a brachiosaur on it. This is the same as how the Conway demo implemented it.</w:t>
+      </w:r>
+      <w:r>
+        <w:rPr>
+          <w:sz w:val="24"/>
+          <w:szCs w:val="24"/>
+        </w:rPr>
+        <w:t xml:space="preserve"> Due to polymorphism, other methods that expects Location will still work since </w:t>
+      </w:r>
+      <w:proofErr w:type="spellStart"/>
+      <w:r>
+        <w:rPr>
+          <w:sz w:val="24"/>
+          <w:szCs w:val="24"/>
+        </w:rPr>
+        <w:t>JurassicParkLocation</w:t>
+      </w:r>
+      <w:proofErr w:type="spellEnd"/>
+      <w:r>
+        <w:rPr>
+          <w:sz w:val="24"/>
+          <w:szCs w:val="24"/>
+        </w:rPr>
+        <w:t xml:space="preserve"> is a location, thus not increasing dependency.</w:t>
       </w:r>
     </w:p>
     <w:p>
@@ -1737,39 +1629,77 @@
         </w:rPr>
         <w:t xml:space="preserve"> instead of a standard location. This is the same as how the Conway demo implemented it.</w:t>
       </w:r>
-    </w:p>
-    <w:p>
-      <w:pPr>
-        <w:rPr>
-          <w:sz w:val="24"/>
-          <w:szCs w:val="24"/>
-        </w:rPr>
-      </w:pPr>
-    </w:p>
-    <w:p>
-      <w:pPr>
-        <w:rPr>
-          <w:sz w:val="24"/>
-          <w:szCs w:val="24"/>
-        </w:rPr>
-      </w:pPr>
-    </w:p>
-    <w:p>
-      <w:pPr>
-        <w:rPr>
-          <w:b/>
-          <w:sz w:val="24"/>
-          <w:szCs w:val="24"/>
-          <w:u w:val="single"/>
-        </w:rPr>
-      </w:pPr>
-      <w:r>
-        <w:rPr>
-          <w:b/>
-          <w:sz w:val="24"/>
-          <w:szCs w:val="24"/>
-          <w:u w:val="single"/>
-        </w:rPr>
+      <w:r>
+        <w:rPr>
+          <w:sz w:val="24"/>
+          <w:szCs w:val="24"/>
+        </w:rPr>
+        <w:t xml:space="preserve"> The game engine will still expect a normal </w:t>
+      </w:r>
+      <w:proofErr w:type="spellStart"/>
+      <w:r>
+        <w:rPr>
+          <w:sz w:val="24"/>
+          <w:szCs w:val="24"/>
+        </w:rPr>
+        <w:t>GameMap</w:t>
+      </w:r>
+      <w:proofErr w:type="spellEnd"/>
+      <w:r>
+        <w:rPr>
+          <w:sz w:val="24"/>
+          <w:szCs w:val="24"/>
+        </w:rPr>
+        <w:t xml:space="preserve"> but due to polymorphism this is still accepted and will work,</w:t>
+      </w:r>
+      <w:r>
+        <w:rPr>
+          <w:sz w:val="24"/>
+          <w:szCs w:val="24"/>
+        </w:rPr>
+        <w:t xml:space="preserve"> </w:t>
+      </w:r>
+      <w:r>
+        <w:rPr>
+          <w:sz w:val="24"/>
+          <w:szCs w:val="24"/>
+        </w:rPr>
+        <w:t>thus not increasing dependency.</w:t>
+      </w:r>
+    </w:p>
+    <w:p>
+      <w:pPr>
+        <w:rPr>
+          <w:sz w:val="24"/>
+          <w:szCs w:val="24"/>
+        </w:rPr>
+      </w:pPr>
+    </w:p>
+    <w:p>
+      <w:pPr>
+        <w:rPr>
+          <w:sz w:val="24"/>
+          <w:szCs w:val="24"/>
+        </w:rPr>
+      </w:pPr>
+    </w:p>
+    <w:p>
+      <w:pPr>
+        <w:rPr>
+          <w:b/>
+          <w:sz w:val="24"/>
+          <w:szCs w:val="24"/>
+          <w:u w:val="single"/>
+        </w:rPr>
+      </w:pPr>
+      <w:r>
+        <w:rPr>
+          <w:b/>
+          <w:sz w:val="24"/>
+          <w:szCs w:val="24"/>
+          <w:u w:val="single"/>
+        </w:rPr>
+        <w:lastRenderedPageBreak/>
         <w:t>Interaction Diagram of Location</w:t>
       </w:r>
     </w:p>
@@ -1790,7 +1720,6 @@
           <w:szCs w:val="24"/>
           <w:u w:val="single"/>
         </w:rPr>
-        <w:lastRenderedPageBreak/>
         <w:drawing>
           <wp:inline distT="114300" distB="114300" distL="114300" distR="114300">
             <wp:extent cx="5731200" cy="2679700"/>
@@ -1897,21 +1826,7 @@
           <w:sz w:val="24"/>
           <w:szCs w:val="24"/>
         </w:rPr>
-        <w:t>) so we can  add a check  to see if we can grow fruit. This class will have a final static variable to store the</w:t>
-      </w:r>
-      <w:r>
-        <w:rPr>
-          <w:sz w:val="24"/>
-          <w:szCs w:val="24"/>
-        </w:rPr>
-        <w:t xml:space="preserve"> chance of growing the fruit and the check will use that variable. By doing this, we can easily extend the class to add things like bushes and trees that grow fruits, where they can override the growth chance, and the chance is still passed over to the par</w:t>
-      </w:r>
-      <w:r>
-        <w:rPr>
-          <w:sz w:val="24"/>
-          <w:szCs w:val="24"/>
-        </w:rPr>
-        <w:t xml:space="preserve">ent </w:t>
+        <w:t xml:space="preserve">) so we can  add a check  to see if we can grow fruit. This class will have a final static variable to store the chance of growing the fruit and the check will use that variable. By doing this, we can easily extend the class to add things like bushes and trees that grow fruits, where they can override the growth chance, and the chance is still passed over to the parent </w:t>
       </w:r>
       <w:proofErr w:type="spellStart"/>
       <w:r>
@@ -1927,7 +1842,21 @@
           <w:sz w:val="24"/>
           <w:szCs w:val="24"/>
         </w:rPr>
-        <w:t xml:space="preserve"> class. The class should also keep track of how many ripe fruits are there (integer). Should have helper methods for the number of ripe fruits.</w:t>
+        <w:t xml:space="preserve"> class</w:t>
+      </w:r>
+      <w:r>
+        <w:rPr>
+          <w:sz w:val="24"/>
+          <w:szCs w:val="24"/>
+        </w:rPr>
+        <w:t xml:space="preserve"> when using super’s tick() to check whether a fruit will grow, reducing repeated code</w:t>
+      </w:r>
+      <w:r>
+        <w:rPr>
+          <w:sz w:val="24"/>
+          <w:szCs w:val="24"/>
+        </w:rPr>
+        <w:t>. The class should also keep track of how many ripe fruits are there (integer). Should have helper methods for the number of ripe fruits.</w:t>
       </w:r>
     </w:p>
     <w:p>
@@ -2195,7 +2124,6 @@
           <w:sz w:val="24"/>
           <w:szCs w:val="24"/>
         </w:rPr>
-        <w:lastRenderedPageBreak/>
         <w:drawing>
           <wp:inline distT="114300" distB="114300" distL="114300" distR="114300">
             <wp:extent cx="5731200" cy="2794000"/>
@@ -2320,14 +2248,21 @@
           <w:sz w:val="24"/>
           <w:szCs w:val="24"/>
         </w:rPr>
-        <w:t xml:space="preserve"> (If actor h</w:t>
-      </w:r>
-      <w:r>
-        <w:rPr>
-          <w:sz w:val="24"/>
-          <w:szCs w:val="24"/>
-        </w:rPr>
-        <w:t xml:space="preserve">as short neck) and </w:t>
+        <w:t xml:space="preserve"> (If actor has short neck</w:t>
+      </w:r>
+      <w:r>
+        <w:rPr>
+          <w:sz w:val="24"/>
+          <w:szCs w:val="24"/>
+        </w:rPr>
+        <w:t>, shouldn’t be added anyway and should be in behaviour</w:t>
+      </w:r>
+      <w:r>
+        <w:rPr>
+          <w:sz w:val="24"/>
+          <w:szCs w:val="24"/>
+        </w:rPr>
+        <w:t xml:space="preserve">) and </w:t>
       </w:r>
       <w:proofErr w:type="spellStart"/>
       <w:r>
@@ -2361,6 +2296,29 @@
         </w:rPr>
         <w:t>) is called, will be used in chance calculation.</w:t>
       </w:r>
+      <w:r>
+        <w:rPr>
+          <w:sz w:val="24"/>
+          <w:szCs w:val="24"/>
+        </w:rPr>
+        <w:t xml:space="preserve"> Should add an </w:t>
+      </w:r>
+      <w:proofErr w:type="spellStart"/>
+      <w:r>
+        <w:rPr>
+          <w:sz w:val="24"/>
+          <w:szCs w:val="24"/>
+        </w:rPr>
+        <w:t>enum</w:t>
+      </w:r>
+      <w:proofErr w:type="spellEnd"/>
+      <w:r>
+        <w:rPr>
+          <w:sz w:val="24"/>
+          <w:szCs w:val="24"/>
+        </w:rPr>
+        <w:t xml:space="preserve"> SHORT in capability which can be used in behaviour to check whether a dinosaur can eat from this.</w:t>
+      </w:r>
     </w:p>
     <w:p>
       <w:pPr>
@@ -2415,14 +2373,7 @@
           <w:sz w:val="24"/>
           <w:szCs w:val="24"/>
         </w:rPr>
-        <w:t>Represents a tree. Calls super constructor to indicate</w:t>
-      </w:r>
-      <w:r>
-        <w:rPr>
-          <w:sz w:val="24"/>
-          <w:szCs w:val="24"/>
-        </w:rPr>
-        <w:t xml:space="preserve"> its character. This class will add a final static </w:t>
+        <w:t xml:space="preserve">Represents a tree. Calls super constructor to indicate its character. This class will add a final static </w:t>
       </w:r>
       <w:proofErr w:type="spellStart"/>
       <w:r>
@@ -2486,14 +2437,7 @@
           <w:sz w:val="24"/>
           <w:szCs w:val="24"/>
         </w:rPr>
-        <w:t xml:space="preserve"> and sees if a fruit w</w:t>
-      </w:r>
-      <w:r>
-        <w:rPr>
-          <w:sz w:val="24"/>
-          <w:szCs w:val="24"/>
-        </w:rPr>
-        <w:t xml:space="preserve">ill drop, by looping through </w:t>
+        <w:t xml:space="preserve"> and sees if a fruit will drop, by looping through </w:t>
       </w:r>
       <w:proofErr w:type="spellStart"/>
       <w:r>
@@ -2557,14 +2501,28 @@
           <w:sz w:val="24"/>
           <w:szCs w:val="24"/>
         </w:rPr>
-        <w:t xml:space="preserve"> (If has long neck). The grow chanc</w:t>
-      </w:r>
-      <w:r>
-        <w:rPr>
-          <w:sz w:val="24"/>
-          <w:szCs w:val="24"/>
-        </w:rPr>
-        <w:t xml:space="preserve">e would also be set here, like 0.5, and will be used in super’s </w:t>
+        <w:t xml:space="preserve"> (If has long neck</w:t>
+      </w:r>
+      <w:r>
+        <w:rPr>
+          <w:sz w:val="24"/>
+          <w:szCs w:val="24"/>
+        </w:rPr>
+        <w:t xml:space="preserve">, </w:t>
+      </w:r>
+      <w:r>
+        <w:rPr>
+          <w:sz w:val="24"/>
+          <w:szCs w:val="24"/>
+        </w:rPr>
+        <w:t>shouldn’t be added anyway and should be in behaviour</w:t>
+      </w:r>
+      <w:r>
+        <w:rPr>
+          <w:sz w:val="24"/>
+          <w:szCs w:val="24"/>
+        </w:rPr>
+        <w:t xml:space="preserve">). The grow chance would also be set here, like 0.5, and will be used in super’s </w:t>
       </w:r>
       <w:proofErr w:type="gramStart"/>
       <w:r>
@@ -2582,60 +2540,64 @@
         </w:rPr>
         <w:t>).</w:t>
       </w:r>
-    </w:p>
-    <w:p>
-      <w:pPr>
-        <w:jc w:val="both"/>
-        <w:rPr>
-          <w:sz w:val="24"/>
-          <w:szCs w:val="24"/>
-        </w:rPr>
-      </w:pPr>
-    </w:p>
-    <w:p>
-      <w:pPr>
-        <w:jc w:val="both"/>
-        <w:rPr>
-          <w:sz w:val="24"/>
-          <w:szCs w:val="24"/>
-        </w:rPr>
-      </w:pPr>
-    </w:p>
-    <w:p>
-      <w:pPr>
-        <w:jc w:val="both"/>
-        <w:rPr>
-          <w:sz w:val="24"/>
-          <w:szCs w:val="24"/>
-        </w:rPr>
-      </w:pPr>
-    </w:p>
-    <w:p>
-      <w:pPr>
-        <w:jc w:val="both"/>
-        <w:rPr>
-          <w:sz w:val="24"/>
-          <w:szCs w:val="24"/>
-        </w:rPr>
-      </w:pPr>
-    </w:p>
-    <w:p>
-      <w:pPr>
-        <w:jc w:val="both"/>
-        <w:rPr>
-          <w:sz w:val="24"/>
-          <w:szCs w:val="24"/>
-        </w:rPr>
-      </w:pPr>
-    </w:p>
-    <w:p>
-      <w:pPr>
-        <w:jc w:val="both"/>
-        <w:rPr>
-          <w:sz w:val="24"/>
-          <w:szCs w:val="24"/>
-        </w:rPr>
-      </w:pPr>
+      <w:r>
+        <w:rPr>
+          <w:sz w:val="24"/>
+          <w:szCs w:val="24"/>
+        </w:rPr>
+        <w:t xml:space="preserve"> </w:t>
+      </w:r>
+      <w:r>
+        <w:rPr>
+          <w:sz w:val="24"/>
+          <w:szCs w:val="24"/>
+        </w:rPr>
+        <w:t>Should add a</w:t>
+      </w:r>
+      <w:r>
+        <w:rPr>
+          <w:sz w:val="24"/>
+          <w:szCs w:val="24"/>
+        </w:rPr>
+        <w:t>n</w:t>
+      </w:r>
+      <w:r>
+        <w:rPr>
+          <w:sz w:val="24"/>
+          <w:szCs w:val="24"/>
+        </w:rPr>
+        <w:t xml:space="preserve"> </w:t>
+      </w:r>
+      <w:proofErr w:type="spellStart"/>
+      <w:r>
+        <w:rPr>
+          <w:sz w:val="24"/>
+          <w:szCs w:val="24"/>
+        </w:rPr>
+        <w:t>enum</w:t>
+      </w:r>
+      <w:proofErr w:type="spellEnd"/>
+      <w:r>
+        <w:rPr>
+          <w:sz w:val="24"/>
+          <w:szCs w:val="24"/>
+        </w:rPr>
+        <w:t xml:space="preserve"> </w:t>
+      </w:r>
+      <w:r>
+        <w:rPr>
+          <w:sz w:val="24"/>
+          <w:szCs w:val="24"/>
+        </w:rPr>
+        <w:t xml:space="preserve">TALL </w:t>
+      </w:r>
+      <w:r>
+        <w:rPr>
+          <w:sz w:val="24"/>
+          <w:szCs w:val="24"/>
+        </w:rPr>
+        <w:t>in capability which can be used in behaviour to check whether a dinosaur can eat from this.</w:t>
+      </w:r>
     </w:p>
     <w:p>
       <w:pPr>
@@ -2773,45 +2735,45 @@
           <w:szCs w:val="24"/>
         </w:rPr>
       </w:pPr>
-    </w:p>
-    <w:p>
-      <w:pPr>
-        <w:rPr>
-          <w:b/>
-          <w:sz w:val="24"/>
-          <w:szCs w:val="24"/>
-          <w:u w:val="single"/>
-        </w:rPr>
-      </w:pPr>
-      <w:r>
-        <w:rPr>
-          <w:b/>
-          <w:sz w:val="24"/>
-          <w:szCs w:val="24"/>
-          <w:u w:val="single"/>
-        </w:rPr>
-        <w:t>Design Rationale for Items and Vending Machine</w:t>
-      </w:r>
-    </w:p>
-    <w:p>
-      <w:pPr>
-        <w:rPr>
-          <w:b/>
-          <w:sz w:val="24"/>
-          <w:szCs w:val="24"/>
-          <w:u w:val="single"/>
-        </w:rPr>
-      </w:pPr>
-    </w:p>
-    <w:p>
-      <w:pPr>
-        <w:rPr>
-          <w:sz w:val="24"/>
-          <w:szCs w:val="24"/>
-        </w:rPr>
-      </w:pPr>
       <w:bookmarkStart w:id="0" w:name="_GoBack"/>
       <w:bookmarkEnd w:id="0"/>
+    </w:p>
+    <w:p>
+      <w:pPr>
+        <w:rPr>
+          <w:b/>
+          <w:sz w:val="24"/>
+          <w:szCs w:val="24"/>
+          <w:u w:val="single"/>
+        </w:rPr>
+      </w:pPr>
+      <w:r>
+        <w:rPr>
+          <w:b/>
+          <w:sz w:val="24"/>
+          <w:szCs w:val="24"/>
+          <w:u w:val="single"/>
+        </w:rPr>
+        <w:t>Design Rationale for Items and Vending Machine</w:t>
+      </w:r>
+    </w:p>
+    <w:p>
+      <w:pPr>
+        <w:rPr>
+          <w:b/>
+          <w:sz w:val="24"/>
+          <w:szCs w:val="24"/>
+          <w:u w:val="single"/>
+        </w:rPr>
+      </w:pPr>
+    </w:p>
+    <w:p>
+      <w:pPr>
+        <w:rPr>
+          <w:sz w:val="24"/>
+          <w:szCs w:val="24"/>
+        </w:rPr>
+      </w:pPr>
     </w:p>
     <w:sectPr>
       <w:pgSz w:w="11909" w:h="16834"/>

</xml_diff>

<commit_message>
Fixed mistake in diagram
</commit_message>
<xml_diff>
--- a/docs/Design_Rationale.docx
+++ b/docs/Design_Rationale.docx
@@ -1404,41 +1404,30 @@
           <w:szCs w:val="24"/>
           <w:u w:val="single"/>
         </w:rPr>
-        <w:drawing>
-          <wp:inline distT="114300" distB="114300" distL="114300" distR="114300">
-            <wp:extent cx="5731200" cy="5054600"/>
-            <wp:effectExtent l="0" t="0" r="0" b="0"/>
-            <wp:docPr id="4" name="image2.jpg"/>
-            <wp:cNvGraphicFramePr/>
-            <a:graphic xmlns:a="http://schemas.openxmlformats.org/drawingml/2006/main">
-              <a:graphicData uri="http://schemas.openxmlformats.org/drawingml/2006/picture">
-                <pic:pic xmlns:pic="http://schemas.openxmlformats.org/drawingml/2006/picture">
-                  <pic:nvPicPr>
-                    <pic:cNvPr id="0" name="image2.jpg"/>
-                    <pic:cNvPicPr preferRelativeResize="0"/>
-                  </pic:nvPicPr>
-                  <pic:blipFill>
-                    <a:blip r:embed="rId4"/>
-                    <a:srcRect/>
-                    <a:stretch>
-                      <a:fillRect/>
-                    </a:stretch>
-                  </pic:blipFill>
-                  <pic:spPr>
-                    <a:xfrm>
-                      <a:off x="0" y="0"/>
-                      <a:ext cx="5731200" cy="5054600"/>
-                    </a:xfrm>
-                    <a:prstGeom prst="rect">
-                      <a:avLst/>
-                    </a:prstGeom>
-                    <a:ln/>
-                  </pic:spPr>
-                </pic:pic>
-              </a:graphicData>
-            </a:graphic>
-          </wp:inline>
-        </w:drawing>
+        <w:pict>
+          <v:shapetype id="_x0000_t75" coordsize="21600,21600" o:spt="75" o:preferrelative="t" path="m@4@5l@4@11@9@11@9@5xe" filled="f" stroked="f">
+            <v:stroke joinstyle="miter"/>
+            <v:formulas>
+              <v:f eqn="if lineDrawn pixelLineWidth 0"/>
+              <v:f eqn="sum @0 1 0"/>
+              <v:f eqn="sum 0 0 @1"/>
+              <v:f eqn="prod @2 1 2"/>
+              <v:f eqn="prod @3 21600 pixelWidth"/>
+              <v:f eqn="prod @3 21600 pixelHeight"/>
+              <v:f eqn="sum @0 0 1"/>
+              <v:f eqn="prod @6 1 2"/>
+              <v:f eqn="prod @7 21600 pixelWidth"/>
+              <v:f eqn="sum @8 21600 0"/>
+              <v:f eqn="prod @7 21600 pixelHeight"/>
+              <v:f eqn="sum @10 21600 0"/>
+            </v:formulas>
+            <v:path o:extrusionok="f" gradientshapeok="t" o:connecttype="rect"/>
+            <o:lock v:ext="edit" aspectratio="t"/>
+          </v:shapetype>
+          <v:shape id="_x0000_i1025" type="#_x0000_t75" style="width:451.25pt;height:398.5pt">
+            <v:imagedata r:id="rId4" o:title="Dinosaur playTurn() general-how diagram (1)"/>
+          </v:shape>
+        </w:pict>
       </w:r>
     </w:p>
     <w:p>
@@ -1946,6 +1935,8 @@
           <w:u w:val="single"/>
         </w:rPr>
       </w:pPr>
+      <w:bookmarkStart w:id="0" w:name="_GoBack"/>
+      <w:bookmarkEnd w:id="0"/>
     </w:p>
     <w:p>
       <w:pPr>
@@ -2508,14 +2499,7 @@
           <w:sz w:val="24"/>
           <w:szCs w:val="24"/>
         </w:rPr>
-        <w:t xml:space="preserve">, </w:t>
-      </w:r>
-      <w:r>
-        <w:rPr>
-          <w:sz w:val="24"/>
-          <w:szCs w:val="24"/>
-        </w:rPr>
-        <w:t>shouldn’t be added anyway and should be in behaviour</w:t>
+        <w:t>, shouldn’t be added anyway and should be in behaviour</w:t>
       </w:r>
       <w:r>
         <w:rPr>
@@ -2545,28 +2529,7 @@
           <w:sz w:val="24"/>
           <w:szCs w:val="24"/>
         </w:rPr>
-        <w:t xml:space="preserve"> </w:t>
-      </w:r>
-      <w:r>
-        <w:rPr>
-          <w:sz w:val="24"/>
-          <w:szCs w:val="24"/>
-        </w:rPr>
-        <w:t>Should add a</w:t>
-      </w:r>
-      <w:r>
-        <w:rPr>
-          <w:sz w:val="24"/>
-          <w:szCs w:val="24"/>
-        </w:rPr>
-        <w:t>n</w:t>
-      </w:r>
-      <w:r>
-        <w:rPr>
-          <w:sz w:val="24"/>
-          <w:szCs w:val="24"/>
-        </w:rPr>
-        <w:t xml:space="preserve"> </w:t>
+        <w:t xml:space="preserve"> Should add an </w:t>
       </w:r>
       <w:proofErr w:type="spellStart"/>
       <w:r>
@@ -2582,21 +2545,7 @@
           <w:sz w:val="24"/>
           <w:szCs w:val="24"/>
         </w:rPr>
-        <w:t xml:space="preserve"> </w:t>
-      </w:r>
-      <w:r>
-        <w:rPr>
-          <w:sz w:val="24"/>
-          <w:szCs w:val="24"/>
-        </w:rPr>
-        <w:t xml:space="preserve">TALL </w:t>
-      </w:r>
-      <w:r>
-        <w:rPr>
-          <w:sz w:val="24"/>
-          <w:szCs w:val="24"/>
-        </w:rPr>
-        <w:t>in capability which can be used in behaviour to check whether a dinosaur can eat from this.</w:t>
+        <w:t xml:space="preserve"> TALL in capability which can be used in behaviour to check whether a dinosaur can eat from this.</w:t>
       </w:r>
     </w:p>
     <w:p>
@@ -2735,8 +2684,6 @@
           <w:szCs w:val="24"/>
         </w:rPr>
       </w:pPr>
-      <w:bookmarkStart w:id="0" w:name="_GoBack"/>
-      <w:bookmarkEnd w:id="0"/>
     </w:p>
     <w:p>
       <w:pPr>

</xml_diff>

<commit_message>
Added details on overriding Dinosaur's getAllowableAction
</commit_message>
<xml_diff>
--- a/docs/Design_Rationale.docx
+++ b/docs/Design_Rationale.docx
@@ -879,6 +879,29 @@
         </w:rPr>
         <w:t xml:space="preserve"> which simulates the dinosaurs breeding and feeding. This is created in case we may want to introduce more Carnivore Dinosaurs, and when we do, we will reduce repeated codes.</w:t>
       </w:r>
+      <w:r>
+        <w:rPr>
+          <w:sz w:val="24"/>
+          <w:szCs w:val="24"/>
+        </w:rPr>
+        <w:t xml:space="preserve"> Will override </w:t>
+      </w:r>
+      <w:proofErr w:type="spellStart"/>
+      <w:r>
+        <w:rPr>
+          <w:sz w:val="24"/>
+          <w:szCs w:val="24"/>
+        </w:rPr>
+        <w:t>getAllowableActions</w:t>
+      </w:r>
+      <w:proofErr w:type="spellEnd"/>
+      <w:r>
+        <w:rPr>
+          <w:sz w:val="24"/>
+          <w:szCs w:val="24"/>
+        </w:rPr>
+        <w:t xml:space="preserve"> and check if the other actor (Must be a player) has suitable food (Carnivore Kit) to feed to this dinosaur. This is done by looping through the other actor’s inventory.</w:t>
+      </w:r>
     </w:p>
     <w:p>
       <w:pPr>
@@ -965,6 +988,177 @@
           <w:sz w:val="24"/>
           <w:szCs w:val="24"/>
         </w:rPr>
+        <w:t xml:space="preserve"> which will be use</w:t>
+      </w:r>
+      <w:bookmarkStart w:id="0" w:name="_GoBack"/>
+      <w:bookmarkEnd w:id="0"/>
+      <w:r>
+        <w:rPr>
+          <w:sz w:val="24"/>
+          <w:szCs w:val="24"/>
+        </w:rPr>
+        <w:t xml:space="preserve">d in </w:t>
+      </w:r>
+      <w:proofErr w:type="spellStart"/>
+      <w:r>
+        <w:rPr>
+          <w:sz w:val="24"/>
+          <w:szCs w:val="24"/>
+        </w:rPr>
+        <w:t>HungryHerbivoreBehaviour</w:t>
+      </w:r>
+      <w:proofErr w:type="spellEnd"/>
+      <w:r>
+        <w:rPr>
+          <w:sz w:val="24"/>
+          <w:szCs w:val="24"/>
+        </w:rPr>
+        <w:t>. Default constructor should call super and initialise the Stegosaur with its starting HP and age. Will initialize final static attributes inherited from Dinosaur.</w:t>
+      </w:r>
+      <w:r>
+        <w:rPr>
+          <w:sz w:val="24"/>
+          <w:szCs w:val="24"/>
+        </w:rPr>
+        <w:t xml:space="preserve"> </w:t>
+      </w:r>
+      <w:r>
+        <w:rPr>
+          <w:sz w:val="24"/>
+          <w:szCs w:val="24"/>
+        </w:rPr>
+        <w:t xml:space="preserve">Will override </w:t>
+      </w:r>
+      <w:proofErr w:type="spellStart"/>
+      <w:r>
+        <w:rPr>
+          <w:sz w:val="24"/>
+          <w:szCs w:val="24"/>
+        </w:rPr>
+        <w:t>getAllowableActions</w:t>
+      </w:r>
+      <w:proofErr w:type="spellEnd"/>
+      <w:r>
+        <w:rPr>
+          <w:sz w:val="24"/>
+          <w:szCs w:val="24"/>
+        </w:rPr>
+        <w:t xml:space="preserve"> and check if the other actor (Must be a player) has suitable food (</w:t>
+      </w:r>
+      <w:r>
+        <w:rPr>
+          <w:sz w:val="24"/>
+          <w:szCs w:val="24"/>
+        </w:rPr>
+        <w:t>Herbivore</w:t>
+      </w:r>
+      <w:r>
+        <w:rPr>
+          <w:sz w:val="24"/>
+          <w:szCs w:val="24"/>
+        </w:rPr>
+        <w:t xml:space="preserve"> Kit</w:t>
+      </w:r>
+      <w:r>
+        <w:rPr>
+          <w:sz w:val="24"/>
+          <w:szCs w:val="24"/>
+        </w:rPr>
+        <w:t xml:space="preserve"> and Fruit</w:t>
+      </w:r>
+      <w:r>
+        <w:rPr>
+          <w:sz w:val="24"/>
+          <w:szCs w:val="24"/>
+        </w:rPr>
+        <w:t>) to feed to this dinosaur. This is done by looping through the other actor’s inventory.</w:t>
+      </w:r>
+    </w:p>
+    <w:p>
+      <w:pPr>
+        <w:jc w:val="both"/>
+        <w:rPr>
+          <w:sz w:val="24"/>
+          <w:szCs w:val="24"/>
+        </w:rPr>
+      </w:pPr>
+    </w:p>
+    <w:p>
+      <w:pPr>
+        <w:jc w:val="both"/>
+        <w:rPr>
+          <w:b/>
+          <w:sz w:val="24"/>
+          <w:szCs w:val="24"/>
+          <w:u w:val="single"/>
+        </w:rPr>
+      </w:pPr>
+      <w:r>
+        <w:rPr>
+          <w:b/>
+          <w:sz w:val="24"/>
+          <w:szCs w:val="24"/>
+          <w:u w:val="single"/>
+        </w:rPr>
+        <w:t xml:space="preserve">Brachiosaur Extends </w:t>
+      </w:r>
+      <w:proofErr w:type="spellStart"/>
+      <w:r>
+        <w:rPr>
+          <w:b/>
+          <w:sz w:val="24"/>
+          <w:szCs w:val="24"/>
+          <w:u w:val="single"/>
+        </w:rPr>
+        <w:t>HerbivoreDInosaur</w:t>
+      </w:r>
+      <w:proofErr w:type="spellEnd"/>
+    </w:p>
+    <w:p>
+      <w:pPr>
+        <w:jc w:val="both"/>
+        <w:rPr>
+          <w:sz w:val="24"/>
+          <w:szCs w:val="24"/>
+        </w:rPr>
+      </w:pPr>
+      <w:r>
+        <w:rPr>
+          <w:sz w:val="24"/>
+          <w:szCs w:val="24"/>
+        </w:rPr>
+        <w:t xml:space="preserve">Used to represent a Brachiosaur. Should have its own starting HP, max HP, adult age that is unique to Brachiosaur. All of the necessary behaviours are already in the parent’s code. The constructor should add a </w:t>
+      </w:r>
+      <w:proofErr w:type="spellStart"/>
+      <w:r>
+        <w:rPr>
+          <w:sz w:val="24"/>
+          <w:szCs w:val="24"/>
+        </w:rPr>
+        <w:t>long_neck</w:t>
+      </w:r>
+      <w:proofErr w:type="spellEnd"/>
+      <w:r>
+        <w:rPr>
+          <w:sz w:val="24"/>
+          <w:szCs w:val="24"/>
+        </w:rPr>
+        <w:t xml:space="preserve"> </w:t>
+      </w:r>
+      <w:proofErr w:type="spellStart"/>
+      <w:r>
+        <w:rPr>
+          <w:sz w:val="24"/>
+          <w:szCs w:val="24"/>
+        </w:rPr>
+        <w:t>enum</w:t>
+      </w:r>
+      <w:proofErr w:type="spellEnd"/>
+      <w:r>
+        <w:rPr>
+          <w:sz w:val="24"/>
+          <w:szCs w:val="24"/>
+        </w:rPr>
         <w:t xml:space="preserve"> which will be used in </w:t>
       </w:r>
       <w:proofErr w:type="spellStart"/>
@@ -1003,110 +1197,6 @@
           <w:u w:val="single"/>
         </w:rPr>
       </w:pPr>
-      <w:r>
-        <w:rPr>
-          <w:b/>
-          <w:sz w:val="24"/>
-          <w:szCs w:val="24"/>
-          <w:u w:val="single"/>
-        </w:rPr>
-        <w:t xml:space="preserve">Brachiosaur Extends </w:t>
-      </w:r>
-      <w:proofErr w:type="spellStart"/>
-      <w:r>
-        <w:rPr>
-          <w:b/>
-          <w:sz w:val="24"/>
-          <w:szCs w:val="24"/>
-          <w:u w:val="single"/>
-        </w:rPr>
-        <w:t>HerbivoreDInosaur</w:t>
-      </w:r>
-      <w:proofErr w:type="spellEnd"/>
-    </w:p>
-    <w:p>
-      <w:pPr>
-        <w:jc w:val="both"/>
-        <w:rPr>
-          <w:sz w:val="24"/>
-          <w:szCs w:val="24"/>
-        </w:rPr>
-      </w:pPr>
-      <w:r>
-        <w:rPr>
-          <w:sz w:val="24"/>
-          <w:szCs w:val="24"/>
-        </w:rPr>
-        <w:t xml:space="preserve">Used to represent a Brachiosaur. Should have its own starting HP, max HP, adult age that is unique to Brachiosaur. All of the necessary behaviours are already in the parent’s code. The constructor should add a </w:t>
-      </w:r>
-      <w:proofErr w:type="spellStart"/>
-      <w:r>
-        <w:rPr>
-          <w:sz w:val="24"/>
-          <w:szCs w:val="24"/>
-        </w:rPr>
-        <w:t>long_neck</w:t>
-      </w:r>
-      <w:proofErr w:type="spellEnd"/>
-      <w:r>
-        <w:rPr>
-          <w:sz w:val="24"/>
-          <w:szCs w:val="24"/>
-        </w:rPr>
-        <w:t xml:space="preserve"> </w:t>
-      </w:r>
-      <w:proofErr w:type="spellStart"/>
-      <w:r>
-        <w:rPr>
-          <w:sz w:val="24"/>
-          <w:szCs w:val="24"/>
-        </w:rPr>
-        <w:t>enum</w:t>
-      </w:r>
-      <w:proofErr w:type="spellEnd"/>
-      <w:r>
-        <w:rPr>
-          <w:sz w:val="24"/>
-          <w:szCs w:val="24"/>
-        </w:rPr>
-        <w:t xml:space="preserve"> which will be used in </w:t>
-      </w:r>
-      <w:proofErr w:type="spellStart"/>
-      <w:r>
-        <w:rPr>
-          <w:sz w:val="24"/>
-          <w:szCs w:val="24"/>
-        </w:rPr>
-        <w:t>HungryHerbivoreBehaviour</w:t>
-      </w:r>
-      <w:proofErr w:type="spellEnd"/>
-      <w:r>
-        <w:rPr>
-          <w:sz w:val="24"/>
-          <w:szCs w:val="24"/>
-        </w:rPr>
-        <w:t>. Default constructor should call super and initialise the Stegosaur with its starting HP and age. Will initialize final static attributes inherited from Dinosaur.</w:t>
-      </w:r>
-    </w:p>
-    <w:p>
-      <w:pPr>
-        <w:jc w:val="both"/>
-        <w:rPr>
-          <w:sz w:val="24"/>
-          <w:szCs w:val="24"/>
-        </w:rPr>
-      </w:pPr>
-    </w:p>
-    <w:p>
-      <w:pPr>
-        <w:jc w:val="both"/>
-        <w:rPr>
-          <w:b/>
-          <w:sz w:val="24"/>
-          <w:szCs w:val="24"/>
-          <w:u w:val="single"/>
-        </w:rPr>
-      </w:pPr>
       <w:proofErr w:type="spellStart"/>
       <w:r>
         <w:rPr>
@@ -1382,7 +1472,6 @@
           <w:szCs w:val="24"/>
           <w:u w:val="single"/>
         </w:rPr>
-        <w:lastRenderedPageBreak/>
         <w:t>General Interaction Diagram of Dinosaurs</w:t>
       </w:r>
     </w:p>
@@ -1616,7 +1705,15 @@
           <w:sz w:val="24"/>
           <w:szCs w:val="24"/>
         </w:rPr>
-        <w:t xml:space="preserve"> instead of a standard location. This is the same as how the Conway demo implemented it.</w:t>
+        <w:t xml:space="preserve"> instead of a standard location. This is the same as how the </w:t>
+      </w:r>
+      <w:r>
+        <w:rPr>
+          <w:sz w:val="24"/>
+          <w:szCs w:val="24"/>
+        </w:rPr>
+        <w:lastRenderedPageBreak/>
+        <w:t>Conway demo implemented it.</w:t>
       </w:r>
       <w:r>
         <w:rPr>
@@ -1688,7 +1785,6 @@
           <w:szCs w:val="24"/>
           <w:u w:val="single"/>
         </w:rPr>
-        <w:lastRenderedPageBreak/>
         <w:t>Interaction Diagram of Location</w:t>
       </w:r>
     </w:p>
@@ -1935,8 +2031,6 @@
           <w:u w:val="single"/>
         </w:rPr>
       </w:pPr>
-      <w:bookmarkStart w:id="0" w:name="_GoBack"/>
-      <w:bookmarkEnd w:id="0"/>
     </w:p>
     <w:p>
       <w:pPr>
@@ -2621,7 +2715,6 @@
           <w:szCs w:val="24"/>
           <w:u w:val="single"/>
         </w:rPr>
-        <w:lastRenderedPageBreak/>
         <w:t>Interaction Diagram for Tree</w:t>
       </w:r>
     </w:p>

</xml_diff>

<commit_message>
Second commit, changed BuyItem, Egg, and added EdibleItem. Removed Interaction diagram of VendingMachine and added Interaction diagrams for BuyItem PickUpItemAction and Egg
</commit_message>
<xml_diff>
--- a/docs/Design_Rationale.docx
+++ b/docs/Design_Rationale.docx
@@ -1452,7 +1452,7 @@
             <v:path o:extrusionok="f" gradientshapeok="t" o:connecttype="rect"/>
             <o:lock v:ext="edit" aspectratio="t"/>
           </v:shapetype>
-          <v:shape id="_x0000_i1025" type="#_x0000_t75" style="width:450.75pt;height:398.25pt">
+          <v:shape id="_x0000_i1025" type="#_x0000_t75" style="width:450.7pt;height:398.15pt">
             <v:imagedata r:id="rId4" o:title="Dinosaur playTurn() general-how diagram (1)"/>
           </v:shape>
         </w:pict>
@@ -8286,23 +8286,414 @@
       <w:pPr>
         <w:spacing w:line="240" w:lineRule="auto"/>
         <w:rPr>
-          <w:rFonts w:ascii="Times New Roman" w:eastAsia="Times New Roman" w:hAnsi="Times New Roman" w:cs="Times New Roman"/>
-          <w:sz w:val="24"/>
-          <w:szCs w:val="24"/>
-          <w:lang w:val="en-MY" w:eastAsia="en-MY"/>
-        </w:rPr>
-      </w:pPr>
-      <w:r>
-        <w:rPr>
-          <w:rFonts w:eastAsia="Times New Roman"/>
-          <w:b/>
-          <w:bCs/>
-          <w:color w:val="000000"/>
-          <w:sz w:val="24"/>
-          <w:szCs w:val="24"/>
-          <w:u w:val="single"/>
-          <w:lang w:val="en-MY" w:eastAsia="en-MY"/>
-        </w:rPr>
+          <w:rFonts w:eastAsia="Times New Roman"/>
+          <w:b/>
+          <w:bCs/>
+          <w:color w:val="000000"/>
+          <w:sz w:val="24"/>
+          <w:szCs w:val="24"/>
+          <w:u w:val="single"/>
+          <w:lang w:val="en-MY" w:eastAsia="en-MY"/>
+        </w:rPr>
+      </w:pPr>
+    </w:p>
+    <w:p>
+      <w:pPr>
+        <w:spacing w:line="240" w:lineRule="auto"/>
+        <w:rPr>
+          <w:rFonts w:eastAsia="Times New Roman"/>
+          <w:b/>
+          <w:bCs/>
+          <w:color w:val="000000"/>
+          <w:sz w:val="24"/>
+          <w:szCs w:val="24"/>
+          <w:u w:val="single"/>
+          <w:lang w:val="en-MY" w:eastAsia="en-MY"/>
+        </w:rPr>
+      </w:pPr>
+    </w:p>
+    <w:p>
+      <w:pPr>
+        <w:spacing w:line="240" w:lineRule="auto"/>
+        <w:rPr>
+          <w:rFonts w:eastAsia="Times New Roman"/>
+          <w:b/>
+          <w:bCs/>
+          <w:color w:val="000000"/>
+          <w:sz w:val="24"/>
+          <w:szCs w:val="24"/>
+          <w:u w:val="single"/>
+          <w:lang w:val="en-MY" w:eastAsia="en-MY"/>
+        </w:rPr>
+      </w:pPr>
+    </w:p>
+    <w:p>
+      <w:pPr>
+        <w:spacing w:line="240" w:lineRule="auto"/>
+        <w:rPr>
+          <w:rFonts w:eastAsia="Times New Roman"/>
+          <w:b/>
+          <w:bCs/>
+          <w:color w:val="000000"/>
+          <w:sz w:val="24"/>
+          <w:szCs w:val="24"/>
+          <w:u w:val="single"/>
+          <w:lang w:val="en-MY" w:eastAsia="en-MY"/>
+        </w:rPr>
+      </w:pPr>
+    </w:p>
+    <w:p>
+      <w:pPr>
+        <w:spacing w:line="240" w:lineRule="auto"/>
+        <w:rPr>
+          <w:rFonts w:eastAsia="Times New Roman"/>
+          <w:b/>
+          <w:bCs/>
+          <w:color w:val="000000"/>
+          <w:sz w:val="24"/>
+          <w:szCs w:val="24"/>
+          <w:u w:val="single"/>
+          <w:lang w:val="en-MY" w:eastAsia="en-MY"/>
+        </w:rPr>
+      </w:pPr>
+    </w:p>
+    <w:p>
+      <w:pPr>
+        <w:spacing w:line="240" w:lineRule="auto"/>
+        <w:rPr>
+          <w:rFonts w:eastAsia="Times New Roman"/>
+          <w:b/>
+          <w:bCs/>
+          <w:color w:val="000000"/>
+          <w:sz w:val="24"/>
+          <w:szCs w:val="24"/>
+          <w:u w:val="single"/>
+          <w:lang w:val="en-MY" w:eastAsia="en-MY"/>
+        </w:rPr>
+      </w:pPr>
+    </w:p>
+    <w:p>
+      <w:pPr>
+        <w:spacing w:line="240" w:lineRule="auto"/>
+        <w:rPr>
+          <w:rFonts w:eastAsia="Times New Roman"/>
+          <w:b/>
+          <w:bCs/>
+          <w:color w:val="000000"/>
+          <w:sz w:val="24"/>
+          <w:szCs w:val="24"/>
+          <w:u w:val="single"/>
+          <w:lang w:val="en-MY" w:eastAsia="en-MY"/>
+        </w:rPr>
+      </w:pPr>
+    </w:p>
+    <w:p>
+      <w:pPr>
+        <w:spacing w:line="240" w:lineRule="auto"/>
+        <w:rPr>
+          <w:rFonts w:eastAsia="Times New Roman"/>
+          <w:b/>
+          <w:bCs/>
+          <w:color w:val="000000"/>
+          <w:sz w:val="24"/>
+          <w:szCs w:val="24"/>
+          <w:u w:val="single"/>
+          <w:lang w:val="en-MY" w:eastAsia="en-MY"/>
+        </w:rPr>
+      </w:pPr>
+    </w:p>
+    <w:p>
+      <w:pPr>
+        <w:spacing w:line="240" w:lineRule="auto"/>
+        <w:rPr>
+          <w:rFonts w:eastAsia="Times New Roman"/>
+          <w:b/>
+          <w:bCs/>
+          <w:color w:val="000000"/>
+          <w:sz w:val="24"/>
+          <w:szCs w:val="24"/>
+          <w:u w:val="single"/>
+          <w:lang w:val="en-MY" w:eastAsia="en-MY"/>
+        </w:rPr>
+      </w:pPr>
+    </w:p>
+    <w:p>
+      <w:pPr>
+        <w:spacing w:line="240" w:lineRule="auto"/>
+        <w:rPr>
+          <w:rFonts w:eastAsia="Times New Roman"/>
+          <w:b/>
+          <w:bCs/>
+          <w:color w:val="000000"/>
+          <w:sz w:val="24"/>
+          <w:szCs w:val="24"/>
+          <w:u w:val="single"/>
+          <w:lang w:val="en-MY" w:eastAsia="en-MY"/>
+        </w:rPr>
+      </w:pPr>
+    </w:p>
+    <w:p>
+      <w:pPr>
+        <w:spacing w:line="240" w:lineRule="auto"/>
+        <w:rPr>
+          <w:rFonts w:eastAsia="Times New Roman"/>
+          <w:b/>
+          <w:bCs/>
+          <w:color w:val="000000"/>
+          <w:sz w:val="24"/>
+          <w:szCs w:val="24"/>
+          <w:u w:val="single"/>
+          <w:lang w:val="en-MY" w:eastAsia="en-MY"/>
+        </w:rPr>
+      </w:pPr>
+    </w:p>
+    <w:p>
+      <w:pPr>
+        <w:spacing w:line="240" w:lineRule="auto"/>
+        <w:rPr>
+          <w:rFonts w:eastAsia="Times New Roman"/>
+          <w:b/>
+          <w:bCs/>
+          <w:color w:val="000000"/>
+          <w:sz w:val="24"/>
+          <w:szCs w:val="24"/>
+          <w:u w:val="single"/>
+          <w:lang w:val="en-MY" w:eastAsia="en-MY"/>
+        </w:rPr>
+      </w:pPr>
+    </w:p>
+    <w:p>
+      <w:pPr>
+        <w:spacing w:line="240" w:lineRule="auto"/>
+        <w:rPr>
+          <w:rFonts w:eastAsia="Times New Roman"/>
+          <w:b/>
+          <w:bCs/>
+          <w:color w:val="000000"/>
+          <w:sz w:val="24"/>
+          <w:szCs w:val="24"/>
+          <w:u w:val="single"/>
+          <w:lang w:val="en-MY" w:eastAsia="en-MY"/>
+        </w:rPr>
+      </w:pPr>
+    </w:p>
+    <w:p>
+      <w:pPr>
+        <w:spacing w:line="240" w:lineRule="auto"/>
+        <w:rPr>
+          <w:rFonts w:eastAsia="Times New Roman"/>
+          <w:b/>
+          <w:bCs/>
+          <w:color w:val="000000"/>
+          <w:sz w:val="24"/>
+          <w:szCs w:val="24"/>
+          <w:u w:val="single"/>
+          <w:lang w:val="en-MY" w:eastAsia="en-MY"/>
+        </w:rPr>
+      </w:pPr>
+    </w:p>
+    <w:p>
+      <w:pPr>
+        <w:spacing w:line="240" w:lineRule="auto"/>
+        <w:rPr>
+          <w:rFonts w:eastAsia="Times New Roman"/>
+          <w:b/>
+          <w:bCs/>
+          <w:color w:val="000000"/>
+          <w:sz w:val="24"/>
+          <w:szCs w:val="24"/>
+          <w:u w:val="single"/>
+          <w:lang w:val="en-MY" w:eastAsia="en-MY"/>
+        </w:rPr>
+      </w:pPr>
+    </w:p>
+    <w:p>
+      <w:pPr>
+        <w:spacing w:line="240" w:lineRule="auto"/>
+        <w:rPr>
+          <w:rFonts w:eastAsia="Times New Roman"/>
+          <w:b/>
+          <w:bCs/>
+          <w:color w:val="000000"/>
+          <w:sz w:val="24"/>
+          <w:szCs w:val="24"/>
+          <w:u w:val="single"/>
+          <w:lang w:val="en-MY" w:eastAsia="en-MY"/>
+        </w:rPr>
+      </w:pPr>
+    </w:p>
+    <w:p>
+      <w:pPr>
+        <w:spacing w:line="240" w:lineRule="auto"/>
+        <w:rPr>
+          <w:rFonts w:eastAsia="Times New Roman"/>
+          <w:b/>
+          <w:bCs/>
+          <w:color w:val="000000"/>
+          <w:sz w:val="24"/>
+          <w:szCs w:val="24"/>
+          <w:u w:val="single"/>
+          <w:lang w:val="en-MY" w:eastAsia="en-MY"/>
+        </w:rPr>
+      </w:pPr>
+    </w:p>
+    <w:p>
+      <w:pPr>
+        <w:spacing w:line="240" w:lineRule="auto"/>
+        <w:rPr>
+          <w:rFonts w:eastAsia="Times New Roman"/>
+          <w:b/>
+          <w:bCs/>
+          <w:color w:val="000000"/>
+          <w:sz w:val="24"/>
+          <w:szCs w:val="24"/>
+          <w:u w:val="single"/>
+          <w:lang w:val="en-MY" w:eastAsia="en-MY"/>
+        </w:rPr>
+      </w:pPr>
+    </w:p>
+    <w:p>
+      <w:pPr>
+        <w:spacing w:line="240" w:lineRule="auto"/>
+        <w:rPr>
+          <w:rFonts w:eastAsia="Times New Roman"/>
+          <w:b/>
+          <w:bCs/>
+          <w:color w:val="000000"/>
+          <w:sz w:val="24"/>
+          <w:szCs w:val="24"/>
+          <w:u w:val="single"/>
+          <w:lang w:val="en-MY" w:eastAsia="en-MY"/>
+        </w:rPr>
+      </w:pPr>
+    </w:p>
+    <w:p>
+      <w:pPr>
+        <w:spacing w:line="240" w:lineRule="auto"/>
+        <w:rPr>
+          <w:rFonts w:eastAsia="Times New Roman"/>
+          <w:b/>
+          <w:bCs/>
+          <w:color w:val="000000"/>
+          <w:sz w:val="24"/>
+          <w:szCs w:val="24"/>
+          <w:u w:val="single"/>
+          <w:lang w:val="en-MY" w:eastAsia="en-MY"/>
+        </w:rPr>
+      </w:pPr>
+    </w:p>
+    <w:p>
+      <w:pPr>
+        <w:spacing w:line="240" w:lineRule="auto"/>
+        <w:rPr>
+          <w:rFonts w:eastAsia="Times New Roman"/>
+          <w:b/>
+          <w:bCs/>
+          <w:color w:val="000000"/>
+          <w:sz w:val="24"/>
+          <w:szCs w:val="24"/>
+          <w:u w:val="single"/>
+          <w:lang w:val="en-MY" w:eastAsia="en-MY"/>
+        </w:rPr>
+      </w:pPr>
+    </w:p>
+    <w:p>
+      <w:pPr>
+        <w:spacing w:line="240" w:lineRule="auto"/>
+        <w:rPr>
+          <w:rFonts w:eastAsia="Times New Roman"/>
+          <w:b/>
+          <w:bCs/>
+          <w:color w:val="000000"/>
+          <w:sz w:val="24"/>
+          <w:szCs w:val="24"/>
+          <w:u w:val="single"/>
+          <w:lang w:val="en-MY" w:eastAsia="en-MY"/>
+        </w:rPr>
+      </w:pPr>
+    </w:p>
+    <w:p>
+      <w:pPr>
+        <w:spacing w:line="240" w:lineRule="auto"/>
+        <w:rPr>
+          <w:rFonts w:eastAsia="Times New Roman"/>
+          <w:b/>
+          <w:bCs/>
+          <w:color w:val="000000"/>
+          <w:sz w:val="24"/>
+          <w:szCs w:val="24"/>
+          <w:u w:val="single"/>
+          <w:lang w:val="en-MY" w:eastAsia="en-MY"/>
+        </w:rPr>
+      </w:pPr>
+    </w:p>
+    <w:p>
+      <w:pPr>
+        <w:spacing w:line="240" w:lineRule="auto"/>
+        <w:rPr>
+          <w:rFonts w:eastAsia="Times New Roman"/>
+          <w:b/>
+          <w:bCs/>
+          <w:color w:val="000000"/>
+          <w:sz w:val="24"/>
+          <w:szCs w:val="24"/>
+          <w:u w:val="single"/>
+          <w:lang w:val="en-MY" w:eastAsia="en-MY"/>
+        </w:rPr>
+      </w:pPr>
+    </w:p>
+    <w:p>
+      <w:pPr>
+        <w:spacing w:line="240" w:lineRule="auto"/>
+        <w:rPr>
+          <w:rFonts w:eastAsia="Times New Roman"/>
+          <w:b/>
+          <w:bCs/>
+          <w:color w:val="000000"/>
+          <w:sz w:val="24"/>
+          <w:szCs w:val="24"/>
+          <w:u w:val="single"/>
+          <w:lang w:val="en-MY" w:eastAsia="en-MY"/>
+        </w:rPr>
+      </w:pPr>
+    </w:p>
+    <w:p>
+      <w:pPr>
+        <w:spacing w:line="240" w:lineRule="auto"/>
+        <w:rPr>
+          <w:rFonts w:eastAsia="Times New Roman"/>
+          <w:b/>
+          <w:bCs/>
+          <w:color w:val="000000"/>
+          <w:sz w:val="24"/>
+          <w:szCs w:val="24"/>
+          <w:u w:val="single"/>
+          <w:lang w:val="en-MY" w:eastAsia="en-MY"/>
+        </w:rPr>
+      </w:pPr>
+    </w:p>
+    <w:p>
+      <w:pPr>
+        <w:spacing w:line="240" w:lineRule="auto"/>
+        <w:rPr>
+          <w:rFonts w:ascii="Times New Roman" w:eastAsia="Times New Roman" w:hAnsi="Times New Roman" w:cs="Times New Roman"/>
+          <w:sz w:val="24"/>
+          <w:szCs w:val="24"/>
+          <w:lang w:val="en-MY" w:eastAsia="en-MY"/>
+        </w:rPr>
+      </w:pPr>
+      <w:r>
+        <w:rPr>
+          <w:rFonts w:eastAsia="Times New Roman"/>
+          <w:b/>
+          <w:bCs/>
+          <w:color w:val="000000"/>
+          <w:sz w:val="24"/>
+          <w:szCs w:val="24"/>
+          <w:u w:val="single"/>
+          <w:lang w:val="en-MY" w:eastAsia="en-MY"/>
+        </w:rPr>
+        <w:lastRenderedPageBreak/>
         <w:t>Design Rationale for Items and Vending Machine</w:t>
       </w:r>
     </w:p>
@@ -8402,7 +8793,51 @@
           <w:szCs w:val="24"/>
           <w:lang w:val="en-MY" w:eastAsia="en-MY"/>
         </w:rPr>
-        <w:t>This class is created to keep track of items in the world, such as the number of eggs or fruits on the ground, and items that the player may have dropped from their inventory. Also sets the prices of items to be sold in the Vending Machine.</w:t>
+        <w:t xml:space="preserve">This class is created to handle constants such as the prices of items to be sold in the Vending Machine, the amount of HP each edible item gives to a dinosaur, and the amount of damage each weapon gives. Used by </w:t>
+      </w:r>
+      <w:proofErr w:type="spellStart"/>
+      <w:r>
+        <w:rPr>
+          <w:rFonts w:eastAsia="Times New Roman"/>
+          <w:color w:val="000000"/>
+          <w:sz w:val="24"/>
+          <w:szCs w:val="24"/>
+          <w:lang w:val="en-MY" w:eastAsia="en-MY"/>
+        </w:rPr>
+        <w:t>PortableItem</w:t>
+      </w:r>
+      <w:proofErr w:type="spellEnd"/>
+      <w:r>
+        <w:rPr>
+          <w:rFonts w:eastAsia="Times New Roman"/>
+          <w:color w:val="000000"/>
+          <w:sz w:val="24"/>
+          <w:szCs w:val="24"/>
+          <w:lang w:val="en-MY" w:eastAsia="en-MY"/>
+        </w:rPr>
+        <w:t xml:space="preserve"> and </w:t>
+      </w:r>
+      <w:proofErr w:type="gramStart"/>
+      <w:r>
+        <w:rPr>
+          <w:rFonts w:eastAsia="Times New Roman"/>
+          <w:color w:val="000000"/>
+          <w:sz w:val="24"/>
+          <w:szCs w:val="24"/>
+          <w:lang w:val="en-MY" w:eastAsia="en-MY"/>
+        </w:rPr>
+        <w:t>all of</w:t>
+      </w:r>
+      <w:proofErr w:type="gramEnd"/>
+      <w:r>
+        <w:rPr>
+          <w:rFonts w:eastAsia="Times New Roman"/>
+          <w:color w:val="000000"/>
+          <w:sz w:val="24"/>
+          <w:szCs w:val="24"/>
+          <w:lang w:val="en-MY" w:eastAsia="en-MY"/>
+        </w:rPr>
+        <w:t xml:space="preserve"> its subclasses.</w:t>
       </w:r>
     </w:p>
     <w:p>
@@ -8674,7 +9109,7 @@
           <w:szCs w:val="24"/>
           <w:lang w:val="en-MY" w:eastAsia="en-MY"/>
         </w:rPr>
-        <w:t xml:space="preserve"> fruit, meal kits) on the ground, they will be able to pick the item up and add it to their inventory.</w:t>
+        <w:t xml:space="preserve"> fruit, meal kits) on the ground, they will be able to pick the item up and add it to their inventory. The item is removed from the map.</w:t>
       </w:r>
     </w:p>
     <w:p>
@@ -8698,1112 +9133,6 @@
           <w:lang w:val="en-MY" w:eastAsia="en-MY"/>
         </w:rPr>
       </w:pPr>
-      <w:proofErr w:type="spellStart"/>
-      <w:r>
-        <w:rPr>
-          <w:rFonts w:eastAsia="Times New Roman"/>
-          <w:b/>
-          <w:bCs/>
-          <w:color w:val="000000"/>
-          <w:sz w:val="24"/>
-          <w:szCs w:val="24"/>
-          <w:u w:val="single"/>
-          <w:lang w:val="en-MY" w:eastAsia="en-MY"/>
-        </w:rPr>
-        <w:t>DropItemAction</w:t>
-      </w:r>
-      <w:proofErr w:type="spellEnd"/>
-      <w:r>
-        <w:rPr>
-          <w:rFonts w:eastAsia="Times New Roman"/>
-          <w:b/>
-          <w:bCs/>
-          <w:color w:val="000000"/>
-          <w:sz w:val="24"/>
-          <w:szCs w:val="24"/>
-          <w:u w:val="single"/>
-          <w:lang w:val="en-MY" w:eastAsia="en-MY"/>
-        </w:rPr>
-        <w:t xml:space="preserve"> extends </w:t>
-      </w:r>
-      <w:proofErr w:type="gramStart"/>
-      <w:r>
-        <w:rPr>
-          <w:rFonts w:eastAsia="Times New Roman"/>
-          <w:b/>
-          <w:bCs/>
-          <w:color w:val="000000"/>
-          <w:sz w:val="24"/>
-          <w:szCs w:val="24"/>
-          <w:u w:val="single"/>
-          <w:lang w:val="en-MY" w:eastAsia="en-MY"/>
-        </w:rPr>
-        <w:t>Action</w:t>
-      </w:r>
-      <w:proofErr w:type="gramEnd"/>
-    </w:p>
-    <w:p>
-      <w:pPr>
-        <w:spacing w:line="240" w:lineRule="auto"/>
-        <w:rPr>
-          <w:rFonts w:ascii="Times New Roman" w:eastAsia="Times New Roman" w:hAnsi="Times New Roman" w:cs="Times New Roman"/>
-          <w:sz w:val="24"/>
-          <w:szCs w:val="24"/>
-          <w:lang w:val="en-MY" w:eastAsia="en-MY"/>
-        </w:rPr>
-      </w:pPr>
-      <w:r>
-        <w:rPr>
-          <w:rFonts w:eastAsia="Times New Roman"/>
-          <w:color w:val="000000"/>
-          <w:sz w:val="24"/>
-          <w:szCs w:val="24"/>
-          <w:lang w:val="en-MY" w:eastAsia="en-MY"/>
-        </w:rPr>
-        <w:t>Allows a player to drop items from their inventory. </w:t>
-      </w:r>
-    </w:p>
-    <w:p>
-      <w:pPr>
-        <w:spacing w:line="240" w:lineRule="auto"/>
-        <w:rPr>
-          <w:rFonts w:ascii="Times New Roman" w:eastAsia="Times New Roman" w:hAnsi="Times New Roman" w:cs="Times New Roman"/>
-          <w:sz w:val="24"/>
-          <w:szCs w:val="24"/>
-          <w:lang w:val="en-MY" w:eastAsia="en-MY"/>
-        </w:rPr>
-      </w:pPr>
-      <w:r>
-        <w:rPr>
-          <w:rFonts w:eastAsia="Times New Roman"/>
-          <w:color w:val="000000"/>
-          <w:sz w:val="24"/>
-          <w:szCs w:val="24"/>
-          <w:u w:val="single"/>
-          <w:lang w:val="en-MY" w:eastAsia="en-MY"/>
-        </w:rPr>
-        <w:t>ALSO</w:t>
-      </w:r>
-      <w:r>
-        <w:rPr>
-          <w:rFonts w:eastAsia="Times New Roman"/>
-          <w:color w:val="000000"/>
-          <w:sz w:val="24"/>
-          <w:szCs w:val="24"/>
-          <w:lang w:val="en-MY" w:eastAsia="en-MY"/>
-        </w:rPr>
-        <w:t xml:space="preserve"> applies to dead or killed dinosaurs, which are converted to a ‘corpse’ item.</w:t>
-      </w:r>
-    </w:p>
-    <w:p>
-      <w:pPr>
-        <w:spacing w:line="240" w:lineRule="auto"/>
-        <w:rPr>
-          <w:rFonts w:ascii="Times New Roman" w:eastAsia="Times New Roman" w:hAnsi="Times New Roman" w:cs="Times New Roman"/>
-          <w:sz w:val="24"/>
-          <w:szCs w:val="24"/>
-          <w:lang w:val="en-MY" w:eastAsia="en-MY"/>
-        </w:rPr>
-      </w:pPr>
-    </w:p>
-    <w:p>
-      <w:pPr>
-        <w:spacing w:line="240" w:lineRule="auto"/>
-        <w:rPr>
-          <w:rFonts w:ascii="Times New Roman" w:eastAsia="Times New Roman" w:hAnsi="Times New Roman" w:cs="Times New Roman"/>
-          <w:sz w:val="24"/>
-          <w:szCs w:val="24"/>
-          <w:lang w:val="en-MY" w:eastAsia="en-MY"/>
-        </w:rPr>
-      </w:pPr>
-      <w:proofErr w:type="spellStart"/>
-      <w:r>
-        <w:rPr>
-          <w:rFonts w:eastAsia="Times New Roman"/>
-          <w:b/>
-          <w:bCs/>
-          <w:color w:val="000000"/>
-          <w:sz w:val="24"/>
-          <w:szCs w:val="24"/>
-          <w:u w:val="single"/>
-          <w:lang w:val="en-MY" w:eastAsia="en-MY"/>
-        </w:rPr>
-        <w:t>BuyItem</w:t>
-      </w:r>
-      <w:proofErr w:type="spellEnd"/>
-      <w:r>
-        <w:rPr>
-          <w:rFonts w:eastAsia="Times New Roman"/>
-          <w:b/>
-          <w:bCs/>
-          <w:color w:val="000000"/>
-          <w:sz w:val="24"/>
-          <w:szCs w:val="24"/>
-          <w:u w:val="single"/>
-          <w:lang w:val="en-MY" w:eastAsia="en-MY"/>
-        </w:rPr>
-        <w:t xml:space="preserve"> extends </w:t>
-      </w:r>
-      <w:proofErr w:type="gramStart"/>
-      <w:r>
-        <w:rPr>
-          <w:rFonts w:eastAsia="Times New Roman"/>
-          <w:b/>
-          <w:bCs/>
-          <w:color w:val="000000"/>
-          <w:sz w:val="24"/>
-          <w:szCs w:val="24"/>
-          <w:u w:val="single"/>
-          <w:lang w:val="en-MY" w:eastAsia="en-MY"/>
-        </w:rPr>
-        <w:t>Action</w:t>
-      </w:r>
-      <w:proofErr w:type="gramEnd"/>
-    </w:p>
-    <w:p>
-      <w:pPr>
-        <w:spacing w:line="240" w:lineRule="auto"/>
-        <w:rPr>
-          <w:rFonts w:ascii="Times New Roman" w:eastAsia="Times New Roman" w:hAnsi="Times New Roman" w:cs="Times New Roman"/>
-          <w:sz w:val="24"/>
-          <w:szCs w:val="24"/>
-          <w:lang w:val="en-MY" w:eastAsia="en-MY"/>
-        </w:rPr>
-      </w:pPr>
-      <w:r>
-        <w:rPr>
-          <w:rFonts w:eastAsia="Times New Roman"/>
-          <w:color w:val="000000"/>
-          <w:sz w:val="24"/>
-          <w:szCs w:val="24"/>
-          <w:lang w:val="en-MY" w:eastAsia="en-MY"/>
-        </w:rPr>
-        <w:t>This class is called when a player wants to purchase items at the vending machine.</w:t>
-      </w:r>
-    </w:p>
-    <w:p>
-      <w:pPr>
-        <w:spacing w:line="240" w:lineRule="auto"/>
-        <w:rPr>
-          <w:rFonts w:ascii="Times New Roman" w:eastAsia="Times New Roman" w:hAnsi="Times New Roman" w:cs="Times New Roman"/>
-          <w:sz w:val="24"/>
-          <w:szCs w:val="24"/>
-          <w:lang w:val="en-MY" w:eastAsia="en-MY"/>
-        </w:rPr>
-      </w:pPr>
-      <w:r>
-        <w:rPr>
-          <w:rFonts w:eastAsia="Times New Roman"/>
-          <w:b/>
-          <w:bCs/>
-          <w:i/>
-          <w:iCs/>
-          <w:color w:val="000000"/>
-          <w:sz w:val="24"/>
-          <w:szCs w:val="24"/>
-          <w:lang w:val="en-MY" w:eastAsia="en-MY"/>
-        </w:rPr>
-        <w:lastRenderedPageBreak/>
-        <w:t> at return new actions</w:t>
-      </w:r>
-    </w:p>
-    <w:p>
-      <w:pPr>
-        <w:spacing w:before="240" w:after="240" w:line="240" w:lineRule="auto"/>
-        <w:jc w:val="both"/>
-        <w:rPr>
-          <w:rFonts w:ascii="Times New Roman" w:eastAsia="Times New Roman" w:hAnsi="Times New Roman" w:cs="Times New Roman"/>
-          <w:sz w:val="24"/>
-          <w:szCs w:val="24"/>
-          <w:lang w:val="en-MY" w:eastAsia="en-MY"/>
-        </w:rPr>
-      </w:pPr>
-      <w:r>
-        <w:rPr>
-          <w:rFonts w:eastAsia="Times New Roman"/>
-          <w:color w:val="000000"/>
-          <w:sz w:val="24"/>
-          <w:szCs w:val="24"/>
-          <w:lang w:val="en-MY" w:eastAsia="en-MY"/>
-        </w:rPr>
-        <w:t xml:space="preserve">The player, if adjacent to a vending machine, prompts the vending machine to show </w:t>
-      </w:r>
-      <w:proofErr w:type="gramStart"/>
-      <w:r>
-        <w:rPr>
-          <w:rFonts w:eastAsia="Times New Roman"/>
-          <w:color w:val="000000"/>
-          <w:sz w:val="24"/>
-          <w:szCs w:val="24"/>
-          <w:lang w:val="en-MY" w:eastAsia="en-MY"/>
-        </w:rPr>
-        <w:t>it’s</w:t>
-      </w:r>
-      <w:proofErr w:type="gramEnd"/>
-      <w:r>
-        <w:rPr>
-          <w:rFonts w:eastAsia="Times New Roman"/>
-          <w:color w:val="000000"/>
-          <w:sz w:val="24"/>
-          <w:szCs w:val="24"/>
-          <w:lang w:val="en-MY" w:eastAsia="en-MY"/>
-        </w:rPr>
-        <w:t xml:space="preserve"> item menu, and buy items from it as long as they have enough points to do so.</w:t>
-      </w:r>
-    </w:p>
-    <w:p>
-      <w:pPr>
-        <w:spacing w:before="240" w:after="240" w:line="240" w:lineRule="auto"/>
-        <w:jc w:val="both"/>
-        <w:rPr>
-          <w:rFonts w:ascii="Times New Roman" w:eastAsia="Times New Roman" w:hAnsi="Times New Roman" w:cs="Times New Roman"/>
-          <w:sz w:val="24"/>
-          <w:szCs w:val="24"/>
-          <w:lang w:val="en-MY" w:eastAsia="en-MY"/>
-        </w:rPr>
-      </w:pPr>
-      <w:proofErr w:type="spellStart"/>
-      <w:r>
-        <w:rPr>
-          <w:rFonts w:eastAsia="Times New Roman"/>
-          <w:color w:val="000000"/>
-          <w:sz w:val="24"/>
-          <w:szCs w:val="24"/>
-          <w:lang w:val="en-MY" w:eastAsia="en-MY"/>
-        </w:rPr>
-        <w:t>BuyItem</w:t>
-      </w:r>
-      <w:proofErr w:type="spellEnd"/>
-      <w:r>
-        <w:rPr>
-          <w:rFonts w:eastAsia="Times New Roman"/>
-          <w:color w:val="000000"/>
-          <w:sz w:val="24"/>
-          <w:szCs w:val="24"/>
-          <w:lang w:val="en-MY" w:eastAsia="en-MY"/>
-        </w:rPr>
-        <w:t xml:space="preserve"> uses a non-parameter constructor. It first prints out an item menu for the player to select. Each time the Player buys something, the Item will be added into the Player’s inventory and the Player’s eco points will be deducted. This Action will keep prompting the Player for what Item to buy until the Player chooses to exit the Vending Machine.</w:t>
-      </w:r>
-    </w:p>
-    <w:p>
-      <w:pPr>
-        <w:spacing w:after="240" w:line="240" w:lineRule="auto"/>
-        <w:rPr>
-          <w:rFonts w:ascii="Times New Roman" w:eastAsia="Times New Roman" w:hAnsi="Times New Roman" w:cs="Times New Roman"/>
-          <w:sz w:val="24"/>
-          <w:szCs w:val="24"/>
-          <w:lang w:val="en-MY" w:eastAsia="en-MY"/>
-        </w:rPr>
-      </w:pPr>
-      <w:r>
-        <w:rPr>
-          <w:rFonts w:ascii="Times New Roman" w:eastAsia="Times New Roman" w:hAnsi="Times New Roman" w:cs="Times New Roman"/>
-          <w:sz w:val="24"/>
-          <w:szCs w:val="24"/>
-          <w:lang w:val="en-MY" w:eastAsia="en-MY"/>
-        </w:rPr>
-        <w:br/>
-      </w:r>
-      <w:r>
-        <w:rPr>
-          <w:rFonts w:ascii="Times New Roman" w:eastAsia="Times New Roman" w:hAnsi="Times New Roman" w:cs="Times New Roman"/>
-          <w:sz w:val="24"/>
-          <w:szCs w:val="24"/>
-          <w:lang w:val="en-MY" w:eastAsia="en-MY"/>
-        </w:rPr>
-        <w:br/>
-      </w:r>
-      <w:r>
-        <w:rPr>
-          <w:rFonts w:ascii="Times New Roman" w:eastAsia="Times New Roman" w:hAnsi="Times New Roman" w:cs="Times New Roman"/>
-          <w:sz w:val="24"/>
-          <w:szCs w:val="24"/>
-          <w:lang w:val="en-MY" w:eastAsia="en-MY"/>
-        </w:rPr>
-        <w:br/>
-      </w:r>
-      <w:r>
-        <w:rPr>
-          <w:rFonts w:ascii="Times New Roman" w:eastAsia="Times New Roman" w:hAnsi="Times New Roman" w:cs="Times New Roman"/>
-          <w:sz w:val="24"/>
-          <w:szCs w:val="24"/>
-          <w:lang w:val="en-MY" w:eastAsia="en-MY"/>
-        </w:rPr>
-        <w:br/>
-      </w:r>
-      <w:r>
-        <w:rPr>
-          <w:rFonts w:ascii="Times New Roman" w:eastAsia="Times New Roman" w:hAnsi="Times New Roman" w:cs="Times New Roman"/>
-          <w:sz w:val="24"/>
-          <w:szCs w:val="24"/>
-          <w:lang w:val="en-MY" w:eastAsia="en-MY"/>
-        </w:rPr>
-        <w:br/>
-      </w:r>
-    </w:p>
-    <w:p>
-      <w:pPr>
-        <w:spacing w:line="240" w:lineRule="auto"/>
-        <w:rPr>
-          <w:rFonts w:ascii="Times New Roman" w:eastAsia="Times New Roman" w:hAnsi="Times New Roman" w:cs="Times New Roman"/>
-          <w:sz w:val="24"/>
-          <w:szCs w:val="24"/>
-          <w:lang w:val="en-MY" w:eastAsia="en-MY"/>
-        </w:rPr>
-      </w:pPr>
-      <w:r>
-        <w:rPr>
-          <w:rFonts w:eastAsia="Times New Roman"/>
-          <w:b/>
-          <w:bCs/>
-          <w:i/>
-          <w:iCs/>
-          <w:color w:val="000000"/>
-          <w:sz w:val="24"/>
-          <w:szCs w:val="24"/>
-          <w:lang w:val="en-MY" w:eastAsia="en-MY"/>
-        </w:rPr>
-        <w:t>Items</w:t>
-      </w:r>
-      <w:r>
-        <w:rPr>
-          <w:rFonts w:eastAsia="Times New Roman"/>
-          <w:b/>
-          <w:bCs/>
-          <w:color w:val="000000"/>
-          <w:sz w:val="24"/>
-          <w:szCs w:val="24"/>
-          <w:lang w:val="en-MY" w:eastAsia="en-MY"/>
-        </w:rPr>
-        <w:t> </w:t>
-      </w:r>
-    </w:p>
-    <w:p>
-      <w:pPr>
-        <w:spacing w:line="240" w:lineRule="auto"/>
-        <w:rPr>
-          <w:rFonts w:ascii="Times New Roman" w:eastAsia="Times New Roman" w:hAnsi="Times New Roman" w:cs="Times New Roman"/>
-          <w:sz w:val="24"/>
-          <w:szCs w:val="24"/>
-          <w:lang w:val="en-MY" w:eastAsia="en-MY"/>
-        </w:rPr>
-      </w:pPr>
-    </w:p>
-    <w:p>
-      <w:pPr>
-        <w:spacing w:line="240" w:lineRule="auto"/>
-        <w:rPr>
-          <w:rFonts w:ascii="Times New Roman" w:eastAsia="Times New Roman" w:hAnsi="Times New Roman" w:cs="Times New Roman"/>
-          <w:sz w:val="24"/>
-          <w:szCs w:val="24"/>
-          <w:lang w:val="en-MY" w:eastAsia="en-MY"/>
-        </w:rPr>
-      </w:pPr>
-      <w:proofErr w:type="spellStart"/>
-      <w:r>
-        <w:rPr>
-          <w:rFonts w:eastAsia="Times New Roman"/>
-          <w:b/>
-          <w:bCs/>
-          <w:color w:val="000000"/>
-          <w:sz w:val="24"/>
-          <w:szCs w:val="24"/>
-          <w:u w:val="single"/>
-          <w:lang w:val="en-MY" w:eastAsia="en-MY"/>
-        </w:rPr>
-        <w:t>PortableItem</w:t>
-      </w:r>
-      <w:proofErr w:type="spellEnd"/>
-      <w:r>
-        <w:rPr>
-          <w:rFonts w:eastAsia="Times New Roman"/>
-          <w:b/>
-          <w:bCs/>
-          <w:color w:val="000000"/>
-          <w:sz w:val="24"/>
-          <w:szCs w:val="24"/>
-          <w:u w:val="single"/>
-          <w:lang w:val="en-MY" w:eastAsia="en-MY"/>
-        </w:rPr>
-        <w:t xml:space="preserve"> extends </w:t>
-      </w:r>
-      <w:proofErr w:type="gramStart"/>
-      <w:r>
-        <w:rPr>
-          <w:rFonts w:eastAsia="Times New Roman"/>
-          <w:b/>
-          <w:bCs/>
-          <w:color w:val="000000"/>
-          <w:sz w:val="24"/>
-          <w:szCs w:val="24"/>
-          <w:u w:val="single"/>
-          <w:lang w:val="en-MY" w:eastAsia="en-MY"/>
-        </w:rPr>
-        <w:t>Item</w:t>
-      </w:r>
-      <w:proofErr w:type="gramEnd"/>
-    </w:p>
-    <w:p>
-      <w:pPr>
-        <w:spacing w:line="240" w:lineRule="auto"/>
-        <w:rPr>
-          <w:rFonts w:ascii="Times New Roman" w:eastAsia="Times New Roman" w:hAnsi="Times New Roman" w:cs="Times New Roman"/>
-          <w:sz w:val="24"/>
-          <w:szCs w:val="24"/>
-          <w:lang w:val="en-MY" w:eastAsia="en-MY"/>
-        </w:rPr>
-      </w:pPr>
-      <w:r>
-        <w:rPr>
-          <w:rFonts w:eastAsia="Times New Roman"/>
-          <w:color w:val="000000"/>
-          <w:sz w:val="24"/>
-          <w:szCs w:val="24"/>
-          <w:lang w:val="en-MY" w:eastAsia="en-MY"/>
-        </w:rPr>
-        <w:t xml:space="preserve">This is the base class for </w:t>
-      </w:r>
-      <w:proofErr w:type="gramStart"/>
-      <w:r>
-        <w:rPr>
-          <w:rFonts w:eastAsia="Times New Roman"/>
-          <w:color w:val="000000"/>
-          <w:sz w:val="24"/>
-          <w:szCs w:val="24"/>
-          <w:lang w:val="en-MY" w:eastAsia="en-MY"/>
-        </w:rPr>
-        <w:t>any and all</w:t>
-      </w:r>
-      <w:proofErr w:type="gramEnd"/>
-      <w:r>
-        <w:rPr>
-          <w:rFonts w:eastAsia="Times New Roman"/>
-          <w:color w:val="000000"/>
-          <w:sz w:val="24"/>
-          <w:szCs w:val="24"/>
-          <w:lang w:val="en-MY" w:eastAsia="en-MY"/>
-        </w:rPr>
-        <w:t xml:space="preserve"> items that can be picked up and dropped.</w:t>
-      </w:r>
-    </w:p>
-    <w:p>
-      <w:pPr>
-        <w:spacing w:line="240" w:lineRule="auto"/>
-        <w:rPr>
-          <w:rFonts w:ascii="Times New Roman" w:eastAsia="Times New Roman" w:hAnsi="Times New Roman" w:cs="Times New Roman"/>
-          <w:sz w:val="24"/>
-          <w:szCs w:val="24"/>
-          <w:lang w:val="en-MY" w:eastAsia="en-MY"/>
-        </w:rPr>
-      </w:pPr>
-      <w:r>
-        <w:rPr>
-          <w:rFonts w:eastAsia="Times New Roman"/>
-          <w:color w:val="000000"/>
-          <w:sz w:val="24"/>
-          <w:szCs w:val="24"/>
-          <w:lang w:val="en-MY" w:eastAsia="en-MY"/>
-        </w:rPr>
-        <w:t xml:space="preserve">If the item can be picked up, </w:t>
-      </w:r>
-      <w:proofErr w:type="spellStart"/>
-      <w:r>
-        <w:rPr>
-          <w:rFonts w:eastAsia="Times New Roman"/>
-          <w:color w:val="000000"/>
-          <w:sz w:val="24"/>
-          <w:szCs w:val="24"/>
-          <w:lang w:val="en-MY" w:eastAsia="en-MY"/>
-        </w:rPr>
-        <w:t>PortableItem</w:t>
-      </w:r>
-      <w:proofErr w:type="spellEnd"/>
-      <w:r>
-        <w:rPr>
-          <w:rFonts w:eastAsia="Times New Roman"/>
-          <w:color w:val="000000"/>
-          <w:sz w:val="24"/>
-          <w:szCs w:val="24"/>
-          <w:lang w:val="en-MY" w:eastAsia="en-MY"/>
-        </w:rPr>
-        <w:t xml:space="preserve"> will call super’s constructor and will have a </w:t>
-      </w:r>
-      <w:proofErr w:type="spellStart"/>
-      <w:r>
-        <w:rPr>
-          <w:rFonts w:eastAsia="Times New Roman"/>
-          <w:color w:val="000000"/>
-          <w:sz w:val="24"/>
-          <w:szCs w:val="24"/>
-          <w:lang w:val="en-MY" w:eastAsia="en-MY"/>
-        </w:rPr>
-        <w:t>boolean</w:t>
-      </w:r>
-      <w:proofErr w:type="spellEnd"/>
-      <w:r>
-        <w:rPr>
-          <w:rFonts w:eastAsia="Times New Roman"/>
-          <w:color w:val="000000"/>
-          <w:sz w:val="24"/>
-          <w:szCs w:val="24"/>
-          <w:lang w:val="en-MY" w:eastAsia="en-MY"/>
-        </w:rPr>
-        <w:t xml:space="preserve"> attribute type called portable that returns true, else false if the item is not portable. This class also deals with removing items from a player’s inventory when it is consumed.</w:t>
-      </w:r>
-    </w:p>
-    <w:p>
-      <w:pPr>
-        <w:spacing w:after="240" w:line="240" w:lineRule="auto"/>
-        <w:rPr>
-          <w:rFonts w:ascii="Times New Roman" w:eastAsia="Times New Roman" w:hAnsi="Times New Roman" w:cs="Times New Roman"/>
-          <w:sz w:val="24"/>
-          <w:szCs w:val="24"/>
-          <w:lang w:val="en-MY" w:eastAsia="en-MY"/>
-        </w:rPr>
-      </w:pPr>
-    </w:p>
-    <w:p>
-      <w:pPr>
-        <w:spacing w:line="240" w:lineRule="auto"/>
-        <w:rPr>
-          <w:rFonts w:ascii="Times New Roman" w:eastAsia="Times New Roman" w:hAnsi="Times New Roman" w:cs="Times New Roman"/>
-          <w:sz w:val="24"/>
-          <w:szCs w:val="24"/>
-          <w:lang w:val="en-MY" w:eastAsia="en-MY"/>
-        </w:rPr>
-      </w:pPr>
-      <w:proofErr w:type="spellStart"/>
-      <w:r>
-        <w:rPr>
-          <w:rFonts w:eastAsia="Times New Roman"/>
-          <w:b/>
-          <w:bCs/>
-          <w:color w:val="000000"/>
-          <w:sz w:val="24"/>
-          <w:szCs w:val="24"/>
-          <w:u w:val="single"/>
-          <w:lang w:val="en-MY" w:eastAsia="en-MY"/>
-        </w:rPr>
-        <w:t>EdibleItem</w:t>
-      </w:r>
-      <w:proofErr w:type="spellEnd"/>
-      <w:r>
-        <w:rPr>
-          <w:rFonts w:eastAsia="Times New Roman"/>
-          <w:b/>
-          <w:bCs/>
-          <w:color w:val="000000"/>
-          <w:sz w:val="24"/>
-          <w:szCs w:val="24"/>
-          <w:u w:val="single"/>
-          <w:lang w:val="en-MY" w:eastAsia="en-MY"/>
-        </w:rPr>
-        <w:t xml:space="preserve"> abstract class extends </w:t>
-      </w:r>
-      <w:proofErr w:type="spellStart"/>
-      <w:proofErr w:type="gramStart"/>
-      <w:r>
-        <w:rPr>
-          <w:rFonts w:eastAsia="Times New Roman"/>
-          <w:b/>
-          <w:bCs/>
-          <w:color w:val="000000"/>
-          <w:sz w:val="24"/>
-          <w:szCs w:val="24"/>
-          <w:u w:val="single"/>
-          <w:lang w:val="en-MY" w:eastAsia="en-MY"/>
-        </w:rPr>
-        <w:t>PortableItem</w:t>
-      </w:r>
-      <w:proofErr w:type="spellEnd"/>
-      <w:proofErr w:type="gramEnd"/>
-      <w:r>
-        <w:rPr>
-          <w:rFonts w:eastAsia="Times New Roman"/>
-          <w:b/>
-          <w:bCs/>
-          <w:color w:val="000000"/>
-          <w:sz w:val="24"/>
-          <w:szCs w:val="24"/>
-          <w:u w:val="single"/>
-          <w:lang w:val="en-MY" w:eastAsia="en-MY"/>
-        </w:rPr>
-        <w:t> </w:t>
-      </w:r>
-    </w:p>
-    <w:p>
-      <w:pPr>
-        <w:spacing w:line="240" w:lineRule="auto"/>
-        <w:rPr>
-          <w:rFonts w:ascii="Times New Roman" w:eastAsia="Times New Roman" w:hAnsi="Times New Roman" w:cs="Times New Roman"/>
-          <w:sz w:val="24"/>
-          <w:szCs w:val="24"/>
-          <w:lang w:val="en-MY" w:eastAsia="en-MY"/>
-        </w:rPr>
-      </w:pPr>
-      <w:r>
-        <w:rPr>
-          <w:rFonts w:eastAsia="Times New Roman"/>
-          <w:color w:val="000000"/>
-          <w:sz w:val="24"/>
-          <w:szCs w:val="24"/>
-          <w:lang w:val="en-MY" w:eastAsia="en-MY"/>
-        </w:rPr>
-        <w:t>This abstract class represents all edible items. contains the vegetarian meal kit, carnivore meal kit, fruits and all dinosaur eggs. </w:t>
-      </w:r>
-    </w:p>
-    <w:p>
-      <w:pPr>
-        <w:spacing w:line="240" w:lineRule="auto"/>
-        <w:rPr>
-          <w:rFonts w:ascii="Times New Roman" w:eastAsia="Times New Roman" w:hAnsi="Times New Roman" w:cs="Times New Roman"/>
-          <w:sz w:val="24"/>
-          <w:szCs w:val="24"/>
-          <w:lang w:val="en-MY" w:eastAsia="en-MY"/>
-        </w:rPr>
-      </w:pPr>
-    </w:p>
-    <w:p>
-      <w:pPr>
-        <w:spacing w:line="240" w:lineRule="auto"/>
-        <w:rPr>
-          <w:rFonts w:ascii="Times New Roman" w:eastAsia="Times New Roman" w:hAnsi="Times New Roman" w:cs="Times New Roman"/>
-          <w:sz w:val="24"/>
-          <w:szCs w:val="24"/>
-          <w:lang w:val="en-MY" w:eastAsia="en-MY"/>
-        </w:rPr>
-      </w:pPr>
-      <w:r>
-        <w:rPr>
-          <w:rFonts w:eastAsia="Times New Roman"/>
-          <w:b/>
-          <w:bCs/>
-          <w:color w:val="000000"/>
-          <w:sz w:val="24"/>
-          <w:szCs w:val="24"/>
-          <w:u w:val="single"/>
-          <w:lang w:val="en-MY" w:eastAsia="en-MY"/>
-        </w:rPr>
-        <w:t xml:space="preserve">Egg extends </w:t>
-      </w:r>
-      <w:proofErr w:type="spellStart"/>
-      <w:proofErr w:type="gramStart"/>
-      <w:r>
-        <w:rPr>
-          <w:rFonts w:eastAsia="Times New Roman"/>
-          <w:b/>
-          <w:bCs/>
-          <w:color w:val="000000"/>
-          <w:sz w:val="24"/>
-          <w:szCs w:val="24"/>
-          <w:u w:val="single"/>
-          <w:lang w:val="en-MY" w:eastAsia="en-MY"/>
-        </w:rPr>
-        <w:t>PortableItem</w:t>
-      </w:r>
-      <w:proofErr w:type="spellEnd"/>
-      <w:proofErr w:type="gramEnd"/>
-    </w:p>
-    <w:p>
-      <w:pPr>
-        <w:spacing w:line="240" w:lineRule="auto"/>
-        <w:rPr>
-          <w:rFonts w:ascii="Times New Roman" w:eastAsia="Times New Roman" w:hAnsi="Times New Roman" w:cs="Times New Roman"/>
-          <w:sz w:val="24"/>
-          <w:szCs w:val="24"/>
-          <w:lang w:val="en-MY" w:eastAsia="en-MY"/>
-        </w:rPr>
-      </w:pPr>
-      <w:r>
-        <w:rPr>
-          <w:rFonts w:eastAsia="Times New Roman"/>
-          <w:color w:val="000000"/>
-          <w:sz w:val="24"/>
-          <w:szCs w:val="24"/>
-          <w:lang w:val="en-MY" w:eastAsia="en-MY"/>
-        </w:rPr>
-        <w:t>Contains all current and future dinosaur eggs and their characteristics. This allows for future modifications to all eggs and lessens unnecessary code. Controls the time of egg to hatch and what dinosaur type is created after hatching.</w:t>
-      </w:r>
-    </w:p>
-    <w:p>
-      <w:pPr>
-        <w:spacing w:line="240" w:lineRule="auto"/>
-        <w:rPr>
-          <w:rFonts w:ascii="Times New Roman" w:eastAsia="Times New Roman" w:hAnsi="Times New Roman" w:cs="Times New Roman"/>
-          <w:sz w:val="24"/>
-          <w:szCs w:val="24"/>
-          <w:lang w:val="en-MY" w:eastAsia="en-MY"/>
-        </w:rPr>
-      </w:pPr>
-      <w:r>
-        <w:rPr>
-          <w:rFonts w:eastAsia="Times New Roman"/>
-          <w:color w:val="000000"/>
-          <w:sz w:val="24"/>
-          <w:szCs w:val="24"/>
-          <w:lang w:val="en-MY" w:eastAsia="en-MY"/>
-        </w:rPr>
-        <w:t xml:space="preserve">Overrides the </w:t>
-      </w:r>
-      <w:proofErr w:type="gramStart"/>
-      <w:r>
-        <w:rPr>
-          <w:rFonts w:eastAsia="Times New Roman"/>
-          <w:color w:val="000000"/>
-          <w:sz w:val="24"/>
-          <w:szCs w:val="24"/>
-          <w:lang w:val="en-MY" w:eastAsia="en-MY"/>
-        </w:rPr>
-        <w:t>tick(</w:t>
-      </w:r>
-      <w:proofErr w:type="gramEnd"/>
-      <w:r>
-        <w:rPr>
-          <w:rFonts w:eastAsia="Times New Roman"/>
-          <w:color w:val="000000"/>
-          <w:sz w:val="24"/>
-          <w:szCs w:val="24"/>
-          <w:lang w:val="en-MY" w:eastAsia="en-MY"/>
-        </w:rPr>
-        <w:t>) method to create a dinosaur based on the egg type after a set period of time passes.</w:t>
-      </w:r>
-    </w:p>
-    <w:p>
-      <w:pPr>
-        <w:spacing w:line="240" w:lineRule="auto"/>
-        <w:rPr>
-          <w:rFonts w:ascii="Times New Roman" w:eastAsia="Times New Roman" w:hAnsi="Times New Roman" w:cs="Times New Roman"/>
-          <w:sz w:val="24"/>
-          <w:szCs w:val="24"/>
-          <w:lang w:val="en-MY" w:eastAsia="en-MY"/>
-        </w:rPr>
-      </w:pPr>
-    </w:p>
-    <w:p>
-      <w:pPr>
-        <w:spacing w:line="240" w:lineRule="auto"/>
-        <w:rPr>
-          <w:rFonts w:ascii="Times New Roman" w:eastAsia="Times New Roman" w:hAnsi="Times New Roman" w:cs="Times New Roman"/>
-          <w:sz w:val="24"/>
-          <w:szCs w:val="24"/>
-          <w:lang w:val="en-MY" w:eastAsia="en-MY"/>
-        </w:rPr>
-      </w:pPr>
-      <w:proofErr w:type="spellStart"/>
-      <w:r>
-        <w:rPr>
-          <w:rFonts w:eastAsia="Times New Roman"/>
-          <w:b/>
-          <w:bCs/>
-          <w:color w:val="000000"/>
-          <w:sz w:val="24"/>
-          <w:szCs w:val="24"/>
-          <w:u w:val="single"/>
-          <w:lang w:val="en-MY" w:eastAsia="en-MY"/>
-        </w:rPr>
-        <w:t>LaserGun</w:t>
-      </w:r>
-      <w:proofErr w:type="spellEnd"/>
-      <w:r>
-        <w:rPr>
-          <w:rFonts w:eastAsia="Times New Roman"/>
-          <w:b/>
-          <w:bCs/>
-          <w:color w:val="000000"/>
-          <w:sz w:val="24"/>
-          <w:szCs w:val="24"/>
-          <w:u w:val="single"/>
-          <w:lang w:val="en-MY" w:eastAsia="en-MY"/>
-        </w:rPr>
-        <w:t xml:space="preserve"> extends abstract class </w:t>
-      </w:r>
-      <w:proofErr w:type="spellStart"/>
-      <w:proofErr w:type="gramStart"/>
-      <w:r>
-        <w:rPr>
-          <w:rFonts w:eastAsia="Times New Roman"/>
-          <w:b/>
-          <w:bCs/>
-          <w:color w:val="000000"/>
-          <w:sz w:val="24"/>
-          <w:szCs w:val="24"/>
-          <w:u w:val="single"/>
-          <w:lang w:val="en-MY" w:eastAsia="en-MY"/>
-        </w:rPr>
-        <w:t>WeaponItem</w:t>
-      </w:r>
-      <w:proofErr w:type="spellEnd"/>
-      <w:proofErr w:type="gramEnd"/>
-      <w:r>
-        <w:rPr>
-          <w:rFonts w:eastAsia="Times New Roman"/>
-          <w:b/>
-          <w:bCs/>
-          <w:color w:val="000000"/>
-          <w:sz w:val="24"/>
-          <w:szCs w:val="24"/>
-          <w:u w:val="single"/>
-          <w:lang w:val="en-MY" w:eastAsia="en-MY"/>
-        </w:rPr>
-        <w:t> </w:t>
-      </w:r>
-    </w:p>
-    <w:p>
-      <w:pPr>
-        <w:spacing w:line="240" w:lineRule="auto"/>
-        <w:rPr>
-          <w:rFonts w:ascii="Times New Roman" w:eastAsia="Times New Roman" w:hAnsi="Times New Roman" w:cs="Times New Roman"/>
-          <w:sz w:val="24"/>
-          <w:szCs w:val="24"/>
-          <w:lang w:val="en-MY" w:eastAsia="en-MY"/>
-        </w:rPr>
-      </w:pPr>
-      <w:r>
-        <w:rPr>
-          <w:rFonts w:eastAsia="Times New Roman"/>
-          <w:color w:val="000000"/>
-          <w:sz w:val="24"/>
-          <w:szCs w:val="24"/>
-          <w:lang w:val="en-MY" w:eastAsia="en-MY"/>
-        </w:rPr>
-        <w:t>This class represents a laser weapon used to kill dinosaurs for population control or to provide food for the Allosaurs. Will use a constructor with an actor as input and reduce the actors HP by an amount depending on the weapon used.</w:t>
-      </w:r>
-    </w:p>
-    <w:p>
-      <w:pPr>
-        <w:spacing w:line="240" w:lineRule="auto"/>
-        <w:rPr>
-          <w:rFonts w:ascii="Times New Roman" w:eastAsia="Times New Roman" w:hAnsi="Times New Roman" w:cs="Times New Roman"/>
-          <w:sz w:val="24"/>
-          <w:szCs w:val="24"/>
-          <w:lang w:val="en-MY" w:eastAsia="en-MY"/>
-        </w:rPr>
-      </w:pPr>
-    </w:p>
-    <w:p>
-      <w:pPr>
-        <w:spacing w:line="240" w:lineRule="auto"/>
-        <w:rPr>
-          <w:rFonts w:ascii="Times New Roman" w:eastAsia="Times New Roman" w:hAnsi="Times New Roman" w:cs="Times New Roman"/>
-          <w:sz w:val="24"/>
-          <w:szCs w:val="24"/>
-          <w:lang w:val="en-MY" w:eastAsia="en-MY"/>
-        </w:rPr>
-      </w:pPr>
-      <w:r>
-        <w:rPr>
-          <w:rFonts w:eastAsia="Times New Roman"/>
-          <w:b/>
-          <w:bCs/>
-          <w:color w:val="000000"/>
-          <w:sz w:val="24"/>
-          <w:szCs w:val="24"/>
-          <w:u w:val="single"/>
-          <w:lang w:val="en-MY" w:eastAsia="en-MY"/>
-        </w:rPr>
-        <w:t xml:space="preserve">Vending Machine extends </w:t>
-      </w:r>
-      <w:proofErr w:type="gramStart"/>
-      <w:r>
-        <w:rPr>
-          <w:rFonts w:eastAsia="Times New Roman"/>
-          <w:b/>
-          <w:bCs/>
-          <w:color w:val="000000"/>
-          <w:sz w:val="24"/>
-          <w:szCs w:val="24"/>
-          <w:u w:val="single"/>
-          <w:lang w:val="en-MY" w:eastAsia="en-MY"/>
-        </w:rPr>
-        <w:t>Ground</w:t>
-      </w:r>
-      <w:proofErr w:type="gramEnd"/>
-    </w:p>
-    <w:p>
-      <w:pPr>
-        <w:spacing w:line="240" w:lineRule="auto"/>
-        <w:rPr>
-          <w:rFonts w:ascii="Times New Roman" w:eastAsia="Times New Roman" w:hAnsi="Times New Roman" w:cs="Times New Roman"/>
-          <w:sz w:val="24"/>
-          <w:szCs w:val="24"/>
-          <w:lang w:val="en-MY" w:eastAsia="en-MY"/>
-        </w:rPr>
-      </w:pPr>
-      <w:r>
-        <w:rPr>
-          <w:rFonts w:eastAsia="Times New Roman"/>
-          <w:color w:val="000000"/>
-          <w:sz w:val="24"/>
-          <w:szCs w:val="24"/>
-          <w:lang w:val="en-MY" w:eastAsia="en-MY"/>
-        </w:rPr>
-        <w:t xml:space="preserve">This class represents the vending machine and has </w:t>
-      </w:r>
-      <w:proofErr w:type="spellStart"/>
-      <w:r>
-        <w:rPr>
-          <w:rFonts w:eastAsia="Times New Roman"/>
-          <w:color w:val="000000"/>
-          <w:sz w:val="24"/>
-          <w:szCs w:val="24"/>
-          <w:lang w:val="en-MY" w:eastAsia="en-MY"/>
-        </w:rPr>
-        <w:t>EcoPoints</w:t>
-      </w:r>
-      <w:proofErr w:type="spellEnd"/>
-      <w:r>
-        <w:rPr>
-          <w:rFonts w:eastAsia="Times New Roman"/>
-          <w:color w:val="000000"/>
-          <w:sz w:val="24"/>
-          <w:szCs w:val="24"/>
-          <w:lang w:val="en-MY" w:eastAsia="en-MY"/>
-        </w:rPr>
-        <w:t xml:space="preserve"> as a static variable.</w:t>
-      </w:r>
-    </w:p>
-    <w:p>
-      <w:pPr>
-        <w:spacing w:line="240" w:lineRule="auto"/>
-        <w:rPr>
-          <w:rFonts w:ascii="Times New Roman" w:eastAsia="Times New Roman" w:hAnsi="Times New Roman" w:cs="Times New Roman"/>
-          <w:sz w:val="24"/>
-          <w:szCs w:val="24"/>
-          <w:lang w:val="en-MY" w:eastAsia="en-MY"/>
-        </w:rPr>
-      </w:pPr>
-      <w:r>
-        <w:rPr>
-          <w:rFonts w:eastAsia="Times New Roman"/>
-          <w:color w:val="000000"/>
-          <w:sz w:val="24"/>
-          <w:szCs w:val="24"/>
-          <w:lang w:val="en-MY" w:eastAsia="en-MY"/>
-        </w:rPr>
-        <w:t>Players are not able to enter (step on) the vending machine and can only use the item menu while adjacent to it.</w:t>
-      </w:r>
-      <w:r>
-        <w:rPr>
-          <w:rFonts w:eastAsia="Times New Roman"/>
-          <w:b/>
-          <w:bCs/>
-          <w:i/>
-          <w:iCs/>
-          <w:color w:val="000000"/>
-          <w:sz w:val="24"/>
-          <w:szCs w:val="24"/>
-          <w:lang w:val="en-MY" w:eastAsia="en-MY"/>
-        </w:rPr>
-        <w:br/>
-      </w:r>
-      <w:r>
-        <w:rPr>
-          <w:rFonts w:eastAsia="Times New Roman"/>
-          <w:b/>
-          <w:bCs/>
-          <w:i/>
-          <w:iCs/>
-          <w:color w:val="000000"/>
-          <w:sz w:val="24"/>
-          <w:szCs w:val="24"/>
-          <w:lang w:val="en-MY" w:eastAsia="en-MY"/>
-        </w:rPr>
-        <w:br/>
-      </w:r>
-    </w:p>
-    <w:p>
-      <w:pPr>
-        <w:spacing w:after="240" w:line="240" w:lineRule="auto"/>
-        <w:rPr>
-          <w:rFonts w:ascii="Times New Roman" w:eastAsia="Times New Roman" w:hAnsi="Times New Roman" w:cs="Times New Roman"/>
-          <w:sz w:val="24"/>
-          <w:szCs w:val="24"/>
-          <w:lang w:val="en-MY" w:eastAsia="en-MY"/>
-        </w:rPr>
-      </w:pPr>
-      <w:r>
-        <w:rPr>
-          <w:rFonts w:ascii="Times New Roman" w:eastAsia="Times New Roman" w:hAnsi="Times New Roman" w:cs="Times New Roman"/>
-          <w:sz w:val="24"/>
-          <w:szCs w:val="24"/>
-          <w:lang w:val="en-MY" w:eastAsia="en-MY"/>
-        </w:rPr>
-        <w:lastRenderedPageBreak/>
-        <w:br/>
-      </w:r>
-      <w:r>
-        <w:rPr>
-          <w:rFonts w:ascii="Times New Roman" w:eastAsia="Times New Roman" w:hAnsi="Times New Roman" w:cs="Times New Roman"/>
-          <w:sz w:val="24"/>
-          <w:szCs w:val="24"/>
-          <w:lang w:val="en-MY" w:eastAsia="en-MY"/>
-        </w:rPr>
-        <w:br/>
-      </w:r>
-      <w:r>
-        <w:rPr>
-          <w:rFonts w:ascii="Times New Roman" w:eastAsia="Times New Roman" w:hAnsi="Times New Roman" w:cs="Times New Roman"/>
-          <w:sz w:val="24"/>
-          <w:szCs w:val="24"/>
-          <w:lang w:val="en-MY" w:eastAsia="en-MY"/>
-        </w:rPr>
-        <w:br/>
-      </w:r>
-      <w:r>
-        <w:rPr>
-          <w:rFonts w:ascii="Times New Roman" w:eastAsia="Times New Roman" w:hAnsi="Times New Roman" w:cs="Times New Roman"/>
-          <w:sz w:val="24"/>
-          <w:szCs w:val="24"/>
-          <w:lang w:val="en-MY" w:eastAsia="en-MY"/>
-        </w:rPr>
-        <w:br/>
-      </w:r>
-      <w:r>
-        <w:rPr>
-          <w:rFonts w:ascii="Times New Roman" w:eastAsia="Times New Roman" w:hAnsi="Times New Roman" w:cs="Times New Roman"/>
-          <w:sz w:val="24"/>
-          <w:szCs w:val="24"/>
-          <w:lang w:val="en-MY" w:eastAsia="en-MY"/>
-        </w:rPr>
-        <w:br/>
-      </w:r>
-    </w:p>
-    <w:p>
-      <w:pPr>
-        <w:spacing w:line="240" w:lineRule="auto"/>
-        <w:jc w:val="both"/>
-        <w:rPr>
-          <w:rFonts w:ascii="Times New Roman" w:eastAsia="Times New Roman" w:hAnsi="Times New Roman" w:cs="Times New Roman"/>
-          <w:sz w:val="24"/>
-          <w:szCs w:val="24"/>
-          <w:lang w:val="en-MY" w:eastAsia="en-MY"/>
-        </w:rPr>
-      </w:pPr>
-      <w:r>
-        <w:rPr>
-          <w:rFonts w:eastAsia="Times New Roman"/>
-          <w:b/>
-          <w:bCs/>
-          <w:color w:val="000000"/>
-          <w:sz w:val="24"/>
-          <w:szCs w:val="24"/>
-          <w:u w:val="single"/>
-          <w:lang w:val="en-MY" w:eastAsia="en-MY"/>
-        </w:rPr>
-        <w:t>Interaction Diagram of Vending Machine</w:t>
-      </w:r>
-    </w:p>
-    <w:p>
-      <w:pPr>
-        <w:spacing w:before="240" w:after="240" w:line="240" w:lineRule="auto"/>
-        <w:jc w:val="both"/>
-        <w:rPr>
-          <w:rFonts w:ascii="Times New Roman" w:eastAsia="Times New Roman" w:hAnsi="Times New Roman" w:cs="Times New Roman"/>
-          <w:sz w:val="24"/>
-          <w:szCs w:val="24"/>
-          <w:lang w:val="en-MY" w:eastAsia="en-MY"/>
-        </w:rPr>
-      </w:pPr>
       <w:r>
         <w:rPr>
           <w:rFonts w:eastAsia="Times New Roman"/>
@@ -9815,10 +9144,10 @@
           <w:lang w:val="en-MY" w:eastAsia="en-MY"/>
         </w:rPr>
         <w:drawing>
-          <wp:inline distT="0" distB="0" distL="0" distR="0" wp14:anchorId="51AF2A36" wp14:editId="6F761104">
-            <wp:extent cx="5733415" cy="4104640"/>
-            <wp:effectExtent l="0" t="0" r="635" b="0"/>
-            <wp:docPr id="9" name="Picture 9"/>
+          <wp:inline distT="0" distB="0" distL="0" distR="0" wp14:anchorId="6BC49372" wp14:editId="64C879E8">
+            <wp:extent cx="5733415" cy="3656965"/>
+            <wp:effectExtent l="0" t="0" r="635" b="635"/>
+            <wp:docPr id="14" name="Picture 14"/>
             <wp:cNvGraphicFramePr>
               <a:graphicFrameLocks xmlns:a="http://schemas.openxmlformats.org/drawingml/2006/main" noChangeAspect="1"/>
             </wp:cNvGraphicFramePr>
@@ -9847,7 +9176,7 @@
                   <pic:spPr bwMode="auto">
                     <a:xfrm>
                       <a:off x="0" y="0"/>
-                      <a:ext cx="5733415" cy="4104640"/>
+                      <a:ext cx="5733415" cy="3656965"/>
                     </a:xfrm>
                     <a:prstGeom prst="rect">
                       <a:avLst/>
@@ -9866,11 +9195,12 @@
     </w:p>
     <w:p>
       <w:pPr>
-        <w:rPr>
-          <w:b/>
-          <w:sz w:val="24"/>
-          <w:szCs w:val="24"/>
-          <w:u w:val="single"/>
+        <w:spacing w:after="240" w:line="240" w:lineRule="auto"/>
+        <w:rPr>
+          <w:rFonts w:ascii="Times New Roman" w:eastAsia="Times New Roman" w:hAnsi="Times New Roman" w:cs="Times New Roman"/>
+          <w:sz w:val="24"/>
+          <w:szCs w:val="24"/>
+          <w:lang w:val="en-MY" w:eastAsia="en-MY"/>
         </w:rPr>
       </w:pPr>
       <w:r>
@@ -9885,11 +9215,1958 @@
     </w:p>
     <w:p>
       <w:pPr>
-        <w:rPr>
-          <w:sz w:val="24"/>
-          <w:szCs w:val="24"/>
-        </w:rPr>
-      </w:pPr>
+        <w:spacing w:line="240" w:lineRule="auto"/>
+        <w:rPr>
+          <w:rFonts w:ascii="Times New Roman" w:eastAsia="Times New Roman" w:hAnsi="Times New Roman" w:cs="Times New Roman"/>
+          <w:sz w:val="24"/>
+          <w:szCs w:val="24"/>
+          <w:lang w:val="en-MY" w:eastAsia="en-MY"/>
+        </w:rPr>
+      </w:pPr>
+      <w:proofErr w:type="spellStart"/>
+      <w:r>
+        <w:rPr>
+          <w:rFonts w:eastAsia="Times New Roman"/>
+          <w:b/>
+          <w:bCs/>
+          <w:color w:val="000000"/>
+          <w:sz w:val="24"/>
+          <w:szCs w:val="24"/>
+          <w:u w:val="single"/>
+          <w:lang w:val="en-MY" w:eastAsia="en-MY"/>
+        </w:rPr>
+        <w:t>DropItemAction</w:t>
+      </w:r>
+      <w:proofErr w:type="spellEnd"/>
+      <w:r>
+        <w:rPr>
+          <w:rFonts w:eastAsia="Times New Roman"/>
+          <w:b/>
+          <w:bCs/>
+          <w:color w:val="000000"/>
+          <w:sz w:val="24"/>
+          <w:szCs w:val="24"/>
+          <w:u w:val="single"/>
+          <w:lang w:val="en-MY" w:eastAsia="en-MY"/>
+        </w:rPr>
+        <w:t xml:space="preserve"> extends </w:t>
+      </w:r>
+      <w:proofErr w:type="gramStart"/>
+      <w:r>
+        <w:rPr>
+          <w:rFonts w:eastAsia="Times New Roman"/>
+          <w:b/>
+          <w:bCs/>
+          <w:color w:val="000000"/>
+          <w:sz w:val="24"/>
+          <w:szCs w:val="24"/>
+          <w:u w:val="single"/>
+          <w:lang w:val="en-MY" w:eastAsia="en-MY"/>
+        </w:rPr>
+        <w:t>Action</w:t>
+      </w:r>
+      <w:proofErr w:type="gramEnd"/>
+    </w:p>
+    <w:p>
+      <w:pPr>
+        <w:spacing w:line="240" w:lineRule="auto"/>
+        <w:rPr>
+          <w:rFonts w:ascii="Times New Roman" w:eastAsia="Times New Roman" w:hAnsi="Times New Roman" w:cs="Times New Roman"/>
+          <w:sz w:val="24"/>
+          <w:szCs w:val="24"/>
+          <w:lang w:val="en-MY" w:eastAsia="en-MY"/>
+        </w:rPr>
+      </w:pPr>
+      <w:r>
+        <w:rPr>
+          <w:rFonts w:eastAsia="Times New Roman"/>
+          <w:color w:val="000000"/>
+          <w:sz w:val="24"/>
+          <w:szCs w:val="24"/>
+          <w:lang w:val="en-MY" w:eastAsia="en-MY"/>
+        </w:rPr>
+        <w:t>Allows a player to drop items from their inventory. The item will be removed from their inventory and added to the map.</w:t>
+      </w:r>
+    </w:p>
+    <w:p>
+      <w:pPr>
+        <w:spacing w:line="240" w:lineRule="auto"/>
+        <w:rPr>
+          <w:rFonts w:ascii="Times New Roman" w:eastAsia="Times New Roman" w:hAnsi="Times New Roman" w:cs="Times New Roman"/>
+          <w:sz w:val="24"/>
+          <w:szCs w:val="24"/>
+          <w:lang w:val="en-MY" w:eastAsia="en-MY"/>
+        </w:rPr>
+      </w:pPr>
+    </w:p>
+    <w:p>
+      <w:pPr>
+        <w:spacing w:line="240" w:lineRule="auto"/>
+        <w:rPr>
+          <w:rFonts w:ascii="Times New Roman" w:eastAsia="Times New Roman" w:hAnsi="Times New Roman" w:cs="Times New Roman"/>
+          <w:sz w:val="24"/>
+          <w:szCs w:val="24"/>
+          <w:lang w:val="en-MY" w:eastAsia="en-MY"/>
+        </w:rPr>
+      </w:pPr>
+      <w:proofErr w:type="spellStart"/>
+      <w:r>
+        <w:rPr>
+          <w:rFonts w:eastAsia="Times New Roman"/>
+          <w:b/>
+          <w:bCs/>
+          <w:color w:val="000000"/>
+          <w:sz w:val="24"/>
+          <w:szCs w:val="24"/>
+          <w:u w:val="single"/>
+          <w:lang w:val="en-MY" w:eastAsia="en-MY"/>
+        </w:rPr>
+        <w:lastRenderedPageBreak/>
+        <w:t>BuyItem</w:t>
+      </w:r>
+      <w:proofErr w:type="spellEnd"/>
+      <w:r>
+        <w:rPr>
+          <w:rFonts w:eastAsia="Times New Roman"/>
+          <w:b/>
+          <w:bCs/>
+          <w:color w:val="000000"/>
+          <w:sz w:val="24"/>
+          <w:szCs w:val="24"/>
+          <w:u w:val="single"/>
+          <w:lang w:val="en-MY" w:eastAsia="en-MY"/>
+        </w:rPr>
+        <w:t xml:space="preserve"> extends </w:t>
+      </w:r>
+      <w:proofErr w:type="gramStart"/>
+      <w:r>
+        <w:rPr>
+          <w:rFonts w:eastAsia="Times New Roman"/>
+          <w:b/>
+          <w:bCs/>
+          <w:color w:val="000000"/>
+          <w:sz w:val="24"/>
+          <w:szCs w:val="24"/>
+          <w:u w:val="single"/>
+          <w:lang w:val="en-MY" w:eastAsia="en-MY"/>
+        </w:rPr>
+        <w:t>Action</w:t>
+      </w:r>
+      <w:proofErr w:type="gramEnd"/>
+    </w:p>
+    <w:p>
+      <w:pPr>
+        <w:spacing w:line="240" w:lineRule="auto"/>
+        <w:rPr>
+          <w:rFonts w:ascii="Times New Roman" w:eastAsia="Times New Roman" w:hAnsi="Times New Roman" w:cs="Times New Roman"/>
+          <w:sz w:val="24"/>
+          <w:szCs w:val="24"/>
+          <w:lang w:val="en-MY" w:eastAsia="en-MY"/>
+        </w:rPr>
+      </w:pPr>
+      <w:r>
+        <w:rPr>
+          <w:rFonts w:eastAsia="Times New Roman"/>
+          <w:color w:val="000000"/>
+          <w:sz w:val="24"/>
+          <w:szCs w:val="24"/>
+          <w:lang w:val="en-MY" w:eastAsia="en-MY"/>
+        </w:rPr>
+        <w:t>This class is called when a player wants to purchase items at the vending machine.</w:t>
+      </w:r>
+    </w:p>
+    <w:p>
+      <w:pPr>
+        <w:spacing w:before="240" w:after="240" w:line="240" w:lineRule="auto"/>
+        <w:jc w:val="both"/>
+        <w:rPr>
+          <w:rFonts w:ascii="Times New Roman" w:eastAsia="Times New Roman" w:hAnsi="Times New Roman" w:cs="Times New Roman"/>
+          <w:sz w:val="24"/>
+          <w:szCs w:val="24"/>
+          <w:lang w:val="en-MY" w:eastAsia="en-MY"/>
+        </w:rPr>
+      </w:pPr>
+      <w:r>
+        <w:rPr>
+          <w:rFonts w:eastAsia="Times New Roman"/>
+          <w:color w:val="000000"/>
+          <w:sz w:val="24"/>
+          <w:szCs w:val="24"/>
+          <w:lang w:val="en-MY" w:eastAsia="en-MY"/>
+        </w:rPr>
+        <w:t xml:space="preserve">The player, if adjacent to a vending machine, prompts the vending machine to show </w:t>
+      </w:r>
+      <w:proofErr w:type="gramStart"/>
+      <w:r>
+        <w:rPr>
+          <w:rFonts w:eastAsia="Times New Roman"/>
+          <w:color w:val="000000"/>
+          <w:sz w:val="24"/>
+          <w:szCs w:val="24"/>
+          <w:lang w:val="en-MY" w:eastAsia="en-MY"/>
+        </w:rPr>
+        <w:t>it’s</w:t>
+      </w:r>
+      <w:proofErr w:type="gramEnd"/>
+      <w:r>
+        <w:rPr>
+          <w:rFonts w:eastAsia="Times New Roman"/>
+          <w:color w:val="000000"/>
+          <w:sz w:val="24"/>
+          <w:szCs w:val="24"/>
+          <w:lang w:val="en-MY" w:eastAsia="en-MY"/>
+        </w:rPr>
+        <w:t xml:space="preserve"> item menu, and buy items from it as long as they have enough points to do so. </w:t>
+      </w:r>
+    </w:p>
+    <w:p>
+      <w:pPr>
+        <w:spacing w:before="240" w:after="240" w:line="240" w:lineRule="auto"/>
+        <w:jc w:val="both"/>
+        <w:rPr>
+          <w:rFonts w:ascii="Times New Roman" w:eastAsia="Times New Roman" w:hAnsi="Times New Roman" w:cs="Times New Roman"/>
+          <w:sz w:val="24"/>
+          <w:szCs w:val="24"/>
+          <w:lang w:val="en-MY" w:eastAsia="en-MY"/>
+        </w:rPr>
+      </w:pPr>
+      <w:proofErr w:type="spellStart"/>
+      <w:r>
+        <w:rPr>
+          <w:rFonts w:eastAsia="Times New Roman"/>
+          <w:color w:val="000000"/>
+          <w:sz w:val="24"/>
+          <w:szCs w:val="24"/>
+          <w:lang w:val="en-MY" w:eastAsia="en-MY"/>
+        </w:rPr>
+        <w:t>BuyItem</w:t>
+      </w:r>
+      <w:proofErr w:type="spellEnd"/>
+      <w:r>
+        <w:rPr>
+          <w:rFonts w:eastAsia="Times New Roman"/>
+          <w:color w:val="000000"/>
+          <w:sz w:val="24"/>
+          <w:szCs w:val="24"/>
+          <w:lang w:val="en-MY" w:eastAsia="en-MY"/>
+        </w:rPr>
+        <w:t xml:space="preserve"> uses a non-parameter constructor. The process starts by printing out an item menu for the player to select. Each time the player wants to buy something, </w:t>
+      </w:r>
+      <w:proofErr w:type="spellStart"/>
+      <w:r>
+        <w:rPr>
+          <w:rFonts w:eastAsia="Times New Roman"/>
+          <w:color w:val="000000"/>
+          <w:sz w:val="24"/>
+          <w:szCs w:val="24"/>
+          <w:lang w:val="en-MY" w:eastAsia="en-MY"/>
+        </w:rPr>
+        <w:t>BuyItem</w:t>
+      </w:r>
+      <w:proofErr w:type="spellEnd"/>
+      <w:r>
+        <w:rPr>
+          <w:rFonts w:eastAsia="Times New Roman"/>
+          <w:color w:val="000000"/>
+          <w:sz w:val="24"/>
+          <w:szCs w:val="24"/>
+          <w:lang w:val="en-MY" w:eastAsia="en-MY"/>
+        </w:rPr>
+        <w:t xml:space="preserve"> will check if there are sufficient </w:t>
+      </w:r>
+      <w:proofErr w:type="spellStart"/>
+      <w:r>
+        <w:rPr>
+          <w:rFonts w:eastAsia="Times New Roman"/>
+          <w:color w:val="000000"/>
+          <w:sz w:val="24"/>
+          <w:szCs w:val="24"/>
+          <w:lang w:val="en-MY" w:eastAsia="en-MY"/>
+        </w:rPr>
+        <w:t>EcoPoints</w:t>
+      </w:r>
+      <w:proofErr w:type="spellEnd"/>
+      <w:r>
+        <w:rPr>
+          <w:rFonts w:eastAsia="Times New Roman"/>
+          <w:color w:val="000000"/>
+          <w:sz w:val="24"/>
+          <w:szCs w:val="24"/>
+          <w:lang w:val="en-MY" w:eastAsia="en-MY"/>
+        </w:rPr>
+        <w:t xml:space="preserve"> in class </w:t>
+      </w:r>
+      <w:proofErr w:type="spellStart"/>
+      <w:r>
+        <w:rPr>
+          <w:rFonts w:eastAsia="Times New Roman"/>
+          <w:color w:val="000000"/>
+          <w:sz w:val="24"/>
+          <w:szCs w:val="24"/>
+          <w:lang w:val="en-MY" w:eastAsia="en-MY"/>
+        </w:rPr>
+        <w:t>VendingMachine</w:t>
+      </w:r>
+      <w:proofErr w:type="spellEnd"/>
+      <w:r>
+        <w:rPr>
+          <w:rFonts w:eastAsia="Times New Roman"/>
+          <w:color w:val="000000"/>
+          <w:sz w:val="24"/>
+          <w:szCs w:val="24"/>
+          <w:lang w:val="en-MY" w:eastAsia="en-MY"/>
+        </w:rPr>
+        <w:t xml:space="preserve">. If there is enough, the selected item will be added into the player’s inventory and the </w:t>
+      </w:r>
+      <w:proofErr w:type="spellStart"/>
+      <w:r>
+        <w:rPr>
+          <w:rFonts w:eastAsia="Times New Roman"/>
+          <w:color w:val="000000"/>
+          <w:sz w:val="24"/>
+          <w:szCs w:val="24"/>
+          <w:lang w:val="en-MY" w:eastAsia="en-MY"/>
+        </w:rPr>
+        <w:t>EcoPoints</w:t>
+      </w:r>
+      <w:proofErr w:type="spellEnd"/>
+      <w:r>
+        <w:rPr>
+          <w:rFonts w:eastAsia="Times New Roman"/>
+          <w:color w:val="000000"/>
+          <w:sz w:val="24"/>
+          <w:szCs w:val="24"/>
+          <w:lang w:val="en-MY" w:eastAsia="en-MY"/>
+        </w:rPr>
+        <w:t xml:space="preserve"> will be deducted, else a message (</w:t>
+      </w:r>
+      <w:proofErr w:type="spellStart"/>
+      <w:r>
+        <w:rPr>
+          <w:rFonts w:eastAsia="Times New Roman"/>
+          <w:color w:val="000000"/>
+          <w:sz w:val="24"/>
+          <w:szCs w:val="24"/>
+          <w:lang w:val="en-MY" w:eastAsia="en-MY"/>
+        </w:rPr>
+        <w:t>e.g</w:t>
+      </w:r>
+      <w:proofErr w:type="spellEnd"/>
+      <w:r>
+        <w:rPr>
+          <w:rFonts w:eastAsia="Times New Roman"/>
+          <w:color w:val="000000"/>
+          <w:sz w:val="24"/>
+          <w:szCs w:val="24"/>
+          <w:lang w:val="en-MY" w:eastAsia="en-MY"/>
+        </w:rPr>
+        <w:t xml:space="preserve"> Not enough </w:t>
+      </w:r>
+      <w:proofErr w:type="spellStart"/>
+      <w:r>
+        <w:rPr>
+          <w:rFonts w:eastAsia="Times New Roman"/>
+          <w:color w:val="000000"/>
+          <w:sz w:val="24"/>
+          <w:szCs w:val="24"/>
+          <w:lang w:val="en-MY" w:eastAsia="en-MY"/>
+        </w:rPr>
+        <w:t>EcoPoints</w:t>
+      </w:r>
+      <w:proofErr w:type="spellEnd"/>
+      <w:r>
+        <w:rPr>
+          <w:rFonts w:eastAsia="Times New Roman"/>
+          <w:color w:val="000000"/>
+          <w:sz w:val="24"/>
+          <w:szCs w:val="24"/>
+          <w:lang w:val="en-MY" w:eastAsia="en-MY"/>
+        </w:rPr>
+        <w:t>!) will be returned and the player will again be prompted with the item menu. </w:t>
+      </w:r>
+    </w:p>
+    <w:p>
+      <w:pPr>
+        <w:spacing w:before="240" w:after="240" w:line="240" w:lineRule="auto"/>
+        <w:jc w:val="both"/>
+        <w:rPr>
+          <w:rFonts w:ascii="Times New Roman" w:eastAsia="Times New Roman" w:hAnsi="Times New Roman" w:cs="Times New Roman"/>
+          <w:sz w:val="24"/>
+          <w:szCs w:val="24"/>
+          <w:lang w:val="en-MY" w:eastAsia="en-MY"/>
+        </w:rPr>
+      </w:pPr>
+      <w:r>
+        <w:rPr>
+          <w:rFonts w:eastAsia="Times New Roman"/>
+          <w:color w:val="000000"/>
+          <w:sz w:val="24"/>
+          <w:szCs w:val="24"/>
+          <w:lang w:val="en-MY" w:eastAsia="en-MY"/>
+        </w:rPr>
+        <w:t>This action will continue until the player quits the item menu.</w:t>
+      </w:r>
+    </w:p>
+    <w:p>
+      <w:pPr>
+        <w:spacing w:after="240" w:line="240" w:lineRule="auto"/>
+        <w:rPr>
+          <w:rFonts w:ascii="Times New Roman" w:eastAsia="Times New Roman" w:hAnsi="Times New Roman" w:cs="Times New Roman"/>
+          <w:sz w:val="24"/>
+          <w:szCs w:val="24"/>
+          <w:lang w:val="en-MY" w:eastAsia="en-MY"/>
+        </w:rPr>
+      </w:pPr>
+      <w:r>
+        <w:rPr>
+          <w:rFonts w:ascii="Times New Roman" w:eastAsia="Times New Roman" w:hAnsi="Times New Roman" w:cs="Times New Roman"/>
+          <w:sz w:val="24"/>
+          <w:szCs w:val="24"/>
+          <w:lang w:val="en-MY" w:eastAsia="en-MY"/>
+        </w:rPr>
+        <w:br/>
+      </w:r>
+      <w:r>
+        <w:rPr>
+          <w:rFonts w:ascii="Times New Roman" w:eastAsia="Times New Roman" w:hAnsi="Times New Roman" w:cs="Times New Roman"/>
+          <w:sz w:val="24"/>
+          <w:szCs w:val="24"/>
+          <w:lang w:val="en-MY" w:eastAsia="en-MY"/>
+        </w:rPr>
+        <w:br/>
+      </w:r>
+      <w:r>
+        <w:rPr>
+          <w:rFonts w:eastAsia="Times New Roman"/>
+          <w:b/>
+          <w:bCs/>
+          <w:color w:val="000000"/>
+          <w:sz w:val="24"/>
+          <w:szCs w:val="24"/>
+          <w:u w:val="single"/>
+          <w:lang w:val="en-MY" w:eastAsia="en-MY"/>
+        </w:rPr>
+        <w:t xml:space="preserve">Interaction Diagram of </w:t>
+      </w:r>
+      <w:proofErr w:type="spellStart"/>
+      <w:r>
+        <w:rPr>
+          <w:rFonts w:eastAsia="Times New Roman"/>
+          <w:b/>
+          <w:bCs/>
+          <w:color w:val="000000"/>
+          <w:sz w:val="24"/>
+          <w:szCs w:val="24"/>
+          <w:u w:val="single"/>
+          <w:lang w:val="en-MY" w:eastAsia="en-MY"/>
+        </w:rPr>
+        <w:t>BuyItem</w:t>
+      </w:r>
+      <w:proofErr w:type="spellEnd"/>
+    </w:p>
+    <w:p>
+      <w:pPr>
+        <w:spacing w:before="240" w:after="240" w:line="240" w:lineRule="auto"/>
+        <w:jc w:val="both"/>
+        <w:rPr>
+          <w:rFonts w:ascii="Times New Roman" w:eastAsia="Times New Roman" w:hAnsi="Times New Roman" w:cs="Times New Roman"/>
+          <w:sz w:val="24"/>
+          <w:szCs w:val="24"/>
+          <w:lang w:val="en-MY" w:eastAsia="en-MY"/>
+        </w:rPr>
+      </w:pPr>
+      <w:r>
+        <w:rPr>
+          <w:rFonts w:ascii="Times New Roman" w:eastAsia="Times New Roman" w:hAnsi="Times New Roman" w:cs="Times New Roman"/>
+          <w:b/>
+          <w:bCs/>
+          <w:noProof/>
+          <w:color w:val="000000"/>
+          <w:sz w:val="24"/>
+          <w:szCs w:val="24"/>
+          <w:bdr w:val="none" w:sz="0" w:space="0" w:color="auto" w:frame="1"/>
+          <w:lang w:val="en-MY" w:eastAsia="en-MY"/>
+        </w:rPr>
+        <w:drawing>
+          <wp:inline distT="0" distB="0" distL="0" distR="0" wp14:anchorId="6F596097" wp14:editId="2676B6DE">
+            <wp:extent cx="5733415" cy="5638165"/>
+            <wp:effectExtent l="0" t="0" r="635" b="635"/>
+            <wp:docPr id="13" name="Picture 13"/>
+            <wp:cNvGraphicFramePr>
+              <a:graphicFrameLocks xmlns:a="http://schemas.openxmlformats.org/drawingml/2006/main" noChangeAspect="1"/>
+            </wp:cNvGraphicFramePr>
+            <a:graphic xmlns:a="http://schemas.openxmlformats.org/drawingml/2006/main">
+              <a:graphicData uri="http://schemas.openxmlformats.org/drawingml/2006/picture">
+                <pic:pic xmlns:pic="http://schemas.openxmlformats.org/drawingml/2006/picture">
+                  <pic:nvPicPr>
+                    <pic:cNvPr id="0" name="Picture 3"/>
+                    <pic:cNvPicPr>
+                      <a:picLocks noChangeAspect="1" noChangeArrowheads="1"/>
+                    </pic:cNvPicPr>
+                  </pic:nvPicPr>
+                  <pic:blipFill>
+                    <a:blip r:embed="rId16">
+                      <a:extLst>
+                        <a:ext uri="{28A0092B-C50C-407E-A947-70E740481C1C}">
+                          <a14:useLocalDpi xmlns:a14="http://schemas.microsoft.com/office/drawing/2010/main" val="0"/>
+                        </a:ext>
+                      </a:extLst>
+                    </a:blip>
+                    <a:srcRect/>
+                    <a:stretch>
+                      <a:fillRect/>
+                    </a:stretch>
+                  </pic:blipFill>
+                  <pic:spPr bwMode="auto">
+                    <a:xfrm>
+                      <a:off x="0" y="0"/>
+                      <a:ext cx="5733415" cy="5638165"/>
+                    </a:xfrm>
+                    <a:prstGeom prst="rect">
+                      <a:avLst/>
+                    </a:prstGeom>
+                    <a:noFill/>
+                    <a:ln>
+                      <a:noFill/>
+                    </a:ln>
+                  </pic:spPr>
+                </pic:pic>
+              </a:graphicData>
+            </a:graphic>
+          </wp:inline>
+        </w:drawing>
+      </w:r>
+    </w:p>
+    <w:p>
+      <w:pPr>
+        <w:spacing w:line="240" w:lineRule="auto"/>
+        <w:rPr>
+          <w:rFonts w:ascii="Times New Roman" w:eastAsia="Times New Roman" w:hAnsi="Times New Roman" w:cs="Times New Roman"/>
+          <w:sz w:val="24"/>
+          <w:szCs w:val="24"/>
+          <w:lang w:val="en-MY" w:eastAsia="en-MY"/>
+        </w:rPr>
+      </w:pPr>
+      <w:r>
+        <w:rPr>
+          <w:rFonts w:eastAsia="Times New Roman"/>
+          <w:b/>
+          <w:bCs/>
+          <w:i/>
+          <w:iCs/>
+          <w:color w:val="000000"/>
+          <w:sz w:val="24"/>
+          <w:szCs w:val="24"/>
+          <w:lang w:val="en-MY" w:eastAsia="en-MY"/>
+        </w:rPr>
+        <w:lastRenderedPageBreak/>
+        <w:t>Items</w:t>
+      </w:r>
+      <w:r>
+        <w:rPr>
+          <w:rFonts w:eastAsia="Times New Roman"/>
+          <w:b/>
+          <w:bCs/>
+          <w:color w:val="000000"/>
+          <w:sz w:val="24"/>
+          <w:szCs w:val="24"/>
+          <w:lang w:val="en-MY" w:eastAsia="en-MY"/>
+        </w:rPr>
+        <w:t xml:space="preserve"> </w:t>
+      </w:r>
+      <w:proofErr w:type="spellStart"/>
+      <w:r>
+        <w:rPr>
+          <w:rFonts w:eastAsia="Times New Roman"/>
+          <w:b/>
+          <w:bCs/>
+          <w:i/>
+          <w:iCs/>
+          <w:color w:val="000000"/>
+          <w:sz w:val="24"/>
+          <w:szCs w:val="24"/>
+          <w:lang w:val="en-MY" w:eastAsia="en-MY"/>
+        </w:rPr>
+        <w:t>misc</w:t>
+      </w:r>
+      <w:proofErr w:type="spellEnd"/>
+    </w:p>
+    <w:p>
+      <w:pPr>
+        <w:spacing w:line="240" w:lineRule="auto"/>
+        <w:rPr>
+          <w:rFonts w:ascii="Times New Roman" w:eastAsia="Times New Roman" w:hAnsi="Times New Roman" w:cs="Times New Roman"/>
+          <w:sz w:val="24"/>
+          <w:szCs w:val="24"/>
+          <w:lang w:val="en-MY" w:eastAsia="en-MY"/>
+        </w:rPr>
+      </w:pPr>
+    </w:p>
+    <w:p>
+      <w:pPr>
+        <w:spacing w:line="240" w:lineRule="auto"/>
+        <w:rPr>
+          <w:rFonts w:ascii="Times New Roman" w:eastAsia="Times New Roman" w:hAnsi="Times New Roman" w:cs="Times New Roman"/>
+          <w:sz w:val="24"/>
+          <w:szCs w:val="24"/>
+          <w:lang w:val="en-MY" w:eastAsia="en-MY"/>
+        </w:rPr>
+      </w:pPr>
+      <w:proofErr w:type="spellStart"/>
+      <w:r>
+        <w:rPr>
+          <w:rFonts w:eastAsia="Times New Roman"/>
+          <w:b/>
+          <w:bCs/>
+          <w:color w:val="000000"/>
+          <w:sz w:val="24"/>
+          <w:szCs w:val="24"/>
+          <w:u w:val="single"/>
+          <w:lang w:val="en-MY" w:eastAsia="en-MY"/>
+        </w:rPr>
+        <w:t>PortableItem</w:t>
+      </w:r>
+      <w:proofErr w:type="spellEnd"/>
+      <w:r>
+        <w:rPr>
+          <w:rFonts w:eastAsia="Times New Roman"/>
+          <w:b/>
+          <w:bCs/>
+          <w:color w:val="000000"/>
+          <w:sz w:val="24"/>
+          <w:szCs w:val="24"/>
+          <w:u w:val="single"/>
+          <w:lang w:val="en-MY" w:eastAsia="en-MY"/>
+        </w:rPr>
+        <w:t xml:space="preserve"> extends </w:t>
+      </w:r>
+      <w:proofErr w:type="gramStart"/>
+      <w:r>
+        <w:rPr>
+          <w:rFonts w:eastAsia="Times New Roman"/>
+          <w:b/>
+          <w:bCs/>
+          <w:color w:val="000000"/>
+          <w:sz w:val="24"/>
+          <w:szCs w:val="24"/>
+          <w:u w:val="single"/>
+          <w:lang w:val="en-MY" w:eastAsia="en-MY"/>
+        </w:rPr>
+        <w:t>Item</w:t>
+      </w:r>
+      <w:proofErr w:type="gramEnd"/>
+    </w:p>
+    <w:p>
+      <w:pPr>
+        <w:spacing w:line="240" w:lineRule="auto"/>
+        <w:rPr>
+          <w:rFonts w:ascii="Times New Roman" w:eastAsia="Times New Roman" w:hAnsi="Times New Roman" w:cs="Times New Roman"/>
+          <w:sz w:val="24"/>
+          <w:szCs w:val="24"/>
+          <w:lang w:val="en-MY" w:eastAsia="en-MY"/>
+        </w:rPr>
+      </w:pPr>
+      <w:r>
+        <w:rPr>
+          <w:rFonts w:eastAsia="Times New Roman"/>
+          <w:color w:val="000000"/>
+          <w:sz w:val="24"/>
+          <w:szCs w:val="24"/>
+          <w:lang w:val="en-MY" w:eastAsia="en-MY"/>
+        </w:rPr>
+        <w:t xml:space="preserve">This is the base class for </w:t>
+      </w:r>
+      <w:proofErr w:type="gramStart"/>
+      <w:r>
+        <w:rPr>
+          <w:rFonts w:eastAsia="Times New Roman"/>
+          <w:color w:val="000000"/>
+          <w:sz w:val="24"/>
+          <w:szCs w:val="24"/>
+          <w:lang w:val="en-MY" w:eastAsia="en-MY"/>
+        </w:rPr>
+        <w:t>any and all</w:t>
+      </w:r>
+      <w:proofErr w:type="gramEnd"/>
+      <w:r>
+        <w:rPr>
+          <w:rFonts w:eastAsia="Times New Roman"/>
+          <w:color w:val="000000"/>
+          <w:sz w:val="24"/>
+          <w:szCs w:val="24"/>
+          <w:lang w:val="en-MY" w:eastAsia="en-MY"/>
+        </w:rPr>
+        <w:t xml:space="preserve"> items that can be picked up and dropped.</w:t>
+      </w:r>
+    </w:p>
+    <w:p>
+      <w:pPr>
+        <w:spacing w:line="240" w:lineRule="auto"/>
+        <w:rPr>
+          <w:rFonts w:ascii="Times New Roman" w:eastAsia="Times New Roman" w:hAnsi="Times New Roman" w:cs="Times New Roman"/>
+          <w:sz w:val="24"/>
+          <w:szCs w:val="24"/>
+          <w:lang w:val="en-MY" w:eastAsia="en-MY"/>
+        </w:rPr>
+      </w:pPr>
+      <w:r>
+        <w:rPr>
+          <w:rFonts w:eastAsia="Times New Roman"/>
+          <w:color w:val="000000"/>
+          <w:sz w:val="24"/>
+          <w:szCs w:val="24"/>
+          <w:lang w:val="en-MY" w:eastAsia="en-MY"/>
+        </w:rPr>
+        <w:t xml:space="preserve">If the item can be picked up, </w:t>
+      </w:r>
+      <w:proofErr w:type="spellStart"/>
+      <w:r>
+        <w:rPr>
+          <w:rFonts w:eastAsia="Times New Roman"/>
+          <w:color w:val="000000"/>
+          <w:sz w:val="24"/>
+          <w:szCs w:val="24"/>
+          <w:lang w:val="en-MY" w:eastAsia="en-MY"/>
+        </w:rPr>
+        <w:t>PortableItem</w:t>
+      </w:r>
+      <w:proofErr w:type="spellEnd"/>
+      <w:r>
+        <w:rPr>
+          <w:rFonts w:eastAsia="Times New Roman"/>
+          <w:color w:val="000000"/>
+          <w:sz w:val="24"/>
+          <w:szCs w:val="24"/>
+          <w:lang w:val="en-MY" w:eastAsia="en-MY"/>
+        </w:rPr>
+        <w:t xml:space="preserve"> will call super’s constructor and will have a </w:t>
+      </w:r>
+      <w:proofErr w:type="spellStart"/>
+      <w:r>
+        <w:rPr>
+          <w:rFonts w:eastAsia="Times New Roman"/>
+          <w:color w:val="000000"/>
+          <w:sz w:val="24"/>
+          <w:szCs w:val="24"/>
+          <w:lang w:val="en-MY" w:eastAsia="en-MY"/>
+        </w:rPr>
+        <w:t>boolean</w:t>
+      </w:r>
+      <w:proofErr w:type="spellEnd"/>
+      <w:r>
+        <w:rPr>
+          <w:rFonts w:eastAsia="Times New Roman"/>
+          <w:color w:val="000000"/>
+          <w:sz w:val="24"/>
+          <w:szCs w:val="24"/>
+          <w:lang w:val="en-MY" w:eastAsia="en-MY"/>
+        </w:rPr>
+        <w:t xml:space="preserve"> attribute type called portable that returns true, else false if the item is not portable. This class also deals with removing items from a player’s inventory when it is consumed.</w:t>
+      </w:r>
+    </w:p>
+    <w:p>
+      <w:pPr>
+        <w:spacing w:line="240" w:lineRule="auto"/>
+        <w:rPr>
+          <w:rFonts w:ascii="Times New Roman" w:eastAsia="Times New Roman" w:hAnsi="Times New Roman" w:cs="Times New Roman"/>
+          <w:sz w:val="24"/>
+          <w:szCs w:val="24"/>
+          <w:lang w:val="en-MY" w:eastAsia="en-MY"/>
+        </w:rPr>
+      </w:pPr>
+    </w:p>
+    <w:p>
+      <w:pPr>
+        <w:spacing w:line="240" w:lineRule="auto"/>
+        <w:rPr>
+          <w:rFonts w:ascii="Times New Roman" w:eastAsia="Times New Roman" w:hAnsi="Times New Roman" w:cs="Times New Roman"/>
+          <w:sz w:val="24"/>
+          <w:szCs w:val="24"/>
+          <w:lang w:val="en-MY" w:eastAsia="en-MY"/>
+        </w:rPr>
+      </w:pPr>
+      <w:proofErr w:type="spellStart"/>
+      <w:r>
+        <w:rPr>
+          <w:rFonts w:eastAsia="Times New Roman"/>
+          <w:b/>
+          <w:bCs/>
+          <w:color w:val="000000"/>
+          <w:sz w:val="24"/>
+          <w:szCs w:val="24"/>
+          <w:u w:val="single"/>
+          <w:lang w:val="en-MY" w:eastAsia="en-MY"/>
+        </w:rPr>
+        <w:t>EdibleItem</w:t>
+      </w:r>
+      <w:proofErr w:type="spellEnd"/>
+      <w:r>
+        <w:rPr>
+          <w:rFonts w:eastAsia="Times New Roman"/>
+          <w:b/>
+          <w:bCs/>
+          <w:color w:val="000000"/>
+          <w:sz w:val="24"/>
+          <w:szCs w:val="24"/>
+          <w:u w:val="single"/>
+          <w:lang w:val="en-MY" w:eastAsia="en-MY"/>
+        </w:rPr>
+        <w:t xml:space="preserve"> abstract class extends </w:t>
+      </w:r>
+      <w:proofErr w:type="spellStart"/>
+      <w:proofErr w:type="gramStart"/>
+      <w:r>
+        <w:rPr>
+          <w:rFonts w:eastAsia="Times New Roman"/>
+          <w:b/>
+          <w:bCs/>
+          <w:color w:val="000000"/>
+          <w:sz w:val="24"/>
+          <w:szCs w:val="24"/>
+          <w:u w:val="single"/>
+          <w:lang w:val="en-MY" w:eastAsia="en-MY"/>
+        </w:rPr>
+        <w:t>PortableItem</w:t>
+      </w:r>
+      <w:proofErr w:type="spellEnd"/>
+      <w:proofErr w:type="gramEnd"/>
+      <w:r>
+        <w:rPr>
+          <w:rFonts w:eastAsia="Times New Roman"/>
+          <w:b/>
+          <w:bCs/>
+          <w:color w:val="000000"/>
+          <w:sz w:val="24"/>
+          <w:szCs w:val="24"/>
+          <w:u w:val="single"/>
+          <w:lang w:val="en-MY" w:eastAsia="en-MY"/>
+        </w:rPr>
+        <w:t> </w:t>
+      </w:r>
+    </w:p>
+    <w:p>
+      <w:pPr>
+        <w:spacing w:line="240" w:lineRule="auto"/>
+        <w:rPr>
+          <w:rFonts w:ascii="Times New Roman" w:eastAsia="Times New Roman" w:hAnsi="Times New Roman" w:cs="Times New Roman"/>
+          <w:sz w:val="24"/>
+          <w:szCs w:val="24"/>
+          <w:lang w:val="en-MY" w:eastAsia="en-MY"/>
+        </w:rPr>
+      </w:pPr>
+      <w:r>
+        <w:rPr>
+          <w:rFonts w:eastAsia="Times New Roman"/>
+          <w:color w:val="000000"/>
+          <w:sz w:val="24"/>
+          <w:szCs w:val="24"/>
+          <w:lang w:val="en-MY" w:eastAsia="en-MY"/>
+        </w:rPr>
+        <w:t xml:space="preserve">This abstract class represents all edible items. Manages the corpses of dinosaurs, vegetarian and carnivore meal kits, fruit and all dinosaur eggs. Allows for further implementation of other edible </w:t>
+      </w:r>
+      <w:proofErr w:type="gramStart"/>
+      <w:r>
+        <w:rPr>
+          <w:rFonts w:eastAsia="Times New Roman"/>
+          <w:color w:val="000000"/>
+          <w:sz w:val="24"/>
+          <w:szCs w:val="24"/>
+          <w:lang w:val="en-MY" w:eastAsia="en-MY"/>
+        </w:rPr>
+        <w:t>items .</w:t>
+      </w:r>
+      <w:proofErr w:type="gramEnd"/>
+    </w:p>
+    <w:p>
+      <w:pPr>
+        <w:spacing w:line="240" w:lineRule="auto"/>
+        <w:rPr>
+          <w:rFonts w:ascii="Times New Roman" w:eastAsia="Times New Roman" w:hAnsi="Times New Roman" w:cs="Times New Roman"/>
+          <w:sz w:val="24"/>
+          <w:szCs w:val="24"/>
+          <w:lang w:val="en-MY" w:eastAsia="en-MY"/>
+        </w:rPr>
+      </w:pPr>
+    </w:p>
+    <w:p>
+      <w:pPr>
+        <w:spacing w:line="240" w:lineRule="auto"/>
+        <w:rPr>
+          <w:rFonts w:ascii="Times New Roman" w:eastAsia="Times New Roman" w:hAnsi="Times New Roman" w:cs="Times New Roman"/>
+          <w:sz w:val="24"/>
+          <w:szCs w:val="24"/>
+          <w:lang w:val="en-MY" w:eastAsia="en-MY"/>
+        </w:rPr>
+      </w:pPr>
+      <w:r>
+        <w:rPr>
+          <w:rFonts w:eastAsia="Times New Roman"/>
+          <w:b/>
+          <w:bCs/>
+          <w:color w:val="000000"/>
+          <w:sz w:val="24"/>
+          <w:szCs w:val="24"/>
+          <w:u w:val="single"/>
+          <w:lang w:val="en-MY" w:eastAsia="en-MY"/>
+        </w:rPr>
+        <w:t xml:space="preserve">Egg extends </w:t>
+      </w:r>
+      <w:proofErr w:type="spellStart"/>
+      <w:proofErr w:type="gramStart"/>
+      <w:r>
+        <w:rPr>
+          <w:rFonts w:eastAsia="Times New Roman"/>
+          <w:b/>
+          <w:bCs/>
+          <w:color w:val="000000"/>
+          <w:sz w:val="24"/>
+          <w:szCs w:val="24"/>
+          <w:u w:val="single"/>
+          <w:lang w:val="en-MY" w:eastAsia="en-MY"/>
+        </w:rPr>
+        <w:t>PortableItem</w:t>
+      </w:r>
+      <w:proofErr w:type="spellEnd"/>
+      <w:proofErr w:type="gramEnd"/>
+    </w:p>
+    <w:p>
+      <w:pPr>
+        <w:spacing w:line="240" w:lineRule="auto"/>
+        <w:rPr>
+          <w:rFonts w:ascii="Times New Roman" w:eastAsia="Times New Roman" w:hAnsi="Times New Roman" w:cs="Times New Roman"/>
+          <w:sz w:val="24"/>
+          <w:szCs w:val="24"/>
+          <w:lang w:val="en-MY" w:eastAsia="en-MY"/>
+        </w:rPr>
+      </w:pPr>
+      <w:r>
+        <w:rPr>
+          <w:rFonts w:eastAsia="Times New Roman"/>
+          <w:color w:val="000000"/>
+          <w:sz w:val="24"/>
+          <w:szCs w:val="24"/>
+          <w:lang w:val="en-MY" w:eastAsia="en-MY"/>
+        </w:rPr>
+        <w:t>Contains all current and future dinosaur eggs and their characteristics. This allows for future modifications to all eggs and lessens unnecessary code. </w:t>
+      </w:r>
+    </w:p>
+    <w:p>
+      <w:pPr>
+        <w:spacing w:line="240" w:lineRule="auto"/>
+        <w:rPr>
+          <w:rFonts w:ascii="Times New Roman" w:eastAsia="Times New Roman" w:hAnsi="Times New Roman" w:cs="Times New Roman"/>
+          <w:sz w:val="24"/>
+          <w:szCs w:val="24"/>
+          <w:lang w:val="en-MY" w:eastAsia="en-MY"/>
+        </w:rPr>
+      </w:pPr>
+      <w:r>
+        <w:rPr>
+          <w:rFonts w:eastAsia="Times New Roman"/>
+          <w:color w:val="000000"/>
+          <w:sz w:val="24"/>
+          <w:szCs w:val="24"/>
+          <w:lang w:val="en-MY" w:eastAsia="en-MY"/>
+        </w:rPr>
+        <w:t xml:space="preserve">Holds attributes of the eggs such as hatch time </w:t>
+      </w:r>
+      <w:proofErr w:type="gramStart"/>
+      <w:r>
+        <w:rPr>
+          <w:rFonts w:eastAsia="Times New Roman"/>
+          <w:color w:val="000000"/>
+          <w:sz w:val="24"/>
+          <w:szCs w:val="24"/>
+          <w:lang w:val="en-MY" w:eastAsia="en-MY"/>
+        </w:rPr>
+        <w:t>needed</w:t>
+      </w:r>
+      <w:proofErr w:type="gramEnd"/>
+      <w:r>
+        <w:rPr>
+          <w:rFonts w:eastAsia="Times New Roman"/>
+          <w:color w:val="000000"/>
+          <w:sz w:val="24"/>
+          <w:szCs w:val="24"/>
+          <w:lang w:val="en-MY" w:eastAsia="en-MY"/>
+        </w:rPr>
+        <w:t xml:space="preserve"> and type of dinosaur hatched.</w:t>
+      </w:r>
+    </w:p>
+    <w:p>
+      <w:pPr>
+        <w:spacing w:line="240" w:lineRule="auto"/>
+        <w:rPr>
+          <w:rFonts w:ascii="Times New Roman" w:eastAsia="Times New Roman" w:hAnsi="Times New Roman" w:cs="Times New Roman"/>
+          <w:sz w:val="24"/>
+          <w:szCs w:val="24"/>
+          <w:lang w:val="en-MY" w:eastAsia="en-MY"/>
+        </w:rPr>
+      </w:pPr>
+      <w:r>
+        <w:rPr>
+          <w:rFonts w:eastAsia="Times New Roman"/>
+          <w:color w:val="000000"/>
+          <w:sz w:val="24"/>
+          <w:szCs w:val="24"/>
+          <w:lang w:val="en-MY" w:eastAsia="en-MY"/>
+        </w:rPr>
+        <w:t xml:space="preserve">If Eggs are picked up and carried in a player’s inventory, override super’s </w:t>
+      </w:r>
+      <w:proofErr w:type="gramStart"/>
+      <w:r>
+        <w:rPr>
+          <w:rFonts w:eastAsia="Times New Roman"/>
+          <w:color w:val="000000"/>
+          <w:sz w:val="24"/>
+          <w:szCs w:val="24"/>
+          <w:lang w:val="en-MY" w:eastAsia="en-MY"/>
+        </w:rPr>
+        <w:t>tick(</w:t>
+      </w:r>
+      <w:proofErr w:type="gramEnd"/>
+      <w:r>
+        <w:rPr>
+          <w:rFonts w:eastAsia="Times New Roman"/>
+          <w:color w:val="000000"/>
+          <w:sz w:val="24"/>
+          <w:szCs w:val="24"/>
+          <w:lang w:val="en-MY" w:eastAsia="en-MY"/>
+        </w:rPr>
+        <w:t>) method is overridden to ensure that they won’t incubate or hatch.</w:t>
+      </w:r>
+    </w:p>
+    <w:p>
+      <w:pPr>
+        <w:spacing w:line="240" w:lineRule="auto"/>
+        <w:rPr>
+          <w:rFonts w:ascii="Times New Roman" w:eastAsia="Times New Roman" w:hAnsi="Times New Roman" w:cs="Times New Roman"/>
+          <w:sz w:val="24"/>
+          <w:szCs w:val="24"/>
+          <w:lang w:val="en-MY" w:eastAsia="en-MY"/>
+        </w:rPr>
+      </w:pPr>
+      <w:r>
+        <w:rPr>
+          <w:rFonts w:eastAsia="Times New Roman"/>
+          <w:color w:val="000000"/>
+          <w:sz w:val="24"/>
+          <w:szCs w:val="24"/>
+          <w:lang w:val="en-MY" w:eastAsia="en-MY"/>
+        </w:rPr>
+        <w:t>If an egg is placed on the ground (</w:t>
+      </w:r>
+      <w:proofErr w:type="spellStart"/>
+      <w:r>
+        <w:rPr>
+          <w:rFonts w:eastAsia="Times New Roman"/>
+          <w:color w:val="000000"/>
+          <w:sz w:val="24"/>
+          <w:szCs w:val="24"/>
+          <w:lang w:val="en-MY" w:eastAsia="en-MY"/>
+        </w:rPr>
+        <w:t>getInventory.remove</w:t>
+      </w:r>
+      <w:proofErr w:type="spellEnd"/>
+      <w:r>
+        <w:rPr>
+          <w:rFonts w:eastAsia="Times New Roman"/>
+          <w:color w:val="000000"/>
+          <w:sz w:val="24"/>
+          <w:szCs w:val="24"/>
+          <w:lang w:val="en-MY" w:eastAsia="en-MY"/>
+        </w:rPr>
+        <w:t>()) or laid by a dinosaur (</w:t>
+      </w:r>
+      <w:proofErr w:type="spellStart"/>
+      <w:r>
+        <w:rPr>
+          <w:rFonts w:eastAsia="Times New Roman"/>
+          <w:color w:val="000000"/>
+          <w:sz w:val="24"/>
+          <w:szCs w:val="24"/>
+          <w:lang w:val="en-MY" w:eastAsia="en-MY"/>
+        </w:rPr>
+        <w:t>layEggAction</w:t>
+      </w:r>
+      <w:proofErr w:type="spellEnd"/>
+      <w:r>
+        <w:rPr>
+          <w:rFonts w:eastAsia="Times New Roman"/>
+          <w:color w:val="000000"/>
+          <w:sz w:val="24"/>
+          <w:szCs w:val="24"/>
+          <w:lang w:val="en-MY" w:eastAsia="en-MY"/>
+        </w:rPr>
+        <w:t xml:space="preserve">), override super’s </w:t>
+      </w:r>
+      <w:proofErr w:type="gramStart"/>
+      <w:r>
+        <w:rPr>
+          <w:rFonts w:eastAsia="Times New Roman"/>
+          <w:color w:val="000000"/>
+          <w:sz w:val="24"/>
+          <w:szCs w:val="24"/>
+          <w:lang w:val="en-MY" w:eastAsia="en-MY"/>
+        </w:rPr>
+        <w:t>tick(</w:t>
+      </w:r>
+      <w:proofErr w:type="gramEnd"/>
+      <w:r>
+        <w:rPr>
+          <w:rFonts w:eastAsia="Times New Roman"/>
+          <w:color w:val="000000"/>
+          <w:sz w:val="24"/>
+          <w:szCs w:val="24"/>
+          <w:lang w:val="en-MY" w:eastAsia="en-MY"/>
+        </w:rPr>
+        <w:t>) method to start the countdown until the egg is hatched.</w:t>
+      </w:r>
+    </w:p>
+    <w:p>
+      <w:pPr>
+        <w:spacing w:after="240" w:line="240" w:lineRule="auto"/>
+        <w:rPr>
+          <w:rFonts w:ascii="Times New Roman" w:eastAsia="Times New Roman" w:hAnsi="Times New Roman" w:cs="Times New Roman"/>
+          <w:sz w:val="24"/>
+          <w:szCs w:val="24"/>
+          <w:lang w:val="en-MY" w:eastAsia="en-MY"/>
+        </w:rPr>
+      </w:pPr>
+    </w:p>
+    <w:p>
+      <w:pPr>
+        <w:spacing w:line="240" w:lineRule="auto"/>
+        <w:jc w:val="both"/>
+        <w:rPr>
+          <w:rFonts w:eastAsia="Times New Roman"/>
+          <w:b/>
+          <w:bCs/>
+          <w:color w:val="000000"/>
+          <w:sz w:val="24"/>
+          <w:szCs w:val="24"/>
+          <w:u w:val="single"/>
+          <w:lang w:val="en-MY" w:eastAsia="en-MY"/>
+        </w:rPr>
+      </w:pPr>
+    </w:p>
+    <w:p>
+      <w:pPr>
+        <w:spacing w:line="240" w:lineRule="auto"/>
+        <w:jc w:val="both"/>
+        <w:rPr>
+          <w:rFonts w:eastAsia="Times New Roman"/>
+          <w:b/>
+          <w:bCs/>
+          <w:color w:val="000000"/>
+          <w:sz w:val="24"/>
+          <w:szCs w:val="24"/>
+          <w:u w:val="single"/>
+          <w:lang w:val="en-MY" w:eastAsia="en-MY"/>
+        </w:rPr>
+      </w:pPr>
+    </w:p>
+    <w:p>
+      <w:pPr>
+        <w:spacing w:line="240" w:lineRule="auto"/>
+        <w:jc w:val="both"/>
+        <w:rPr>
+          <w:rFonts w:eastAsia="Times New Roman"/>
+          <w:b/>
+          <w:bCs/>
+          <w:color w:val="000000"/>
+          <w:sz w:val="24"/>
+          <w:szCs w:val="24"/>
+          <w:u w:val="single"/>
+          <w:lang w:val="en-MY" w:eastAsia="en-MY"/>
+        </w:rPr>
+      </w:pPr>
+    </w:p>
+    <w:p>
+      <w:pPr>
+        <w:spacing w:line="240" w:lineRule="auto"/>
+        <w:jc w:val="both"/>
+        <w:rPr>
+          <w:rFonts w:eastAsia="Times New Roman"/>
+          <w:b/>
+          <w:bCs/>
+          <w:color w:val="000000"/>
+          <w:sz w:val="24"/>
+          <w:szCs w:val="24"/>
+          <w:u w:val="single"/>
+          <w:lang w:val="en-MY" w:eastAsia="en-MY"/>
+        </w:rPr>
+      </w:pPr>
+    </w:p>
+    <w:p>
+      <w:pPr>
+        <w:spacing w:line="240" w:lineRule="auto"/>
+        <w:jc w:val="both"/>
+        <w:rPr>
+          <w:rFonts w:eastAsia="Times New Roman"/>
+          <w:b/>
+          <w:bCs/>
+          <w:color w:val="000000"/>
+          <w:sz w:val="24"/>
+          <w:szCs w:val="24"/>
+          <w:u w:val="single"/>
+          <w:lang w:val="en-MY" w:eastAsia="en-MY"/>
+        </w:rPr>
+      </w:pPr>
+    </w:p>
+    <w:p>
+      <w:pPr>
+        <w:spacing w:line="240" w:lineRule="auto"/>
+        <w:jc w:val="both"/>
+        <w:rPr>
+          <w:rFonts w:eastAsia="Times New Roman"/>
+          <w:b/>
+          <w:bCs/>
+          <w:color w:val="000000"/>
+          <w:sz w:val="24"/>
+          <w:szCs w:val="24"/>
+          <w:u w:val="single"/>
+          <w:lang w:val="en-MY" w:eastAsia="en-MY"/>
+        </w:rPr>
+      </w:pPr>
+    </w:p>
+    <w:p>
+      <w:pPr>
+        <w:spacing w:line="240" w:lineRule="auto"/>
+        <w:jc w:val="both"/>
+        <w:rPr>
+          <w:rFonts w:eastAsia="Times New Roman"/>
+          <w:b/>
+          <w:bCs/>
+          <w:color w:val="000000"/>
+          <w:sz w:val="24"/>
+          <w:szCs w:val="24"/>
+          <w:u w:val="single"/>
+          <w:lang w:val="en-MY" w:eastAsia="en-MY"/>
+        </w:rPr>
+      </w:pPr>
+    </w:p>
+    <w:p>
+      <w:pPr>
+        <w:spacing w:line="240" w:lineRule="auto"/>
+        <w:jc w:val="both"/>
+        <w:rPr>
+          <w:rFonts w:eastAsia="Times New Roman"/>
+          <w:b/>
+          <w:bCs/>
+          <w:color w:val="000000"/>
+          <w:sz w:val="24"/>
+          <w:szCs w:val="24"/>
+          <w:u w:val="single"/>
+          <w:lang w:val="en-MY" w:eastAsia="en-MY"/>
+        </w:rPr>
+      </w:pPr>
+    </w:p>
+    <w:p>
+      <w:pPr>
+        <w:spacing w:line="240" w:lineRule="auto"/>
+        <w:jc w:val="both"/>
+        <w:rPr>
+          <w:rFonts w:eastAsia="Times New Roman"/>
+          <w:b/>
+          <w:bCs/>
+          <w:color w:val="000000"/>
+          <w:sz w:val="24"/>
+          <w:szCs w:val="24"/>
+          <w:u w:val="single"/>
+          <w:lang w:val="en-MY" w:eastAsia="en-MY"/>
+        </w:rPr>
+      </w:pPr>
+    </w:p>
+    <w:p>
+      <w:pPr>
+        <w:spacing w:line="240" w:lineRule="auto"/>
+        <w:jc w:val="both"/>
+        <w:rPr>
+          <w:rFonts w:eastAsia="Times New Roman"/>
+          <w:b/>
+          <w:bCs/>
+          <w:color w:val="000000"/>
+          <w:sz w:val="24"/>
+          <w:szCs w:val="24"/>
+          <w:u w:val="single"/>
+          <w:lang w:val="en-MY" w:eastAsia="en-MY"/>
+        </w:rPr>
+      </w:pPr>
+    </w:p>
+    <w:p>
+      <w:pPr>
+        <w:spacing w:line="240" w:lineRule="auto"/>
+        <w:jc w:val="both"/>
+        <w:rPr>
+          <w:rFonts w:eastAsia="Times New Roman"/>
+          <w:b/>
+          <w:bCs/>
+          <w:color w:val="000000"/>
+          <w:sz w:val="24"/>
+          <w:szCs w:val="24"/>
+          <w:u w:val="single"/>
+          <w:lang w:val="en-MY" w:eastAsia="en-MY"/>
+        </w:rPr>
+      </w:pPr>
+    </w:p>
+    <w:p>
+      <w:pPr>
+        <w:spacing w:line="240" w:lineRule="auto"/>
+        <w:jc w:val="both"/>
+        <w:rPr>
+          <w:rFonts w:eastAsia="Times New Roman"/>
+          <w:b/>
+          <w:bCs/>
+          <w:color w:val="000000"/>
+          <w:sz w:val="24"/>
+          <w:szCs w:val="24"/>
+          <w:u w:val="single"/>
+          <w:lang w:val="en-MY" w:eastAsia="en-MY"/>
+        </w:rPr>
+      </w:pPr>
+    </w:p>
+    <w:p>
+      <w:pPr>
+        <w:spacing w:line="240" w:lineRule="auto"/>
+        <w:jc w:val="both"/>
+        <w:rPr>
+          <w:rFonts w:eastAsia="Times New Roman"/>
+          <w:b/>
+          <w:bCs/>
+          <w:color w:val="000000"/>
+          <w:sz w:val="24"/>
+          <w:szCs w:val="24"/>
+          <w:u w:val="single"/>
+          <w:lang w:val="en-MY" w:eastAsia="en-MY"/>
+        </w:rPr>
+      </w:pPr>
+    </w:p>
+    <w:p>
+      <w:pPr>
+        <w:spacing w:line="240" w:lineRule="auto"/>
+        <w:jc w:val="both"/>
+        <w:rPr>
+          <w:rFonts w:eastAsia="Times New Roman"/>
+          <w:b/>
+          <w:bCs/>
+          <w:color w:val="000000"/>
+          <w:sz w:val="24"/>
+          <w:szCs w:val="24"/>
+          <w:u w:val="single"/>
+          <w:lang w:val="en-MY" w:eastAsia="en-MY"/>
+        </w:rPr>
+      </w:pPr>
+    </w:p>
+    <w:p>
+      <w:pPr>
+        <w:spacing w:line="240" w:lineRule="auto"/>
+        <w:jc w:val="both"/>
+        <w:rPr>
+          <w:rFonts w:eastAsia="Times New Roman"/>
+          <w:b/>
+          <w:bCs/>
+          <w:color w:val="000000"/>
+          <w:sz w:val="24"/>
+          <w:szCs w:val="24"/>
+          <w:u w:val="single"/>
+          <w:lang w:val="en-MY" w:eastAsia="en-MY"/>
+        </w:rPr>
+      </w:pPr>
+    </w:p>
+    <w:p>
+      <w:pPr>
+        <w:spacing w:line="240" w:lineRule="auto"/>
+        <w:jc w:val="both"/>
+        <w:rPr>
+          <w:rFonts w:eastAsia="Times New Roman"/>
+          <w:b/>
+          <w:bCs/>
+          <w:color w:val="000000"/>
+          <w:sz w:val="24"/>
+          <w:szCs w:val="24"/>
+          <w:u w:val="single"/>
+          <w:lang w:val="en-MY" w:eastAsia="en-MY"/>
+        </w:rPr>
+      </w:pPr>
+    </w:p>
+    <w:p>
+      <w:pPr>
+        <w:spacing w:line="240" w:lineRule="auto"/>
+        <w:jc w:val="both"/>
+        <w:rPr>
+          <w:rFonts w:eastAsia="Times New Roman"/>
+          <w:b/>
+          <w:bCs/>
+          <w:color w:val="000000"/>
+          <w:sz w:val="24"/>
+          <w:szCs w:val="24"/>
+          <w:u w:val="single"/>
+          <w:lang w:val="en-MY" w:eastAsia="en-MY"/>
+        </w:rPr>
+      </w:pPr>
+    </w:p>
+    <w:p>
+      <w:pPr>
+        <w:spacing w:line="240" w:lineRule="auto"/>
+        <w:jc w:val="both"/>
+        <w:rPr>
+          <w:rFonts w:eastAsia="Times New Roman"/>
+          <w:b/>
+          <w:bCs/>
+          <w:color w:val="000000"/>
+          <w:sz w:val="24"/>
+          <w:szCs w:val="24"/>
+          <w:u w:val="single"/>
+          <w:lang w:val="en-MY" w:eastAsia="en-MY"/>
+        </w:rPr>
+      </w:pPr>
+    </w:p>
+    <w:p>
+      <w:pPr>
+        <w:spacing w:line="240" w:lineRule="auto"/>
+        <w:jc w:val="both"/>
+        <w:rPr>
+          <w:rFonts w:eastAsia="Times New Roman"/>
+          <w:b/>
+          <w:bCs/>
+          <w:color w:val="000000"/>
+          <w:sz w:val="24"/>
+          <w:szCs w:val="24"/>
+          <w:u w:val="single"/>
+          <w:lang w:val="en-MY" w:eastAsia="en-MY"/>
+        </w:rPr>
+      </w:pPr>
+    </w:p>
+    <w:p>
+      <w:pPr>
+        <w:spacing w:line="240" w:lineRule="auto"/>
+        <w:jc w:val="both"/>
+        <w:rPr>
+          <w:rFonts w:eastAsia="Times New Roman"/>
+          <w:b/>
+          <w:bCs/>
+          <w:color w:val="000000"/>
+          <w:sz w:val="24"/>
+          <w:szCs w:val="24"/>
+          <w:u w:val="single"/>
+          <w:lang w:val="en-MY" w:eastAsia="en-MY"/>
+        </w:rPr>
+      </w:pPr>
+    </w:p>
+    <w:p>
+      <w:pPr>
+        <w:spacing w:line="240" w:lineRule="auto"/>
+        <w:jc w:val="both"/>
+        <w:rPr>
+          <w:rFonts w:eastAsia="Times New Roman"/>
+          <w:b/>
+          <w:bCs/>
+          <w:color w:val="000000"/>
+          <w:sz w:val="24"/>
+          <w:szCs w:val="24"/>
+          <w:u w:val="single"/>
+          <w:lang w:val="en-MY" w:eastAsia="en-MY"/>
+        </w:rPr>
+      </w:pPr>
+    </w:p>
+    <w:p>
+      <w:pPr>
+        <w:spacing w:line="240" w:lineRule="auto"/>
+        <w:jc w:val="both"/>
+        <w:rPr>
+          <w:rFonts w:eastAsia="Times New Roman"/>
+          <w:b/>
+          <w:bCs/>
+          <w:color w:val="000000"/>
+          <w:sz w:val="24"/>
+          <w:szCs w:val="24"/>
+          <w:u w:val="single"/>
+          <w:lang w:val="en-MY" w:eastAsia="en-MY"/>
+        </w:rPr>
+      </w:pPr>
+    </w:p>
+    <w:p>
+      <w:pPr>
+        <w:spacing w:line="240" w:lineRule="auto"/>
+        <w:jc w:val="both"/>
+        <w:rPr>
+          <w:rFonts w:eastAsia="Times New Roman"/>
+          <w:b/>
+          <w:bCs/>
+          <w:color w:val="000000"/>
+          <w:sz w:val="24"/>
+          <w:szCs w:val="24"/>
+          <w:u w:val="single"/>
+          <w:lang w:val="en-MY" w:eastAsia="en-MY"/>
+        </w:rPr>
+      </w:pPr>
+    </w:p>
+    <w:p>
+      <w:pPr>
+        <w:spacing w:line="240" w:lineRule="auto"/>
+        <w:jc w:val="both"/>
+        <w:rPr>
+          <w:rFonts w:eastAsia="Times New Roman"/>
+          <w:b/>
+          <w:bCs/>
+          <w:color w:val="000000"/>
+          <w:sz w:val="24"/>
+          <w:szCs w:val="24"/>
+          <w:u w:val="single"/>
+          <w:lang w:val="en-MY" w:eastAsia="en-MY"/>
+        </w:rPr>
+      </w:pPr>
+    </w:p>
+    <w:p>
+      <w:pPr>
+        <w:spacing w:line="240" w:lineRule="auto"/>
+        <w:jc w:val="both"/>
+        <w:rPr>
+          <w:rFonts w:ascii="Times New Roman" w:eastAsia="Times New Roman" w:hAnsi="Times New Roman" w:cs="Times New Roman"/>
+          <w:sz w:val="24"/>
+          <w:szCs w:val="24"/>
+          <w:lang w:val="en-MY" w:eastAsia="en-MY"/>
+        </w:rPr>
+      </w:pPr>
+      <w:r>
+        <w:rPr>
+          <w:rFonts w:eastAsia="Times New Roman"/>
+          <w:b/>
+          <w:bCs/>
+          <w:color w:val="000000"/>
+          <w:sz w:val="24"/>
+          <w:szCs w:val="24"/>
+          <w:u w:val="single"/>
+          <w:lang w:val="en-MY" w:eastAsia="en-MY"/>
+        </w:rPr>
+        <w:lastRenderedPageBreak/>
+        <w:t>Interaction Diagram of Egg</w:t>
+      </w:r>
+    </w:p>
+    <w:p>
+      <w:pPr>
+        <w:spacing w:line="240" w:lineRule="auto"/>
+        <w:rPr>
+          <w:rFonts w:ascii="Times New Roman" w:eastAsia="Times New Roman" w:hAnsi="Times New Roman" w:cs="Times New Roman"/>
+          <w:sz w:val="24"/>
+          <w:szCs w:val="24"/>
+          <w:lang w:val="en-MY" w:eastAsia="en-MY"/>
+        </w:rPr>
+      </w:pPr>
+    </w:p>
+    <w:p>
+      <w:pPr>
+        <w:spacing w:line="240" w:lineRule="auto"/>
+        <w:rPr>
+          <w:rFonts w:ascii="Times New Roman" w:eastAsia="Times New Roman" w:hAnsi="Times New Roman" w:cs="Times New Roman"/>
+          <w:sz w:val="24"/>
+          <w:szCs w:val="24"/>
+          <w:lang w:val="en-MY" w:eastAsia="en-MY"/>
+        </w:rPr>
+      </w:pPr>
+      <w:r>
+        <w:rPr>
+          <w:rFonts w:eastAsia="Times New Roman"/>
+          <w:noProof/>
+          <w:color w:val="000000"/>
+          <w:sz w:val="24"/>
+          <w:szCs w:val="24"/>
+          <w:bdr w:val="none" w:sz="0" w:space="0" w:color="auto" w:frame="1"/>
+          <w:lang w:val="en-MY" w:eastAsia="en-MY"/>
+        </w:rPr>
+        <w:drawing>
+          <wp:inline distT="0" distB="0" distL="0" distR="0" wp14:anchorId="52DB7B83" wp14:editId="39988271">
+            <wp:extent cx="5733415" cy="4380865"/>
+            <wp:effectExtent l="0" t="0" r="635" b="635"/>
+            <wp:docPr id="11" name="Picture 11"/>
+            <wp:cNvGraphicFramePr>
+              <a:graphicFrameLocks xmlns:a="http://schemas.openxmlformats.org/drawingml/2006/main" noChangeAspect="1"/>
+            </wp:cNvGraphicFramePr>
+            <a:graphic xmlns:a="http://schemas.openxmlformats.org/drawingml/2006/main">
+              <a:graphicData uri="http://schemas.openxmlformats.org/drawingml/2006/picture">
+                <pic:pic xmlns:pic="http://schemas.openxmlformats.org/drawingml/2006/picture">
+                  <pic:nvPicPr>
+                    <pic:cNvPr id="0" name="Picture 4"/>
+                    <pic:cNvPicPr>
+                      <a:picLocks noChangeAspect="1" noChangeArrowheads="1"/>
+                    </pic:cNvPicPr>
+                  </pic:nvPicPr>
+                  <pic:blipFill>
+                    <a:blip r:embed="rId17">
+                      <a:extLst>
+                        <a:ext uri="{28A0092B-C50C-407E-A947-70E740481C1C}">
+                          <a14:useLocalDpi xmlns:a14="http://schemas.microsoft.com/office/drawing/2010/main" val="0"/>
+                        </a:ext>
+                      </a:extLst>
+                    </a:blip>
+                    <a:srcRect/>
+                    <a:stretch>
+                      <a:fillRect/>
+                    </a:stretch>
+                  </pic:blipFill>
+                  <pic:spPr bwMode="auto">
+                    <a:xfrm>
+                      <a:off x="0" y="0"/>
+                      <a:ext cx="5733415" cy="4380865"/>
+                    </a:xfrm>
+                    <a:prstGeom prst="rect">
+                      <a:avLst/>
+                    </a:prstGeom>
+                    <a:noFill/>
+                    <a:ln>
+                      <a:noFill/>
+                    </a:ln>
+                  </pic:spPr>
+                </pic:pic>
+              </a:graphicData>
+            </a:graphic>
+          </wp:inline>
+        </w:drawing>
+      </w:r>
+    </w:p>
+    <w:p>
+      <w:pPr>
+        <w:spacing w:after="240" w:line="240" w:lineRule="auto"/>
+        <w:rPr>
+          <w:rFonts w:ascii="Times New Roman" w:eastAsia="Times New Roman" w:hAnsi="Times New Roman" w:cs="Times New Roman"/>
+          <w:sz w:val="24"/>
+          <w:szCs w:val="24"/>
+          <w:lang w:val="en-MY" w:eastAsia="en-MY"/>
+        </w:rPr>
+      </w:pPr>
+      <w:r>
+        <w:rPr>
+          <w:rFonts w:ascii="Times New Roman" w:eastAsia="Times New Roman" w:hAnsi="Times New Roman" w:cs="Times New Roman"/>
+          <w:sz w:val="24"/>
+          <w:szCs w:val="24"/>
+          <w:lang w:val="en-MY" w:eastAsia="en-MY"/>
+        </w:rPr>
+        <w:br/>
+      </w:r>
+    </w:p>
+    <w:p>
+      <w:pPr>
+        <w:spacing w:line="240" w:lineRule="auto"/>
+        <w:rPr>
+          <w:rFonts w:ascii="Times New Roman" w:eastAsia="Times New Roman" w:hAnsi="Times New Roman" w:cs="Times New Roman"/>
+          <w:sz w:val="24"/>
+          <w:szCs w:val="24"/>
+          <w:lang w:val="en-MY" w:eastAsia="en-MY"/>
+        </w:rPr>
+      </w:pPr>
+      <w:proofErr w:type="spellStart"/>
+      <w:r>
+        <w:rPr>
+          <w:rFonts w:eastAsia="Times New Roman"/>
+          <w:b/>
+          <w:bCs/>
+          <w:color w:val="000000"/>
+          <w:sz w:val="24"/>
+          <w:szCs w:val="24"/>
+          <w:u w:val="single"/>
+          <w:lang w:val="en-MY" w:eastAsia="en-MY"/>
+        </w:rPr>
+        <w:t>LaserGun</w:t>
+      </w:r>
+      <w:proofErr w:type="spellEnd"/>
+      <w:r>
+        <w:rPr>
+          <w:rFonts w:eastAsia="Times New Roman"/>
+          <w:b/>
+          <w:bCs/>
+          <w:color w:val="000000"/>
+          <w:sz w:val="24"/>
+          <w:szCs w:val="24"/>
+          <w:u w:val="single"/>
+          <w:lang w:val="en-MY" w:eastAsia="en-MY"/>
+        </w:rPr>
+        <w:t xml:space="preserve"> extends abstract class </w:t>
+      </w:r>
+      <w:proofErr w:type="spellStart"/>
+      <w:proofErr w:type="gramStart"/>
+      <w:r>
+        <w:rPr>
+          <w:rFonts w:eastAsia="Times New Roman"/>
+          <w:b/>
+          <w:bCs/>
+          <w:color w:val="000000"/>
+          <w:sz w:val="24"/>
+          <w:szCs w:val="24"/>
+          <w:u w:val="single"/>
+          <w:lang w:val="en-MY" w:eastAsia="en-MY"/>
+        </w:rPr>
+        <w:t>WeaponItem</w:t>
+      </w:r>
+      <w:proofErr w:type="spellEnd"/>
+      <w:proofErr w:type="gramEnd"/>
+      <w:r>
+        <w:rPr>
+          <w:rFonts w:eastAsia="Times New Roman"/>
+          <w:b/>
+          <w:bCs/>
+          <w:color w:val="000000"/>
+          <w:sz w:val="24"/>
+          <w:szCs w:val="24"/>
+          <w:u w:val="single"/>
+          <w:lang w:val="en-MY" w:eastAsia="en-MY"/>
+        </w:rPr>
+        <w:t> </w:t>
+      </w:r>
+    </w:p>
+    <w:p>
+      <w:pPr>
+        <w:spacing w:line="240" w:lineRule="auto"/>
+        <w:rPr>
+          <w:rFonts w:ascii="Times New Roman" w:eastAsia="Times New Roman" w:hAnsi="Times New Roman" w:cs="Times New Roman"/>
+          <w:sz w:val="24"/>
+          <w:szCs w:val="24"/>
+          <w:lang w:val="en-MY" w:eastAsia="en-MY"/>
+        </w:rPr>
+      </w:pPr>
+      <w:r>
+        <w:rPr>
+          <w:rFonts w:eastAsia="Times New Roman"/>
+          <w:color w:val="000000"/>
+          <w:sz w:val="24"/>
+          <w:szCs w:val="24"/>
+          <w:lang w:val="en-MY" w:eastAsia="en-MY"/>
+        </w:rPr>
+        <w:t>This class represents a laser weapon used to kill dinosaurs for population control or to provide food for the Allosaurs. </w:t>
+      </w:r>
+    </w:p>
+    <w:p>
+      <w:pPr>
+        <w:spacing w:line="240" w:lineRule="auto"/>
+        <w:rPr>
+          <w:rFonts w:ascii="Times New Roman" w:eastAsia="Times New Roman" w:hAnsi="Times New Roman" w:cs="Times New Roman"/>
+          <w:sz w:val="24"/>
+          <w:szCs w:val="24"/>
+          <w:lang w:val="en-MY" w:eastAsia="en-MY"/>
+        </w:rPr>
+      </w:pPr>
+      <w:r>
+        <w:rPr>
+          <w:rFonts w:eastAsia="Times New Roman"/>
+          <w:color w:val="000000"/>
+          <w:sz w:val="24"/>
+          <w:szCs w:val="24"/>
+          <w:lang w:val="en-MY" w:eastAsia="en-MY"/>
+        </w:rPr>
+        <w:t>Will use a constructor with an actor (</w:t>
+      </w:r>
+      <w:proofErr w:type="spellStart"/>
+      <w:r>
+        <w:rPr>
+          <w:rFonts w:eastAsia="Times New Roman"/>
+          <w:color w:val="000000"/>
+          <w:sz w:val="24"/>
+          <w:szCs w:val="24"/>
+          <w:lang w:val="en-MY" w:eastAsia="en-MY"/>
+        </w:rPr>
+        <w:t>e.g</w:t>
+      </w:r>
+      <w:proofErr w:type="spellEnd"/>
+      <w:r>
+        <w:rPr>
+          <w:rFonts w:eastAsia="Times New Roman"/>
+          <w:color w:val="000000"/>
+          <w:sz w:val="24"/>
+          <w:szCs w:val="24"/>
+          <w:lang w:val="en-MY" w:eastAsia="en-MY"/>
+        </w:rPr>
+        <w:t xml:space="preserve"> Stegosaur) as input and reduce the actors HP by a set amount depending on the weapon used.</w:t>
+      </w:r>
+    </w:p>
+    <w:p>
+      <w:pPr>
+        <w:spacing w:line="240" w:lineRule="auto"/>
+        <w:rPr>
+          <w:rFonts w:ascii="Times New Roman" w:eastAsia="Times New Roman" w:hAnsi="Times New Roman" w:cs="Times New Roman"/>
+          <w:sz w:val="24"/>
+          <w:szCs w:val="24"/>
+          <w:lang w:val="en-MY" w:eastAsia="en-MY"/>
+        </w:rPr>
+      </w:pPr>
+    </w:p>
+    <w:p>
+      <w:pPr>
+        <w:spacing w:line="240" w:lineRule="auto"/>
+        <w:rPr>
+          <w:rFonts w:eastAsia="Times New Roman"/>
+          <w:b/>
+          <w:bCs/>
+          <w:color w:val="000000"/>
+          <w:sz w:val="24"/>
+          <w:szCs w:val="24"/>
+          <w:u w:val="single"/>
+          <w:lang w:val="en-MY" w:eastAsia="en-MY"/>
+        </w:rPr>
+      </w:pPr>
+    </w:p>
+    <w:p>
+      <w:pPr>
+        <w:spacing w:line="240" w:lineRule="auto"/>
+        <w:rPr>
+          <w:rFonts w:ascii="Times New Roman" w:eastAsia="Times New Roman" w:hAnsi="Times New Roman" w:cs="Times New Roman"/>
+          <w:sz w:val="24"/>
+          <w:szCs w:val="24"/>
+          <w:lang w:val="en-MY" w:eastAsia="en-MY"/>
+        </w:rPr>
+      </w:pPr>
+      <w:r>
+        <w:rPr>
+          <w:rFonts w:eastAsia="Times New Roman"/>
+          <w:b/>
+          <w:bCs/>
+          <w:color w:val="000000"/>
+          <w:sz w:val="24"/>
+          <w:szCs w:val="24"/>
+          <w:u w:val="single"/>
+          <w:lang w:val="en-MY" w:eastAsia="en-MY"/>
+        </w:rPr>
+        <w:t xml:space="preserve">Vending Machine extends </w:t>
+      </w:r>
+      <w:proofErr w:type="gramStart"/>
+      <w:r>
+        <w:rPr>
+          <w:rFonts w:eastAsia="Times New Roman"/>
+          <w:b/>
+          <w:bCs/>
+          <w:color w:val="000000"/>
+          <w:sz w:val="24"/>
+          <w:szCs w:val="24"/>
+          <w:u w:val="single"/>
+          <w:lang w:val="en-MY" w:eastAsia="en-MY"/>
+        </w:rPr>
+        <w:t>Ground</w:t>
+      </w:r>
+      <w:proofErr w:type="gramEnd"/>
+    </w:p>
+    <w:p>
+      <w:pPr>
+        <w:spacing w:line="240" w:lineRule="auto"/>
+        <w:rPr>
+          <w:rFonts w:ascii="Times New Roman" w:eastAsia="Times New Roman" w:hAnsi="Times New Roman" w:cs="Times New Roman"/>
+          <w:sz w:val="24"/>
+          <w:szCs w:val="24"/>
+          <w:lang w:val="en-MY" w:eastAsia="en-MY"/>
+        </w:rPr>
+      </w:pPr>
+      <w:r>
+        <w:rPr>
+          <w:rFonts w:eastAsia="Times New Roman"/>
+          <w:color w:val="000000"/>
+          <w:sz w:val="24"/>
+          <w:szCs w:val="24"/>
+          <w:lang w:val="en-MY" w:eastAsia="en-MY"/>
+        </w:rPr>
+        <w:t xml:space="preserve">This class represents the vending machine and has a stored amount of </w:t>
+      </w:r>
+      <w:proofErr w:type="spellStart"/>
+      <w:r>
+        <w:rPr>
+          <w:rFonts w:eastAsia="Times New Roman"/>
+          <w:color w:val="000000"/>
+          <w:sz w:val="24"/>
+          <w:szCs w:val="24"/>
+          <w:lang w:val="en-MY" w:eastAsia="en-MY"/>
+        </w:rPr>
+        <w:t>EcoPoints</w:t>
+      </w:r>
+      <w:proofErr w:type="spellEnd"/>
+      <w:r>
+        <w:rPr>
+          <w:rFonts w:eastAsia="Times New Roman"/>
+          <w:color w:val="000000"/>
+          <w:sz w:val="24"/>
+          <w:szCs w:val="24"/>
+          <w:lang w:val="en-MY" w:eastAsia="en-MY"/>
+        </w:rPr>
+        <w:t xml:space="preserve"> as a static variable. All actions that result in </w:t>
+      </w:r>
+      <w:proofErr w:type="spellStart"/>
+      <w:r>
+        <w:rPr>
+          <w:rFonts w:eastAsia="Times New Roman"/>
+          <w:color w:val="000000"/>
+          <w:sz w:val="24"/>
+          <w:szCs w:val="24"/>
+          <w:lang w:val="en-MY" w:eastAsia="en-MY"/>
+        </w:rPr>
+        <w:t>EcoPoint</w:t>
+      </w:r>
+      <w:proofErr w:type="spellEnd"/>
+      <w:r>
+        <w:rPr>
+          <w:rFonts w:eastAsia="Times New Roman"/>
+          <w:color w:val="000000"/>
+          <w:sz w:val="24"/>
+          <w:szCs w:val="24"/>
+          <w:lang w:val="en-MY" w:eastAsia="en-MY"/>
+        </w:rPr>
+        <w:t xml:space="preserve"> rewards will accumulate in the static variable. Also contains all purchasable items with their prices.</w:t>
+      </w:r>
+    </w:p>
+    <w:p>
+      <w:pPr>
+        <w:spacing w:line="240" w:lineRule="auto"/>
+        <w:rPr>
+          <w:rFonts w:ascii="Times New Roman" w:eastAsia="Times New Roman" w:hAnsi="Times New Roman" w:cs="Times New Roman"/>
+          <w:sz w:val="24"/>
+          <w:szCs w:val="24"/>
+          <w:lang w:val="en-MY" w:eastAsia="en-MY"/>
+        </w:rPr>
+      </w:pPr>
+      <w:r>
+        <w:rPr>
+          <w:rFonts w:eastAsia="Times New Roman"/>
+          <w:color w:val="000000"/>
+          <w:sz w:val="24"/>
+          <w:szCs w:val="24"/>
+          <w:lang w:val="en-MY" w:eastAsia="en-MY"/>
+        </w:rPr>
+        <w:t>Players are not able to enter (step on) the vending machine and can only use the vending machine while adjacent to it.</w:t>
+      </w:r>
+    </w:p>
+    <w:p>
+      <w:pPr>
+        <w:spacing w:line="240" w:lineRule="auto"/>
+        <w:rPr>
+          <w:rFonts w:ascii="Times New Roman" w:eastAsia="Times New Roman" w:hAnsi="Times New Roman" w:cs="Times New Roman"/>
+          <w:sz w:val="24"/>
+          <w:szCs w:val="24"/>
+          <w:lang w:val="en-MY" w:eastAsia="en-MY"/>
+        </w:rPr>
+      </w:pPr>
+      <w:r>
+        <w:rPr>
+          <w:rFonts w:eastAsia="Times New Roman"/>
+          <w:color w:val="000000"/>
+          <w:sz w:val="24"/>
+          <w:szCs w:val="24"/>
+          <w:lang w:val="en-MY" w:eastAsia="en-MY"/>
+        </w:rPr>
+        <w:t>Displays an item menu for the player to make a purchase.</w:t>
+      </w:r>
+    </w:p>
+    <w:p>
+      <w:pPr>
+        <w:spacing w:line="240" w:lineRule="auto"/>
+        <w:rPr>
+          <w:sz w:val="24"/>
+          <w:szCs w:val="24"/>
+        </w:rPr>
+      </w:pPr>
+      <w:r>
+        <w:rPr>
+          <w:rFonts w:ascii="Times New Roman" w:eastAsia="Times New Roman" w:hAnsi="Times New Roman" w:cs="Times New Roman"/>
+          <w:sz w:val="24"/>
+          <w:szCs w:val="24"/>
+          <w:lang w:val="en-MY" w:eastAsia="en-MY"/>
+        </w:rPr>
+        <w:br/>
+      </w:r>
     </w:p>
     <w:sectPr>
       <w:pgSz w:w="11909" w:h="16834"/>

</xml_diff>

<commit_message>
Third commit for Design_Rationale, removed redundant items.
</commit_message>
<xml_diff>
--- a/docs/Design_Rationale.docx
+++ b/docs/Design_Rationale.docx
@@ -1452,7 +1452,7 @@
             <v:path o:extrusionok="f" gradientshapeok="t" o:connecttype="rect"/>
             <o:lock v:ext="edit" aspectratio="t"/>
           </v:shapetype>
-          <v:shape id="_x0000_i1025" type="#_x0000_t75" style="width:450.7pt;height:398.15pt">
+          <v:shape id="_x0000_i1025" type="#_x0000_t75" style="width:450.75pt;height:398.25pt">
             <v:imagedata r:id="rId4" o:title="Dinosaur playTurn() general-how diagram (1)"/>
           </v:shape>
         </w:pict>
@@ -9037,7 +9037,7 @@
           <w:u w:val="single"/>
           <w:lang w:val="en-MY" w:eastAsia="en-MY"/>
         </w:rPr>
-        <w:t>PickUpItemAction</w:t>
+        <w:t>BuyItem</w:t>
       </w:r>
       <w:proofErr w:type="spellEnd"/>
       <w:r>
@@ -9087,7 +9087,173 @@
           <w:szCs w:val="24"/>
           <w:lang w:val="en-MY" w:eastAsia="en-MY"/>
         </w:rPr>
-        <w:t>If a player is adjacent to, or on an item (</w:t>
+        <w:t>This class is called when a player wants to purchase items at the vending machine.</w:t>
+      </w:r>
+    </w:p>
+    <w:p>
+      <w:pPr>
+        <w:spacing w:before="240" w:after="240" w:line="240" w:lineRule="auto"/>
+        <w:jc w:val="both"/>
+        <w:rPr>
+          <w:rFonts w:ascii="Times New Roman" w:eastAsia="Times New Roman" w:hAnsi="Times New Roman" w:cs="Times New Roman"/>
+          <w:sz w:val="24"/>
+          <w:szCs w:val="24"/>
+          <w:lang w:val="en-MY" w:eastAsia="en-MY"/>
+        </w:rPr>
+      </w:pPr>
+      <w:r>
+        <w:rPr>
+          <w:rFonts w:eastAsia="Times New Roman"/>
+          <w:color w:val="000000"/>
+          <w:sz w:val="24"/>
+          <w:szCs w:val="24"/>
+          <w:lang w:val="en-MY" w:eastAsia="en-MY"/>
+        </w:rPr>
+        <w:t xml:space="preserve">The player, if adjacent to a vending machine, prompts the vending machine to show </w:t>
+      </w:r>
+      <w:proofErr w:type="gramStart"/>
+      <w:r>
+        <w:rPr>
+          <w:rFonts w:eastAsia="Times New Roman"/>
+          <w:color w:val="000000"/>
+          <w:sz w:val="24"/>
+          <w:szCs w:val="24"/>
+          <w:lang w:val="en-MY" w:eastAsia="en-MY"/>
+        </w:rPr>
+        <w:t>it’s</w:t>
+      </w:r>
+      <w:proofErr w:type="gramEnd"/>
+      <w:r>
+        <w:rPr>
+          <w:rFonts w:eastAsia="Times New Roman"/>
+          <w:color w:val="000000"/>
+          <w:sz w:val="24"/>
+          <w:szCs w:val="24"/>
+          <w:lang w:val="en-MY" w:eastAsia="en-MY"/>
+        </w:rPr>
+        <w:t xml:space="preserve"> item menu, and buy items from it as long as they have enough points to do so. </w:t>
+      </w:r>
+    </w:p>
+    <w:p>
+      <w:pPr>
+        <w:spacing w:before="240" w:after="240" w:line="240" w:lineRule="auto"/>
+        <w:jc w:val="both"/>
+        <w:rPr>
+          <w:rFonts w:ascii="Times New Roman" w:eastAsia="Times New Roman" w:hAnsi="Times New Roman" w:cs="Times New Roman"/>
+          <w:sz w:val="24"/>
+          <w:szCs w:val="24"/>
+          <w:lang w:val="en-MY" w:eastAsia="en-MY"/>
+        </w:rPr>
+      </w:pPr>
+      <w:proofErr w:type="spellStart"/>
+      <w:r>
+        <w:rPr>
+          <w:rFonts w:eastAsia="Times New Roman"/>
+          <w:color w:val="000000"/>
+          <w:sz w:val="24"/>
+          <w:szCs w:val="24"/>
+          <w:lang w:val="en-MY" w:eastAsia="en-MY"/>
+        </w:rPr>
+        <w:t>BuyItem</w:t>
+      </w:r>
+      <w:proofErr w:type="spellEnd"/>
+      <w:r>
+        <w:rPr>
+          <w:rFonts w:eastAsia="Times New Roman"/>
+          <w:color w:val="000000"/>
+          <w:sz w:val="24"/>
+          <w:szCs w:val="24"/>
+          <w:lang w:val="en-MY" w:eastAsia="en-MY"/>
+        </w:rPr>
+        <w:t xml:space="preserve"> uses a non-parameter constructor. The process starts by printing out an item menu for the player to select. Each time the player wants to buy something, </w:t>
+      </w:r>
+      <w:proofErr w:type="spellStart"/>
+      <w:r>
+        <w:rPr>
+          <w:rFonts w:eastAsia="Times New Roman"/>
+          <w:color w:val="000000"/>
+          <w:sz w:val="24"/>
+          <w:szCs w:val="24"/>
+          <w:lang w:val="en-MY" w:eastAsia="en-MY"/>
+        </w:rPr>
+        <w:t>BuyItem</w:t>
+      </w:r>
+      <w:proofErr w:type="spellEnd"/>
+      <w:r>
+        <w:rPr>
+          <w:rFonts w:eastAsia="Times New Roman"/>
+          <w:color w:val="000000"/>
+          <w:sz w:val="24"/>
+          <w:szCs w:val="24"/>
+          <w:lang w:val="en-MY" w:eastAsia="en-MY"/>
+        </w:rPr>
+        <w:t xml:space="preserve"> will check if there are sufficient </w:t>
+      </w:r>
+      <w:proofErr w:type="spellStart"/>
+      <w:r>
+        <w:rPr>
+          <w:rFonts w:eastAsia="Times New Roman"/>
+          <w:color w:val="000000"/>
+          <w:sz w:val="24"/>
+          <w:szCs w:val="24"/>
+          <w:lang w:val="en-MY" w:eastAsia="en-MY"/>
+        </w:rPr>
+        <w:t>EcoPoints</w:t>
+      </w:r>
+      <w:proofErr w:type="spellEnd"/>
+      <w:r>
+        <w:rPr>
+          <w:rFonts w:eastAsia="Times New Roman"/>
+          <w:color w:val="000000"/>
+          <w:sz w:val="24"/>
+          <w:szCs w:val="24"/>
+          <w:lang w:val="en-MY" w:eastAsia="en-MY"/>
+        </w:rPr>
+        <w:t xml:space="preserve"> in class </w:t>
+      </w:r>
+      <w:proofErr w:type="spellStart"/>
+      <w:r>
+        <w:rPr>
+          <w:rFonts w:eastAsia="Times New Roman"/>
+          <w:color w:val="000000"/>
+          <w:sz w:val="24"/>
+          <w:szCs w:val="24"/>
+          <w:lang w:val="en-MY" w:eastAsia="en-MY"/>
+        </w:rPr>
+        <w:t>VendingMachine</w:t>
+      </w:r>
+      <w:proofErr w:type="spellEnd"/>
+      <w:r>
+        <w:rPr>
+          <w:rFonts w:eastAsia="Times New Roman"/>
+          <w:color w:val="000000"/>
+          <w:sz w:val="24"/>
+          <w:szCs w:val="24"/>
+          <w:lang w:val="en-MY" w:eastAsia="en-MY"/>
+        </w:rPr>
+        <w:t xml:space="preserve">. If there is enough, the selected item will be added into the player’s inventory and the </w:t>
+      </w:r>
+      <w:proofErr w:type="spellStart"/>
+      <w:r>
+        <w:rPr>
+          <w:rFonts w:eastAsia="Times New Roman"/>
+          <w:color w:val="000000"/>
+          <w:sz w:val="24"/>
+          <w:szCs w:val="24"/>
+          <w:lang w:val="en-MY" w:eastAsia="en-MY"/>
+        </w:rPr>
+        <w:t>EcoPoints</w:t>
+      </w:r>
+      <w:proofErr w:type="spellEnd"/>
+      <w:r>
+        <w:rPr>
+          <w:rFonts w:eastAsia="Times New Roman"/>
+          <w:color w:val="000000"/>
+          <w:sz w:val="24"/>
+          <w:szCs w:val="24"/>
+          <w:lang w:val="en-MY" w:eastAsia="en-MY"/>
+        </w:rPr>
+        <w:t xml:space="preserve"> will be deducted, else a message (</w:t>
       </w:r>
       <w:proofErr w:type="spellStart"/>
       <w:r>
@@ -9109,16 +9275,175 @@
           <w:szCs w:val="24"/>
           <w:lang w:val="en-MY" w:eastAsia="en-MY"/>
         </w:rPr>
-        <w:t xml:space="preserve"> fruit, meal kits) on the ground, they will be able to pick the item up and add it to their inventory. The item is removed from the map.</w:t>
+        <w:t xml:space="preserve"> Not enough </w:t>
+      </w:r>
+      <w:proofErr w:type="spellStart"/>
+      <w:r>
+        <w:rPr>
+          <w:rFonts w:eastAsia="Times New Roman"/>
+          <w:color w:val="000000"/>
+          <w:sz w:val="24"/>
+          <w:szCs w:val="24"/>
+          <w:lang w:val="en-MY" w:eastAsia="en-MY"/>
+        </w:rPr>
+        <w:t>EcoPoints</w:t>
+      </w:r>
+      <w:proofErr w:type="spellEnd"/>
+      <w:r>
+        <w:rPr>
+          <w:rFonts w:eastAsia="Times New Roman"/>
+          <w:color w:val="000000"/>
+          <w:sz w:val="24"/>
+          <w:szCs w:val="24"/>
+          <w:lang w:val="en-MY" w:eastAsia="en-MY"/>
+        </w:rPr>
+        <w:t>!) will be returned and the player will again be prompted with the item menu. </w:t>
+      </w:r>
+    </w:p>
+    <w:p>
+      <w:pPr>
+        <w:spacing w:before="240" w:after="240" w:line="240" w:lineRule="auto"/>
+        <w:jc w:val="both"/>
+        <w:rPr>
+          <w:rFonts w:ascii="Times New Roman" w:eastAsia="Times New Roman" w:hAnsi="Times New Roman" w:cs="Times New Roman"/>
+          <w:sz w:val="24"/>
+          <w:szCs w:val="24"/>
+          <w:lang w:val="en-MY" w:eastAsia="en-MY"/>
+        </w:rPr>
+      </w:pPr>
+      <w:r>
+        <w:rPr>
+          <w:rFonts w:eastAsia="Times New Roman"/>
+          <w:color w:val="000000"/>
+          <w:sz w:val="24"/>
+          <w:szCs w:val="24"/>
+          <w:lang w:val="en-MY" w:eastAsia="en-MY"/>
+        </w:rPr>
+        <w:t>This action will continue until the player quits the item menu.</w:t>
+      </w:r>
+    </w:p>
+    <w:p>
+      <w:pPr>
+        <w:spacing w:after="240" w:line="240" w:lineRule="auto"/>
+        <w:rPr>
+          <w:rFonts w:ascii="Times New Roman" w:eastAsia="Times New Roman" w:hAnsi="Times New Roman" w:cs="Times New Roman"/>
+          <w:sz w:val="24"/>
+          <w:szCs w:val="24"/>
+          <w:lang w:val="en-MY" w:eastAsia="en-MY"/>
+        </w:rPr>
+      </w:pPr>
+      <w:r>
+        <w:rPr>
+          <w:rFonts w:ascii="Times New Roman" w:eastAsia="Times New Roman" w:hAnsi="Times New Roman" w:cs="Times New Roman"/>
+          <w:sz w:val="24"/>
+          <w:szCs w:val="24"/>
+          <w:lang w:val="en-MY" w:eastAsia="en-MY"/>
+        </w:rPr>
+        <w:br/>
+      </w:r>
+      <w:r>
+        <w:rPr>
+          <w:rFonts w:ascii="Times New Roman" w:eastAsia="Times New Roman" w:hAnsi="Times New Roman" w:cs="Times New Roman"/>
+          <w:sz w:val="24"/>
+          <w:szCs w:val="24"/>
+          <w:lang w:val="en-MY" w:eastAsia="en-MY"/>
+        </w:rPr>
+        <w:br/>
+      </w:r>
+      <w:r>
+        <w:rPr>
+          <w:rFonts w:ascii="Times New Roman" w:eastAsia="Times New Roman" w:hAnsi="Times New Roman" w:cs="Times New Roman"/>
+          <w:sz w:val="24"/>
+          <w:szCs w:val="24"/>
+          <w:lang w:val="en-MY" w:eastAsia="en-MY"/>
+        </w:rPr>
+        <w:br/>
+      </w:r>
+      <w:r>
+        <w:rPr>
+          <w:rFonts w:ascii="Times New Roman" w:eastAsia="Times New Roman" w:hAnsi="Times New Roman" w:cs="Times New Roman"/>
+          <w:sz w:val="24"/>
+          <w:szCs w:val="24"/>
+          <w:lang w:val="en-MY" w:eastAsia="en-MY"/>
+        </w:rPr>
+        <w:br/>
+      </w:r>
+      <w:r>
+        <w:rPr>
+          <w:rFonts w:ascii="Times New Roman" w:eastAsia="Times New Roman" w:hAnsi="Times New Roman" w:cs="Times New Roman"/>
+          <w:sz w:val="24"/>
+          <w:szCs w:val="24"/>
+          <w:lang w:val="en-MY" w:eastAsia="en-MY"/>
+        </w:rPr>
+        <w:br/>
+      </w:r>
+      <w:r>
+        <w:rPr>
+          <w:rFonts w:ascii="Times New Roman" w:eastAsia="Times New Roman" w:hAnsi="Times New Roman" w:cs="Times New Roman"/>
+          <w:sz w:val="24"/>
+          <w:szCs w:val="24"/>
+          <w:lang w:val="en-MY" w:eastAsia="en-MY"/>
+        </w:rPr>
+        <w:br/>
+      </w:r>
+      <w:r>
+        <w:rPr>
+          <w:rFonts w:ascii="Times New Roman" w:eastAsia="Times New Roman" w:hAnsi="Times New Roman" w:cs="Times New Roman"/>
+          <w:sz w:val="24"/>
+          <w:szCs w:val="24"/>
+          <w:lang w:val="en-MY" w:eastAsia="en-MY"/>
+        </w:rPr>
+        <w:br/>
+      </w:r>
+      <w:r>
+        <w:rPr>
+          <w:rFonts w:ascii="Times New Roman" w:eastAsia="Times New Roman" w:hAnsi="Times New Roman" w:cs="Times New Roman"/>
+          <w:sz w:val="24"/>
+          <w:szCs w:val="24"/>
+          <w:lang w:val="en-MY" w:eastAsia="en-MY"/>
+        </w:rPr>
+        <w:br/>
+      </w:r>
+      <w:r>
+        <w:rPr>
+          <w:rFonts w:ascii="Times New Roman" w:eastAsia="Times New Roman" w:hAnsi="Times New Roman" w:cs="Times New Roman"/>
+          <w:sz w:val="24"/>
+          <w:szCs w:val="24"/>
+          <w:lang w:val="en-MY" w:eastAsia="en-MY"/>
+        </w:rPr>
+        <w:br/>
+      </w:r>
+      <w:r>
+        <w:rPr>
+          <w:rFonts w:ascii="Times New Roman" w:eastAsia="Times New Roman" w:hAnsi="Times New Roman" w:cs="Times New Roman"/>
+          <w:sz w:val="24"/>
+          <w:szCs w:val="24"/>
+          <w:lang w:val="en-MY" w:eastAsia="en-MY"/>
+        </w:rPr>
+        <w:br/>
+      </w:r>
+      <w:r>
+        <w:rPr>
+          <w:rFonts w:ascii="Times New Roman" w:eastAsia="Times New Roman" w:hAnsi="Times New Roman" w:cs="Times New Roman"/>
+          <w:sz w:val="24"/>
+          <w:szCs w:val="24"/>
+          <w:lang w:val="en-MY" w:eastAsia="en-MY"/>
+        </w:rPr>
+        <w:br/>
       </w:r>
     </w:p>
     <w:p>
       <w:pPr>
         <w:spacing w:line="240" w:lineRule="auto"/>
-        <w:rPr>
-          <w:rFonts w:ascii="Times New Roman" w:eastAsia="Times New Roman" w:hAnsi="Times New Roman" w:cs="Times New Roman"/>
-          <w:sz w:val="24"/>
-          <w:szCs w:val="24"/>
+        <w:jc w:val="both"/>
+        <w:rPr>
+          <w:rFonts w:eastAsia="Times New Roman"/>
+          <w:b/>
+          <w:bCs/>
+          <w:color w:val="000000"/>
+          <w:sz w:val="24"/>
+          <w:szCs w:val="24"/>
+          <w:u w:val="single"/>
           <w:lang w:val="en-MY" w:eastAsia="en-MY"/>
         </w:rPr>
       </w:pPr>
@@ -9126,16 +9451,140 @@
     <w:p>
       <w:pPr>
         <w:spacing w:line="240" w:lineRule="auto"/>
-        <w:rPr>
-          <w:rFonts w:ascii="Times New Roman" w:eastAsia="Times New Roman" w:hAnsi="Times New Roman" w:cs="Times New Roman"/>
-          <w:sz w:val="24"/>
-          <w:szCs w:val="24"/>
-          <w:lang w:val="en-MY" w:eastAsia="en-MY"/>
-        </w:rPr>
-      </w:pPr>
-      <w:r>
-        <w:rPr>
-          <w:rFonts w:eastAsia="Times New Roman"/>
+        <w:jc w:val="both"/>
+        <w:rPr>
+          <w:rFonts w:eastAsia="Times New Roman"/>
+          <w:b/>
+          <w:bCs/>
+          <w:color w:val="000000"/>
+          <w:sz w:val="24"/>
+          <w:szCs w:val="24"/>
+          <w:u w:val="single"/>
+          <w:lang w:val="en-MY" w:eastAsia="en-MY"/>
+        </w:rPr>
+      </w:pPr>
+    </w:p>
+    <w:p>
+      <w:pPr>
+        <w:spacing w:line="240" w:lineRule="auto"/>
+        <w:jc w:val="both"/>
+        <w:rPr>
+          <w:rFonts w:eastAsia="Times New Roman"/>
+          <w:b/>
+          <w:bCs/>
+          <w:color w:val="000000"/>
+          <w:sz w:val="24"/>
+          <w:szCs w:val="24"/>
+          <w:u w:val="single"/>
+          <w:lang w:val="en-MY" w:eastAsia="en-MY"/>
+        </w:rPr>
+      </w:pPr>
+    </w:p>
+    <w:p>
+      <w:pPr>
+        <w:spacing w:line="240" w:lineRule="auto"/>
+        <w:jc w:val="both"/>
+        <w:rPr>
+          <w:rFonts w:eastAsia="Times New Roman"/>
+          <w:b/>
+          <w:bCs/>
+          <w:color w:val="000000"/>
+          <w:sz w:val="24"/>
+          <w:szCs w:val="24"/>
+          <w:u w:val="single"/>
+          <w:lang w:val="en-MY" w:eastAsia="en-MY"/>
+        </w:rPr>
+      </w:pPr>
+    </w:p>
+    <w:p>
+      <w:pPr>
+        <w:spacing w:line="240" w:lineRule="auto"/>
+        <w:jc w:val="both"/>
+        <w:rPr>
+          <w:rFonts w:eastAsia="Times New Roman"/>
+          <w:b/>
+          <w:bCs/>
+          <w:color w:val="000000"/>
+          <w:sz w:val="24"/>
+          <w:szCs w:val="24"/>
+          <w:u w:val="single"/>
+          <w:lang w:val="en-MY" w:eastAsia="en-MY"/>
+        </w:rPr>
+      </w:pPr>
+    </w:p>
+    <w:p>
+      <w:pPr>
+        <w:spacing w:line="240" w:lineRule="auto"/>
+        <w:jc w:val="both"/>
+        <w:rPr>
+          <w:rFonts w:eastAsia="Times New Roman"/>
+          <w:b/>
+          <w:bCs/>
+          <w:color w:val="000000"/>
+          <w:sz w:val="24"/>
+          <w:szCs w:val="24"/>
+          <w:u w:val="single"/>
+          <w:lang w:val="en-MY" w:eastAsia="en-MY"/>
+        </w:rPr>
+      </w:pPr>
+    </w:p>
+    <w:p>
+      <w:pPr>
+        <w:spacing w:line="240" w:lineRule="auto"/>
+        <w:jc w:val="both"/>
+        <w:rPr>
+          <w:rFonts w:ascii="Times New Roman" w:eastAsia="Times New Roman" w:hAnsi="Times New Roman" w:cs="Times New Roman"/>
+          <w:sz w:val="24"/>
+          <w:szCs w:val="24"/>
+          <w:lang w:val="en-MY" w:eastAsia="en-MY"/>
+        </w:rPr>
+      </w:pPr>
+      <w:r>
+        <w:rPr>
+          <w:rFonts w:eastAsia="Times New Roman"/>
+          <w:b/>
+          <w:bCs/>
+          <w:color w:val="000000"/>
+          <w:sz w:val="24"/>
+          <w:szCs w:val="24"/>
+          <w:u w:val="single"/>
+          <w:lang w:val="en-MY" w:eastAsia="en-MY"/>
+        </w:rPr>
+        <w:lastRenderedPageBreak/>
+        <w:t xml:space="preserve">Interaction Diagram of </w:t>
+      </w:r>
+      <w:proofErr w:type="spellStart"/>
+      <w:r>
+        <w:rPr>
+          <w:rFonts w:eastAsia="Times New Roman"/>
+          <w:b/>
+          <w:bCs/>
+          <w:color w:val="000000"/>
+          <w:sz w:val="24"/>
+          <w:szCs w:val="24"/>
+          <w:u w:val="single"/>
+          <w:lang w:val="en-MY" w:eastAsia="en-MY"/>
+        </w:rPr>
+        <w:t>BuyItem</w:t>
+      </w:r>
+      <w:proofErr w:type="spellEnd"/>
+    </w:p>
+    <w:p>
+      <w:pPr>
+        <w:spacing w:before="240" w:after="240" w:line="240" w:lineRule="auto"/>
+        <w:jc w:val="both"/>
+        <w:rPr>
+          <w:rFonts w:ascii="Times New Roman" w:eastAsia="Times New Roman" w:hAnsi="Times New Roman" w:cs="Times New Roman"/>
+          <w:sz w:val="24"/>
+          <w:szCs w:val="24"/>
+          <w:lang w:val="en-MY" w:eastAsia="en-MY"/>
+        </w:rPr>
+      </w:pPr>
+      <w:r>
+        <w:rPr>
+          <w:rFonts w:ascii="Times New Roman" w:eastAsia="Times New Roman" w:hAnsi="Times New Roman" w:cs="Times New Roman"/>
+          <w:b/>
+          <w:bCs/>
           <w:noProof/>
           <w:color w:val="000000"/>
           <w:sz w:val="24"/>
@@ -9144,10 +9593,10 @@
           <w:lang w:val="en-MY" w:eastAsia="en-MY"/>
         </w:rPr>
         <w:drawing>
-          <wp:inline distT="0" distB="0" distL="0" distR="0" wp14:anchorId="6BC49372" wp14:editId="64C879E8">
-            <wp:extent cx="5733415" cy="3656965"/>
-            <wp:effectExtent l="0" t="0" r="635" b="635"/>
-            <wp:docPr id="14" name="Picture 14"/>
+          <wp:inline distT="0" distB="0" distL="0" distR="0" wp14:anchorId="7F1D2E11" wp14:editId="357DB1EA">
+            <wp:extent cx="5733415" cy="5647690"/>
+            <wp:effectExtent l="0" t="0" r="635" b="0"/>
+            <wp:docPr id="15" name="Picture 15"/>
             <wp:cNvGraphicFramePr>
               <a:graphicFrameLocks xmlns:a="http://schemas.openxmlformats.org/drawingml/2006/main" noChangeAspect="1"/>
             </wp:cNvGraphicFramePr>
@@ -9176,7 +9625,7 @@
                   <pic:spPr bwMode="auto">
                     <a:xfrm>
                       <a:off x="0" y="0"/>
-                      <a:ext cx="5733415" cy="3656965"/>
+                      <a:ext cx="5733415" cy="5647690"/>
                     </a:xfrm>
                     <a:prstGeom prst="rect">
                       <a:avLst/>
@@ -9212,6 +9661,57 @@
         </w:rPr>
         <w:br/>
       </w:r>
+      <w:r>
+        <w:rPr>
+          <w:rFonts w:ascii="Times New Roman" w:eastAsia="Times New Roman" w:hAnsi="Times New Roman" w:cs="Times New Roman"/>
+          <w:sz w:val="24"/>
+          <w:szCs w:val="24"/>
+          <w:lang w:val="en-MY" w:eastAsia="en-MY"/>
+        </w:rPr>
+        <w:br/>
+      </w:r>
+      <w:r>
+        <w:rPr>
+          <w:rFonts w:eastAsia="Times New Roman"/>
+          <w:b/>
+          <w:bCs/>
+          <w:i/>
+          <w:iCs/>
+          <w:color w:val="000000"/>
+          <w:sz w:val="24"/>
+          <w:szCs w:val="24"/>
+          <w:lang w:val="en-MY" w:eastAsia="en-MY"/>
+        </w:rPr>
+        <w:t>Items</w:t>
+      </w:r>
+      <w:r>
+        <w:rPr>
+          <w:rFonts w:eastAsia="Times New Roman"/>
+          <w:b/>
+          <w:bCs/>
+          <w:color w:val="000000"/>
+          <w:sz w:val="24"/>
+          <w:szCs w:val="24"/>
+          <w:lang w:val="en-MY" w:eastAsia="en-MY"/>
+        </w:rPr>
+        <w:t xml:space="preserve"> </w:t>
+      </w:r>
+      <w:proofErr w:type="spellStart"/>
+      <w:r>
+        <w:rPr>
+          <w:rFonts w:eastAsia="Times New Roman"/>
+          <w:b/>
+          <w:bCs/>
+          <w:i/>
+          <w:iCs/>
+          <w:color w:val="000000"/>
+          <w:sz w:val="24"/>
+          <w:szCs w:val="24"/>
+          <w:lang w:val="en-MY" w:eastAsia="en-MY"/>
+        </w:rPr>
+        <w:t>misc</w:t>
+      </w:r>
+      <w:proofErr w:type="spellEnd"/>
     </w:p>
     <w:p>
       <w:pPr>
@@ -9223,19 +9723,30 @@
           <w:lang w:val="en-MY" w:eastAsia="en-MY"/>
         </w:rPr>
       </w:pPr>
-      <w:proofErr w:type="spellStart"/>
-      <w:r>
-        <w:rPr>
-          <w:rFonts w:eastAsia="Times New Roman"/>
-          <w:b/>
-          <w:bCs/>
-          <w:color w:val="000000"/>
-          <w:sz w:val="24"/>
-          <w:szCs w:val="24"/>
-          <w:u w:val="single"/>
-          <w:lang w:val="en-MY" w:eastAsia="en-MY"/>
-        </w:rPr>
-        <w:t>DropItemAction</w:t>
+    </w:p>
+    <w:p>
+      <w:pPr>
+        <w:spacing w:line="240" w:lineRule="auto"/>
+        <w:rPr>
+          <w:rFonts w:ascii="Times New Roman" w:eastAsia="Times New Roman" w:hAnsi="Times New Roman" w:cs="Times New Roman"/>
+          <w:sz w:val="24"/>
+          <w:szCs w:val="24"/>
+          <w:lang w:val="en-MY" w:eastAsia="en-MY"/>
+        </w:rPr>
+      </w:pPr>
+      <w:proofErr w:type="spellStart"/>
+      <w:r>
+        <w:rPr>
+          <w:rFonts w:eastAsia="Times New Roman"/>
+          <w:b/>
+          <w:bCs/>
+          <w:color w:val="000000"/>
+          <w:sz w:val="24"/>
+          <w:szCs w:val="24"/>
+          <w:u w:val="single"/>
+          <w:lang w:val="en-MY" w:eastAsia="en-MY"/>
+        </w:rPr>
+        <w:t>PortableItem</w:t>
       </w:r>
       <w:proofErr w:type="spellEnd"/>
       <w:r>
@@ -9263,7 +9774,7 @@
           <w:u w:val="single"/>
           <w:lang w:val="en-MY" w:eastAsia="en-MY"/>
         </w:rPr>
-        <w:t>Action</w:t>
+        <w:t>Item</w:t>
       </w:r>
       <w:proofErr w:type="gramEnd"/>
     </w:p>
@@ -9285,7 +9796,29 @@
           <w:szCs w:val="24"/>
           <w:lang w:val="en-MY" w:eastAsia="en-MY"/>
         </w:rPr>
-        <w:t>Allows a player to drop items from their inventory. The item will be removed from their inventory and added to the map.</w:t>
+        <w:t xml:space="preserve">This is the base class for </w:t>
+      </w:r>
+      <w:proofErr w:type="gramStart"/>
+      <w:r>
+        <w:rPr>
+          <w:rFonts w:eastAsia="Times New Roman"/>
+          <w:color w:val="000000"/>
+          <w:sz w:val="24"/>
+          <w:szCs w:val="24"/>
+          <w:lang w:val="en-MY" w:eastAsia="en-MY"/>
+        </w:rPr>
+        <w:t>any and all</w:t>
+      </w:r>
+      <w:proofErr w:type="gramEnd"/>
+      <w:r>
+        <w:rPr>
+          <w:rFonts w:eastAsia="Times New Roman"/>
+          <w:color w:val="000000"/>
+          <w:sz w:val="24"/>
+          <w:szCs w:val="24"/>
+          <w:lang w:val="en-MY" w:eastAsia="en-MY"/>
+        </w:rPr>
+        <w:t xml:space="preserve"> items that can be picked up and dropped.</w:t>
       </w:r>
     </w:p>
     <w:p>
@@ -9298,6 +9831,60 @@
           <w:lang w:val="en-MY" w:eastAsia="en-MY"/>
         </w:rPr>
       </w:pPr>
+      <w:r>
+        <w:rPr>
+          <w:rFonts w:eastAsia="Times New Roman"/>
+          <w:color w:val="000000"/>
+          <w:sz w:val="24"/>
+          <w:szCs w:val="24"/>
+          <w:lang w:val="en-MY" w:eastAsia="en-MY"/>
+        </w:rPr>
+        <w:t xml:space="preserve">If the item can be picked up, </w:t>
+      </w:r>
+      <w:proofErr w:type="spellStart"/>
+      <w:r>
+        <w:rPr>
+          <w:rFonts w:eastAsia="Times New Roman"/>
+          <w:color w:val="000000"/>
+          <w:sz w:val="24"/>
+          <w:szCs w:val="24"/>
+          <w:lang w:val="en-MY" w:eastAsia="en-MY"/>
+        </w:rPr>
+        <w:t>PortableItem</w:t>
+      </w:r>
+      <w:proofErr w:type="spellEnd"/>
+      <w:r>
+        <w:rPr>
+          <w:rFonts w:eastAsia="Times New Roman"/>
+          <w:color w:val="000000"/>
+          <w:sz w:val="24"/>
+          <w:szCs w:val="24"/>
+          <w:lang w:val="en-MY" w:eastAsia="en-MY"/>
+        </w:rPr>
+        <w:t xml:space="preserve"> will call super’s constructor and will have a </w:t>
+      </w:r>
+      <w:proofErr w:type="spellStart"/>
+      <w:r>
+        <w:rPr>
+          <w:rFonts w:eastAsia="Times New Roman"/>
+          <w:color w:val="000000"/>
+          <w:sz w:val="24"/>
+          <w:szCs w:val="24"/>
+          <w:lang w:val="en-MY" w:eastAsia="en-MY"/>
+        </w:rPr>
+        <w:t>boolean</w:t>
+      </w:r>
+      <w:proofErr w:type="spellEnd"/>
+      <w:r>
+        <w:rPr>
+          <w:rFonts w:eastAsia="Times New Roman"/>
+          <w:color w:val="000000"/>
+          <w:sz w:val="24"/>
+          <w:szCs w:val="24"/>
+          <w:lang w:val="en-MY" w:eastAsia="en-MY"/>
+        </w:rPr>
+        <w:t xml:space="preserve"> attribute type called portable that returns true, else false if the item is not portable. This class also deals with removing items from a player’s inventory when it is consumed.</w:t>
+      </w:r>
     </w:p>
     <w:p>
       <w:pPr>
@@ -9309,6 +9896,62 @@
           <w:lang w:val="en-MY" w:eastAsia="en-MY"/>
         </w:rPr>
       </w:pPr>
+    </w:p>
+    <w:p>
+      <w:pPr>
+        <w:spacing w:line="240" w:lineRule="auto"/>
+        <w:rPr>
+          <w:rFonts w:eastAsia="Times New Roman"/>
+          <w:b/>
+          <w:bCs/>
+          <w:color w:val="000000"/>
+          <w:sz w:val="24"/>
+          <w:szCs w:val="24"/>
+          <w:u w:val="single"/>
+          <w:lang w:val="en-MY" w:eastAsia="en-MY"/>
+        </w:rPr>
+      </w:pPr>
+    </w:p>
+    <w:p>
+      <w:pPr>
+        <w:spacing w:line="240" w:lineRule="auto"/>
+        <w:rPr>
+          <w:rFonts w:eastAsia="Times New Roman"/>
+          <w:b/>
+          <w:bCs/>
+          <w:color w:val="000000"/>
+          <w:sz w:val="24"/>
+          <w:szCs w:val="24"/>
+          <w:u w:val="single"/>
+          <w:lang w:val="en-MY" w:eastAsia="en-MY"/>
+        </w:rPr>
+      </w:pPr>
+    </w:p>
+    <w:p>
+      <w:pPr>
+        <w:spacing w:line="240" w:lineRule="auto"/>
+        <w:rPr>
+          <w:rFonts w:eastAsia="Times New Roman"/>
+          <w:b/>
+          <w:bCs/>
+          <w:color w:val="000000"/>
+          <w:sz w:val="24"/>
+          <w:szCs w:val="24"/>
+          <w:u w:val="single"/>
+          <w:lang w:val="en-MY" w:eastAsia="en-MY"/>
+        </w:rPr>
+      </w:pPr>
+    </w:p>
+    <w:p>
+      <w:pPr>
+        <w:spacing w:line="240" w:lineRule="auto"/>
+        <w:rPr>
+          <w:rFonts w:ascii="Times New Roman" w:eastAsia="Times New Roman" w:hAnsi="Times New Roman" w:cs="Times New Roman"/>
+          <w:sz w:val="24"/>
+          <w:szCs w:val="24"/>
+          <w:lang w:val="en-MY" w:eastAsia="en-MY"/>
+        </w:rPr>
+      </w:pPr>
       <w:proofErr w:type="spellStart"/>
       <w:r>
         <w:rPr>
@@ -9322,22 +9965,23 @@
           <w:lang w:val="en-MY" w:eastAsia="en-MY"/>
         </w:rPr>
         <w:lastRenderedPageBreak/>
-        <w:t>BuyItem</w:t>
-      </w:r>
-      <w:proofErr w:type="spellEnd"/>
-      <w:r>
-        <w:rPr>
-          <w:rFonts w:eastAsia="Times New Roman"/>
-          <w:b/>
-          <w:bCs/>
-          <w:color w:val="000000"/>
-          <w:sz w:val="24"/>
-          <w:szCs w:val="24"/>
-          <w:u w:val="single"/>
-          <w:lang w:val="en-MY" w:eastAsia="en-MY"/>
-        </w:rPr>
-        <w:t xml:space="preserve"> extends </w:t>
-      </w:r>
+        <w:t>EdibleItem</w:t>
+      </w:r>
+      <w:proofErr w:type="spellEnd"/>
+      <w:r>
+        <w:rPr>
+          <w:rFonts w:eastAsia="Times New Roman"/>
+          <w:b/>
+          <w:bCs/>
+          <w:color w:val="000000"/>
+          <w:sz w:val="24"/>
+          <w:szCs w:val="24"/>
+          <w:u w:val="single"/>
+          <w:lang w:val="en-MY" w:eastAsia="en-MY"/>
+        </w:rPr>
+        <w:t xml:space="preserve"> abstract class extends </w:t>
+      </w:r>
+      <w:proofErr w:type="spellStart"/>
       <w:proofErr w:type="gramStart"/>
       <w:r>
         <w:rPr>
@@ -9350,9 +9994,23 @@
           <w:u w:val="single"/>
           <w:lang w:val="en-MY" w:eastAsia="en-MY"/>
         </w:rPr>
-        <w:t>Action</w:t>
-      </w:r>
+        <w:t>PortableItem</w:t>
+      </w:r>
+      <w:proofErr w:type="spellEnd"/>
       <w:proofErr w:type="gramEnd"/>
+      <w:r>
+        <w:rPr>
+          <w:rFonts w:eastAsia="Times New Roman"/>
+          <w:b/>
+          <w:bCs/>
+          <w:color w:val="000000"/>
+          <w:sz w:val="24"/>
+          <w:szCs w:val="24"/>
+          <w:u w:val="single"/>
+          <w:lang w:val="en-MY" w:eastAsia="en-MY"/>
+        </w:rPr>
+        <w:t> </w:t>
+      </w:r>
     </w:p>
     <w:p>
       <w:pPr>
@@ -9372,29 +10030,7 @@
           <w:szCs w:val="24"/>
           <w:lang w:val="en-MY" w:eastAsia="en-MY"/>
         </w:rPr>
-        <w:t>This class is called when a player wants to purchase items at the vending machine.</w:t>
-      </w:r>
-    </w:p>
-    <w:p>
-      <w:pPr>
-        <w:spacing w:before="240" w:after="240" w:line="240" w:lineRule="auto"/>
-        <w:jc w:val="both"/>
-        <w:rPr>
-          <w:rFonts w:ascii="Times New Roman" w:eastAsia="Times New Roman" w:hAnsi="Times New Roman" w:cs="Times New Roman"/>
-          <w:sz w:val="24"/>
-          <w:szCs w:val="24"/>
-          <w:lang w:val="en-MY" w:eastAsia="en-MY"/>
-        </w:rPr>
-      </w:pPr>
-      <w:r>
-        <w:rPr>
-          <w:rFonts w:eastAsia="Times New Roman"/>
-          <w:color w:val="000000"/>
-          <w:sz w:val="24"/>
-          <w:szCs w:val="24"/>
-          <w:lang w:val="en-MY" w:eastAsia="en-MY"/>
-        </w:rPr>
-        <w:t xml:space="preserve">The player, if adjacent to a vending machine, prompts the vending machine to show </w:t>
+        <w:t xml:space="preserve">This abstract class represents all edible items. Manages the corpses of dinosaurs, vegetarian and carnivore meal kits, fruit and all dinosaur eggs. Allows for further implementation of other edible </w:t>
       </w:r>
       <w:proofErr w:type="gramStart"/>
       <w:r>
@@ -9405,206 +10041,254 @@
           <w:szCs w:val="24"/>
           <w:lang w:val="en-MY" w:eastAsia="en-MY"/>
         </w:rPr>
-        <w:t>it’s</w:t>
+        <w:t>items .</w:t>
       </w:r>
       <w:proofErr w:type="gramEnd"/>
-      <w:r>
-        <w:rPr>
-          <w:rFonts w:eastAsia="Times New Roman"/>
-          <w:color w:val="000000"/>
-          <w:sz w:val="24"/>
-          <w:szCs w:val="24"/>
-          <w:lang w:val="en-MY" w:eastAsia="en-MY"/>
-        </w:rPr>
-        <w:t xml:space="preserve"> item menu, and buy items from it as long as they have enough points to do so. </w:t>
-      </w:r>
-    </w:p>
-    <w:p>
-      <w:pPr>
-        <w:spacing w:before="240" w:after="240" w:line="240" w:lineRule="auto"/>
-        <w:jc w:val="both"/>
-        <w:rPr>
-          <w:rFonts w:ascii="Times New Roman" w:eastAsia="Times New Roman" w:hAnsi="Times New Roman" w:cs="Times New Roman"/>
-          <w:sz w:val="24"/>
-          <w:szCs w:val="24"/>
-          <w:lang w:val="en-MY" w:eastAsia="en-MY"/>
-        </w:rPr>
-      </w:pPr>
-      <w:proofErr w:type="spellStart"/>
-      <w:r>
-        <w:rPr>
-          <w:rFonts w:eastAsia="Times New Roman"/>
-          <w:color w:val="000000"/>
-          <w:sz w:val="24"/>
-          <w:szCs w:val="24"/>
-          <w:lang w:val="en-MY" w:eastAsia="en-MY"/>
-        </w:rPr>
-        <w:t>BuyItem</w:t>
-      </w:r>
-      <w:proofErr w:type="spellEnd"/>
-      <w:r>
-        <w:rPr>
-          <w:rFonts w:eastAsia="Times New Roman"/>
-          <w:color w:val="000000"/>
-          <w:sz w:val="24"/>
-          <w:szCs w:val="24"/>
-          <w:lang w:val="en-MY" w:eastAsia="en-MY"/>
-        </w:rPr>
-        <w:t xml:space="preserve"> uses a non-parameter constructor. The process starts by printing out an item menu for the player to select. Each time the player wants to buy something, </w:t>
-      </w:r>
-      <w:proofErr w:type="spellStart"/>
-      <w:r>
-        <w:rPr>
-          <w:rFonts w:eastAsia="Times New Roman"/>
-          <w:color w:val="000000"/>
-          <w:sz w:val="24"/>
-          <w:szCs w:val="24"/>
-          <w:lang w:val="en-MY" w:eastAsia="en-MY"/>
-        </w:rPr>
-        <w:t>BuyItem</w:t>
-      </w:r>
-      <w:proofErr w:type="spellEnd"/>
-      <w:r>
-        <w:rPr>
-          <w:rFonts w:eastAsia="Times New Roman"/>
-          <w:color w:val="000000"/>
-          <w:sz w:val="24"/>
-          <w:szCs w:val="24"/>
-          <w:lang w:val="en-MY" w:eastAsia="en-MY"/>
-        </w:rPr>
-        <w:t xml:space="preserve"> will check if there are sufficient </w:t>
-      </w:r>
-      <w:proofErr w:type="spellStart"/>
-      <w:r>
-        <w:rPr>
-          <w:rFonts w:eastAsia="Times New Roman"/>
-          <w:color w:val="000000"/>
-          <w:sz w:val="24"/>
-          <w:szCs w:val="24"/>
-          <w:lang w:val="en-MY" w:eastAsia="en-MY"/>
-        </w:rPr>
-        <w:t>EcoPoints</w:t>
-      </w:r>
-      <w:proofErr w:type="spellEnd"/>
-      <w:r>
-        <w:rPr>
-          <w:rFonts w:eastAsia="Times New Roman"/>
-          <w:color w:val="000000"/>
-          <w:sz w:val="24"/>
-          <w:szCs w:val="24"/>
-          <w:lang w:val="en-MY" w:eastAsia="en-MY"/>
-        </w:rPr>
-        <w:t xml:space="preserve"> in class </w:t>
-      </w:r>
-      <w:proofErr w:type="spellStart"/>
-      <w:r>
-        <w:rPr>
-          <w:rFonts w:eastAsia="Times New Roman"/>
-          <w:color w:val="000000"/>
-          <w:sz w:val="24"/>
-          <w:szCs w:val="24"/>
-          <w:lang w:val="en-MY" w:eastAsia="en-MY"/>
-        </w:rPr>
-        <w:t>VendingMachine</w:t>
-      </w:r>
-      <w:proofErr w:type="spellEnd"/>
-      <w:r>
-        <w:rPr>
-          <w:rFonts w:eastAsia="Times New Roman"/>
-          <w:color w:val="000000"/>
-          <w:sz w:val="24"/>
-          <w:szCs w:val="24"/>
-          <w:lang w:val="en-MY" w:eastAsia="en-MY"/>
-        </w:rPr>
-        <w:t xml:space="preserve">. If there is enough, the selected item will be added into the player’s inventory and the </w:t>
-      </w:r>
-      <w:proofErr w:type="spellStart"/>
-      <w:r>
-        <w:rPr>
-          <w:rFonts w:eastAsia="Times New Roman"/>
-          <w:color w:val="000000"/>
-          <w:sz w:val="24"/>
-          <w:szCs w:val="24"/>
-          <w:lang w:val="en-MY" w:eastAsia="en-MY"/>
-        </w:rPr>
-        <w:t>EcoPoints</w:t>
-      </w:r>
-      <w:proofErr w:type="spellEnd"/>
-      <w:r>
-        <w:rPr>
-          <w:rFonts w:eastAsia="Times New Roman"/>
-          <w:color w:val="000000"/>
-          <w:sz w:val="24"/>
-          <w:szCs w:val="24"/>
-          <w:lang w:val="en-MY" w:eastAsia="en-MY"/>
-        </w:rPr>
-        <w:t xml:space="preserve"> will be deducted, else a message (</w:t>
-      </w:r>
-      <w:proofErr w:type="spellStart"/>
-      <w:r>
-        <w:rPr>
-          <w:rFonts w:eastAsia="Times New Roman"/>
-          <w:color w:val="000000"/>
-          <w:sz w:val="24"/>
-          <w:szCs w:val="24"/>
-          <w:lang w:val="en-MY" w:eastAsia="en-MY"/>
-        </w:rPr>
-        <w:t>e.g</w:t>
-      </w:r>
-      <w:proofErr w:type="spellEnd"/>
-      <w:r>
-        <w:rPr>
-          <w:rFonts w:eastAsia="Times New Roman"/>
-          <w:color w:val="000000"/>
-          <w:sz w:val="24"/>
-          <w:szCs w:val="24"/>
-          <w:lang w:val="en-MY" w:eastAsia="en-MY"/>
-        </w:rPr>
-        <w:t xml:space="preserve"> Not enough </w:t>
-      </w:r>
-      <w:proofErr w:type="spellStart"/>
-      <w:r>
-        <w:rPr>
-          <w:rFonts w:eastAsia="Times New Roman"/>
-          <w:color w:val="000000"/>
-          <w:sz w:val="24"/>
-          <w:szCs w:val="24"/>
-          <w:lang w:val="en-MY" w:eastAsia="en-MY"/>
-        </w:rPr>
-        <w:t>EcoPoints</w:t>
-      </w:r>
-      <w:proofErr w:type="spellEnd"/>
-      <w:r>
-        <w:rPr>
-          <w:rFonts w:eastAsia="Times New Roman"/>
-          <w:color w:val="000000"/>
-          <w:sz w:val="24"/>
-          <w:szCs w:val="24"/>
-          <w:lang w:val="en-MY" w:eastAsia="en-MY"/>
-        </w:rPr>
-        <w:t>!) will be returned and the player will again be prompted with the item menu. </w:t>
-      </w:r>
-    </w:p>
-    <w:p>
-      <w:pPr>
-        <w:spacing w:before="240" w:after="240" w:line="240" w:lineRule="auto"/>
-        <w:jc w:val="both"/>
-        <w:rPr>
-          <w:rFonts w:ascii="Times New Roman" w:eastAsia="Times New Roman" w:hAnsi="Times New Roman" w:cs="Times New Roman"/>
-          <w:sz w:val="24"/>
-          <w:szCs w:val="24"/>
-          <w:lang w:val="en-MY" w:eastAsia="en-MY"/>
-        </w:rPr>
-      </w:pPr>
-      <w:r>
-        <w:rPr>
-          <w:rFonts w:eastAsia="Times New Roman"/>
-          <w:color w:val="000000"/>
-          <w:sz w:val="24"/>
-          <w:szCs w:val="24"/>
-          <w:lang w:val="en-MY" w:eastAsia="en-MY"/>
-        </w:rPr>
-        <w:t>This action will continue until the player quits the item menu.</w:t>
+    </w:p>
+    <w:p>
+      <w:pPr>
+        <w:spacing w:line="240" w:lineRule="auto"/>
+        <w:rPr>
+          <w:rFonts w:ascii="Times New Roman" w:eastAsia="Times New Roman" w:hAnsi="Times New Roman" w:cs="Times New Roman"/>
+          <w:sz w:val="24"/>
+          <w:szCs w:val="24"/>
+          <w:lang w:val="en-MY" w:eastAsia="en-MY"/>
+        </w:rPr>
+      </w:pPr>
+    </w:p>
+    <w:p>
+      <w:pPr>
+        <w:spacing w:line="240" w:lineRule="auto"/>
+        <w:rPr>
+          <w:rFonts w:ascii="Times New Roman" w:eastAsia="Times New Roman" w:hAnsi="Times New Roman" w:cs="Times New Roman"/>
+          <w:sz w:val="24"/>
+          <w:szCs w:val="24"/>
+          <w:lang w:val="en-MY" w:eastAsia="en-MY"/>
+        </w:rPr>
+      </w:pPr>
+      <w:r>
+        <w:rPr>
+          <w:rFonts w:eastAsia="Times New Roman"/>
+          <w:b/>
+          <w:bCs/>
+          <w:color w:val="000000"/>
+          <w:sz w:val="24"/>
+          <w:szCs w:val="24"/>
+          <w:u w:val="single"/>
+          <w:lang w:val="en-MY" w:eastAsia="en-MY"/>
+        </w:rPr>
+        <w:t xml:space="preserve">Egg extends </w:t>
+      </w:r>
+      <w:proofErr w:type="spellStart"/>
+      <w:proofErr w:type="gramStart"/>
+      <w:r>
+        <w:rPr>
+          <w:rFonts w:eastAsia="Times New Roman"/>
+          <w:b/>
+          <w:bCs/>
+          <w:color w:val="000000"/>
+          <w:sz w:val="24"/>
+          <w:szCs w:val="24"/>
+          <w:u w:val="single"/>
+          <w:lang w:val="en-MY" w:eastAsia="en-MY"/>
+        </w:rPr>
+        <w:t>PortableItem</w:t>
+      </w:r>
+      <w:proofErr w:type="spellEnd"/>
+      <w:proofErr w:type="gramEnd"/>
+    </w:p>
+    <w:p>
+      <w:pPr>
+        <w:spacing w:line="240" w:lineRule="auto"/>
+        <w:rPr>
+          <w:rFonts w:ascii="Times New Roman" w:eastAsia="Times New Roman" w:hAnsi="Times New Roman" w:cs="Times New Roman"/>
+          <w:sz w:val="24"/>
+          <w:szCs w:val="24"/>
+          <w:lang w:val="en-MY" w:eastAsia="en-MY"/>
+        </w:rPr>
+      </w:pPr>
+      <w:r>
+        <w:rPr>
+          <w:rFonts w:eastAsia="Times New Roman"/>
+          <w:color w:val="000000"/>
+          <w:sz w:val="24"/>
+          <w:szCs w:val="24"/>
+          <w:lang w:val="en-MY" w:eastAsia="en-MY"/>
+        </w:rPr>
+        <w:t>Contains all current and future dinosaur eggs and their characteristics. This allows for future modifications to all eggs and lessens unnecessary code. </w:t>
+      </w:r>
+    </w:p>
+    <w:p>
+      <w:pPr>
+        <w:spacing w:line="240" w:lineRule="auto"/>
+        <w:rPr>
+          <w:rFonts w:ascii="Times New Roman" w:eastAsia="Times New Roman" w:hAnsi="Times New Roman" w:cs="Times New Roman"/>
+          <w:sz w:val="24"/>
+          <w:szCs w:val="24"/>
+          <w:lang w:val="en-MY" w:eastAsia="en-MY"/>
+        </w:rPr>
+      </w:pPr>
+      <w:r>
+        <w:rPr>
+          <w:rFonts w:eastAsia="Times New Roman"/>
+          <w:color w:val="000000"/>
+          <w:sz w:val="24"/>
+          <w:szCs w:val="24"/>
+          <w:lang w:val="en-MY" w:eastAsia="en-MY"/>
+        </w:rPr>
+        <w:t xml:space="preserve">Holds attributes of the eggs such as hatch time </w:t>
+      </w:r>
+      <w:proofErr w:type="gramStart"/>
+      <w:r>
+        <w:rPr>
+          <w:rFonts w:eastAsia="Times New Roman"/>
+          <w:color w:val="000000"/>
+          <w:sz w:val="24"/>
+          <w:szCs w:val="24"/>
+          <w:lang w:val="en-MY" w:eastAsia="en-MY"/>
+        </w:rPr>
+        <w:t>needed</w:t>
+      </w:r>
+      <w:proofErr w:type="gramEnd"/>
+      <w:r>
+        <w:rPr>
+          <w:rFonts w:eastAsia="Times New Roman"/>
+          <w:color w:val="000000"/>
+          <w:sz w:val="24"/>
+          <w:szCs w:val="24"/>
+          <w:lang w:val="en-MY" w:eastAsia="en-MY"/>
+        </w:rPr>
+        <w:t xml:space="preserve"> and type of dinosaur hatched.</w:t>
+      </w:r>
+    </w:p>
+    <w:p>
+      <w:pPr>
+        <w:spacing w:line="240" w:lineRule="auto"/>
+        <w:rPr>
+          <w:rFonts w:ascii="Times New Roman" w:eastAsia="Times New Roman" w:hAnsi="Times New Roman" w:cs="Times New Roman"/>
+          <w:sz w:val="24"/>
+          <w:szCs w:val="24"/>
+          <w:lang w:val="en-MY" w:eastAsia="en-MY"/>
+        </w:rPr>
+      </w:pPr>
+      <w:r>
+        <w:rPr>
+          <w:rFonts w:eastAsia="Times New Roman"/>
+          <w:color w:val="000000"/>
+          <w:sz w:val="24"/>
+          <w:szCs w:val="24"/>
+          <w:lang w:val="en-MY" w:eastAsia="en-MY"/>
+        </w:rPr>
+        <w:t xml:space="preserve">If Eggs are picked up and carried in a player’s inventory, override super’s </w:t>
+      </w:r>
+      <w:proofErr w:type="gramStart"/>
+      <w:r>
+        <w:rPr>
+          <w:rFonts w:eastAsia="Times New Roman"/>
+          <w:color w:val="000000"/>
+          <w:sz w:val="24"/>
+          <w:szCs w:val="24"/>
+          <w:lang w:val="en-MY" w:eastAsia="en-MY"/>
+        </w:rPr>
+        <w:t>tick(</w:t>
+      </w:r>
+      <w:proofErr w:type="gramEnd"/>
+      <w:r>
+        <w:rPr>
+          <w:rFonts w:eastAsia="Times New Roman"/>
+          <w:color w:val="000000"/>
+          <w:sz w:val="24"/>
+          <w:szCs w:val="24"/>
+          <w:lang w:val="en-MY" w:eastAsia="en-MY"/>
+        </w:rPr>
+        <w:t>) method is overridden to ensure that they won’t incubate or hatch.</w:t>
+      </w:r>
+    </w:p>
+    <w:p>
+      <w:pPr>
+        <w:spacing w:line="240" w:lineRule="auto"/>
+        <w:rPr>
+          <w:rFonts w:ascii="Times New Roman" w:eastAsia="Times New Roman" w:hAnsi="Times New Roman" w:cs="Times New Roman"/>
+          <w:sz w:val="24"/>
+          <w:szCs w:val="24"/>
+          <w:lang w:val="en-MY" w:eastAsia="en-MY"/>
+        </w:rPr>
+      </w:pPr>
+      <w:r>
+        <w:rPr>
+          <w:rFonts w:eastAsia="Times New Roman"/>
+          <w:color w:val="000000"/>
+          <w:sz w:val="24"/>
+          <w:szCs w:val="24"/>
+          <w:lang w:val="en-MY" w:eastAsia="en-MY"/>
+        </w:rPr>
+        <w:t>If an egg is placed on the ground (</w:t>
+      </w:r>
+      <w:proofErr w:type="spellStart"/>
+      <w:r>
+        <w:rPr>
+          <w:rFonts w:eastAsia="Times New Roman"/>
+          <w:color w:val="000000"/>
+          <w:sz w:val="24"/>
+          <w:szCs w:val="24"/>
+          <w:lang w:val="en-MY" w:eastAsia="en-MY"/>
+        </w:rPr>
+        <w:t>getInventory.remove</w:t>
+      </w:r>
+      <w:proofErr w:type="spellEnd"/>
+      <w:r>
+        <w:rPr>
+          <w:rFonts w:eastAsia="Times New Roman"/>
+          <w:color w:val="000000"/>
+          <w:sz w:val="24"/>
+          <w:szCs w:val="24"/>
+          <w:lang w:val="en-MY" w:eastAsia="en-MY"/>
+        </w:rPr>
+        <w:t>()) or laid by a dinosaur (</w:t>
+      </w:r>
+      <w:proofErr w:type="spellStart"/>
+      <w:r>
+        <w:rPr>
+          <w:rFonts w:eastAsia="Times New Roman"/>
+          <w:color w:val="000000"/>
+          <w:sz w:val="24"/>
+          <w:szCs w:val="24"/>
+          <w:lang w:val="en-MY" w:eastAsia="en-MY"/>
+        </w:rPr>
+        <w:t>layEggAction</w:t>
+      </w:r>
+      <w:proofErr w:type="spellEnd"/>
+      <w:r>
+        <w:rPr>
+          <w:rFonts w:eastAsia="Times New Roman"/>
+          <w:color w:val="000000"/>
+          <w:sz w:val="24"/>
+          <w:szCs w:val="24"/>
+          <w:lang w:val="en-MY" w:eastAsia="en-MY"/>
+        </w:rPr>
+        <w:t xml:space="preserve">), override super’s </w:t>
+      </w:r>
+      <w:proofErr w:type="gramStart"/>
+      <w:r>
+        <w:rPr>
+          <w:rFonts w:eastAsia="Times New Roman"/>
+          <w:color w:val="000000"/>
+          <w:sz w:val="24"/>
+          <w:szCs w:val="24"/>
+          <w:lang w:val="en-MY" w:eastAsia="en-MY"/>
+        </w:rPr>
+        <w:t>tick(</w:t>
+      </w:r>
+      <w:proofErr w:type="gramEnd"/>
+      <w:r>
+        <w:rPr>
+          <w:rFonts w:eastAsia="Times New Roman"/>
+          <w:color w:val="000000"/>
+          <w:sz w:val="24"/>
+          <w:szCs w:val="24"/>
+          <w:lang w:val="en-MY" w:eastAsia="en-MY"/>
+        </w:rPr>
+        <w:t>) method to start the countdown until the egg is hatched.</w:t>
       </w:r>
     </w:p>
     <w:p>
@@ -9617,69 +10301,56 @@
           <w:lang w:val="en-MY" w:eastAsia="en-MY"/>
         </w:rPr>
       </w:pPr>
-      <w:r>
-        <w:rPr>
-          <w:rFonts w:ascii="Times New Roman" w:eastAsia="Times New Roman" w:hAnsi="Times New Roman" w:cs="Times New Roman"/>
-          <w:sz w:val="24"/>
-          <w:szCs w:val="24"/>
-          <w:lang w:val="en-MY" w:eastAsia="en-MY"/>
-        </w:rPr>
-        <w:br/>
-      </w:r>
-      <w:r>
-        <w:rPr>
-          <w:rFonts w:ascii="Times New Roman" w:eastAsia="Times New Roman" w:hAnsi="Times New Roman" w:cs="Times New Roman"/>
-          <w:sz w:val="24"/>
-          <w:szCs w:val="24"/>
-          <w:lang w:val="en-MY" w:eastAsia="en-MY"/>
-        </w:rPr>
-        <w:br/>
-      </w:r>
-      <w:r>
-        <w:rPr>
-          <w:rFonts w:eastAsia="Times New Roman"/>
-          <w:b/>
-          <w:bCs/>
-          <w:color w:val="000000"/>
-          <w:sz w:val="24"/>
-          <w:szCs w:val="24"/>
-          <w:u w:val="single"/>
-          <w:lang w:val="en-MY" w:eastAsia="en-MY"/>
-        </w:rPr>
-        <w:t xml:space="preserve">Interaction Diagram of </w:t>
-      </w:r>
-      <w:proofErr w:type="spellStart"/>
-      <w:r>
-        <w:rPr>
-          <w:rFonts w:eastAsia="Times New Roman"/>
-          <w:b/>
-          <w:bCs/>
-          <w:color w:val="000000"/>
-          <w:sz w:val="24"/>
-          <w:szCs w:val="24"/>
-          <w:u w:val="single"/>
-          <w:lang w:val="en-MY" w:eastAsia="en-MY"/>
-        </w:rPr>
-        <w:t>BuyItem</w:t>
-      </w:r>
-      <w:proofErr w:type="spellEnd"/>
-    </w:p>
-    <w:p>
-      <w:pPr>
-        <w:spacing w:before="240" w:after="240" w:line="240" w:lineRule="auto"/>
-        <w:jc w:val="both"/>
-        <w:rPr>
-          <w:rFonts w:ascii="Times New Roman" w:eastAsia="Times New Roman" w:hAnsi="Times New Roman" w:cs="Times New Roman"/>
-          <w:sz w:val="24"/>
-          <w:szCs w:val="24"/>
-          <w:lang w:val="en-MY" w:eastAsia="en-MY"/>
-        </w:rPr>
-      </w:pPr>
-      <w:r>
-        <w:rPr>
-          <w:rFonts w:ascii="Times New Roman" w:eastAsia="Times New Roman" w:hAnsi="Times New Roman" w:cs="Times New Roman"/>
-          <w:b/>
-          <w:bCs/>
+    </w:p>
+    <w:p>
+      <w:pPr>
+        <w:spacing w:line="240" w:lineRule="auto"/>
+        <w:jc w:val="both"/>
+        <w:rPr>
+          <w:rFonts w:ascii="Times New Roman" w:eastAsia="Times New Roman" w:hAnsi="Times New Roman" w:cs="Times New Roman"/>
+          <w:sz w:val="24"/>
+          <w:szCs w:val="24"/>
+          <w:lang w:val="en-MY" w:eastAsia="en-MY"/>
+        </w:rPr>
+      </w:pPr>
+      <w:r>
+        <w:rPr>
+          <w:rFonts w:eastAsia="Times New Roman"/>
+          <w:b/>
+          <w:bCs/>
+          <w:color w:val="000000"/>
+          <w:sz w:val="24"/>
+          <w:szCs w:val="24"/>
+          <w:u w:val="single"/>
+          <w:lang w:val="en-MY" w:eastAsia="en-MY"/>
+        </w:rPr>
+        <w:t>Interaction Diagram of Egg</w:t>
+      </w:r>
+    </w:p>
+    <w:p>
+      <w:pPr>
+        <w:spacing w:line="240" w:lineRule="auto"/>
+        <w:rPr>
+          <w:rFonts w:ascii="Times New Roman" w:eastAsia="Times New Roman" w:hAnsi="Times New Roman" w:cs="Times New Roman"/>
+          <w:sz w:val="24"/>
+          <w:szCs w:val="24"/>
+          <w:lang w:val="en-MY" w:eastAsia="en-MY"/>
+        </w:rPr>
+      </w:pPr>
+    </w:p>
+    <w:p>
+      <w:pPr>
+        <w:spacing w:line="240" w:lineRule="auto"/>
+        <w:rPr>
+          <w:rFonts w:ascii="Times New Roman" w:eastAsia="Times New Roman" w:hAnsi="Times New Roman" w:cs="Times New Roman"/>
+          <w:sz w:val="24"/>
+          <w:szCs w:val="24"/>
+          <w:lang w:val="en-MY" w:eastAsia="en-MY"/>
+        </w:rPr>
+      </w:pPr>
+      <w:r>
+        <w:rPr>
+          <w:rFonts w:eastAsia="Times New Roman"/>
           <w:noProof/>
           <w:color w:val="000000"/>
           <w:sz w:val="24"/>
@@ -9688,10 +10359,10 @@
           <w:lang w:val="en-MY" w:eastAsia="en-MY"/>
         </w:rPr>
         <w:drawing>
-          <wp:inline distT="0" distB="0" distL="0" distR="0" wp14:anchorId="6F596097" wp14:editId="2676B6DE">
-            <wp:extent cx="5733415" cy="5638165"/>
-            <wp:effectExtent l="0" t="0" r="635" b="635"/>
-            <wp:docPr id="13" name="Picture 13"/>
+          <wp:inline distT="0" distB="0" distL="0" distR="0" wp14:anchorId="1D7D34D2" wp14:editId="1D10FE68">
+            <wp:extent cx="5733415" cy="4371340"/>
+            <wp:effectExtent l="0" t="0" r="635" b="0"/>
+            <wp:docPr id="9" name="Picture 9"/>
             <wp:cNvGraphicFramePr>
               <a:graphicFrameLocks xmlns:a="http://schemas.openxmlformats.org/drawingml/2006/main" noChangeAspect="1"/>
             </wp:cNvGraphicFramePr>
@@ -9720,7 +10391,7 @@
                   <pic:spPr bwMode="auto">
                     <a:xfrm>
                       <a:off x="0" y="0"/>
-                      <a:ext cx="5733415" cy="5638165"/>
+                      <a:ext cx="5733415" cy="4371340"/>
                     </a:xfrm>
                     <a:prstGeom prst="rect">
                       <a:avLst/>
@@ -9739,57 +10410,138 @@
     </w:p>
     <w:p>
       <w:pPr>
+        <w:spacing w:after="240" w:line="240" w:lineRule="auto"/>
+        <w:rPr>
+          <w:rFonts w:ascii="Times New Roman" w:eastAsia="Times New Roman" w:hAnsi="Times New Roman" w:cs="Times New Roman"/>
+          <w:sz w:val="24"/>
+          <w:szCs w:val="24"/>
+          <w:lang w:val="en-MY" w:eastAsia="en-MY"/>
+        </w:rPr>
+      </w:pPr>
+      <w:r>
+        <w:rPr>
+          <w:rFonts w:ascii="Times New Roman" w:eastAsia="Times New Roman" w:hAnsi="Times New Roman" w:cs="Times New Roman"/>
+          <w:sz w:val="24"/>
+          <w:szCs w:val="24"/>
+          <w:lang w:val="en-MY" w:eastAsia="en-MY"/>
+        </w:rPr>
+        <w:br/>
+      </w:r>
+    </w:p>
+    <w:p>
+      <w:pPr>
         <w:spacing w:line="240" w:lineRule="auto"/>
         <w:rPr>
-          <w:rFonts w:ascii="Times New Roman" w:eastAsia="Times New Roman" w:hAnsi="Times New Roman" w:cs="Times New Roman"/>
-          <w:sz w:val="24"/>
-          <w:szCs w:val="24"/>
-          <w:lang w:val="en-MY" w:eastAsia="en-MY"/>
-        </w:rPr>
-      </w:pPr>
-      <w:r>
-        <w:rPr>
-          <w:rFonts w:eastAsia="Times New Roman"/>
-          <w:b/>
-          <w:bCs/>
-          <w:i/>
-          <w:iCs/>
-          <w:color w:val="000000"/>
-          <w:sz w:val="24"/>
-          <w:szCs w:val="24"/>
+          <w:rFonts w:eastAsia="Times New Roman"/>
+          <w:b/>
+          <w:bCs/>
+          <w:color w:val="000000"/>
+          <w:sz w:val="24"/>
+          <w:szCs w:val="24"/>
+          <w:u w:val="single"/>
+          <w:lang w:val="en-MY" w:eastAsia="en-MY"/>
+        </w:rPr>
+      </w:pPr>
+    </w:p>
+    <w:p>
+      <w:pPr>
+        <w:spacing w:line="240" w:lineRule="auto"/>
+        <w:rPr>
+          <w:rFonts w:eastAsia="Times New Roman"/>
+          <w:b/>
+          <w:bCs/>
+          <w:color w:val="000000"/>
+          <w:sz w:val="24"/>
+          <w:szCs w:val="24"/>
+          <w:u w:val="single"/>
+          <w:lang w:val="en-MY" w:eastAsia="en-MY"/>
+        </w:rPr>
+      </w:pPr>
+    </w:p>
+    <w:p>
+      <w:pPr>
+        <w:spacing w:line="240" w:lineRule="auto"/>
+        <w:rPr>
+          <w:rFonts w:eastAsia="Times New Roman"/>
+          <w:b/>
+          <w:bCs/>
+          <w:color w:val="000000"/>
+          <w:sz w:val="24"/>
+          <w:szCs w:val="24"/>
+          <w:u w:val="single"/>
+          <w:lang w:val="en-MY" w:eastAsia="en-MY"/>
+        </w:rPr>
+      </w:pPr>
+    </w:p>
+    <w:p>
+      <w:pPr>
+        <w:spacing w:line="240" w:lineRule="auto"/>
+        <w:rPr>
+          <w:rFonts w:ascii="Times New Roman" w:eastAsia="Times New Roman" w:hAnsi="Times New Roman" w:cs="Times New Roman"/>
+          <w:sz w:val="24"/>
+          <w:szCs w:val="24"/>
+          <w:lang w:val="en-MY" w:eastAsia="en-MY"/>
+        </w:rPr>
+      </w:pPr>
+      <w:proofErr w:type="spellStart"/>
+      <w:r>
+        <w:rPr>
+          <w:rFonts w:eastAsia="Times New Roman"/>
+          <w:b/>
+          <w:bCs/>
+          <w:color w:val="000000"/>
+          <w:sz w:val="24"/>
+          <w:szCs w:val="24"/>
+          <w:u w:val="single"/>
           <w:lang w:val="en-MY" w:eastAsia="en-MY"/>
         </w:rPr>
         <w:lastRenderedPageBreak/>
-        <w:t>Items</w:t>
-      </w:r>
-      <w:r>
-        <w:rPr>
-          <w:rFonts w:eastAsia="Times New Roman"/>
-          <w:b/>
-          <w:bCs/>
-          <w:color w:val="000000"/>
-          <w:sz w:val="24"/>
-          <w:szCs w:val="24"/>
-          <w:lang w:val="en-MY" w:eastAsia="en-MY"/>
-        </w:rPr>
-        <w:t xml:space="preserve"> </w:t>
-      </w:r>
-      <w:proofErr w:type="spellStart"/>
-      <w:r>
-        <w:rPr>
-          <w:rFonts w:eastAsia="Times New Roman"/>
-          <w:b/>
-          <w:bCs/>
-          <w:i/>
-          <w:iCs/>
-          <w:color w:val="000000"/>
-          <w:sz w:val="24"/>
-          <w:szCs w:val="24"/>
-          <w:lang w:val="en-MY" w:eastAsia="en-MY"/>
-        </w:rPr>
-        <w:t>misc</w:t>
-      </w:r>
-      <w:proofErr w:type="spellEnd"/>
+        <w:t>LaserGun</w:t>
+      </w:r>
+      <w:proofErr w:type="spellEnd"/>
+      <w:r>
+        <w:rPr>
+          <w:rFonts w:eastAsia="Times New Roman"/>
+          <w:b/>
+          <w:bCs/>
+          <w:color w:val="000000"/>
+          <w:sz w:val="24"/>
+          <w:szCs w:val="24"/>
+          <w:u w:val="single"/>
+          <w:lang w:val="en-MY" w:eastAsia="en-MY"/>
+        </w:rPr>
+        <w:t xml:space="preserve"> extends abstract class </w:t>
+      </w:r>
+      <w:proofErr w:type="spellStart"/>
+      <w:proofErr w:type="gramStart"/>
+      <w:r>
+        <w:rPr>
+          <w:rFonts w:eastAsia="Times New Roman"/>
+          <w:b/>
+          <w:bCs/>
+          <w:color w:val="000000"/>
+          <w:sz w:val="24"/>
+          <w:szCs w:val="24"/>
+          <w:u w:val="single"/>
+          <w:lang w:val="en-MY" w:eastAsia="en-MY"/>
+        </w:rPr>
+        <w:t>WeaponItem</w:t>
+      </w:r>
+      <w:proofErr w:type="spellEnd"/>
+      <w:proofErr w:type="gramEnd"/>
+      <w:r>
+        <w:rPr>
+          <w:rFonts w:eastAsia="Times New Roman"/>
+          <w:b/>
+          <w:bCs/>
+          <w:color w:val="000000"/>
+          <w:sz w:val="24"/>
+          <w:szCs w:val="24"/>
+          <w:u w:val="single"/>
+          <w:lang w:val="en-MY" w:eastAsia="en-MY"/>
+        </w:rPr>
+        <w:t> </w:t>
+      </w:r>
     </w:p>
     <w:p>
       <w:pPr>
@@ -9801,6 +10553,16 @@
           <w:lang w:val="en-MY" w:eastAsia="en-MY"/>
         </w:rPr>
       </w:pPr>
+      <w:r>
+        <w:rPr>
+          <w:rFonts w:eastAsia="Times New Roman"/>
+          <w:color w:val="000000"/>
+          <w:sz w:val="24"/>
+          <w:szCs w:val="24"/>
+          <w:lang w:val="en-MY" w:eastAsia="en-MY"/>
+        </w:rPr>
+        <w:t>This class represents a laser weapon used to kill dinosaurs for population control or to provide food for the Allosaurs. </w:t>
+      </w:r>
     </w:p>
     <w:p>
       <w:pPr>
@@ -9812,33 +10574,72 @@
           <w:lang w:val="en-MY" w:eastAsia="en-MY"/>
         </w:rPr>
       </w:pPr>
-      <w:proofErr w:type="spellStart"/>
-      <w:r>
-        <w:rPr>
-          <w:rFonts w:eastAsia="Times New Roman"/>
-          <w:b/>
-          <w:bCs/>
-          <w:color w:val="000000"/>
-          <w:sz w:val="24"/>
-          <w:szCs w:val="24"/>
-          <w:u w:val="single"/>
-          <w:lang w:val="en-MY" w:eastAsia="en-MY"/>
-        </w:rPr>
-        <w:t>PortableItem</w:t>
-      </w:r>
-      <w:proofErr w:type="spellEnd"/>
-      <w:r>
-        <w:rPr>
-          <w:rFonts w:eastAsia="Times New Roman"/>
-          <w:b/>
-          <w:bCs/>
-          <w:color w:val="000000"/>
-          <w:sz w:val="24"/>
-          <w:szCs w:val="24"/>
-          <w:u w:val="single"/>
-          <w:lang w:val="en-MY" w:eastAsia="en-MY"/>
-        </w:rPr>
-        <w:t xml:space="preserve"> extends </w:t>
+      <w:r>
+        <w:rPr>
+          <w:rFonts w:eastAsia="Times New Roman"/>
+          <w:color w:val="000000"/>
+          <w:sz w:val="24"/>
+          <w:szCs w:val="24"/>
+          <w:lang w:val="en-MY" w:eastAsia="en-MY"/>
+        </w:rPr>
+        <w:t>Will use a constructor with an actor (</w:t>
+      </w:r>
+      <w:proofErr w:type="spellStart"/>
+      <w:r>
+        <w:rPr>
+          <w:rFonts w:eastAsia="Times New Roman"/>
+          <w:color w:val="000000"/>
+          <w:sz w:val="24"/>
+          <w:szCs w:val="24"/>
+          <w:lang w:val="en-MY" w:eastAsia="en-MY"/>
+        </w:rPr>
+        <w:t>e.g</w:t>
+      </w:r>
+      <w:proofErr w:type="spellEnd"/>
+      <w:r>
+        <w:rPr>
+          <w:rFonts w:eastAsia="Times New Roman"/>
+          <w:color w:val="000000"/>
+          <w:sz w:val="24"/>
+          <w:szCs w:val="24"/>
+          <w:lang w:val="en-MY" w:eastAsia="en-MY"/>
+        </w:rPr>
+        <w:t xml:space="preserve"> Stegosaur) as input and reduce the actors HP by a set amount depending on the weapon used.</w:t>
+      </w:r>
+    </w:p>
+    <w:p>
+      <w:pPr>
+        <w:spacing w:line="240" w:lineRule="auto"/>
+        <w:rPr>
+          <w:rFonts w:ascii="Times New Roman" w:eastAsia="Times New Roman" w:hAnsi="Times New Roman" w:cs="Times New Roman"/>
+          <w:sz w:val="24"/>
+          <w:szCs w:val="24"/>
+          <w:lang w:val="en-MY" w:eastAsia="en-MY"/>
+        </w:rPr>
+      </w:pPr>
+    </w:p>
+    <w:p>
+      <w:pPr>
+        <w:spacing w:line="240" w:lineRule="auto"/>
+        <w:rPr>
+          <w:rFonts w:ascii="Times New Roman" w:eastAsia="Times New Roman" w:hAnsi="Times New Roman" w:cs="Times New Roman"/>
+          <w:sz w:val="24"/>
+          <w:szCs w:val="24"/>
+          <w:lang w:val="en-MY" w:eastAsia="en-MY"/>
+        </w:rPr>
+      </w:pPr>
+      <w:r>
+        <w:rPr>
+          <w:rFonts w:eastAsia="Times New Roman"/>
+          <w:b/>
+          <w:bCs/>
+          <w:color w:val="000000"/>
+          <w:sz w:val="24"/>
+          <w:szCs w:val="24"/>
+          <w:u w:val="single"/>
+          <w:lang w:val="en-MY" w:eastAsia="en-MY"/>
+        </w:rPr>
+        <w:t xml:space="preserve">Vending Machine extends </w:t>
       </w:r>
       <w:proofErr w:type="gramStart"/>
       <w:r>
@@ -9852,7 +10653,7 @@
           <w:u w:val="single"/>
           <w:lang w:val="en-MY" w:eastAsia="en-MY"/>
         </w:rPr>
-        <w:t>Item</w:t>
+        <w:t>Ground</w:t>
       </w:r>
       <w:proofErr w:type="gramEnd"/>
     </w:p>
@@ -9874,29 +10675,51 @@
           <w:szCs w:val="24"/>
           <w:lang w:val="en-MY" w:eastAsia="en-MY"/>
         </w:rPr>
-        <w:t xml:space="preserve">This is the base class for </w:t>
-      </w:r>
-      <w:proofErr w:type="gramStart"/>
-      <w:r>
-        <w:rPr>
-          <w:rFonts w:eastAsia="Times New Roman"/>
-          <w:color w:val="000000"/>
-          <w:sz w:val="24"/>
-          <w:szCs w:val="24"/>
-          <w:lang w:val="en-MY" w:eastAsia="en-MY"/>
-        </w:rPr>
-        <w:t>any and all</w:t>
-      </w:r>
-      <w:proofErr w:type="gramEnd"/>
-      <w:r>
-        <w:rPr>
-          <w:rFonts w:eastAsia="Times New Roman"/>
-          <w:color w:val="000000"/>
-          <w:sz w:val="24"/>
-          <w:szCs w:val="24"/>
-          <w:lang w:val="en-MY" w:eastAsia="en-MY"/>
-        </w:rPr>
-        <w:t xml:space="preserve"> items that can be picked up and dropped.</w:t>
+        <w:t xml:space="preserve">This class represents the vending machine and has a stored amount of </w:t>
+      </w:r>
+      <w:proofErr w:type="spellStart"/>
+      <w:r>
+        <w:rPr>
+          <w:rFonts w:eastAsia="Times New Roman"/>
+          <w:color w:val="000000"/>
+          <w:sz w:val="24"/>
+          <w:szCs w:val="24"/>
+          <w:lang w:val="en-MY" w:eastAsia="en-MY"/>
+        </w:rPr>
+        <w:t>EcoPoints</w:t>
+      </w:r>
+      <w:proofErr w:type="spellEnd"/>
+      <w:r>
+        <w:rPr>
+          <w:rFonts w:eastAsia="Times New Roman"/>
+          <w:color w:val="000000"/>
+          <w:sz w:val="24"/>
+          <w:szCs w:val="24"/>
+          <w:lang w:val="en-MY" w:eastAsia="en-MY"/>
+        </w:rPr>
+        <w:t xml:space="preserve"> as a static variable. All actions that result in </w:t>
+      </w:r>
+      <w:proofErr w:type="spellStart"/>
+      <w:r>
+        <w:rPr>
+          <w:rFonts w:eastAsia="Times New Roman"/>
+          <w:color w:val="000000"/>
+          <w:sz w:val="24"/>
+          <w:szCs w:val="24"/>
+          <w:lang w:val="en-MY" w:eastAsia="en-MY"/>
+        </w:rPr>
+        <w:t>EcoPoint</w:t>
+      </w:r>
+      <w:proofErr w:type="spellEnd"/>
+      <w:r>
+        <w:rPr>
+          <w:rFonts w:eastAsia="Times New Roman"/>
+          <w:color w:val="000000"/>
+          <w:sz w:val="24"/>
+          <w:szCs w:val="24"/>
+          <w:lang w:val="en-MY" w:eastAsia="en-MY"/>
+        </w:rPr>
+        <w:t xml:space="preserve"> rewards will accumulate in the static variable. Also contains all purchasable items with their prices.</w:t>
       </w:r>
     </w:p>
     <w:p>
@@ -9917,51 +10740,7 @@
           <w:szCs w:val="24"/>
           <w:lang w:val="en-MY" w:eastAsia="en-MY"/>
         </w:rPr>
-        <w:t xml:space="preserve">If the item can be picked up, </w:t>
-      </w:r>
-      <w:proofErr w:type="spellStart"/>
-      <w:r>
-        <w:rPr>
-          <w:rFonts w:eastAsia="Times New Roman"/>
-          <w:color w:val="000000"/>
-          <w:sz w:val="24"/>
-          <w:szCs w:val="24"/>
-          <w:lang w:val="en-MY" w:eastAsia="en-MY"/>
-        </w:rPr>
-        <w:t>PortableItem</w:t>
-      </w:r>
-      <w:proofErr w:type="spellEnd"/>
-      <w:r>
-        <w:rPr>
-          <w:rFonts w:eastAsia="Times New Roman"/>
-          <w:color w:val="000000"/>
-          <w:sz w:val="24"/>
-          <w:szCs w:val="24"/>
-          <w:lang w:val="en-MY" w:eastAsia="en-MY"/>
-        </w:rPr>
-        <w:t xml:space="preserve"> will call super’s constructor and will have a </w:t>
-      </w:r>
-      <w:proofErr w:type="spellStart"/>
-      <w:r>
-        <w:rPr>
-          <w:rFonts w:eastAsia="Times New Roman"/>
-          <w:color w:val="000000"/>
-          <w:sz w:val="24"/>
-          <w:szCs w:val="24"/>
-          <w:lang w:val="en-MY" w:eastAsia="en-MY"/>
-        </w:rPr>
-        <w:t>boolean</w:t>
-      </w:r>
-      <w:proofErr w:type="spellEnd"/>
-      <w:r>
-        <w:rPr>
-          <w:rFonts w:eastAsia="Times New Roman"/>
-          <w:color w:val="000000"/>
-          <w:sz w:val="24"/>
-          <w:szCs w:val="24"/>
-          <w:lang w:val="en-MY" w:eastAsia="en-MY"/>
-        </w:rPr>
-        <w:t xml:space="preserve"> attribute type called portable that returns true, else false if the item is not portable. This class also deals with removing items from a player’s inventory when it is consumed.</w:t>
+        <w:t>Players are not able to enter (step on) the vending machine and can only use the vending machine while adjacent to it.</w:t>
       </w:r>
     </w:p>
     <w:p>
@@ -9974,1199 +10753,25 @@
           <w:lang w:val="en-MY" w:eastAsia="en-MY"/>
         </w:rPr>
       </w:pPr>
+      <w:r>
+        <w:rPr>
+          <w:rFonts w:eastAsia="Times New Roman"/>
+          <w:color w:val="000000"/>
+          <w:sz w:val="24"/>
+          <w:szCs w:val="24"/>
+          <w:lang w:val="en-MY" w:eastAsia="en-MY"/>
+        </w:rPr>
+        <w:t>Displays an item menu for the player to make a purchase.</w:t>
+      </w:r>
     </w:p>
     <w:p>
       <w:pPr>
         <w:spacing w:line="240" w:lineRule="auto"/>
         <w:rPr>
-          <w:rFonts w:ascii="Times New Roman" w:eastAsia="Times New Roman" w:hAnsi="Times New Roman" w:cs="Times New Roman"/>
-          <w:sz w:val="24"/>
-          <w:szCs w:val="24"/>
-          <w:lang w:val="en-MY" w:eastAsia="en-MY"/>
-        </w:rPr>
-      </w:pPr>
-      <w:proofErr w:type="spellStart"/>
-      <w:r>
-        <w:rPr>
-          <w:rFonts w:eastAsia="Times New Roman"/>
-          <w:b/>
-          <w:bCs/>
-          <w:color w:val="000000"/>
-          <w:sz w:val="24"/>
-          <w:szCs w:val="24"/>
-          <w:u w:val="single"/>
-          <w:lang w:val="en-MY" w:eastAsia="en-MY"/>
-        </w:rPr>
-        <w:t>EdibleItem</w:t>
-      </w:r>
-      <w:proofErr w:type="spellEnd"/>
-      <w:r>
-        <w:rPr>
-          <w:rFonts w:eastAsia="Times New Roman"/>
-          <w:b/>
-          <w:bCs/>
-          <w:color w:val="000000"/>
-          <w:sz w:val="24"/>
-          <w:szCs w:val="24"/>
-          <w:u w:val="single"/>
-          <w:lang w:val="en-MY" w:eastAsia="en-MY"/>
-        </w:rPr>
-        <w:t xml:space="preserve"> abstract class extends </w:t>
-      </w:r>
-      <w:proofErr w:type="spellStart"/>
-      <w:proofErr w:type="gramStart"/>
-      <w:r>
-        <w:rPr>
-          <w:rFonts w:eastAsia="Times New Roman"/>
-          <w:b/>
-          <w:bCs/>
-          <w:color w:val="000000"/>
-          <w:sz w:val="24"/>
-          <w:szCs w:val="24"/>
-          <w:u w:val="single"/>
-          <w:lang w:val="en-MY" w:eastAsia="en-MY"/>
-        </w:rPr>
-        <w:t>PortableItem</w:t>
-      </w:r>
-      <w:proofErr w:type="spellEnd"/>
-      <w:proofErr w:type="gramEnd"/>
-      <w:r>
-        <w:rPr>
-          <w:rFonts w:eastAsia="Times New Roman"/>
-          <w:b/>
-          <w:bCs/>
-          <w:color w:val="000000"/>
-          <w:sz w:val="24"/>
-          <w:szCs w:val="24"/>
-          <w:u w:val="single"/>
-          <w:lang w:val="en-MY" w:eastAsia="en-MY"/>
-        </w:rPr>
-        <w:t> </w:t>
-      </w:r>
-    </w:p>
-    <w:p>
-      <w:pPr>
-        <w:spacing w:line="240" w:lineRule="auto"/>
-        <w:rPr>
-          <w:rFonts w:ascii="Times New Roman" w:eastAsia="Times New Roman" w:hAnsi="Times New Roman" w:cs="Times New Roman"/>
-          <w:sz w:val="24"/>
-          <w:szCs w:val="24"/>
-          <w:lang w:val="en-MY" w:eastAsia="en-MY"/>
-        </w:rPr>
-      </w:pPr>
-      <w:r>
-        <w:rPr>
-          <w:rFonts w:eastAsia="Times New Roman"/>
-          <w:color w:val="000000"/>
-          <w:sz w:val="24"/>
-          <w:szCs w:val="24"/>
-          <w:lang w:val="en-MY" w:eastAsia="en-MY"/>
-        </w:rPr>
-        <w:t xml:space="preserve">This abstract class represents all edible items. Manages the corpses of dinosaurs, vegetarian and carnivore meal kits, fruit and all dinosaur eggs. Allows for further implementation of other edible </w:t>
-      </w:r>
-      <w:proofErr w:type="gramStart"/>
-      <w:r>
-        <w:rPr>
-          <w:rFonts w:eastAsia="Times New Roman"/>
-          <w:color w:val="000000"/>
-          <w:sz w:val="24"/>
-          <w:szCs w:val="24"/>
-          <w:lang w:val="en-MY" w:eastAsia="en-MY"/>
-        </w:rPr>
-        <w:t>items .</w:t>
-      </w:r>
-      <w:proofErr w:type="gramEnd"/>
-    </w:p>
-    <w:p>
-      <w:pPr>
-        <w:spacing w:line="240" w:lineRule="auto"/>
-        <w:rPr>
-          <w:rFonts w:ascii="Times New Roman" w:eastAsia="Times New Roman" w:hAnsi="Times New Roman" w:cs="Times New Roman"/>
-          <w:sz w:val="24"/>
-          <w:szCs w:val="24"/>
-          <w:lang w:val="en-MY" w:eastAsia="en-MY"/>
-        </w:rPr>
-      </w:pPr>
-    </w:p>
-    <w:p>
-      <w:pPr>
-        <w:spacing w:line="240" w:lineRule="auto"/>
-        <w:rPr>
-          <w:rFonts w:ascii="Times New Roman" w:eastAsia="Times New Roman" w:hAnsi="Times New Roman" w:cs="Times New Roman"/>
-          <w:sz w:val="24"/>
-          <w:szCs w:val="24"/>
-          <w:lang w:val="en-MY" w:eastAsia="en-MY"/>
-        </w:rPr>
-      </w:pPr>
-      <w:r>
-        <w:rPr>
-          <w:rFonts w:eastAsia="Times New Roman"/>
-          <w:b/>
-          <w:bCs/>
-          <w:color w:val="000000"/>
-          <w:sz w:val="24"/>
-          <w:szCs w:val="24"/>
-          <w:u w:val="single"/>
-          <w:lang w:val="en-MY" w:eastAsia="en-MY"/>
-        </w:rPr>
-        <w:t xml:space="preserve">Egg extends </w:t>
-      </w:r>
-      <w:proofErr w:type="spellStart"/>
-      <w:proofErr w:type="gramStart"/>
-      <w:r>
-        <w:rPr>
-          <w:rFonts w:eastAsia="Times New Roman"/>
-          <w:b/>
-          <w:bCs/>
-          <w:color w:val="000000"/>
-          <w:sz w:val="24"/>
-          <w:szCs w:val="24"/>
-          <w:u w:val="single"/>
-          <w:lang w:val="en-MY" w:eastAsia="en-MY"/>
-        </w:rPr>
-        <w:t>PortableItem</w:t>
-      </w:r>
-      <w:proofErr w:type="spellEnd"/>
-      <w:proofErr w:type="gramEnd"/>
-    </w:p>
-    <w:p>
-      <w:pPr>
-        <w:spacing w:line="240" w:lineRule="auto"/>
-        <w:rPr>
-          <w:rFonts w:ascii="Times New Roman" w:eastAsia="Times New Roman" w:hAnsi="Times New Roman" w:cs="Times New Roman"/>
-          <w:sz w:val="24"/>
-          <w:szCs w:val="24"/>
-          <w:lang w:val="en-MY" w:eastAsia="en-MY"/>
-        </w:rPr>
-      </w:pPr>
-      <w:r>
-        <w:rPr>
-          <w:rFonts w:eastAsia="Times New Roman"/>
-          <w:color w:val="000000"/>
-          <w:sz w:val="24"/>
-          <w:szCs w:val="24"/>
-          <w:lang w:val="en-MY" w:eastAsia="en-MY"/>
-        </w:rPr>
-        <w:t>Contains all current and future dinosaur eggs and their characteristics. This allows for future modifications to all eggs and lessens unnecessary code. </w:t>
-      </w:r>
-    </w:p>
-    <w:p>
-      <w:pPr>
-        <w:spacing w:line="240" w:lineRule="auto"/>
-        <w:rPr>
-          <w:rFonts w:ascii="Times New Roman" w:eastAsia="Times New Roman" w:hAnsi="Times New Roman" w:cs="Times New Roman"/>
-          <w:sz w:val="24"/>
-          <w:szCs w:val="24"/>
-          <w:lang w:val="en-MY" w:eastAsia="en-MY"/>
-        </w:rPr>
-      </w:pPr>
-      <w:r>
-        <w:rPr>
-          <w:rFonts w:eastAsia="Times New Roman"/>
-          <w:color w:val="000000"/>
-          <w:sz w:val="24"/>
-          <w:szCs w:val="24"/>
-          <w:lang w:val="en-MY" w:eastAsia="en-MY"/>
-        </w:rPr>
-        <w:t xml:space="preserve">Holds attributes of the eggs such as hatch time </w:t>
-      </w:r>
-      <w:proofErr w:type="gramStart"/>
-      <w:r>
-        <w:rPr>
-          <w:rFonts w:eastAsia="Times New Roman"/>
-          <w:color w:val="000000"/>
-          <w:sz w:val="24"/>
-          <w:szCs w:val="24"/>
-          <w:lang w:val="en-MY" w:eastAsia="en-MY"/>
-        </w:rPr>
-        <w:t>needed</w:t>
-      </w:r>
-      <w:proofErr w:type="gramEnd"/>
-      <w:r>
-        <w:rPr>
-          <w:rFonts w:eastAsia="Times New Roman"/>
-          <w:color w:val="000000"/>
-          <w:sz w:val="24"/>
-          <w:szCs w:val="24"/>
-          <w:lang w:val="en-MY" w:eastAsia="en-MY"/>
-        </w:rPr>
-        <w:t xml:space="preserve"> and type of dinosaur hatched.</w:t>
-      </w:r>
-    </w:p>
-    <w:p>
-      <w:pPr>
-        <w:spacing w:line="240" w:lineRule="auto"/>
-        <w:rPr>
-          <w:rFonts w:ascii="Times New Roman" w:eastAsia="Times New Roman" w:hAnsi="Times New Roman" w:cs="Times New Roman"/>
-          <w:sz w:val="24"/>
-          <w:szCs w:val="24"/>
-          <w:lang w:val="en-MY" w:eastAsia="en-MY"/>
-        </w:rPr>
-      </w:pPr>
-      <w:r>
-        <w:rPr>
-          <w:rFonts w:eastAsia="Times New Roman"/>
-          <w:color w:val="000000"/>
-          <w:sz w:val="24"/>
-          <w:szCs w:val="24"/>
-          <w:lang w:val="en-MY" w:eastAsia="en-MY"/>
-        </w:rPr>
-        <w:t xml:space="preserve">If Eggs are picked up and carried in a player’s inventory, override super’s </w:t>
-      </w:r>
-      <w:proofErr w:type="gramStart"/>
-      <w:r>
-        <w:rPr>
-          <w:rFonts w:eastAsia="Times New Roman"/>
-          <w:color w:val="000000"/>
-          <w:sz w:val="24"/>
-          <w:szCs w:val="24"/>
-          <w:lang w:val="en-MY" w:eastAsia="en-MY"/>
-        </w:rPr>
-        <w:t>tick(</w:t>
-      </w:r>
-      <w:proofErr w:type="gramEnd"/>
-      <w:r>
-        <w:rPr>
-          <w:rFonts w:eastAsia="Times New Roman"/>
-          <w:color w:val="000000"/>
-          <w:sz w:val="24"/>
-          <w:szCs w:val="24"/>
-          <w:lang w:val="en-MY" w:eastAsia="en-MY"/>
-        </w:rPr>
-        <w:t>) method is overridden to ensure that they won’t incubate or hatch.</w:t>
-      </w:r>
-    </w:p>
-    <w:p>
-      <w:pPr>
-        <w:spacing w:line="240" w:lineRule="auto"/>
-        <w:rPr>
-          <w:rFonts w:ascii="Times New Roman" w:eastAsia="Times New Roman" w:hAnsi="Times New Roman" w:cs="Times New Roman"/>
-          <w:sz w:val="24"/>
-          <w:szCs w:val="24"/>
-          <w:lang w:val="en-MY" w:eastAsia="en-MY"/>
-        </w:rPr>
-      </w:pPr>
-      <w:r>
-        <w:rPr>
-          <w:rFonts w:eastAsia="Times New Roman"/>
-          <w:color w:val="000000"/>
-          <w:sz w:val="24"/>
-          <w:szCs w:val="24"/>
-          <w:lang w:val="en-MY" w:eastAsia="en-MY"/>
-        </w:rPr>
-        <w:t>If an egg is placed on the ground (</w:t>
-      </w:r>
-      <w:proofErr w:type="spellStart"/>
-      <w:r>
-        <w:rPr>
-          <w:rFonts w:eastAsia="Times New Roman"/>
-          <w:color w:val="000000"/>
-          <w:sz w:val="24"/>
-          <w:szCs w:val="24"/>
-          <w:lang w:val="en-MY" w:eastAsia="en-MY"/>
-        </w:rPr>
-        <w:t>getInventory.remove</w:t>
-      </w:r>
-      <w:proofErr w:type="spellEnd"/>
-      <w:r>
-        <w:rPr>
-          <w:rFonts w:eastAsia="Times New Roman"/>
-          <w:color w:val="000000"/>
-          <w:sz w:val="24"/>
-          <w:szCs w:val="24"/>
-          <w:lang w:val="en-MY" w:eastAsia="en-MY"/>
-        </w:rPr>
-        <w:t>()) or laid by a dinosaur (</w:t>
-      </w:r>
-      <w:proofErr w:type="spellStart"/>
-      <w:r>
-        <w:rPr>
-          <w:rFonts w:eastAsia="Times New Roman"/>
-          <w:color w:val="000000"/>
-          <w:sz w:val="24"/>
-          <w:szCs w:val="24"/>
-          <w:lang w:val="en-MY" w:eastAsia="en-MY"/>
-        </w:rPr>
-        <w:t>layEggAction</w:t>
-      </w:r>
-      <w:proofErr w:type="spellEnd"/>
-      <w:r>
-        <w:rPr>
-          <w:rFonts w:eastAsia="Times New Roman"/>
-          <w:color w:val="000000"/>
-          <w:sz w:val="24"/>
-          <w:szCs w:val="24"/>
-          <w:lang w:val="en-MY" w:eastAsia="en-MY"/>
-        </w:rPr>
-        <w:t xml:space="preserve">), override super’s </w:t>
-      </w:r>
-      <w:proofErr w:type="gramStart"/>
-      <w:r>
-        <w:rPr>
-          <w:rFonts w:eastAsia="Times New Roman"/>
-          <w:color w:val="000000"/>
-          <w:sz w:val="24"/>
-          <w:szCs w:val="24"/>
-          <w:lang w:val="en-MY" w:eastAsia="en-MY"/>
-        </w:rPr>
-        <w:t>tick(</w:t>
-      </w:r>
-      <w:proofErr w:type="gramEnd"/>
-      <w:r>
-        <w:rPr>
-          <w:rFonts w:eastAsia="Times New Roman"/>
-          <w:color w:val="000000"/>
-          <w:sz w:val="24"/>
-          <w:szCs w:val="24"/>
-          <w:lang w:val="en-MY" w:eastAsia="en-MY"/>
-        </w:rPr>
-        <w:t>) method to start the countdown until the egg is hatched.</w:t>
-      </w:r>
-    </w:p>
-    <w:p>
-      <w:pPr>
-        <w:spacing w:after="240" w:line="240" w:lineRule="auto"/>
-        <w:rPr>
-          <w:rFonts w:ascii="Times New Roman" w:eastAsia="Times New Roman" w:hAnsi="Times New Roman" w:cs="Times New Roman"/>
-          <w:sz w:val="24"/>
-          <w:szCs w:val="24"/>
-          <w:lang w:val="en-MY" w:eastAsia="en-MY"/>
-        </w:rPr>
-      </w:pPr>
-    </w:p>
-    <w:p>
-      <w:pPr>
-        <w:spacing w:line="240" w:lineRule="auto"/>
-        <w:jc w:val="both"/>
-        <w:rPr>
-          <w:rFonts w:eastAsia="Times New Roman"/>
-          <w:b/>
-          <w:bCs/>
-          <w:color w:val="000000"/>
-          <w:sz w:val="24"/>
-          <w:szCs w:val="24"/>
-          <w:u w:val="single"/>
-          <w:lang w:val="en-MY" w:eastAsia="en-MY"/>
-        </w:rPr>
-      </w:pPr>
-    </w:p>
-    <w:p>
-      <w:pPr>
-        <w:spacing w:line="240" w:lineRule="auto"/>
-        <w:jc w:val="both"/>
-        <w:rPr>
-          <w:rFonts w:eastAsia="Times New Roman"/>
-          <w:b/>
-          <w:bCs/>
-          <w:color w:val="000000"/>
-          <w:sz w:val="24"/>
-          <w:szCs w:val="24"/>
-          <w:u w:val="single"/>
-          <w:lang w:val="en-MY" w:eastAsia="en-MY"/>
-        </w:rPr>
-      </w:pPr>
-    </w:p>
-    <w:p>
-      <w:pPr>
-        <w:spacing w:line="240" w:lineRule="auto"/>
-        <w:jc w:val="both"/>
-        <w:rPr>
-          <w:rFonts w:eastAsia="Times New Roman"/>
-          <w:b/>
-          <w:bCs/>
-          <w:color w:val="000000"/>
-          <w:sz w:val="24"/>
-          <w:szCs w:val="24"/>
-          <w:u w:val="single"/>
-          <w:lang w:val="en-MY" w:eastAsia="en-MY"/>
-        </w:rPr>
-      </w:pPr>
-    </w:p>
-    <w:p>
-      <w:pPr>
-        <w:spacing w:line="240" w:lineRule="auto"/>
-        <w:jc w:val="both"/>
-        <w:rPr>
-          <w:rFonts w:eastAsia="Times New Roman"/>
-          <w:b/>
-          <w:bCs/>
-          <w:color w:val="000000"/>
-          <w:sz w:val="24"/>
-          <w:szCs w:val="24"/>
-          <w:u w:val="single"/>
-          <w:lang w:val="en-MY" w:eastAsia="en-MY"/>
-        </w:rPr>
-      </w:pPr>
-    </w:p>
-    <w:p>
-      <w:pPr>
-        <w:spacing w:line="240" w:lineRule="auto"/>
-        <w:jc w:val="both"/>
-        <w:rPr>
-          <w:rFonts w:eastAsia="Times New Roman"/>
-          <w:b/>
-          <w:bCs/>
-          <w:color w:val="000000"/>
-          <w:sz w:val="24"/>
-          <w:szCs w:val="24"/>
-          <w:u w:val="single"/>
-          <w:lang w:val="en-MY" w:eastAsia="en-MY"/>
-        </w:rPr>
-      </w:pPr>
-    </w:p>
-    <w:p>
-      <w:pPr>
-        <w:spacing w:line="240" w:lineRule="auto"/>
-        <w:jc w:val="both"/>
-        <w:rPr>
-          <w:rFonts w:eastAsia="Times New Roman"/>
-          <w:b/>
-          <w:bCs/>
-          <w:color w:val="000000"/>
-          <w:sz w:val="24"/>
-          <w:szCs w:val="24"/>
-          <w:u w:val="single"/>
-          <w:lang w:val="en-MY" w:eastAsia="en-MY"/>
-        </w:rPr>
-      </w:pPr>
-    </w:p>
-    <w:p>
-      <w:pPr>
-        <w:spacing w:line="240" w:lineRule="auto"/>
-        <w:jc w:val="both"/>
-        <w:rPr>
-          <w:rFonts w:eastAsia="Times New Roman"/>
-          <w:b/>
-          <w:bCs/>
-          <w:color w:val="000000"/>
-          <w:sz w:val="24"/>
-          <w:szCs w:val="24"/>
-          <w:u w:val="single"/>
-          <w:lang w:val="en-MY" w:eastAsia="en-MY"/>
-        </w:rPr>
-      </w:pPr>
-    </w:p>
-    <w:p>
-      <w:pPr>
-        <w:spacing w:line="240" w:lineRule="auto"/>
-        <w:jc w:val="both"/>
-        <w:rPr>
-          <w:rFonts w:eastAsia="Times New Roman"/>
-          <w:b/>
-          <w:bCs/>
-          <w:color w:val="000000"/>
-          <w:sz w:val="24"/>
-          <w:szCs w:val="24"/>
-          <w:u w:val="single"/>
-          <w:lang w:val="en-MY" w:eastAsia="en-MY"/>
-        </w:rPr>
-      </w:pPr>
-    </w:p>
-    <w:p>
-      <w:pPr>
-        <w:spacing w:line="240" w:lineRule="auto"/>
-        <w:jc w:val="both"/>
-        <w:rPr>
-          <w:rFonts w:eastAsia="Times New Roman"/>
-          <w:b/>
-          <w:bCs/>
-          <w:color w:val="000000"/>
-          <w:sz w:val="24"/>
-          <w:szCs w:val="24"/>
-          <w:u w:val="single"/>
-          <w:lang w:val="en-MY" w:eastAsia="en-MY"/>
-        </w:rPr>
-      </w:pPr>
-    </w:p>
-    <w:p>
-      <w:pPr>
-        <w:spacing w:line="240" w:lineRule="auto"/>
-        <w:jc w:val="both"/>
-        <w:rPr>
-          <w:rFonts w:eastAsia="Times New Roman"/>
-          <w:b/>
-          <w:bCs/>
-          <w:color w:val="000000"/>
-          <w:sz w:val="24"/>
-          <w:szCs w:val="24"/>
-          <w:u w:val="single"/>
-          <w:lang w:val="en-MY" w:eastAsia="en-MY"/>
-        </w:rPr>
-      </w:pPr>
-    </w:p>
-    <w:p>
-      <w:pPr>
-        <w:spacing w:line="240" w:lineRule="auto"/>
-        <w:jc w:val="both"/>
-        <w:rPr>
-          <w:rFonts w:eastAsia="Times New Roman"/>
-          <w:b/>
-          <w:bCs/>
-          <w:color w:val="000000"/>
-          <w:sz w:val="24"/>
-          <w:szCs w:val="24"/>
-          <w:u w:val="single"/>
-          <w:lang w:val="en-MY" w:eastAsia="en-MY"/>
-        </w:rPr>
-      </w:pPr>
-    </w:p>
-    <w:p>
-      <w:pPr>
-        <w:spacing w:line="240" w:lineRule="auto"/>
-        <w:jc w:val="both"/>
-        <w:rPr>
-          <w:rFonts w:eastAsia="Times New Roman"/>
-          <w:b/>
-          <w:bCs/>
-          <w:color w:val="000000"/>
-          <w:sz w:val="24"/>
-          <w:szCs w:val="24"/>
-          <w:u w:val="single"/>
-          <w:lang w:val="en-MY" w:eastAsia="en-MY"/>
-        </w:rPr>
-      </w:pPr>
-    </w:p>
-    <w:p>
-      <w:pPr>
-        <w:spacing w:line="240" w:lineRule="auto"/>
-        <w:jc w:val="both"/>
-        <w:rPr>
-          <w:rFonts w:eastAsia="Times New Roman"/>
-          <w:b/>
-          <w:bCs/>
-          <w:color w:val="000000"/>
-          <w:sz w:val="24"/>
-          <w:szCs w:val="24"/>
-          <w:u w:val="single"/>
-          <w:lang w:val="en-MY" w:eastAsia="en-MY"/>
-        </w:rPr>
-      </w:pPr>
-    </w:p>
-    <w:p>
-      <w:pPr>
-        <w:spacing w:line="240" w:lineRule="auto"/>
-        <w:jc w:val="both"/>
-        <w:rPr>
-          <w:rFonts w:eastAsia="Times New Roman"/>
-          <w:b/>
-          <w:bCs/>
-          <w:color w:val="000000"/>
-          <w:sz w:val="24"/>
-          <w:szCs w:val="24"/>
-          <w:u w:val="single"/>
-          <w:lang w:val="en-MY" w:eastAsia="en-MY"/>
-        </w:rPr>
-      </w:pPr>
-    </w:p>
-    <w:p>
-      <w:pPr>
-        <w:spacing w:line="240" w:lineRule="auto"/>
-        <w:jc w:val="both"/>
-        <w:rPr>
-          <w:rFonts w:eastAsia="Times New Roman"/>
-          <w:b/>
-          <w:bCs/>
-          <w:color w:val="000000"/>
-          <w:sz w:val="24"/>
-          <w:szCs w:val="24"/>
-          <w:u w:val="single"/>
-          <w:lang w:val="en-MY" w:eastAsia="en-MY"/>
-        </w:rPr>
-      </w:pPr>
-    </w:p>
-    <w:p>
-      <w:pPr>
-        <w:spacing w:line="240" w:lineRule="auto"/>
-        <w:jc w:val="both"/>
-        <w:rPr>
-          <w:rFonts w:eastAsia="Times New Roman"/>
-          <w:b/>
-          <w:bCs/>
-          <w:color w:val="000000"/>
-          <w:sz w:val="24"/>
-          <w:szCs w:val="24"/>
-          <w:u w:val="single"/>
-          <w:lang w:val="en-MY" w:eastAsia="en-MY"/>
-        </w:rPr>
-      </w:pPr>
-    </w:p>
-    <w:p>
-      <w:pPr>
-        <w:spacing w:line="240" w:lineRule="auto"/>
-        <w:jc w:val="both"/>
-        <w:rPr>
-          <w:rFonts w:eastAsia="Times New Roman"/>
-          <w:b/>
-          <w:bCs/>
-          <w:color w:val="000000"/>
-          <w:sz w:val="24"/>
-          <w:szCs w:val="24"/>
-          <w:u w:val="single"/>
-          <w:lang w:val="en-MY" w:eastAsia="en-MY"/>
-        </w:rPr>
-      </w:pPr>
-    </w:p>
-    <w:p>
-      <w:pPr>
-        <w:spacing w:line="240" w:lineRule="auto"/>
-        <w:jc w:val="both"/>
-        <w:rPr>
-          <w:rFonts w:eastAsia="Times New Roman"/>
-          <w:b/>
-          <w:bCs/>
-          <w:color w:val="000000"/>
-          <w:sz w:val="24"/>
-          <w:szCs w:val="24"/>
-          <w:u w:val="single"/>
-          <w:lang w:val="en-MY" w:eastAsia="en-MY"/>
-        </w:rPr>
-      </w:pPr>
-    </w:p>
-    <w:p>
-      <w:pPr>
-        <w:spacing w:line="240" w:lineRule="auto"/>
-        <w:jc w:val="both"/>
-        <w:rPr>
-          <w:rFonts w:eastAsia="Times New Roman"/>
-          <w:b/>
-          <w:bCs/>
-          <w:color w:val="000000"/>
-          <w:sz w:val="24"/>
-          <w:szCs w:val="24"/>
-          <w:u w:val="single"/>
-          <w:lang w:val="en-MY" w:eastAsia="en-MY"/>
-        </w:rPr>
-      </w:pPr>
-    </w:p>
-    <w:p>
-      <w:pPr>
-        <w:spacing w:line="240" w:lineRule="auto"/>
-        <w:jc w:val="both"/>
-        <w:rPr>
-          <w:rFonts w:eastAsia="Times New Roman"/>
-          <w:b/>
-          <w:bCs/>
-          <w:color w:val="000000"/>
-          <w:sz w:val="24"/>
-          <w:szCs w:val="24"/>
-          <w:u w:val="single"/>
-          <w:lang w:val="en-MY" w:eastAsia="en-MY"/>
-        </w:rPr>
-      </w:pPr>
-    </w:p>
-    <w:p>
-      <w:pPr>
-        <w:spacing w:line="240" w:lineRule="auto"/>
-        <w:jc w:val="both"/>
-        <w:rPr>
-          <w:rFonts w:eastAsia="Times New Roman"/>
-          <w:b/>
-          <w:bCs/>
-          <w:color w:val="000000"/>
-          <w:sz w:val="24"/>
-          <w:szCs w:val="24"/>
-          <w:u w:val="single"/>
-          <w:lang w:val="en-MY" w:eastAsia="en-MY"/>
-        </w:rPr>
-      </w:pPr>
-    </w:p>
-    <w:p>
-      <w:pPr>
-        <w:spacing w:line="240" w:lineRule="auto"/>
-        <w:jc w:val="both"/>
-        <w:rPr>
-          <w:rFonts w:eastAsia="Times New Roman"/>
-          <w:b/>
-          <w:bCs/>
-          <w:color w:val="000000"/>
-          <w:sz w:val="24"/>
-          <w:szCs w:val="24"/>
-          <w:u w:val="single"/>
-          <w:lang w:val="en-MY" w:eastAsia="en-MY"/>
-        </w:rPr>
-      </w:pPr>
-    </w:p>
-    <w:p>
-      <w:pPr>
-        <w:spacing w:line="240" w:lineRule="auto"/>
-        <w:jc w:val="both"/>
-        <w:rPr>
-          <w:rFonts w:eastAsia="Times New Roman"/>
-          <w:b/>
-          <w:bCs/>
-          <w:color w:val="000000"/>
-          <w:sz w:val="24"/>
-          <w:szCs w:val="24"/>
-          <w:u w:val="single"/>
-          <w:lang w:val="en-MY" w:eastAsia="en-MY"/>
-        </w:rPr>
-      </w:pPr>
-    </w:p>
-    <w:p>
-      <w:pPr>
-        <w:spacing w:line="240" w:lineRule="auto"/>
-        <w:jc w:val="both"/>
-        <w:rPr>
-          <w:rFonts w:eastAsia="Times New Roman"/>
-          <w:b/>
-          <w:bCs/>
-          <w:color w:val="000000"/>
-          <w:sz w:val="24"/>
-          <w:szCs w:val="24"/>
-          <w:u w:val="single"/>
-          <w:lang w:val="en-MY" w:eastAsia="en-MY"/>
-        </w:rPr>
-      </w:pPr>
-    </w:p>
-    <w:p>
-      <w:pPr>
-        <w:spacing w:line="240" w:lineRule="auto"/>
-        <w:jc w:val="both"/>
-        <w:rPr>
-          <w:rFonts w:ascii="Times New Roman" w:eastAsia="Times New Roman" w:hAnsi="Times New Roman" w:cs="Times New Roman"/>
-          <w:sz w:val="24"/>
-          <w:szCs w:val="24"/>
-          <w:lang w:val="en-MY" w:eastAsia="en-MY"/>
-        </w:rPr>
-      </w:pPr>
-      <w:r>
-        <w:rPr>
-          <w:rFonts w:eastAsia="Times New Roman"/>
-          <w:b/>
-          <w:bCs/>
-          <w:color w:val="000000"/>
-          <w:sz w:val="24"/>
-          <w:szCs w:val="24"/>
-          <w:u w:val="single"/>
-          <w:lang w:val="en-MY" w:eastAsia="en-MY"/>
-        </w:rPr>
-        <w:lastRenderedPageBreak/>
-        <w:t>Interaction Diagram of Egg</w:t>
-      </w:r>
-    </w:p>
-    <w:p>
-      <w:pPr>
-        <w:spacing w:line="240" w:lineRule="auto"/>
-        <w:rPr>
-          <w:rFonts w:ascii="Times New Roman" w:eastAsia="Times New Roman" w:hAnsi="Times New Roman" w:cs="Times New Roman"/>
-          <w:sz w:val="24"/>
-          <w:szCs w:val="24"/>
-          <w:lang w:val="en-MY" w:eastAsia="en-MY"/>
-        </w:rPr>
-      </w:pPr>
-    </w:p>
-    <w:p>
-      <w:pPr>
-        <w:spacing w:line="240" w:lineRule="auto"/>
-        <w:rPr>
-          <w:rFonts w:ascii="Times New Roman" w:eastAsia="Times New Roman" w:hAnsi="Times New Roman" w:cs="Times New Roman"/>
-          <w:sz w:val="24"/>
-          <w:szCs w:val="24"/>
-          <w:lang w:val="en-MY" w:eastAsia="en-MY"/>
-        </w:rPr>
-      </w:pPr>
-      <w:r>
-        <w:rPr>
-          <w:rFonts w:eastAsia="Times New Roman"/>
-          <w:noProof/>
-          <w:color w:val="000000"/>
-          <w:sz w:val="24"/>
-          <w:szCs w:val="24"/>
-          <w:bdr w:val="none" w:sz="0" w:space="0" w:color="auto" w:frame="1"/>
-          <w:lang w:val="en-MY" w:eastAsia="en-MY"/>
-        </w:rPr>
-        <w:drawing>
-          <wp:inline distT="0" distB="0" distL="0" distR="0" wp14:anchorId="52DB7B83" wp14:editId="39988271">
-            <wp:extent cx="5733415" cy="4380865"/>
-            <wp:effectExtent l="0" t="0" r="635" b="635"/>
-            <wp:docPr id="11" name="Picture 11"/>
-            <wp:cNvGraphicFramePr>
-              <a:graphicFrameLocks xmlns:a="http://schemas.openxmlformats.org/drawingml/2006/main" noChangeAspect="1"/>
-            </wp:cNvGraphicFramePr>
-            <a:graphic xmlns:a="http://schemas.openxmlformats.org/drawingml/2006/main">
-              <a:graphicData uri="http://schemas.openxmlformats.org/drawingml/2006/picture">
-                <pic:pic xmlns:pic="http://schemas.openxmlformats.org/drawingml/2006/picture">
-                  <pic:nvPicPr>
-                    <pic:cNvPr id="0" name="Picture 4"/>
-                    <pic:cNvPicPr>
-                      <a:picLocks noChangeAspect="1" noChangeArrowheads="1"/>
-                    </pic:cNvPicPr>
-                  </pic:nvPicPr>
-                  <pic:blipFill>
-                    <a:blip r:embed="rId17">
-                      <a:extLst>
-                        <a:ext uri="{28A0092B-C50C-407E-A947-70E740481C1C}">
-                          <a14:useLocalDpi xmlns:a14="http://schemas.microsoft.com/office/drawing/2010/main" val="0"/>
-                        </a:ext>
-                      </a:extLst>
-                    </a:blip>
-                    <a:srcRect/>
-                    <a:stretch>
-                      <a:fillRect/>
-                    </a:stretch>
-                  </pic:blipFill>
-                  <pic:spPr bwMode="auto">
-                    <a:xfrm>
-                      <a:off x="0" y="0"/>
-                      <a:ext cx="5733415" cy="4380865"/>
-                    </a:xfrm>
-                    <a:prstGeom prst="rect">
-                      <a:avLst/>
-                    </a:prstGeom>
-                    <a:noFill/>
-                    <a:ln>
-                      <a:noFill/>
-                    </a:ln>
-                  </pic:spPr>
-                </pic:pic>
-              </a:graphicData>
-            </a:graphic>
-          </wp:inline>
-        </w:drawing>
-      </w:r>
-    </w:p>
-    <w:p>
-      <w:pPr>
-        <w:spacing w:after="240" w:line="240" w:lineRule="auto"/>
-        <w:rPr>
-          <w:rFonts w:ascii="Times New Roman" w:eastAsia="Times New Roman" w:hAnsi="Times New Roman" w:cs="Times New Roman"/>
-          <w:sz w:val="24"/>
-          <w:szCs w:val="24"/>
-          <w:lang w:val="en-MY" w:eastAsia="en-MY"/>
-        </w:rPr>
-      </w:pPr>
-      <w:r>
-        <w:rPr>
-          <w:rFonts w:ascii="Times New Roman" w:eastAsia="Times New Roman" w:hAnsi="Times New Roman" w:cs="Times New Roman"/>
-          <w:sz w:val="24"/>
-          <w:szCs w:val="24"/>
-          <w:lang w:val="en-MY" w:eastAsia="en-MY"/>
-        </w:rPr>
-        <w:br/>
-      </w:r>
-    </w:p>
-    <w:p>
-      <w:pPr>
-        <w:spacing w:line="240" w:lineRule="auto"/>
-        <w:rPr>
-          <w:rFonts w:ascii="Times New Roman" w:eastAsia="Times New Roman" w:hAnsi="Times New Roman" w:cs="Times New Roman"/>
-          <w:sz w:val="24"/>
-          <w:szCs w:val="24"/>
-          <w:lang w:val="en-MY" w:eastAsia="en-MY"/>
-        </w:rPr>
-      </w:pPr>
-      <w:proofErr w:type="spellStart"/>
-      <w:r>
-        <w:rPr>
-          <w:rFonts w:eastAsia="Times New Roman"/>
-          <w:b/>
-          <w:bCs/>
-          <w:color w:val="000000"/>
-          <w:sz w:val="24"/>
-          <w:szCs w:val="24"/>
-          <w:u w:val="single"/>
-          <w:lang w:val="en-MY" w:eastAsia="en-MY"/>
-        </w:rPr>
-        <w:t>LaserGun</w:t>
-      </w:r>
-      <w:proofErr w:type="spellEnd"/>
-      <w:r>
-        <w:rPr>
-          <w:rFonts w:eastAsia="Times New Roman"/>
-          <w:b/>
-          <w:bCs/>
-          <w:color w:val="000000"/>
-          <w:sz w:val="24"/>
-          <w:szCs w:val="24"/>
-          <w:u w:val="single"/>
-          <w:lang w:val="en-MY" w:eastAsia="en-MY"/>
-        </w:rPr>
-        <w:t xml:space="preserve"> extends abstract class </w:t>
-      </w:r>
-      <w:proofErr w:type="spellStart"/>
-      <w:proofErr w:type="gramStart"/>
-      <w:r>
-        <w:rPr>
-          <w:rFonts w:eastAsia="Times New Roman"/>
-          <w:b/>
-          <w:bCs/>
-          <w:color w:val="000000"/>
-          <w:sz w:val="24"/>
-          <w:szCs w:val="24"/>
-          <w:u w:val="single"/>
-          <w:lang w:val="en-MY" w:eastAsia="en-MY"/>
-        </w:rPr>
-        <w:t>WeaponItem</w:t>
-      </w:r>
-      <w:proofErr w:type="spellEnd"/>
-      <w:proofErr w:type="gramEnd"/>
-      <w:r>
-        <w:rPr>
-          <w:rFonts w:eastAsia="Times New Roman"/>
-          <w:b/>
-          <w:bCs/>
-          <w:color w:val="000000"/>
-          <w:sz w:val="24"/>
-          <w:szCs w:val="24"/>
-          <w:u w:val="single"/>
-          <w:lang w:val="en-MY" w:eastAsia="en-MY"/>
-        </w:rPr>
-        <w:t> </w:t>
-      </w:r>
-    </w:p>
-    <w:p>
-      <w:pPr>
-        <w:spacing w:line="240" w:lineRule="auto"/>
-        <w:rPr>
-          <w:rFonts w:ascii="Times New Roman" w:eastAsia="Times New Roman" w:hAnsi="Times New Roman" w:cs="Times New Roman"/>
-          <w:sz w:val="24"/>
-          <w:szCs w:val="24"/>
-          <w:lang w:val="en-MY" w:eastAsia="en-MY"/>
-        </w:rPr>
-      </w:pPr>
-      <w:r>
-        <w:rPr>
-          <w:rFonts w:eastAsia="Times New Roman"/>
-          <w:color w:val="000000"/>
-          <w:sz w:val="24"/>
-          <w:szCs w:val="24"/>
-          <w:lang w:val="en-MY" w:eastAsia="en-MY"/>
-        </w:rPr>
-        <w:t>This class represents a laser weapon used to kill dinosaurs for population control or to provide food for the Allosaurs. </w:t>
-      </w:r>
-    </w:p>
-    <w:p>
-      <w:pPr>
-        <w:spacing w:line="240" w:lineRule="auto"/>
-        <w:rPr>
-          <w:rFonts w:ascii="Times New Roman" w:eastAsia="Times New Roman" w:hAnsi="Times New Roman" w:cs="Times New Roman"/>
-          <w:sz w:val="24"/>
-          <w:szCs w:val="24"/>
-          <w:lang w:val="en-MY" w:eastAsia="en-MY"/>
-        </w:rPr>
-      </w:pPr>
-      <w:r>
-        <w:rPr>
-          <w:rFonts w:eastAsia="Times New Roman"/>
-          <w:color w:val="000000"/>
-          <w:sz w:val="24"/>
-          <w:szCs w:val="24"/>
-          <w:lang w:val="en-MY" w:eastAsia="en-MY"/>
-        </w:rPr>
-        <w:t>Will use a constructor with an actor (</w:t>
-      </w:r>
-      <w:proofErr w:type="spellStart"/>
-      <w:r>
-        <w:rPr>
-          <w:rFonts w:eastAsia="Times New Roman"/>
-          <w:color w:val="000000"/>
-          <w:sz w:val="24"/>
-          <w:szCs w:val="24"/>
-          <w:lang w:val="en-MY" w:eastAsia="en-MY"/>
-        </w:rPr>
-        <w:t>e.g</w:t>
-      </w:r>
-      <w:proofErr w:type="spellEnd"/>
-      <w:r>
-        <w:rPr>
-          <w:rFonts w:eastAsia="Times New Roman"/>
-          <w:color w:val="000000"/>
-          <w:sz w:val="24"/>
-          <w:szCs w:val="24"/>
-          <w:lang w:val="en-MY" w:eastAsia="en-MY"/>
-        </w:rPr>
-        <w:t xml:space="preserve"> Stegosaur) as input and reduce the actors HP by a set amount depending on the weapon used.</w:t>
-      </w:r>
-    </w:p>
-    <w:p>
-      <w:pPr>
-        <w:spacing w:line="240" w:lineRule="auto"/>
-        <w:rPr>
-          <w:rFonts w:ascii="Times New Roman" w:eastAsia="Times New Roman" w:hAnsi="Times New Roman" w:cs="Times New Roman"/>
-          <w:sz w:val="24"/>
-          <w:szCs w:val="24"/>
-          <w:lang w:val="en-MY" w:eastAsia="en-MY"/>
-        </w:rPr>
-      </w:pPr>
-    </w:p>
-    <w:p>
-      <w:pPr>
-        <w:spacing w:line="240" w:lineRule="auto"/>
-        <w:rPr>
-          <w:rFonts w:eastAsia="Times New Roman"/>
-          <w:b/>
-          <w:bCs/>
-          <w:color w:val="000000"/>
-          <w:sz w:val="24"/>
-          <w:szCs w:val="24"/>
-          <w:u w:val="single"/>
-          <w:lang w:val="en-MY" w:eastAsia="en-MY"/>
-        </w:rPr>
-      </w:pPr>
-    </w:p>
-    <w:p>
-      <w:pPr>
-        <w:spacing w:line="240" w:lineRule="auto"/>
-        <w:rPr>
-          <w:rFonts w:ascii="Times New Roman" w:eastAsia="Times New Roman" w:hAnsi="Times New Roman" w:cs="Times New Roman"/>
-          <w:sz w:val="24"/>
-          <w:szCs w:val="24"/>
-          <w:lang w:val="en-MY" w:eastAsia="en-MY"/>
-        </w:rPr>
-      </w:pPr>
-      <w:r>
-        <w:rPr>
-          <w:rFonts w:eastAsia="Times New Roman"/>
-          <w:b/>
-          <w:bCs/>
-          <w:color w:val="000000"/>
-          <w:sz w:val="24"/>
-          <w:szCs w:val="24"/>
-          <w:u w:val="single"/>
-          <w:lang w:val="en-MY" w:eastAsia="en-MY"/>
-        </w:rPr>
-        <w:t xml:space="preserve">Vending Machine extends </w:t>
-      </w:r>
-      <w:proofErr w:type="gramStart"/>
-      <w:r>
-        <w:rPr>
-          <w:rFonts w:eastAsia="Times New Roman"/>
-          <w:b/>
-          <w:bCs/>
-          <w:color w:val="000000"/>
-          <w:sz w:val="24"/>
-          <w:szCs w:val="24"/>
-          <w:u w:val="single"/>
-          <w:lang w:val="en-MY" w:eastAsia="en-MY"/>
-        </w:rPr>
-        <w:t>Ground</w:t>
-      </w:r>
-      <w:proofErr w:type="gramEnd"/>
-    </w:p>
-    <w:p>
-      <w:pPr>
-        <w:spacing w:line="240" w:lineRule="auto"/>
-        <w:rPr>
-          <w:rFonts w:ascii="Times New Roman" w:eastAsia="Times New Roman" w:hAnsi="Times New Roman" w:cs="Times New Roman"/>
-          <w:sz w:val="24"/>
-          <w:szCs w:val="24"/>
-          <w:lang w:val="en-MY" w:eastAsia="en-MY"/>
-        </w:rPr>
-      </w:pPr>
-      <w:r>
-        <w:rPr>
-          <w:rFonts w:eastAsia="Times New Roman"/>
-          <w:color w:val="000000"/>
-          <w:sz w:val="24"/>
-          <w:szCs w:val="24"/>
-          <w:lang w:val="en-MY" w:eastAsia="en-MY"/>
-        </w:rPr>
-        <w:t xml:space="preserve">This class represents the vending machine and has a stored amount of </w:t>
-      </w:r>
-      <w:proofErr w:type="spellStart"/>
-      <w:r>
-        <w:rPr>
-          <w:rFonts w:eastAsia="Times New Roman"/>
-          <w:color w:val="000000"/>
-          <w:sz w:val="24"/>
-          <w:szCs w:val="24"/>
-          <w:lang w:val="en-MY" w:eastAsia="en-MY"/>
-        </w:rPr>
-        <w:t>EcoPoints</w:t>
-      </w:r>
-      <w:proofErr w:type="spellEnd"/>
-      <w:r>
-        <w:rPr>
-          <w:rFonts w:eastAsia="Times New Roman"/>
-          <w:color w:val="000000"/>
-          <w:sz w:val="24"/>
-          <w:szCs w:val="24"/>
-          <w:lang w:val="en-MY" w:eastAsia="en-MY"/>
-        </w:rPr>
-        <w:t xml:space="preserve"> as a static variable. All actions that result in </w:t>
-      </w:r>
-      <w:proofErr w:type="spellStart"/>
-      <w:r>
-        <w:rPr>
-          <w:rFonts w:eastAsia="Times New Roman"/>
-          <w:color w:val="000000"/>
-          <w:sz w:val="24"/>
-          <w:szCs w:val="24"/>
-          <w:lang w:val="en-MY" w:eastAsia="en-MY"/>
-        </w:rPr>
-        <w:t>EcoPoint</w:t>
-      </w:r>
-      <w:proofErr w:type="spellEnd"/>
-      <w:r>
-        <w:rPr>
-          <w:rFonts w:eastAsia="Times New Roman"/>
-          <w:color w:val="000000"/>
-          <w:sz w:val="24"/>
-          <w:szCs w:val="24"/>
-          <w:lang w:val="en-MY" w:eastAsia="en-MY"/>
-        </w:rPr>
-        <w:t xml:space="preserve"> rewards will accumulate in the static variable. Also contains all purchasable items with their prices.</w:t>
-      </w:r>
-    </w:p>
-    <w:p>
-      <w:pPr>
-        <w:spacing w:line="240" w:lineRule="auto"/>
-        <w:rPr>
-          <w:rFonts w:ascii="Times New Roman" w:eastAsia="Times New Roman" w:hAnsi="Times New Roman" w:cs="Times New Roman"/>
-          <w:sz w:val="24"/>
-          <w:szCs w:val="24"/>
-          <w:lang w:val="en-MY" w:eastAsia="en-MY"/>
-        </w:rPr>
-      </w:pPr>
-      <w:r>
-        <w:rPr>
-          <w:rFonts w:eastAsia="Times New Roman"/>
-          <w:color w:val="000000"/>
-          <w:sz w:val="24"/>
-          <w:szCs w:val="24"/>
-          <w:lang w:val="en-MY" w:eastAsia="en-MY"/>
-        </w:rPr>
-        <w:t>Players are not able to enter (step on) the vending machine and can only use the vending machine while adjacent to it.</w:t>
-      </w:r>
-    </w:p>
-    <w:p>
-      <w:pPr>
-        <w:spacing w:line="240" w:lineRule="auto"/>
-        <w:rPr>
-          <w:rFonts w:ascii="Times New Roman" w:eastAsia="Times New Roman" w:hAnsi="Times New Roman" w:cs="Times New Roman"/>
-          <w:sz w:val="24"/>
-          <w:szCs w:val="24"/>
-          <w:lang w:val="en-MY" w:eastAsia="en-MY"/>
-        </w:rPr>
-      </w:pPr>
-      <w:r>
-        <w:rPr>
-          <w:rFonts w:eastAsia="Times New Roman"/>
-          <w:color w:val="000000"/>
-          <w:sz w:val="24"/>
-          <w:szCs w:val="24"/>
-          <w:lang w:val="en-MY" w:eastAsia="en-MY"/>
-        </w:rPr>
-        <w:t>Displays an item menu for the player to make a purchase.</w:t>
-      </w:r>
-    </w:p>
-    <w:p>
-      <w:pPr>
-        <w:spacing w:line="240" w:lineRule="auto"/>
-        <w:rPr>
-          <w:sz w:val="24"/>
-          <w:szCs w:val="24"/>
-        </w:rPr>
-      </w:pPr>
-      <w:r>
-        <w:rPr>
-          <w:rFonts w:ascii="Times New Roman" w:eastAsia="Times New Roman" w:hAnsi="Times New Roman" w:cs="Times New Roman"/>
-          <w:sz w:val="24"/>
-          <w:szCs w:val="24"/>
-          <w:lang w:val="en-MY" w:eastAsia="en-MY"/>
-        </w:rPr>
-        <w:br/>
-      </w:r>
+          <w:sz w:val="24"/>
+          <w:szCs w:val="24"/>
+        </w:rPr>
+      </w:pPr>
     </w:p>
     <w:sectPr>
       <w:pgSz w:w="11909" w:h="16834"/>

</xml_diff>

<commit_message>
Elaborated a bit more on how some classes relate to Engine.
</commit_message>
<xml_diff>
--- a/docs/Design_Rationale.docx
+++ b/docs/Design_Rationale.docx
@@ -129,6 +129,47 @@
       <w:pPr>
         <w:jc w:val="both"/>
         <w:rPr>
+          <w:sz w:val="24"/>
+          <w:szCs w:val="24"/>
+        </w:rPr>
+      </w:pPr>
+      <w:r>
+        <w:rPr>
+          <w:sz w:val="24"/>
+          <w:szCs w:val="24"/>
+        </w:rPr>
+        <w:t xml:space="preserve">This relates back to the engine using Actor’s capability attribute to store the </w:t>
+      </w:r>
+      <w:proofErr w:type="spellStart"/>
+      <w:r>
+        <w:rPr>
+          <w:sz w:val="24"/>
+          <w:szCs w:val="24"/>
+        </w:rPr>
+        <w:t>enum</w:t>
+      </w:r>
+      <w:proofErr w:type="spellEnd"/>
+      <w:r>
+        <w:rPr>
+          <w:sz w:val="24"/>
+          <w:szCs w:val="24"/>
+        </w:rPr>
+        <w:t>.</w:t>
+      </w:r>
+    </w:p>
+    <w:p>
+      <w:pPr>
+        <w:jc w:val="both"/>
+        <w:rPr>
+          <w:sz w:val="24"/>
+          <w:szCs w:val="24"/>
+        </w:rPr>
+      </w:pPr>
+    </w:p>
+    <w:p>
+      <w:pPr>
+        <w:jc w:val="both"/>
+        <w:rPr>
           <w:b/>
           <w:sz w:val="24"/>
           <w:szCs w:val="24"/>
@@ -231,6 +272,38 @@
       <w:pPr>
         <w:jc w:val="both"/>
         <w:rPr>
+          <w:sz w:val="24"/>
+          <w:szCs w:val="24"/>
+        </w:rPr>
+      </w:pPr>
+      <w:r>
+        <w:rPr>
+          <w:sz w:val="24"/>
+          <w:szCs w:val="24"/>
+        </w:rPr>
+        <w:t xml:space="preserve">This relates back to the engine using Actor’s capability attribute to store the </w:t>
+      </w:r>
+      <w:proofErr w:type="spellStart"/>
+      <w:r>
+        <w:rPr>
+          <w:sz w:val="24"/>
+          <w:szCs w:val="24"/>
+        </w:rPr>
+        <w:t>enum</w:t>
+      </w:r>
+      <w:proofErr w:type="spellEnd"/>
+      <w:r>
+        <w:rPr>
+          <w:sz w:val="24"/>
+          <w:szCs w:val="24"/>
+        </w:rPr>
+        <w:t>.</w:t>
+      </w:r>
+    </w:p>
+    <w:p>
+      <w:pPr>
+        <w:jc w:val="both"/>
+        <w:rPr>
           <w:b/>
           <w:sz w:val="24"/>
           <w:szCs w:val="24"/>
@@ -650,7 +723,6 @@
           <w:sz w:val="24"/>
           <w:szCs w:val="24"/>
         </w:rPr>
-        <w:lastRenderedPageBreak/>
         <w:t>Any subsequent classes that wish to have its own max HP, starting HP, etc can just simply override the final static attribute, and all other code will still use the same attributes instead of a number that needs to be updated everywhere else.</w:t>
       </w:r>
     </w:p>
@@ -667,6 +739,47 @@
       <w:pPr>
         <w:jc w:val="both"/>
         <w:rPr>
+          <w:sz w:val="24"/>
+          <w:szCs w:val="24"/>
+        </w:rPr>
+      </w:pPr>
+      <w:r>
+        <w:rPr>
+          <w:sz w:val="24"/>
+          <w:szCs w:val="24"/>
+        </w:rPr>
+        <w:t xml:space="preserve">This relates back to the engine, as Dinosaur is still an Actor, and is accepted by the engine. The engine’s World class will still go through every Actor added into the World, due to polymorphism, even to the children classes of Dinosaur, their </w:t>
+      </w:r>
+      <w:proofErr w:type="spellStart"/>
+      <w:r>
+        <w:rPr>
+          <w:sz w:val="24"/>
+          <w:szCs w:val="24"/>
+        </w:rPr>
+        <w:t>playTurn</w:t>
+      </w:r>
+      <w:proofErr w:type="spellEnd"/>
+      <w:r>
+        <w:rPr>
+          <w:sz w:val="24"/>
+          <w:szCs w:val="24"/>
+        </w:rPr>
+        <w:t>() is still invoked.</w:t>
+      </w:r>
+    </w:p>
+    <w:p>
+      <w:pPr>
+        <w:jc w:val="both"/>
+        <w:rPr>
+          <w:sz w:val="24"/>
+          <w:szCs w:val="24"/>
+        </w:rPr>
+      </w:pPr>
+    </w:p>
+    <w:p>
+      <w:pPr>
+        <w:jc w:val="both"/>
+        <w:rPr>
           <w:b/>
           <w:sz w:val="24"/>
           <w:szCs w:val="24"/>
@@ -1246,16 +1359,7 @@
           <w:sz w:val="24"/>
           <w:szCs w:val="24"/>
         </w:rPr>
-        <w:t>) is overridden, and</w:t>
-      </w:r>
-      <w:bookmarkStart w:id="0" w:name="_GoBack"/>
-      <w:bookmarkEnd w:id="0"/>
-      <w:r>
-        <w:rPr>
-          <w:sz w:val="24"/>
-          <w:szCs w:val="24"/>
-        </w:rPr>
-        <w:t xml:space="preserve"> we will loop through the </w:t>
+        <w:t xml:space="preserve">) is overridden, and we will loop through the </w:t>
       </w:r>
       <w:proofErr w:type="spellStart"/>
       <w:r>
@@ -1271,15 +1375,7 @@
           <w:sz w:val="24"/>
           <w:szCs w:val="24"/>
         </w:rPr>
-        <w:t xml:space="preserve"> and increment the turns elapsed </w:t>
-      </w:r>
-      <w:r>
-        <w:rPr>
-          <w:sz w:val="24"/>
-          <w:szCs w:val="24"/>
-        </w:rPr>
-        <w:lastRenderedPageBreak/>
-        <w:t xml:space="preserve">since Stegosaur attacked in it. If it’s more than 20, we will remove it, then we call super’s </w:t>
+        <w:t xml:space="preserve"> and increment the turns elapsed since Stegosaur attacked in it. If it’s more than 20, we will remove it, then we call super’s </w:t>
       </w:r>
       <w:proofErr w:type="spellStart"/>
       <w:proofErr w:type="gramStart"/>
@@ -1453,14 +1549,35 @@
           <w:u w:val="single"/>
         </w:rPr>
       </w:pPr>
-      <w:proofErr w:type="spellStart"/>
-      <w:r>
-        <w:rPr>
-          <w:b/>
-          <w:sz w:val="24"/>
-          <w:szCs w:val="24"/>
-          <w:u w:val="single"/>
-        </w:rPr>
+    </w:p>
+    <w:p>
+      <w:pPr>
+        <w:rPr>
+          <w:b/>
+          <w:sz w:val="24"/>
+          <w:szCs w:val="24"/>
+          <w:u w:val="single"/>
+        </w:rPr>
+      </w:pPr>
+    </w:p>
+    <w:p>
+      <w:pPr>
+        <w:rPr>
+          <w:b/>
+          <w:sz w:val="24"/>
+          <w:szCs w:val="24"/>
+          <w:u w:val="single"/>
+        </w:rPr>
+      </w:pPr>
+      <w:proofErr w:type="spellStart"/>
+      <w:r>
+        <w:rPr>
+          <w:b/>
+          <w:sz w:val="24"/>
+          <w:szCs w:val="24"/>
+          <w:u w:val="single"/>
+        </w:rPr>
+        <w:lastRenderedPageBreak/>
         <w:t>JurassicParkLocation</w:t>
       </w:r>
       <w:proofErr w:type="spellEnd"/>
@@ -1486,7 +1603,16 @@
           <w:sz w:val="24"/>
           <w:szCs w:val="24"/>
         </w:rPr>
-        <w:t xml:space="preserve">Used to represent a location in our Jurassic Park game. This is used so we can check whether a bush can grow in the </w:t>
+        <w:t xml:space="preserve">Used to represent a location in our Jurassic Park game. This is used so we can check whether a </w:t>
+      </w:r>
+      <w:bookmarkStart w:id="0" w:name="_GoBack"/>
+      <w:bookmarkEnd w:id="0"/>
+      <w:r>
+        <w:rPr>
+          <w:sz w:val="24"/>
+          <w:szCs w:val="24"/>
+        </w:rPr>
+        <w:t xml:space="preserve">bush can grow in the </w:t>
       </w:r>
       <w:proofErr w:type="gramStart"/>
       <w:r>
@@ -1535,25 +1661,39 @@
           <w:szCs w:val="24"/>
         </w:rPr>
       </w:pPr>
-    </w:p>
-    <w:p>
-      <w:pPr>
-        <w:rPr>
-          <w:b/>
-          <w:sz w:val="24"/>
-          <w:szCs w:val="24"/>
-          <w:u w:val="single"/>
-        </w:rPr>
-      </w:pPr>
-      <w:proofErr w:type="spellStart"/>
-      <w:r>
-        <w:rPr>
-          <w:b/>
-          <w:sz w:val="24"/>
-          <w:szCs w:val="24"/>
-          <w:u w:val="single"/>
-        </w:rPr>
-        <w:lastRenderedPageBreak/>
+      <w:r>
+        <w:rPr>
+          <w:sz w:val="24"/>
+          <w:szCs w:val="24"/>
+        </w:rPr>
+        <w:t>The initial idea was to have Bush Growth checked in dirt, but it was better to have it in Location to centralise everything. If we needed to add more things related to location every turn we could do it here.</w:t>
+      </w:r>
+    </w:p>
+    <w:p>
+      <w:pPr>
+        <w:rPr>
+          <w:sz w:val="24"/>
+          <w:szCs w:val="24"/>
+        </w:rPr>
+      </w:pPr>
+    </w:p>
+    <w:p>
+      <w:pPr>
+        <w:rPr>
+          <w:b/>
+          <w:sz w:val="24"/>
+          <w:szCs w:val="24"/>
+          <w:u w:val="single"/>
+        </w:rPr>
+      </w:pPr>
+      <w:proofErr w:type="spellStart"/>
+      <w:r>
+        <w:rPr>
+          <w:b/>
+          <w:sz w:val="24"/>
+          <w:szCs w:val="24"/>
+          <w:u w:val="single"/>
+        </w:rPr>
         <w:t>JurassicParkGameMap</w:t>
       </w:r>
       <w:proofErr w:type="spellEnd"/>
@@ -1830,177 +1970,42 @@
       <w:pPr>
         <w:jc w:val="both"/>
         <w:rPr>
-          <w:b/>
-          <w:sz w:val="24"/>
-          <w:szCs w:val="24"/>
-          <w:u w:val="single"/>
-        </w:rPr>
-      </w:pPr>
-    </w:p>
-    <w:p>
-      <w:pPr>
-        <w:jc w:val="both"/>
-        <w:rPr>
-          <w:b/>
-          <w:sz w:val="24"/>
-          <w:szCs w:val="24"/>
-          <w:u w:val="single"/>
-        </w:rPr>
-      </w:pPr>
-    </w:p>
-    <w:p>
-      <w:pPr>
-        <w:jc w:val="both"/>
-        <w:rPr>
-          <w:b/>
-          <w:sz w:val="24"/>
-          <w:szCs w:val="24"/>
-          <w:u w:val="single"/>
-        </w:rPr>
-      </w:pPr>
-    </w:p>
-    <w:p>
-      <w:pPr>
-        <w:jc w:val="both"/>
-        <w:rPr>
-          <w:b/>
-          <w:sz w:val="24"/>
-          <w:szCs w:val="24"/>
-          <w:u w:val="single"/>
-        </w:rPr>
-      </w:pPr>
-    </w:p>
-    <w:p>
-      <w:pPr>
-        <w:jc w:val="both"/>
-        <w:rPr>
-          <w:b/>
-          <w:sz w:val="24"/>
-          <w:szCs w:val="24"/>
-          <w:u w:val="single"/>
-        </w:rPr>
-      </w:pPr>
-    </w:p>
-    <w:p>
-      <w:pPr>
-        <w:jc w:val="both"/>
-        <w:rPr>
-          <w:b/>
-          <w:sz w:val="24"/>
-          <w:szCs w:val="24"/>
-          <w:u w:val="single"/>
-        </w:rPr>
-      </w:pPr>
-    </w:p>
-    <w:p>
-      <w:pPr>
-        <w:jc w:val="both"/>
-        <w:rPr>
-          <w:b/>
-          <w:sz w:val="24"/>
-          <w:szCs w:val="24"/>
-          <w:u w:val="single"/>
-        </w:rPr>
-      </w:pPr>
-    </w:p>
-    <w:p>
-      <w:pPr>
-        <w:jc w:val="both"/>
-        <w:rPr>
-          <w:b/>
-          <w:sz w:val="24"/>
-          <w:szCs w:val="24"/>
-          <w:u w:val="single"/>
-        </w:rPr>
-      </w:pPr>
-    </w:p>
-    <w:p>
-      <w:pPr>
-        <w:jc w:val="both"/>
-        <w:rPr>
-          <w:b/>
-          <w:sz w:val="24"/>
-          <w:szCs w:val="24"/>
-          <w:u w:val="single"/>
-        </w:rPr>
-      </w:pPr>
-    </w:p>
-    <w:p>
-      <w:pPr>
-        <w:jc w:val="both"/>
-        <w:rPr>
-          <w:b/>
-          <w:sz w:val="24"/>
-          <w:szCs w:val="24"/>
-          <w:u w:val="single"/>
-        </w:rPr>
-      </w:pPr>
-    </w:p>
-    <w:p>
-      <w:pPr>
-        <w:jc w:val="both"/>
-        <w:rPr>
-          <w:b/>
-          <w:sz w:val="24"/>
-          <w:szCs w:val="24"/>
-          <w:u w:val="single"/>
-        </w:rPr>
-      </w:pPr>
-    </w:p>
-    <w:p>
-      <w:pPr>
-        <w:jc w:val="both"/>
-        <w:rPr>
-          <w:b/>
-          <w:sz w:val="24"/>
-          <w:szCs w:val="24"/>
-          <w:u w:val="single"/>
-        </w:rPr>
-      </w:pPr>
-    </w:p>
-    <w:p>
-      <w:pPr>
-        <w:jc w:val="both"/>
-        <w:rPr>
-          <w:b/>
-          <w:sz w:val="24"/>
-          <w:szCs w:val="24"/>
-          <w:u w:val="single"/>
-        </w:rPr>
-      </w:pPr>
-    </w:p>
-    <w:p>
-      <w:pPr>
-        <w:jc w:val="both"/>
-        <w:rPr>
-          <w:b/>
-          <w:sz w:val="24"/>
-          <w:szCs w:val="24"/>
-          <w:u w:val="single"/>
-        </w:rPr>
-      </w:pPr>
-    </w:p>
-    <w:p>
-      <w:pPr>
-        <w:jc w:val="both"/>
-        <w:rPr>
-          <w:b/>
-          <w:sz w:val="24"/>
-          <w:szCs w:val="24"/>
-          <w:u w:val="single"/>
-        </w:rPr>
-      </w:pPr>
-    </w:p>
-    <w:p>
-      <w:pPr>
-        <w:jc w:val="both"/>
-        <w:rPr>
-          <w:b/>
-          <w:sz w:val="24"/>
-          <w:szCs w:val="24"/>
-          <w:u w:val="single"/>
-        </w:rPr>
-      </w:pPr>
+          <w:sz w:val="24"/>
+          <w:szCs w:val="24"/>
+        </w:rPr>
+      </w:pPr>
+    </w:p>
+    <w:p>
+      <w:pPr>
+        <w:jc w:val="both"/>
+        <w:rPr>
+          <w:sz w:val="24"/>
+          <w:szCs w:val="24"/>
+        </w:rPr>
+      </w:pPr>
+      <w:r>
+        <w:rPr>
+          <w:sz w:val="24"/>
+          <w:szCs w:val="24"/>
+        </w:rPr>
+        <w:t xml:space="preserve">Relates back to the engine since anything of Ground type is still ticked through if it’s assigned to a Location. Location will </w:t>
+      </w:r>
+      <w:proofErr w:type="gramStart"/>
+      <w:r>
+        <w:rPr>
+          <w:sz w:val="24"/>
+          <w:szCs w:val="24"/>
+        </w:rPr>
+        <w:t>tick(</w:t>
+      </w:r>
+      <w:proofErr w:type="gramEnd"/>
+      <w:r>
+        <w:rPr>
+          <w:sz w:val="24"/>
+          <w:szCs w:val="24"/>
+        </w:rPr>
+        <w:t>) the ground it has, and these methods described above will run, as well as its children’s tick(), provided they called they called the super’s tick then run their own.</w:t>
+      </w:r>
     </w:p>
     <w:p>
       <w:pPr>
@@ -10618,7 +10623,6 @@
   <w:style w:type="character" w:default="1" w:styleId="DefaultParagraphFont">
     <w:name w:val="Default Paragraph Font"/>
     <w:uiPriority w:val="1"/>
-    <w:semiHidden/>
     <w:unhideWhenUsed/>
   </w:style>
   <w:style w:type="table" w:default="1" w:styleId="TableNormal">

</xml_diff>

<commit_message>
Fourth commit for Design_Rationale, added Corpse, Fruit class. Changed Egg parent to EdibleItem, removed sequence diagrams for rework.
</commit_message>
<xml_diff>
--- a/docs/Design_Rationale.docx
+++ b/docs/Design_Rationale.docx
@@ -1514,7 +1514,7 @@
             <v:path o:extrusionok="f" gradientshapeok="t" o:connecttype="rect"/>
             <o:lock v:ext="edit" aspectratio="t"/>
           </v:shapetype>
-          <v:shape id="_x0000_i1025" type="#_x0000_t75" style="width:450.6pt;height:398.4pt">
+          <v:shape id="_x0000_i1025" type="#_x0000_t75" style="width:450.75pt;height:398.25pt">
             <v:imagedata r:id="rId4" o:title="Dinosaur playTurn() general-how diagram (1)"/>
           </v:shape>
         </w:pict>
@@ -2907,25 +2907,14 @@
           <w:szCs w:val="24"/>
         </w:rPr>
       </w:pPr>
-      <w:proofErr w:type="gramStart"/>
-      <w:r>
-        <w:rPr>
-          <w:rFonts w:eastAsia="Times New Roman"/>
-          <w:color w:val="000000"/>
-          <w:sz w:val="24"/>
-          <w:szCs w:val="24"/>
-        </w:rPr>
-        <w:t>In order to</w:t>
-      </w:r>
-      <w:proofErr w:type="gramEnd"/>
-      <w:r>
-        <w:rPr>
-          <w:rFonts w:eastAsia="Times New Roman"/>
-          <w:color w:val="000000"/>
-          <w:sz w:val="24"/>
-          <w:szCs w:val="24"/>
-        </w:rPr>
-        <w:t xml:space="preserve"> do so, we will</w:t>
+      <w:r>
+        <w:rPr>
+          <w:rFonts w:eastAsia="Times New Roman"/>
+          <w:color w:val="000000"/>
+          <w:sz w:val="24"/>
+          <w:szCs w:val="24"/>
+        </w:rPr>
+        <w:t>In order to do so, we will</w:t>
       </w:r>
       <w:r>
         <w:rPr>
@@ -7427,113 +7416,7 @@
           <w:szCs w:val="24"/>
           <w:lang w:val="en-MY" w:eastAsia="en-MY"/>
         </w:rPr>
-        <w:t xml:space="preserve"> and all of its subclasses.</w:t>
-      </w:r>
-    </w:p>
-    <w:p>
-      <w:pPr>
-        <w:spacing w:line="240" w:lineRule="auto"/>
-        <w:rPr>
-          <w:rFonts w:ascii="Times New Roman" w:eastAsia="Times New Roman" w:hAnsi="Times New Roman" w:cs="Times New Roman"/>
-          <w:sz w:val="24"/>
-          <w:szCs w:val="24"/>
-          <w:lang w:val="en-MY" w:eastAsia="en-MY"/>
-        </w:rPr>
-      </w:pPr>
-    </w:p>
-    <w:p>
-      <w:pPr>
-        <w:spacing w:line="240" w:lineRule="auto"/>
-        <w:rPr>
-          <w:rFonts w:ascii="Times New Roman" w:eastAsia="Times New Roman" w:hAnsi="Times New Roman" w:cs="Times New Roman"/>
-          <w:sz w:val="24"/>
-          <w:szCs w:val="24"/>
-          <w:lang w:val="en-MY" w:eastAsia="en-MY"/>
-        </w:rPr>
-      </w:pPr>
-      <w:r>
-        <w:rPr>
-          <w:rFonts w:eastAsia="Times New Roman"/>
-          <w:b/>
-          <w:bCs/>
-          <w:color w:val="000000"/>
-          <w:sz w:val="24"/>
-          <w:szCs w:val="24"/>
-          <w:u w:val="single"/>
-          <w:lang w:val="en-MY" w:eastAsia="en-MY"/>
-        </w:rPr>
-        <w:t xml:space="preserve">Item abstract class implements </w:t>
-      </w:r>
-      <w:proofErr w:type="spellStart"/>
-      <w:r>
-        <w:rPr>
-          <w:rFonts w:eastAsia="Times New Roman"/>
-          <w:b/>
-          <w:bCs/>
-          <w:color w:val="000000"/>
-          <w:sz w:val="24"/>
-          <w:szCs w:val="24"/>
-          <w:u w:val="single"/>
-          <w:lang w:val="en-MY" w:eastAsia="en-MY"/>
-        </w:rPr>
-        <w:t>ItemInterface</w:t>
-      </w:r>
-      <w:proofErr w:type="spellEnd"/>
-      <w:r>
-        <w:rPr>
-          <w:rFonts w:eastAsia="Times New Roman"/>
-          <w:b/>
-          <w:bCs/>
-          <w:color w:val="000000"/>
-          <w:sz w:val="24"/>
-          <w:szCs w:val="24"/>
-          <w:u w:val="single"/>
-          <w:lang w:val="en-MY" w:eastAsia="en-MY"/>
-        </w:rPr>
-        <w:t>, Printable, Capable</w:t>
-      </w:r>
-    </w:p>
-    <w:p>
-      <w:pPr>
-        <w:spacing w:line="240" w:lineRule="auto"/>
-        <w:rPr>
-          <w:rFonts w:ascii="Times New Roman" w:eastAsia="Times New Roman" w:hAnsi="Times New Roman" w:cs="Times New Roman"/>
-          <w:sz w:val="24"/>
-          <w:szCs w:val="24"/>
-          <w:lang w:val="en-MY" w:eastAsia="en-MY"/>
-        </w:rPr>
-      </w:pPr>
-      <w:r>
-        <w:rPr>
-          <w:rFonts w:eastAsia="Times New Roman"/>
-          <w:color w:val="000000"/>
-          <w:sz w:val="24"/>
-          <w:szCs w:val="24"/>
-          <w:lang w:val="en-MY" w:eastAsia="en-MY"/>
-        </w:rPr>
-        <w:t>This abstract base class is used to represent items within the game world that can be interacted with. (</w:t>
-      </w:r>
-      <w:proofErr w:type="spellStart"/>
-      <w:r>
-        <w:rPr>
-          <w:rFonts w:eastAsia="Times New Roman"/>
-          <w:color w:val="000000"/>
-          <w:sz w:val="24"/>
-          <w:szCs w:val="24"/>
-          <w:lang w:val="en-MY" w:eastAsia="en-MY"/>
-        </w:rPr>
-        <w:t>e.g</w:t>
-      </w:r>
-      <w:proofErr w:type="spellEnd"/>
-      <w:r>
-        <w:rPr>
-          <w:rFonts w:eastAsia="Times New Roman"/>
-          <w:color w:val="000000"/>
-          <w:sz w:val="24"/>
-          <w:szCs w:val="24"/>
-          <w:lang w:val="en-MY" w:eastAsia="en-MY"/>
-        </w:rPr>
-        <w:t xml:space="preserve"> picked up, dropped, eaten). Also uses the </w:t>
+        <w:t xml:space="preserve"> and </w:t>
       </w:r>
       <w:proofErr w:type="gramStart"/>
       <w:r>
@@ -7544,7 +7427,7 @@
           <w:szCs w:val="24"/>
           <w:lang w:val="en-MY" w:eastAsia="en-MY"/>
         </w:rPr>
-        <w:t>tick(</w:t>
+        <w:t>all of</w:t>
       </w:r>
       <w:proofErr w:type="gramEnd"/>
       <w:r>
@@ -7555,12 +7438,12 @@
           <w:szCs w:val="24"/>
           <w:lang w:val="en-MY" w:eastAsia="en-MY"/>
         </w:rPr>
-        <w:t>) method to inform and update the item of the time elapsed. This will be used for hatching eggs when the player/ dinosaur places them in the world.</w:t>
-      </w:r>
-    </w:p>
-    <w:p>
-      <w:pPr>
-        <w:spacing w:line="240" w:lineRule="auto"/>
+        <w:t xml:space="preserve"> its subclasses.</w:t>
+      </w:r>
+    </w:p>
+    <w:p>
+      <w:pPr>
+        <w:spacing w:after="240" w:line="240" w:lineRule="auto"/>
         <w:rPr>
           <w:rFonts w:ascii="Times New Roman" w:eastAsia="Times New Roman" w:hAnsi="Times New Roman" w:cs="Times New Roman"/>
           <w:sz w:val="24"/>
@@ -7591,33 +7474,531 @@
           <w:szCs w:val="24"/>
           <w:lang w:val="en-MY" w:eastAsia="en-MY"/>
         </w:rPr>
+        <w:t>Actions for items</w:t>
+      </w:r>
+    </w:p>
+    <w:p>
+      <w:pPr>
+        <w:spacing w:line="240" w:lineRule="auto"/>
+        <w:rPr>
+          <w:rFonts w:ascii="Times New Roman" w:eastAsia="Times New Roman" w:hAnsi="Times New Roman" w:cs="Times New Roman"/>
+          <w:sz w:val="24"/>
+          <w:szCs w:val="24"/>
+          <w:lang w:val="en-MY" w:eastAsia="en-MY"/>
+        </w:rPr>
+      </w:pPr>
+    </w:p>
+    <w:p>
+      <w:pPr>
+        <w:spacing w:line="240" w:lineRule="auto"/>
+        <w:rPr>
+          <w:rFonts w:ascii="Times New Roman" w:eastAsia="Times New Roman" w:hAnsi="Times New Roman" w:cs="Times New Roman"/>
+          <w:sz w:val="24"/>
+          <w:szCs w:val="24"/>
+          <w:lang w:val="en-MY" w:eastAsia="en-MY"/>
+        </w:rPr>
+      </w:pPr>
+      <w:proofErr w:type="spellStart"/>
+      <w:r>
+        <w:rPr>
+          <w:rFonts w:eastAsia="Times New Roman"/>
+          <w:b/>
+          <w:bCs/>
+          <w:color w:val="000000"/>
+          <w:sz w:val="24"/>
+          <w:szCs w:val="24"/>
+          <w:u w:val="single"/>
+          <w:lang w:val="en-MY" w:eastAsia="en-MY"/>
+        </w:rPr>
+        <w:t>BuyItem</w:t>
+      </w:r>
+      <w:proofErr w:type="spellEnd"/>
+      <w:r>
+        <w:rPr>
+          <w:rFonts w:eastAsia="Times New Roman"/>
+          <w:b/>
+          <w:bCs/>
+          <w:color w:val="000000"/>
+          <w:sz w:val="24"/>
+          <w:szCs w:val="24"/>
+          <w:u w:val="single"/>
+          <w:lang w:val="en-MY" w:eastAsia="en-MY"/>
+        </w:rPr>
+        <w:t xml:space="preserve"> extends </w:t>
+      </w:r>
+      <w:proofErr w:type="gramStart"/>
+      <w:r>
+        <w:rPr>
+          <w:rFonts w:eastAsia="Times New Roman"/>
+          <w:b/>
+          <w:bCs/>
+          <w:color w:val="000000"/>
+          <w:sz w:val="24"/>
+          <w:szCs w:val="24"/>
+          <w:u w:val="single"/>
+          <w:lang w:val="en-MY" w:eastAsia="en-MY"/>
+        </w:rPr>
+        <w:t>Action</w:t>
+      </w:r>
+      <w:proofErr w:type="gramEnd"/>
+    </w:p>
+    <w:p>
+      <w:pPr>
+        <w:spacing w:line="240" w:lineRule="auto"/>
+        <w:rPr>
+          <w:rFonts w:ascii="Times New Roman" w:eastAsia="Times New Roman" w:hAnsi="Times New Roman" w:cs="Times New Roman"/>
+          <w:sz w:val="24"/>
+          <w:szCs w:val="24"/>
+          <w:lang w:val="en-MY" w:eastAsia="en-MY"/>
+        </w:rPr>
+      </w:pPr>
+      <w:r>
+        <w:rPr>
+          <w:rFonts w:eastAsia="Times New Roman"/>
+          <w:color w:val="000000"/>
+          <w:sz w:val="24"/>
+          <w:szCs w:val="24"/>
+          <w:lang w:val="en-MY" w:eastAsia="en-MY"/>
+        </w:rPr>
+        <w:t>This class is called when a player wants to purchase items at the vending machine.</w:t>
+      </w:r>
+    </w:p>
+    <w:p>
+      <w:pPr>
+        <w:spacing w:before="240" w:after="240" w:line="240" w:lineRule="auto"/>
+        <w:jc w:val="both"/>
+        <w:rPr>
+          <w:rFonts w:ascii="Times New Roman" w:eastAsia="Times New Roman" w:hAnsi="Times New Roman" w:cs="Times New Roman"/>
+          <w:sz w:val="24"/>
+          <w:szCs w:val="24"/>
+          <w:lang w:val="en-MY" w:eastAsia="en-MY"/>
+        </w:rPr>
+      </w:pPr>
+      <w:r>
+        <w:rPr>
+          <w:rFonts w:eastAsia="Times New Roman"/>
+          <w:color w:val="000000"/>
+          <w:sz w:val="24"/>
+          <w:szCs w:val="24"/>
+          <w:lang w:val="en-MY" w:eastAsia="en-MY"/>
+        </w:rPr>
         <w:lastRenderedPageBreak/>
-        <w:t>Actions for items</w:t>
+        <w:t xml:space="preserve">The player, if adjacent to a vending machine, prompts the vending machine to show </w:t>
+      </w:r>
+      <w:proofErr w:type="gramStart"/>
+      <w:r>
+        <w:rPr>
+          <w:rFonts w:eastAsia="Times New Roman"/>
+          <w:color w:val="000000"/>
+          <w:sz w:val="24"/>
+          <w:szCs w:val="24"/>
+          <w:lang w:val="en-MY" w:eastAsia="en-MY"/>
+        </w:rPr>
+        <w:t>it’s</w:t>
+      </w:r>
+      <w:proofErr w:type="gramEnd"/>
+      <w:r>
+        <w:rPr>
+          <w:rFonts w:eastAsia="Times New Roman"/>
+          <w:color w:val="000000"/>
+          <w:sz w:val="24"/>
+          <w:szCs w:val="24"/>
+          <w:lang w:val="en-MY" w:eastAsia="en-MY"/>
+        </w:rPr>
+        <w:t xml:space="preserve"> item menu, and buy items from it as long as they have enough points to do so. </w:t>
+      </w:r>
+    </w:p>
+    <w:p>
+      <w:pPr>
+        <w:spacing w:before="240" w:after="240" w:line="240" w:lineRule="auto"/>
+        <w:jc w:val="both"/>
+        <w:rPr>
+          <w:rFonts w:ascii="Times New Roman" w:eastAsia="Times New Roman" w:hAnsi="Times New Roman" w:cs="Times New Roman"/>
+          <w:sz w:val="24"/>
+          <w:szCs w:val="24"/>
+          <w:lang w:val="en-MY" w:eastAsia="en-MY"/>
+        </w:rPr>
+      </w:pPr>
+      <w:proofErr w:type="spellStart"/>
+      <w:r>
+        <w:rPr>
+          <w:rFonts w:eastAsia="Times New Roman"/>
+          <w:color w:val="000000"/>
+          <w:sz w:val="24"/>
+          <w:szCs w:val="24"/>
+          <w:lang w:val="en-MY" w:eastAsia="en-MY"/>
+        </w:rPr>
+        <w:t>BuyItem</w:t>
+      </w:r>
+      <w:proofErr w:type="spellEnd"/>
+      <w:r>
+        <w:rPr>
+          <w:rFonts w:eastAsia="Times New Roman"/>
+          <w:color w:val="000000"/>
+          <w:sz w:val="24"/>
+          <w:szCs w:val="24"/>
+          <w:lang w:val="en-MY" w:eastAsia="en-MY"/>
+        </w:rPr>
+        <w:t xml:space="preserve"> uses a non-parameter constructor. The process starts by printing out an item menu for the player to select. Each time the player wants to buy something, </w:t>
+      </w:r>
+      <w:proofErr w:type="spellStart"/>
+      <w:r>
+        <w:rPr>
+          <w:rFonts w:eastAsia="Times New Roman"/>
+          <w:color w:val="000000"/>
+          <w:sz w:val="24"/>
+          <w:szCs w:val="24"/>
+          <w:lang w:val="en-MY" w:eastAsia="en-MY"/>
+        </w:rPr>
+        <w:t>BuyItem</w:t>
+      </w:r>
+      <w:proofErr w:type="spellEnd"/>
+      <w:r>
+        <w:rPr>
+          <w:rFonts w:eastAsia="Times New Roman"/>
+          <w:color w:val="000000"/>
+          <w:sz w:val="24"/>
+          <w:szCs w:val="24"/>
+          <w:lang w:val="en-MY" w:eastAsia="en-MY"/>
+        </w:rPr>
+        <w:t xml:space="preserve"> will check if there are sufficient </w:t>
+      </w:r>
+      <w:proofErr w:type="spellStart"/>
+      <w:r>
+        <w:rPr>
+          <w:rFonts w:eastAsia="Times New Roman"/>
+          <w:color w:val="000000"/>
+          <w:sz w:val="24"/>
+          <w:szCs w:val="24"/>
+          <w:lang w:val="en-MY" w:eastAsia="en-MY"/>
+        </w:rPr>
+        <w:t>EcoPoints</w:t>
+      </w:r>
+      <w:proofErr w:type="spellEnd"/>
+      <w:r>
+        <w:rPr>
+          <w:rFonts w:eastAsia="Times New Roman"/>
+          <w:color w:val="000000"/>
+          <w:sz w:val="24"/>
+          <w:szCs w:val="24"/>
+          <w:lang w:val="en-MY" w:eastAsia="en-MY"/>
+        </w:rPr>
+        <w:t xml:space="preserve"> in class </w:t>
+      </w:r>
+      <w:proofErr w:type="spellStart"/>
+      <w:r>
+        <w:rPr>
+          <w:rFonts w:eastAsia="Times New Roman"/>
+          <w:color w:val="000000"/>
+          <w:sz w:val="24"/>
+          <w:szCs w:val="24"/>
+          <w:lang w:val="en-MY" w:eastAsia="en-MY"/>
+        </w:rPr>
+        <w:t>VendingMachine</w:t>
+      </w:r>
+      <w:proofErr w:type="spellEnd"/>
+      <w:r>
+        <w:rPr>
+          <w:rFonts w:eastAsia="Times New Roman"/>
+          <w:color w:val="000000"/>
+          <w:sz w:val="24"/>
+          <w:szCs w:val="24"/>
+          <w:lang w:val="en-MY" w:eastAsia="en-MY"/>
+        </w:rPr>
+        <w:t xml:space="preserve">. If there is enough, the selected item will be added into the player’s inventory and the </w:t>
+      </w:r>
+      <w:proofErr w:type="spellStart"/>
+      <w:r>
+        <w:rPr>
+          <w:rFonts w:eastAsia="Times New Roman"/>
+          <w:color w:val="000000"/>
+          <w:sz w:val="24"/>
+          <w:szCs w:val="24"/>
+          <w:lang w:val="en-MY" w:eastAsia="en-MY"/>
+        </w:rPr>
+        <w:t>EcoPoints</w:t>
+      </w:r>
+      <w:proofErr w:type="spellEnd"/>
+      <w:r>
+        <w:rPr>
+          <w:rFonts w:eastAsia="Times New Roman"/>
+          <w:color w:val="000000"/>
+          <w:sz w:val="24"/>
+          <w:szCs w:val="24"/>
+          <w:lang w:val="en-MY" w:eastAsia="en-MY"/>
+        </w:rPr>
+        <w:t xml:space="preserve"> will be deducted, else a message (</w:t>
+      </w:r>
+      <w:proofErr w:type="spellStart"/>
+      <w:r>
+        <w:rPr>
+          <w:rFonts w:eastAsia="Times New Roman"/>
+          <w:color w:val="000000"/>
+          <w:sz w:val="24"/>
+          <w:szCs w:val="24"/>
+          <w:lang w:val="en-MY" w:eastAsia="en-MY"/>
+        </w:rPr>
+        <w:t>e.g</w:t>
+      </w:r>
+      <w:proofErr w:type="spellEnd"/>
+      <w:r>
+        <w:rPr>
+          <w:rFonts w:eastAsia="Times New Roman"/>
+          <w:color w:val="000000"/>
+          <w:sz w:val="24"/>
+          <w:szCs w:val="24"/>
+          <w:lang w:val="en-MY" w:eastAsia="en-MY"/>
+        </w:rPr>
+        <w:t xml:space="preserve"> Not enough </w:t>
+      </w:r>
+      <w:proofErr w:type="spellStart"/>
+      <w:r>
+        <w:rPr>
+          <w:rFonts w:eastAsia="Times New Roman"/>
+          <w:color w:val="000000"/>
+          <w:sz w:val="24"/>
+          <w:szCs w:val="24"/>
+          <w:lang w:val="en-MY" w:eastAsia="en-MY"/>
+        </w:rPr>
+        <w:t>EcoPoints</w:t>
+      </w:r>
+      <w:proofErr w:type="spellEnd"/>
+      <w:r>
+        <w:rPr>
+          <w:rFonts w:eastAsia="Times New Roman"/>
+          <w:color w:val="000000"/>
+          <w:sz w:val="24"/>
+          <w:szCs w:val="24"/>
+          <w:lang w:val="en-MY" w:eastAsia="en-MY"/>
+        </w:rPr>
+        <w:t>!) will be returned and the player will again be prompted with the item menu. </w:t>
+      </w:r>
+    </w:p>
+    <w:p>
+      <w:pPr>
+        <w:spacing w:before="240" w:after="240" w:line="240" w:lineRule="auto"/>
+        <w:jc w:val="both"/>
+        <w:rPr>
+          <w:rFonts w:ascii="Times New Roman" w:eastAsia="Times New Roman" w:hAnsi="Times New Roman" w:cs="Times New Roman"/>
+          <w:sz w:val="24"/>
+          <w:szCs w:val="24"/>
+          <w:lang w:val="en-MY" w:eastAsia="en-MY"/>
+        </w:rPr>
+      </w:pPr>
+      <w:r>
+        <w:rPr>
+          <w:rFonts w:eastAsia="Times New Roman"/>
+          <w:color w:val="000000"/>
+          <w:sz w:val="24"/>
+          <w:szCs w:val="24"/>
+          <w:lang w:val="en-MY" w:eastAsia="en-MY"/>
+        </w:rPr>
+        <w:t>This action will continue until the player quits the item menu.</w:t>
+      </w:r>
+    </w:p>
+    <w:p>
+      <w:pPr>
+        <w:spacing w:after="240" w:line="240" w:lineRule="auto"/>
+        <w:rPr>
+          <w:rFonts w:ascii="Times New Roman" w:eastAsia="Times New Roman" w:hAnsi="Times New Roman" w:cs="Times New Roman"/>
+          <w:sz w:val="24"/>
+          <w:szCs w:val="24"/>
+          <w:lang w:val="en-MY" w:eastAsia="en-MY"/>
+        </w:rPr>
+      </w:pPr>
+      <w:r>
+        <w:rPr>
+          <w:rFonts w:ascii="Times New Roman" w:eastAsia="Times New Roman" w:hAnsi="Times New Roman" w:cs="Times New Roman"/>
+          <w:sz w:val="24"/>
+          <w:szCs w:val="24"/>
+          <w:lang w:val="en-MY" w:eastAsia="en-MY"/>
+        </w:rPr>
+        <w:br/>
+      </w:r>
+      <w:r>
+        <w:rPr>
+          <w:rFonts w:ascii="Times New Roman" w:eastAsia="Times New Roman" w:hAnsi="Times New Roman" w:cs="Times New Roman"/>
+          <w:sz w:val="24"/>
+          <w:szCs w:val="24"/>
+          <w:lang w:val="en-MY" w:eastAsia="en-MY"/>
+        </w:rPr>
+        <w:br/>
+      </w:r>
+      <w:r>
+        <w:rPr>
+          <w:rFonts w:ascii="Times New Roman" w:eastAsia="Times New Roman" w:hAnsi="Times New Roman" w:cs="Times New Roman"/>
+          <w:sz w:val="24"/>
+          <w:szCs w:val="24"/>
+          <w:lang w:val="en-MY" w:eastAsia="en-MY"/>
+        </w:rPr>
+        <w:br/>
+      </w:r>
+      <w:r>
+        <w:rPr>
+          <w:rFonts w:ascii="Times New Roman" w:eastAsia="Times New Roman" w:hAnsi="Times New Roman" w:cs="Times New Roman"/>
+          <w:sz w:val="24"/>
+          <w:szCs w:val="24"/>
+          <w:lang w:val="en-MY" w:eastAsia="en-MY"/>
+        </w:rPr>
+        <w:br/>
+      </w:r>
+      <w:r>
+        <w:rPr>
+          <w:rFonts w:ascii="Times New Roman" w:eastAsia="Times New Roman" w:hAnsi="Times New Roman" w:cs="Times New Roman"/>
+          <w:sz w:val="24"/>
+          <w:szCs w:val="24"/>
+          <w:lang w:val="en-MY" w:eastAsia="en-MY"/>
+        </w:rPr>
+        <w:br/>
+      </w:r>
+      <w:r>
+        <w:rPr>
+          <w:rFonts w:ascii="Times New Roman" w:eastAsia="Times New Roman" w:hAnsi="Times New Roman" w:cs="Times New Roman"/>
+          <w:sz w:val="24"/>
+          <w:szCs w:val="24"/>
+          <w:lang w:val="en-MY" w:eastAsia="en-MY"/>
+        </w:rPr>
+        <w:br/>
+      </w:r>
+      <w:r>
+        <w:rPr>
+          <w:rFonts w:ascii="Times New Roman" w:eastAsia="Times New Roman" w:hAnsi="Times New Roman" w:cs="Times New Roman"/>
+          <w:sz w:val="24"/>
+          <w:szCs w:val="24"/>
+          <w:lang w:val="en-MY" w:eastAsia="en-MY"/>
+        </w:rPr>
+        <w:br/>
+      </w:r>
+      <w:r>
+        <w:rPr>
+          <w:rFonts w:ascii="Times New Roman" w:eastAsia="Times New Roman" w:hAnsi="Times New Roman" w:cs="Times New Roman"/>
+          <w:sz w:val="24"/>
+          <w:szCs w:val="24"/>
+          <w:lang w:val="en-MY" w:eastAsia="en-MY"/>
+        </w:rPr>
+        <w:br/>
+      </w:r>
+      <w:r>
+        <w:rPr>
+          <w:rFonts w:ascii="Times New Roman" w:eastAsia="Times New Roman" w:hAnsi="Times New Roman" w:cs="Times New Roman"/>
+          <w:sz w:val="24"/>
+          <w:szCs w:val="24"/>
+          <w:lang w:val="en-MY" w:eastAsia="en-MY"/>
+        </w:rPr>
+        <w:br/>
+      </w:r>
+      <w:r>
+        <w:rPr>
+          <w:rFonts w:ascii="Times New Roman" w:eastAsia="Times New Roman" w:hAnsi="Times New Roman" w:cs="Times New Roman"/>
+          <w:sz w:val="24"/>
+          <w:szCs w:val="24"/>
+          <w:lang w:val="en-MY" w:eastAsia="en-MY"/>
+        </w:rPr>
+        <w:br/>
+      </w:r>
+      <w:r>
+        <w:rPr>
+          <w:rFonts w:ascii="Times New Roman" w:eastAsia="Times New Roman" w:hAnsi="Times New Roman" w:cs="Times New Roman"/>
+          <w:sz w:val="24"/>
+          <w:szCs w:val="24"/>
+          <w:lang w:val="en-MY" w:eastAsia="en-MY"/>
+        </w:rPr>
+        <w:br/>
+      </w:r>
+      <w:r>
+        <w:rPr>
+          <w:rFonts w:ascii="Times New Roman" w:eastAsia="Times New Roman" w:hAnsi="Times New Roman" w:cs="Times New Roman"/>
+          <w:sz w:val="24"/>
+          <w:szCs w:val="24"/>
+          <w:lang w:val="en-MY" w:eastAsia="en-MY"/>
+        </w:rPr>
+        <w:br/>
+      </w:r>
+      <w:r>
+        <w:rPr>
+          <w:rFonts w:ascii="Times New Roman" w:eastAsia="Times New Roman" w:hAnsi="Times New Roman" w:cs="Times New Roman"/>
+          <w:sz w:val="24"/>
+          <w:szCs w:val="24"/>
+          <w:lang w:val="en-MY" w:eastAsia="en-MY"/>
+        </w:rPr>
+        <w:br/>
+      </w:r>
+      <w:r>
+        <w:rPr>
+          <w:rFonts w:ascii="Times New Roman" w:eastAsia="Times New Roman" w:hAnsi="Times New Roman" w:cs="Times New Roman"/>
+          <w:sz w:val="24"/>
+          <w:szCs w:val="24"/>
+          <w:lang w:val="en-MY" w:eastAsia="en-MY"/>
+        </w:rPr>
+        <w:br/>
+      </w:r>
+      <w:r>
+        <w:rPr>
+          <w:rFonts w:ascii="Times New Roman" w:eastAsia="Times New Roman" w:hAnsi="Times New Roman" w:cs="Times New Roman"/>
+          <w:sz w:val="24"/>
+          <w:szCs w:val="24"/>
+          <w:lang w:val="en-MY" w:eastAsia="en-MY"/>
+        </w:rPr>
+        <w:br/>
+      </w:r>
+      <w:r>
+        <w:rPr>
+          <w:rFonts w:ascii="Times New Roman" w:eastAsia="Times New Roman" w:hAnsi="Times New Roman" w:cs="Times New Roman"/>
+          <w:sz w:val="24"/>
+          <w:szCs w:val="24"/>
+          <w:lang w:val="en-MY" w:eastAsia="en-MY"/>
+        </w:rPr>
+        <w:br/>
       </w:r>
     </w:p>
     <w:p>
       <w:pPr>
         <w:spacing w:line="240" w:lineRule="auto"/>
-        <w:rPr>
-          <w:rFonts w:ascii="Times New Roman" w:eastAsia="Times New Roman" w:hAnsi="Times New Roman" w:cs="Times New Roman"/>
-          <w:sz w:val="24"/>
-          <w:szCs w:val="24"/>
-          <w:lang w:val="en-MY" w:eastAsia="en-MY"/>
-        </w:rPr>
-      </w:pPr>
+        <w:jc w:val="both"/>
+        <w:rPr>
+          <w:rFonts w:eastAsia="Times New Roman"/>
+          <w:b/>
+          <w:bCs/>
+          <w:color w:val="000000"/>
+          <w:sz w:val="24"/>
+          <w:szCs w:val="24"/>
+          <w:u w:val="single"/>
+          <w:lang w:val="en-MY" w:eastAsia="en-MY"/>
+        </w:rPr>
+      </w:pPr>
+      <w:r>
+        <w:rPr>
+          <w:rFonts w:eastAsia="Times New Roman"/>
+          <w:b/>
+          <w:bCs/>
+          <w:color w:val="000000"/>
+          <w:sz w:val="24"/>
+          <w:szCs w:val="24"/>
+          <w:u w:val="single"/>
+          <w:lang w:val="en-MY" w:eastAsia="en-MY"/>
+        </w:rPr>
+        <w:t xml:space="preserve">Interaction Diagram of </w:t>
+      </w:r>
+      <w:proofErr w:type="spellStart"/>
+      <w:r>
+        <w:rPr>
+          <w:rFonts w:eastAsia="Times New Roman"/>
+          <w:b/>
+          <w:bCs/>
+          <w:color w:val="000000"/>
+          <w:sz w:val="24"/>
+          <w:szCs w:val="24"/>
+          <w:u w:val="single"/>
+          <w:lang w:val="en-MY" w:eastAsia="en-MY"/>
+        </w:rPr>
+        <w:t>BuyItem</w:t>
+      </w:r>
+      <w:proofErr w:type="spellEnd"/>
     </w:p>
     <w:p>
       <w:pPr>
         <w:spacing w:line="240" w:lineRule="auto"/>
-        <w:rPr>
-          <w:rFonts w:ascii="Times New Roman" w:eastAsia="Times New Roman" w:hAnsi="Times New Roman" w:cs="Times New Roman"/>
-          <w:sz w:val="24"/>
-          <w:szCs w:val="24"/>
-          <w:lang w:val="en-MY" w:eastAsia="en-MY"/>
-        </w:rPr>
-      </w:pPr>
-      <w:proofErr w:type="spellStart"/>
-      <w:r>
+        <w:jc w:val="both"/>
         <w:rPr>
           <w:rFonts w:eastAsia="Times New Roman"/>
           <w:b/>
@@ -7628,9 +8009,19 @@
           <w:u w:val="single"/>
           <w:lang w:val="en-MY" w:eastAsia="en-MY"/>
         </w:rPr>
-        <w:t>BuyItem</w:t>
-      </w:r>
-      <w:proofErr w:type="spellEnd"/>
+      </w:pPr>
+    </w:p>
+    <w:p>
+      <w:pPr>
+        <w:spacing w:line="240" w:lineRule="auto"/>
+        <w:jc w:val="both"/>
+        <w:rPr>
+          <w:rFonts w:ascii="Times New Roman" w:eastAsia="Times New Roman" w:hAnsi="Times New Roman" w:cs="Times New Roman"/>
+          <w:sz w:val="24"/>
+          <w:szCs w:val="24"/>
+          <w:lang w:val="en-MY" w:eastAsia="en-MY"/>
+        </w:rPr>
+      </w:pPr>
       <w:r>
         <w:rPr>
           <w:rFonts w:eastAsia="Times New Roman"/>
@@ -7642,8 +8033,31 @@
           <w:u w:val="single"/>
           <w:lang w:val="en-MY" w:eastAsia="en-MY"/>
         </w:rPr>
-        <w:t xml:space="preserve"> extends Action</w:t>
-      </w:r>
+        <w:t>#NEEDS REWORK</w:t>
+      </w:r>
+    </w:p>
+    <w:p>
+      <w:pPr>
+        <w:spacing w:before="240" w:after="240" w:line="240" w:lineRule="auto"/>
+        <w:jc w:val="both"/>
+        <w:rPr>
+          <w:rFonts w:ascii="Times New Roman" w:eastAsia="Times New Roman" w:hAnsi="Times New Roman" w:cs="Times New Roman"/>
+          <w:sz w:val="24"/>
+          <w:szCs w:val="24"/>
+          <w:lang w:val="en-MY" w:eastAsia="en-MY"/>
+        </w:rPr>
+      </w:pPr>
+    </w:p>
+    <w:p>
+      <w:pPr>
+        <w:spacing w:after="240" w:line="240" w:lineRule="auto"/>
+        <w:rPr>
+          <w:rFonts w:ascii="Times New Roman" w:eastAsia="Times New Roman" w:hAnsi="Times New Roman" w:cs="Times New Roman"/>
+          <w:sz w:val="24"/>
+          <w:szCs w:val="24"/>
+          <w:lang w:val="en-MY" w:eastAsia="en-MY"/>
+        </w:rPr>
+      </w:pPr>
     </w:p>
     <w:p>
       <w:pPr>
@@ -7655,596 +8069,6 @@
           <w:lang w:val="en-MY" w:eastAsia="en-MY"/>
         </w:rPr>
       </w:pPr>
-      <w:r>
-        <w:rPr>
-          <w:rFonts w:eastAsia="Times New Roman"/>
-          <w:color w:val="000000"/>
-          <w:sz w:val="24"/>
-          <w:szCs w:val="24"/>
-          <w:lang w:val="en-MY" w:eastAsia="en-MY"/>
-        </w:rPr>
-        <w:t>This class is called when a player wants to purchase items at the vending machine.</w:t>
-      </w:r>
-    </w:p>
-    <w:p>
-      <w:pPr>
-        <w:spacing w:before="240" w:after="240" w:line="240" w:lineRule="auto"/>
-        <w:jc w:val="both"/>
-        <w:rPr>
-          <w:rFonts w:ascii="Times New Roman" w:eastAsia="Times New Roman" w:hAnsi="Times New Roman" w:cs="Times New Roman"/>
-          <w:sz w:val="24"/>
-          <w:szCs w:val="24"/>
-          <w:lang w:val="en-MY" w:eastAsia="en-MY"/>
-        </w:rPr>
-      </w:pPr>
-      <w:r>
-        <w:rPr>
-          <w:rFonts w:eastAsia="Times New Roman"/>
-          <w:color w:val="000000"/>
-          <w:sz w:val="24"/>
-          <w:szCs w:val="24"/>
-          <w:lang w:val="en-MY" w:eastAsia="en-MY"/>
-        </w:rPr>
-        <w:t xml:space="preserve">The player, if adjacent to a vending machine, prompts the vending machine to show </w:t>
-      </w:r>
-      <w:proofErr w:type="gramStart"/>
-      <w:r>
-        <w:rPr>
-          <w:rFonts w:eastAsia="Times New Roman"/>
-          <w:color w:val="000000"/>
-          <w:sz w:val="24"/>
-          <w:szCs w:val="24"/>
-          <w:lang w:val="en-MY" w:eastAsia="en-MY"/>
-        </w:rPr>
-        <w:t>it’s</w:t>
-      </w:r>
-      <w:proofErr w:type="gramEnd"/>
-      <w:r>
-        <w:rPr>
-          <w:rFonts w:eastAsia="Times New Roman"/>
-          <w:color w:val="000000"/>
-          <w:sz w:val="24"/>
-          <w:szCs w:val="24"/>
-          <w:lang w:val="en-MY" w:eastAsia="en-MY"/>
-        </w:rPr>
-        <w:t xml:space="preserve"> item menu, and buy items from it as long as they have enough points to do so. </w:t>
-      </w:r>
-    </w:p>
-    <w:p>
-      <w:pPr>
-        <w:spacing w:before="240" w:after="240" w:line="240" w:lineRule="auto"/>
-        <w:jc w:val="both"/>
-        <w:rPr>
-          <w:rFonts w:ascii="Times New Roman" w:eastAsia="Times New Roman" w:hAnsi="Times New Roman" w:cs="Times New Roman"/>
-          <w:sz w:val="24"/>
-          <w:szCs w:val="24"/>
-          <w:lang w:val="en-MY" w:eastAsia="en-MY"/>
-        </w:rPr>
-      </w:pPr>
-      <w:proofErr w:type="spellStart"/>
-      <w:r>
-        <w:rPr>
-          <w:rFonts w:eastAsia="Times New Roman"/>
-          <w:color w:val="000000"/>
-          <w:sz w:val="24"/>
-          <w:szCs w:val="24"/>
-          <w:lang w:val="en-MY" w:eastAsia="en-MY"/>
-        </w:rPr>
-        <w:t>BuyItem</w:t>
-      </w:r>
-      <w:proofErr w:type="spellEnd"/>
-      <w:r>
-        <w:rPr>
-          <w:rFonts w:eastAsia="Times New Roman"/>
-          <w:color w:val="000000"/>
-          <w:sz w:val="24"/>
-          <w:szCs w:val="24"/>
-          <w:lang w:val="en-MY" w:eastAsia="en-MY"/>
-        </w:rPr>
-        <w:t xml:space="preserve"> uses a non-parameter constructor. The process starts by printing out an item menu for the player to select. Each time the player wants to buy something, </w:t>
-      </w:r>
-      <w:proofErr w:type="spellStart"/>
-      <w:r>
-        <w:rPr>
-          <w:rFonts w:eastAsia="Times New Roman"/>
-          <w:color w:val="000000"/>
-          <w:sz w:val="24"/>
-          <w:szCs w:val="24"/>
-          <w:lang w:val="en-MY" w:eastAsia="en-MY"/>
-        </w:rPr>
-        <w:t>BuyItem</w:t>
-      </w:r>
-      <w:proofErr w:type="spellEnd"/>
-      <w:r>
-        <w:rPr>
-          <w:rFonts w:eastAsia="Times New Roman"/>
-          <w:color w:val="000000"/>
-          <w:sz w:val="24"/>
-          <w:szCs w:val="24"/>
-          <w:lang w:val="en-MY" w:eastAsia="en-MY"/>
-        </w:rPr>
-        <w:t xml:space="preserve"> will check if there are sufficient </w:t>
-      </w:r>
-      <w:proofErr w:type="spellStart"/>
-      <w:r>
-        <w:rPr>
-          <w:rFonts w:eastAsia="Times New Roman"/>
-          <w:color w:val="000000"/>
-          <w:sz w:val="24"/>
-          <w:szCs w:val="24"/>
-          <w:lang w:val="en-MY" w:eastAsia="en-MY"/>
-        </w:rPr>
-        <w:t>EcoPoints</w:t>
-      </w:r>
-      <w:proofErr w:type="spellEnd"/>
-      <w:r>
-        <w:rPr>
-          <w:rFonts w:eastAsia="Times New Roman"/>
-          <w:color w:val="000000"/>
-          <w:sz w:val="24"/>
-          <w:szCs w:val="24"/>
-          <w:lang w:val="en-MY" w:eastAsia="en-MY"/>
-        </w:rPr>
-        <w:t xml:space="preserve"> in class </w:t>
-      </w:r>
-      <w:proofErr w:type="spellStart"/>
-      <w:r>
-        <w:rPr>
-          <w:rFonts w:eastAsia="Times New Roman"/>
-          <w:color w:val="000000"/>
-          <w:sz w:val="24"/>
-          <w:szCs w:val="24"/>
-          <w:lang w:val="en-MY" w:eastAsia="en-MY"/>
-        </w:rPr>
-        <w:t>VendingMachine</w:t>
-      </w:r>
-      <w:proofErr w:type="spellEnd"/>
-      <w:r>
-        <w:rPr>
-          <w:rFonts w:eastAsia="Times New Roman"/>
-          <w:color w:val="000000"/>
-          <w:sz w:val="24"/>
-          <w:szCs w:val="24"/>
-          <w:lang w:val="en-MY" w:eastAsia="en-MY"/>
-        </w:rPr>
-        <w:t xml:space="preserve">. If there is enough, the selected item will be added into the player’s inventory and the </w:t>
-      </w:r>
-      <w:proofErr w:type="spellStart"/>
-      <w:r>
-        <w:rPr>
-          <w:rFonts w:eastAsia="Times New Roman"/>
-          <w:color w:val="000000"/>
-          <w:sz w:val="24"/>
-          <w:szCs w:val="24"/>
-          <w:lang w:val="en-MY" w:eastAsia="en-MY"/>
-        </w:rPr>
-        <w:t>EcoPoints</w:t>
-      </w:r>
-      <w:proofErr w:type="spellEnd"/>
-      <w:r>
-        <w:rPr>
-          <w:rFonts w:eastAsia="Times New Roman"/>
-          <w:color w:val="000000"/>
-          <w:sz w:val="24"/>
-          <w:szCs w:val="24"/>
-          <w:lang w:val="en-MY" w:eastAsia="en-MY"/>
-        </w:rPr>
-        <w:t xml:space="preserve"> will be deducted, else a message (</w:t>
-      </w:r>
-      <w:proofErr w:type="spellStart"/>
-      <w:r>
-        <w:rPr>
-          <w:rFonts w:eastAsia="Times New Roman"/>
-          <w:color w:val="000000"/>
-          <w:sz w:val="24"/>
-          <w:szCs w:val="24"/>
-          <w:lang w:val="en-MY" w:eastAsia="en-MY"/>
-        </w:rPr>
-        <w:t>e.g</w:t>
-      </w:r>
-      <w:proofErr w:type="spellEnd"/>
-      <w:r>
-        <w:rPr>
-          <w:rFonts w:eastAsia="Times New Roman"/>
-          <w:color w:val="000000"/>
-          <w:sz w:val="24"/>
-          <w:szCs w:val="24"/>
-          <w:lang w:val="en-MY" w:eastAsia="en-MY"/>
-        </w:rPr>
-        <w:t xml:space="preserve"> Not enough </w:t>
-      </w:r>
-      <w:proofErr w:type="spellStart"/>
-      <w:r>
-        <w:rPr>
-          <w:rFonts w:eastAsia="Times New Roman"/>
-          <w:color w:val="000000"/>
-          <w:sz w:val="24"/>
-          <w:szCs w:val="24"/>
-          <w:lang w:val="en-MY" w:eastAsia="en-MY"/>
-        </w:rPr>
-        <w:t>EcoPoints</w:t>
-      </w:r>
-      <w:proofErr w:type="spellEnd"/>
-      <w:r>
-        <w:rPr>
-          <w:rFonts w:eastAsia="Times New Roman"/>
-          <w:color w:val="000000"/>
-          <w:sz w:val="24"/>
-          <w:szCs w:val="24"/>
-          <w:lang w:val="en-MY" w:eastAsia="en-MY"/>
-        </w:rPr>
-        <w:t>!) will be returned and the player will again be prompted with the item menu. </w:t>
-      </w:r>
-    </w:p>
-    <w:p>
-      <w:pPr>
-        <w:spacing w:before="240" w:after="240" w:line="240" w:lineRule="auto"/>
-        <w:jc w:val="both"/>
-        <w:rPr>
-          <w:rFonts w:ascii="Times New Roman" w:eastAsia="Times New Roman" w:hAnsi="Times New Roman" w:cs="Times New Roman"/>
-          <w:sz w:val="24"/>
-          <w:szCs w:val="24"/>
-          <w:lang w:val="en-MY" w:eastAsia="en-MY"/>
-        </w:rPr>
-      </w:pPr>
-      <w:r>
-        <w:rPr>
-          <w:rFonts w:eastAsia="Times New Roman"/>
-          <w:color w:val="000000"/>
-          <w:sz w:val="24"/>
-          <w:szCs w:val="24"/>
-          <w:lang w:val="en-MY" w:eastAsia="en-MY"/>
-        </w:rPr>
-        <w:t>This action will continue until the player quits the item menu.</w:t>
-      </w:r>
-    </w:p>
-    <w:p>
-      <w:pPr>
-        <w:spacing w:after="240" w:line="240" w:lineRule="auto"/>
-        <w:rPr>
-          <w:rFonts w:ascii="Times New Roman" w:eastAsia="Times New Roman" w:hAnsi="Times New Roman" w:cs="Times New Roman"/>
-          <w:sz w:val="24"/>
-          <w:szCs w:val="24"/>
-          <w:lang w:val="en-MY" w:eastAsia="en-MY"/>
-        </w:rPr>
-      </w:pPr>
-      <w:r>
-        <w:rPr>
-          <w:rFonts w:ascii="Times New Roman" w:eastAsia="Times New Roman" w:hAnsi="Times New Roman" w:cs="Times New Roman"/>
-          <w:sz w:val="24"/>
-          <w:szCs w:val="24"/>
-          <w:lang w:val="en-MY" w:eastAsia="en-MY"/>
-        </w:rPr>
-        <w:br/>
-      </w:r>
-      <w:r>
-        <w:rPr>
-          <w:rFonts w:ascii="Times New Roman" w:eastAsia="Times New Roman" w:hAnsi="Times New Roman" w:cs="Times New Roman"/>
-          <w:sz w:val="24"/>
-          <w:szCs w:val="24"/>
-          <w:lang w:val="en-MY" w:eastAsia="en-MY"/>
-        </w:rPr>
-        <w:br/>
-      </w:r>
-      <w:r>
-        <w:rPr>
-          <w:rFonts w:ascii="Times New Roman" w:eastAsia="Times New Roman" w:hAnsi="Times New Roman" w:cs="Times New Roman"/>
-          <w:sz w:val="24"/>
-          <w:szCs w:val="24"/>
-          <w:lang w:val="en-MY" w:eastAsia="en-MY"/>
-        </w:rPr>
-        <w:br/>
-      </w:r>
-      <w:r>
-        <w:rPr>
-          <w:rFonts w:ascii="Times New Roman" w:eastAsia="Times New Roman" w:hAnsi="Times New Roman" w:cs="Times New Roman"/>
-          <w:sz w:val="24"/>
-          <w:szCs w:val="24"/>
-          <w:lang w:val="en-MY" w:eastAsia="en-MY"/>
-        </w:rPr>
-        <w:br/>
-      </w:r>
-      <w:r>
-        <w:rPr>
-          <w:rFonts w:ascii="Times New Roman" w:eastAsia="Times New Roman" w:hAnsi="Times New Roman" w:cs="Times New Roman"/>
-          <w:sz w:val="24"/>
-          <w:szCs w:val="24"/>
-          <w:lang w:val="en-MY" w:eastAsia="en-MY"/>
-        </w:rPr>
-        <w:br/>
-      </w:r>
-      <w:r>
-        <w:rPr>
-          <w:rFonts w:ascii="Times New Roman" w:eastAsia="Times New Roman" w:hAnsi="Times New Roman" w:cs="Times New Roman"/>
-          <w:sz w:val="24"/>
-          <w:szCs w:val="24"/>
-          <w:lang w:val="en-MY" w:eastAsia="en-MY"/>
-        </w:rPr>
-        <w:br/>
-      </w:r>
-      <w:r>
-        <w:rPr>
-          <w:rFonts w:ascii="Times New Roman" w:eastAsia="Times New Roman" w:hAnsi="Times New Roman" w:cs="Times New Roman"/>
-          <w:sz w:val="24"/>
-          <w:szCs w:val="24"/>
-          <w:lang w:val="en-MY" w:eastAsia="en-MY"/>
-        </w:rPr>
-        <w:br/>
-      </w:r>
-      <w:r>
-        <w:rPr>
-          <w:rFonts w:ascii="Times New Roman" w:eastAsia="Times New Roman" w:hAnsi="Times New Roman" w:cs="Times New Roman"/>
-          <w:sz w:val="24"/>
-          <w:szCs w:val="24"/>
-          <w:lang w:val="en-MY" w:eastAsia="en-MY"/>
-        </w:rPr>
-        <w:br/>
-      </w:r>
-      <w:r>
-        <w:rPr>
-          <w:rFonts w:ascii="Times New Roman" w:eastAsia="Times New Roman" w:hAnsi="Times New Roman" w:cs="Times New Roman"/>
-          <w:sz w:val="24"/>
-          <w:szCs w:val="24"/>
-          <w:lang w:val="en-MY" w:eastAsia="en-MY"/>
-        </w:rPr>
-        <w:br/>
-      </w:r>
-      <w:r>
-        <w:rPr>
-          <w:rFonts w:ascii="Times New Roman" w:eastAsia="Times New Roman" w:hAnsi="Times New Roman" w:cs="Times New Roman"/>
-          <w:sz w:val="24"/>
-          <w:szCs w:val="24"/>
-          <w:lang w:val="en-MY" w:eastAsia="en-MY"/>
-        </w:rPr>
-        <w:br/>
-      </w:r>
-      <w:r>
-        <w:rPr>
-          <w:rFonts w:ascii="Times New Roman" w:eastAsia="Times New Roman" w:hAnsi="Times New Roman" w:cs="Times New Roman"/>
-          <w:sz w:val="24"/>
-          <w:szCs w:val="24"/>
-          <w:lang w:val="en-MY" w:eastAsia="en-MY"/>
-        </w:rPr>
-        <w:br/>
-      </w:r>
-    </w:p>
-    <w:p>
-      <w:pPr>
-        <w:spacing w:line="240" w:lineRule="auto"/>
-        <w:jc w:val="both"/>
-        <w:rPr>
-          <w:rFonts w:eastAsia="Times New Roman"/>
-          <w:b/>
-          <w:bCs/>
-          <w:color w:val="000000"/>
-          <w:sz w:val="24"/>
-          <w:szCs w:val="24"/>
-          <w:u w:val="single"/>
-          <w:lang w:val="en-MY" w:eastAsia="en-MY"/>
-        </w:rPr>
-      </w:pPr>
-    </w:p>
-    <w:p>
-      <w:pPr>
-        <w:spacing w:line="240" w:lineRule="auto"/>
-        <w:jc w:val="both"/>
-        <w:rPr>
-          <w:rFonts w:eastAsia="Times New Roman"/>
-          <w:b/>
-          <w:bCs/>
-          <w:color w:val="000000"/>
-          <w:sz w:val="24"/>
-          <w:szCs w:val="24"/>
-          <w:u w:val="single"/>
-          <w:lang w:val="en-MY" w:eastAsia="en-MY"/>
-        </w:rPr>
-      </w:pPr>
-    </w:p>
-    <w:p>
-      <w:pPr>
-        <w:spacing w:line="240" w:lineRule="auto"/>
-        <w:jc w:val="both"/>
-        <w:rPr>
-          <w:rFonts w:eastAsia="Times New Roman"/>
-          <w:b/>
-          <w:bCs/>
-          <w:color w:val="000000"/>
-          <w:sz w:val="24"/>
-          <w:szCs w:val="24"/>
-          <w:u w:val="single"/>
-          <w:lang w:val="en-MY" w:eastAsia="en-MY"/>
-        </w:rPr>
-      </w:pPr>
-    </w:p>
-    <w:p>
-      <w:pPr>
-        <w:spacing w:line="240" w:lineRule="auto"/>
-        <w:jc w:val="both"/>
-        <w:rPr>
-          <w:rFonts w:eastAsia="Times New Roman"/>
-          <w:b/>
-          <w:bCs/>
-          <w:color w:val="000000"/>
-          <w:sz w:val="24"/>
-          <w:szCs w:val="24"/>
-          <w:u w:val="single"/>
-          <w:lang w:val="en-MY" w:eastAsia="en-MY"/>
-        </w:rPr>
-      </w:pPr>
-    </w:p>
-    <w:p>
-      <w:pPr>
-        <w:spacing w:line="240" w:lineRule="auto"/>
-        <w:jc w:val="both"/>
-        <w:rPr>
-          <w:rFonts w:eastAsia="Times New Roman"/>
-          <w:b/>
-          <w:bCs/>
-          <w:color w:val="000000"/>
-          <w:sz w:val="24"/>
-          <w:szCs w:val="24"/>
-          <w:u w:val="single"/>
-          <w:lang w:val="en-MY" w:eastAsia="en-MY"/>
-        </w:rPr>
-      </w:pPr>
-    </w:p>
-    <w:p>
-      <w:pPr>
-        <w:spacing w:line="240" w:lineRule="auto"/>
-        <w:jc w:val="both"/>
-        <w:rPr>
-          <w:rFonts w:eastAsia="Times New Roman"/>
-          <w:b/>
-          <w:bCs/>
-          <w:color w:val="000000"/>
-          <w:sz w:val="24"/>
-          <w:szCs w:val="24"/>
-          <w:u w:val="single"/>
-          <w:lang w:val="en-MY" w:eastAsia="en-MY"/>
-        </w:rPr>
-      </w:pPr>
-    </w:p>
-    <w:p>
-      <w:pPr>
-        <w:spacing w:line="240" w:lineRule="auto"/>
-        <w:jc w:val="both"/>
-        <w:rPr>
-          <w:rFonts w:ascii="Times New Roman" w:eastAsia="Times New Roman" w:hAnsi="Times New Roman" w:cs="Times New Roman"/>
-          <w:sz w:val="24"/>
-          <w:szCs w:val="24"/>
-          <w:lang w:val="en-MY" w:eastAsia="en-MY"/>
-        </w:rPr>
-      </w:pPr>
-      <w:r>
-        <w:rPr>
-          <w:rFonts w:eastAsia="Times New Roman"/>
-          <w:b/>
-          <w:bCs/>
-          <w:color w:val="000000"/>
-          <w:sz w:val="24"/>
-          <w:szCs w:val="24"/>
-          <w:u w:val="single"/>
-          <w:lang w:val="en-MY" w:eastAsia="en-MY"/>
-        </w:rPr>
-        <w:t xml:space="preserve">Interaction Diagram of </w:t>
-      </w:r>
-      <w:proofErr w:type="spellStart"/>
-      <w:r>
-        <w:rPr>
-          <w:rFonts w:eastAsia="Times New Roman"/>
-          <w:b/>
-          <w:bCs/>
-          <w:color w:val="000000"/>
-          <w:sz w:val="24"/>
-          <w:szCs w:val="24"/>
-          <w:u w:val="single"/>
-          <w:lang w:val="en-MY" w:eastAsia="en-MY"/>
-        </w:rPr>
-        <w:t>BuyItem</w:t>
-      </w:r>
-      <w:proofErr w:type="spellEnd"/>
-    </w:p>
-    <w:p>
-      <w:pPr>
-        <w:spacing w:before="240" w:after="240" w:line="240" w:lineRule="auto"/>
-        <w:jc w:val="both"/>
-        <w:rPr>
-          <w:rFonts w:ascii="Times New Roman" w:eastAsia="Times New Roman" w:hAnsi="Times New Roman" w:cs="Times New Roman"/>
-          <w:sz w:val="24"/>
-          <w:szCs w:val="24"/>
-          <w:lang w:val="en-MY" w:eastAsia="en-MY"/>
-        </w:rPr>
-      </w:pPr>
-      <w:r>
-        <w:rPr>
-          <w:rFonts w:ascii="Times New Roman" w:eastAsia="Times New Roman" w:hAnsi="Times New Roman" w:cs="Times New Roman"/>
-          <w:b/>
-          <w:bCs/>
-          <w:noProof/>
-          <w:color w:val="000000"/>
-          <w:sz w:val="24"/>
-          <w:szCs w:val="24"/>
-          <w:bdr w:val="none" w:sz="0" w:space="0" w:color="auto" w:frame="1"/>
-        </w:rPr>
-        <w:lastRenderedPageBreak/>
-        <w:drawing>
-          <wp:inline distT="0" distB="0" distL="0" distR="0" wp14:anchorId="7F1D2E11" wp14:editId="357DB1EA">
-            <wp:extent cx="5733415" cy="5647690"/>
-            <wp:effectExtent l="0" t="0" r="635" b="0"/>
-            <wp:docPr id="15" name="Picture 15"/>
-            <wp:cNvGraphicFramePr>
-              <a:graphicFrameLocks xmlns:a="http://schemas.openxmlformats.org/drawingml/2006/main" noChangeAspect="1"/>
-            </wp:cNvGraphicFramePr>
-            <a:graphic xmlns:a="http://schemas.openxmlformats.org/drawingml/2006/main">
-              <a:graphicData uri="http://schemas.openxmlformats.org/drawingml/2006/picture">
-                <pic:pic xmlns:pic="http://schemas.openxmlformats.org/drawingml/2006/picture">
-                  <pic:nvPicPr>
-                    <pic:cNvPr id="0" name="Picture 2"/>
-                    <pic:cNvPicPr>
-                      <a:picLocks noChangeAspect="1" noChangeArrowheads="1"/>
-                    </pic:cNvPicPr>
-                  </pic:nvPicPr>
-                  <pic:blipFill>
-                    <a:blip r:embed="rId9">
-                      <a:extLst>
-                        <a:ext uri="{28A0092B-C50C-407E-A947-70E740481C1C}">
-                          <a14:useLocalDpi xmlns:a14="http://schemas.microsoft.com/office/drawing/2010/main" val="0"/>
-                        </a:ext>
-                      </a:extLst>
-                    </a:blip>
-                    <a:srcRect/>
-                    <a:stretch>
-                      <a:fillRect/>
-                    </a:stretch>
-                  </pic:blipFill>
-                  <pic:spPr bwMode="auto">
-                    <a:xfrm>
-                      <a:off x="0" y="0"/>
-                      <a:ext cx="5733415" cy="5647690"/>
-                    </a:xfrm>
-                    <a:prstGeom prst="rect">
-                      <a:avLst/>
-                    </a:prstGeom>
-                    <a:noFill/>
-                    <a:ln>
-                      <a:noFill/>
-                    </a:ln>
-                  </pic:spPr>
-                </pic:pic>
-              </a:graphicData>
-            </a:graphic>
-          </wp:inline>
-        </w:drawing>
-      </w:r>
-    </w:p>
-    <w:p>
-      <w:pPr>
-        <w:spacing w:after="240" w:line="240" w:lineRule="auto"/>
-        <w:rPr>
-          <w:rFonts w:ascii="Times New Roman" w:eastAsia="Times New Roman" w:hAnsi="Times New Roman" w:cs="Times New Roman"/>
-          <w:sz w:val="24"/>
-          <w:szCs w:val="24"/>
-          <w:lang w:val="en-MY" w:eastAsia="en-MY"/>
-        </w:rPr>
-      </w:pPr>
-      <w:r>
-        <w:rPr>
-          <w:rFonts w:ascii="Times New Roman" w:eastAsia="Times New Roman" w:hAnsi="Times New Roman" w:cs="Times New Roman"/>
-          <w:sz w:val="24"/>
-          <w:szCs w:val="24"/>
-          <w:lang w:val="en-MY" w:eastAsia="en-MY"/>
-        </w:rPr>
-        <w:br/>
-      </w:r>
-      <w:r>
-        <w:rPr>
-          <w:rFonts w:ascii="Times New Roman" w:eastAsia="Times New Roman" w:hAnsi="Times New Roman" w:cs="Times New Roman"/>
-          <w:sz w:val="24"/>
-          <w:szCs w:val="24"/>
-          <w:lang w:val="en-MY" w:eastAsia="en-MY"/>
-        </w:rPr>
-        <w:br/>
-      </w:r>
       <w:r>
         <w:rPr>
           <w:rFonts w:eastAsia="Times New Roman"/>
@@ -8335,8 +8159,23 @@
           <w:u w:val="single"/>
           <w:lang w:val="en-MY" w:eastAsia="en-MY"/>
         </w:rPr>
-        <w:t xml:space="preserve"> extends Item</w:t>
-      </w:r>
+        <w:t xml:space="preserve"> extends </w:t>
+      </w:r>
+      <w:proofErr w:type="gramStart"/>
+      <w:r>
+        <w:rPr>
+          <w:rFonts w:eastAsia="Times New Roman"/>
+          <w:b/>
+          <w:bCs/>
+          <w:color w:val="000000"/>
+          <w:sz w:val="24"/>
+          <w:szCs w:val="24"/>
+          <w:u w:val="single"/>
+          <w:lang w:val="en-MY" w:eastAsia="en-MY"/>
+        </w:rPr>
+        <w:t>Item</w:t>
+      </w:r>
+      <w:proofErr w:type="gramEnd"/>
     </w:p>
     <w:p>
       <w:pPr>
@@ -8356,7 +8195,29 @@
           <w:szCs w:val="24"/>
           <w:lang w:val="en-MY" w:eastAsia="en-MY"/>
         </w:rPr>
-        <w:t>This is the base class for any and all items that can be picked up and dropped.</w:t>
+        <w:t xml:space="preserve">This is the base class for </w:t>
+      </w:r>
+      <w:proofErr w:type="gramStart"/>
+      <w:r>
+        <w:rPr>
+          <w:rFonts w:eastAsia="Times New Roman"/>
+          <w:color w:val="000000"/>
+          <w:sz w:val="24"/>
+          <w:szCs w:val="24"/>
+          <w:lang w:val="en-MY" w:eastAsia="en-MY"/>
+        </w:rPr>
+        <w:t>any and all</w:t>
+      </w:r>
+      <w:proofErr w:type="gramEnd"/>
+      <w:r>
+        <w:rPr>
+          <w:rFonts w:eastAsia="Times New Roman"/>
+          <w:color w:val="000000"/>
+          <w:sz w:val="24"/>
+          <w:szCs w:val="24"/>
+          <w:lang w:val="en-MY" w:eastAsia="en-MY"/>
+        </w:rPr>
+        <w:t xml:space="preserve"> items that can be picked up and dropped.</w:t>
       </w:r>
     </w:p>
     <w:p>
@@ -8426,6 +8287,26 @@
     </w:p>
     <w:p>
       <w:pPr>
+        <w:spacing w:after="240" w:line="240" w:lineRule="auto"/>
+        <w:rPr>
+          <w:rFonts w:ascii="Times New Roman" w:eastAsia="Times New Roman" w:hAnsi="Times New Roman" w:cs="Times New Roman"/>
+          <w:sz w:val="24"/>
+          <w:szCs w:val="24"/>
+          <w:lang w:val="en-MY" w:eastAsia="en-MY"/>
+        </w:rPr>
+      </w:pPr>
+      <w:r>
+        <w:rPr>
+          <w:rFonts w:ascii="Times New Roman" w:eastAsia="Times New Roman" w:hAnsi="Times New Roman" w:cs="Times New Roman"/>
+          <w:sz w:val="24"/>
+          <w:szCs w:val="24"/>
+          <w:lang w:val="en-MY" w:eastAsia="en-MY"/>
+        </w:rPr>
+        <w:br/>
+      </w:r>
+    </w:p>
+    <w:p>
+      <w:pPr>
         <w:spacing w:line="240" w:lineRule="auto"/>
         <w:rPr>
           <w:rFonts w:ascii="Times New Roman" w:eastAsia="Times New Roman" w:hAnsi="Times New Roman" w:cs="Times New Roman"/>
@@ -8434,11 +8315,148 @@
           <w:lang w:val="en-MY" w:eastAsia="en-MY"/>
         </w:rPr>
       </w:pPr>
+      <w:r>
+        <w:rPr>
+          <w:rFonts w:eastAsia="Times New Roman"/>
+          <w:b/>
+          <w:bCs/>
+          <w:color w:val="000000"/>
+          <w:sz w:val="24"/>
+          <w:szCs w:val="24"/>
+          <w:u w:val="single"/>
+          <w:lang w:val="en-MY" w:eastAsia="en-MY"/>
+        </w:rPr>
+        <w:t xml:space="preserve">Corpse extends </w:t>
+      </w:r>
+      <w:proofErr w:type="spellStart"/>
+      <w:proofErr w:type="gramStart"/>
+      <w:r>
+        <w:rPr>
+          <w:rFonts w:eastAsia="Times New Roman"/>
+          <w:b/>
+          <w:bCs/>
+          <w:color w:val="000000"/>
+          <w:sz w:val="24"/>
+          <w:szCs w:val="24"/>
+          <w:u w:val="single"/>
+          <w:lang w:val="en-MY" w:eastAsia="en-MY"/>
+        </w:rPr>
+        <w:t>EdibleItem</w:t>
+      </w:r>
+      <w:proofErr w:type="spellEnd"/>
+      <w:proofErr w:type="gramEnd"/>
     </w:p>
     <w:p>
       <w:pPr>
         <w:spacing w:line="240" w:lineRule="auto"/>
         <w:rPr>
+          <w:rFonts w:ascii="Times New Roman" w:eastAsia="Times New Roman" w:hAnsi="Times New Roman" w:cs="Times New Roman"/>
+          <w:sz w:val="24"/>
+          <w:szCs w:val="24"/>
+          <w:lang w:val="en-MY" w:eastAsia="en-MY"/>
+        </w:rPr>
+      </w:pPr>
+      <w:r>
+        <w:rPr>
+          <w:rFonts w:eastAsia="Times New Roman"/>
+          <w:color w:val="000000"/>
+          <w:sz w:val="24"/>
+          <w:szCs w:val="24"/>
+          <w:lang w:val="en-MY" w:eastAsia="en-MY"/>
+        </w:rPr>
+        <w:lastRenderedPageBreak/>
+        <w:t>This class represents a dinosaur corpse, created when a player or an allosaur kills a stegosaur, or when all three dinosaurs are unconscious and not fed for a certain number of rounds. Food source for only the allosaur as of now.</w:t>
+      </w:r>
+    </w:p>
+    <w:p>
+      <w:pPr>
+        <w:spacing w:line="240" w:lineRule="auto"/>
+        <w:rPr>
+          <w:rFonts w:ascii="Times New Roman" w:eastAsia="Times New Roman" w:hAnsi="Times New Roman" w:cs="Times New Roman"/>
+          <w:sz w:val="24"/>
+          <w:szCs w:val="24"/>
+          <w:lang w:val="en-MY" w:eastAsia="en-MY"/>
+        </w:rPr>
+      </w:pPr>
+      <w:r>
+        <w:rPr>
+          <w:rFonts w:eastAsia="Times New Roman"/>
+          <w:color w:val="000000"/>
+          <w:sz w:val="24"/>
+          <w:szCs w:val="24"/>
+          <w:lang w:val="en-MY" w:eastAsia="en-MY"/>
+        </w:rPr>
+        <w:t xml:space="preserve">Overrides super’s </w:t>
+      </w:r>
+      <w:proofErr w:type="gramStart"/>
+      <w:r>
+        <w:rPr>
+          <w:rFonts w:eastAsia="Times New Roman"/>
+          <w:color w:val="000000"/>
+          <w:sz w:val="24"/>
+          <w:szCs w:val="24"/>
+          <w:lang w:val="en-MY" w:eastAsia="en-MY"/>
+        </w:rPr>
+        <w:t>tick(</w:t>
+      </w:r>
+      <w:proofErr w:type="gramEnd"/>
+      <w:r>
+        <w:rPr>
+          <w:rFonts w:eastAsia="Times New Roman"/>
+          <w:color w:val="000000"/>
+          <w:sz w:val="24"/>
+          <w:szCs w:val="24"/>
+          <w:lang w:val="en-MY" w:eastAsia="en-MY"/>
+        </w:rPr>
+        <w:t>) method to initiate the set rotting timeframe (</w:t>
+      </w:r>
+      <w:proofErr w:type="spellStart"/>
+      <w:r>
+        <w:rPr>
+          <w:rFonts w:eastAsia="Times New Roman"/>
+          <w:color w:val="000000"/>
+          <w:sz w:val="24"/>
+          <w:szCs w:val="24"/>
+          <w:lang w:val="en-MY" w:eastAsia="en-MY"/>
+        </w:rPr>
+        <w:t>e.g</w:t>
+      </w:r>
+      <w:proofErr w:type="spellEnd"/>
+      <w:r>
+        <w:rPr>
+          <w:rFonts w:eastAsia="Times New Roman"/>
+          <w:color w:val="000000"/>
+          <w:sz w:val="24"/>
+          <w:szCs w:val="24"/>
+          <w:lang w:val="en-MY" w:eastAsia="en-MY"/>
+        </w:rPr>
+        <w:t xml:space="preserve"> 30 seconds) if it is placed on the map.</w:t>
+      </w:r>
+    </w:p>
+    <w:p>
+      <w:pPr>
+        <w:spacing w:line="240" w:lineRule="auto"/>
+        <w:rPr>
+          <w:rFonts w:ascii="Times New Roman" w:eastAsia="Times New Roman" w:hAnsi="Times New Roman" w:cs="Times New Roman"/>
+          <w:sz w:val="24"/>
+          <w:szCs w:val="24"/>
+          <w:lang w:val="en-MY" w:eastAsia="en-MY"/>
+        </w:rPr>
+      </w:pPr>
+    </w:p>
+    <w:p>
+      <w:pPr>
+        <w:spacing w:line="240" w:lineRule="auto"/>
+        <w:rPr>
+          <w:rFonts w:ascii="Times New Roman" w:eastAsia="Times New Roman" w:hAnsi="Times New Roman" w:cs="Times New Roman"/>
+          <w:sz w:val="24"/>
+          <w:szCs w:val="24"/>
+          <w:lang w:val="en-MY" w:eastAsia="en-MY"/>
+        </w:rPr>
+      </w:pPr>
+      <w:proofErr w:type="spellStart"/>
+      <w:r>
+        <w:rPr>
           <w:rFonts w:eastAsia="Times New Roman"/>
           <w:b/>
           <w:bCs/>
@@ -8448,12 +8466,109 @@
           <w:u w:val="single"/>
           <w:lang w:val="en-MY" w:eastAsia="en-MY"/>
         </w:rPr>
-      </w:pPr>
+        <w:t>EdibleItem</w:t>
+      </w:r>
+      <w:proofErr w:type="spellEnd"/>
+      <w:r>
+        <w:rPr>
+          <w:rFonts w:eastAsia="Times New Roman"/>
+          <w:b/>
+          <w:bCs/>
+          <w:color w:val="000000"/>
+          <w:sz w:val="24"/>
+          <w:szCs w:val="24"/>
+          <w:u w:val="single"/>
+          <w:lang w:val="en-MY" w:eastAsia="en-MY"/>
+        </w:rPr>
+        <w:t xml:space="preserve"> abstract class extends </w:t>
+      </w:r>
+      <w:proofErr w:type="spellStart"/>
+      <w:proofErr w:type="gramStart"/>
+      <w:r>
+        <w:rPr>
+          <w:rFonts w:eastAsia="Times New Roman"/>
+          <w:b/>
+          <w:bCs/>
+          <w:color w:val="000000"/>
+          <w:sz w:val="24"/>
+          <w:szCs w:val="24"/>
+          <w:u w:val="single"/>
+          <w:lang w:val="en-MY" w:eastAsia="en-MY"/>
+        </w:rPr>
+        <w:t>PortableItem</w:t>
+      </w:r>
+      <w:proofErr w:type="spellEnd"/>
+      <w:proofErr w:type="gramEnd"/>
+      <w:r>
+        <w:rPr>
+          <w:rFonts w:eastAsia="Times New Roman"/>
+          <w:b/>
+          <w:bCs/>
+          <w:color w:val="000000"/>
+          <w:sz w:val="24"/>
+          <w:szCs w:val="24"/>
+          <w:u w:val="single"/>
+          <w:lang w:val="en-MY" w:eastAsia="en-MY"/>
+        </w:rPr>
+        <w:t> </w:t>
+      </w:r>
     </w:p>
     <w:p>
       <w:pPr>
         <w:spacing w:line="240" w:lineRule="auto"/>
         <w:rPr>
+          <w:rFonts w:ascii="Times New Roman" w:eastAsia="Times New Roman" w:hAnsi="Times New Roman" w:cs="Times New Roman"/>
+          <w:sz w:val="24"/>
+          <w:szCs w:val="24"/>
+          <w:lang w:val="en-MY" w:eastAsia="en-MY"/>
+        </w:rPr>
+      </w:pPr>
+      <w:r>
+        <w:rPr>
+          <w:rFonts w:eastAsia="Times New Roman"/>
+          <w:color w:val="000000"/>
+          <w:sz w:val="24"/>
+          <w:szCs w:val="24"/>
+          <w:lang w:val="en-MY" w:eastAsia="en-MY"/>
+        </w:rPr>
+        <w:t xml:space="preserve">This abstract class represents all edible items. Manages the corpses of dinosaurs, vegetarian and carnivore meal kits, fruit and all dinosaur eggs. Allows for further implementation of other edible </w:t>
+      </w:r>
+      <w:proofErr w:type="gramStart"/>
+      <w:r>
+        <w:rPr>
+          <w:rFonts w:eastAsia="Times New Roman"/>
+          <w:color w:val="000000"/>
+          <w:sz w:val="24"/>
+          <w:szCs w:val="24"/>
+          <w:lang w:val="en-MY" w:eastAsia="en-MY"/>
+        </w:rPr>
+        <w:t>items .</w:t>
+      </w:r>
+      <w:proofErr w:type="gramEnd"/>
+    </w:p>
+    <w:p>
+      <w:pPr>
+        <w:spacing w:line="240" w:lineRule="auto"/>
+        <w:rPr>
+          <w:rFonts w:ascii="Times New Roman" w:eastAsia="Times New Roman" w:hAnsi="Times New Roman" w:cs="Times New Roman"/>
+          <w:sz w:val="24"/>
+          <w:szCs w:val="24"/>
+          <w:lang w:val="en-MY" w:eastAsia="en-MY"/>
+        </w:rPr>
+      </w:pPr>
+    </w:p>
+    <w:p>
+      <w:pPr>
+        <w:spacing w:line="240" w:lineRule="auto"/>
+        <w:rPr>
+          <w:rFonts w:ascii="Times New Roman" w:eastAsia="Times New Roman" w:hAnsi="Times New Roman" w:cs="Times New Roman"/>
+          <w:sz w:val="24"/>
+          <w:szCs w:val="24"/>
+          <w:lang w:val="en-MY" w:eastAsia="en-MY"/>
+        </w:rPr>
+      </w:pPr>
+      <w:r>
+        <w:rPr>
           <w:rFonts w:eastAsia="Times New Roman"/>
           <w:b/>
           <w:bCs/>
@@ -8463,12 +8578,287 @@
           <w:u w:val="single"/>
           <w:lang w:val="en-MY" w:eastAsia="en-MY"/>
         </w:rPr>
-      </w:pPr>
+        <w:t xml:space="preserve">Egg extends </w:t>
+      </w:r>
+      <w:proofErr w:type="spellStart"/>
+      <w:proofErr w:type="gramStart"/>
+      <w:r>
+        <w:rPr>
+          <w:rFonts w:eastAsia="Times New Roman"/>
+          <w:b/>
+          <w:bCs/>
+          <w:color w:val="000000"/>
+          <w:sz w:val="24"/>
+          <w:szCs w:val="24"/>
+          <w:u w:val="single"/>
+          <w:lang w:val="en-MY" w:eastAsia="en-MY"/>
+        </w:rPr>
+        <w:t>EdibleItem</w:t>
+      </w:r>
+      <w:proofErr w:type="spellEnd"/>
+      <w:proofErr w:type="gramEnd"/>
     </w:p>
     <w:p>
       <w:pPr>
         <w:spacing w:line="240" w:lineRule="auto"/>
         <w:rPr>
+          <w:rFonts w:ascii="Times New Roman" w:eastAsia="Times New Roman" w:hAnsi="Times New Roman" w:cs="Times New Roman"/>
+          <w:sz w:val="24"/>
+          <w:szCs w:val="24"/>
+          <w:lang w:val="en-MY" w:eastAsia="en-MY"/>
+        </w:rPr>
+      </w:pPr>
+      <w:r>
+        <w:rPr>
+          <w:rFonts w:eastAsia="Times New Roman"/>
+          <w:color w:val="000000"/>
+          <w:sz w:val="24"/>
+          <w:szCs w:val="24"/>
+          <w:lang w:val="en-MY" w:eastAsia="en-MY"/>
+        </w:rPr>
+        <w:t>Contains all current and future dinosaur eggs and their characteristics. This allows for future modifications to all eggs and lessens unnecessary code. </w:t>
+      </w:r>
+    </w:p>
+    <w:p>
+      <w:pPr>
+        <w:spacing w:line="240" w:lineRule="auto"/>
+        <w:rPr>
+          <w:rFonts w:ascii="Times New Roman" w:eastAsia="Times New Roman" w:hAnsi="Times New Roman" w:cs="Times New Roman"/>
+          <w:sz w:val="24"/>
+          <w:szCs w:val="24"/>
+          <w:lang w:val="en-MY" w:eastAsia="en-MY"/>
+        </w:rPr>
+      </w:pPr>
+      <w:r>
+        <w:rPr>
+          <w:rFonts w:eastAsia="Times New Roman"/>
+          <w:color w:val="000000"/>
+          <w:sz w:val="24"/>
+          <w:szCs w:val="24"/>
+          <w:lang w:val="en-MY" w:eastAsia="en-MY"/>
+        </w:rPr>
+        <w:t xml:space="preserve">Holds attributes of the eggs such as hatch time </w:t>
+      </w:r>
+      <w:proofErr w:type="gramStart"/>
+      <w:r>
+        <w:rPr>
+          <w:rFonts w:eastAsia="Times New Roman"/>
+          <w:color w:val="000000"/>
+          <w:sz w:val="24"/>
+          <w:szCs w:val="24"/>
+          <w:lang w:val="en-MY" w:eastAsia="en-MY"/>
+        </w:rPr>
+        <w:t>needed</w:t>
+      </w:r>
+      <w:proofErr w:type="gramEnd"/>
+      <w:r>
+        <w:rPr>
+          <w:rFonts w:eastAsia="Times New Roman"/>
+          <w:color w:val="000000"/>
+          <w:sz w:val="24"/>
+          <w:szCs w:val="24"/>
+          <w:lang w:val="en-MY" w:eastAsia="en-MY"/>
+        </w:rPr>
+        <w:t xml:space="preserve"> and type of dinosaur hatched.</w:t>
+      </w:r>
+    </w:p>
+    <w:p>
+      <w:pPr>
+        <w:spacing w:line="240" w:lineRule="auto"/>
+        <w:rPr>
+          <w:rFonts w:ascii="Times New Roman" w:eastAsia="Times New Roman" w:hAnsi="Times New Roman" w:cs="Times New Roman"/>
+          <w:sz w:val="24"/>
+          <w:szCs w:val="24"/>
+          <w:lang w:val="en-MY" w:eastAsia="en-MY"/>
+        </w:rPr>
+      </w:pPr>
+      <w:r>
+        <w:rPr>
+          <w:rFonts w:eastAsia="Times New Roman"/>
+          <w:color w:val="000000"/>
+          <w:sz w:val="24"/>
+          <w:szCs w:val="24"/>
+          <w:lang w:val="en-MY" w:eastAsia="en-MY"/>
+        </w:rPr>
+        <w:t xml:space="preserve">If Eggs are picked up and carried in a player’s inventory, override super’s </w:t>
+      </w:r>
+      <w:proofErr w:type="gramStart"/>
+      <w:r>
+        <w:rPr>
+          <w:rFonts w:eastAsia="Times New Roman"/>
+          <w:color w:val="000000"/>
+          <w:sz w:val="24"/>
+          <w:szCs w:val="24"/>
+          <w:lang w:val="en-MY" w:eastAsia="en-MY"/>
+        </w:rPr>
+        <w:t>tick(</w:t>
+      </w:r>
+      <w:proofErr w:type="gramEnd"/>
+      <w:r>
+        <w:rPr>
+          <w:rFonts w:eastAsia="Times New Roman"/>
+          <w:color w:val="000000"/>
+          <w:sz w:val="24"/>
+          <w:szCs w:val="24"/>
+          <w:lang w:val="en-MY" w:eastAsia="en-MY"/>
+        </w:rPr>
+        <w:t>) method is overridden to ensure that they won’t incubate or hatch.</w:t>
+      </w:r>
+    </w:p>
+    <w:p>
+      <w:pPr>
+        <w:spacing w:line="240" w:lineRule="auto"/>
+        <w:rPr>
+          <w:rFonts w:ascii="Times New Roman" w:eastAsia="Times New Roman" w:hAnsi="Times New Roman" w:cs="Times New Roman"/>
+          <w:sz w:val="24"/>
+          <w:szCs w:val="24"/>
+          <w:lang w:val="en-MY" w:eastAsia="en-MY"/>
+        </w:rPr>
+      </w:pPr>
+      <w:r>
+        <w:rPr>
+          <w:rFonts w:eastAsia="Times New Roman"/>
+          <w:color w:val="000000"/>
+          <w:sz w:val="24"/>
+          <w:szCs w:val="24"/>
+          <w:lang w:val="en-MY" w:eastAsia="en-MY"/>
+        </w:rPr>
+        <w:t>If an egg is placed on the ground (</w:t>
+      </w:r>
+      <w:proofErr w:type="spellStart"/>
+      <w:r>
+        <w:rPr>
+          <w:rFonts w:eastAsia="Times New Roman"/>
+          <w:color w:val="000000"/>
+          <w:sz w:val="24"/>
+          <w:szCs w:val="24"/>
+          <w:lang w:val="en-MY" w:eastAsia="en-MY"/>
+        </w:rPr>
+        <w:t>getInventory.remove</w:t>
+      </w:r>
+      <w:proofErr w:type="spellEnd"/>
+      <w:r>
+        <w:rPr>
+          <w:rFonts w:eastAsia="Times New Roman"/>
+          <w:color w:val="000000"/>
+          <w:sz w:val="24"/>
+          <w:szCs w:val="24"/>
+          <w:lang w:val="en-MY" w:eastAsia="en-MY"/>
+        </w:rPr>
+        <w:t>()) or laid by a dinosaur (</w:t>
+      </w:r>
+      <w:proofErr w:type="spellStart"/>
+      <w:r>
+        <w:rPr>
+          <w:rFonts w:eastAsia="Times New Roman"/>
+          <w:color w:val="000000"/>
+          <w:sz w:val="24"/>
+          <w:szCs w:val="24"/>
+          <w:lang w:val="en-MY" w:eastAsia="en-MY"/>
+        </w:rPr>
+        <w:t>layEggAction</w:t>
+      </w:r>
+      <w:proofErr w:type="spellEnd"/>
+      <w:r>
+        <w:rPr>
+          <w:rFonts w:eastAsia="Times New Roman"/>
+          <w:color w:val="000000"/>
+          <w:sz w:val="24"/>
+          <w:szCs w:val="24"/>
+          <w:lang w:val="en-MY" w:eastAsia="en-MY"/>
+        </w:rPr>
+        <w:t xml:space="preserve">), override super’s </w:t>
+      </w:r>
+      <w:proofErr w:type="gramStart"/>
+      <w:r>
+        <w:rPr>
+          <w:rFonts w:eastAsia="Times New Roman"/>
+          <w:color w:val="000000"/>
+          <w:sz w:val="24"/>
+          <w:szCs w:val="24"/>
+          <w:lang w:val="en-MY" w:eastAsia="en-MY"/>
+        </w:rPr>
+        <w:t>tick(</w:t>
+      </w:r>
+      <w:proofErr w:type="gramEnd"/>
+      <w:r>
+        <w:rPr>
+          <w:rFonts w:eastAsia="Times New Roman"/>
+          <w:color w:val="000000"/>
+          <w:sz w:val="24"/>
+          <w:szCs w:val="24"/>
+          <w:lang w:val="en-MY" w:eastAsia="en-MY"/>
+        </w:rPr>
+        <w:t xml:space="preserve">) method to start the countdown until the egg is hatched. </w:t>
+      </w:r>
+      <w:proofErr w:type="spellStart"/>
+      <w:r>
+        <w:rPr>
+          <w:rFonts w:eastAsia="Times New Roman"/>
+          <w:color w:val="000000"/>
+          <w:sz w:val="24"/>
+          <w:szCs w:val="24"/>
+          <w:lang w:val="en-MY" w:eastAsia="en-MY"/>
+        </w:rPr>
+        <w:t>EcoPoints</w:t>
+      </w:r>
+      <w:proofErr w:type="spellEnd"/>
+      <w:r>
+        <w:rPr>
+          <w:rFonts w:eastAsia="Times New Roman"/>
+          <w:color w:val="000000"/>
+          <w:sz w:val="24"/>
+          <w:szCs w:val="24"/>
+          <w:lang w:val="en-MY" w:eastAsia="en-MY"/>
+        </w:rPr>
+        <w:t xml:space="preserve"> are incremented when an egg </w:t>
+      </w:r>
+      <w:proofErr w:type="gramStart"/>
+      <w:r>
+        <w:rPr>
+          <w:rFonts w:eastAsia="Times New Roman"/>
+          <w:color w:val="000000"/>
+          <w:sz w:val="24"/>
+          <w:szCs w:val="24"/>
+          <w:lang w:val="en-MY" w:eastAsia="en-MY"/>
+        </w:rPr>
+        <w:t>hatches</w:t>
+      </w:r>
+      <w:proofErr w:type="gramEnd"/>
+      <w:r>
+        <w:rPr>
+          <w:rFonts w:eastAsia="Times New Roman"/>
+          <w:color w:val="000000"/>
+          <w:sz w:val="24"/>
+          <w:szCs w:val="24"/>
+          <w:lang w:val="en-MY" w:eastAsia="en-MY"/>
+        </w:rPr>
+        <w:t>.</w:t>
+      </w:r>
+    </w:p>
+    <w:p>
+      <w:pPr>
+        <w:spacing w:line="240" w:lineRule="auto"/>
+        <w:rPr>
+          <w:rFonts w:ascii="Times New Roman" w:eastAsia="Times New Roman" w:hAnsi="Times New Roman" w:cs="Times New Roman"/>
+          <w:sz w:val="24"/>
+          <w:szCs w:val="24"/>
+          <w:lang w:val="en-MY" w:eastAsia="en-MY"/>
+        </w:rPr>
+      </w:pPr>
+    </w:p>
+    <w:p>
+      <w:pPr>
+        <w:spacing w:line="240" w:lineRule="auto"/>
+        <w:rPr>
+          <w:rFonts w:ascii="Times New Roman" w:eastAsia="Times New Roman" w:hAnsi="Times New Roman" w:cs="Times New Roman"/>
+          <w:sz w:val="24"/>
+          <w:szCs w:val="24"/>
+          <w:lang w:val="en-MY" w:eastAsia="en-MY"/>
+        </w:rPr>
+      </w:pPr>
+      <w:r>
+        <w:rPr>
           <w:rFonts w:eastAsia="Times New Roman"/>
           <w:b/>
           <w:bCs/>
@@ -8478,7 +8868,25 @@
           <w:u w:val="single"/>
           <w:lang w:val="en-MY" w:eastAsia="en-MY"/>
         </w:rPr>
-      </w:pPr>
+        <w:t xml:space="preserve">Fruit extends </w:t>
+      </w:r>
+      <w:proofErr w:type="spellStart"/>
+      <w:proofErr w:type="gramStart"/>
+      <w:r>
+        <w:rPr>
+          <w:rFonts w:eastAsia="Times New Roman"/>
+          <w:b/>
+          <w:bCs/>
+          <w:color w:val="000000"/>
+          <w:sz w:val="24"/>
+          <w:szCs w:val="24"/>
+          <w:u w:val="single"/>
+          <w:lang w:val="en-MY" w:eastAsia="en-MY"/>
+        </w:rPr>
+        <w:t>EdibleItem</w:t>
+      </w:r>
+      <w:proofErr w:type="spellEnd"/>
+      <w:proofErr w:type="gramEnd"/>
     </w:p>
     <w:p>
       <w:pPr>
@@ -8490,8 +8898,222 @@
           <w:lang w:val="en-MY" w:eastAsia="en-MY"/>
         </w:rPr>
       </w:pPr>
-      <w:proofErr w:type="spellStart"/>
-      <w:r>
+      <w:r>
+        <w:rPr>
+          <w:rFonts w:eastAsia="Times New Roman"/>
+          <w:color w:val="000000"/>
+          <w:sz w:val="24"/>
+          <w:szCs w:val="24"/>
+          <w:lang w:val="en-MY" w:eastAsia="en-MY"/>
+        </w:rPr>
+        <w:t>This class represents a piece of fruit, which is produced by a tree or bush.</w:t>
+      </w:r>
+    </w:p>
+    <w:p>
+      <w:pPr>
+        <w:spacing w:line="240" w:lineRule="auto"/>
+        <w:rPr>
+          <w:rFonts w:ascii="Times New Roman" w:eastAsia="Times New Roman" w:hAnsi="Times New Roman" w:cs="Times New Roman"/>
+          <w:sz w:val="24"/>
+          <w:szCs w:val="24"/>
+          <w:lang w:val="en-MY" w:eastAsia="en-MY"/>
+        </w:rPr>
+      </w:pPr>
+      <w:r>
+        <w:rPr>
+          <w:rFonts w:eastAsia="Times New Roman"/>
+          <w:color w:val="000000"/>
+          <w:sz w:val="24"/>
+          <w:szCs w:val="24"/>
+          <w:lang w:val="en-MY" w:eastAsia="en-MY"/>
+        </w:rPr>
+        <w:t>This is a food source of all herbivorous dinosaurs.</w:t>
+      </w:r>
+    </w:p>
+    <w:p>
+      <w:pPr>
+        <w:spacing w:line="240" w:lineRule="auto"/>
+        <w:rPr>
+          <w:rFonts w:ascii="Times New Roman" w:eastAsia="Times New Roman" w:hAnsi="Times New Roman" w:cs="Times New Roman"/>
+          <w:sz w:val="24"/>
+          <w:szCs w:val="24"/>
+          <w:lang w:val="en-MY" w:eastAsia="en-MY"/>
+        </w:rPr>
+      </w:pPr>
+      <w:r>
+        <w:rPr>
+          <w:rFonts w:eastAsia="Times New Roman"/>
+          <w:color w:val="000000"/>
+          <w:sz w:val="24"/>
+          <w:szCs w:val="24"/>
+          <w:lang w:val="en-MY" w:eastAsia="en-MY"/>
+        </w:rPr>
+        <w:t xml:space="preserve">Overrides super’s </w:t>
+      </w:r>
+      <w:proofErr w:type="gramStart"/>
+      <w:r>
+        <w:rPr>
+          <w:rFonts w:eastAsia="Times New Roman"/>
+          <w:color w:val="000000"/>
+          <w:sz w:val="24"/>
+          <w:szCs w:val="24"/>
+          <w:lang w:val="en-MY" w:eastAsia="en-MY"/>
+        </w:rPr>
+        <w:t>tick(</w:t>
+      </w:r>
+      <w:proofErr w:type="gramEnd"/>
+      <w:r>
+        <w:rPr>
+          <w:rFonts w:eastAsia="Times New Roman"/>
+          <w:color w:val="000000"/>
+          <w:sz w:val="24"/>
+          <w:szCs w:val="24"/>
+          <w:lang w:val="en-MY" w:eastAsia="en-MY"/>
+        </w:rPr>
+        <w:t>) method to start the rotting process (15 turns) as soon as it is dropped.</w:t>
+      </w:r>
+    </w:p>
+    <w:p>
+      <w:pPr>
+        <w:spacing w:after="240" w:line="240" w:lineRule="auto"/>
+        <w:rPr>
+          <w:rFonts w:ascii="Times New Roman" w:eastAsia="Times New Roman" w:hAnsi="Times New Roman" w:cs="Times New Roman"/>
+          <w:sz w:val="24"/>
+          <w:szCs w:val="24"/>
+          <w:lang w:val="en-MY" w:eastAsia="en-MY"/>
+        </w:rPr>
+      </w:pPr>
+      <w:r>
+        <w:rPr>
+          <w:rFonts w:ascii="Times New Roman" w:eastAsia="Times New Roman" w:hAnsi="Times New Roman" w:cs="Times New Roman"/>
+          <w:sz w:val="24"/>
+          <w:szCs w:val="24"/>
+          <w:lang w:val="en-MY" w:eastAsia="en-MY"/>
+        </w:rPr>
+        <w:br/>
+      </w:r>
+      <w:r>
+        <w:rPr>
+          <w:rFonts w:ascii="Times New Roman" w:eastAsia="Times New Roman" w:hAnsi="Times New Roman" w:cs="Times New Roman"/>
+          <w:sz w:val="24"/>
+          <w:szCs w:val="24"/>
+          <w:lang w:val="en-MY" w:eastAsia="en-MY"/>
+        </w:rPr>
+        <w:br/>
+      </w:r>
+      <w:r>
+        <w:rPr>
+          <w:rFonts w:ascii="Times New Roman" w:eastAsia="Times New Roman" w:hAnsi="Times New Roman" w:cs="Times New Roman"/>
+          <w:sz w:val="24"/>
+          <w:szCs w:val="24"/>
+          <w:lang w:val="en-MY" w:eastAsia="en-MY"/>
+        </w:rPr>
+        <w:br/>
+      </w:r>
+      <w:r>
+        <w:rPr>
+          <w:rFonts w:ascii="Times New Roman" w:eastAsia="Times New Roman" w:hAnsi="Times New Roman" w:cs="Times New Roman"/>
+          <w:sz w:val="24"/>
+          <w:szCs w:val="24"/>
+          <w:lang w:val="en-MY" w:eastAsia="en-MY"/>
+        </w:rPr>
+        <w:br/>
+      </w:r>
+      <w:r>
+        <w:rPr>
+          <w:rFonts w:ascii="Times New Roman" w:eastAsia="Times New Roman" w:hAnsi="Times New Roman" w:cs="Times New Roman"/>
+          <w:sz w:val="24"/>
+          <w:szCs w:val="24"/>
+          <w:lang w:val="en-MY" w:eastAsia="en-MY"/>
+        </w:rPr>
+        <w:br/>
+      </w:r>
+      <w:r>
+        <w:rPr>
+          <w:rFonts w:ascii="Times New Roman" w:eastAsia="Times New Roman" w:hAnsi="Times New Roman" w:cs="Times New Roman"/>
+          <w:sz w:val="24"/>
+          <w:szCs w:val="24"/>
+          <w:lang w:val="en-MY" w:eastAsia="en-MY"/>
+        </w:rPr>
+        <w:br/>
+      </w:r>
+      <w:r>
+        <w:rPr>
+          <w:rFonts w:ascii="Times New Roman" w:eastAsia="Times New Roman" w:hAnsi="Times New Roman" w:cs="Times New Roman"/>
+          <w:sz w:val="24"/>
+          <w:szCs w:val="24"/>
+          <w:lang w:val="en-MY" w:eastAsia="en-MY"/>
+        </w:rPr>
+        <w:br/>
+      </w:r>
+      <w:r>
+        <w:rPr>
+          <w:rFonts w:ascii="Times New Roman" w:eastAsia="Times New Roman" w:hAnsi="Times New Roman" w:cs="Times New Roman"/>
+          <w:sz w:val="24"/>
+          <w:szCs w:val="24"/>
+          <w:lang w:val="en-MY" w:eastAsia="en-MY"/>
+        </w:rPr>
+        <w:br/>
+      </w:r>
+      <w:r>
+        <w:rPr>
+          <w:rFonts w:ascii="Times New Roman" w:eastAsia="Times New Roman" w:hAnsi="Times New Roman" w:cs="Times New Roman"/>
+          <w:sz w:val="24"/>
+          <w:szCs w:val="24"/>
+          <w:lang w:val="en-MY" w:eastAsia="en-MY"/>
+        </w:rPr>
+        <w:br/>
+      </w:r>
+      <w:r>
+        <w:rPr>
+          <w:rFonts w:ascii="Times New Roman" w:eastAsia="Times New Roman" w:hAnsi="Times New Roman" w:cs="Times New Roman"/>
+          <w:sz w:val="24"/>
+          <w:szCs w:val="24"/>
+          <w:lang w:val="en-MY" w:eastAsia="en-MY"/>
+        </w:rPr>
+        <w:br/>
+      </w:r>
+      <w:r>
+        <w:rPr>
+          <w:rFonts w:ascii="Times New Roman" w:eastAsia="Times New Roman" w:hAnsi="Times New Roman" w:cs="Times New Roman"/>
+          <w:sz w:val="24"/>
+          <w:szCs w:val="24"/>
+          <w:lang w:val="en-MY" w:eastAsia="en-MY"/>
+        </w:rPr>
+        <w:br/>
+      </w:r>
+      <w:r>
+        <w:rPr>
+          <w:rFonts w:ascii="Times New Roman" w:eastAsia="Times New Roman" w:hAnsi="Times New Roman" w:cs="Times New Roman"/>
+          <w:sz w:val="24"/>
+          <w:szCs w:val="24"/>
+          <w:lang w:val="en-MY" w:eastAsia="en-MY"/>
+        </w:rPr>
+        <w:br/>
+      </w:r>
+      <w:r>
+        <w:rPr>
+          <w:rFonts w:ascii="Times New Roman" w:eastAsia="Times New Roman" w:hAnsi="Times New Roman" w:cs="Times New Roman"/>
+          <w:sz w:val="24"/>
+          <w:szCs w:val="24"/>
+          <w:lang w:val="en-MY" w:eastAsia="en-MY"/>
+        </w:rPr>
+        <w:br/>
+      </w:r>
+      <w:r>
+        <w:rPr>
+          <w:rFonts w:ascii="Times New Roman" w:eastAsia="Times New Roman" w:hAnsi="Times New Roman" w:cs="Times New Roman"/>
+          <w:sz w:val="24"/>
+          <w:szCs w:val="24"/>
+          <w:lang w:val="en-MY" w:eastAsia="en-MY"/>
+        </w:rPr>
+        <w:br/>
+      </w:r>
+    </w:p>
+    <w:p>
+      <w:pPr>
+        <w:spacing w:line="240" w:lineRule="auto"/>
+        <w:jc w:val="both"/>
         <w:rPr>
           <w:rFonts w:eastAsia="Times New Roman"/>
           <w:b/>
@@ -8502,9 +9124,7 @@
           <w:u w:val="single"/>
           <w:lang w:val="en-MY" w:eastAsia="en-MY"/>
         </w:rPr>
-        <w:t>EdibleItem</w:t>
-      </w:r>
-      <w:proofErr w:type="spellEnd"/>
+      </w:pPr>
       <w:r>
         <w:rPr>
           <w:rFonts w:eastAsia="Times New Roman"/>
@@ -8516,10 +9136,13 @@
           <w:u w:val="single"/>
           <w:lang w:val="en-MY" w:eastAsia="en-MY"/>
         </w:rPr>
-        <w:t xml:space="preserve"> abstract class extends </w:t>
-      </w:r>
-      <w:proofErr w:type="spellStart"/>
-      <w:r>
+        <w:t>Interaction Diagram of Egg</w:t>
+      </w:r>
+    </w:p>
+    <w:p>
+      <w:pPr>
+        <w:spacing w:line="240" w:lineRule="auto"/>
+        <w:jc w:val="both"/>
         <w:rPr>
           <w:rFonts w:eastAsia="Times New Roman"/>
           <w:b/>
@@ -8530,10 +9153,12 @@
           <w:u w:val="single"/>
           <w:lang w:val="en-MY" w:eastAsia="en-MY"/>
         </w:rPr>
-        <w:t>PortableItem</w:t>
-      </w:r>
-      <w:proofErr w:type="spellEnd"/>
-      <w:r>
+      </w:pPr>
+    </w:p>
+    <w:p>
+      <w:pPr>
+        <w:spacing w:line="240" w:lineRule="auto"/>
+        <w:jc w:val="both"/>
         <w:rPr>
           <w:rFonts w:eastAsia="Times New Roman"/>
           <w:b/>
@@ -8544,6 +9169,137 @@
           <w:u w:val="single"/>
           <w:lang w:val="en-MY" w:eastAsia="en-MY"/>
         </w:rPr>
+      </w:pPr>
+      <w:r>
+        <w:rPr>
+          <w:rFonts w:eastAsia="Times New Roman"/>
+          <w:b/>
+          <w:bCs/>
+          <w:color w:val="000000"/>
+          <w:sz w:val="24"/>
+          <w:szCs w:val="24"/>
+          <w:u w:val="single"/>
+          <w:lang w:val="en-MY" w:eastAsia="en-MY"/>
+        </w:rPr>
+        <w:t>#NEEDS REWORK</w:t>
+      </w:r>
+    </w:p>
+    <w:p>
+      <w:pPr>
+        <w:spacing w:line="240" w:lineRule="auto"/>
+        <w:jc w:val="both"/>
+        <w:rPr>
+          <w:rFonts w:ascii="Times New Roman" w:eastAsia="Times New Roman" w:hAnsi="Times New Roman" w:cs="Times New Roman"/>
+          <w:sz w:val="24"/>
+          <w:szCs w:val="24"/>
+          <w:lang w:val="en-MY" w:eastAsia="en-MY"/>
+        </w:rPr>
+      </w:pPr>
+    </w:p>
+    <w:p>
+      <w:pPr>
+        <w:spacing w:line="240" w:lineRule="auto"/>
+        <w:rPr>
+          <w:rFonts w:ascii="Times New Roman" w:eastAsia="Times New Roman" w:hAnsi="Times New Roman" w:cs="Times New Roman"/>
+          <w:sz w:val="24"/>
+          <w:szCs w:val="24"/>
+          <w:lang w:val="en-MY" w:eastAsia="en-MY"/>
+        </w:rPr>
+      </w:pPr>
+    </w:p>
+    <w:p>
+      <w:pPr>
+        <w:spacing w:line="240" w:lineRule="auto"/>
+        <w:rPr>
+          <w:rFonts w:ascii="Times New Roman" w:eastAsia="Times New Roman" w:hAnsi="Times New Roman" w:cs="Times New Roman"/>
+          <w:sz w:val="24"/>
+          <w:szCs w:val="24"/>
+          <w:lang w:val="en-MY" w:eastAsia="en-MY"/>
+        </w:rPr>
+      </w:pPr>
+    </w:p>
+    <w:p>
+      <w:pPr>
+        <w:spacing w:line="240" w:lineRule="auto"/>
+        <w:rPr>
+          <w:rFonts w:eastAsia="Times New Roman"/>
+          <w:b/>
+          <w:bCs/>
+          <w:color w:val="000000"/>
+          <w:sz w:val="24"/>
+          <w:szCs w:val="24"/>
+          <w:u w:val="single"/>
+          <w:lang w:val="en-MY" w:eastAsia="en-MY"/>
+        </w:rPr>
+      </w:pPr>
+    </w:p>
+    <w:p>
+      <w:pPr>
+        <w:spacing w:line="240" w:lineRule="auto"/>
+        <w:rPr>
+          <w:rFonts w:ascii="Times New Roman" w:eastAsia="Times New Roman" w:hAnsi="Times New Roman" w:cs="Times New Roman"/>
+          <w:sz w:val="24"/>
+          <w:szCs w:val="24"/>
+          <w:lang w:val="en-MY" w:eastAsia="en-MY"/>
+        </w:rPr>
+      </w:pPr>
+      <w:proofErr w:type="spellStart"/>
+      <w:r>
+        <w:rPr>
+          <w:rFonts w:eastAsia="Times New Roman"/>
+          <w:b/>
+          <w:bCs/>
+          <w:color w:val="000000"/>
+          <w:sz w:val="24"/>
+          <w:szCs w:val="24"/>
+          <w:u w:val="single"/>
+          <w:lang w:val="en-MY" w:eastAsia="en-MY"/>
+        </w:rPr>
+        <w:lastRenderedPageBreak/>
+        <w:t>LaserGun</w:t>
+      </w:r>
+      <w:proofErr w:type="spellEnd"/>
+      <w:r>
+        <w:rPr>
+          <w:rFonts w:eastAsia="Times New Roman"/>
+          <w:b/>
+          <w:bCs/>
+          <w:color w:val="000000"/>
+          <w:sz w:val="24"/>
+          <w:szCs w:val="24"/>
+          <w:u w:val="single"/>
+          <w:lang w:val="en-MY" w:eastAsia="en-MY"/>
+        </w:rPr>
+        <w:t xml:space="preserve"> extends abstract class </w:t>
+      </w:r>
+      <w:proofErr w:type="spellStart"/>
+      <w:proofErr w:type="gramStart"/>
+      <w:r>
+        <w:rPr>
+          <w:rFonts w:eastAsia="Times New Roman"/>
+          <w:b/>
+          <w:bCs/>
+          <w:color w:val="000000"/>
+          <w:sz w:val="24"/>
+          <w:szCs w:val="24"/>
+          <w:u w:val="single"/>
+          <w:lang w:val="en-MY" w:eastAsia="en-MY"/>
+        </w:rPr>
+        <w:t>WeaponItem</w:t>
+      </w:r>
+      <w:proofErr w:type="spellEnd"/>
+      <w:proofErr w:type="gramEnd"/>
+      <w:r>
+        <w:rPr>
+          <w:rFonts w:eastAsia="Times New Roman"/>
+          <w:b/>
+          <w:bCs/>
+          <w:color w:val="000000"/>
+          <w:sz w:val="24"/>
+          <w:szCs w:val="24"/>
+          <w:u w:val="single"/>
+          <w:lang w:val="en-MY" w:eastAsia="en-MY"/>
+        </w:rPr>
         <w:t> </w:t>
       </w:r>
     </w:p>
@@ -8565,8 +9321,50 @@
           <w:szCs w:val="24"/>
           <w:lang w:val="en-MY" w:eastAsia="en-MY"/>
         </w:rPr>
-        <w:lastRenderedPageBreak/>
-        <w:t xml:space="preserve">This abstract class represents all edible items. Manages the corpses of dinosaurs, vegetarian and carnivore meal kits, fruit and all dinosaur eggs. Allows for further implementation of other edible </w:t>
+        <w:t>This class represents a laser weapon used to kill dinosaurs for population control or to provide food for the Allosaurs. </w:t>
+      </w:r>
+    </w:p>
+    <w:p>
+      <w:pPr>
+        <w:spacing w:line="240" w:lineRule="auto"/>
+        <w:rPr>
+          <w:rFonts w:ascii="Times New Roman" w:eastAsia="Times New Roman" w:hAnsi="Times New Roman" w:cs="Times New Roman"/>
+          <w:sz w:val="24"/>
+          <w:szCs w:val="24"/>
+          <w:lang w:val="en-MY" w:eastAsia="en-MY"/>
+        </w:rPr>
+      </w:pPr>
+      <w:r>
+        <w:rPr>
+          <w:rFonts w:eastAsia="Times New Roman"/>
+          <w:color w:val="000000"/>
+          <w:sz w:val="24"/>
+          <w:szCs w:val="24"/>
+          <w:lang w:val="en-MY" w:eastAsia="en-MY"/>
+        </w:rPr>
+        <w:t>Will use a constructor with an actor (</w:t>
+      </w:r>
+      <w:proofErr w:type="spellStart"/>
+      <w:r>
+        <w:rPr>
+          <w:rFonts w:eastAsia="Times New Roman"/>
+          <w:color w:val="000000"/>
+          <w:sz w:val="24"/>
+          <w:szCs w:val="24"/>
+          <w:lang w:val="en-MY" w:eastAsia="en-MY"/>
+        </w:rPr>
+        <w:t>e.g</w:t>
+      </w:r>
+      <w:proofErr w:type="spellEnd"/>
+      <w:r>
+        <w:rPr>
+          <w:rFonts w:eastAsia="Times New Roman"/>
+          <w:color w:val="000000"/>
+          <w:sz w:val="24"/>
+          <w:szCs w:val="24"/>
+          <w:lang w:val="en-MY" w:eastAsia="en-MY"/>
+        </w:rPr>
+        <w:t xml:space="preserve"> Stegosaur) as input and reduce the actors HP by a set amount depending on the weapon used by overriding </w:t>
       </w:r>
       <w:proofErr w:type="gramStart"/>
       <w:r>
@@ -8577,9 +9375,19 @@
           <w:szCs w:val="24"/>
           <w:lang w:val="en-MY" w:eastAsia="en-MY"/>
         </w:rPr>
-        <w:t>items .</w:t>
+        <w:t>damage(</w:t>
       </w:r>
       <w:proofErr w:type="gramEnd"/>
+      <w:r>
+        <w:rPr>
+          <w:rFonts w:eastAsia="Times New Roman"/>
+          <w:color w:val="000000"/>
+          <w:sz w:val="24"/>
+          <w:szCs w:val="24"/>
+          <w:lang w:val="en-MY" w:eastAsia="en-MY"/>
+        </w:rPr>
+        <w:t>) and using verb() to return an appropriate message.</w:t>
+      </w:r>
     </w:p>
     <w:p>
       <w:pPr>
@@ -8613,9 +9421,9 @@
           <w:u w:val="single"/>
           <w:lang w:val="en-MY" w:eastAsia="en-MY"/>
         </w:rPr>
-        <w:t xml:space="preserve">Egg extends </w:t>
-      </w:r>
-      <w:proofErr w:type="spellStart"/>
+        <w:t xml:space="preserve">Vending Machine extends </w:t>
+      </w:r>
+      <w:proofErr w:type="gramStart"/>
       <w:r>
         <w:rPr>
           <w:rFonts w:eastAsia="Times New Roman"/>
@@ -8627,529 +9435,9 @@
           <w:u w:val="single"/>
           <w:lang w:val="en-MY" w:eastAsia="en-MY"/>
         </w:rPr>
-        <w:t>PortableItem</w:t>
-      </w:r>
-      <w:proofErr w:type="spellEnd"/>
-    </w:p>
-    <w:p>
-      <w:pPr>
-        <w:spacing w:line="240" w:lineRule="auto"/>
-        <w:rPr>
-          <w:rFonts w:ascii="Times New Roman" w:eastAsia="Times New Roman" w:hAnsi="Times New Roman" w:cs="Times New Roman"/>
-          <w:sz w:val="24"/>
-          <w:szCs w:val="24"/>
-          <w:lang w:val="en-MY" w:eastAsia="en-MY"/>
-        </w:rPr>
-      </w:pPr>
-      <w:r>
-        <w:rPr>
-          <w:rFonts w:eastAsia="Times New Roman"/>
-          <w:color w:val="000000"/>
-          <w:sz w:val="24"/>
-          <w:szCs w:val="24"/>
-          <w:lang w:val="en-MY" w:eastAsia="en-MY"/>
-        </w:rPr>
-        <w:t>Contains all current and future dinosaur eggs and their characteristics. This allows for future modifications to all eggs and lessens unnecessary code. </w:t>
-      </w:r>
-    </w:p>
-    <w:p>
-      <w:pPr>
-        <w:spacing w:line="240" w:lineRule="auto"/>
-        <w:rPr>
-          <w:rFonts w:ascii="Times New Roman" w:eastAsia="Times New Roman" w:hAnsi="Times New Roman" w:cs="Times New Roman"/>
-          <w:sz w:val="24"/>
-          <w:szCs w:val="24"/>
-          <w:lang w:val="en-MY" w:eastAsia="en-MY"/>
-        </w:rPr>
-      </w:pPr>
-      <w:r>
-        <w:rPr>
-          <w:rFonts w:eastAsia="Times New Roman"/>
-          <w:color w:val="000000"/>
-          <w:sz w:val="24"/>
-          <w:szCs w:val="24"/>
-          <w:lang w:val="en-MY" w:eastAsia="en-MY"/>
-        </w:rPr>
-        <w:t>Holds attributes of the eggs such as hatch time needed and type of dinosaur hatched.</w:t>
-      </w:r>
-    </w:p>
-    <w:p>
-      <w:pPr>
-        <w:spacing w:line="240" w:lineRule="auto"/>
-        <w:rPr>
-          <w:rFonts w:ascii="Times New Roman" w:eastAsia="Times New Roman" w:hAnsi="Times New Roman" w:cs="Times New Roman"/>
-          <w:sz w:val="24"/>
-          <w:szCs w:val="24"/>
-          <w:lang w:val="en-MY" w:eastAsia="en-MY"/>
-        </w:rPr>
-      </w:pPr>
-      <w:r>
-        <w:rPr>
-          <w:rFonts w:eastAsia="Times New Roman"/>
-          <w:color w:val="000000"/>
-          <w:sz w:val="24"/>
-          <w:szCs w:val="24"/>
-          <w:lang w:val="en-MY" w:eastAsia="en-MY"/>
-        </w:rPr>
-        <w:t xml:space="preserve">If Eggs are picked up and carried in a player’s inventory, override super’s </w:t>
-      </w:r>
-      <w:proofErr w:type="gramStart"/>
-      <w:r>
-        <w:rPr>
-          <w:rFonts w:eastAsia="Times New Roman"/>
-          <w:color w:val="000000"/>
-          <w:sz w:val="24"/>
-          <w:szCs w:val="24"/>
-          <w:lang w:val="en-MY" w:eastAsia="en-MY"/>
-        </w:rPr>
-        <w:t>tick(</w:t>
+        <w:t>Ground</w:t>
       </w:r>
       <w:proofErr w:type="gramEnd"/>
-      <w:r>
-        <w:rPr>
-          <w:rFonts w:eastAsia="Times New Roman"/>
-          <w:color w:val="000000"/>
-          <w:sz w:val="24"/>
-          <w:szCs w:val="24"/>
-          <w:lang w:val="en-MY" w:eastAsia="en-MY"/>
-        </w:rPr>
-        <w:t>) method is overridden to ensure that they won’t incubate or hatch.</w:t>
-      </w:r>
-    </w:p>
-    <w:p>
-      <w:pPr>
-        <w:spacing w:line="240" w:lineRule="auto"/>
-        <w:rPr>
-          <w:rFonts w:ascii="Times New Roman" w:eastAsia="Times New Roman" w:hAnsi="Times New Roman" w:cs="Times New Roman"/>
-          <w:sz w:val="24"/>
-          <w:szCs w:val="24"/>
-          <w:lang w:val="en-MY" w:eastAsia="en-MY"/>
-        </w:rPr>
-      </w:pPr>
-      <w:r>
-        <w:rPr>
-          <w:rFonts w:eastAsia="Times New Roman"/>
-          <w:color w:val="000000"/>
-          <w:sz w:val="24"/>
-          <w:szCs w:val="24"/>
-          <w:lang w:val="en-MY" w:eastAsia="en-MY"/>
-        </w:rPr>
-        <w:t>If an egg is placed on the ground (</w:t>
-      </w:r>
-      <w:proofErr w:type="spellStart"/>
-      <w:r>
-        <w:rPr>
-          <w:rFonts w:eastAsia="Times New Roman"/>
-          <w:color w:val="000000"/>
-          <w:sz w:val="24"/>
-          <w:szCs w:val="24"/>
-          <w:lang w:val="en-MY" w:eastAsia="en-MY"/>
-        </w:rPr>
-        <w:t>getInventory.remove</w:t>
-      </w:r>
-      <w:proofErr w:type="spellEnd"/>
-      <w:r>
-        <w:rPr>
-          <w:rFonts w:eastAsia="Times New Roman"/>
-          <w:color w:val="000000"/>
-          <w:sz w:val="24"/>
-          <w:szCs w:val="24"/>
-          <w:lang w:val="en-MY" w:eastAsia="en-MY"/>
-        </w:rPr>
-        <w:t>()) or laid by a dinosaur (</w:t>
-      </w:r>
-      <w:proofErr w:type="spellStart"/>
-      <w:r>
-        <w:rPr>
-          <w:rFonts w:eastAsia="Times New Roman"/>
-          <w:color w:val="000000"/>
-          <w:sz w:val="24"/>
-          <w:szCs w:val="24"/>
-          <w:lang w:val="en-MY" w:eastAsia="en-MY"/>
-        </w:rPr>
-        <w:t>layEggAction</w:t>
-      </w:r>
-      <w:proofErr w:type="spellEnd"/>
-      <w:r>
-        <w:rPr>
-          <w:rFonts w:eastAsia="Times New Roman"/>
-          <w:color w:val="000000"/>
-          <w:sz w:val="24"/>
-          <w:szCs w:val="24"/>
-          <w:lang w:val="en-MY" w:eastAsia="en-MY"/>
-        </w:rPr>
-        <w:t xml:space="preserve">), override super’s </w:t>
-      </w:r>
-      <w:proofErr w:type="gramStart"/>
-      <w:r>
-        <w:rPr>
-          <w:rFonts w:eastAsia="Times New Roman"/>
-          <w:color w:val="000000"/>
-          <w:sz w:val="24"/>
-          <w:szCs w:val="24"/>
-          <w:lang w:val="en-MY" w:eastAsia="en-MY"/>
-        </w:rPr>
-        <w:t>tick(</w:t>
-      </w:r>
-      <w:proofErr w:type="gramEnd"/>
-      <w:r>
-        <w:rPr>
-          <w:rFonts w:eastAsia="Times New Roman"/>
-          <w:color w:val="000000"/>
-          <w:sz w:val="24"/>
-          <w:szCs w:val="24"/>
-          <w:lang w:val="en-MY" w:eastAsia="en-MY"/>
-        </w:rPr>
-        <w:t>) method to start the countdown until the egg is hatched.</w:t>
-      </w:r>
-    </w:p>
-    <w:p>
-      <w:pPr>
-        <w:spacing w:after="240" w:line="240" w:lineRule="auto"/>
-        <w:rPr>
-          <w:rFonts w:ascii="Times New Roman" w:eastAsia="Times New Roman" w:hAnsi="Times New Roman" w:cs="Times New Roman"/>
-          <w:sz w:val="24"/>
-          <w:szCs w:val="24"/>
-          <w:lang w:val="en-MY" w:eastAsia="en-MY"/>
-        </w:rPr>
-      </w:pPr>
-    </w:p>
-    <w:p>
-      <w:pPr>
-        <w:spacing w:line="240" w:lineRule="auto"/>
-        <w:jc w:val="both"/>
-        <w:rPr>
-          <w:rFonts w:ascii="Times New Roman" w:eastAsia="Times New Roman" w:hAnsi="Times New Roman" w:cs="Times New Roman"/>
-          <w:sz w:val="24"/>
-          <w:szCs w:val="24"/>
-          <w:lang w:val="en-MY" w:eastAsia="en-MY"/>
-        </w:rPr>
-      </w:pPr>
-      <w:r>
-        <w:rPr>
-          <w:rFonts w:eastAsia="Times New Roman"/>
-          <w:b/>
-          <w:bCs/>
-          <w:color w:val="000000"/>
-          <w:sz w:val="24"/>
-          <w:szCs w:val="24"/>
-          <w:u w:val="single"/>
-          <w:lang w:val="en-MY" w:eastAsia="en-MY"/>
-        </w:rPr>
-        <w:t>Interaction Diagram of Egg</w:t>
-      </w:r>
-    </w:p>
-    <w:p>
-      <w:pPr>
-        <w:spacing w:line="240" w:lineRule="auto"/>
-        <w:rPr>
-          <w:rFonts w:ascii="Times New Roman" w:eastAsia="Times New Roman" w:hAnsi="Times New Roman" w:cs="Times New Roman"/>
-          <w:sz w:val="24"/>
-          <w:szCs w:val="24"/>
-          <w:lang w:val="en-MY" w:eastAsia="en-MY"/>
-        </w:rPr>
-      </w:pPr>
-    </w:p>
-    <w:p>
-      <w:pPr>
-        <w:spacing w:line="240" w:lineRule="auto"/>
-        <w:rPr>
-          <w:rFonts w:ascii="Times New Roman" w:eastAsia="Times New Roman" w:hAnsi="Times New Roman" w:cs="Times New Roman"/>
-          <w:sz w:val="24"/>
-          <w:szCs w:val="24"/>
-          <w:lang w:val="en-MY" w:eastAsia="en-MY"/>
-        </w:rPr>
-      </w:pPr>
-      <w:r>
-        <w:rPr>
-          <w:rFonts w:eastAsia="Times New Roman"/>
-          <w:noProof/>
-          <w:color w:val="000000"/>
-          <w:sz w:val="24"/>
-          <w:szCs w:val="24"/>
-          <w:bdr w:val="none" w:sz="0" w:space="0" w:color="auto" w:frame="1"/>
-        </w:rPr>
-        <w:drawing>
-          <wp:inline distT="0" distB="0" distL="0" distR="0" wp14:anchorId="1D7D34D2" wp14:editId="1D10FE68">
-            <wp:extent cx="5733415" cy="4371340"/>
-            <wp:effectExtent l="0" t="0" r="635" b="0"/>
-            <wp:docPr id="9" name="Picture 9"/>
-            <wp:cNvGraphicFramePr>
-              <a:graphicFrameLocks xmlns:a="http://schemas.openxmlformats.org/drawingml/2006/main" noChangeAspect="1"/>
-            </wp:cNvGraphicFramePr>
-            <a:graphic xmlns:a="http://schemas.openxmlformats.org/drawingml/2006/main">
-              <a:graphicData uri="http://schemas.openxmlformats.org/drawingml/2006/picture">
-                <pic:pic xmlns:pic="http://schemas.openxmlformats.org/drawingml/2006/picture">
-                  <pic:nvPicPr>
-                    <pic:cNvPr id="0" name="Picture 3"/>
-                    <pic:cNvPicPr>
-                      <a:picLocks noChangeAspect="1" noChangeArrowheads="1"/>
-                    </pic:cNvPicPr>
-                  </pic:nvPicPr>
-                  <pic:blipFill>
-                    <a:blip r:embed="rId10">
-                      <a:extLst>
-                        <a:ext uri="{28A0092B-C50C-407E-A947-70E740481C1C}">
-                          <a14:useLocalDpi xmlns:a14="http://schemas.microsoft.com/office/drawing/2010/main" val="0"/>
-                        </a:ext>
-                      </a:extLst>
-                    </a:blip>
-                    <a:srcRect/>
-                    <a:stretch>
-                      <a:fillRect/>
-                    </a:stretch>
-                  </pic:blipFill>
-                  <pic:spPr bwMode="auto">
-                    <a:xfrm>
-                      <a:off x="0" y="0"/>
-                      <a:ext cx="5733415" cy="4371340"/>
-                    </a:xfrm>
-                    <a:prstGeom prst="rect">
-                      <a:avLst/>
-                    </a:prstGeom>
-                    <a:noFill/>
-                    <a:ln>
-                      <a:noFill/>
-                    </a:ln>
-                  </pic:spPr>
-                </pic:pic>
-              </a:graphicData>
-            </a:graphic>
-          </wp:inline>
-        </w:drawing>
-      </w:r>
-    </w:p>
-    <w:p>
-      <w:pPr>
-        <w:spacing w:after="240" w:line="240" w:lineRule="auto"/>
-        <w:rPr>
-          <w:rFonts w:ascii="Times New Roman" w:eastAsia="Times New Roman" w:hAnsi="Times New Roman" w:cs="Times New Roman"/>
-          <w:sz w:val="24"/>
-          <w:szCs w:val="24"/>
-          <w:lang w:val="en-MY" w:eastAsia="en-MY"/>
-        </w:rPr>
-      </w:pPr>
-      <w:r>
-        <w:rPr>
-          <w:rFonts w:ascii="Times New Roman" w:eastAsia="Times New Roman" w:hAnsi="Times New Roman" w:cs="Times New Roman"/>
-          <w:sz w:val="24"/>
-          <w:szCs w:val="24"/>
-          <w:lang w:val="en-MY" w:eastAsia="en-MY"/>
-        </w:rPr>
-        <w:br/>
-      </w:r>
-    </w:p>
-    <w:p>
-      <w:pPr>
-        <w:spacing w:line="240" w:lineRule="auto"/>
-        <w:rPr>
-          <w:rFonts w:eastAsia="Times New Roman"/>
-          <w:b/>
-          <w:bCs/>
-          <w:color w:val="000000"/>
-          <w:sz w:val="24"/>
-          <w:szCs w:val="24"/>
-          <w:u w:val="single"/>
-          <w:lang w:val="en-MY" w:eastAsia="en-MY"/>
-        </w:rPr>
-      </w:pPr>
-    </w:p>
-    <w:p>
-      <w:pPr>
-        <w:spacing w:line="240" w:lineRule="auto"/>
-        <w:rPr>
-          <w:rFonts w:eastAsia="Times New Roman"/>
-          <w:b/>
-          <w:bCs/>
-          <w:color w:val="000000"/>
-          <w:sz w:val="24"/>
-          <w:szCs w:val="24"/>
-          <w:u w:val="single"/>
-          <w:lang w:val="en-MY" w:eastAsia="en-MY"/>
-        </w:rPr>
-      </w:pPr>
-    </w:p>
-    <w:p>
-      <w:pPr>
-        <w:spacing w:line="240" w:lineRule="auto"/>
-        <w:rPr>
-          <w:rFonts w:eastAsia="Times New Roman"/>
-          <w:b/>
-          <w:bCs/>
-          <w:color w:val="000000"/>
-          <w:sz w:val="24"/>
-          <w:szCs w:val="24"/>
-          <w:u w:val="single"/>
-          <w:lang w:val="en-MY" w:eastAsia="en-MY"/>
-        </w:rPr>
-      </w:pPr>
-    </w:p>
-    <w:p>
-      <w:pPr>
-        <w:spacing w:line="240" w:lineRule="auto"/>
-        <w:rPr>
-          <w:rFonts w:ascii="Times New Roman" w:eastAsia="Times New Roman" w:hAnsi="Times New Roman" w:cs="Times New Roman"/>
-          <w:sz w:val="24"/>
-          <w:szCs w:val="24"/>
-          <w:lang w:val="en-MY" w:eastAsia="en-MY"/>
-        </w:rPr>
-      </w:pPr>
-      <w:proofErr w:type="spellStart"/>
-      <w:r>
-        <w:rPr>
-          <w:rFonts w:eastAsia="Times New Roman"/>
-          <w:b/>
-          <w:bCs/>
-          <w:color w:val="000000"/>
-          <w:sz w:val="24"/>
-          <w:szCs w:val="24"/>
-          <w:u w:val="single"/>
-          <w:lang w:val="en-MY" w:eastAsia="en-MY"/>
-        </w:rPr>
-        <w:t>LaserGun</w:t>
-      </w:r>
-      <w:proofErr w:type="spellEnd"/>
-      <w:r>
-        <w:rPr>
-          <w:rFonts w:eastAsia="Times New Roman"/>
-          <w:b/>
-          <w:bCs/>
-          <w:color w:val="000000"/>
-          <w:sz w:val="24"/>
-          <w:szCs w:val="24"/>
-          <w:u w:val="single"/>
-          <w:lang w:val="en-MY" w:eastAsia="en-MY"/>
-        </w:rPr>
-        <w:t xml:space="preserve"> extends abstract class </w:t>
-      </w:r>
-      <w:proofErr w:type="spellStart"/>
-      <w:r>
-        <w:rPr>
-          <w:rFonts w:eastAsia="Times New Roman"/>
-          <w:b/>
-          <w:bCs/>
-          <w:color w:val="000000"/>
-          <w:sz w:val="24"/>
-          <w:szCs w:val="24"/>
-          <w:u w:val="single"/>
-          <w:lang w:val="en-MY" w:eastAsia="en-MY"/>
-        </w:rPr>
-        <w:t>WeaponItem</w:t>
-      </w:r>
-      <w:proofErr w:type="spellEnd"/>
-      <w:r>
-        <w:rPr>
-          <w:rFonts w:eastAsia="Times New Roman"/>
-          <w:b/>
-          <w:bCs/>
-          <w:color w:val="000000"/>
-          <w:sz w:val="24"/>
-          <w:szCs w:val="24"/>
-          <w:u w:val="single"/>
-          <w:lang w:val="en-MY" w:eastAsia="en-MY"/>
-        </w:rPr>
-        <w:t> </w:t>
-      </w:r>
-    </w:p>
-    <w:p>
-      <w:pPr>
-        <w:spacing w:line="240" w:lineRule="auto"/>
-        <w:rPr>
-          <w:rFonts w:ascii="Times New Roman" w:eastAsia="Times New Roman" w:hAnsi="Times New Roman" w:cs="Times New Roman"/>
-          <w:sz w:val="24"/>
-          <w:szCs w:val="24"/>
-          <w:lang w:val="en-MY" w:eastAsia="en-MY"/>
-        </w:rPr>
-      </w:pPr>
-      <w:r>
-        <w:rPr>
-          <w:rFonts w:eastAsia="Times New Roman"/>
-          <w:color w:val="000000"/>
-          <w:sz w:val="24"/>
-          <w:szCs w:val="24"/>
-          <w:lang w:val="en-MY" w:eastAsia="en-MY"/>
-        </w:rPr>
-        <w:lastRenderedPageBreak/>
-        <w:t>This class represents a laser weapon used to kill dinosaurs for population control or to provide food for the Allosaurs. </w:t>
-      </w:r>
-    </w:p>
-    <w:p>
-      <w:pPr>
-        <w:spacing w:line="240" w:lineRule="auto"/>
-        <w:rPr>
-          <w:rFonts w:ascii="Times New Roman" w:eastAsia="Times New Roman" w:hAnsi="Times New Roman" w:cs="Times New Roman"/>
-          <w:sz w:val="24"/>
-          <w:szCs w:val="24"/>
-          <w:lang w:val="en-MY" w:eastAsia="en-MY"/>
-        </w:rPr>
-      </w:pPr>
-      <w:r>
-        <w:rPr>
-          <w:rFonts w:eastAsia="Times New Roman"/>
-          <w:color w:val="000000"/>
-          <w:sz w:val="24"/>
-          <w:szCs w:val="24"/>
-          <w:lang w:val="en-MY" w:eastAsia="en-MY"/>
-        </w:rPr>
-        <w:t>Will use a constructor with an actor (</w:t>
-      </w:r>
-      <w:proofErr w:type="spellStart"/>
-      <w:r>
-        <w:rPr>
-          <w:rFonts w:eastAsia="Times New Roman"/>
-          <w:color w:val="000000"/>
-          <w:sz w:val="24"/>
-          <w:szCs w:val="24"/>
-          <w:lang w:val="en-MY" w:eastAsia="en-MY"/>
-        </w:rPr>
-        <w:t>e.g</w:t>
-      </w:r>
-      <w:proofErr w:type="spellEnd"/>
-      <w:r>
-        <w:rPr>
-          <w:rFonts w:eastAsia="Times New Roman"/>
-          <w:color w:val="000000"/>
-          <w:sz w:val="24"/>
-          <w:szCs w:val="24"/>
-          <w:lang w:val="en-MY" w:eastAsia="en-MY"/>
-        </w:rPr>
-        <w:t xml:space="preserve"> Stegosaur) as input and reduce the actors HP by a set amount depending on the weapon used.</w:t>
-      </w:r>
-    </w:p>
-    <w:p>
-      <w:pPr>
-        <w:spacing w:line="240" w:lineRule="auto"/>
-        <w:rPr>
-          <w:rFonts w:ascii="Times New Roman" w:eastAsia="Times New Roman" w:hAnsi="Times New Roman" w:cs="Times New Roman"/>
-          <w:sz w:val="24"/>
-          <w:szCs w:val="24"/>
-          <w:lang w:val="en-MY" w:eastAsia="en-MY"/>
-        </w:rPr>
-      </w:pPr>
-    </w:p>
-    <w:p>
-      <w:pPr>
-        <w:spacing w:line="240" w:lineRule="auto"/>
-        <w:rPr>
-          <w:rFonts w:ascii="Times New Roman" w:eastAsia="Times New Roman" w:hAnsi="Times New Roman" w:cs="Times New Roman"/>
-          <w:sz w:val="24"/>
-          <w:szCs w:val="24"/>
-          <w:lang w:val="en-MY" w:eastAsia="en-MY"/>
-        </w:rPr>
-      </w:pPr>
-      <w:r>
-        <w:rPr>
-          <w:rFonts w:eastAsia="Times New Roman"/>
-          <w:b/>
-          <w:bCs/>
-          <w:color w:val="000000"/>
-          <w:sz w:val="24"/>
-          <w:szCs w:val="24"/>
-          <w:u w:val="single"/>
-          <w:lang w:val="en-MY" w:eastAsia="en-MY"/>
-        </w:rPr>
-        <w:t>Vending Machine extends Ground</w:t>
-      </w:r>
     </w:p>
     <w:p>
       <w:pPr>
@@ -9400,6 +9688,7 @@
     <w:lsdException w:name="HTML Sample" w:semiHidden="1" w:unhideWhenUsed="1"/>
     <w:lsdException w:name="HTML Typewriter" w:semiHidden="1" w:unhideWhenUsed="1"/>
     <w:lsdException w:name="HTML Variable" w:semiHidden="1" w:unhideWhenUsed="1"/>
+    <w:lsdException w:name="Normal Table" w:semiHidden="1" w:unhideWhenUsed="1"/>
     <w:lsdException w:name="annotation subject" w:semiHidden="1" w:unhideWhenUsed="1"/>
     <w:lsdException w:name="No List" w:semiHidden="1" w:unhideWhenUsed="1"/>
     <w:lsdException w:name="Outline List 1" w:semiHidden="1" w:unhideWhenUsed="1"/>
@@ -9442,8 +9731,11 @@
     <w:lsdException w:name="Table Contemporary" w:semiHidden="1" w:unhideWhenUsed="1"/>
     <w:lsdException w:name="Table Elegant" w:semiHidden="1" w:unhideWhenUsed="1"/>
     <w:lsdException w:name="Table Professional" w:semiHidden="1" w:unhideWhenUsed="1"/>
+    <w:lsdException w:name="Table Subtle 1" w:semiHidden="1" w:unhideWhenUsed="1"/>
     <w:lsdException w:name="Table Subtle 2" w:semiHidden="1" w:unhideWhenUsed="1"/>
     <w:lsdException w:name="Table Web 1" w:semiHidden="1" w:unhideWhenUsed="1"/>
+    <w:lsdException w:name="Table Web 2" w:semiHidden="1" w:unhideWhenUsed="1"/>
+    <w:lsdException w:name="Table Web 3" w:semiHidden="1" w:unhideWhenUsed="1"/>
     <w:lsdException w:name="Balloon Text" w:semiHidden="1" w:unhideWhenUsed="1"/>
     <w:lsdException w:name="Table Grid" w:uiPriority="39"/>
     <w:lsdException w:name="Table Theme" w:semiHidden="1" w:unhideWhenUsed="1"/>

</xml_diff>

<commit_message>
Added reworked sequence diagram for Egg class.
</commit_message>
<xml_diff>
--- a/docs/Design_Rationale.docx
+++ b/docs/Design_Rationale.docx
@@ -1,6 +1,6 @@
 
 <file path=word/document.xml><?xml version="1.0" encoding="utf-8"?>
-<w:document xmlns:wpc="http://schemas.microsoft.com/office/word/2010/wordprocessingCanvas" xmlns:cx="http://schemas.microsoft.com/office/drawing/2014/chartex" xmlns:cx1="http://schemas.microsoft.com/office/drawing/2015/9/8/chartex" xmlns:mc="http://schemas.openxmlformats.org/markup-compatibility/2006" xmlns:o="urn:schemas-microsoft-com:office:office" xmlns:r="http://schemas.openxmlformats.org/officeDocument/2006/relationships" xmlns:m="http://schemas.openxmlformats.org/officeDocument/2006/math" xmlns:v="urn:schemas-microsoft-com:vml" xmlns:wp14="http://schemas.microsoft.com/office/word/2010/wordprocessingDrawing" xmlns:wp="http://schemas.openxmlformats.org/drawingml/2006/wordprocessingDrawing" xmlns:w10="urn:schemas-microsoft-com:office:word" xmlns:w="http://schemas.openxmlformats.org/wordprocessingml/2006/main" xmlns:w14="http://schemas.microsoft.com/office/word/2010/wordml" xmlns:w15="http://schemas.microsoft.com/office/word/2012/wordml" xmlns:w16se="http://schemas.microsoft.com/office/word/2015/wordml/symex" xmlns:wpg="http://schemas.microsoft.com/office/word/2010/wordprocessingGroup" xmlns:wpi="http://schemas.microsoft.com/office/word/2010/wordprocessingInk" xmlns:wne="http://schemas.microsoft.com/office/word/2006/wordml" xmlns:wps="http://schemas.microsoft.com/office/word/2010/wordprocessingShape" mc:Ignorable="w14 w15 w16se wp14">
+<w:document xmlns:wpc="http://schemas.microsoft.com/office/word/2010/wordprocessingCanvas" xmlns:cx="http://schemas.microsoft.com/office/drawing/2014/chartex" xmlns:cx1="http://schemas.microsoft.com/office/drawing/2015/9/8/chartex" xmlns:cx2="http://schemas.microsoft.com/office/drawing/2015/10/21/chartex" xmlns:cx3="http://schemas.microsoft.com/office/drawing/2016/5/9/chartex" xmlns:cx4="http://schemas.microsoft.com/office/drawing/2016/5/10/chartex" xmlns:cx5="http://schemas.microsoft.com/office/drawing/2016/5/11/chartex" xmlns:cx6="http://schemas.microsoft.com/office/drawing/2016/5/12/chartex" xmlns:cx7="http://schemas.microsoft.com/office/drawing/2016/5/13/chartex" xmlns:cx8="http://schemas.microsoft.com/office/drawing/2016/5/14/chartex" xmlns:mc="http://schemas.openxmlformats.org/markup-compatibility/2006" xmlns:aink="http://schemas.microsoft.com/office/drawing/2016/ink" xmlns:am3d="http://schemas.microsoft.com/office/drawing/2017/model3d" xmlns:o="urn:schemas-microsoft-com:office:office" xmlns:r="http://schemas.openxmlformats.org/officeDocument/2006/relationships" xmlns:m="http://schemas.openxmlformats.org/officeDocument/2006/math" xmlns:v="urn:schemas-microsoft-com:vml" xmlns:wp14="http://schemas.microsoft.com/office/word/2010/wordprocessingDrawing" xmlns:wp="http://schemas.openxmlformats.org/drawingml/2006/wordprocessingDrawing" xmlns:w10="urn:schemas-microsoft-com:office:word" xmlns:w="http://schemas.openxmlformats.org/wordprocessingml/2006/main" xmlns:w14="http://schemas.microsoft.com/office/word/2010/wordml" xmlns:w15="http://schemas.microsoft.com/office/word/2012/wordml" xmlns:w16cex="http://schemas.microsoft.com/office/word/2018/wordml/cex" xmlns:w16cid="http://schemas.microsoft.com/office/word/2016/wordml/cid" xmlns:w16="http://schemas.microsoft.com/office/word/2018/wordml" xmlns:w16sdtdh="http://schemas.microsoft.com/office/word/2020/wordml/sdtdatahash" xmlns:w16se="http://schemas.microsoft.com/office/word/2015/wordml/symex" xmlns:wpg="http://schemas.microsoft.com/office/word/2010/wordprocessingGroup" xmlns:wpi="http://schemas.microsoft.com/office/word/2010/wordprocessingInk" xmlns:wne="http://schemas.microsoft.com/office/word/2006/wordml" xmlns:wps="http://schemas.microsoft.com/office/word/2010/wordprocessingShape" mc:Ignorable="w14 w15 w16se w16cid w16 w16cex w16sdtdh wp14">
   <w:body>
     <w:p>
       <w:pPr>
@@ -1241,25 +1241,14 @@
           <w:u w:val="single"/>
         </w:rPr>
       </w:pPr>
-      <w:proofErr w:type="spellStart"/>
-      <w:r>
-        <w:rPr>
-          <w:b/>
-          <w:sz w:val="24"/>
-          <w:szCs w:val="24"/>
-          <w:u w:val="single"/>
-        </w:rPr>
-        <w:t>Allosaur</w:t>
-      </w:r>
-      <w:proofErr w:type="spellEnd"/>
-      <w:r>
-        <w:rPr>
-          <w:b/>
-          <w:sz w:val="24"/>
-          <w:szCs w:val="24"/>
-          <w:u w:val="single"/>
-        </w:rPr>
-        <w:t xml:space="preserve"> Extends </w:t>
+      <w:r>
+        <w:rPr>
+          <w:b/>
+          <w:sz w:val="24"/>
+          <w:szCs w:val="24"/>
+          <w:u w:val="single"/>
+        </w:rPr>
+        <w:t xml:space="preserve">Allosaur Extends </w:t>
       </w:r>
       <w:proofErr w:type="spellStart"/>
       <w:r>
@@ -1525,7 +1514,7 @@
             <v:path o:extrusionok="f" gradientshapeok="t" o:connecttype="rect"/>
             <o:lock v:ext="edit" aspectratio="t"/>
           </v:shapetype>
-          <v:shape id="_x0000_i1027" type="#_x0000_t75" style="width:450.75pt;height:397.5pt">
+          <v:shape id="_x0000_i1025" type="#_x0000_t75" style="width:450.75pt;height:397.5pt">
             <v:imagedata r:id="rId4" o:title="Dinosaur playTurn() general-how diagram (2)"/>
           </v:shape>
         </w:pict>
@@ -1846,7 +1835,7 @@
           <w:u w:val="single"/>
         </w:rPr>
         <w:pict w14:anchorId="6D8F96FF">
-          <v:shape id="_x0000_i1028" type="#_x0000_t75" style="width:450.75pt;height:211.5pt">
+          <v:shape id="_x0000_i1026" type="#_x0000_t75" style="width:450.75pt;height:211.5pt">
             <v:imagedata r:id="rId5" o:title="Ground-Type Interaction Diagram_ Grow Bush and Bush Death (2)"/>
           </v:shape>
         </w:pict>
@@ -2047,7 +2036,7 @@
           <w:szCs w:val="24"/>
         </w:rPr>
         <w:pict w14:anchorId="41B6B855">
-          <v:shape id="_x0000_i1037" type="#_x0000_t75" style="width:450.75pt;height:243.75pt">
+          <v:shape id="_x0000_i1027" type="#_x0000_t75" style="width:450.75pt;height:243.75pt">
             <v:imagedata r:id="rId6" o:title="ground-type_ Grow Fruit (1)"/>
           </v:shape>
         </w:pict>
@@ -2501,8 +2490,6 @@
           <w:szCs w:val="24"/>
         </w:rPr>
       </w:pPr>
-      <w:bookmarkStart w:id="0" w:name="_GoBack"/>
-      <w:bookmarkEnd w:id="0"/>
     </w:p>
     <w:p>
       <w:pPr>
@@ -3007,17 +2994,17 @@
           <w:sz w:val="24"/>
           <w:szCs w:val="24"/>
         </w:rPr>
-        <w:t>eg</w:t>
-      </w:r>
-      <w:proofErr w:type="spellEnd"/>
-      <w:r>
-        <w:rPr>
-          <w:rFonts w:eastAsia="Times New Roman"/>
-          <w:color w:val="000000"/>
-          <w:sz w:val="24"/>
-          <w:szCs w:val="24"/>
-        </w:rPr>
-        <w:t xml:space="preserve">. Item) it will need a different type of </w:t>
+        <w:t>eg.</w:t>
+      </w:r>
+      <w:proofErr w:type="spellEnd"/>
+      <w:r>
+        <w:rPr>
+          <w:rFonts w:eastAsia="Times New Roman"/>
+          <w:color w:val="000000"/>
+          <w:sz w:val="24"/>
+          <w:szCs w:val="24"/>
+        </w:rPr>
+        <w:t xml:space="preserve"> Item) it will need a different type of </w:t>
       </w:r>
       <w:proofErr w:type="spellStart"/>
       <w:r>
@@ -3912,6 +3899,38 @@
           <w:szCs w:val="24"/>
         </w:rPr>
       </w:pPr>
+      <w:r>
+        <w:rPr>
+          <w:rFonts w:eastAsia="Times New Roman"/>
+          <w:color w:val="000000"/>
+          <w:sz w:val="24"/>
+          <w:szCs w:val="24"/>
+          <w:u w:val="single"/>
+        </w:rPr>
+        <w:t xml:space="preserve">abstract </w:t>
+      </w:r>
+      <w:proofErr w:type="spellStart"/>
+      <w:r>
+        <w:rPr>
+          <w:rFonts w:eastAsia="Times New Roman"/>
+          <w:color w:val="000000"/>
+          <w:sz w:val="24"/>
+          <w:szCs w:val="24"/>
+          <w:u w:val="single"/>
+        </w:rPr>
+        <w:t>HungerBehaviour</w:t>
+      </w:r>
+      <w:proofErr w:type="spellEnd"/>
+      <w:r>
+        <w:rPr>
+          <w:rFonts w:eastAsia="Times New Roman"/>
+          <w:color w:val="000000"/>
+          <w:sz w:val="24"/>
+          <w:szCs w:val="24"/>
+          <w:u w:val="single"/>
+        </w:rPr>
+        <w:t xml:space="preserve"> implements </w:t>
+      </w:r>
       <w:proofErr w:type="gramStart"/>
       <w:r>
         <w:rPr>
@@ -3921,18 +3940,191 @@
           <w:szCs w:val="24"/>
           <w:u w:val="single"/>
         </w:rPr>
-        <w:t>abstract</w:t>
+        <w:t>Behaviour</w:t>
       </w:r>
       <w:proofErr w:type="gramEnd"/>
-      <w:r>
-        <w:rPr>
-          <w:rFonts w:eastAsia="Times New Roman"/>
-          <w:color w:val="000000"/>
-          <w:sz w:val="24"/>
-          <w:szCs w:val="24"/>
-          <w:u w:val="single"/>
-        </w:rPr>
-        <w:t xml:space="preserve"> </w:t>
+    </w:p>
+    <w:p>
+      <w:pPr>
+        <w:spacing w:before="240" w:after="240" w:line="240" w:lineRule="auto"/>
+        <w:jc w:val="both"/>
+        <w:rPr>
+          <w:rFonts w:ascii="Times New Roman" w:eastAsia="Times New Roman" w:hAnsi="Times New Roman" w:cs="Times New Roman"/>
+          <w:sz w:val="24"/>
+          <w:szCs w:val="24"/>
+        </w:rPr>
+      </w:pPr>
+      <w:r>
+        <w:rPr>
+          <w:rFonts w:eastAsia="Times New Roman"/>
+          <w:color w:val="000000"/>
+          <w:sz w:val="24"/>
+          <w:szCs w:val="24"/>
+        </w:rPr>
+        <w:t xml:space="preserve">This is an abstract class that contains some common features between two child classes: </w:t>
+      </w:r>
+      <w:proofErr w:type="spellStart"/>
+      <w:r>
+        <w:rPr>
+          <w:rFonts w:eastAsia="Times New Roman"/>
+          <w:color w:val="000000"/>
+          <w:sz w:val="24"/>
+          <w:szCs w:val="24"/>
+        </w:rPr>
+        <w:t>HerbHungerBehaviour</w:t>
+      </w:r>
+      <w:proofErr w:type="spellEnd"/>
+      <w:r>
+        <w:rPr>
+          <w:rFonts w:eastAsia="Times New Roman"/>
+          <w:color w:val="000000"/>
+          <w:sz w:val="24"/>
+          <w:szCs w:val="24"/>
+        </w:rPr>
+        <w:t xml:space="preserve"> and </w:t>
+      </w:r>
+      <w:proofErr w:type="spellStart"/>
+      <w:r>
+        <w:rPr>
+          <w:rFonts w:eastAsia="Times New Roman"/>
+          <w:color w:val="000000"/>
+          <w:sz w:val="24"/>
+          <w:szCs w:val="24"/>
+        </w:rPr>
+        <w:t>CarniHungerBehaviour</w:t>
+      </w:r>
+      <w:proofErr w:type="spellEnd"/>
+      <w:r>
+        <w:rPr>
+          <w:rFonts w:eastAsia="Times New Roman"/>
+          <w:color w:val="000000"/>
+          <w:sz w:val="24"/>
+          <w:szCs w:val="24"/>
+        </w:rPr>
+        <w:t xml:space="preserve">. In this class, the Dinosaur will check if it is hungry. If it is, then we can continue on to the child class that caters to this Dinosaur. This class has an abstract method </w:t>
+      </w:r>
+      <w:proofErr w:type="spellStart"/>
+      <w:r>
+        <w:rPr>
+          <w:rFonts w:eastAsia="Times New Roman"/>
+          <w:color w:val="000000"/>
+          <w:sz w:val="24"/>
+          <w:szCs w:val="24"/>
+        </w:rPr>
+        <w:t>findFood</w:t>
+      </w:r>
+      <w:proofErr w:type="spellEnd"/>
+      <w:r>
+        <w:rPr>
+          <w:rFonts w:eastAsia="Times New Roman"/>
+          <w:color w:val="000000"/>
+          <w:sz w:val="24"/>
+          <w:szCs w:val="24"/>
+        </w:rPr>
+        <w:t xml:space="preserve"> which will be used by the two child classes.</w:t>
+      </w:r>
+    </w:p>
+    <w:p>
+      <w:pPr>
+        <w:spacing w:before="240" w:after="240" w:line="240" w:lineRule="auto"/>
+        <w:jc w:val="both"/>
+        <w:rPr>
+          <w:rFonts w:ascii="Times New Roman" w:eastAsia="Times New Roman" w:hAnsi="Times New Roman" w:cs="Times New Roman"/>
+          <w:sz w:val="24"/>
+          <w:szCs w:val="24"/>
+        </w:rPr>
+      </w:pPr>
+      <w:r>
+        <w:rPr>
+          <w:rFonts w:eastAsia="Times New Roman"/>
+          <w:color w:val="000000"/>
+          <w:sz w:val="24"/>
+          <w:szCs w:val="24"/>
+        </w:rPr>
+        <w:t xml:space="preserve">If the Dinosaur is not hungry, it will go on to the last Behaviour, </w:t>
+      </w:r>
+      <w:proofErr w:type="spellStart"/>
+      <w:r>
+        <w:rPr>
+          <w:rFonts w:eastAsia="Times New Roman"/>
+          <w:color w:val="000000"/>
+          <w:sz w:val="24"/>
+          <w:szCs w:val="24"/>
+        </w:rPr>
+        <w:t>WanderBehaviour</w:t>
+      </w:r>
+      <w:proofErr w:type="spellEnd"/>
+      <w:r>
+        <w:rPr>
+          <w:rFonts w:eastAsia="Times New Roman"/>
+          <w:color w:val="000000"/>
+          <w:sz w:val="24"/>
+          <w:szCs w:val="24"/>
+        </w:rPr>
+        <w:t>.</w:t>
+      </w:r>
+    </w:p>
+    <w:p>
+      <w:pPr>
+        <w:spacing w:before="240" w:after="240" w:line="240" w:lineRule="auto"/>
+        <w:jc w:val="both"/>
+        <w:rPr>
+          <w:rFonts w:ascii="Times New Roman" w:eastAsia="Times New Roman" w:hAnsi="Times New Roman" w:cs="Times New Roman"/>
+          <w:sz w:val="24"/>
+          <w:szCs w:val="24"/>
+        </w:rPr>
+      </w:pPr>
+      <w:r>
+        <w:rPr>
+          <w:rFonts w:eastAsia="Times New Roman"/>
+          <w:color w:val="000000"/>
+          <w:sz w:val="24"/>
+          <w:szCs w:val="24"/>
+        </w:rPr>
+        <w:t> </w:t>
+      </w:r>
+    </w:p>
+    <w:p>
+      <w:pPr>
+        <w:spacing w:line="240" w:lineRule="auto"/>
+        <w:rPr>
+          <w:rFonts w:ascii="Times New Roman" w:eastAsia="Times New Roman" w:hAnsi="Times New Roman" w:cs="Times New Roman"/>
+          <w:sz w:val="24"/>
+          <w:szCs w:val="24"/>
+        </w:rPr>
+      </w:pPr>
+    </w:p>
+    <w:p>
+      <w:pPr>
+        <w:spacing w:before="240" w:after="240" w:line="240" w:lineRule="auto"/>
+        <w:jc w:val="both"/>
+        <w:rPr>
+          <w:rFonts w:ascii="Times New Roman" w:eastAsia="Times New Roman" w:hAnsi="Times New Roman" w:cs="Times New Roman"/>
+          <w:sz w:val="24"/>
+          <w:szCs w:val="24"/>
+        </w:rPr>
+      </w:pPr>
+      <w:proofErr w:type="spellStart"/>
+      <w:r>
+        <w:rPr>
+          <w:rFonts w:eastAsia="Times New Roman"/>
+          <w:color w:val="000000"/>
+          <w:sz w:val="24"/>
+          <w:szCs w:val="24"/>
+          <w:u w:val="single"/>
+        </w:rPr>
+        <w:t>HerbHungerBehaviour</w:t>
+      </w:r>
+      <w:proofErr w:type="spellEnd"/>
+      <w:r>
+        <w:rPr>
+          <w:rFonts w:eastAsia="Times New Roman"/>
+          <w:color w:val="000000"/>
+          <w:sz w:val="24"/>
+          <w:szCs w:val="24"/>
+          <w:u w:val="single"/>
+        </w:rPr>
+        <w:t xml:space="preserve"> extends </w:t>
       </w:r>
       <w:proofErr w:type="spellStart"/>
       <w:r>
@@ -3946,75 +4138,45 @@
         <w:t>HungerBehaviour</w:t>
       </w:r>
       <w:proofErr w:type="spellEnd"/>
-      <w:r>
-        <w:rPr>
-          <w:rFonts w:eastAsia="Times New Roman"/>
-          <w:color w:val="000000"/>
-          <w:sz w:val="24"/>
-          <w:szCs w:val="24"/>
-          <w:u w:val="single"/>
-        </w:rPr>
-        <w:t xml:space="preserve"> implements Behaviour</w:t>
-      </w:r>
-    </w:p>
-    <w:p>
-      <w:pPr>
-        <w:spacing w:before="240" w:after="240" w:line="240" w:lineRule="auto"/>
-        <w:jc w:val="both"/>
-        <w:rPr>
-          <w:rFonts w:ascii="Times New Roman" w:eastAsia="Times New Roman" w:hAnsi="Times New Roman" w:cs="Times New Roman"/>
-          <w:sz w:val="24"/>
-          <w:szCs w:val="24"/>
-        </w:rPr>
-      </w:pPr>
-      <w:r>
-        <w:rPr>
-          <w:rFonts w:eastAsia="Times New Roman"/>
-          <w:color w:val="000000"/>
-          <w:sz w:val="24"/>
-          <w:szCs w:val="24"/>
-        </w:rPr>
-        <w:t xml:space="preserve">This is an abstract class that contains some common features between two child classes: </w:t>
-      </w:r>
-      <w:proofErr w:type="spellStart"/>
-      <w:r>
-        <w:rPr>
-          <w:rFonts w:eastAsia="Times New Roman"/>
-          <w:color w:val="000000"/>
-          <w:sz w:val="24"/>
-          <w:szCs w:val="24"/>
-        </w:rPr>
-        <w:t>HerbHungerBehaviour</w:t>
-      </w:r>
-      <w:proofErr w:type="spellEnd"/>
-      <w:r>
-        <w:rPr>
-          <w:rFonts w:eastAsia="Times New Roman"/>
-          <w:color w:val="000000"/>
-          <w:sz w:val="24"/>
-          <w:szCs w:val="24"/>
-        </w:rPr>
-        <w:t xml:space="preserve"> and </w:t>
-      </w:r>
-      <w:proofErr w:type="spellStart"/>
-      <w:r>
-        <w:rPr>
-          <w:rFonts w:eastAsia="Times New Roman"/>
-          <w:color w:val="000000"/>
-          <w:sz w:val="24"/>
-          <w:szCs w:val="24"/>
-        </w:rPr>
-        <w:t>CarniHungerBehaviour</w:t>
-      </w:r>
-      <w:proofErr w:type="spellEnd"/>
-      <w:r>
-        <w:rPr>
-          <w:rFonts w:eastAsia="Times New Roman"/>
-          <w:color w:val="000000"/>
-          <w:sz w:val="24"/>
-          <w:szCs w:val="24"/>
-        </w:rPr>
-        <w:t xml:space="preserve">. In this class, the Dinosaur will check if it is hungry. If it is, then we can continue on to the child class that caters to this Dinosaur. This class has an abstract method </w:t>
+    </w:p>
+    <w:p>
+      <w:pPr>
+        <w:spacing w:before="240" w:after="240" w:line="240" w:lineRule="auto"/>
+        <w:jc w:val="both"/>
+        <w:rPr>
+          <w:rFonts w:ascii="Times New Roman" w:eastAsia="Times New Roman" w:hAnsi="Times New Roman" w:cs="Times New Roman"/>
+          <w:sz w:val="24"/>
+          <w:szCs w:val="24"/>
+        </w:rPr>
+      </w:pPr>
+      <w:r>
+        <w:rPr>
+          <w:rFonts w:eastAsia="Times New Roman"/>
+          <w:color w:val="000000"/>
+          <w:sz w:val="24"/>
+          <w:szCs w:val="24"/>
+        </w:rPr>
+        <w:t xml:space="preserve">This Behaviour is used by Dinosaurs of the </w:t>
+      </w:r>
+      <w:proofErr w:type="spellStart"/>
+      <w:r>
+        <w:rPr>
+          <w:rFonts w:eastAsia="Times New Roman"/>
+          <w:color w:val="000000"/>
+          <w:sz w:val="24"/>
+          <w:szCs w:val="24"/>
+        </w:rPr>
+        <w:t>HerbivoreDinosaur</w:t>
+      </w:r>
+      <w:proofErr w:type="spellEnd"/>
+      <w:r>
+        <w:rPr>
+          <w:rFonts w:eastAsia="Times New Roman"/>
+          <w:color w:val="000000"/>
+          <w:sz w:val="24"/>
+          <w:szCs w:val="24"/>
+        </w:rPr>
+        <w:t xml:space="preserve"> group, which the herbivores will use to find the closest fruit either from a Bush, Tree or lying on the ground when they are hungry. This is done by overriding </w:t>
       </w:r>
       <w:proofErr w:type="spellStart"/>
       <w:r>
@@ -4034,37 +4196,17 @@
           <w:sz w:val="24"/>
           <w:szCs w:val="24"/>
         </w:rPr>
-        <w:t xml:space="preserve"> which will be used by the two child classes.</w:t>
-      </w:r>
-    </w:p>
-    <w:p>
-      <w:pPr>
-        <w:spacing w:before="240" w:after="240" w:line="240" w:lineRule="auto"/>
-        <w:jc w:val="both"/>
-        <w:rPr>
-          <w:rFonts w:ascii="Times New Roman" w:eastAsia="Times New Roman" w:hAnsi="Times New Roman" w:cs="Times New Roman"/>
-          <w:sz w:val="24"/>
-          <w:szCs w:val="24"/>
-        </w:rPr>
-      </w:pPr>
-      <w:r>
-        <w:rPr>
-          <w:rFonts w:eastAsia="Times New Roman"/>
-          <w:color w:val="000000"/>
-          <w:sz w:val="24"/>
-          <w:szCs w:val="24"/>
-        </w:rPr>
-        <w:t xml:space="preserve">If the Dinosaur is not hungry, it will go on to the last Behaviour, </w:t>
-      </w:r>
-      <w:proofErr w:type="spellStart"/>
-      <w:r>
-        <w:rPr>
-          <w:rFonts w:eastAsia="Times New Roman"/>
-          <w:color w:val="000000"/>
-          <w:sz w:val="24"/>
-          <w:szCs w:val="24"/>
-        </w:rPr>
-        <w:t>WanderBehaviour</w:t>
+        <w:t xml:space="preserve"> from </w:t>
+      </w:r>
+      <w:proofErr w:type="spellStart"/>
+      <w:r>
+        <w:rPr>
+          <w:rFonts w:eastAsia="Times New Roman"/>
+          <w:color w:val="000000"/>
+          <w:sz w:val="24"/>
+          <w:szCs w:val="24"/>
+        </w:rPr>
+        <w:t>HungerBehaviour</w:t>
       </w:r>
       <w:proofErr w:type="spellEnd"/>
       <w:r>
@@ -4094,161 +4236,6 @@
           <w:sz w:val="24"/>
           <w:szCs w:val="24"/>
         </w:rPr>
-        <w:t> </w:t>
-      </w:r>
-    </w:p>
-    <w:p>
-      <w:pPr>
-        <w:spacing w:line="240" w:lineRule="auto"/>
-        <w:rPr>
-          <w:rFonts w:ascii="Times New Roman" w:eastAsia="Times New Roman" w:hAnsi="Times New Roman" w:cs="Times New Roman"/>
-          <w:sz w:val="24"/>
-          <w:szCs w:val="24"/>
-        </w:rPr>
-      </w:pPr>
-    </w:p>
-    <w:p>
-      <w:pPr>
-        <w:spacing w:before="240" w:after="240" w:line="240" w:lineRule="auto"/>
-        <w:jc w:val="both"/>
-        <w:rPr>
-          <w:rFonts w:ascii="Times New Roman" w:eastAsia="Times New Roman" w:hAnsi="Times New Roman" w:cs="Times New Roman"/>
-          <w:sz w:val="24"/>
-          <w:szCs w:val="24"/>
-        </w:rPr>
-      </w:pPr>
-      <w:proofErr w:type="spellStart"/>
-      <w:r>
-        <w:rPr>
-          <w:rFonts w:eastAsia="Times New Roman"/>
-          <w:color w:val="000000"/>
-          <w:sz w:val="24"/>
-          <w:szCs w:val="24"/>
-          <w:u w:val="single"/>
-        </w:rPr>
-        <w:t>HerbHungerBehaviour</w:t>
-      </w:r>
-      <w:proofErr w:type="spellEnd"/>
-      <w:r>
-        <w:rPr>
-          <w:rFonts w:eastAsia="Times New Roman"/>
-          <w:color w:val="000000"/>
-          <w:sz w:val="24"/>
-          <w:szCs w:val="24"/>
-          <w:u w:val="single"/>
-        </w:rPr>
-        <w:t xml:space="preserve"> extends </w:t>
-      </w:r>
-      <w:proofErr w:type="spellStart"/>
-      <w:r>
-        <w:rPr>
-          <w:rFonts w:eastAsia="Times New Roman"/>
-          <w:color w:val="000000"/>
-          <w:sz w:val="24"/>
-          <w:szCs w:val="24"/>
-          <w:u w:val="single"/>
-        </w:rPr>
-        <w:t>HungerBehaviour</w:t>
-      </w:r>
-      <w:proofErr w:type="spellEnd"/>
-    </w:p>
-    <w:p>
-      <w:pPr>
-        <w:spacing w:before="240" w:after="240" w:line="240" w:lineRule="auto"/>
-        <w:jc w:val="both"/>
-        <w:rPr>
-          <w:rFonts w:ascii="Times New Roman" w:eastAsia="Times New Roman" w:hAnsi="Times New Roman" w:cs="Times New Roman"/>
-          <w:sz w:val="24"/>
-          <w:szCs w:val="24"/>
-        </w:rPr>
-      </w:pPr>
-      <w:r>
-        <w:rPr>
-          <w:rFonts w:eastAsia="Times New Roman"/>
-          <w:color w:val="000000"/>
-          <w:sz w:val="24"/>
-          <w:szCs w:val="24"/>
-        </w:rPr>
-        <w:t xml:space="preserve">This Behaviour is used by Dinosaurs of the </w:t>
-      </w:r>
-      <w:proofErr w:type="spellStart"/>
-      <w:r>
-        <w:rPr>
-          <w:rFonts w:eastAsia="Times New Roman"/>
-          <w:color w:val="000000"/>
-          <w:sz w:val="24"/>
-          <w:szCs w:val="24"/>
-        </w:rPr>
-        <w:t>HerbivoreDinosaur</w:t>
-      </w:r>
-      <w:proofErr w:type="spellEnd"/>
-      <w:r>
-        <w:rPr>
-          <w:rFonts w:eastAsia="Times New Roman"/>
-          <w:color w:val="000000"/>
-          <w:sz w:val="24"/>
-          <w:szCs w:val="24"/>
-        </w:rPr>
-        <w:t xml:space="preserve"> group, which the herbivores will use to find the closest fruit either from a Bush, Tree or lying on the ground when they are hungry. This is done by overriding </w:t>
-      </w:r>
-      <w:proofErr w:type="spellStart"/>
-      <w:r>
-        <w:rPr>
-          <w:rFonts w:eastAsia="Times New Roman"/>
-          <w:color w:val="000000"/>
-          <w:sz w:val="24"/>
-          <w:szCs w:val="24"/>
-        </w:rPr>
-        <w:t>findFood</w:t>
-      </w:r>
-      <w:proofErr w:type="spellEnd"/>
-      <w:r>
-        <w:rPr>
-          <w:rFonts w:eastAsia="Times New Roman"/>
-          <w:color w:val="000000"/>
-          <w:sz w:val="24"/>
-          <w:szCs w:val="24"/>
-        </w:rPr>
-        <w:t xml:space="preserve"> from </w:t>
-      </w:r>
-      <w:proofErr w:type="spellStart"/>
-      <w:r>
-        <w:rPr>
-          <w:rFonts w:eastAsia="Times New Roman"/>
-          <w:color w:val="000000"/>
-          <w:sz w:val="24"/>
-          <w:szCs w:val="24"/>
-        </w:rPr>
-        <w:t>HungerBehaviour</w:t>
-      </w:r>
-      <w:proofErr w:type="spellEnd"/>
-      <w:r>
-        <w:rPr>
-          <w:rFonts w:eastAsia="Times New Roman"/>
-          <w:color w:val="000000"/>
-          <w:sz w:val="24"/>
-          <w:szCs w:val="24"/>
-        </w:rPr>
-        <w:t>.</w:t>
-      </w:r>
-    </w:p>
-    <w:p>
-      <w:pPr>
-        <w:spacing w:before="240" w:after="240" w:line="240" w:lineRule="auto"/>
-        <w:jc w:val="both"/>
-        <w:rPr>
-          <w:rFonts w:ascii="Times New Roman" w:eastAsia="Times New Roman" w:hAnsi="Times New Roman" w:cs="Times New Roman"/>
-          <w:sz w:val="24"/>
-          <w:szCs w:val="24"/>
-        </w:rPr>
-      </w:pPr>
-      <w:r>
-        <w:rPr>
-          <w:rFonts w:eastAsia="Times New Roman"/>
-          <w:color w:val="000000"/>
-          <w:sz w:val="24"/>
-          <w:szCs w:val="24"/>
-        </w:rPr>
         <w:t>Firstly, the Dinosaur scans through the map to check for its desired source of food. It will then pick the closest food</w:t>
       </w:r>
       <w:r>
@@ -4278,27 +4265,7 @@
           <w:sz w:val="24"/>
           <w:szCs w:val="24"/>
         </w:rPr>
-        <w:t>(Item/</w:t>
-      </w:r>
-      <w:proofErr w:type="spellStart"/>
-      <w:r>
-        <w:rPr>
-          <w:rFonts w:eastAsia="Times New Roman"/>
-          <w:color w:val="000000"/>
-          <w:sz w:val="24"/>
-          <w:szCs w:val="24"/>
-        </w:rPr>
-        <w:t>Growable</w:t>
-      </w:r>
-      <w:proofErr w:type="spellEnd"/>
-      <w:r>
-        <w:rPr>
-          <w:rFonts w:eastAsia="Times New Roman"/>
-          <w:color w:val="000000"/>
-          <w:sz w:val="24"/>
-          <w:szCs w:val="24"/>
-        </w:rPr>
-        <w:t>)</w:t>
+        <w:t>(Item/Growable)</w:t>
       </w:r>
       <w:r>
         <w:rPr>
@@ -5208,6 +5175,65 @@
         <w:t xml:space="preserve"> uses a constructor that takes a Dinosaur as input. It will then call </w:t>
       </w:r>
       <w:proofErr w:type="spellStart"/>
+      <w:r>
+        <w:rPr>
+          <w:rFonts w:eastAsia="Times New Roman"/>
+          <w:color w:val="000000"/>
+          <w:sz w:val="24"/>
+          <w:szCs w:val="24"/>
+        </w:rPr>
+        <w:t>D</w:t>
+      </w:r>
+      <w:r>
+        <w:rPr>
+          <w:rFonts w:eastAsia="Times New Roman"/>
+          <w:color w:val="3C4043"/>
+          <w:sz w:val="24"/>
+          <w:szCs w:val="24"/>
+          <w:shd w:val="clear" w:color="auto" w:fill="FFFFFF"/>
+        </w:rPr>
+        <w:t>inosaur.Addcapability</w:t>
+      </w:r>
+      <w:proofErr w:type="spellEnd"/>
+      <w:r>
+        <w:rPr>
+          <w:rFonts w:eastAsia="Times New Roman"/>
+          <w:color w:val="3C4043"/>
+          <w:sz w:val="24"/>
+          <w:szCs w:val="24"/>
+          <w:shd w:val="clear" w:color="auto" w:fill="FFFFFF"/>
+        </w:rPr>
+        <w:t>(PREGNANT)</w:t>
+      </w:r>
+      <w:r>
+        <w:rPr>
+          <w:rFonts w:eastAsia="Times New Roman"/>
+          <w:color w:val="000000"/>
+          <w:sz w:val="24"/>
+          <w:szCs w:val="24"/>
+        </w:rPr>
+        <w:t xml:space="preserve"> if the Dinosaur is female to add the PREGNANT </w:t>
+      </w:r>
+      <w:proofErr w:type="spellStart"/>
+      <w:r>
+        <w:rPr>
+          <w:rFonts w:eastAsia="Times New Roman"/>
+          <w:color w:val="000000"/>
+          <w:sz w:val="24"/>
+          <w:szCs w:val="24"/>
+        </w:rPr>
+        <w:t>enum</w:t>
+      </w:r>
+      <w:proofErr w:type="spellEnd"/>
+      <w:r>
+        <w:rPr>
+          <w:rFonts w:eastAsia="Times New Roman"/>
+          <w:color w:val="000000"/>
+          <w:sz w:val="24"/>
+          <w:szCs w:val="24"/>
+        </w:rPr>
+        <w:t xml:space="preserve"> to the </w:t>
+      </w:r>
       <w:proofErr w:type="gramStart"/>
       <w:r>
         <w:rPr>
@@ -5216,68 +5242,17 @@
           <w:sz w:val="24"/>
           <w:szCs w:val="24"/>
         </w:rPr>
-        <w:t>D</w:t>
-      </w:r>
-      <w:r>
-        <w:rPr>
-          <w:rFonts w:eastAsia="Times New Roman"/>
-          <w:color w:val="3C4043"/>
-          <w:sz w:val="24"/>
-          <w:szCs w:val="24"/>
-          <w:shd w:val="clear" w:color="auto" w:fill="FFFFFF"/>
-        </w:rPr>
-        <w:t>inosaur.Addcapability</w:t>
-      </w:r>
-      <w:proofErr w:type="spellEnd"/>
-      <w:r>
-        <w:rPr>
-          <w:rFonts w:eastAsia="Times New Roman"/>
-          <w:color w:val="3C4043"/>
-          <w:sz w:val="24"/>
-          <w:szCs w:val="24"/>
-          <w:shd w:val="clear" w:color="auto" w:fill="FFFFFF"/>
-        </w:rPr>
-        <w:t>(</w:t>
+        <w:t>Dinosaur, and</w:t>
       </w:r>
       <w:proofErr w:type="gramEnd"/>
       <w:r>
         <w:rPr>
           <w:rFonts w:eastAsia="Times New Roman"/>
-          <w:color w:val="3C4043"/>
-          <w:sz w:val="24"/>
-          <w:szCs w:val="24"/>
-          <w:shd w:val="clear" w:color="auto" w:fill="FFFFFF"/>
-        </w:rPr>
-        <w:t>PREGNANT)</w:t>
-      </w:r>
-      <w:r>
-        <w:rPr>
-          <w:rFonts w:eastAsia="Times New Roman"/>
-          <w:color w:val="000000"/>
-          <w:sz w:val="24"/>
-          <w:szCs w:val="24"/>
-        </w:rPr>
-        <w:t xml:space="preserve"> if the Dinosaur is female to add the PREGNANT </w:t>
-      </w:r>
-      <w:proofErr w:type="spellStart"/>
-      <w:r>
-        <w:rPr>
-          <w:rFonts w:eastAsia="Times New Roman"/>
-          <w:color w:val="000000"/>
-          <w:sz w:val="24"/>
-          <w:szCs w:val="24"/>
-        </w:rPr>
-        <w:t>enum</w:t>
-      </w:r>
-      <w:proofErr w:type="spellEnd"/>
-      <w:r>
-        <w:rPr>
-          <w:rFonts w:eastAsia="Times New Roman"/>
-          <w:color w:val="000000"/>
-          <w:sz w:val="24"/>
-          <w:szCs w:val="24"/>
-        </w:rPr>
-        <w:t xml:space="preserve"> to the Dinosaur, and do nothing if it is male.</w:t>
+          <w:color w:val="000000"/>
+          <w:sz w:val="24"/>
+          <w:szCs w:val="24"/>
+        </w:rPr>
+        <w:t xml:space="preserve"> do nothing if it is male.</w:t>
       </w:r>
     </w:p>
     <w:p>
@@ -6948,6 +6923,31 @@
     </w:p>
     <w:p>
       <w:pPr>
+        <w:spacing w:before="240" w:after="240" w:line="240" w:lineRule="auto"/>
+        <w:jc w:val="both"/>
+        <w:rPr>
+          <w:rFonts w:ascii="Times New Roman" w:eastAsia="Times New Roman" w:hAnsi="Times New Roman" w:cs="Times New Roman"/>
+          <w:sz w:val="24"/>
+          <w:szCs w:val="24"/>
+          <w:lang w:val="en-MY" w:eastAsia="en-MY"/>
+        </w:rPr>
+      </w:pPr>
+      <w:r>
+        <w:rPr>
+          <w:rFonts w:eastAsia="Times New Roman"/>
+          <w:b/>
+          <w:bCs/>
+          <w:color w:val="000000"/>
+          <w:sz w:val="24"/>
+          <w:szCs w:val="24"/>
+          <w:u w:val="single"/>
+          <w:lang w:val="en-MY" w:eastAsia="en-MY"/>
+        </w:rPr>
+        <w:t>Design Rationale for Items and Vending Machine</w:t>
+      </w:r>
+    </w:p>
+    <w:p>
+      <w:pPr>
         <w:spacing w:line="240" w:lineRule="auto"/>
         <w:rPr>
           <w:rFonts w:ascii="Times New Roman" w:eastAsia="Times New Roman" w:hAnsi="Times New Roman" w:cs="Times New Roman"/>
@@ -6956,30 +6956,6 @@
           <w:lang w:val="en-MY" w:eastAsia="en-MY"/>
         </w:rPr>
       </w:pPr>
-      <w:r>
-        <w:rPr>
-          <w:rFonts w:eastAsia="Times New Roman"/>
-          <w:b/>
-          <w:bCs/>
-          <w:color w:val="000000"/>
-          <w:sz w:val="24"/>
-          <w:szCs w:val="24"/>
-          <w:u w:val="single"/>
-          <w:lang w:val="en-MY" w:eastAsia="en-MY"/>
-        </w:rPr>
-        <w:t>Design Rationale for Items and Vending Machine</w:t>
-      </w:r>
-    </w:p>
-    <w:p>
-      <w:pPr>
-        <w:spacing w:after="240" w:line="240" w:lineRule="auto"/>
-        <w:rPr>
-          <w:rFonts w:ascii="Times New Roman" w:eastAsia="Times New Roman" w:hAnsi="Times New Roman" w:cs="Times New Roman"/>
-          <w:sz w:val="24"/>
-          <w:szCs w:val="24"/>
-          <w:lang w:val="en-MY" w:eastAsia="en-MY"/>
-        </w:rPr>
-      </w:pPr>
     </w:p>
     <w:p>
       <w:pPr>
@@ -7088,7 +7064,29 @@
           <w:szCs w:val="24"/>
           <w:lang w:val="en-MY" w:eastAsia="en-MY"/>
         </w:rPr>
-        <w:t xml:space="preserve"> and all of its subclasses.</w:t>
+        <w:t xml:space="preserve"> and </w:t>
+      </w:r>
+      <w:proofErr w:type="gramStart"/>
+      <w:r>
+        <w:rPr>
+          <w:rFonts w:eastAsia="Times New Roman"/>
+          <w:color w:val="000000"/>
+          <w:sz w:val="24"/>
+          <w:szCs w:val="24"/>
+          <w:lang w:val="en-MY" w:eastAsia="en-MY"/>
+        </w:rPr>
+        <w:t>all of</w:t>
+      </w:r>
+      <w:proofErr w:type="gramEnd"/>
+      <w:r>
+        <w:rPr>
+          <w:rFonts w:eastAsia="Times New Roman"/>
+          <w:color w:val="000000"/>
+          <w:sz w:val="24"/>
+          <w:szCs w:val="24"/>
+          <w:lang w:val="en-MY" w:eastAsia="en-MY"/>
+        </w:rPr>
+        <w:t xml:space="preserve"> its subclasses.</w:t>
       </w:r>
     </w:p>
     <w:p>
@@ -7174,8 +7172,23 @@
           <w:u w:val="single"/>
           <w:lang w:val="en-MY" w:eastAsia="en-MY"/>
         </w:rPr>
-        <w:t xml:space="preserve"> extends Action</w:t>
-      </w:r>
+        <w:t xml:space="preserve"> extends </w:t>
+      </w:r>
+      <w:proofErr w:type="gramStart"/>
+      <w:r>
+        <w:rPr>
+          <w:rFonts w:eastAsia="Times New Roman"/>
+          <w:b/>
+          <w:bCs/>
+          <w:color w:val="000000"/>
+          <w:sz w:val="24"/>
+          <w:szCs w:val="24"/>
+          <w:u w:val="single"/>
+          <w:lang w:val="en-MY" w:eastAsia="en-MY"/>
+        </w:rPr>
+        <w:t>Action</w:t>
+      </w:r>
+      <w:proofErr w:type="gramEnd"/>
     </w:p>
     <w:p>
       <w:pPr>
@@ -7435,9 +7448,13 @@
       <w:pPr>
         <w:spacing w:after="240" w:line="240" w:lineRule="auto"/>
         <w:rPr>
-          <w:rFonts w:ascii="Times New Roman" w:eastAsia="Times New Roman" w:hAnsi="Times New Roman" w:cs="Times New Roman"/>
-          <w:sz w:val="24"/>
-          <w:szCs w:val="24"/>
+          <w:rFonts w:eastAsia="Times New Roman"/>
+          <w:b/>
+          <w:bCs/>
+          <w:color w:val="000000"/>
+          <w:sz w:val="24"/>
+          <w:szCs w:val="24"/>
+          <w:u w:val="single"/>
           <w:lang w:val="en-MY" w:eastAsia="en-MY"/>
         </w:rPr>
       </w:pPr>
@@ -7470,139 +7487,6 @@
       </w:r>
       <w:r>
         <w:rPr>
-          <w:rFonts w:ascii="Times New Roman" w:eastAsia="Times New Roman" w:hAnsi="Times New Roman" w:cs="Times New Roman"/>
-          <w:sz w:val="24"/>
-          <w:szCs w:val="24"/>
-          <w:lang w:val="en-MY" w:eastAsia="en-MY"/>
-        </w:rPr>
-        <w:br/>
-      </w:r>
-      <w:r>
-        <w:rPr>
-          <w:rFonts w:ascii="Times New Roman" w:eastAsia="Times New Roman" w:hAnsi="Times New Roman" w:cs="Times New Roman"/>
-          <w:sz w:val="24"/>
-          <w:szCs w:val="24"/>
-          <w:lang w:val="en-MY" w:eastAsia="en-MY"/>
-        </w:rPr>
-        <w:br/>
-      </w:r>
-      <w:r>
-        <w:rPr>
-          <w:rFonts w:ascii="Times New Roman" w:eastAsia="Times New Roman" w:hAnsi="Times New Roman" w:cs="Times New Roman"/>
-          <w:sz w:val="24"/>
-          <w:szCs w:val="24"/>
-          <w:lang w:val="en-MY" w:eastAsia="en-MY"/>
-        </w:rPr>
-        <w:br/>
-      </w:r>
-      <w:r>
-        <w:rPr>
-          <w:rFonts w:ascii="Times New Roman" w:eastAsia="Times New Roman" w:hAnsi="Times New Roman" w:cs="Times New Roman"/>
-          <w:sz w:val="24"/>
-          <w:szCs w:val="24"/>
-          <w:lang w:val="en-MY" w:eastAsia="en-MY"/>
-        </w:rPr>
-        <w:br/>
-      </w:r>
-      <w:r>
-        <w:rPr>
-          <w:rFonts w:ascii="Times New Roman" w:eastAsia="Times New Roman" w:hAnsi="Times New Roman" w:cs="Times New Roman"/>
-          <w:sz w:val="24"/>
-          <w:szCs w:val="24"/>
-          <w:lang w:val="en-MY" w:eastAsia="en-MY"/>
-        </w:rPr>
-        <w:br/>
-      </w:r>
-      <w:r>
-        <w:rPr>
-          <w:rFonts w:ascii="Times New Roman" w:eastAsia="Times New Roman" w:hAnsi="Times New Roman" w:cs="Times New Roman"/>
-          <w:sz w:val="24"/>
-          <w:szCs w:val="24"/>
-          <w:lang w:val="en-MY" w:eastAsia="en-MY"/>
-        </w:rPr>
-        <w:br/>
-      </w:r>
-      <w:r>
-        <w:rPr>
-          <w:rFonts w:ascii="Times New Roman" w:eastAsia="Times New Roman" w:hAnsi="Times New Roman" w:cs="Times New Roman"/>
-          <w:sz w:val="24"/>
-          <w:szCs w:val="24"/>
-          <w:lang w:val="en-MY" w:eastAsia="en-MY"/>
-        </w:rPr>
-        <w:br/>
-      </w:r>
-      <w:r>
-        <w:rPr>
-          <w:rFonts w:ascii="Times New Roman" w:eastAsia="Times New Roman" w:hAnsi="Times New Roman" w:cs="Times New Roman"/>
-          <w:sz w:val="24"/>
-          <w:szCs w:val="24"/>
-          <w:lang w:val="en-MY" w:eastAsia="en-MY"/>
-        </w:rPr>
-        <w:br/>
-      </w:r>
-      <w:r>
-        <w:rPr>
-          <w:rFonts w:ascii="Times New Roman" w:eastAsia="Times New Roman" w:hAnsi="Times New Roman" w:cs="Times New Roman"/>
-          <w:sz w:val="24"/>
-          <w:szCs w:val="24"/>
-          <w:lang w:val="en-MY" w:eastAsia="en-MY"/>
-        </w:rPr>
-        <w:br/>
-      </w:r>
-      <w:r>
-        <w:rPr>
-          <w:rFonts w:ascii="Times New Roman" w:eastAsia="Times New Roman" w:hAnsi="Times New Roman" w:cs="Times New Roman"/>
-          <w:sz w:val="24"/>
-          <w:szCs w:val="24"/>
-          <w:lang w:val="en-MY" w:eastAsia="en-MY"/>
-        </w:rPr>
-        <w:br/>
-      </w:r>
-      <w:r>
-        <w:rPr>
-          <w:rFonts w:ascii="Times New Roman" w:eastAsia="Times New Roman" w:hAnsi="Times New Roman" w:cs="Times New Roman"/>
-          <w:sz w:val="24"/>
-          <w:szCs w:val="24"/>
-          <w:lang w:val="en-MY" w:eastAsia="en-MY"/>
-        </w:rPr>
-        <w:br/>
-      </w:r>
-      <w:r>
-        <w:rPr>
-          <w:rFonts w:ascii="Times New Roman" w:eastAsia="Times New Roman" w:hAnsi="Times New Roman" w:cs="Times New Roman"/>
-          <w:sz w:val="24"/>
-          <w:szCs w:val="24"/>
-          <w:lang w:val="en-MY" w:eastAsia="en-MY"/>
-        </w:rPr>
-        <w:br/>
-      </w:r>
-      <w:r>
-        <w:rPr>
-          <w:rFonts w:ascii="Times New Roman" w:eastAsia="Times New Roman" w:hAnsi="Times New Roman" w:cs="Times New Roman"/>
-          <w:sz w:val="24"/>
-          <w:szCs w:val="24"/>
-          <w:lang w:val="en-MY" w:eastAsia="en-MY"/>
-        </w:rPr>
-        <w:br/>
-      </w:r>
-    </w:p>
-    <w:p>
-      <w:pPr>
-        <w:spacing w:line="240" w:lineRule="auto"/>
-        <w:jc w:val="both"/>
-        <w:rPr>
-          <w:rFonts w:eastAsia="Times New Roman"/>
-          <w:b/>
-          <w:bCs/>
-          <w:color w:val="000000"/>
-          <w:sz w:val="24"/>
-          <w:szCs w:val="24"/>
-          <w:u w:val="single"/>
-          <w:lang w:val="en-MY" w:eastAsia="en-MY"/>
-        </w:rPr>
-      </w:pPr>
-      <w:r>
-        <w:rPr>
           <w:rFonts w:eastAsia="Times New Roman"/>
           <w:b/>
           <w:bCs/>
@@ -7632,24 +7516,7 @@
     </w:p>
     <w:p>
       <w:pPr>
-        <w:spacing w:line="240" w:lineRule="auto"/>
-        <w:jc w:val="both"/>
-        <w:rPr>
-          <w:rFonts w:eastAsia="Times New Roman"/>
-          <w:b/>
-          <w:bCs/>
-          <w:color w:val="000000"/>
-          <w:sz w:val="24"/>
-          <w:szCs w:val="24"/>
-          <w:u w:val="single"/>
-          <w:lang w:val="en-MY" w:eastAsia="en-MY"/>
-        </w:rPr>
-      </w:pPr>
-    </w:p>
-    <w:p>
-      <w:pPr>
-        <w:spacing w:line="240" w:lineRule="auto"/>
-        <w:jc w:val="both"/>
+        <w:spacing w:after="240" w:line="240" w:lineRule="auto"/>
         <w:rPr>
           <w:rFonts w:ascii="Times New Roman" w:eastAsia="Times New Roman" w:hAnsi="Times New Roman" w:cs="Times New Roman"/>
           <w:sz w:val="24"/>
@@ -7670,18 +7537,6 @@
         </w:rPr>
         <w:t>#NEEDS REWORK</w:t>
       </w:r>
-    </w:p>
-    <w:p>
-      <w:pPr>
-        <w:spacing w:before="240" w:after="240" w:line="240" w:lineRule="auto"/>
-        <w:jc w:val="both"/>
-        <w:rPr>
-          <w:rFonts w:ascii="Times New Roman" w:eastAsia="Times New Roman" w:hAnsi="Times New Roman" w:cs="Times New Roman"/>
-          <w:sz w:val="24"/>
-          <w:szCs w:val="24"/>
-          <w:lang w:val="en-MY" w:eastAsia="en-MY"/>
-        </w:rPr>
-      </w:pPr>
     </w:p>
     <w:p>
       <w:pPr>
@@ -7794,8 +7649,23 @@
           <w:u w:val="single"/>
           <w:lang w:val="en-MY" w:eastAsia="en-MY"/>
         </w:rPr>
-        <w:t xml:space="preserve"> extends Item</w:t>
-      </w:r>
+        <w:t xml:space="preserve"> extends </w:t>
+      </w:r>
+      <w:proofErr w:type="gramStart"/>
+      <w:r>
+        <w:rPr>
+          <w:rFonts w:eastAsia="Times New Roman"/>
+          <w:b/>
+          <w:bCs/>
+          <w:color w:val="000000"/>
+          <w:sz w:val="24"/>
+          <w:szCs w:val="24"/>
+          <w:u w:val="single"/>
+          <w:lang w:val="en-MY" w:eastAsia="en-MY"/>
+        </w:rPr>
+        <w:t>Item</w:t>
+      </w:r>
+      <w:proofErr w:type="gramEnd"/>
     </w:p>
     <w:p>
       <w:pPr>
@@ -7815,7 +7685,29 @@
           <w:szCs w:val="24"/>
           <w:lang w:val="en-MY" w:eastAsia="en-MY"/>
         </w:rPr>
-        <w:t>This is the base class for any and all items that can be picked up and dropped.</w:t>
+        <w:t xml:space="preserve">This is the base class for </w:t>
+      </w:r>
+      <w:proofErr w:type="gramStart"/>
+      <w:r>
+        <w:rPr>
+          <w:rFonts w:eastAsia="Times New Roman"/>
+          <w:color w:val="000000"/>
+          <w:sz w:val="24"/>
+          <w:szCs w:val="24"/>
+          <w:lang w:val="en-MY" w:eastAsia="en-MY"/>
+        </w:rPr>
+        <w:t>any and all</w:t>
+      </w:r>
+      <w:proofErr w:type="gramEnd"/>
+      <w:r>
+        <w:rPr>
+          <w:rFonts w:eastAsia="Times New Roman"/>
+          <w:color w:val="000000"/>
+          <w:sz w:val="24"/>
+          <w:szCs w:val="24"/>
+          <w:lang w:val="en-MY" w:eastAsia="en-MY"/>
+        </w:rPr>
+        <w:t xml:space="preserve"> items that can be picked up and dropped.</w:t>
       </w:r>
     </w:p>
     <w:p>
@@ -7927,6 +7819,7 @@
         <w:t xml:space="preserve">Corpse extends </w:t>
       </w:r>
       <w:proofErr w:type="spellStart"/>
+      <w:proofErr w:type="gramStart"/>
       <w:r>
         <w:rPr>
           <w:rFonts w:eastAsia="Times New Roman"/>
@@ -7941,6 +7834,7 @@
         <w:t>EdibleItem</w:t>
       </w:r>
       <w:proofErr w:type="spellEnd"/>
+      <w:proofErr w:type="gramEnd"/>
     </w:p>
     <w:p>
       <w:pPr>
@@ -7981,7 +7875,689 @@
           <w:szCs w:val="24"/>
           <w:lang w:val="en-MY" w:eastAsia="en-MY"/>
         </w:rPr>
+        <w:t xml:space="preserve">Overrides super’s </w:t>
+      </w:r>
+      <w:proofErr w:type="gramStart"/>
+      <w:r>
+        <w:rPr>
+          <w:rFonts w:eastAsia="Times New Roman"/>
+          <w:color w:val="000000"/>
+          <w:sz w:val="24"/>
+          <w:szCs w:val="24"/>
+          <w:lang w:val="en-MY" w:eastAsia="en-MY"/>
+        </w:rPr>
+        <w:t>tick(</w:t>
+      </w:r>
+      <w:proofErr w:type="gramEnd"/>
+      <w:r>
+        <w:rPr>
+          <w:rFonts w:eastAsia="Times New Roman"/>
+          <w:color w:val="000000"/>
+          <w:sz w:val="24"/>
+          <w:szCs w:val="24"/>
+          <w:lang w:val="en-MY" w:eastAsia="en-MY"/>
+        </w:rPr>
+        <w:t>) method to initiate the set rotting timeframe (</w:t>
+      </w:r>
+      <w:proofErr w:type="spellStart"/>
+      <w:r>
+        <w:rPr>
+          <w:rFonts w:eastAsia="Times New Roman"/>
+          <w:color w:val="000000"/>
+          <w:sz w:val="24"/>
+          <w:szCs w:val="24"/>
+          <w:lang w:val="en-MY" w:eastAsia="en-MY"/>
+        </w:rPr>
+        <w:t>e.g</w:t>
+      </w:r>
+      <w:proofErr w:type="spellEnd"/>
+      <w:r>
+        <w:rPr>
+          <w:rFonts w:eastAsia="Times New Roman"/>
+          <w:color w:val="000000"/>
+          <w:sz w:val="24"/>
+          <w:szCs w:val="24"/>
+          <w:lang w:val="en-MY" w:eastAsia="en-MY"/>
+        </w:rPr>
+        <w:t xml:space="preserve"> 30 seconds) if it is placed on the map.</w:t>
+      </w:r>
+    </w:p>
+    <w:p>
+      <w:pPr>
+        <w:spacing w:after="240" w:line="240" w:lineRule="auto"/>
+        <w:rPr>
+          <w:rFonts w:ascii="Times New Roman" w:eastAsia="Times New Roman" w:hAnsi="Times New Roman" w:cs="Times New Roman"/>
+          <w:sz w:val="24"/>
+          <w:szCs w:val="24"/>
+          <w:lang w:val="en-MY" w:eastAsia="en-MY"/>
+        </w:rPr>
+      </w:pPr>
+    </w:p>
+    <w:p>
+      <w:pPr>
+        <w:spacing w:line="240" w:lineRule="auto"/>
+        <w:rPr>
+          <w:rFonts w:ascii="Times New Roman" w:eastAsia="Times New Roman" w:hAnsi="Times New Roman" w:cs="Times New Roman"/>
+          <w:sz w:val="24"/>
+          <w:szCs w:val="24"/>
+          <w:lang w:val="en-MY" w:eastAsia="en-MY"/>
+        </w:rPr>
+      </w:pPr>
+      <w:proofErr w:type="spellStart"/>
+      <w:r>
+        <w:rPr>
+          <w:rFonts w:eastAsia="Times New Roman"/>
+          <w:b/>
+          <w:bCs/>
+          <w:color w:val="000000"/>
+          <w:sz w:val="24"/>
+          <w:szCs w:val="24"/>
+          <w:u w:val="single"/>
+          <w:lang w:val="en-MY" w:eastAsia="en-MY"/>
+        </w:rPr>
+        <w:t>EdibleItem</w:t>
+      </w:r>
+      <w:proofErr w:type="spellEnd"/>
+      <w:r>
+        <w:rPr>
+          <w:rFonts w:eastAsia="Times New Roman"/>
+          <w:b/>
+          <w:bCs/>
+          <w:color w:val="000000"/>
+          <w:sz w:val="24"/>
+          <w:szCs w:val="24"/>
+          <w:u w:val="single"/>
+          <w:lang w:val="en-MY" w:eastAsia="en-MY"/>
+        </w:rPr>
+        <w:t xml:space="preserve"> abstract class extends </w:t>
+      </w:r>
+      <w:proofErr w:type="spellStart"/>
+      <w:proofErr w:type="gramStart"/>
+      <w:r>
+        <w:rPr>
+          <w:rFonts w:eastAsia="Times New Roman"/>
+          <w:b/>
+          <w:bCs/>
+          <w:color w:val="000000"/>
+          <w:sz w:val="24"/>
+          <w:szCs w:val="24"/>
+          <w:u w:val="single"/>
+          <w:lang w:val="en-MY" w:eastAsia="en-MY"/>
+        </w:rPr>
+        <w:t>PortableItem</w:t>
+      </w:r>
+      <w:proofErr w:type="spellEnd"/>
+      <w:proofErr w:type="gramEnd"/>
+      <w:r>
+        <w:rPr>
+          <w:rFonts w:eastAsia="Times New Roman"/>
+          <w:b/>
+          <w:bCs/>
+          <w:color w:val="000000"/>
+          <w:sz w:val="24"/>
+          <w:szCs w:val="24"/>
+          <w:u w:val="single"/>
+          <w:lang w:val="en-MY" w:eastAsia="en-MY"/>
+        </w:rPr>
+        <w:t> </w:t>
+      </w:r>
+    </w:p>
+    <w:p>
+      <w:pPr>
+        <w:spacing w:line="240" w:lineRule="auto"/>
+        <w:rPr>
+          <w:rFonts w:ascii="Times New Roman" w:eastAsia="Times New Roman" w:hAnsi="Times New Roman" w:cs="Times New Roman"/>
+          <w:sz w:val="24"/>
+          <w:szCs w:val="24"/>
+          <w:lang w:val="en-MY" w:eastAsia="en-MY"/>
+        </w:rPr>
+      </w:pPr>
+      <w:r>
+        <w:rPr>
+          <w:rFonts w:eastAsia="Times New Roman"/>
+          <w:color w:val="000000"/>
+          <w:sz w:val="24"/>
+          <w:szCs w:val="24"/>
+          <w:lang w:val="en-MY" w:eastAsia="en-MY"/>
+        </w:rPr>
+        <w:t xml:space="preserve">This abstract class represents all edible items. Manages the corpses of dinosaurs, vegetarian and carnivore meal kits, fruit and all dinosaur eggs. Allows for further implementation of other edible </w:t>
+      </w:r>
+      <w:proofErr w:type="gramStart"/>
+      <w:r>
+        <w:rPr>
+          <w:rFonts w:eastAsia="Times New Roman"/>
+          <w:color w:val="000000"/>
+          <w:sz w:val="24"/>
+          <w:szCs w:val="24"/>
+          <w:lang w:val="en-MY" w:eastAsia="en-MY"/>
+        </w:rPr>
+        <w:t>items .</w:t>
+      </w:r>
+      <w:proofErr w:type="gramEnd"/>
+    </w:p>
+    <w:p>
+      <w:pPr>
+        <w:spacing w:after="240" w:line="240" w:lineRule="auto"/>
+        <w:rPr>
+          <w:rFonts w:ascii="Times New Roman" w:eastAsia="Times New Roman" w:hAnsi="Times New Roman" w:cs="Times New Roman"/>
+          <w:sz w:val="24"/>
+          <w:szCs w:val="24"/>
+          <w:lang w:val="en-MY" w:eastAsia="en-MY"/>
+        </w:rPr>
+      </w:pPr>
+    </w:p>
+    <w:p>
+      <w:pPr>
+        <w:spacing w:line="240" w:lineRule="auto"/>
+        <w:rPr>
+          <w:rFonts w:eastAsia="Times New Roman"/>
+          <w:b/>
+          <w:bCs/>
+          <w:color w:val="000000"/>
+          <w:sz w:val="24"/>
+          <w:szCs w:val="24"/>
+          <w:u w:val="single"/>
+          <w:lang w:val="en-MY" w:eastAsia="en-MY"/>
+        </w:rPr>
+      </w:pPr>
+    </w:p>
+    <w:p>
+      <w:pPr>
+        <w:spacing w:line="240" w:lineRule="auto"/>
+        <w:rPr>
+          <w:rFonts w:eastAsia="Times New Roman"/>
+          <w:b/>
+          <w:bCs/>
+          <w:color w:val="000000"/>
+          <w:sz w:val="24"/>
+          <w:szCs w:val="24"/>
+          <w:u w:val="single"/>
+          <w:lang w:val="en-MY" w:eastAsia="en-MY"/>
+        </w:rPr>
+      </w:pPr>
+    </w:p>
+    <w:p>
+      <w:pPr>
+        <w:spacing w:line="240" w:lineRule="auto"/>
+        <w:rPr>
+          <w:rFonts w:eastAsia="Times New Roman"/>
+          <w:b/>
+          <w:bCs/>
+          <w:color w:val="000000"/>
+          <w:sz w:val="24"/>
+          <w:szCs w:val="24"/>
+          <w:u w:val="single"/>
+          <w:lang w:val="en-MY" w:eastAsia="en-MY"/>
+        </w:rPr>
+      </w:pPr>
+    </w:p>
+    <w:p>
+      <w:pPr>
+        <w:spacing w:line="240" w:lineRule="auto"/>
+        <w:rPr>
+          <w:rFonts w:eastAsia="Times New Roman"/>
+          <w:b/>
+          <w:bCs/>
+          <w:color w:val="000000"/>
+          <w:sz w:val="24"/>
+          <w:szCs w:val="24"/>
+          <w:u w:val="single"/>
+          <w:lang w:val="en-MY" w:eastAsia="en-MY"/>
+        </w:rPr>
+      </w:pPr>
+    </w:p>
+    <w:p>
+      <w:pPr>
+        <w:spacing w:line="240" w:lineRule="auto"/>
+        <w:rPr>
+          <w:rFonts w:eastAsia="Times New Roman"/>
+          <w:b/>
+          <w:bCs/>
+          <w:color w:val="000000"/>
+          <w:sz w:val="24"/>
+          <w:szCs w:val="24"/>
+          <w:u w:val="single"/>
+          <w:lang w:val="en-MY" w:eastAsia="en-MY"/>
+        </w:rPr>
+      </w:pPr>
+    </w:p>
+    <w:p>
+      <w:pPr>
+        <w:spacing w:line="240" w:lineRule="auto"/>
+        <w:rPr>
+          <w:rFonts w:eastAsia="Times New Roman"/>
+          <w:b/>
+          <w:bCs/>
+          <w:color w:val="000000"/>
+          <w:sz w:val="24"/>
+          <w:szCs w:val="24"/>
+          <w:u w:val="single"/>
+          <w:lang w:val="en-MY" w:eastAsia="en-MY"/>
+        </w:rPr>
+      </w:pPr>
+    </w:p>
+    <w:p>
+      <w:pPr>
+        <w:spacing w:line="240" w:lineRule="auto"/>
+        <w:rPr>
+          <w:rFonts w:eastAsia="Times New Roman"/>
+          <w:b/>
+          <w:bCs/>
+          <w:color w:val="000000"/>
+          <w:sz w:val="24"/>
+          <w:szCs w:val="24"/>
+          <w:u w:val="single"/>
+          <w:lang w:val="en-MY" w:eastAsia="en-MY"/>
+        </w:rPr>
+      </w:pPr>
+    </w:p>
+    <w:p>
+      <w:pPr>
+        <w:spacing w:line="240" w:lineRule="auto"/>
+        <w:rPr>
+          <w:rFonts w:eastAsia="Times New Roman"/>
+          <w:b/>
+          <w:bCs/>
+          <w:color w:val="000000"/>
+          <w:sz w:val="24"/>
+          <w:szCs w:val="24"/>
+          <w:u w:val="single"/>
+          <w:lang w:val="en-MY" w:eastAsia="en-MY"/>
+        </w:rPr>
+      </w:pPr>
+    </w:p>
+    <w:p>
+      <w:pPr>
+        <w:spacing w:line="240" w:lineRule="auto"/>
+        <w:rPr>
+          <w:rFonts w:ascii="Times New Roman" w:eastAsia="Times New Roman" w:hAnsi="Times New Roman" w:cs="Times New Roman"/>
+          <w:sz w:val="24"/>
+          <w:szCs w:val="24"/>
+          <w:lang w:val="en-MY" w:eastAsia="en-MY"/>
+        </w:rPr>
+      </w:pPr>
+      <w:r>
+        <w:rPr>
+          <w:rFonts w:eastAsia="Times New Roman"/>
+          <w:b/>
+          <w:bCs/>
+          <w:color w:val="000000"/>
+          <w:sz w:val="24"/>
+          <w:szCs w:val="24"/>
+          <w:u w:val="single"/>
+          <w:lang w:val="en-MY" w:eastAsia="en-MY"/>
+        </w:rPr>
         <w:lastRenderedPageBreak/>
+        <w:t xml:space="preserve">Egg extends </w:t>
+      </w:r>
+      <w:proofErr w:type="spellStart"/>
+      <w:proofErr w:type="gramStart"/>
+      <w:r>
+        <w:rPr>
+          <w:rFonts w:eastAsia="Times New Roman"/>
+          <w:b/>
+          <w:bCs/>
+          <w:color w:val="000000"/>
+          <w:sz w:val="24"/>
+          <w:szCs w:val="24"/>
+          <w:u w:val="single"/>
+          <w:lang w:val="en-MY" w:eastAsia="en-MY"/>
+        </w:rPr>
+        <w:t>EdibleItem</w:t>
+      </w:r>
+      <w:proofErr w:type="spellEnd"/>
+      <w:proofErr w:type="gramEnd"/>
+    </w:p>
+    <w:p>
+      <w:pPr>
+        <w:spacing w:line="240" w:lineRule="auto"/>
+        <w:rPr>
+          <w:rFonts w:ascii="Times New Roman" w:eastAsia="Times New Roman" w:hAnsi="Times New Roman" w:cs="Times New Roman"/>
+          <w:sz w:val="24"/>
+          <w:szCs w:val="24"/>
+          <w:lang w:val="en-MY" w:eastAsia="en-MY"/>
+        </w:rPr>
+      </w:pPr>
+      <w:r>
+        <w:rPr>
+          <w:rFonts w:eastAsia="Times New Roman"/>
+          <w:color w:val="000000"/>
+          <w:sz w:val="24"/>
+          <w:szCs w:val="24"/>
+          <w:lang w:val="en-MY" w:eastAsia="en-MY"/>
+        </w:rPr>
+        <w:t>Contains all current and future dinosaur eggs and their characteristics. This allows for future modifications to all eggs and lessens unnecessary code. </w:t>
+      </w:r>
+    </w:p>
+    <w:p>
+      <w:pPr>
+        <w:spacing w:line="240" w:lineRule="auto"/>
+        <w:rPr>
+          <w:rFonts w:ascii="Times New Roman" w:eastAsia="Times New Roman" w:hAnsi="Times New Roman" w:cs="Times New Roman"/>
+          <w:sz w:val="24"/>
+          <w:szCs w:val="24"/>
+          <w:lang w:val="en-MY" w:eastAsia="en-MY"/>
+        </w:rPr>
+      </w:pPr>
+      <w:r>
+        <w:rPr>
+          <w:rFonts w:eastAsia="Times New Roman"/>
+          <w:color w:val="000000"/>
+          <w:sz w:val="24"/>
+          <w:szCs w:val="24"/>
+          <w:lang w:val="en-MY" w:eastAsia="en-MY"/>
+        </w:rPr>
+        <w:t xml:space="preserve">Holds attributes of the eggs such as hatch time </w:t>
+      </w:r>
+      <w:proofErr w:type="gramStart"/>
+      <w:r>
+        <w:rPr>
+          <w:rFonts w:eastAsia="Times New Roman"/>
+          <w:color w:val="000000"/>
+          <w:sz w:val="24"/>
+          <w:szCs w:val="24"/>
+          <w:lang w:val="en-MY" w:eastAsia="en-MY"/>
+        </w:rPr>
+        <w:t>needed</w:t>
+      </w:r>
+      <w:proofErr w:type="gramEnd"/>
+      <w:r>
+        <w:rPr>
+          <w:rFonts w:eastAsia="Times New Roman"/>
+          <w:color w:val="000000"/>
+          <w:sz w:val="24"/>
+          <w:szCs w:val="24"/>
+          <w:lang w:val="en-MY" w:eastAsia="en-MY"/>
+        </w:rPr>
+        <w:t xml:space="preserve"> and type of dinosaur hatched.</w:t>
+      </w:r>
+    </w:p>
+    <w:p>
+      <w:pPr>
+        <w:spacing w:line="240" w:lineRule="auto"/>
+        <w:rPr>
+          <w:rFonts w:ascii="Times New Roman" w:eastAsia="Times New Roman" w:hAnsi="Times New Roman" w:cs="Times New Roman"/>
+          <w:sz w:val="24"/>
+          <w:szCs w:val="24"/>
+          <w:lang w:val="en-MY" w:eastAsia="en-MY"/>
+        </w:rPr>
+      </w:pPr>
+      <w:r>
+        <w:rPr>
+          <w:rFonts w:eastAsia="Times New Roman"/>
+          <w:color w:val="000000"/>
+          <w:sz w:val="24"/>
+          <w:szCs w:val="24"/>
+          <w:lang w:val="en-MY" w:eastAsia="en-MY"/>
+        </w:rPr>
+        <w:t xml:space="preserve">If Eggs are picked up and carried in a player’s inventory, override super’s </w:t>
+      </w:r>
+      <w:proofErr w:type="gramStart"/>
+      <w:r>
+        <w:rPr>
+          <w:rFonts w:eastAsia="Times New Roman"/>
+          <w:color w:val="000000"/>
+          <w:sz w:val="24"/>
+          <w:szCs w:val="24"/>
+          <w:lang w:val="en-MY" w:eastAsia="en-MY"/>
+        </w:rPr>
+        <w:t>tick(</w:t>
+      </w:r>
+      <w:proofErr w:type="gramEnd"/>
+      <w:r>
+        <w:rPr>
+          <w:rFonts w:eastAsia="Times New Roman"/>
+          <w:color w:val="000000"/>
+          <w:sz w:val="24"/>
+          <w:szCs w:val="24"/>
+          <w:lang w:val="en-MY" w:eastAsia="en-MY"/>
+        </w:rPr>
+        <w:t>) method is overridden to ensure that they won’t incubate or hatch.</w:t>
+      </w:r>
+    </w:p>
+    <w:p>
+      <w:pPr>
+        <w:spacing w:line="240" w:lineRule="auto"/>
+        <w:rPr>
+          <w:rFonts w:ascii="Times New Roman" w:eastAsia="Times New Roman" w:hAnsi="Times New Roman" w:cs="Times New Roman"/>
+          <w:sz w:val="24"/>
+          <w:szCs w:val="24"/>
+          <w:lang w:val="en-MY" w:eastAsia="en-MY"/>
+        </w:rPr>
+      </w:pPr>
+      <w:r>
+        <w:rPr>
+          <w:rFonts w:eastAsia="Times New Roman"/>
+          <w:color w:val="000000"/>
+          <w:sz w:val="24"/>
+          <w:szCs w:val="24"/>
+          <w:lang w:val="en-MY" w:eastAsia="en-MY"/>
+        </w:rPr>
+        <w:t>If an egg is placed on the ground (</w:t>
+      </w:r>
+      <w:proofErr w:type="spellStart"/>
+      <w:r>
+        <w:rPr>
+          <w:rFonts w:eastAsia="Times New Roman"/>
+          <w:color w:val="000000"/>
+          <w:sz w:val="24"/>
+          <w:szCs w:val="24"/>
+          <w:lang w:val="en-MY" w:eastAsia="en-MY"/>
+        </w:rPr>
+        <w:t>getInventory.remove</w:t>
+      </w:r>
+      <w:proofErr w:type="spellEnd"/>
+      <w:r>
+        <w:rPr>
+          <w:rFonts w:eastAsia="Times New Roman"/>
+          <w:color w:val="000000"/>
+          <w:sz w:val="24"/>
+          <w:szCs w:val="24"/>
+          <w:lang w:val="en-MY" w:eastAsia="en-MY"/>
+        </w:rPr>
+        <w:t>()) or laid by a dinosaur (</w:t>
+      </w:r>
+      <w:proofErr w:type="spellStart"/>
+      <w:r>
+        <w:rPr>
+          <w:rFonts w:eastAsia="Times New Roman"/>
+          <w:color w:val="000000"/>
+          <w:sz w:val="24"/>
+          <w:szCs w:val="24"/>
+          <w:lang w:val="en-MY" w:eastAsia="en-MY"/>
+        </w:rPr>
+        <w:t>layEggAction</w:t>
+      </w:r>
+      <w:proofErr w:type="spellEnd"/>
+      <w:r>
+        <w:rPr>
+          <w:rFonts w:eastAsia="Times New Roman"/>
+          <w:color w:val="000000"/>
+          <w:sz w:val="24"/>
+          <w:szCs w:val="24"/>
+          <w:lang w:val="en-MY" w:eastAsia="en-MY"/>
+        </w:rPr>
+        <w:t xml:space="preserve">), override super’s </w:t>
+      </w:r>
+      <w:proofErr w:type="gramStart"/>
+      <w:r>
+        <w:rPr>
+          <w:rFonts w:eastAsia="Times New Roman"/>
+          <w:color w:val="000000"/>
+          <w:sz w:val="24"/>
+          <w:szCs w:val="24"/>
+          <w:lang w:val="en-MY" w:eastAsia="en-MY"/>
+        </w:rPr>
+        <w:t>tick(</w:t>
+      </w:r>
+      <w:proofErr w:type="gramEnd"/>
+      <w:r>
+        <w:rPr>
+          <w:rFonts w:eastAsia="Times New Roman"/>
+          <w:color w:val="000000"/>
+          <w:sz w:val="24"/>
+          <w:szCs w:val="24"/>
+          <w:lang w:val="en-MY" w:eastAsia="en-MY"/>
+        </w:rPr>
+        <w:t xml:space="preserve">) method to start the countdown until the egg is hatched. </w:t>
+      </w:r>
+      <w:proofErr w:type="spellStart"/>
+      <w:r>
+        <w:rPr>
+          <w:rFonts w:eastAsia="Times New Roman"/>
+          <w:color w:val="000000"/>
+          <w:sz w:val="24"/>
+          <w:szCs w:val="24"/>
+          <w:lang w:val="en-MY" w:eastAsia="en-MY"/>
+        </w:rPr>
+        <w:t>EcoPoints</w:t>
+      </w:r>
+      <w:proofErr w:type="spellEnd"/>
+      <w:r>
+        <w:rPr>
+          <w:rFonts w:eastAsia="Times New Roman"/>
+          <w:color w:val="000000"/>
+          <w:sz w:val="24"/>
+          <w:szCs w:val="24"/>
+          <w:lang w:val="en-MY" w:eastAsia="en-MY"/>
+        </w:rPr>
+        <w:t xml:space="preserve"> are incremented when an egg </w:t>
+      </w:r>
+      <w:proofErr w:type="gramStart"/>
+      <w:r>
+        <w:rPr>
+          <w:rFonts w:eastAsia="Times New Roman"/>
+          <w:color w:val="000000"/>
+          <w:sz w:val="24"/>
+          <w:szCs w:val="24"/>
+          <w:lang w:val="en-MY" w:eastAsia="en-MY"/>
+        </w:rPr>
+        <w:t>hatches</w:t>
+      </w:r>
+      <w:proofErr w:type="gramEnd"/>
+      <w:r>
+        <w:rPr>
+          <w:rFonts w:eastAsia="Times New Roman"/>
+          <w:color w:val="000000"/>
+          <w:sz w:val="24"/>
+          <w:szCs w:val="24"/>
+          <w:lang w:val="en-MY" w:eastAsia="en-MY"/>
+        </w:rPr>
+        <w:t>.</w:t>
+      </w:r>
+    </w:p>
+    <w:p>
+      <w:pPr>
+        <w:spacing w:after="240" w:line="240" w:lineRule="auto"/>
+        <w:rPr>
+          <w:rFonts w:ascii="Times New Roman" w:eastAsia="Times New Roman" w:hAnsi="Times New Roman" w:cs="Times New Roman"/>
+          <w:sz w:val="24"/>
+          <w:szCs w:val="24"/>
+          <w:lang w:val="en-MY" w:eastAsia="en-MY"/>
+        </w:rPr>
+      </w:pPr>
+    </w:p>
+    <w:p>
+      <w:pPr>
+        <w:spacing w:line="240" w:lineRule="auto"/>
+        <w:rPr>
+          <w:rFonts w:ascii="Times New Roman" w:eastAsia="Times New Roman" w:hAnsi="Times New Roman" w:cs="Times New Roman"/>
+          <w:sz w:val="24"/>
+          <w:szCs w:val="24"/>
+          <w:lang w:val="en-MY" w:eastAsia="en-MY"/>
+        </w:rPr>
+      </w:pPr>
+      <w:r>
+        <w:rPr>
+          <w:rFonts w:eastAsia="Times New Roman"/>
+          <w:b/>
+          <w:bCs/>
+          <w:color w:val="000000"/>
+          <w:sz w:val="24"/>
+          <w:szCs w:val="24"/>
+          <w:u w:val="single"/>
+          <w:lang w:val="en-MY" w:eastAsia="en-MY"/>
+        </w:rPr>
+        <w:t xml:space="preserve">Fruit extends </w:t>
+      </w:r>
+      <w:proofErr w:type="spellStart"/>
+      <w:proofErr w:type="gramStart"/>
+      <w:r>
+        <w:rPr>
+          <w:rFonts w:eastAsia="Times New Roman"/>
+          <w:b/>
+          <w:bCs/>
+          <w:color w:val="000000"/>
+          <w:sz w:val="24"/>
+          <w:szCs w:val="24"/>
+          <w:u w:val="single"/>
+          <w:lang w:val="en-MY" w:eastAsia="en-MY"/>
+        </w:rPr>
+        <w:t>EdibleItem</w:t>
+      </w:r>
+      <w:proofErr w:type="spellEnd"/>
+      <w:proofErr w:type="gramEnd"/>
+    </w:p>
+    <w:p>
+      <w:pPr>
+        <w:spacing w:line="240" w:lineRule="auto"/>
+        <w:rPr>
+          <w:rFonts w:ascii="Times New Roman" w:eastAsia="Times New Roman" w:hAnsi="Times New Roman" w:cs="Times New Roman"/>
+          <w:sz w:val="24"/>
+          <w:szCs w:val="24"/>
+          <w:lang w:val="en-MY" w:eastAsia="en-MY"/>
+        </w:rPr>
+      </w:pPr>
+      <w:r>
+        <w:rPr>
+          <w:rFonts w:eastAsia="Times New Roman"/>
+          <w:color w:val="000000"/>
+          <w:sz w:val="24"/>
+          <w:szCs w:val="24"/>
+          <w:lang w:val="en-MY" w:eastAsia="en-MY"/>
+        </w:rPr>
+        <w:t>This class represents a piece of fruit, which is produced by a tree or bush.</w:t>
+      </w:r>
+    </w:p>
+    <w:p>
+      <w:pPr>
+        <w:spacing w:line="240" w:lineRule="auto"/>
+        <w:rPr>
+          <w:rFonts w:ascii="Times New Roman" w:eastAsia="Times New Roman" w:hAnsi="Times New Roman" w:cs="Times New Roman"/>
+          <w:sz w:val="24"/>
+          <w:szCs w:val="24"/>
+          <w:lang w:val="en-MY" w:eastAsia="en-MY"/>
+        </w:rPr>
+      </w:pPr>
+      <w:r>
+        <w:rPr>
+          <w:rFonts w:eastAsia="Times New Roman"/>
+          <w:color w:val="000000"/>
+          <w:sz w:val="24"/>
+          <w:szCs w:val="24"/>
+          <w:lang w:val="en-MY" w:eastAsia="en-MY"/>
+        </w:rPr>
+        <w:t>This is a food source of all herbivorous dinosaurs.</w:t>
+      </w:r>
+    </w:p>
+    <w:p>
+      <w:pPr>
+        <w:spacing w:line="240" w:lineRule="auto"/>
+        <w:rPr>
+          <w:rFonts w:ascii="Times New Roman" w:eastAsia="Times New Roman" w:hAnsi="Times New Roman" w:cs="Times New Roman"/>
+          <w:sz w:val="24"/>
+          <w:szCs w:val="24"/>
+          <w:lang w:val="en-MY" w:eastAsia="en-MY"/>
+        </w:rPr>
+      </w:pPr>
+      <w:r>
+        <w:rPr>
+          <w:rFonts w:eastAsia="Times New Roman"/>
+          <w:color w:val="000000"/>
+          <w:sz w:val="24"/>
+          <w:szCs w:val="24"/>
+          <w:lang w:val="en-MY" w:eastAsia="en-MY"/>
+        </w:rPr>
         <w:t xml:space="preserve">Overrides super’s </w:t>
       </w:r>
       <w:proofErr w:type="gramStart"/>
@@ -8004,7 +8580,388 @@
           <w:szCs w:val="24"/>
           <w:lang w:val="en-MY" w:eastAsia="en-MY"/>
         </w:rPr>
-        <w:t>) method to initiate the set rotting timeframe (</w:t>
+        <w:t>) method to start the rotting process (15 turns) as soon as it is dropped.</w:t>
+      </w:r>
+    </w:p>
+    <w:p>
+      <w:pPr>
+        <w:spacing w:after="240" w:line="240" w:lineRule="auto"/>
+        <w:rPr>
+          <w:rFonts w:ascii="Times New Roman" w:eastAsia="Times New Roman" w:hAnsi="Times New Roman" w:cs="Times New Roman"/>
+          <w:sz w:val="24"/>
+          <w:szCs w:val="24"/>
+          <w:lang w:val="en-MY" w:eastAsia="en-MY"/>
+        </w:rPr>
+      </w:pPr>
+      <w:r>
+        <w:rPr>
+          <w:rFonts w:ascii="Times New Roman" w:eastAsia="Times New Roman" w:hAnsi="Times New Roman" w:cs="Times New Roman"/>
+          <w:sz w:val="24"/>
+          <w:szCs w:val="24"/>
+          <w:lang w:val="en-MY" w:eastAsia="en-MY"/>
+        </w:rPr>
+        <w:br/>
+      </w:r>
+      <w:r>
+        <w:rPr>
+          <w:rFonts w:ascii="Times New Roman" w:eastAsia="Times New Roman" w:hAnsi="Times New Roman" w:cs="Times New Roman"/>
+          <w:sz w:val="24"/>
+          <w:szCs w:val="24"/>
+          <w:lang w:val="en-MY" w:eastAsia="en-MY"/>
+        </w:rPr>
+        <w:br/>
+      </w:r>
+      <w:r>
+        <w:rPr>
+          <w:rFonts w:eastAsia="Times New Roman"/>
+          <w:b/>
+          <w:bCs/>
+          <w:color w:val="000000"/>
+          <w:sz w:val="24"/>
+          <w:szCs w:val="24"/>
+          <w:u w:val="single"/>
+          <w:lang w:val="en-MY" w:eastAsia="en-MY"/>
+        </w:rPr>
+        <w:t>Interaction Diagram of Egg</w:t>
+      </w:r>
+    </w:p>
+    <w:p>
+      <w:pPr>
+        <w:spacing w:line="240" w:lineRule="auto"/>
+        <w:rPr>
+          <w:rFonts w:ascii="Times New Roman" w:eastAsia="Times New Roman" w:hAnsi="Times New Roman" w:cs="Times New Roman"/>
+          <w:sz w:val="24"/>
+          <w:szCs w:val="24"/>
+          <w:lang w:val="en-MY" w:eastAsia="en-MY"/>
+        </w:rPr>
+      </w:pPr>
+    </w:p>
+    <w:p>
+      <w:pPr>
+        <w:spacing w:line="240" w:lineRule="auto"/>
+        <w:rPr>
+          <w:rFonts w:ascii="Times New Roman" w:eastAsia="Times New Roman" w:hAnsi="Times New Roman" w:cs="Times New Roman"/>
+          <w:sz w:val="24"/>
+          <w:szCs w:val="24"/>
+          <w:lang w:val="en-MY" w:eastAsia="en-MY"/>
+        </w:rPr>
+      </w:pPr>
+      <w:r>
+        <w:rPr>
+          <w:rFonts w:eastAsia="Times New Roman"/>
+          <w:noProof/>
+          <w:color w:val="000000"/>
+          <w:sz w:val="24"/>
+          <w:szCs w:val="24"/>
+          <w:bdr w:val="none" w:sz="0" w:space="0" w:color="auto" w:frame="1"/>
+          <w:lang w:val="en-MY" w:eastAsia="en-MY"/>
+        </w:rPr>
+        <w:drawing>
+          <wp:inline distT="0" distB="0" distL="0" distR="0" wp14:anchorId="3538A8D3" wp14:editId="1E0D6D22">
+            <wp:extent cx="5733415" cy="3171190"/>
+            <wp:effectExtent l="0" t="0" r="635" b="0"/>
+            <wp:docPr id="2" name="Picture 2"/>
+            <wp:cNvGraphicFramePr>
+              <a:graphicFrameLocks xmlns:a="http://schemas.openxmlformats.org/drawingml/2006/main" noChangeAspect="1"/>
+            </wp:cNvGraphicFramePr>
+            <a:graphic xmlns:a="http://schemas.openxmlformats.org/drawingml/2006/main">
+              <a:graphicData uri="http://schemas.openxmlformats.org/drawingml/2006/picture">
+                <pic:pic xmlns:pic="http://schemas.openxmlformats.org/drawingml/2006/picture">
+                  <pic:nvPicPr>
+                    <pic:cNvPr id="0" name="Picture 5"/>
+                    <pic:cNvPicPr>
+                      <a:picLocks noChangeAspect="1" noChangeArrowheads="1"/>
+                    </pic:cNvPicPr>
+                  </pic:nvPicPr>
+                  <pic:blipFill>
+                    <a:blip r:embed="rId9">
+                      <a:extLst>
+                        <a:ext uri="{28A0092B-C50C-407E-A947-70E740481C1C}">
+                          <a14:useLocalDpi xmlns:a14="http://schemas.microsoft.com/office/drawing/2010/main" val="0"/>
+                        </a:ext>
+                      </a:extLst>
+                    </a:blip>
+                    <a:srcRect/>
+                    <a:stretch>
+                      <a:fillRect/>
+                    </a:stretch>
+                  </pic:blipFill>
+                  <pic:spPr bwMode="auto">
+                    <a:xfrm>
+                      <a:off x="0" y="0"/>
+                      <a:ext cx="5733415" cy="3171190"/>
+                    </a:xfrm>
+                    <a:prstGeom prst="rect">
+                      <a:avLst/>
+                    </a:prstGeom>
+                    <a:noFill/>
+                    <a:ln>
+                      <a:noFill/>
+                    </a:ln>
+                  </pic:spPr>
+                </pic:pic>
+              </a:graphicData>
+            </a:graphic>
+          </wp:inline>
+        </w:drawing>
+      </w:r>
+    </w:p>
+    <w:p>
+      <w:pPr>
+        <w:spacing w:line="240" w:lineRule="auto"/>
+        <w:rPr>
+          <w:rFonts w:ascii="Times New Roman" w:eastAsia="Times New Roman" w:hAnsi="Times New Roman" w:cs="Times New Roman"/>
+          <w:sz w:val="24"/>
+          <w:szCs w:val="24"/>
+          <w:lang w:val="en-MY" w:eastAsia="en-MY"/>
+        </w:rPr>
+      </w:pPr>
+    </w:p>
+    <w:p>
+      <w:pPr>
+        <w:spacing w:line="240" w:lineRule="auto"/>
+        <w:rPr>
+          <w:rFonts w:eastAsia="Times New Roman"/>
+          <w:b/>
+          <w:bCs/>
+          <w:color w:val="000000"/>
+          <w:sz w:val="24"/>
+          <w:szCs w:val="24"/>
+          <w:u w:val="single"/>
+          <w:lang w:val="en-MY" w:eastAsia="en-MY"/>
+        </w:rPr>
+      </w:pPr>
+    </w:p>
+    <w:p>
+      <w:pPr>
+        <w:spacing w:line="240" w:lineRule="auto"/>
+        <w:rPr>
+          <w:rFonts w:eastAsia="Times New Roman"/>
+          <w:b/>
+          <w:bCs/>
+          <w:color w:val="000000"/>
+          <w:sz w:val="24"/>
+          <w:szCs w:val="24"/>
+          <w:u w:val="single"/>
+          <w:lang w:val="en-MY" w:eastAsia="en-MY"/>
+        </w:rPr>
+      </w:pPr>
+    </w:p>
+    <w:p>
+      <w:pPr>
+        <w:spacing w:line="240" w:lineRule="auto"/>
+        <w:rPr>
+          <w:rFonts w:eastAsia="Times New Roman"/>
+          <w:b/>
+          <w:bCs/>
+          <w:color w:val="000000"/>
+          <w:sz w:val="24"/>
+          <w:szCs w:val="24"/>
+          <w:u w:val="single"/>
+          <w:lang w:val="en-MY" w:eastAsia="en-MY"/>
+        </w:rPr>
+      </w:pPr>
+    </w:p>
+    <w:p>
+      <w:pPr>
+        <w:spacing w:line="240" w:lineRule="auto"/>
+        <w:rPr>
+          <w:rFonts w:eastAsia="Times New Roman"/>
+          <w:b/>
+          <w:bCs/>
+          <w:color w:val="000000"/>
+          <w:sz w:val="24"/>
+          <w:szCs w:val="24"/>
+          <w:u w:val="single"/>
+          <w:lang w:val="en-MY" w:eastAsia="en-MY"/>
+        </w:rPr>
+      </w:pPr>
+    </w:p>
+    <w:p>
+      <w:pPr>
+        <w:spacing w:line="240" w:lineRule="auto"/>
+        <w:rPr>
+          <w:rFonts w:eastAsia="Times New Roman"/>
+          <w:b/>
+          <w:bCs/>
+          <w:color w:val="000000"/>
+          <w:sz w:val="24"/>
+          <w:szCs w:val="24"/>
+          <w:u w:val="single"/>
+          <w:lang w:val="en-MY" w:eastAsia="en-MY"/>
+        </w:rPr>
+      </w:pPr>
+    </w:p>
+    <w:p>
+      <w:pPr>
+        <w:spacing w:line="240" w:lineRule="auto"/>
+        <w:rPr>
+          <w:rFonts w:eastAsia="Times New Roman"/>
+          <w:b/>
+          <w:bCs/>
+          <w:color w:val="000000"/>
+          <w:sz w:val="24"/>
+          <w:szCs w:val="24"/>
+          <w:u w:val="single"/>
+          <w:lang w:val="en-MY" w:eastAsia="en-MY"/>
+        </w:rPr>
+      </w:pPr>
+    </w:p>
+    <w:p>
+      <w:pPr>
+        <w:spacing w:line="240" w:lineRule="auto"/>
+        <w:rPr>
+          <w:rFonts w:eastAsia="Times New Roman"/>
+          <w:b/>
+          <w:bCs/>
+          <w:color w:val="000000"/>
+          <w:sz w:val="24"/>
+          <w:szCs w:val="24"/>
+          <w:u w:val="single"/>
+          <w:lang w:val="en-MY" w:eastAsia="en-MY"/>
+        </w:rPr>
+      </w:pPr>
+    </w:p>
+    <w:p>
+      <w:pPr>
+        <w:spacing w:line="240" w:lineRule="auto"/>
+        <w:rPr>
+          <w:rFonts w:eastAsia="Times New Roman"/>
+          <w:b/>
+          <w:bCs/>
+          <w:color w:val="000000"/>
+          <w:sz w:val="24"/>
+          <w:szCs w:val="24"/>
+          <w:u w:val="single"/>
+          <w:lang w:val="en-MY" w:eastAsia="en-MY"/>
+        </w:rPr>
+      </w:pPr>
+    </w:p>
+    <w:p>
+      <w:pPr>
+        <w:spacing w:line="240" w:lineRule="auto"/>
+        <w:rPr>
+          <w:rFonts w:eastAsia="Times New Roman"/>
+          <w:b/>
+          <w:bCs/>
+          <w:color w:val="000000"/>
+          <w:sz w:val="24"/>
+          <w:szCs w:val="24"/>
+          <w:u w:val="single"/>
+          <w:lang w:val="en-MY" w:eastAsia="en-MY"/>
+        </w:rPr>
+      </w:pPr>
+    </w:p>
+    <w:p>
+      <w:pPr>
+        <w:spacing w:line="240" w:lineRule="auto"/>
+        <w:rPr>
+          <w:rFonts w:ascii="Times New Roman" w:eastAsia="Times New Roman" w:hAnsi="Times New Roman" w:cs="Times New Roman"/>
+          <w:sz w:val="24"/>
+          <w:szCs w:val="24"/>
+          <w:lang w:val="en-MY" w:eastAsia="en-MY"/>
+        </w:rPr>
+      </w:pPr>
+      <w:proofErr w:type="spellStart"/>
+      <w:r>
+        <w:rPr>
+          <w:rFonts w:eastAsia="Times New Roman"/>
+          <w:b/>
+          <w:bCs/>
+          <w:color w:val="000000"/>
+          <w:sz w:val="24"/>
+          <w:szCs w:val="24"/>
+          <w:u w:val="single"/>
+          <w:lang w:val="en-MY" w:eastAsia="en-MY"/>
+        </w:rPr>
+        <w:lastRenderedPageBreak/>
+        <w:t>LaserGun</w:t>
+      </w:r>
+      <w:proofErr w:type="spellEnd"/>
+      <w:r>
+        <w:rPr>
+          <w:rFonts w:eastAsia="Times New Roman"/>
+          <w:b/>
+          <w:bCs/>
+          <w:color w:val="000000"/>
+          <w:sz w:val="24"/>
+          <w:szCs w:val="24"/>
+          <w:u w:val="single"/>
+          <w:lang w:val="en-MY" w:eastAsia="en-MY"/>
+        </w:rPr>
+        <w:t xml:space="preserve"> extends abstract class </w:t>
+      </w:r>
+      <w:proofErr w:type="spellStart"/>
+      <w:proofErr w:type="gramStart"/>
+      <w:r>
+        <w:rPr>
+          <w:rFonts w:eastAsia="Times New Roman"/>
+          <w:b/>
+          <w:bCs/>
+          <w:color w:val="000000"/>
+          <w:sz w:val="24"/>
+          <w:szCs w:val="24"/>
+          <w:u w:val="single"/>
+          <w:lang w:val="en-MY" w:eastAsia="en-MY"/>
+        </w:rPr>
+        <w:t>WeaponItem</w:t>
+      </w:r>
+      <w:proofErr w:type="spellEnd"/>
+      <w:proofErr w:type="gramEnd"/>
+      <w:r>
+        <w:rPr>
+          <w:rFonts w:eastAsia="Times New Roman"/>
+          <w:b/>
+          <w:bCs/>
+          <w:color w:val="000000"/>
+          <w:sz w:val="24"/>
+          <w:szCs w:val="24"/>
+          <w:u w:val="single"/>
+          <w:lang w:val="en-MY" w:eastAsia="en-MY"/>
+        </w:rPr>
+        <w:t> </w:t>
+      </w:r>
+    </w:p>
+    <w:p>
+      <w:pPr>
+        <w:spacing w:line="240" w:lineRule="auto"/>
+        <w:rPr>
+          <w:rFonts w:ascii="Times New Roman" w:eastAsia="Times New Roman" w:hAnsi="Times New Roman" w:cs="Times New Roman"/>
+          <w:sz w:val="24"/>
+          <w:szCs w:val="24"/>
+          <w:lang w:val="en-MY" w:eastAsia="en-MY"/>
+        </w:rPr>
+      </w:pPr>
+      <w:r>
+        <w:rPr>
+          <w:rFonts w:eastAsia="Times New Roman"/>
+          <w:color w:val="000000"/>
+          <w:sz w:val="24"/>
+          <w:szCs w:val="24"/>
+          <w:lang w:val="en-MY" w:eastAsia="en-MY"/>
+        </w:rPr>
+        <w:t>This class represents a laser weapon used to kill dinosaurs for population control or to provide food for the Allosaurs. </w:t>
+      </w:r>
+    </w:p>
+    <w:p>
+      <w:pPr>
+        <w:spacing w:line="240" w:lineRule="auto"/>
+        <w:rPr>
+          <w:rFonts w:ascii="Times New Roman" w:eastAsia="Times New Roman" w:hAnsi="Times New Roman" w:cs="Times New Roman"/>
+          <w:sz w:val="24"/>
+          <w:szCs w:val="24"/>
+          <w:lang w:val="en-MY" w:eastAsia="en-MY"/>
+        </w:rPr>
+      </w:pPr>
+      <w:r>
+        <w:rPr>
+          <w:rFonts w:eastAsia="Times New Roman"/>
+          <w:color w:val="000000"/>
+          <w:sz w:val="24"/>
+          <w:szCs w:val="24"/>
+          <w:lang w:val="en-MY" w:eastAsia="en-MY"/>
+        </w:rPr>
+        <w:t>Will use a constructor with an actor (</w:t>
       </w:r>
       <w:proofErr w:type="spellStart"/>
       <w:r>
@@ -8026,8 +8983,41 @@
           <w:szCs w:val="24"/>
           <w:lang w:val="en-MY" w:eastAsia="en-MY"/>
         </w:rPr>
-        <w:t xml:space="preserve"> 30 seconds) if it is placed on the map.</w:t>
-      </w:r>
+        <w:t xml:space="preserve"> Stegosaur) as input and reduce the actors HP by a set amount depending on the weapon used by overriding </w:t>
+      </w:r>
+      <w:proofErr w:type="gramStart"/>
+      <w:r>
+        <w:rPr>
+          <w:rFonts w:eastAsia="Times New Roman"/>
+          <w:color w:val="000000"/>
+          <w:sz w:val="24"/>
+          <w:szCs w:val="24"/>
+          <w:lang w:val="en-MY" w:eastAsia="en-MY"/>
+        </w:rPr>
+        <w:t>damage(</w:t>
+      </w:r>
+      <w:proofErr w:type="gramEnd"/>
+      <w:r>
+        <w:rPr>
+          <w:rFonts w:eastAsia="Times New Roman"/>
+          <w:color w:val="000000"/>
+          <w:sz w:val="24"/>
+          <w:szCs w:val="24"/>
+          <w:lang w:val="en-MY" w:eastAsia="en-MY"/>
+        </w:rPr>
+        <w:t>) and using verb() to return an appropriate message.</w:t>
+      </w:r>
+    </w:p>
+    <w:p>
+      <w:pPr>
+        <w:spacing w:after="240" w:line="240" w:lineRule="auto"/>
+        <w:rPr>
+          <w:rFonts w:ascii="Times New Roman" w:eastAsia="Times New Roman" w:hAnsi="Times New Roman" w:cs="Times New Roman"/>
+          <w:sz w:val="24"/>
+          <w:szCs w:val="24"/>
+          <w:lang w:val="en-MY" w:eastAsia="en-MY"/>
+        </w:rPr>
+      </w:pPr>
     </w:p>
     <w:p>
       <w:pPr>
@@ -8039,924 +9029,34 @@
           <w:lang w:val="en-MY" w:eastAsia="en-MY"/>
         </w:rPr>
       </w:pPr>
-    </w:p>
-    <w:p>
-      <w:pPr>
-        <w:spacing w:line="240" w:lineRule="auto"/>
-        <w:rPr>
-          <w:rFonts w:ascii="Times New Roman" w:eastAsia="Times New Roman" w:hAnsi="Times New Roman" w:cs="Times New Roman"/>
-          <w:sz w:val="24"/>
-          <w:szCs w:val="24"/>
-          <w:lang w:val="en-MY" w:eastAsia="en-MY"/>
-        </w:rPr>
-      </w:pPr>
-      <w:proofErr w:type="spellStart"/>
-      <w:r>
-        <w:rPr>
-          <w:rFonts w:eastAsia="Times New Roman"/>
-          <w:b/>
-          <w:bCs/>
-          <w:color w:val="000000"/>
-          <w:sz w:val="24"/>
-          <w:szCs w:val="24"/>
-          <w:u w:val="single"/>
-          <w:lang w:val="en-MY" w:eastAsia="en-MY"/>
-        </w:rPr>
-        <w:t>EdibleItem</w:t>
-      </w:r>
-      <w:proofErr w:type="spellEnd"/>
-      <w:r>
-        <w:rPr>
-          <w:rFonts w:eastAsia="Times New Roman"/>
-          <w:b/>
-          <w:bCs/>
-          <w:color w:val="000000"/>
-          <w:sz w:val="24"/>
-          <w:szCs w:val="24"/>
-          <w:u w:val="single"/>
-          <w:lang w:val="en-MY" w:eastAsia="en-MY"/>
-        </w:rPr>
-        <w:t xml:space="preserve"> abstract class extends </w:t>
-      </w:r>
-      <w:proofErr w:type="spellStart"/>
-      <w:r>
-        <w:rPr>
-          <w:rFonts w:eastAsia="Times New Roman"/>
-          <w:b/>
-          <w:bCs/>
-          <w:color w:val="000000"/>
-          <w:sz w:val="24"/>
-          <w:szCs w:val="24"/>
-          <w:u w:val="single"/>
-          <w:lang w:val="en-MY" w:eastAsia="en-MY"/>
-        </w:rPr>
-        <w:t>PortableItem</w:t>
-      </w:r>
-      <w:proofErr w:type="spellEnd"/>
-      <w:r>
-        <w:rPr>
-          <w:rFonts w:eastAsia="Times New Roman"/>
-          <w:b/>
-          <w:bCs/>
-          <w:color w:val="000000"/>
-          <w:sz w:val="24"/>
-          <w:szCs w:val="24"/>
-          <w:u w:val="single"/>
-          <w:lang w:val="en-MY" w:eastAsia="en-MY"/>
-        </w:rPr>
-        <w:t> </w:t>
-      </w:r>
-    </w:p>
-    <w:p>
-      <w:pPr>
-        <w:spacing w:line="240" w:lineRule="auto"/>
-        <w:rPr>
-          <w:rFonts w:ascii="Times New Roman" w:eastAsia="Times New Roman" w:hAnsi="Times New Roman" w:cs="Times New Roman"/>
-          <w:sz w:val="24"/>
-          <w:szCs w:val="24"/>
-          <w:lang w:val="en-MY" w:eastAsia="en-MY"/>
-        </w:rPr>
-      </w:pPr>
-      <w:r>
-        <w:rPr>
-          <w:rFonts w:eastAsia="Times New Roman"/>
-          <w:color w:val="000000"/>
-          <w:sz w:val="24"/>
-          <w:szCs w:val="24"/>
-          <w:lang w:val="en-MY" w:eastAsia="en-MY"/>
-        </w:rPr>
-        <w:t xml:space="preserve">This abstract class represents all edible items. Manages the corpses of dinosaurs, vegetarian and carnivore meal kits, fruit and all dinosaur eggs. Allows for further implementation of other edible </w:t>
+      <w:r>
+        <w:rPr>
+          <w:rFonts w:eastAsia="Times New Roman"/>
+          <w:b/>
+          <w:bCs/>
+          <w:color w:val="000000"/>
+          <w:sz w:val="24"/>
+          <w:szCs w:val="24"/>
+          <w:u w:val="single"/>
+          <w:lang w:val="en-MY" w:eastAsia="en-MY"/>
+        </w:rPr>
+        <w:t xml:space="preserve">Vending Machine extends </w:t>
       </w:r>
       <w:proofErr w:type="gramStart"/>
       <w:r>
         <w:rPr>
           <w:rFonts w:eastAsia="Times New Roman"/>
-          <w:color w:val="000000"/>
-          <w:sz w:val="24"/>
-          <w:szCs w:val="24"/>
-          <w:lang w:val="en-MY" w:eastAsia="en-MY"/>
-        </w:rPr>
-        <w:t>items .</w:t>
+          <w:b/>
+          <w:bCs/>
+          <w:color w:val="000000"/>
+          <w:sz w:val="24"/>
+          <w:szCs w:val="24"/>
+          <w:u w:val="single"/>
+          <w:lang w:val="en-MY" w:eastAsia="en-MY"/>
+        </w:rPr>
+        <w:t>Ground</w:t>
       </w:r>
       <w:proofErr w:type="gramEnd"/>
-    </w:p>
-    <w:p>
-      <w:pPr>
-        <w:spacing w:line="240" w:lineRule="auto"/>
-        <w:rPr>
-          <w:rFonts w:ascii="Times New Roman" w:eastAsia="Times New Roman" w:hAnsi="Times New Roman" w:cs="Times New Roman"/>
-          <w:sz w:val="24"/>
-          <w:szCs w:val="24"/>
-          <w:lang w:val="en-MY" w:eastAsia="en-MY"/>
-        </w:rPr>
-      </w:pPr>
-    </w:p>
-    <w:p>
-      <w:pPr>
-        <w:spacing w:line="240" w:lineRule="auto"/>
-        <w:rPr>
-          <w:rFonts w:ascii="Times New Roman" w:eastAsia="Times New Roman" w:hAnsi="Times New Roman" w:cs="Times New Roman"/>
-          <w:sz w:val="24"/>
-          <w:szCs w:val="24"/>
-          <w:lang w:val="en-MY" w:eastAsia="en-MY"/>
-        </w:rPr>
-      </w:pPr>
-      <w:r>
-        <w:rPr>
-          <w:rFonts w:eastAsia="Times New Roman"/>
-          <w:b/>
-          <w:bCs/>
-          <w:color w:val="000000"/>
-          <w:sz w:val="24"/>
-          <w:szCs w:val="24"/>
-          <w:u w:val="single"/>
-          <w:lang w:val="en-MY" w:eastAsia="en-MY"/>
-        </w:rPr>
-        <w:t xml:space="preserve">Egg extends </w:t>
-      </w:r>
-      <w:proofErr w:type="spellStart"/>
-      <w:r>
-        <w:rPr>
-          <w:rFonts w:eastAsia="Times New Roman"/>
-          <w:b/>
-          <w:bCs/>
-          <w:color w:val="000000"/>
-          <w:sz w:val="24"/>
-          <w:szCs w:val="24"/>
-          <w:u w:val="single"/>
-          <w:lang w:val="en-MY" w:eastAsia="en-MY"/>
-        </w:rPr>
-        <w:t>EdibleItem</w:t>
-      </w:r>
-      <w:proofErr w:type="spellEnd"/>
-    </w:p>
-    <w:p>
-      <w:pPr>
-        <w:spacing w:line="240" w:lineRule="auto"/>
-        <w:rPr>
-          <w:rFonts w:ascii="Times New Roman" w:eastAsia="Times New Roman" w:hAnsi="Times New Roman" w:cs="Times New Roman"/>
-          <w:sz w:val="24"/>
-          <w:szCs w:val="24"/>
-          <w:lang w:val="en-MY" w:eastAsia="en-MY"/>
-        </w:rPr>
-      </w:pPr>
-      <w:r>
-        <w:rPr>
-          <w:rFonts w:eastAsia="Times New Roman"/>
-          <w:color w:val="000000"/>
-          <w:sz w:val="24"/>
-          <w:szCs w:val="24"/>
-          <w:lang w:val="en-MY" w:eastAsia="en-MY"/>
-        </w:rPr>
-        <w:t>Contains all current and future dinosaur eggs and their characteristics. This allows for future modifications to all eggs and lessens unnecessary code. </w:t>
-      </w:r>
-    </w:p>
-    <w:p>
-      <w:pPr>
-        <w:spacing w:line="240" w:lineRule="auto"/>
-        <w:rPr>
-          <w:rFonts w:ascii="Times New Roman" w:eastAsia="Times New Roman" w:hAnsi="Times New Roman" w:cs="Times New Roman"/>
-          <w:sz w:val="24"/>
-          <w:szCs w:val="24"/>
-          <w:lang w:val="en-MY" w:eastAsia="en-MY"/>
-        </w:rPr>
-      </w:pPr>
-      <w:r>
-        <w:rPr>
-          <w:rFonts w:eastAsia="Times New Roman"/>
-          <w:color w:val="000000"/>
-          <w:sz w:val="24"/>
-          <w:szCs w:val="24"/>
-          <w:lang w:val="en-MY" w:eastAsia="en-MY"/>
-        </w:rPr>
-        <w:t>Holds attributes of the eggs such as hatch time needed and type of dinosaur hatched.</w:t>
-      </w:r>
-    </w:p>
-    <w:p>
-      <w:pPr>
-        <w:spacing w:line="240" w:lineRule="auto"/>
-        <w:rPr>
-          <w:rFonts w:ascii="Times New Roman" w:eastAsia="Times New Roman" w:hAnsi="Times New Roman" w:cs="Times New Roman"/>
-          <w:sz w:val="24"/>
-          <w:szCs w:val="24"/>
-          <w:lang w:val="en-MY" w:eastAsia="en-MY"/>
-        </w:rPr>
-      </w:pPr>
-      <w:r>
-        <w:rPr>
-          <w:rFonts w:eastAsia="Times New Roman"/>
-          <w:color w:val="000000"/>
-          <w:sz w:val="24"/>
-          <w:szCs w:val="24"/>
-          <w:lang w:val="en-MY" w:eastAsia="en-MY"/>
-        </w:rPr>
-        <w:t xml:space="preserve">If Eggs are picked up and carried in a player’s inventory, override super’s </w:t>
-      </w:r>
-      <w:proofErr w:type="gramStart"/>
-      <w:r>
-        <w:rPr>
-          <w:rFonts w:eastAsia="Times New Roman"/>
-          <w:color w:val="000000"/>
-          <w:sz w:val="24"/>
-          <w:szCs w:val="24"/>
-          <w:lang w:val="en-MY" w:eastAsia="en-MY"/>
-        </w:rPr>
-        <w:t>tick(</w:t>
-      </w:r>
-      <w:proofErr w:type="gramEnd"/>
-      <w:r>
-        <w:rPr>
-          <w:rFonts w:eastAsia="Times New Roman"/>
-          <w:color w:val="000000"/>
-          <w:sz w:val="24"/>
-          <w:szCs w:val="24"/>
-          <w:lang w:val="en-MY" w:eastAsia="en-MY"/>
-        </w:rPr>
-        <w:t>) method is overridden to ensure that they won’t incubate or hatch.</w:t>
-      </w:r>
-    </w:p>
-    <w:p>
-      <w:pPr>
-        <w:spacing w:line="240" w:lineRule="auto"/>
-        <w:rPr>
-          <w:rFonts w:ascii="Times New Roman" w:eastAsia="Times New Roman" w:hAnsi="Times New Roman" w:cs="Times New Roman"/>
-          <w:sz w:val="24"/>
-          <w:szCs w:val="24"/>
-          <w:lang w:val="en-MY" w:eastAsia="en-MY"/>
-        </w:rPr>
-      </w:pPr>
-      <w:r>
-        <w:rPr>
-          <w:rFonts w:eastAsia="Times New Roman"/>
-          <w:color w:val="000000"/>
-          <w:sz w:val="24"/>
-          <w:szCs w:val="24"/>
-          <w:lang w:val="en-MY" w:eastAsia="en-MY"/>
-        </w:rPr>
-        <w:t>If an egg is placed on the ground (</w:t>
-      </w:r>
-      <w:proofErr w:type="spellStart"/>
-      <w:proofErr w:type="gramStart"/>
-      <w:r>
-        <w:rPr>
-          <w:rFonts w:eastAsia="Times New Roman"/>
-          <w:color w:val="000000"/>
-          <w:sz w:val="24"/>
-          <w:szCs w:val="24"/>
-          <w:lang w:val="en-MY" w:eastAsia="en-MY"/>
-        </w:rPr>
-        <w:t>getInventory.remove</w:t>
-      </w:r>
-      <w:proofErr w:type="spellEnd"/>
-      <w:r>
-        <w:rPr>
-          <w:rFonts w:eastAsia="Times New Roman"/>
-          <w:color w:val="000000"/>
-          <w:sz w:val="24"/>
-          <w:szCs w:val="24"/>
-          <w:lang w:val="en-MY" w:eastAsia="en-MY"/>
-        </w:rPr>
-        <w:t>(</w:t>
-      </w:r>
-      <w:proofErr w:type="gramEnd"/>
-      <w:r>
-        <w:rPr>
-          <w:rFonts w:eastAsia="Times New Roman"/>
-          <w:color w:val="000000"/>
-          <w:sz w:val="24"/>
-          <w:szCs w:val="24"/>
-          <w:lang w:val="en-MY" w:eastAsia="en-MY"/>
-        </w:rPr>
-        <w:t>)) or laid by a dinosaur (</w:t>
-      </w:r>
-      <w:proofErr w:type="spellStart"/>
-      <w:r>
-        <w:rPr>
-          <w:rFonts w:eastAsia="Times New Roman"/>
-          <w:color w:val="000000"/>
-          <w:sz w:val="24"/>
-          <w:szCs w:val="24"/>
-          <w:lang w:val="en-MY" w:eastAsia="en-MY"/>
-        </w:rPr>
-        <w:t>layEggAction</w:t>
-      </w:r>
-      <w:proofErr w:type="spellEnd"/>
-      <w:r>
-        <w:rPr>
-          <w:rFonts w:eastAsia="Times New Roman"/>
-          <w:color w:val="000000"/>
-          <w:sz w:val="24"/>
-          <w:szCs w:val="24"/>
-          <w:lang w:val="en-MY" w:eastAsia="en-MY"/>
-        </w:rPr>
-        <w:t xml:space="preserve">), override super’s tick() method to start the countdown until the egg is hatched. </w:t>
-      </w:r>
-      <w:proofErr w:type="spellStart"/>
-      <w:r>
-        <w:rPr>
-          <w:rFonts w:eastAsia="Times New Roman"/>
-          <w:color w:val="000000"/>
-          <w:sz w:val="24"/>
-          <w:szCs w:val="24"/>
-          <w:lang w:val="en-MY" w:eastAsia="en-MY"/>
-        </w:rPr>
-        <w:t>EcoPoints</w:t>
-      </w:r>
-      <w:proofErr w:type="spellEnd"/>
-      <w:r>
-        <w:rPr>
-          <w:rFonts w:eastAsia="Times New Roman"/>
-          <w:color w:val="000000"/>
-          <w:sz w:val="24"/>
-          <w:szCs w:val="24"/>
-          <w:lang w:val="en-MY" w:eastAsia="en-MY"/>
-        </w:rPr>
-        <w:t xml:space="preserve"> are incremented when an egg hatches.</w:t>
-      </w:r>
-    </w:p>
-    <w:p>
-      <w:pPr>
-        <w:spacing w:line="240" w:lineRule="auto"/>
-        <w:rPr>
-          <w:rFonts w:ascii="Times New Roman" w:eastAsia="Times New Roman" w:hAnsi="Times New Roman" w:cs="Times New Roman"/>
-          <w:sz w:val="24"/>
-          <w:szCs w:val="24"/>
-          <w:lang w:val="en-MY" w:eastAsia="en-MY"/>
-        </w:rPr>
-      </w:pPr>
-    </w:p>
-    <w:p>
-      <w:pPr>
-        <w:spacing w:line="240" w:lineRule="auto"/>
-        <w:rPr>
-          <w:rFonts w:ascii="Times New Roman" w:eastAsia="Times New Roman" w:hAnsi="Times New Roman" w:cs="Times New Roman"/>
-          <w:sz w:val="24"/>
-          <w:szCs w:val="24"/>
-          <w:lang w:val="en-MY" w:eastAsia="en-MY"/>
-        </w:rPr>
-      </w:pPr>
-      <w:r>
-        <w:rPr>
-          <w:rFonts w:eastAsia="Times New Roman"/>
-          <w:b/>
-          <w:bCs/>
-          <w:color w:val="000000"/>
-          <w:sz w:val="24"/>
-          <w:szCs w:val="24"/>
-          <w:u w:val="single"/>
-          <w:lang w:val="en-MY" w:eastAsia="en-MY"/>
-        </w:rPr>
-        <w:t xml:space="preserve">Fruit extends </w:t>
-      </w:r>
-      <w:proofErr w:type="spellStart"/>
-      <w:r>
-        <w:rPr>
-          <w:rFonts w:eastAsia="Times New Roman"/>
-          <w:b/>
-          <w:bCs/>
-          <w:color w:val="000000"/>
-          <w:sz w:val="24"/>
-          <w:szCs w:val="24"/>
-          <w:u w:val="single"/>
-          <w:lang w:val="en-MY" w:eastAsia="en-MY"/>
-        </w:rPr>
-        <w:t>EdibleItem</w:t>
-      </w:r>
-      <w:proofErr w:type="spellEnd"/>
-    </w:p>
-    <w:p>
-      <w:pPr>
-        <w:spacing w:line="240" w:lineRule="auto"/>
-        <w:rPr>
-          <w:rFonts w:ascii="Times New Roman" w:eastAsia="Times New Roman" w:hAnsi="Times New Roman" w:cs="Times New Roman"/>
-          <w:sz w:val="24"/>
-          <w:szCs w:val="24"/>
-          <w:lang w:val="en-MY" w:eastAsia="en-MY"/>
-        </w:rPr>
-      </w:pPr>
-      <w:r>
-        <w:rPr>
-          <w:rFonts w:eastAsia="Times New Roman"/>
-          <w:color w:val="000000"/>
-          <w:sz w:val="24"/>
-          <w:szCs w:val="24"/>
-          <w:lang w:val="en-MY" w:eastAsia="en-MY"/>
-        </w:rPr>
-        <w:t>This class represents a piece of fruit, which is produced by a tree or bush.</w:t>
-      </w:r>
-    </w:p>
-    <w:p>
-      <w:pPr>
-        <w:spacing w:line="240" w:lineRule="auto"/>
-        <w:rPr>
-          <w:rFonts w:ascii="Times New Roman" w:eastAsia="Times New Roman" w:hAnsi="Times New Roman" w:cs="Times New Roman"/>
-          <w:sz w:val="24"/>
-          <w:szCs w:val="24"/>
-          <w:lang w:val="en-MY" w:eastAsia="en-MY"/>
-        </w:rPr>
-      </w:pPr>
-      <w:r>
-        <w:rPr>
-          <w:rFonts w:eastAsia="Times New Roman"/>
-          <w:color w:val="000000"/>
-          <w:sz w:val="24"/>
-          <w:szCs w:val="24"/>
-          <w:lang w:val="en-MY" w:eastAsia="en-MY"/>
-        </w:rPr>
-        <w:t>This is a food source of all herbivorous dinosaurs.</w:t>
-      </w:r>
-    </w:p>
-    <w:p>
-      <w:pPr>
-        <w:spacing w:line="240" w:lineRule="auto"/>
-        <w:rPr>
-          <w:rFonts w:ascii="Times New Roman" w:eastAsia="Times New Roman" w:hAnsi="Times New Roman" w:cs="Times New Roman"/>
-          <w:sz w:val="24"/>
-          <w:szCs w:val="24"/>
-          <w:lang w:val="en-MY" w:eastAsia="en-MY"/>
-        </w:rPr>
-      </w:pPr>
-      <w:r>
-        <w:rPr>
-          <w:rFonts w:eastAsia="Times New Roman"/>
-          <w:color w:val="000000"/>
-          <w:sz w:val="24"/>
-          <w:szCs w:val="24"/>
-          <w:lang w:val="en-MY" w:eastAsia="en-MY"/>
-        </w:rPr>
-        <w:t xml:space="preserve">Overrides super’s </w:t>
-      </w:r>
-      <w:proofErr w:type="gramStart"/>
-      <w:r>
-        <w:rPr>
-          <w:rFonts w:eastAsia="Times New Roman"/>
-          <w:color w:val="000000"/>
-          <w:sz w:val="24"/>
-          <w:szCs w:val="24"/>
-          <w:lang w:val="en-MY" w:eastAsia="en-MY"/>
-        </w:rPr>
-        <w:t>tick(</w:t>
-      </w:r>
-      <w:proofErr w:type="gramEnd"/>
-      <w:r>
-        <w:rPr>
-          <w:rFonts w:eastAsia="Times New Roman"/>
-          <w:color w:val="000000"/>
-          <w:sz w:val="24"/>
-          <w:szCs w:val="24"/>
-          <w:lang w:val="en-MY" w:eastAsia="en-MY"/>
-        </w:rPr>
-        <w:t>) method to start the rotting process (15 turns) as soon as it is dropped.</w:t>
-      </w:r>
-    </w:p>
-    <w:p>
-      <w:pPr>
-        <w:spacing w:after="240" w:line="240" w:lineRule="auto"/>
-        <w:rPr>
-          <w:rFonts w:ascii="Times New Roman" w:eastAsia="Times New Roman" w:hAnsi="Times New Roman" w:cs="Times New Roman"/>
-          <w:sz w:val="24"/>
-          <w:szCs w:val="24"/>
-          <w:lang w:val="en-MY" w:eastAsia="en-MY"/>
-        </w:rPr>
-      </w:pPr>
-      <w:r>
-        <w:rPr>
-          <w:rFonts w:ascii="Times New Roman" w:eastAsia="Times New Roman" w:hAnsi="Times New Roman" w:cs="Times New Roman"/>
-          <w:sz w:val="24"/>
-          <w:szCs w:val="24"/>
-          <w:lang w:val="en-MY" w:eastAsia="en-MY"/>
-        </w:rPr>
-        <w:br/>
-      </w:r>
-      <w:r>
-        <w:rPr>
-          <w:rFonts w:ascii="Times New Roman" w:eastAsia="Times New Roman" w:hAnsi="Times New Roman" w:cs="Times New Roman"/>
-          <w:sz w:val="24"/>
-          <w:szCs w:val="24"/>
-          <w:lang w:val="en-MY" w:eastAsia="en-MY"/>
-        </w:rPr>
-        <w:br/>
-      </w:r>
-      <w:r>
-        <w:rPr>
-          <w:rFonts w:ascii="Times New Roman" w:eastAsia="Times New Roman" w:hAnsi="Times New Roman" w:cs="Times New Roman"/>
-          <w:sz w:val="24"/>
-          <w:szCs w:val="24"/>
-          <w:lang w:val="en-MY" w:eastAsia="en-MY"/>
-        </w:rPr>
-        <w:br/>
-      </w:r>
-      <w:r>
-        <w:rPr>
-          <w:rFonts w:ascii="Times New Roman" w:eastAsia="Times New Roman" w:hAnsi="Times New Roman" w:cs="Times New Roman"/>
-          <w:sz w:val="24"/>
-          <w:szCs w:val="24"/>
-          <w:lang w:val="en-MY" w:eastAsia="en-MY"/>
-        </w:rPr>
-        <w:br/>
-      </w:r>
-      <w:r>
-        <w:rPr>
-          <w:rFonts w:ascii="Times New Roman" w:eastAsia="Times New Roman" w:hAnsi="Times New Roman" w:cs="Times New Roman"/>
-          <w:sz w:val="24"/>
-          <w:szCs w:val="24"/>
-          <w:lang w:val="en-MY" w:eastAsia="en-MY"/>
-        </w:rPr>
-        <w:br/>
-      </w:r>
-      <w:r>
-        <w:rPr>
-          <w:rFonts w:ascii="Times New Roman" w:eastAsia="Times New Roman" w:hAnsi="Times New Roman" w:cs="Times New Roman"/>
-          <w:sz w:val="24"/>
-          <w:szCs w:val="24"/>
-          <w:lang w:val="en-MY" w:eastAsia="en-MY"/>
-        </w:rPr>
-        <w:br/>
-      </w:r>
-      <w:r>
-        <w:rPr>
-          <w:rFonts w:ascii="Times New Roman" w:eastAsia="Times New Roman" w:hAnsi="Times New Roman" w:cs="Times New Roman"/>
-          <w:sz w:val="24"/>
-          <w:szCs w:val="24"/>
-          <w:lang w:val="en-MY" w:eastAsia="en-MY"/>
-        </w:rPr>
-        <w:br/>
-      </w:r>
-      <w:r>
-        <w:rPr>
-          <w:rFonts w:ascii="Times New Roman" w:eastAsia="Times New Roman" w:hAnsi="Times New Roman" w:cs="Times New Roman"/>
-          <w:sz w:val="24"/>
-          <w:szCs w:val="24"/>
-          <w:lang w:val="en-MY" w:eastAsia="en-MY"/>
-        </w:rPr>
-        <w:br/>
-      </w:r>
-      <w:r>
-        <w:rPr>
-          <w:rFonts w:ascii="Times New Roman" w:eastAsia="Times New Roman" w:hAnsi="Times New Roman" w:cs="Times New Roman"/>
-          <w:sz w:val="24"/>
-          <w:szCs w:val="24"/>
-          <w:lang w:val="en-MY" w:eastAsia="en-MY"/>
-        </w:rPr>
-        <w:br/>
-      </w:r>
-      <w:r>
-        <w:rPr>
-          <w:rFonts w:ascii="Times New Roman" w:eastAsia="Times New Roman" w:hAnsi="Times New Roman" w:cs="Times New Roman"/>
-          <w:sz w:val="24"/>
-          <w:szCs w:val="24"/>
-          <w:lang w:val="en-MY" w:eastAsia="en-MY"/>
-        </w:rPr>
-        <w:br/>
-      </w:r>
-      <w:r>
-        <w:rPr>
-          <w:rFonts w:ascii="Times New Roman" w:eastAsia="Times New Roman" w:hAnsi="Times New Roman" w:cs="Times New Roman"/>
-          <w:sz w:val="24"/>
-          <w:szCs w:val="24"/>
-          <w:lang w:val="en-MY" w:eastAsia="en-MY"/>
-        </w:rPr>
-        <w:br/>
-      </w:r>
-      <w:r>
-        <w:rPr>
-          <w:rFonts w:ascii="Times New Roman" w:eastAsia="Times New Roman" w:hAnsi="Times New Roman" w:cs="Times New Roman"/>
-          <w:sz w:val="24"/>
-          <w:szCs w:val="24"/>
-          <w:lang w:val="en-MY" w:eastAsia="en-MY"/>
-        </w:rPr>
-        <w:br/>
-      </w:r>
-      <w:r>
-        <w:rPr>
-          <w:rFonts w:ascii="Times New Roman" w:eastAsia="Times New Roman" w:hAnsi="Times New Roman" w:cs="Times New Roman"/>
-          <w:sz w:val="24"/>
-          <w:szCs w:val="24"/>
-          <w:lang w:val="en-MY" w:eastAsia="en-MY"/>
-        </w:rPr>
-        <w:br/>
-      </w:r>
-      <w:r>
-        <w:rPr>
-          <w:rFonts w:ascii="Times New Roman" w:eastAsia="Times New Roman" w:hAnsi="Times New Roman" w:cs="Times New Roman"/>
-          <w:sz w:val="24"/>
-          <w:szCs w:val="24"/>
-          <w:lang w:val="en-MY" w:eastAsia="en-MY"/>
-        </w:rPr>
-        <w:br/>
-      </w:r>
-    </w:p>
-    <w:p>
-      <w:pPr>
-        <w:spacing w:line="240" w:lineRule="auto"/>
-        <w:jc w:val="both"/>
-        <w:rPr>
-          <w:rFonts w:eastAsia="Times New Roman"/>
-          <w:b/>
-          <w:bCs/>
-          <w:color w:val="000000"/>
-          <w:sz w:val="24"/>
-          <w:szCs w:val="24"/>
-          <w:u w:val="single"/>
-          <w:lang w:val="en-MY" w:eastAsia="en-MY"/>
-        </w:rPr>
-      </w:pPr>
-      <w:r>
-        <w:rPr>
-          <w:rFonts w:eastAsia="Times New Roman"/>
-          <w:b/>
-          <w:bCs/>
-          <w:color w:val="000000"/>
-          <w:sz w:val="24"/>
-          <w:szCs w:val="24"/>
-          <w:u w:val="single"/>
-          <w:lang w:val="en-MY" w:eastAsia="en-MY"/>
-        </w:rPr>
-        <w:t>Interaction Diagram of Egg</w:t>
-      </w:r>
-    </w:p>
-    <w:p>
-      <w:pPr>
-        <w:spacing w:line="240" w:lineRule="auto"/>
-        <w:jc w:val="both"/>
-        <w:rPr>
-          <w:rFonts w:eastAsia="Times New Roman"/>
-          <w:b/>
-          <w:bCs/>
-          <w:color w:val="000000"/>
-          <w:sz w:val="24"/>
-          <w:szCs w:val="24"/>
-          <w:u w:val="single"/>
-          <w:lang w:val="en-MY" w:eastAsia="en-MY"/>
-        </w:rPr>
-      </w:pPr>
-    </w:p>
-    <w:p>
-      <w:pPr>
-        <w:spacing w:line="240" w:lineRule="auto"/>
-        <w:jc w:val="both"/>
-        <w:rPr>
-          <w:rFonts w:eastAsia="Times New Roman"/>
-          <w:b/>
-          <w:bCs/>
-          <w:color w:val="000000"/>
-          <w:sz w:val="24"/>
-          <w:szCs w:val="24"/>
-          <w:u w:val="single"/>
-          <w:lang w:val="en-MY" w:eastAsia="en-MY"/>
-        </w:rPr>
-      </w:pPr>
-      <w:r>
-        <w:rPr>
-          <w:rFonts w:eastAsia="Times New Roman"/>
-          <w:b/>
-          <w:bCs/>
-          <w:color w:val="000000"/>
-          <w:sz w:val="24"/>
-          <w:szCs w:val="24"/>
-          <w:u w:val="single"/>
-          <w:lang w:val="en-MY" w:eastAsia="en-MY"/>
-        </w:rPr>
-        <w:t>#NEEDS REWORK</w:t>
-      </w:r>
-    </w:p>
-    <w:p>
-      <w:pPr>
-        <w:spacing w:line="240" w:lineRule="auto"/>
-        <w:jc w:val="both"/>
-        <w:rPr>
-          <w:rFonts w:ascii="Times New Roman" w:eastAsia="Times New Roman" w:hAnsi="Times New Roman" w:cs="Times New Roman"/>
-          <w:sz w:val="24"/>
-          <w:szCs w:val="24"/>
-          <w:lang w:val="en-MY" w:eastAsia="en-MY"/>
-        </w:rPr>
-      </w:pPr>
-    </w:p>
-    <w:p>
-      <w:pPr>
-        <w:spacing w:line="240" w:lineRule="auto"/>
-        <w:rPr>
-          <w:rFonts w:ascii="Times New Roman" w:eastAsia="Times New Roman" w:hAnsi="Times New Roman" w:cs="Times New Roman"/>
-          <w:sz w:val="24"/>
-          <w:szCs w:val="24"/>
-          <w:lang w:val="en-MY" w:eastAsia="en-MY"/>
-        </w:rPr>
-      </w:pPr>
-    </w:p>
-    <w:p>
-      <w:pPr>
-        <w:spacing w:line="240" w:lineRule="auto"/>
-        <w:rPr>
-          <w:rFonts w:ascii="Times New Roman" w:eastAsia="Times New Roman" w:hAnsi="Times New Roman" w:cs="Times New Roman"/>
-          <w:sz w:val="24"/>
-          <w:szCs w:val="24"/>
-          <w:lang w:val="en-MY" w:eastAsia="en-MY"/>
-        </w:rPr>
-      </w:pPr>
-    </w:p>
-    <w:p>
-      <w:pPr>
-        <w:spacing w:line="240" w:lineRule="auto"/>
-        <w:rPr>
-          <w:rFonts w:eastAsia="Times New Roman"/>
-          <w:b/>
-          <w:bCs/>
-          <w:color w:val="000000"/>
-          <w:sz w:val="24"/>
-          <w:szCs w:val="24"/>
-          <w:u w:val="single"/>
-          <w:lang w:val="en-MY" w:eastAsia="en-MY"/>
-        </w:rPr>
-      </w:pPr>
-    </w:p>
-    <w:p>
-      <w:pPr>
-        <w:spacing w:line="240" w:lineRule="auto"/>
-        <w:rPr>
-          <w:rFonts w:ascii="Times New Roman" w:eastAsia="Times New Roman" w:hAnsi="Times New Roman" w:cs="Times New Roman"/>
-          <w:sz w:val="24"/>
-          <w:szCs w:val="24"/>
-          <w:lang w:val="en-MY" w:eastAsia="en-MY"/>
-        </w:rPr>
-      </w:pPr>
-      <w:proofErr w:type="spellStart"/>
-      <w:r>
-        <w:rPr>
-          <w:rFonts w:eastAsia="Times New Roman"/>
-          <w:b/>
-          <w:bCs/>
-          <w:color w:val="000000"/>
-          <w:sz w:val="24"/>
-          <w:szCs w:val="24"/>
-          <w:u w:val="single"/>
-          <w:lang w:val="en-MY" w:eastAsia="en-MY"/>
-        </w:rPr>
-        <w:t>LaserGun</w:t>
-      </w:r>
-      <w:proofErr w:type="spellEnd"/>
-      <w:r>
-        <w:rPr>
-          <w:rFonts w:eastAsia="Times New Roman"/>
-          <w:b/>
-          <w:bCs/>
-          <w:color w:val="000000"/>
-          <w:sz w:val="24"/>
-          <w:szCs w:val="24"/>
-          <w:u w:val="single"/>
-          <w:lang w:val="en-MY" w:eastAsia="en-MY"/>
-        </w:rPr>
-        <w:t xml:space="preserve"> extends abstract class </w:t>
-      </w:r>
-      <w:proofErr w:type="spellStart"/>
-      <w:r>
-        <w:rPr>
-          <w:rFonts w:eastAsia="Times New Roman"/>
-          <w:b/>
-          <w:bCs/>
-          <w:color w:val="000000"/>
-          <w:sz w:val="24"/>
-          <w:szCs w:val="24"/>
-          <w:u w:val="single"/>
-          <w:lang w:val="en-MY" w:eastAsia="en-MY"/>
-        </w:rPr>
-        <w:t>WeaponItem</w:t>
-      </w:r>
-      <w:proofErr w:type="spellEnd"/>
-      <w:r>
-        <w:rPr>
-          <w:rFonts w:eastAsia="Times New Roman"/>
-          <w:b/>
-          <w:bCs/>
-          <w:color w:val="000000"/>
-          <w:sz w:val="24"/>
-          <w:szCs w:val="24"/>
-          <w:u w:val="single"/>
-          <w:lang w:val="en-MY" w:eastAsia="en-MY"/>
-        </w:rPr>
-        <w:t> </w:t>
-      </w:r>
-    </w:p>
-    <w:p>
-      <w:pPr>
-        <w:spacing w:line="240" w:lineRule="auto"/>
-        <w:rPr>
-          <w:rFonts w:ascii="Times New Roman" w:eastAsia="Times New Roman" w:hAnsi="Times New Roman" w:cs="Times New Roman"/>
-          <w:sz w:val="24"/>
-          <w:szCs w:val="24"/>
-          <w:lang w:val="en-MY" w:eastAsia="en-MY"/>
-        </w:rPr>
-      </w:pPr>
-      <w:r>
-        <w:rPr>
-          <w:rFonts w:eastAsia="Times New Roman"/>
-          <w:color w:val="000000"/>
-          <w:sz w:val="24"/>
-          <w:szCs w:val="24"/>
-          <w:lang w:val="en-MY" w:eastAsia="en-MY"/>
-        </w:rPr>
-        <w:t>This class represents a laser weapon used to kill dinosaurs for population control or to provide food for the Allosaurs. </w:t>
-      </w:r>
-    </w:p>
-    <w:p>
-      <w:pPr>
-        <w:spacing w:line="240" w:lineRule="auto"/>
-        <w:rPr>
-          <w:rFonts w:ascii="Times New Roman" w:eastAsia="Times New Roman" w:hAnsi="Times New Roman" w:cs="Times New Roman"/>
-          <w:sz w:val="24"/>
-          <w:szCs w:val="24"/>
-          <w:lang w:val="en-MY" w:eastAsia="en-MY"/>
-        </w:rPr>
-      </w:pPr>
-      <w:r>
-        <w:rPr>
-          <w:rFonts w:eastAsia="Times New Roman"/>
-          <w:color w:val="000000"/>
-          <w:sz w:val="24"/>
-          <w:szCs w:val="24"/>
-          <w:lang w:val="en-MY" w:eastAsia="en-MY"/>
-        </w:rPr>
-        <w:lastRenderedPageBreak/>
-        <w:t>Will use a constructor with an actor (</w:t>
-      </w:r>
-      <w:proofErr w:type="spellStart"/>
-      <w:r>
-        <w:rPr>
-          <w:rFonts w:eastAsia="Times New Roman"/>
-          <w:color w:val="000000"/>
-          <w:sz w:val="24"/>
-          <w:szCs w:val="24"/>
-          <w:lang w:val="en-MY" w:eastAsia="en-MY"/>
-        </w:rPr>
-        <w:t>e.g</w:t>
-      </w:r>
-      <w:proofErr w:type="spellEnd"/>
-      <w:r>
-        <w:rPr>
-          <w:rFonts w:eastAsia="Times New Roman"/>
-          <w:color w:val="000000"/>
-          <w:sz w:val="24"/>
-          <w:szCs w:val="24"/>
-          <w:lang w:val="en-MY" w:eastAsia="en-MY"/>
-        </w:rPr>
-        <w:t xml:space="preserve"> Stegosaur) as input and reduce the actors HP by a set amount depending on the weapon used by overriding </w:t>
-      </w:r>
-      <w:proofErr w:type="gramStart"/>
-      <w:r>
-        <w:rPr>
-          <w:rFonts w:eastAsia="Times New Roman"/>
-          <w:color w:val="000000"/>
-          <w:sz w:val="24"/>
-          <w:szCs w:val="24"/>
-          <w:lang w:val="en-MY" w:eastAsia="en-MY"/>
-        </w:rPr>
-        <w:t>damage(</w:t>
-      </w:r>
-      <w:proofErr w:type="gramEnd"/>
-      <w:r>
-        <w:rPr>
-          <w:rFonts w:eastAsia="Times New Roman"/>
-          <w:color w:val="000000"/>
-          <w:sz w:val="24"/>
-          <w:szCs w:val="24"/>
-          <w:lang w:val="en-MY" w:eastAsia="en-MY"/>
-        </w:rPr>
-        <w:t>) and using verb() to return an appropriate message.</w:t>
-      </w:r>
-    </w:p>
-    <w:p>
-      <w:pPr>
-        <w:spacing w:line="240" w:lineRule="auto"/>
-        <w:rPr>
-          <w:rFonts w:ascii="Times New Roman" w:eastAsia="Times New Roman" w:hAnsi="Times New Roman" w:cs="Times New Roman"/>
-          <w:sz w:val="24"/>
-          <w:szCs w:val="24"/>
-          <w:lang w:val="en-MY" w:eastAsia="en-MY"/>
-        </w:rPr>
-      </w:pPr>
-    </w:p>
-    <w:p>
-      <w:pPr>
-        <w:spacing w:line="240" w:lineRule="auto"/>
-        <w:rPr>
-          <w:rFonts w:ascii="Times New Roman" w:eastAsia="Times New Roman" w:hAnsi="Times New Roman" w:cs="Times New Roman"/>
-          <w:sz w:val="24"/>
-          <w:szCs w:val="24"/>
-          <w:lang w:val="en-MY" w:eastAsia="en-MY"/>
-        </w:rPr>
-      </w:pPr>
-      <w:r>
-        <w:rPr>
-          <w:rFonts w:eastAsia="Times New Roman"/>
-          <w:b/>
-          <w:bCs/>
-          <w:color w:val="000000"/>
-          <w:sz w:val="24"/>
-          <w:szCs w:val="24"/>
-          <w:u w:val="single"/>
-          <w:lang w:val="en-MY" w:eastAsia="en-MY"/>
-        </w:rPr>
-        <w:t>Vending Machine extends Ground</w:t>
-      </w:r>
     </w:p>
     <w:p>
       <w:pPr>
@@ -9085,7 +9185,7 @@
 </file>
 
 <file path=word/styles.xml><?xml version="1.0" encoding="utf-8"?>
-<w:styles xmlns:mc="http://schemas.openxmlformats.org/markup-compatibility/2006" xmlns:r="http://schemas.openxmlformats.org/officeDocument/2006/relationships" xmlns:w="http://schemas.openxmlformats.org/wordprocessingml/2006/main" xmlns:w14="http://schemas.microsoft.com/office/word/2010/wordml" xmlns:w15="http://schemas.microsoft.com/office/word/2012/wordml" xmlns:w16se="http://schemas.microsoft.com/office/word/2015/wordml/symex" mc:Ignorable="w14 w15 w16se">
+<w:styles xmlns:mc="http://schemas.openxmlformats.org/markup-compatibility/2006" xmlns:r="http://schemas.openxmlformats.org/officeDocument/2006/relationships" xmlns:w="http://schemas.openxmlformats.org/wordprocessingml/2006/main" xmlns:w14="http://schemas.microsoft.com/office/word/2010/wordml" xmlns:w15="http://schemas.microsoft.com/office/word/2012/wordml" xmlns:w16cex="http://schemas.microsoft.com/office/word/2018/wordml/cex" xmlns:w16cid="http://schemas.microsoft.com/office/word/2016/wordml/cid" xmlns:w16="http://schemas.microsoft.com/office/word/2018/wordml" xmlns:w16sdtdh="http://schemas.microsoft.com/office/word/2020/wordml/sdtdatahash" xmlns:w16se="http://schemas.microsoft.com/office/word/2015/wordml/symex" mc:Ignorable="w14 w15 w16se w16cid w16 w16cex w16sdtdh">
   <w:docDefaults>
     <w:rPrDefault>
       <w:rPr>
@@ -9101,7 +9201,7 @@
       </w:pPr>
     </w:pPrDefault>
   </w:docDefaults>
-  <w:latentStyles w:defLockedState="0" w:defUIPriority="99" w:defSemiHidden="0" w:defUnhideWhenUsed="0" w:defQFormat="0" w:count="371">
+  <w:latentStyles w:defLockedState="0" w:defUIPriority="99" w:defSemiHidden="0" w:defUnhideWhenUsed="0" w:defQFormat="0" w:count="376">
     <w:lsdException w:name="Normal" w:uiPriority="0" w:qFormat="1"/>
     <w:lsdException w:name="heading 1" w:uiPriority="9" w:qFormat="1"/>
     <w:lsdException w:name="heading 2" w:semiHidden="1" w:uiPriority="9" w:unhideWhenUsed="1" w:qFormat="1"/>
@@ -9207,7 +9307,6 @@
     <w:lsdException w:name="HTML Sample" w:semiHidden="1" w:unhideWhenUsed="1"/>
     <w:lsdException w:name="HTML Typewriter" w:semiHidden="1" w:unhideWhenUsed="1"/>
     <w:lsdException w:name="HTML Variable" w:semiHidden="1" w:unhideWhenUsed="1"/>
-    <w:lsdException w:name="Normal Table" w:semiHidden="1" w:unhideWhenUsed="1"/>
     <w:lsdException w:name="annotation subject" w:semiHidden="1" w:unhideWhenUsed="1"/>
     <w:lsdException w:name="No List" w:semiHidden="1" w:unhideWhenUsed="1"/>
     <w:lsdException w:name="Outline List 1" w:semiHidden="1" w:unhideWhenUsed="1"/>
@@ -9250,11 +9349,8 @@
     <w:lsdException w:name="Table Contemporary" w:semiHidden="1" w:unhideWhenUsed="1"/>
     <w:lsdException w:name="Table Elegant" w:semiHidden="1" w:unhideWhenUsed="1"/>
     <w:lsdException w:name="Table Professional" w:semiHidden="1" w:unhideWhenUsed="1"/>
-    <w:lsdException w:name="Table Subtle 1" w:semiHidden="1" w:unhideWhenUsed="1"/>
     <w:lsdException w:name="Table Subtle 2" w:semiHidden="1" w:unhideWhenUsed="1"/>
     <w:lsdException w:name="Table Web 1" w:semiHidden="1" w:unhideWhenUsed="1"/>
-    <w:lsdException w:name="Table Web 2" w:semiHidden="1" w:unhideWhenUsed="1"/>
-    <w:lsdException w:name="Table Web 3" w:semiHidden="1" w:unhideWhenUsed="1"/>
     <w:lsdException w:name="Balloon Text" w:semiHidden="1" w:unhideWhenUsed="1"/>
     <w:lsdException w:name="Table Grid" w:uiPriority="39"/>
     <w:lsdException w:name="Table Theme" w:semiHidden="1" w:unhideWhenUsed="1"/>
@@ -9473,6 +9569,11 @@
     <w:lsdException w:name="List Table 5 Dark Accent 6" w:uiPriority="50"/>
     <w:lsdException w:name="List Table 6 Colorful Accent 6" w:uiPriority="51"/>
     <w:lsdException w:name="List Table 7 Colorful Accent 6" w:uiPriority="52"/>
+    <w:lsdException w:name="Mention" w:semiHidden="1" w:unhideWhenUsed="1"/>
+    <w:lsdException w:name="Smart Hyperlink" w:semiHidden="1" w:unhideWhenUsed="1"/>
+    <w:lsdException w:name="Hashtag" w:semiHidden="1" w:unhideWhenUsed="1"/>
+    <w:lsdException w:name="Unresolved Mention" w:semiHidden="1" w:unhideWhenUsed="1"/>
+    <w:lsdException w:name="Smart Link" w:semiHidden="1" w:unhideWhenUsed="1"/>
   </w:latentStyles>
   <w:style w:type="paragraph" w:default="1" w:styleId="Normal">
     <w:name w:val="Normal"/>
@@ -9571,6 +9672,7 @@
   <w:style w:type="character" w:default="1" w:styleId="DefaultParagraphFont">
     <w:name w:val="Default Paragraph Font"/>
     <w:uiPriority w:val="1"/>
+    <w:semiHidden/>
     <w:unhideWhenUsed/>
   </w:style>
   <w:style w:type="table" w:default="1" w:styleId="TableNormal">

</xml_diff>

<commit_message>
Added reworked sequence diagram for BuyItem class.
</commit_message>
<xml_diff>
--- a/docs/Design_Rationale.docx
+++ b/docs/Design_Rationale.docx
@@ -1514,7 +1514,7 @@
             <v:path o:extrusionok="f" gradientshapeok="t" o:connecttype="rect"/>
             <o:lock v:ext="edit" aspectratio="t"/>
           </v:shapetype>
-          <v:shape id="_x0000_i1025" type="#_x0000_t75" style="width:450.6pt;height:397.2pt">
+          <v:shape id="_x0000_i1025" type="#_x0000_t75" style="width:450.75pt;height:396.75pt">
             <v:imagedata r:id="rId4" o:title="Dinosaur playTurn() general-how diagram (2)"/>
           </v:shape>
         </w:pict>
@@ -1835,7 +1835,7 @@
           <w:u w:val="single"/>
         </w:rPr>
         <w:pict w14:anchorId="6D8F96FF">
-          <v:shape id="_x0000_i1026" type="#_x0000_t75" style="width:451.2pt;height:211.2pt">
+          <v:shape id="_x0000_i1026" type="#_x0000_t75" style="width:450.75pt;height:211.5pt">
             <v:imagedata r:id="rId5" o:title="Ground-Type Interaction Diagram_ Grow Bush and Bush Death (2)"/>
           </v:shape>
         </w:pict>
@@ -2036,7 +2036,7 @@
           <w:szCs w:val="24"/>
         </w:rPr>
         <w:pict w14:anchorId="41B6B855">
-          <v:shape id="_x0000_i1027" type="#_x0000_t75" style="width:451.2pt;height:243.6pt">
+          <v:shape id="_x0000_i1027" type="#_x0000_t75" style="width:450.75pt;height:243.75pt">
             <v:imagedata r:id="rId6" o:title="ground-type_ Grow Fruit (1)"/>
           </v:shape>
         </w:pict>
@@ -2851,25 +2851,14 @@
           <w:szCs w:val="24"/>
         </w:rPr>
       </w:pPr>
-      <w:proofErr w:type="gramStart"/>
-      <w:r>
-        <w:rPr>
-          <w:rFonts w:eastAsia="Times New Roman"/>
-          <w:color w:val="000000"/>
-          <w:sz w:val="24"/>
-          <w:szCs w:val="24"/>
-        </w:rPr>
-        <w:t>In order to</w:t>
-      </w:r>
-      <w:proofErr w:type="gramEnd"/>
-      <w:r>
-        <w:rPr>
-          <w:rFonts w:eastAsia="Times New Roman"/>
-          <w:color w:val="000000"/>
-          <w:sz w:val="24"/>
-          <w:szCs w:val="24"/>
-        </w:rPr>
-        <w:t xml:space="preserve"> do so, we will</w:t>
+      <w:r>
+        <w:rPr>
+          <w:rFonts w:eastAsia="Times New Roman"/>
+          <w:color w:val="000000"/>
+          <w:sz w:val="24"/>
+          <w:szCs w:val="24"/>
+        </w:rPr>
+        <w:t>In order to do so, we will</w:t>
       </w:r>
       <w:r>
         <w:rPr>
@@ -8255,6 +8244,162 @@
       <w:pPr>
         <w:spacing w:after="240" w:line="240" w:lineRule="auto"/>
         <w:rPr>
+          <w:rFonts w:ascii="Times New Roman" w:eastAsia="Times New Roman" w:hAnsi="Times New Roman" w:cs="Times New Roman"/>
+          <w:sz w:val="24"/>
+          <w:szCs w:val="24"/>
+          <w:lang w:val="en-MY" w:eastAsia="en-MY"/>
+        </w:rPr>
+      </w:pPr>
+      <w:r>
+        <w:rPr>
+          <w:rFonts w:ascii="Times New Roman" w:eastAsia="Times New Roman" w:hAnsi="Times New Roman" w:cs="Times New Roman"/>
+          <w:sz w:val="24"/>
+          <w:szCs w:val="24"/>
+          <w:lang w:val="en-MY" w:eastAsia="en-MY"/>
+        </w:rPr>
+        <w:br/>
+      </w:r>
+      <w:r>
+        <w:rPr>
+          <w:rFonts w:ascii="Times New Roman" w:eastAsia="Times New Roman" w:hAnsi="Times New Roman" w:cs="Times New Roman"/>
+          <w:sz w:val="24"/>
+          <w:szCs w:val="24"/>
+          <w:lang w:val="en-MY" w:eastAsia="en-MY"/>
+        </w:rPr>
+        <w:br/>
+      </w:r>
+      <w:r>
+        <w:rPr>
+          <w:rFonts w:ascii="Times New Roman" w:eastAsia="Times New Roman" w:hAnsi="Times New Roman" w:cs="Times New Roman"/>
+          <w:sz w:val="24"/>
+          <w:szCs w:val="24"/>
+          <w:lang w:val="en-MY" w:eastAsia="en-MY"/>
+        </w:rPr>
+        <w:br/>
+      </w:r>
+      <w:r>
+        <w:rPr>
+          <w:rFonts w:ascii="Times New Roman" w:eastAsia="Times New Roman" w:hAnsi="Times New Roman" w:cs="Times New Roman"/>
+          <w:sz w:val="24"/>
+          <w:szCs w:val="24"/>
+          <w:lang w:val="en-MY" w:eastAsia="en-MY"/>
+        </w:rPr>
+        <w:br/>
+      </w:r>
+      <w:r>
+        <w:rPr>
+          <w:rFonts w:ascii="Times New Roman" w:eastAsia="Times New Roman" w:hAnsi="Times New Roman" w:cs="Times New Roman"/>
+          <w:sz w:val="24"/>
+          <w:szCs w:val="24"/>
+          <w:lang w:val="en-MY" w:eastAsia="en-MY"/>
+        </w:rPr>
+        <w:br/>
+      </w:r>
+      <w:r>
+        <w:rPr>
+          <w:rFonts w:ascii="Times New Roman" w:eastAsia="Times New Roman" w:hAnsi="Times New Roman" w:cs="Times New Roman"/>
+          <w:sz w:val="24"/>
+          <w:szCs w:val="24"/>
+          <w:lang w:val="en-MY" w:eastAsia="en-MY"/>
+        </w:rPr>
+        <w:br/>
+      </w:r>
+      <w:r>
+        <w:rPr>
+          <w:rFonts w:ascii="Times New Roman" w:eastAsia="Times New Roman" w:hAnsi="Times New Roman" w:cs="Times New Roman"/>
+          <w:sz w:val="24"/>
+          <w:szCs w:val="24"/>
+          <w:lang w:val="en-MY" w:eastAsia="en-MY"/>
+        </w:rPr>
+        <w:br/>
+      </w:r>
+      <w:r>
+        <w:rPr>
+          <w:rFonts w:ascii="Times New Roman" w:eastAsia="Times New Roman" w:hAnsi="Times New Roman" w:cs="Times New Roman"/>
+          <w:sz w:val="24"/>
+          <w:szCs w:val="24"/>
+          <w:lang w:val="en-MY" w:eastAsia="en-MY"/>
+        </w:rPr>
+        <w:br/>
+      </w:r>
+      <w:r>
+        <w:rPr>
+          <w:rFonts w:ascii="Times New Roman" w:eastAsia="Times New Roman" w:hAnsi="Times New Roman" w:cs="Times New Roman"/>
+          <w:sz w:val="24"/>
+          <w:szCs w:val="24"/>
+          <w:lang w:val="en-MY" w:eastAsia="en-MY"/>
+        </w:rPr>
+        <w:br/>
+      </w:r>
+      <w:r>
+        <w:rPr>
+          <w:rFonts w:ascii="Times New Roman" w:eastAsia="Times New Roman" w:hAnsi="Times New Roman" w:cs="Times New Roman"/>
+          <w:sz w:val="24"/>
+          <w:szCs w:val="24"/>
+          <w:lang w:val="en-MY" w:eastAsia="en-MY"/>
+        </w:rPr>
+        <w:br/>
+      </w:r>
+      <w:r>
+        <w:rPr>
+          <w:rFonts w:ascii="Times New Roman" w:eastAsia="Times New Roman" w:hAnsi="Times New Roman" w:cs="Times New Roman"/>
+          <w:sz w:val="24"/>
+          <w:szCs w:val="24"/>
+          <w:lang w:val="en-MY" w:eastAsia="en-MY"/>
+        </w:rPr>
+        <w:br/>
+      </w:r>
+      <w:r>
+        <w:rPr>
+          <w:rFonts w:ascii="Times New Roman" w:eastAsia="Times New Roman" w:hAnsi="Times New Roman" w:cs="Times New Roman"/>
+          <w:sz w:val="24"/>
+          <w:szCs w:val="24"/>
+          <w:lang w:val="en-MY" w:eastAsia="en-MY"/>
+        </w:rPr>
+        <w:br/>
+      </w:r>
+      <w:r>
+        <w:rPr>
+          <w:rFonts w:ascii="Times New Roman" w:eastAsia="Times New Roman" w:hAnsi="Times New Roman" w:cs="Times New Roman"/>
+          <w:sz w:val="24"/>
+          <w:szCs w:val="24"/>
+          <w:lang w:val="en-MY" w:eastAsia="en-MY"/>
+        </w:rPr>
+        <w:br/>
+      </w:r>
+      <w:r>
+        <w:rPr>
+          <w:rFonts w:ascii="Times New Roman" w:eastAsia="Times New Roman" w:hAnsi="Times New Roman" w:cs="Times New Roman"/>
+          <w:sz w:val="24"/>
+          <w:szCs w:val="24"/>
+          <w:lang w:val="en-MY" w:eastAsia="en-MY"/>
+        </w:rPr>
+        <w:br/>
+      </w:r>
+      <w:r>
+        <w:rPr>
+          <w:rFonts w:ascii="Times New Roman" w:eastAsia="Times New Roman" w:hAnsi="Times New Roman" w:cs="Times New Roman"/>
+          <w:sz w:val="24"/>
+          <w:szCs w:val="24"/>
+          <w:lang w:val="en-MY" w:eastAsia="en-MY"/>
+        </w:rPr>
+        <w:br/>
+      </w:r>
+      <w:r>
+        <w:rPr>
+          <w:rFonts w:ascii="Times New Roman" w:eastAsia="Times New Roman" w:hAnsi="Times New Roman" w:cs="Times New Roman"/>
+          <w:sz w:val="24"/>
+          <w:szCs w:val="24"/>
+          <w:lang w:val="en-MY" w:eastAsia="en-MY"/>
+        </w:rPr>
+        <w:br/>
+      </w:r>
+    </w:p>
+    <w:p>
+      <w:pPr>
+        <w:spacing w:line="240" w:lineRule="auto"/>
+        <w:jc w:val="both"/>
+        <w:rPr>
           <w:rFonts w:eastAsia="Times New Roman"/>
           <w:b/>
           <w:bCs/>
@@ -8265,34 +8410,11 @@
           <w:lang w:val="en-MY" w:eastAsia="en-MY"/>
         </w:rPr>
       </w:pPr>
-      <w:r>
-        <w:rPr>
-          <w:rFonts w:ascii="Times New Roman" w:eastAsia="Times New Roman" w:hAnsi="Times New Roman" w:cs="Times New Roman"/>
-          <w:sz w:val="24"/>
-          <w:szCs w:val="24"/>
-          <w:lang w:val="en-MY" w:eastAsia="en-MY"/>
-        </w:rPr>
-        <w:br/>
-      </w:r>
-      <w:r>
-        <w:rPr>
-          <w:rFonts w:ascii="Times New Roman" w:eastAsia="Times New Roman" w:hAnsi="Times New Roman" w:cs="Times New Roman"/>
-          <w:sz w:val="24"/>
-          <w:szCs w:val="24"/>
-          <w:lang w:val="en-MY" w:eastAsia="en-MY"/>
-        </w:rPr>
-        <w:br/>
-      </w:r>
-      <w:r>
-        <w:rPr>
-          <w:rFonts w:ascii="Times New Roman" w:eastAsia="Times New Roman" w:hAnsi="Times New Roman" w:cs="Times New Roman"/>
-          <w:sz w:val="24"/>
-          <w:szCs w:val="24"/>
-          <w:lang w:val="en-MY" w:eastAsia="en-MY"/>
-        </w:rPr>
-        <w:br/>
-      </w:r>
-      <w:r>
+    </w:p>
+    <w:p>
+      <w:pPr>
+        <w:spacing w:line="240" w:lineRule="auto"/>
+        <w:jc w:val="both"/>
         <w:rPr>
           <w:rFonts w:eastAsia="Times New Roman"/>
           <w:b/>
@@ -8303,6 +8425,95 @@
           <w:u w:val="single"/>
           <w:lang w:val="en-MY" w:eastAsia="en-MY"/>
         </w:rPr>
+      </w:pPr>
+    </w:p>
+    <w:p>
+      <w:pPr>
+        <w:spacing w:line="240" w:lineRule="auto"/>
+        <w:jc w:val="both"/>
+        <w:rPr>
+          <w:rFonts w:eastAsia="Times New Roman"/>
+          <w:b/>
+          <w:bCs/>
+          <w:color w:val="000000"/>
+          <w:sz w:val="24"/>
+          <w:szCs w:val="24"/>
+          <w:u w:val="single"/>
+          <w:lang w:val="en-MY" w:eastAsia="en-MY"/>
+        </w:rPr>
+      </w:pPr>
+    </w:p>
+    <w:p>
+      <w:pPr>
+        <w:spacing w:line="240" w:lineRule="auto"/>
+        <w:jc w:val="both"/>
+        <w:rPr>
+          <w:rFonts w:eastAsia="Times New Roman"/>
+          <w:b/>
+          <w:bCs/>
+          <w:color w:val="000000"/>
+          <w:sz w:val="24"/>
+          <w:szCs w:val="24"/>
+          <w:u w:val="single"/>
+          <w:lang w:val="en-MY" w:eastAsia="en-MY"/>
+        </w:rPr>
+      </w:pPr>
+    </w:p>
+    <w:p>
+      <w:pPr>
+        <w:spacing w:line="240" w:lineRule="auto"/>
+        <w:jc w:val="both"/>
+        <w:rPr>
+          <w:rFonts w:eastAsia="Times New Roman"/>
+          <w:b/>
+          <w:bCs/>
+          <w:color w:val="000000"/>
+          <w:sz w:val="24"/>
+          <w:szCs w:val="24"/>
+          <w:u w:val="single"/>
+          <w:lang w:val="en-MY" w:eastAsia="en-MY"/>
+        </w:rPr>
+      </w:pPr>
+    </w:p>
+    <w:p>
+      <w:pPr>
+        <w:spacing w:line="240" w:lineRule="auto"/>
+        <w:jc w:val="both"/>
+        <w:rPr>
+          <w:rFonts w:eastAsia="Times New Roman"/>
+          <w:b/>
+          <w:bCs/>
+          <w:color w:val="000000"/>
+          <w:sz w:val="24"/>
+          <w:szCs w:val="24"/>
+          <w:u w:val="single"/>
+          <w:lang w:val="en-MY" w:eastAsia="en-MY"/>
+        </w:rPr>
+      </w:pPr>
+    </w:p>
+    <w:p>
+      <w:pPr>
+        <w:spacing w:line="240" w:lineRule="auto"/>
+        <w:jc w:val="both"/>
+        <w:rPr>
+          <w:rFonts w:ascii="Times New Roman" w:eastAsia="Times New Roman" w:hAnsi="Times New Roman" w:cs="Times New Roman"/>
+          <w:sz w:val="24"/>
+          <w:szCs w:val="24"/>
+          <w:lang w:val="en-MY" w:eastAsia="en-MY"/>
+        </w:rPr>
+      </w:pPr>
+      <w:r>
+        <w:rPr>
+          <w:rFonts w:eastAsia="Times New Roman"/>
+          <w:b/>
+          <w:bCs/>
+          <w:color w:val="000000"/>
+          <w:sz w:val="24"/>
+          <w:szCs w:val="24"/>
+          <w:u w:val="single"/>
+          <w:lang w:val="en-MY" w:eastAsia="en-MY"/>
+        </w:rPr>
+        <w:lastRenderedPageBreak/>
         <w:t xml:space="preserve">Interaction Diagram of </w:t>
       </w:r>
       <w:proofErr w:type="spellStart"/>
@@ -8323,42 +8534,81 @@
     </w:p>
     <w:p>
       <w:pPr>
-        <w:spacing w:after="240" w:line="240" w:lineRule="auto"/>
-        <w:rPr>
-          <w:rFonts w:ascii="Times New Roman" w:eastAsia="Times New Roman" w:hAnsi="Times New Roman" w:cs="Times New Roman"/>
-          <w:sz w:val="24"/>
-          <w:szCs w:val="24"/>
-          <w:lang w:val="en-MY" w:eastAsia="en-MY"/>
-        </w:rPr>
-      </w:pPr>
-      <w:r>
-        <w:rPr>
-          <w:rFonts w:eastAsia="Times New Roman"/>
+        <w:spacing w:before="240" w:after="240" w:line="240" w:lineRule="auto"/>
+        <w:jc w:val="both"/>
+        <w:rPr>
+          <w:rFonts w:ascii="Times New Roman" w:eastAsia="Times New Roman" w:hAnsi="Times New Roman" w:cs="Times New Roman"/>
+          <w:sz w:val="24"/>
+          <w:szCs w:val="24"/>
+          <w:lang w:val="en-MY" w:eastAsia="en-MY"/>
+        </w:rPr>
+      </w:pPr>
+      <w:r>
+        <w:rPr>
+          <w:rFonts w:ascii="Times New Roman" w:eastAsia="Times New Roman" w:hAnsi="Times New Roman" w:cs="Times New Roman"/>
           <w:b/>
           <w:bCs/>
-          <w:color w:val="000000"/>
-          <w:sz w:val="24"/>
-          <w:szCs w:val="24"/>
-          <w:u w:val="single"/>
-          <w:lang w:val="en-MY" w:eastAsia="en-MY"/>
-        </w:rPr>
-        <w:t>#NEEDS REWORK</w:t>
-      </w:r>
-    </w:p>
-    <w:p>
-      <w:pPr>
-        <w:spacing w:after="240" w:line="240" w:lineRule="auto"/>
-        <w:rPr>
-          <w:rFonts w:ascii="Times New Roman" w:eastAsia="Times New Roman" w:hAnsi="Times New Roman" w:cs="Times New Roman"/>
-          <w:sz w:val="24"/>
-          <w:szCs w:val="24"/>
-          <w:lang w:val="en-MY" w:eastAsia="en-MY"/>
-        </w:rPr>
-      </w:pPr>
-    </w:p>
-    <w:p>
-      <w:pPr>
-        <w:spacing w:line="240" w:lineRule="auto"/>
+          <w:noProof/>
+          <w:color w:val="000000"/>
+          <w:sz w:val="24"/>
+          <w:szCs w:val="24"/>
+          <w:bdr w:val="none" w:sz="0" w:space="0" w:color="auto" w:frame="1"/>
+          <w:lang w:val="en-MY" w:eastAsia="en-MY"/>
+        </w:rPr>
+        <w:drawing>
+          <wp:inline distT="0" distB="0" distL="0" distR="0" wp14:anchorId="019BCB41" wp14:editId="5B28509C">
+            <wp:extent cx="5343525" cy="8210550"/>
+            <wp:effectExtent l="0" t="0" r="9525" b="0"/>
+            <wp:docPr id="7" name="Picture 7"/>
+            <wp:cNvGraphicFramePr>
+              <a:graphicFrameLocks xmlns:a="http://schemas.openxmlformats.org/drawingml/2006/main" noChangeAspect="1"/>
+            </wp:cNvGraphicFramePr>
+            <a:graphic xmlns:a="http://schemas.openxmlformats.org/drawingml/2006/main">
+              <a:graphicData uri="http://schemas.openxmlformats.org/drawingml/2006/picture">
+                <pic:pic xmlns:pic="http://schemas.openxmlformats.org/drawingml/2006/picture">
+                  <pic:nvPicPr>
+                    <pic:cNvPr id="0" name="Picture 4"/>
+                    <pic:cNvPicPr>
+                      <a:picLocks noChangeAspect="1" noChangeArrowheads="1"/>
+                    </pic:cNvPicPr>
+                  </pic:nvPicPr>
+                  <pic:blipFill>
+                    <a:blip r:embed="rId16">
+                      <a:extLst>
+                        <a:ext uri="{28A0092B-C50C-407E-A947-70E740481C1C}">
+                          <a14:useLocalDpi xmlns:a14="http://schemas.microsoft.com/office/drawing/2010/main" val="0"/>
+                        </a:ext>
+                      </a:extLst>
+                    </a:blip>
+                    <a:srcRect/>
+                    <a:stretch>
+                      <a:fillRect/>
+                    </a:stretch>
+                  </pic:blipFill>
+                  <pic:spPr bwMode="auto">
+                    <a:xfrm>
+                      <a:off x="0" y="0"/>
+                      <a:ext cx="5343525" cy="8210550"/>
+                    </a:xfrm>
+                    <a:prstGeom prst="rect">
+                      <a:avLst/>
+                    </a:prstGeom>
+                    <a:noFill/>
+                    <a:ln>
+                      <a:noFill/>
+                    </a:ln>
+                  </pic:spPr>
+                </pic:pic>
+              </a:graphicData>
+            </a:graphic>
+          </wp:inline>
+        </w:drawing>
+      </w:r>
+    </w:p>
+    <w:p>
+      <w:pPr>
+        <w:spacing w:before="240" w:after="240" w:line="240" w:lineRule="auto"/>
+        <w:jc w:val="both"/>
         <w:rPr>
           <w:rFonts w:ascii="Times New Roman" w:eastAsia="Times New Roman" w:hAnsi="Times New Roman" w:cs="Times New Roman"/>
           <w:sz w:val="24"/>
@@ -8378,6 +8628,7 @@
           <w:szCs w:val="24"/>
           <w:lang w:val="en-MY" w:eastAsia="en-MY"/>
         </w:rPr>
+        <w:lastRenderedPageBreak/>
         <w:t>Items</w:t>
       </w:r>
       <w:r>
@@ -8682,64 +8933,741 @@
           <w:szCs w:val="24"/>
           <w:lang w:val="en-MY" w:eastAsia="en-MY"/>
         </w:rPr>
+        <w:t xml:space="preserve">Overrides super’s </w:t>
+      </w:r>
+      <w:proofErr w:type="gramStart"/>
+      <w:r>
+        <w:rPr>
+          <w:rFonts w:eastAsia="Times New Roman"/>
+          <w:color w:val="000000"/>
+          <w:sz w:val="24"/>
+          <w:szCs w:val="24"/>
+          <w:lang w:val="en-MY" w:eastAsia="en-MY"/>
+        </w:rPr>
+        <w:t>tick(</w:t>
+      </w:r>
+      <w:proofErr w:type="gramEnd"/>
+      <w:r>
+        <w:rPr>
+          <w:rFonts w:eastAsia="Times New Roman"/>
+          <w:color w:val="000000"/>
+          <w:sz w:val="24"/>
+          <w:szCs w:val="24"/>
+          <w:lang w:val="en-MY" w:eastAsia="en-MY"/>
+        </w:rPr>
+        <w:t>) method to initiate the set rotting timeframe (</w:t>
+      </w:r>
+      <w:proofErr w:type="spellStart"/>
+      <w:r>
+        <w:rPr>
+          <w:rFonts w:eastAsia="Times New Roman"/>
+          <w:color w:val="000000"/>
+          <w:sz w:val="24"/>
+          <w:szCs w:val="24"/>
+          <w:lang w:val="en-MY" w:eastAsia="en-MY"/>
+        </w:rPr>
+        <w:t>e.g</w:t>
+      </w:r>
+      <w:proofErr w:type="spellEnd"/>
+      <w:r>
+        <w:rPr>
+          <w:rFonts w:eastAsia="Times New Roman"/>
+          <w:color w:val="000000"/>
+          <w:sz w:val="24"/>
+          <w:szCs w:val="24"/>
+          <w:lang w:val="en-MY" w:eastAsia="en-MY"/>
+        </w:rPr>
+        <w:t xml:space="preserve"> 30 seconds) if it is placed on the map.</w:t>
+      </w:r>
+    </w:p>
+    <w:p>
+      <w:pPr>
+        <w:spacing w:after="240" w:line="240" w:lineRule="auto"/>
+        <w:rPr>
+          <w:rFonts w:ascii="Times New Roman" w:eastAsia="Times New Roman" w:hAnsi="Times New Roman" w:cs="Times New Roman"/>
+          <w:sz w:val="24"/>
+          <w:szCs w:val="24"/>
+          <w:lang w:val="en-MY" w:eastAsia="en-MY"/>
+        </w:rPr>
+      </w:pPr>
+    </w:p>
+    <w:p>
+      <w:pPr>
+        <w:spacing w:line="240" w:lineRule="auto"/>
+        <w:rPr>
+          <w:rFonts w:ascii="Times New Roman" w:eastAsia="Times New Roman" w:hAnsi="Times New Roman" w:cs="Times New Roman"/>
+          <w:sz w:val="24"/>
+          <w:szCs w:val="24"/>
+          <w:lang w:val="en-MY" w:eastAsia="en-MY"/>
+        </w:rPr>
+      </w:pPr>
+      <w:proofErr w:type="spellStart"/>
+      <w:r>
+        <w:rPr>
+          <w:rFonts w:eastAsia="Times New Roman"/>
+          <w:b/>
+          <w:bCs/>
+          <w:color w:val="000000"/>
+          <w:sz w:val="24"/>
+          <w:szCs w:val="24"/>
+          <w:u w:val="single"/>
+          <w:lang w:val="en-MY" w:eastAsia="en-MY"/>
+        </w:rPr>
+        <w:t>EdibleItem</w:t>
+      </w:r>
+      <w:proofErr w:type="spellEnd"/>
+      <w:r>
+        <w:rPr>
+          <w:rFonts w:eastAsia="Times New Roman"/>
+          <w:b/>
+          <w:bCs/>
+          <w:color w:val="000000"/>
+          <w:sz w:val="24"/>
+          <w:szCs w:val="24"/>
+          <w:u w:val="single"/>
+          <w:lang w:val="en-MY" w:eastAsia="en-MY"/>
+        </w:rPr>
+        <w:t xml:space="preserve"> abstract class extends </w:t>
+      </w:r>
+      <w:proofErr w:type="spellStart"/>
+      <w:proofErr w:type="gramStart"/>
+      <w:r>
+        <w:rPr>
+          <w:rFonts w:eastAsia="Times New Roman"/>
+          <w:b/>
+          <w:bCs/>
+          <w:color w:val="000000"/>
+          <w:sz w:val="24"/>
+          <w:szCs w:val="24"/>
+          <w:u w:val="single"/>
+          <w:lang w:val="en-MY" w:eastAsia="en-MY"/>
+        </w:rPr>
+        <w:t>PortableItem</w:t>
+      </w:r>
+      <w:proofErr w:type="spellEnd"/>
+      <w:proofErr w:type="gramEnd"/>
+      <w:r>
+        <w:rPr>
+          <w:rFonts w:eastAsia="Times New Roman"/>
+          <w:b/>
+          <w:bCs/>
+          <w:color w:val="000000"/>
+          <w:sz w:val="24"/>
+          <w:szCs w:val="24"/>
+          <w:u w:val="single"/>
+          <w:lang w:val="en-MY" w:eastAsia="en-MY"/>
+        </w:rPr>
+        <w:t> </w:t>
+      </w:r>
+    </w:p>
+    <w:p>
+      <w:pPr>
+        <w:spacing w:line="240" w:lineRule="auto"/>
+        <w:rPr>
+          <w:rFonts w:ascii="Times New Roman" w:eastAsia="Times New Roman" w:hAnsi="Times New Roman" w:cs="Times New Roman"/>
+          <w:sz w:val="24"/>
+          <w:szCs w:val="24"/>
+          <w:lang w:val="en-MY" w:eastAsia="en-MY"/>
+        </w:rPr>
+      </w:pPr>
+      <w:r>
+        <w:rPr>
+          <w:rFonts w:eastAsia="Times New Roman"/>
+          <w:color w:val="000000"/>
+          <w:sz w:val="24"/>
+          <w:szCs w:val="24"/>
+          <w:lang w:val="en-MY" w:eastAsia="en-MY"/>
+        </w:rPr>
+        <w:t xml:space="preserve">This abstract class represents all edible items. Manages the corpses of dinosaurs, vegetarian and carnivore meal kits, fruit and all dinosaur eggs. Allows for further implementation of other edible </w:t>
+      </w:r>
+      <w:proofErr w:type="gramStart"/>
+      <w:r>
+        <w:rPr>
+          <w:rFonts w:eastAsia="Times New Roman"/>
+          <w:color w:val="000000"/>
+          <w:sz w:val="24"/>
+          <w:szCs w:val="24"/>
+          <w:lang w:val="en-MY" w:eastAsia="en-MY"/>
+        </w:rPr>
+        <w:t>items .</w:t>
+      </w:r>
+      <w:proofErr w:type="gramEnd"/>
+    </w:p>
+    <w:p>
+      <w:pPr>
+        <w:spacing w:after="240" w:line="240" w:lineRule="auto"/>
+        <w:rPr>
+          <w:rFonts w:ascii="Times New Roman" w:eastAsia="Times New Roman" w:hAnsi="Times New Roman" w:cs="Times New Roman"/>
+          <w:sz w:val="24"/>
+          <w:szCs w:val="24"/>
+          <w:lang w:val="en-MY" w:eastAsia="en-MY"/>
+        </w:rPr>
+      </w:pPr>
+    </w:p>
+    <w:p>
+      <w:pPr>
+        <w:spacing w:line="240" w:lineRule="auto"/>
+        <w:rPr>
+          <w:rFonts w:ascii="Times New Roman" w:eastAsia="Times New Roman" w:hAnsi="Times New Roman" w:cs="Times New Roman"/>
+          <w:sz w:val="24"/>
+          <w:szCs w:val="24"/>
+          <w:lang w:val="en-MY" w:eastAsia="en-MY"/>
+        </w:rPr>
+      </w:pPr>
+      <w:r>
+        <w:rPr>
+          <w:rFonts w:eastAsia="Times New Roman"/>
+          <w:b/>
+          <w:bCs/>
+          <w:color w:val="000000"/>
+          <w:sz w:val="24"/>
+          <w:szCs w:val="24"/>
+          <w:u w:val="single"/>
+          <w:lang w:val="en-MY" w:eastAsia="en-MY"/>
+        </w:rPr>
+        <w:t xml:space="preserve">Egg extends </w:t>
+      </w:r>
+      <w:proofErr w:type="spellStart"/>
+      <w:proofErr w:type="gramStart"/>
+      <w:r>
+        <w:rPr>
+          <w:rFonts w:eastAsia="Times New Roman"/>
+          <w:b/>
+          <w:bCs/>
+          <w:color w:val="000000"/>
+          <w:sz w:val="24"/>
+          <w:szCs w:val="24"/>
+          <w:u w:val="single"/>
+          <w:lang w:val="en-MY" w:eastAsia="en-MY"/>
+        </w:rPr>
+        <w:t>EdibleItem</w:t>
+      </w:r>
+      <w:proofErr w:type="spellEnd"/>
+      <w:proofErr w:type="gramEnd"/>
+    </w:p>
+    <w:p>
+      <w:pPr>
+        <w:spacing w:line="240" w:lineRule="auto"/>
+        <w:rPr>
+          <w:rFonts w:ascii="Times New Roman" w:eastAsia="Times New Roman" w:hAnsi="Times New Roman" w:cs="Times New Roman"/>
+          <w:sz w:val="24"/>
+          <w:szCs w:val="24"/>
+          <w:lang w:val="en-MY" w:eastAsia="en-MY"/>
+        </w:rPr>
+      </w:pPr>
+      <w:r>
+        <w:rPr>
+          <w:rFonts w:eastAsia="Times New Roman"/>
+          <w:color w:val="000000"/>
+          <w:sz w:val="24"/>
+          <w:szCs w:val="24"/>
+          <w:lang w:val="en-MY" w:eastAsia="en-MY"/>
+        </w:rPr>
+        <w:t>Contains all current and future dinosaur eggs and their characteristics. This allows for future modifications to all eggs and lessens unnecessary code. </w:t>
+      </w:r>
+    </w:p>
+    <w:p>
+      <w:pPr>
+        <w:spacing w:line="240" w:lineRule="auto"/>
+        <w:rPr>
+          <w:rFonts w:ascii="Times New Roman" w:eastAsia="Times New Roman" w:hAnsi="Times New Roman" w:cs="Times New Roman"/>
+          <w:sz w:val="24"/>
+          <w:szCs w:val="24"/>
+          <w:lang w:val="en-MY" w:eastAsia="en-MY"/>
+        </w:rPr>
+      </w:pPr>
+      <w:r>
+        <w:rPr>
+          <w:rFonts w:eastAsia="Times New Roman"/>
+          <w:color w:val="000000"/>
+          <w:sz w:val="24"/>
+          <w:szCs w:val="24"/>
+          <w:lang w:val="en-MY" w:eastAsia="en-MY"/>
+        </w:rPr>
+        <w:t xml:space="preserve">Holds attributes of the eggs such as hatch time </w:t>
+      </w:r>
+      <w:proofErr w:type="gramStart"/>
+      <w:r>
+        <w:rPr>
+          <w:rFonts w:eastAsia="Times New Roman"/>
+          <w:color w:val="000000"/>
+          <w:sz w:val="24"/>
+          <w:szCs w:val="24"/>
+          <w:lang w:val="en-MY" w:eastAsia="en-MY"/>
+        </w:rPr>
+        <w:t>needed</w:t>
+      </w:r>
+      <w:proofErr w:type="gramEnd"/>
+      <w:r>
+        <w:rPr>
+          <w:rFonts w:eastAsia="Times New Roman"/>
+          <w:color w:val="000000"/>
+          <w:sz w:val="24"/>
+          <w:szCs w:val="24"/>
+          <w:lang w:val="en-MY" w:eastAsia="en-MY"/>
+        </w:rPr>
+        <w:t xml:space="preserve"> and type of dinosaur hatched.</w:t>
+      </w:r>
+    </w:p>
+    <w:p>
+      <w:pPr>
+        <w:spacing w:line="240" w:lineRule="auto"/>
+        <w:rPr>
+          <w:rFonts w:ascii="Times New Roman" w:eastAsia="Times New Roman" w:hAnsi="Times New Roman" w:cs="Times New Roman"/>
+          <w:sz w:val="24"/>
+          <w:szCs w:val="24"/>
+          <w:lang w:val="en-MY" w:eastAsia="en-MY"/>
+        </w:rPr>
+      </w:pPr>
+      <w:r>
+        <w:rPr>
+          <w:rFonts w:eastAsia="Times New Roman"/>
+          <w:color w:val="000000"/>
+          <w:sz w:val="24"/>
+          <w:szCs w:val="24"/>
+          <w:lang w:val="en-MY" w:eastAsia="en-MY"/>
+        </w:rPr>
+        <w:t xml:space="preserve">If Eggs are picked up and carried in a player’s inventory, override super’s </w:t>
+      </w:r>
+      <w:proofErr w:type="gramStart"/>
+      <w:r>
+        <w:rPr>
+          <w:rFonts w:eastAsia="Times New Roman"/>
+          <w:color w:val="000000"/>
+          <w:sz w:val="24"/>
+          <w:szCs w:val="24"/>
+          <w:lang w:val="en-MY" w:eastAsia="en-MY"/>
+        </w:rPr>
+        <w:t>tick(</w:t>
+      </w:r>
+      <w:proofErr w:type="gramEnd"/>
+      <w:r>
+        <w:rPr>
+          <w:rFonts w:eastAsia="Times New Roman"/>
+          <w:color w:val="000000"/>
+          <w:sz w:val="24"/>
+          <w:szCs w:val="24"/>
+          <w:lang w:val="en-MY" w:eastAsia="en-MY"/>
+        </w:rPr>
+        <w:t>) method is overridden to ensure that they won’t incubate or hatch.</w:t>
+      </w:r>
+    </w:p>
+    <w:p>
+      <w:pPr>
+        <w:spacing w:line="240" w:lineRule="auto"/>
+        <w:rPr>
+          <w:rFonts w:ascii="Times New Roman" w:eastAsia="Times New Roman" w:hAnsi="Times New Roman" w:cs="Times New Roman"/>
+          <w:sz w:val="24"/>
+          <w:szCs w:val="24"/>
+          <w:lang w:val="en-MY" w:eastAsia="en-MY"/>
+        </w:rPr>
+      </w:pPr>
+      <w:r>
+        <w:rPr>
+          <w:rFonts w:eastAsia="Times New Roman"/>
+          <w:color w:val="000000"/>
+          <w:sz w:val="24"/>
+          <w:szCs w:val="24"/>
+          <w:lang w:val="en-MY" w:eastAsia="en-MY"/>
+        </w:rPr>
+        <w:t>If an egg is placed on the ground (</w:t>
+      </w:r>
+      <w:proofErr w:type="spellStart"/>
+      <w:r>
+        <w:rPr>
+          <w:rFonts w:eastAsia="Times New Roman"/>
+          <w:color w:val="000000"/>
+          <w:sz w:val="24"/>
+          <w:szCs w:val="24"/>
+          <w:lang w:val="en-MY" w:eastAsia="en-MY"/>
+        </w:rPr>
+        <w:t>getInventory.remove</w:t>
+      </w:r>
+      <w:proofErr w:type="spellEnd"/>
+      <w:r>
+        <w:rPr>
+          <w:rFonts w:eastAsia="Times New Roman"/>
+          <w:color w:val="000000"/>
+          <w:sz w:val="24"/>
+          <w:szCs w:val="24"/>
+          <w:lang w:val="en-MY" w:eastAsia="en-MY"/>
+        </w:rPr>
+        <w:t>()) or laid by a dinosaur (</w:t>
+      </w:r>
+      <w:proofErr w:type="spellStart"/>
+      <w:r>
+        <w:rPr>
+          <w:rFonts w:eastAsia="Times New Roman"/>
+          <w:color w:val="000000"/>
+          <w:sz w:val="24"/>
+          <w:szCs w:val="24"/>
+          <w:lang w:val="en-MY" w:eastAsia="en-MY"/>
+        </w:rPr>
+        <w:t>layEggAction</w:t>
+      </w:r>
+      <w:proofErr w:type="spellEnd"/>
+      <w:r>
+        <w:rPr>
+          <w:rFonts w:eastAsia="Times New Roman"/>
+          <w:color w:val="000000"/>
+          <w:sz w:val="24"/>
+          <w:szCs w:val="24"/>
+          <w:lang w:val="en-MY" w:eastAsia="en-MY"/>
+        </w:rPr>
+        <w:t xml:space="preserve">), override super’s </w:t>
+      </w:r>
+      <w:proofErr w:type="gramStart"/>
+      <w:r>
+        <w:rPr>
+          <w:rFonts w:eastAsia="Times New Roman"/>
+          <w:color w:val="000000"/>
+          <w:sz w:val="24"/>
+          <w:szCs w:val="24"/>
+          <w:lang w:val="en-MY" w:eastAsia="en-MY"/>
+        </w:rPr>
+        <w:t>tick(</w:t>
+      </w:r>
+      <w:proofErr w:type="gramEnd"/>
+      <w:r>
+        <w:rPr>
+          <w:rFonts w:eastAsia="Times New Roman"/>
+          <w:color w:val="000000"/>
+          <w:sz w:val="24"/>
+          <w:szCs w:val="24"/>
+          <w:lang w:val="en-MY" w:eastAsia="en-MY"/>
+        </w:rPr>
+        <w:t xml:space="preserve">) method to start the countdown until the egg is hatched. </w:t>
+      </w:r>
+      <w:proofErr w:type="spellStart"/>
+      <w:r>
+        <w:rPr>
+          <w:rFonts w:eastAsia="Times New Roman"/>
+          <w:color w:val="000000"/>
+          <w:sz w:val="24"/>
+          <w:szCs w:val="24"/>
+          <w:lang w:val="en-MY" w:eastAsia="en-MY"/>
+        </w:rPr>
+        <w:t>EcoPoints</w:t>
+      </w:r>
+      <w:proofErr w:type="spellEnd"/>
+      <w:r>
+        <w:rPr>
+          <w:rFonts w:eastAsia="Times New Roman"/>
+          <w:color w:val="000000"/>
+          <w:sz w:val="24"/>
+          <w:szCs w:val="24"/>
+          <w:lang w:val="en-MY" w:eastAsia="en-MY"/>
+        </w:rPr>
+        <w:t xml:space="preserve"> are incremented when an egg </w:t>
+      </w:r>
+      <w:proofErr w:type="gramStart"/>
+      <w:r>
+        <w:rPr>
+          <w:rFonts w:eastAsia="Times New Roman"/>
+          <w:color w:val="000000"/>
+          <w:sz w:val="24"/>
+          <w:szCs w:val="24"/>
+          <w:lang w:val="en-MY" w:eastAsia="en-MY"/>
+        </w:rPr>
+        <w:t>hatches</w:t>
+      </w:r>
+      <w:proofErr w:type="gramEnd"/>
+      <w:r>
+        <w:rPr>
+          <w:rFonts w:eastAsia="Times New Roman"/>
+          <w:color w:val="000000"/>
+          <w:sz w:val="24"/>
+          <w:szCs w:val="24"/>
+          <w:lang w:val="en-MY" w:eastAsia="en-MY"/>
+        </w:rPr>
+        <w:t>.</w:t>
+      </w:r>
+    </w:p>
+    <w:p>
+      <w:pPr>
+        <w:spacing w:after="240" w:line="240" w:lineRule="auto"/>
+        <w:rPr>
+          <w:rFonts w:ascii="Times New Roman" w:eastAsia="Times New Roman" w:hAnsi="Times New Roman" w:cs="Times New Roman"/>
+          <w:sz w:val="24"/>
+          <w:szCs w:val="24"/>
+          <w:lang w:val="en-MY" w:eastAsia="en-MY"/>
+        </w:rPr>
+      </w:pPr>
+    </w:p>
+    <w:p>
+      <w:pPr>
+        <w:spacing w:line="240" w:lineRule="auto"/>
+        <w:rPr>
+          <w:rFonts w:ascii="Times New Roman" w:eastAsia="Times New Roman" w:hAnsi="Times New Roman" w:cs="Times New Roman"/>
+          <w:sz w:val="24"/>
+          <w:szCs w:val="24"/>
+          <w:lang w:val="en-MY" w:eastAsia="en-MY"/>
+        </w:rPr>
+      </w:pPr>
+      <w:r>
+        <w:rPr>
+          <w:rFonts w:eastAsia="Times New Roman"/>
+          <w:b/>
+          <w:bCs/>
+          <w:color w:val="000000"/>
+          <w:sz w:val="24"/>
+          <w:szCs w:val="24"/>
+          <w:u w:val="single"/>
+          <w:lang w:val="en-MY" w:eastAsia="en-MY"/>
+        </w:rPr>
+        <w:t xml:space="preserve">Fruit extends </w:t>
+      </w:r>
+      <w:proofErr w:type="spellStart"/>
+      <w:proofErr w:type="gramStart"/>
+      <w:r>
+        <w:rPr>
+          <w:rFonts w:eastAsia="Times New Roman"/>
+          <w:b/>
+          <w:bCs/>
+          <w:color w:val="000000"/>
+          <w:sz w:val="24"/>
+          <w:szCs w:val="24"/>
+          <w:u w:val="single"/>
+          <w:lang w:val="en-MY" w:eastAsia="en-MY"/>
+        </w:rPr>
+        <w:t>EdibleItem</w:t>
+      </w:r>
+      <w:proofErr w:type="spellEnd"/>
+      <w:proofErr w:type="gramEnd"/>
+    </w:p>
+    <w:p>
+      <w:pPr>
+        <w:spacing w:line="240" w:lineRule="auto"/>
+        <w:rPr>
+          <w:rFonts w:ascii="Times New Roman" w:eastAsia="Times New Roman" w:hAnsi="Times New Roman" w:cs="Times New Roman"/>
+          <w:sz w:val="24"/>
+          <w:szCs w:val="24"/>
+          <w:lang w:val="en-MY" w:eastAsia="en-MY"/>
+        </w:rPr>
+      </w:pPr>
+      <w:r>
+        <w:rPr>
+          <w:rFonts w:eastAsia="Times New Roman"/>
+          <w:color w:val="000000"/>
+          <w:sz w:val="24"/>
+          <w:szCs w:val="24"/>
+          <w:lang w:val="en-MY" w:eastAsia="en-MY"/>
+        </w:rPr>
+        <w:t>This class represents a piece of fruit, which is produced by a tree or bush.</w:t>
+      </w:r>
+    </w:p>
+    <w:p>
+      <w:pPr>
+        <w:spacing w:line="240" w:lineRule="auto"/>
+        <w:rPr>
+          <w:rFonts w:ascii="Times New Roman" w:eastAsia="Times New Roman" w:hAnsi="Times New Roman" w:cs="Times New Roman"/>
+          <w:sz w:val="24"/>
+          <w:szCs w:val="24"/>
+          <w:lang w:val="en-MY" w:eastAsia="en-MY"/>
+        </w:rPr>
+      </w:pPr>
+      <w:r>
+        <w:rPr>
+          <w:rFonts w:eastAsia="Times New Roman"/>
+          <w:color w:val="000000"/>
+          <w:sz w:val="24"/>
+          <w:szCs w:val="24"/>
+          <w:lang w:val="en-MY" w:eastAsia="en-MY"/>
+        </w:rPr>
+        <w:t>This is a food source of all herbivorous dinosaurs.</w:t>
+      </w:r>
+    </w:p>
+    <w:p>
+      <w:pPr>
+        <w:spacing w:line="240" w:lineRule="auto"/>
+        <w:rPr>
+          <w:rFonts w:ascii="Times New Roman" w:eastAsia="Times New Roman" w:hAnsi="Times New Roman" w:cs="Times New Roman"/>
+          <w:sz w:val="24"/>
+          <w:szCs w:val="24"/>
+          <w:lang w:val="en-MY" w:eastAsia="en-MY"/>
+        </w:rPr>
+      </w:pPr>
+      <w:r>
+        <w:rPr>
+          <w:rFonts w:eastAsia="Times New Roman"/>
+          <w:color w:val="000000"/>
+          <w:sz w:val="24"/>
+          <w:szCs w:val="24"/>
+          <w:lang w:val="en-MY" w:eastAsia="en-MY"/>
+        </w:rPr>
+        <w:t xml:space="preserve">Overrides super’s </w:t>
+      </w:r>
+      <w:proofErr w:type="gramStart"/>
+      <w:r>
+        <w:rPr>
+          <w:rFonts w:eastAsia="Times New Roman"/>
+          <w:color w:val="000000"/>
+          <w:sz w:val="24"/>
+          <w:szCs w:val="24"/>
+          <w:lang w:val="en-MY" w:eastAsia="en-MY"/>
+        </w:rPr>
+        <w:t>tick(</w:t>
+      </w:r>
+      <w:proofErr w:type="gramEnd"/>
+      <w:r>
+        <w:rPr>
+          <w:rFonts w:eastAsia="Times New Roman"/>
+          <w:color w:val="000000"/>
+          <w:sz w:val="24"/>
+          <w:szCs w:val="24"/>
+          <w:lang w:val="en-MY" w:eastAsia="en-MY"/>
+        </w:rPr>
+        <w:t>) method to start the rotting process (15 turns) as soon as it is dropped.</w:t>
+      </w:r>
+    </w:p>
+    <w:p>
+      <w:pPr>
+        <w:spacing w:line="240" w:lineRule="auto"/>
+        <w:rPr>
+          <w:rFonts w:ascii="Times New Roman" w:eastAsia="Times New Roman" w:hAnsi="Times New Roman" w:cs="Times New Roman"/>
+          <w:sz w:val="24"/>
+          <w:szCs w:val="24"/>
+          <w:lang w:val="en-MY" w:eastAsia="en-MY"/>
+        </w:rPr>
+      </w:pPr>
+    </w:p>
+    <w:p>
+      <w:pPr>
+        <w:spacing w:line="240" w:lineRule="auto"/>
+        <w:jc w:val="both"/>
+        <w:rPr>
+          <w:rFonts w:eastAsia="Times New Roman"/>
+          <w:b/>
+          <w:bCs/>
+          <w:color w:val="000000"/>
+          <w:sz w:val="24"/>
+          <w:szCs w:val="24"/>
+          <w:u w:val="single"/>
+          <w:lang w:val="en-MY" w:eastAsia="en-MY"/>
+        </w:rPr>
+      </w:pPr>
+    </w:p>
+    <w:p>
+      <w:pPr>
+        <w:spacing w:line="240" w:lineRule="auto"/>
+        <w:jc w:val="both"/>
+        <w:rPr>
+          <w:rFonts w:eastAsia="Times New Roman"/>
+          <w:b/>
+          <w:bCs/>
+          <w:color w:val="000000"/>
+          <w:sz w:val="24"/>
+          <w:szCs w:val="24"/>
+          <w:u w:val="single"/>
+          <w:lang w:val="en-MY" w:eastAsia="en-MY"/>
+        </w:rPr>
+      </w:pPr>
+    </w:p>
+    <w:p>
+      <w:pPr>
+        <w:spacing w:line="240" w:lineRule="auto"/>
+        <w:jc w:val="both"/>
+        <w:rPr>
+          <w:rFonts w:eastAsia="Times New Roman"/>
+          <w:b/>
+          <w:bCs/>
+          <w:color w:val="000000"/>
+          <w:sz w:val="24"/>
+          <w:szCs w:val="24"/>
+          <w:u w:val="single"/>
+          <w:lang w:val="en-MY" w:eastAsia="en-MY"/>
+        </w:rPr>
+      </w:pPr>
+    </w:p>
+    <w:p>
+      <w:pPr>
+        <w:spacing w:line="240" w:lineRule="auto"/>
+        <w:jc w:val="both"/>
+        <w:rPr>
+          <w:rFonts w:eastAsia="Times New Roman"/>
+          <w:b/>
+          <w:bCs/>
+          <w:color w:val="000000"/>
+          <w:sz w:val="24"/>
+          <w:szCs w:val="24"/>
+          <w:u w:val="single"/>
+          <w:lang w:val="en-MY" w:eastAsia="en-MY"/>
+        </w:rPr>
+      </w:pPr>
+    </w:p>
+    <w:p>
+      <w:pPr>
+        <w:spacing w:line="240" w:lineRule="auto"/>
+        <w:jc w:val="both"/>
+        <w:rPr>
+          <w:rFonts w:eastAsia="Times New Roman"/>
+          <w:b/>
+          <w:bCs/>
+          <w:color w:val="000000"/>
+          <w:sz w:val="24"/>
+          <w:szCs w:val="24"/>
+          <w:u w:val="single"/>
+          <w:lang w:val="en-MY" w:eastAsia="en-MY"/>
+        </w:rPr>
+      </w:pPr>
+    </w:p>
+    <w:p>
+      <w:pPr>
+        <w:spacing w:line="240" w:lineRule="auto"/>
+        <w:jc w:val="both"/>
+        <w:rPr>
+          <w:rFonts w:eastAsia="Times New Roman"/>
+          <w:b/>
+          <w:bCs/>
+          <w:color w:val="000000"/>
+          <w:sz w:val="24"/>
+          <w:szCs w:val="24"/>
+          <w:u w:val="single"/>
+          <w:lang w:val="en-MY" w:eastAsia="en-MY"/>
+        </w:rPr>
+      </w:pPr>
+    </w:p>
+    <w:p>
+      <w:pPr>
+        <w:spacing w:line="240" w:lineRule="auto"/>
+        <w:jc w:val="both"/>
+        <w:rPr>
+          <w:rFonts w:eastAsia="Times New Roman"/>
+          <w:b/>
+          <w:bCs/>
+          <w:color w:val="000000"/>
+          <w:sz w:val="24"/>
+          <w:szCs w:val="24"/>
+          <w:u w:val="single"/>
+          <w:lang w:val="en-MY" w:eastAsia="en-MY"/>
+        </w:rPr>
+      </w:pPr>
+    </w:p>
+    <w:p>
+      <w:pPr>
+        <w:spacing w:line="240" w:lineRule="auto"/>
+        <w:jc w:val="both"/>
+        <w:rPr>
+          <w:rFonts w:ascii="Times New Roman" w:eastAsia="Times New Roman" w:hAnsi="Times New Roman" w:cs="Times New Roman"/>
+          <w:sz w:val="24"/>
+          <w:szCs w:val="24"/>
+          <w:lang w:val="en-MY" w:eastAsia="en-MY"/>
+        </w:rPr>
+      </w:pPr>
+      <w:r>
+        <w:rPr>
+          <w:rFonts w:eastAsia="Times New Roman"/>
+          <w:b/>
+          <w:bCs/>
+          <w:color w:val="000000"/>
+          <w:sz w:val="24"/>
+          <w:szCs w:val="24"/>
+          <w:u w:val="single"/>
+          <w:lang w:val="en-MY" w:eastAsia="en-MY"/>
+        </w:rPr>
         <w:lastRenderedPageBreak/>
-        <w:t xml:space="preserve">Overrides super’s </w:t>
-      </w:r>
-      <w:proofErr w:type="gramStart"/>
-      <w:r>
-        <w:rPr>
-          <w:rFonts w:eastAsia="Times New Roman"/>
-          <w:color w:val="000000"/>
-          <w:sz w:val="24"/>
-          <w:szCs w:val="24"/>
-          <w:lang w:val="en-MY" w:eastAsia="en-MY"/>
-        </w:rPr>
-        <w:t>tick(</w:t>
-      </w:r>
-      <w:proofErr w:type="gramEnd"/>
-      <w:r>
-        <w:rPr>
-          <w:rFonts w:eastAsia="Times New Roman"/>
-          <w:color w:val="000000"/>
-          <w:sz w:val="24"/>
-          <w:szCs w:val="24"/>
-          <w:lang w:val="en-MY" w:eastAsia="en-MY"/>
-        </w:rPr>
-        <w:t>) method to initiate the set rotting timeframe (</w:t>
-      </w:r>
-      <w:proofErr w:type="spellStart"/>
-      <w:r>
-        <w:rPr>
-          <w:rFonts w:eastAsia="Times New Roman"/>
-          <w:color w:val="000000"/>
-          <w:sz w:val="24"/>
-          <w:szCs w:val="24"/>
-          <w:lang w:val="en-MY" w:eastAsia="en-MY"/>
-        </w:rPr>
-        <w:t>e.g</w:t>
-      </w:r>
-      <w:proofErr w:type="spellEnd"/>
-      <w:r>
-        <w:rPr>
-          <w:rFonts w:eastAsia="Times New Roman"/>
-          <w:color w:val="000000"/>
-          <w:sz w:val="24"/>
-          <w:szCs w:val="24"/>
-          <w:lang w:val="en-MY" w:eastAsia="en-MY"/>
-        </w:rPr>
-        <w:t xml:space="preserve"> 30 seconds) if it is placed on the map.</w:t>
-      </w:r>
-    </w:p>
-    <w:p>
-      <w:pPr>
-        <w:spacing w:after="240" w:line="240" w:lineRule="auto"/>
-        <w:rPr>
-          <w:rFonts w:ascii="Times New Roman" w:eastAsia="Times New Roman" w:hAnsi="Times New Roman" w:cs="Times New Roman"/>
-          <w:sz w:val="24"/>
-          <w:szCs w:val="24"/>
-          <w:lang w:val="en-MY" w:eastAsia="en-MY"/>
-        </w:rPr>
-      </w:pPr>
+        <w:t>Interaction Diagram of Egg</w:t>
+      </w:r>
     </w:p>
     <w:p>
       <w:pPr>
@@ -8751,64 +9679,6 @@
           <w:lang w:val="en-MY" w:eastAsia="en-MY"/>
         </w:rPr>
       </w:pPr>
-      <w:proofErr w:type="spellStart"/>
-      <w:r>
-        <w:rPr>
-          <w:rFonts w:eastAsia="Times New Roman"/>
-          <w:b/>
-          <w:bCs/>
-          <w:color w:val="000000"/>
-          <w:sz w:val="24"/>
-          <w:szCs w:val="24"/>
-          <w:u w:val="single"/>
-          <w:lang w:val="en-MY" w:eastAsia="en-MY"/>
-        </w:rPr>
-        <w:t>EdibleItem</w:t>
-      </w:r>
-      <w:proofErr w:type="spellEnd"/>
-      <w:r>
-        <w:rPr>
-          <w:rFonts w:eastAsia="Times New Roman"/>
-          <w:b/>
-          <w:bCs/>
-          <w:color w:val="000000"/>
-          <w:sz w:val="24"/>
-          <w:szCs w:val="24"/>
-          <w:u w:val="single"/>
-          <w:lang w:val="en-MY" w:eastAsia="en-MY"/>
-        </w:rPr>
-        <w:t xml:space="preserve"> abstract class extends </w:t>
-      </w:r>
-      <w:proofErr w:type="spellStart"/>
-      <w:proofErr w:type="gramStart"/>
-      <w:r>
-        <w:rPr>
-          <w:rFonts w:eastAsia="Times New Roman"/>
-          <w:b/>
-          <w:bCs/>
-          <w:color w:val="000000"/>
-          <w:sz w:val="24"/>
-          <w:szCs w:val="24"/>
-          <w:u w:val="single"/>
-          <w:lang w:val="en-MY" w:eastAsia="en-MY"/>
-        </w:rPr>
-        <w:t>PortableItem</w:t>
-      </w:r>
-      <w:proofErr w:type="spellEnd"/>
-      <w:proofErr w:type="gramEnd"/>
-      <w:r>
-        <w:rPr>
-          <w:rFonts w:eastAsia="Times New Roman"/>
-          <w:b/>
-          <w:bCs/>
-          <w:color w:val="000000"/>
-          <w:sz w:val="24"/>
-          <w:szCs w:val="24"/>
-          <w:u w:val="single"/>
-          <w:lang w:val="en-MY" w:eastAsia="en-MY"/>
-        </w:rPr>
-        <w:t> </w:t>
-      </w:r>
     </w:p>
     <w:p>
       <w:pPr>
@@ -8823,639 +9693,6 @@
       <w:r>
         <w:rPr>
           <w:rFonts w:eastAsia="Times New Roman"/>
-          <w:color w:val="000000"/>
-          <w:sz w:val="24"/>
-          <w:szCs w:val="24"/>
-          <w:lang w:val="en-MY" w:eastAsia="en-MY"/>
-        </w:rPr>
-        <w:t xml:space="preserve">This abstract class represents all edible items. Manages the corpses of dinosaurs, vegetarian and carnivore meal kits, fruit and all dinosaur eggs. Allows for further implementation of other edible </w:t>
-      </w:r>
-      <w:proofErr w:type="gramStart"/>
-      <w:r>
-        <w:rPr>
-          <w:rFonts w:eastAsia="Times New Roman"/>
-          <w:color w:val="000000"/>
-          <w:sz w:val="24"/>
-          <w:szCs w:val="24"/>
-          <w:lang w:val="en-MY" w:eastAsia="en-MY"/>
-        </w:rPr>
-        <w:t>items .</w:t>
-      </w:r>
-      <w:proofErr w:type="gramEnd"/>
-    </w:p>
-    <w:p>
-      <w:pPr>
-        <w:spacing w:after="240" w:line="240" w:lineRule="auto"/>
-        <w:rPr>
-          <w:rFonts w:ascii="Times New Roman" w:eastAsia="Times New Roman" w:hAnsi="Times New Roman" w:cs="Times New Roman"/>
-          <w:sz w:val="24"/>
-          <w:szCs w:val="24"/>
-          <w:lang w:val="en-MY" w:eastAsia="en-MY"/>
-        </w:rPr>
-      </w:pPr>
-    </w:p>
-    <w:p>
-      <w:pPr>
-        <w:spacing w:line="240" w:lineRule="auto"/>
-        <w:rPr>
-          <w:rFonts w:eastAsia="Times New Roman"/>
-          <w:b/>
-          <w:bCs/>
-          <w:color w:val="000000"/>
-          <w:sz w:val="24"/>
-          <w:szCs w:val="24"/>
-          <w:u w:val="single"/>
-          <w:lang w:val="en-MY" w:eastAsia="en-MY"/>
-        </w:rPr>
-      </w:pPr>
-    </w:p>
-    <w:p>
-      <w:pPr>
-        <w:spacing w:line="240" w:lineRule="auto"/>
-        <w:rPr>
-          <w:rFonts w:eastAsia="Times New Roman"/>
-          <w:b/>
-          <w:bCs/>
-          <w:color w:val="000000"/>
-          <w:sz w:val="24"/>
-          <w:szCs w:val="24"/>
-          <w:u w:val="single"/>
-          <w:lang w:val="en-MY" w:eastAsia="en-MY"/>
-        </w:rPr>
-      </w:pPr>
-    </w:p>
-    <w:p>
-      <w:pPr>
-        <w:spacing w:line="240" w:lineRule="auto"/>
-        <w:rPr>
-          <w:rFonts w:eastAsia="Times New Roman"/>
-          <w:b/>
-          <w:bCs/>
-          <w:color w:val="000000"/>
-          <w:sz w:val="24"/>
-          <w:szCs w:val="24"/>
-          <w:u w:val="single"/>
-          <w:lang w:val="en-MY" w:eastAsia="en-MY"/>
-        </w:rPr>
-      </w:pPr>
-    </w:p>
-    <w:p>
-      <w:pPr>
-        <w:spacing w:line="240" w:lineRule="auto"/>
-        <w:rPr>
-          <w:rFonts w:eastAsia="Times New Roman"/>
-          <w:b/>
-          <w:bCs/>
-          <w:color w:val="000000"/>
-          <w:sz w:val="24"/>
-          <w:szCs w:val="24"/>
-          <w:u w:val="single"/>
-          <w:lang w:val="en-MY" w:eastAsia="en-MY"/>
-        </w:rPr>
-      </w:pPr>
-    </w:p>
-    <w:p>
-      <w:pPr>
-        <w:spacing w:line="240" w:lineRule="auto"/>
-        <w:rPr>
-          <w:rFonts w:eastAsia="Times New Roman"/>
-          <w:b/>
-          <w:bCs/>
-          <w:color w:val="000000"/>
-          <w:sz w:val="24"/>
-          <w:szCs w:val="24"/>
-          <w:u w:val="single"/>
-          <w:lang w:val="en-MY" w:eastAsia="en-MY"/>
-        </w:rPr>
-      </w:pPr>
-    </w:p>
-    <w:p>
-      <w:pPr>
-        <w:spacing w:line="240" w:lineRule="auto"/>
-        <w:rPr>
-          <w:rFonts w:eastAsia="Times New Roman"/>
-          <w:b/>
-          <w:bCs/>
-          <w:color w:val="000000"/>
-          <w:sz w:val="24"/>
-          <w:szCs w:val="24"/>
-          <w:u w:val="single"/>
-          <w:lang w:val="en-MY" w:eastAsia="en-MY"/>
-        </w:rPr>
-      </w:pPr>
-    </w:p>
-    <w:p>
-      <w:pPr>
-        <w:spacing w:line="240" w:lineRule="auto"/>
-        <w:rPr>
-          <w:rFonts w:eastAsia="Times New Roman"/>
-          <w:b/>
-          <w:bCs/>
-          <w:color w:val="000000"/>
-          <w:sz w:val="24"/>
-          <w:szCs w:val="24"/>
-          <w:u w:val="single"/>
-          <w:lang w:val="en-MY" w:eastAsia="en-MY"/>
-        </w:rPr>
-      </w:pPr>
-    </w:p>
-    <w:p>
-      <w:pPr>
-        <w:spacing w:line="240" w:lineRule="auto"/>
-        <w:rPr>
-          <w:rFonts w:eastAsia="Times New Roman"/>
-          <w:b/>
-          <w:bCs/>
-          <w:color w:val="000000"/>
-          <w:sz w:val="24"/>
-          <w:szCs w:val="24"/>
-          <w:u w:val="single"/>
-          <w:lang w:val="en-MY" w:eastAsia="en-MY"/>
-        </w:rPr>
-      </w:pPr>
-    </w:p>
-    <w:p>
-      <w:pPr>
-        <w:spacing w:line="240" w:lineRule="auto"/>
-        <w:rPr>
-          <w:rFonts w:ascii="Times New Roman" w:eastAsia="Times New Roman" w:hAnsi="Times New Roman" w:cs="Times New Roman"/>
-          <w:sz w:val="24"/>
-          <w:szCs w:val="24"/>
-          <w:lang w:val="en-MY" w:eastAsia="en-MY"/>
-        </w:rPr>
-      </w:pPr>
-      <w:r>
-        <w:rPr>
-          <w:rFonts w:eastAsia="Times New Roman"/>
-          <w:b/>
-          <w:bCs/>
-          <w:color w:val="000000"/>
-          <w:sz w:val="24"/>
-          <w:szCs w:val="24"/>
-          <w:u w:val="single"/>
-          <w:lang w:val="en-MY" w:eastAsia="en-MY"/>
-        </w:rPr>
-        <w:t xml:space="preserve">Egg extends </w:t>
-      </w:r>
-      <w:proofErr w:type="spellStart"/>
-      <w:proofErr w:type="gramStart"/>
-      <w:r>
-        <w:rPr>
-          <w:rFonts w:eastAsia="Times New Roman"/>
-          <w:b/>
-          <w:bCs/>
-          <w:color w:val="000000"/>
-          <w:sz w:val="24"/>
-          <w:szCs w:val="24"/>
-          <w:u w:val="single"/>
-          <w:lang w:val="en-MY" w:eastAsia="en-MY"/>
-        </w:rPr>
-        <w:t>EdibleItem</w:t>
-      </w:r>
-      <w:proofErr w:type="spellEnd"/>
-      <w:proofErr w:type="gramEnd"/>
-    </w:p>
-    <w:p>
-      <w:pPr>
-        <w:spacing w:line="240" w:lineRule="auto"/>
-        <w:rPr>
-          <w:rFonts w:ascii="Times New Roman" w:eastAsia="Times New Roman" w:hAnsi="Times New Roman" w:cs="Times New Roman"/>
-          <w:sz w:val="24"/>
-          <w:szCs w:val="24"/>
-          <w:lang w:val="en-MY" w:eastAsia="en-MY"/>
-        </w:rPr>
-      </w:pPr>
-      <w:r>
-        <w:rPr>
-          <w:rFonts w:eastAsia="Times New Roman"/>
-          <w:color w:val="000000"/>
-          <w:sz w:val="24"/>
-          <w:szCs w:val="24"/>
-          <w:lang w:val="en-MY" w:eastAsia="en-MY"/>
-        </w:rPr>
-        <w:t>Contains all current and future dinosaur eggs and their characteristics. This allows for future modifications to all eggs and lessens unnecessary code. </w:t>
-      </w:r>
-    </w:p>
-    <w:p>
-      <w:pPr>
-        <w:spacing w:line="240" w:lineRule="auto"/>
-        <w:rPr>
-          <w:rFonts w:ascii="Times New Roman" w:eastAsia="Times New Roman" w:hAnsi="Times New Roman" w:cs="Times New Roman"/>
-          <w:sz w:val="24"/>
-          <w:szCs w:val="24"/>
-          <w:lang w:val="en-MY" w:eastAsia="en-MY"/>
-        </w:rPr>
-      </w:pPr>
-      <w:r>
-        <w:rPr>
-          <w:rFonts w:eastAsia="Times New Roman"/>
-          <w:color w:val="000000"/>
-          <w:sz w:val="24"/>
-          <w:szCs w:val="24"/>
-          <w:lang w:val="en-MY" w:eastAsia="en-MY"/>
-        </w:rPr>
-        <w:t xml:space="preserve">Holds attributes of the eggs such as hatch time </w:t>
-      </w:r>
-      <w:proofErr w:type="gramStart"/>
-      <w:r>
-        <w:rPr>
-          <w:rFonts w:eastAsia="Times New Roman"/>
-          <w:color w:val="000000"/>
-          <w:sz w:val="24"/>
-          <w:szCs w:val="24"/>
-          <w:lang w:val="en-MY" w:eastAsia="en-MY"/>
-        </w:rPr>
-        <w:t>needed</w:t>
-      </w:r>
-      <w:proofErr w:type="gramEnd"/>
-      <w:r>
-        <w:rPr>
-          <w:rFonts w:eastAsia="Times New Roman"/>
-          <w:color w:val="000000"/>
-          <w:sz w:val="24"/>
-          <w:szCs w:val="24"/>
-          <w:lang w:val="en-MY" w:eastAsia="en-MY"/>
-        </w:rPr>
-        <w:t xml:space="preserve"> and type of dinosaur hatched.</w:t>
-      </w:r>
-    </w:p>
-    <w:p>
-      <w:pPr>
-        <w:spacing w:line="240" w:lineRule="auto"/>
-        <w:rPr>
-          <w:rFonts w:ascii="Times New Roman" w:eastAsia="Times New Roman" w:hAnsi="Times New Roman" w:cs="Times New Roman"/>
-          <w:sz w:val="24"/>
-          <w:szCs w:val="24"/>
-          <w:lang w:val="en-MY" w:eastAsia="en-MY"/>
-        </w:rPr>
-      </w:pPr>
-      <w:r>
-        <w:rPr>
-          <w:rFonts w:eastAsia="Times New Roman"/>
-          <w:color w:val="000000"/>
-          <w:sz w:val="24"/>
-          <w:szCs w:val="24"/>
-          <w:lang w:val="en-MY" w:eastAsia="en-MY"/>
-        </w:rPr>
-        <w:t xml:space="preserve">If Eggs are picked up and carried in a player’s inventory, override super’s </w:t>
-      </w:r>
-      <w:proofErr w:type="gramStart"/>
-      <w:r>
-        <w:rPr>
-          <w:rFonts w:eastAsia="Times New Roman"/>
-          <w:color w:val="000000"/>
-          <w:sz w:val="24"/>
-          <w:szCs w:val="24"/>
-          <w:lang w:val="en-MY" w:eastAsia="en-MY"/>
-        </w:rPr>
-        <w:t>tick(</w:t>
-      </w:r>
-      <w:proofErr w:type="gramEnd"/>
-      <w:r>
-        <w:rPr>
-          <w:rFonts w:eastAsia="Times New Roman"/>
-          <w:color w:val="000000"/>
-          <w:sz w:val="24"/>
-          <w:szCs w:val="24"/>
-          <w:lang w:val="en-MY" w:eastAsia="en-MY"/>
-        </w:rPr>
-        <w:t>) method is overridden to ensure that they won’t incubate or hatch.</w:t>
-      </w:r>
-    </w:p>
-    <w:p>
-      <w:pPr>
-        <w:spacing w:line="240" w:lineRule="auto"/>
-        <w:rPr>
-          <w:rFonts w:ascii="Times New Roman" w:eastAsia="Times New Roman" w:hAnsi="Times New Roman" w:cs="Times New Roman"/>
-          <w:sz w:val="24"/>
-          <w:szCs w:val="24"/>
-          <w:lang w:val="en-MY" w:eastAsia="en-MY"/>
-        </w:rPr>
-      </w:pPr>
-      <w:r>
-        <w:rPr>
-          <w:rFonts w:eastAsia="Times New Roman"/>
-          <w:color w:val="000000"/>
-          <w:sz w:val="24"/>
-          <w:szCs w:val="24"/>
-          <w:lang w:val="en-MY" w:eastAsia="en-MY"/>
-        </w:rPr>
-        <w:t>If an egg is placed on the ground (</w:t>
-      </w:r>
-      <w:proofErr w:type="spellStart"/>
-      <w:r>
-        <w:rPr>
-          <w:rFonts w:eastAsia="Times New Roman"/>
-          <w:color w:val="000000"/>
-          <w:sz w:val="24"/>
-          <w:szCs w:val="24"/>
-          <w:lang w:val="en-MY" w:eastAsia="en-MY"/>
-        </w:rPr>
-        <w:t>getInventory.remove</w:t>
-      </w:r>
-      <w:proofErr w:type="spellEnd"/>
-      <w:r>
-        <w:rPr>
-          <w:rFonts w:eastAsia="Times New Roman"/>
-          <w:color w:val="000000"/>
-          <w:sz w:val="24"/>
-          <w:szCs w:val="24"/>
-          <w:lang w:val="en-MY" w:eastAsia="en-MY"/>
-        </w:rPr>
-        <w:t>()) or laid by a dinosaur (</w:t>
-      </w:r>
-      <w:proofErr w:type="spellStart"/>
-      <w:r>
-        <w:rPr>
-          <w:rFonts w:eastAsia="Times New Roman"/>
-          <w:color w:val="000000"/>
-          <w:sz w:val="24"/>
-          <w:szCs w:val="24"/>
-          <w:lang w:val="en-MY" w:eastAsia="en-MY"/>
-        </w:rPr>
-        <w:t>layEggAction</w:t>
-      </w:r>
-      <w:proofErr w:type="spellEnd"/>
-      <w:r>
-        <w:rPr>
-          <w:rFonts w:eastAsia="Times New Roman"/>
-          <w:color w:val="000000"/>
-          <w:sz w:val="24"/>
-          <w:szCs w:val="24"/>
-          <w:lang w:val="en-MY" w:eastAsia="en-MY"/>
-        </w:rPr>
-        <w:t xml:space="preserve">), override super’s </w:t>
-      </w:r>
-      <w:proofErr w:type="gramStart"/>
-      <w:r>
-        <w:rPr>
-          <w:rFonts w:eastAsia="Times New Roman"/>
-          <w:color w:val="000000"/>
-          <w:sz w:val="24"/>
-          <w:szCs w:val="24"/>
-          <w:lang w:val="en-MY" w:eastAsia="en-MY"/>
-        </w:rPr>
-        <w:t>tick(</w:t>
-      </w:r>
-      <w:proofErr w:type="gramEnd"/>
-      <w:r>
-        <w:rPr>
-          <w:rFonts w:eastAsia="Times New Roman"/>
-          <w:color w:val="000000"/>
-          <w:sz w:val="24"/>
-          <w:szCs w:val="24"/>
-          <w:lang w:val="en-MY" w:eastAsia="en-MY"/>
-        </w:rPr>
-        <w:t xml:space="preserve">) method to start the countdown until the egg is hatched. </w:t>
-      </w:r>
-      <w:proofErr w:type="spellStart"/>
-      <w:r>
-        <w:rPr>
-          <w:rFonts w:eastAsia="Times New Roman"/>
-          <w:color w:val="000000"/>
-          <w:sz w:val="24"/>
-          <w:szCs w:val="24"/>
-          <w:lang w:val="en-MY" w:eastAsia="en-MY"/>
-        </w:rPr>
-        <w:t>EcoPoints</w:t>
-      </w:r>
-      <w:proofErr w:type="spellEnd"/>
-      <w:r>
-        <w:rPr>
-          <w:rFonts w:eastAsia="Times New Roman"/>
-          <w:color w:val="000000"/>
-          <w:sz w:val="24"/>
-          <w:szCs w:val="24"/>
-          <w:lang w:val="en-MY" w:eastAsia="en-MY"/>
-        </w:rPr>
-        <w:t xml:space="preserve"> are incremented when an egg </w:t>
-      </w:r>
-      <w:proofErr w:type="gramStart"/>
-      <w:r>
-        <w:rPr>
-          <w:rFonts w:eastAsia="Times New Roman"/>
-          <w:color w:val="000000"/>
-          <w:sz w:val="24"/>
-          <w:szCs w:val="24"/>
-          <w:lang w:val="en-MY" w:eastAsia="en-MY"/>
-        </w:rPr>
-        <w:t>hatches</w:t>
-      </w:r>
-      <w:proofErr w:type="gramEnd"/>
-      <w:r>
-        <w:rPr>
-          <w:rFonts w:eastAsia="Times New Roman"/>
-          <w:color w:val="000000"/>
-          <w:sz w:val="24"/>
-          <w:szCs w:val="24"/>
-          <w:lang w:val="en-MY" w:eastAsia="en-MY"/>
-        </w:rPr>
-        <w:t>.</w:t>
-      </w:r>
-    </w:p>
-    <w:p>
-      <w:pPr>
-        <w:spacing w:after="240" w:line="240" w:lineRule="auto"/>
-        <w:rPr>
-          <w:rFonts w:ascii="Times New Roman" w:eastAsia="Times New Roman" w:hAnsi="Times New Roman" w:cs="Times New Roman"/>
-          <w:sz w:val="24"/>
-          <w:szCs w:val="24"/>
-          <w:lang w:val="en-MY" w:eastAsia="en-MY"/>
-        </w:rPr>
-      </w:pPr>
-    </w:p>
-    <w:p>
-      <w:pPr>
-        <w:spacing w:line="240" w:lineRule="auto"/>
-        <w:rPr>
-          <w:rFonts w:ascii="Times New Roman" w:eastAsia="Times New Roman" w:hAnsi="Times New Roman" w:cs="Times New Roman"/>
-          <w:sz w:val="24"/>
-          <w:szCs w:val="24"/>
-          <w:lang w:val="en-MY" w:eastAsia="en-MY"/>
-        </w:rPr>
-      </w:pPr>
-      <w:r>
-        <w:rPr>
-          <w:rFonts w:eastAsia="Times New Roman"/>
-          <w:b/>
-          <w:bCs/>
-          <w:color w:val="000000"/>
-          <w:sz w:val="24"/>
-          <w:szCs w:val="24"/>
-          <w:u w:val="single"/>
-          <w:lang w:val="en-MY" w:eastAsia="en-MY"/>
-        </w:rPr>
-        <w:t xml:space="preserve">Fruit extends </w:t>
-      </w:r>
-      <w:proofErr w:type="spellStart"/>
-      <w:proofErr w:type="gramStart"/>
-      <w:r>
-        <w:rPr>
-          <w:rFonts w:eastAsia="Times New Roman"/>
-          <w:b/>
-          <w:bCs/>
-          <w:color w:val="000000"/>
-          <w:sz w:val="24"/>
-          <w:szCs w:val="24"/>
-          <w:u w:val="single"/>
-          <w:lang w:val="en-MY" w:eastAsia="en-MY"/>
-        </w:rPr>
-        <w:t>EdibleItem</w:t>
-      </w:r>
-      <w:proofErr w:type="spellEnd"/>
-      <w:proofErr w:type="gramEnd"/>
-    </w:p>
-    <w:p>
-      <w:pPr>
-        <w:spacing w:line="240" w:lineRule="auto"/>
-        <w:rPr>
-          <w:rFonts w:ascii="Times New Roman" w:eastAsia="Times New Roman" w:hAnsi="Times New Roman" w:cs="Times New Roman"/>
-          <w:sz w:val="24"/>
-          <w:szCs w:val="24"/>
-          <w:lang w:val="en-MY" w:eastAsia="en-MY"/>
-        </w:rPr>
-      </w:pPr>
-      <w:r>
-        <w:rPr>
-          <w:rFonts w:eastAsia="Times New Roman"/>
-          <w:color w:val="000000"/>
-          <w:sz w:val="24"/>
-          <w:szCs w:val="24"/>
-          <w:lang w:val="en-MY" w:eastAsia="en-MY"/>
-        </w:rPr>
-        <w:t>This class represents a piece of fruit, which is produced by a tree or bush.</w:t>
-      </w:r>
-    </w:p>
-    <w:p>
-      <w:pPr>
-        <w:spacing w:line="240" w:lineRule="auto"/>
-        <w:rPr>
-          <w:rFonts w:ascii="Times New Roman" w:eastAsia="Times New Roman" w:hAnsi="Times New Roman" w:cs="Times New Roman"/>
-          <w:sz w:val="24"/>
-          <w:szCs w:val="24"/>
-          <w:lang w:val="en-MY" w:eastAsia="en-MY"/>
-        </w:rPr>
-      </w:pPr>
-      <w:r>
-        <w:rPr>
-          <w:rFonts w:eastAsia="Times New Roman"/>
-          <w:color w:val="000000"/>
-          <w:sz w:val="24"/>
-          <w:szCs w:val="24"/>
-          <w:lang w:val="en-MY" w:eastAsia="en-MY"/>
-        </w:rPr>
-        <w:t>This is a food source of all herbivorous dinosaurs.</w:t>
-      </w:r>
-    </w:p>
-    <w:p>
-      <w:pPr>
-        <w:spacing w:line="240" w:lineRule="auto"/>
-        <w:rPr>
-          <w:rFonts w:ascii="Times New Roman" w:eastAsia="Times New Roman" w:hAnsi="Times New Roman" w:cs="Times New Roman"/>
-          <w:sz w:val="24"/>
-          <w:szCs w:val="24"/>
-          <w:lang w:val="en-MY" w:eastAsia="en-MY"/>
-        </w:rPr>
-      </w:pPr>
-      <w:r>
-        <w:rPr>
-          <w:rFonts w:eastAsia="Times New Roman"/>
-          <w:color w:val="000000"/>
-          <w:sz w:val="24"/>
-          <w:szCs w:val="24"/>
-          <w:lang w:val="en-MY" w:eastAsia="en-MY"/>
-        </w:rPr>
-        <w:t xml:space="preserve">Overrides super’s </w:t>
-      </w:r>
-      <w:proofErr w:type="gramStart"/>
-      <w:r>
-        <w:rPr>
-          <w:rFonts w:eastAsia="Times New Roman"/>
-          <w:color w:val="000000"/>
-          <w:sz w:val="24"/>
-          <w:szCs w:val="24"/>
-          <w:lang w:val="en-MY" w:eastAsia="en-MY"/>
-        </w:rPr>
-        <w:t>tick(</w:t>
-      </w:r>
-      <w:proofErr w:type="gramEnd"/>
-      <w:r>
-        <w:rPr>
-          <w:rFonts w:eastAsia="Times New Roman"/>
-          <w:color w:val="000000"/>
-          <w:sz w:val="24"/>
-          <w:szCs w:val="24"/>
-          <w:lang w:val="en-MY" w:eastAsia="en-MY"/>
-        </w:rPr>
-        <w:t>) method to start the rotting process (15 turns) as soon as it is dropped.</w:t>
-      </w:r>
-    </w:p>
-    <w:p>
-      <w:pPr>
-        <w:spacing w:after="240" w:line="240" w:lineRule="auto"/>
-        <w:rPr>
-          <w:rFonts w:ascii="Times New Roman" w:eastAsia="Times New Roman" w:hAnsi="Times New Roman" w:cs="Times New Roman"/>
-          <w:sz w:val="24"/>
-          <w:szCs w:val="24"/>
-          <w:lang w:val="en-MY" w:eastAsia="en-MY"/>
-        </w:rPr>
-      </w:pPr>
-      <w:r>
-        <w:rPr>
-          <w:rFonts w:ascii="Times New Roman" w:eastAsia="Times New Roman" w:hAnsi="Times New Roman" w:cs="Times New Roman"/>
-          <w:sz w:val="24"/>
-          <w:szCs w:val="24"/>
-          <w:lang w:val="en-MY" w:eastAsia="en-MY"/>
-        </w:rPr>
-        <w:br/>
-      </w:r>
-      <w:r>
-        <w:rPr>
-          <w:rFonts w:ascii="Times New Roman" w:eastAsia="Times New Roman" w:hAnsi="Times New Roman" w:cs="Times New Roman"/>
-          <w:sz w:val="24"/>
-          <w:szCs w:val="24"/>
-          <w:lang w:val="en-MY" w:eastAsia="en-MY"/>
-        </w:rPr>
-        <w:br/>
-      </w:r>
-      <w:r>
-        <w:rPr>
-          <w:rFonts w:eastAsia="Times New Roman"/>
-          <w:b/>
-          <w:bCs/>
-          <w:color w:val="000000"/>
-          <w:sz w:val="24"/>
-          <w:szCs w:val="24"/>
-          <w:u w:val="single"/>
-          <w:lang w:val="en-MY" w:eastAsia="en-MY"/>
-        </w:rPr>
-        <w:t>Interaction Diagram of Egg</w:t>
-      </w:r>
-    </w:p>
-    <w:p>
-      <w:pPr>
-        <w:spacing w:line="240" w:lineRule="auto"/>
-        <w:rPr>
-          <w:rFonts w:ascii="Times New Roman" w:eastAsia="Times New Roman" w:hAnsi="Times New Roman" w:cs="Times New Roman"/>
-          <w:sz w:val="24"/>
-          <w:szCs w:val="24"/>
-          <w:lang w:val="en-MY" w:eastAsia="en-MY"/>
-        </w:rPr>
-      </w:pPr>
-    </w:p>
-    <w:p>
-      <w:pPr>
-        <w:spacing w:line="240" w:lineRule="auto"/>
-        <w:rPr>
-          <w:rFonts w:ascii="Times New Roman" w:eastAsia="Times New Roman" w:hAnsi="Times New Roman" w:cs="Times New Roman"/>
-          <w:sz w:val="24"/>
-          <w:szCs w:val="24"/>
-          <w:lang w:val="en-MY" w:eastAsia="en-MY"/>
-        </w:rPr>
-      </w:pPr>
-      <w:r>
-        <w:rPr>
-          <w:rFonts w:eastAsia="Times New Roman"/>
           <w:noProof/>
           <w:color w:val="000000"/>
           <w:sz w:val="24"/>
@@ -9463,12 +9700,11 @@
           <w:bdr w:val="none" w:sz="0" w:space="0" w:color="auto" w:frame="1"/>
           <w:lang w:val="en-MY" w:eastAsia="en-MY"/>
         </w:rPr>
-        <w:lastRenderedPageBreak/>
         <w:drawing>
-          <wp:inline distT="0" distB="0" distL="0" distR="0" wp14:anchorId="3538A8D3" wp14:editId="1E0D6D22">
+          <wp:inline distT="0" distB="0" distL="0" distR="0" wp14:anchorId="50D123E0" wp14:editId="226FE7B6">
             <wp:extent cx="5733415" cy="3171190"/>
             <wp:effectExtent l="0" t="0" r="635" b="0"/>
-            <wp:docPr id="2" name="Picture 2"/>
+            <wp:docPr id="6" name="Picture 6"/>
             <wp:cNvGraphicFramePr>
               <a:graphicFrameLocks xmlns:a="http://schemas.openxmlformats.org/drawingml/2006/main" noChangeAspect="1"/>
             </wp:cNvGraphicFramePr>
@@ -9482,7 +9718,7 @@
                     </pic:cNvPicPr>
                   </pic:nvPicPr>
                   <pic:blipFill>
-                    <a:blip r:embed="rId16">
+                    <a:blip r:embed="rId17">
                       <a:extLst>
                         <a:ext uri="{28A0092B-C50C-407E-A947-70E740481C1C}">
                           <a14:useLocalDpi xmlns:a14="http://schemas.microsoft.com/office/drawing/2010/main" val="0"/>
@@ -9529,6 +9765,15 @@
       <w:pPr>
         <w:spacing w:line="240" w:lineRule="auto"/>
         <w:rPr>
+          <w:rFonts w:ascii="Times New Roman" w:eastAsia="Times New Roman" w:hAnsi="Times New Roman" w:cs="Times New Roman"/>
+          <w:sz w:val="24"/>
+          <w:szCs w:val="24"/>
+          <w:lang w:val="en-MY" w:eastAsia="en-MY"/>
+        </w:rPr>
+      </w:pPr>
+      <w:proofErr w:type="spellStart"/>
+      <w:r>
+        <w:rPr>
           <w:rFonts w:eastAsia="Times New Roman"/>
           <w:b/>
           <w:bCs/>
@@ -9538,12 +9783,162 @@
           <w:u w:val="single"/>
           <w:lang w:val="en-MY" w:eastAsia="en-MY"/>
         </w:rPr>
-      </w:pPr>
+        <w:t>LaserGun</w:t>
+      </w:r>
+      <w:proofErr w:type="spellEnd"/>
+      <w:r>
+        <w:rPr>
+          <w:rFonts w:eastAsia="Times New Roman"/>
+          <w:b/>
+          <w:bCs/>
+          <w:color w:val="000000"/>
+          <w:sz w:val="24"/>
+          <w:szCs w:val="24"/>
+          <w:u w:val="single"/>
+          <w:lang w:val="en-MY" w:eastAsia="en-MY"/>
+        </w:rPr>
+        <w:t xml:space="preserve"> extends abstract class </w:t>
+      </w:r>
+      <w:proofErr w:type="spellStart"/>
+      <w:proofErr w:type="gramStart"/>
+      <w:r>
+        <w:rPr>
+          <w:rFonts w:eastAsia="Times New Roman"/>
+          <w:b/>
+          <w:bCs/>
+          <w:color w:val="000000"/>
+          <w:sz w:val="24"/>
+          <w:szCs w:val="24"/>
+          <w:u w:val="single"/>
+          <w:lang w:val="en-MY" w:eastAsia="en-MY"/>
+        </w:rPr>
+        <w:t>WeaponItem</w:t>
+      </w:r>
+      <w:proofErr w:type="spellEnd"/>
+      <w:proofErr w:type="gramEnd"/>
+      <w:r>
+        <w:rPr>
+          <w:rFonts w:eastAsia="Times New Roman"/>
+          <w:b/>
+          <w:bCs/>
+          <w:color w:val="000000"/>
+          <w:sz w:val="24"/>
+          <w:szCs w:val="24"/>
+          <w:u w:val="single"/>
+          <w:lang w:val="en-MY" w:eastAsia="en-MY"/>
+        </w:rPr>
+        <w:t> </w:t>
+      </w:r>
     </w:p>
     <w:p>
       <w:pPr>
         <w:spacing w:line="240" w:lineRule="auto"/>
         <w:rPr>
+          <w:rFonts w:ascii="Times New Roman" w:eastAsia="Times New Roman" w:hAnsi="Times New Roman" w:cs="Times New Roman"/>
+          <w:sz w:val="24"/>
+          <w:szCs w:val="24"/>
+          <w:lang w:val="en-MY" w:eastAsia="en-MY"/>
+        </w:rPr>
+      </w:pPr>
+      <w:r>
+        <w:rPr>
+          <w:rFonts w:eastAsia="Times New Roman"/>
+          <w:color w:val="000000"/>
+          <w:sz w:val="24"/>
+          <w:szCs w:val="24"/>
+          <w:lang w:val="en-MY" w:eastAsia="en-MY"/>
+        </w:rPr>
+        <w:t>This class represents a laser weapon used to kill dinosaurs for population control or to provide food for the Allosaurs. </w:t>
+      </w:r>
+    </w:p>
+    <w:p>
+      <w:pPr>
+        <w:spacing w:line="240" w:lineRule="auto"/>
+        <w:rPr>
+          <w:rFonts w:ascii="Times New Roman" w:eastAsia="Times New Roman" w:hAnsi="Times New Roman" w:cs="Times New Roman"/>
+          <w:sz w:val="24"/>
+          <w:szCs w:val="24"/>
+          <w:lang w:val="en-MY" w:eastAsia="en-MY"/>
+        </w:rPr>
+      </w:pPr>
+      <w:r>
+        <w:rPr>
+          <w:rFonts w:eastAsia="Times New Roman"/>
+          <w:color w:val="000000"/>
+          <w:sz w:val="24"/>
+          <w:szCs w:val="24"/>
+          <w:lang w:val="en-MY" w:eastAsia="en-MY"/>
+        </w:rPr>
+        <w:t>Will use a constructor with an actor (</w:t>
+      </w:r>
+      <w:proofErr w:type="spellStart"/>
+      <w:r>
+        <w:rPr>
+          <w:rFonts w:eastAsia="Times New Roman"/>
+          <w:color w:val="000000"/>
+          <w:sz w:val="24"/>
+          <w:szCs w:val="24"/>
+          <w:lang w:val="en-MY" w:eastAsia="en-MY"/>
+        </w:rPr>
+        <w:t>e.g</w:t>
+      </w:r>
+      <w:proofErr w:type="spellEnd"/>
+      <w:r>
+        <w:rPr>
+          <w:rFonts w:eastAsia="Times New Roman"/>
+          <w:color w:val="000000"/>
+          <w:sz w:val="24"/>
+          <w:szCs w:val="24"/>
+          <w:lang w:val="en-MY" w:eastAsia="en-MY"/>
+        </w:rPr>
+        <w:t xml:space="preserve"> Stegosaur) as input and reduce the actors HP by a set amount depending on the weapon used by overriding </w:t>
+      </w:r>
+      <w:proofErr w:type="gramStart"/>
+      <w:r>
+        <w:rPr>
+          <w:rFonts w:eastAsia="Times New Roman"/>
+          <w:color w:val="000000"/>
+          <w:sz w:val="24"/>
+          <w:szCs w:val="24"/>
+          <w:lang w:val="en-MY" w:eastAsia="en-MY"/>
+        </w:rPr>
+        <w:t>damage(</w:t>
+      </w:r>
+      <w:proofErr w:type="gramEnd"/>
+      <w:r>
+        <w:rPr>
+          <w:rFonts w:eastAsia="Times New Roman"/>
+          <w:color w:val="000000"/>
+          <w:sz w:val="24"/>
+          <w:szCs w:val="24"/>
+          <w:lang w:val="en-MY" w:eastAsia="en-MY"/>
+        </w:rPr>
+        <w:t>) and using verb() to return an appropriate message.</w:t>
+      </w:r>
+    </w:p>
+    <w:p>
+      <w:pPr>
+        <w:spacing w:after="240" w:line="240" w:lineRule="auto"/>
+        <w:rPr>
+          <w:rFonts w:ascii="Times New Roman" w:eastAsia="Times New Roman" w:hAnsi="Times New Roman" w:cs="Times New Roman"/>
+          <w:sz w:val="24"/>
+          <w:szCs w:val="24"/>
+          <w:lang w:val="en-MY" w:eastAsia="en-MY"/>
+        </w:rPr>
+      </w:pPr>
+    </w:p>
+    <w:p>
+      <w:pPr>
+        <w:spacing w:line="240" w:lineRule="auto"/>
+        <w:rPr>
+          <w:rFonts w:ascii="Times New Roman" w:eastAsia="Times New Roman" w:hAnsi="Times New Roman" w:cs="Times New Roman"/>
+          <w:sz w:val="24"/>
+          <w:szCs w:val="24"/>
+          <w:lang w:val="en-MY" w:eastAsia="en-MY"/>
+        </w:rPr>
+      </w:pPr>
+      <w:r>
+        <w:rPr>
           <w:rFonts w:eastAsia="Times New Roman"/>
           <w:b/>
           <w:bCs/>
@@ -9553,408 +9948,114 @@
           <w:u w:val="single"/>
           <w:lang w:val="en-MY" w:eastAsia="en-MY"/>
         </w:rPr>
-      </w:pPr>
+        <w:t xml:space="preserve">Vending Machine extends </w:t>
+      </w:r>
+      <w:proofErr w:type="gramStart"/>
+      <w:r>
+        <w:rPr>
+          <w:rFonts w:eastAsia="Times New Roman"/>
+          <w:b/>
+          <w:bCs/>
+          <w:color w:val="000000"/>
+          <w:sz w:val="24"/>
+          <w:szCs w:val="24"/>
+          <w:u w:val="single"/>
+          <w:lang w:val="en-MY" w:eastAsia="en-MY"/>
+        </w:rPr>
+        <w:t>Ground</w:t>
+      </w:r>
+      <w:proofErr w:type="gramEnd"/>
     </w:p>
     <w:p>
       <w:pPr>
         <w:spacing w:line="240" w:lineRule="auto"/>
         <w:rPr>
-          <w:rFonts w:eastAsia="Times New Roman"/>
-          <w:b/>
-          <w:bCs/>
-          <w:color w:val="000000"/>
-          <w:sz w:val="24"/>
-          <w:szCs w:val="24"/>
-          <w:u w:val="single"/>
-          <w:lang w:val="en-MY" w:eastAsia="en-MY"/>
-        </w:rPr>
-      </w:pPr>
+          <w:rFonts w:ascii="Times New Roman" w:eastAsia="Times New Roman" w:hAnsi="Times New Roman" w:cs="Times New Roman"/>
+          <w:sz w:val="24"/>
+          <w:szCs w:val="24"/>
+          <w:lang w:val="en-MY" w:eastAsia="en-MY"/>
+        </w:rPr>
+      </w:pPr>
+      <w:r>
+        <w:rPr>
+          <w:rFonts w:eastAsia="Times New Roman"/>
+          <w:color w:val="000000"/>
+          <w:sz w:val="24"/>
+          <w:szCs w:val="24"/>
+          <w:lang w:val="en-MY" w:eastAsia="en-MY"/>
+        </w:rPr>
+        <w:t xml:space="preserve">This class represents the vending machine and has a stored amount of </w:t>
+      </w:r>
+      <w:proofErr w:type="spellStart"/>
+      <w:r>
+        <w:rPr>
+          <w:rFonts w:eastAsia="Times New Roman"/>
+          <w:color w:val="000000"/>
+          <w:sz w:val="24"/>
+          <w:szCs w:val="24"/>
+          <w:lang w:val="en-MY" w:eastAsia="en-MY"/>
+        </w:rPr>
+        <w:t>EcoPoints</w:t>
+      </w:r>
+      <w:proofErr w:type="spellEnd"/>
+      <w:r>
+        <w:rPr>
+          <w:rFonts w:eastAsia="Times New Roman"/>
+          <w:color w:val="000000"/>
+          <w:sz w:val="24"/>
+          <w:szCs w:val="24"/>
+          <w:lang w:val="en-MY" w:eastAsia="en-MY"/>
+        </w:rPr>
+        <w:t xml:space="preserve"> as a static variable. All actions that result in </w:t>
+      </w:r>
+      <w:proofErr w:type="spellStart"/>
+      <w:r>
+        <w:rPr>
+          <w:rFonts w:eastAsia="Times New Roman"/>
+          <w:color w:val="000000"/>
+          <w:sz w:val="24"/>
+          <w:szCs w:val="24"/>
+          <w:lang w:val="en-MY" w:eastAsia="en-MY"/>
+        </w:rPr>
+        <w:t>EcoPoint</w:t>
+      </w:r>
+      <w:proofErr w:type="spellEnd"/>
+      <w:r>
+        <w:rPr>
+          <w:rFonts w:eastAsia="Times New Roman"/>
+          <w:color w:val="000000"/>
+          <w:sz w:val="24"/>
+          <w:szCs w:val="24"/>
+          <w:lang w:val="en-MY" w:eastAsia="en-MY"/>
+        </w:rPr>
+        <w:t xml:space="preserve"> rewards will accumulate in the static variable. Also contains all purchasable items with their prices.</w:t>
+      </w:r>
     </w:p>
     <w:p>
       <w:pPr>
         <w:spacing w:line="240" w:lineRule="auto"/>
         <w:rPr>
-          <w:rFonts w:eastAsia="Times New Roman"/>
-          <w:b/>
-          <w:bCs/>
-          <w:color w:val="000000"/>
-          <w:sz w:val="24"/>
-          <w:szCs w:val="24"/>
-          <w:u w:val="single"/>
-          <w:lang w:val="en-MY" w:eastAsia="en-MY"/>
-        </w:rPr>
-      </w:pPr>
+          <w:rFonts w:ascii="Times New Roman" w:eastAsia="Times New Roman" w:hAnsi="Times New Roman" w:cs="Times New Roman"/>
+          <w:sz w:val="24"/>
+          <w:szCs w:val="24"/>
+          <w:lang w:val="en-MY" w:eastAsia="en-MY"/>
+        </w:rPr>
+      </w:pPr>
+      <w:r>
+        <w:rPr>
+          <w:rFonts w:eastAsia="Times New Roman"/>
+          <w:color w:val="000000"/>
+          <w:sz w:val="24"/>
+          <w:szCs w:val="24"/>
+          <w:lang w:val="en-MY" w:eastAsia="en-MY"/>
+        </w:rPr>
+        <w:t>Players are not able to enter (step on) the vending machine and can only use the vending machine while adjacent to it.</w:t>
+      </w:r>
     </w:p>
     <w:p>
       <w:pPr>
         <w:spacing w:line="240" w:lineRule="auto"/>
         <w:rPr>
-          <w:rFonts w:eastAsia="Times New Roman"/>
-          <w:b/>
-          <w:bCs/>
-          <w:color w:val="000000"/>
-          <w:sz w:val="24"/>
-          <w:szCs w:val="24"/>
-          <w:u w:val="single"/>
-          <w:lang w:val="en-MY" w:eastAsia="en-MY"/>
-        </w:rPr>
-      </w:pPr>
-    </w:p>
-    <w:p>
-      <w:pPr>
-        <w:spacing w:line="240" w:lineRule="auto"/>
-        <w:rPr>
-          <w:rFonts w:eastAsia="Times New Roman"/>
-          <w:b/>
-          <w:bCs/>
-          <w:color w:val="000000"/>
-          <w:sz w:val="24"/>
-          <w:szCs w:val="24"/>
-          <w:u w:val="single"/>
-          <w:lang w:val="en-MY" w:eastAsia="en-MY"/>
-        </w:rPr>
-      </w:pPr>
-    </w:p>
-    <w:p>
-      <w:pPr>
-        <w:spacing w:line="240" w:lineRule="auto"/>
-        <w:rPr>
-          <w:rFonts w:eastAsia="Times New Roman"/>
-          <w:b/>
-          <w:bCs/>
-          <w:color w:val="000000"/>
-          <w:sz w:val="24"/>
-          <w:szCs w:val="24"/>
-          <w:u w:val="single"/>
-          <w:lang w:val="en-MY" w:eastAsia="en-MY"/>
-        </w:rPr>
-      </w:pPr>
-    </w:p>
-    <w:p>
-      <w:pPr>
-        <w:spacing w:line="240" w:lineRule="auto"/>
-        <w:rPr>
-          <w:rFonts w:eastAsia="Times New Roman"/>
-          <w:b/>
-          <w:bCs/>
-          <w:color w:val="000000"/>
-          <w:sz w:val="24"/>
-          <w:szCs w:val="24"/>
-          <w:u w:val="single"/>
-          <w:lang w:val="en-MY" w:eastAsia="en-MY"/>
-        </w:rPr>
-      </w:pPr>
-    </w:p>
-    <w:p>
-      <w:pPr>
-        <w:spacing w:line="240" w:lineRule="auto"/>
-        <w:rPr>
-          <w:rFonts w:eastAsia="Times New Roman"/>
-          <w:b/>
-          <w:bCs/>
-          <w:color w:val="000000"/>
-          <w:sz w:val="24"/>
-          <w:szCs w:val="24"/>
-          <w:u w:val="single"/>
-          <w:lang w:val="en-MY" w:eastAsia="en-MY"/>
-        </w:rPr>
-      </w:pPr>
-    </w:p>
-    <w:p>
-      <w:pPr>
-        <w:spacing w:line="240" w:lineRule="auto"/>
-        <w:rPr>
-          <w:rFonts w:ascii="Times New Roman" w:eastAsia="Times New Roman" w:hAnsi="Times New Roman" w:cs="Times New Roman"/>
-          <w:sz w:val="24"/>
-          <w:szCs w:val="24"/>
-          <w:lang w:val="en-MY" w:eastAsia="en-MY"/>
-        </w:rPr>
-      </w:pPr>
-      <w:proofErr w:type="spellStart"/>
-      <w:r>
-        <w:rPr>
-          <w:rFonts w:eastAsia="Times New Roman"/>
-          <w:b/>
-          <w:bCs/>
-          <w:color w:val="000000"/>
-          <w:sz w:val="24"/>
-          <w:szCs w:val="24"/>
-          <w:u w:val="single"/>
-          <w:lang w:val="en-MY" w:eastAsia="en-MY"/>
-        </w:rPr>
-        <w:t>LaserGun</w:t>
-      </w:r>
-      <w:proofErr w:type="spellEnd"/>
-      <w:r>
-        <w:rPr>
-          <w:rFonts w:eastAsia="Times New Roman"/>
-          <w:b/>
-          <w:bCs/>
-          <w:color w:val="000000"/>
-          <w:sz w:val="24"/>
-          <w:szCs w:val="24"/>
-          <w:u w:val="single"/>
-          <w:lang w:val="en-MY" w:eastAsia="en-MY"/>
-        </w:rPr>
-        <w:t xml:space="preserve"> extends abstract class </w:t>
-      </w:r>
-      <w:proofErr w:type="spellStart"/>
-      <w:proofErr w:type="gramStart"/>
-      <w:r>
-        <w:rPr>
-          <w:rFonts w:eastAsia="Times New Roman"/>
-          <w:b/>
-          <w:bCs/>
-          <w:color w:val="000000"/>
-          <w:sz w:val="24"/>
-          <w:szCs w:val="24"/>
-          <w:u w:val="single"/>
-          <w:lang w:val="en-MY" w:eastAsia="en-MY"/>
-        </w:rPr>
-        <w:t>WeaponItem</w:t>
-      </w:r>
-      <w:proofErr w:type="spellEnd"/>
-      <w:proofErr w:type="gramEnd"/>
-      <w:r>
-        <w:rPr>
-          <w:rFonts w:eastAsia="Times New Roman"/>
-          <w:b/>
-          <w:bCs/>
-          <w:color w:val="000000"/>
-          <w:sz w:val="24"/>
-          <w:szCs w:val="24"/>
-          <w:u w:val="single"/>
-          <w:lang w:val="en-MY" w:eastAsia="en-MY"/>
-        </w:rPr>
-        <w:t> </w:t>
-      </w:r>
-    </w:p>
-    <w:p>
-      <w:pPr>
-        <w:spacing w:line="240" w:lineRule="auto"/>
-        <w:rPr>
-          <w:rFonts w:ascii="Times New Roman" w:eastAsia="Times New Roman" w:hAnsi="Times New Roman" w:cs="Times New Roman"/>
-          <w:sz w:val="24"/>
-          <w:szCs w:val="24"/>
-          <w:lang w:val="en-MY" w:eastAsia="en-MY"/>
-        </w:rPr>
-      </w:pPr>
-      <w:r>
-        <w:rPr>
-          <w:rFonts w:eastAsia="Times New Roman"/>
-          <w:color w:val="000000"/>
-          <w:sz w:val="24"/>
-          <w:szCs w:val="24"/>
-          <w:lang w:val="en-MY" w:eastAsia="en-MY"/>
-        </w:rPr>
-        <w:t>This class represents a laser weapon used to kill dinosaurs for population control or to provide food for the Allosaurs. </w:t>
-      </w:r>
-    </w:p>
-    <w:p>
-      <w:pPr>
-        <w:spacing w:line="240" w:lineRule="auto"/>
-        <w:rPr>
-          <w:rFonts w:ascii="Times New Roman" w:eastAsia="Times New Roman" w:hAnsi="Times New Roman" w:cs="Times New Roman"/>
-          <w:sz w:val="24"/>
-          <w:szCs w:val="24"/>
-          <w:lang w:val="en-MY" w:eastAsia="en-MY"/>
-        </w:rPr>
-      </w:pPr>
-      <w:r>
-        <w:rPr>
-          <w:rFonts w:eastAsia="Times New Roman"/>
-          <w:color w:val="000000"/>
-          <w:sz w:val="24"/>
-          <w:szCs w:val="24"/>
-          <w:lang w:val="en-MY" w:eastAsia="en-MY"/>
-        </w:rPr>
-        <w:t>Will use a constructor with an actor (</w:t>
-      </w:r>
-      <w:proofErr w:type="spellStart"/>
-      <w:r>
-        <w:rPr>
-          <w:rFonts w:eastAsia="Times New Roman"/>
-          <w:color w:val="000000"/>
-          <w:sz w:val="24"/>
-          <w:szCs w:val="24"/>
-          <w:lang w:val="en-MY" w:eastAsia="en-MY"/>
-        </w:rPr>
-        <w:t>e.g</w:t>
-      </w:r>
-      <w:proofErr w:type="spellEnd"/>
-      <w:r>
-        <w:rPr>
-          <w:rFonts w:eastAsia="Times New Roman"/>
-          <w:color w:val="000000"/>
-          <w:sz w:val="24"/>
-          <w:szCs w:val="24"/>
-          <w:lang w:val="en-MY" w:eastAsia="en-MY"/>
-        </w:rPr>
-        <w:t xml:space="preserve"> Stegosaur) as input and reduce the actors HP by a set amount depending on the weapon used by overriding </w:t>
-      </w:r>
-      <w:proofErr w:type="gramStart"/>
-      <w:r>
-        <w:rPr>
-          <w:rFonts w:eastAsia="Times New Roman"/>
-          <w:color w:val="000000"/>
-          <w:sz w:val="24"/>
-          <w:szCs w:val="24"/>
-          <w:lang w:val="en-MY" w:eastAsia="en-MY"/>
-        </w:rPr>
-        <w:t>damage(</w:t>
-      </w:r>
-      <w:proofErr w:type="gramEnd"/>
-      <w:r>
-        <w:rPr>
-          <w:rFonts w:eastAsia="Times New Roman"/>
-          <w:color w:val="000000"/>
-          <w:sz w:val="24"/>
-          <w:szCs w:val="24"/>
-          <w:lang w:val="en-MY" w:eastAsia="en-MY"/>
-        </w:rPr>
-        <w:t>) and using verb() to return an appropriate message.</w:t>
-      </w:r>
-    </w:p>
-    <w:p>
-      <w:pPr>
-        <w:spacing w:after="240" w:line="240" w:lineRule="auto"/>
-        <w:rPr>
-          <w:rFonts w:ascii="Times New Roman" w:eastAsia="Times New Roman" w:hAnsi="Times New Roman" w:cs="Times New Roman"/>
-          <w:sz w:val="24"/>
-          <w:szCs w:val="24"/>
-          <w:lang w:val="en-MY" w:eastAsia="en-MY"/>
-        </w:rPr>
-      </w:pPr>
-    </w:p>
-    <w:p>
-      <w:pPr>
-        <w:spacing w:line="240" w:lineRule="auto"/>
-        <w:rPr>
-          <w:rFonts w:ascii="Times New Roman" w:eastAsia="Times New Roman" w:hAnsi="Times New Roman" w:cs="Times New Roman"/>
-          <w:sz w:val="24"/>
-          <w:szCs w:val="24"/>
-          <w:lang w:val="en-MY" w:eastAsia="en-MY"/>
-        </w:rPr>
-      </w:pPr>
-      <w:r>
-        <w:rPr>
-          <w:rFonts w:eastAsia="Times New Roman"/>
-          <w:b/>
-          <w:bCs/>
-          <w:color w:val="000000"/>
-          <w:sz w:val="24"/>
-          <w:szCs w:val="24"/>
-          <w:u w:val="single"/>
-          <w:lang w:val="en-MY" w:eastAsia="en-MY"/>
-        </w:rPr>
-        <w:t xml:space="preserve">Vending Machine extends </w:t>
-      </w:r>
-      <w:proofErr w:type="gramStart"/>
-      <w:r>
-        <w:rPr>
-          <w:rFonts w:eastAsia="Times New Roman"/>
-          <w:b/>
-          <w:bCs/>
-          <w:color w:val="000000"/>
-          <w:sz w:val="24"/>
-          <w:szCs w:val="24"/>
-          <w:u w:val="single"/>
-          <w:lang w:val="en-MY" w:eastAsia="en-MY"/>
-        </w:rPr>
-        <w:t>Ground</w:t>
-      </w:r>
-      <w:proofErr w:type="gramEnd"/>
-    </w:p>
-    <w:p>
-      <w:pPr>
-        <w:spacing w:line="240" w:lineRule="auto"/>
-        <w:rPr>
-          <w:rFonts w:ascii="Times New Roman" w:eastAsia="Times New Roman" w:hAnsi="Times New Roman" w:cs="Times New Roman"/>
-          <w:sz w:val="24"/>
-          <w:szCs w:val="24"/>
-          <w:lang w:val="en-MY" w:eastAsia="en-MY"/>
-        </w:rPr>
-      </w:pPr>
-      <w:r>
-        <w:rPr>
-          <w:rFonts w:eastAsia="Times New Roman"/>
-          <w:color w:val="000000"/>
-          <w:sz w:val="24"/>
-          <w:szCs w:val="24"/>
-          <w:lang w:val="en-MY" w:eastAsia="en-MY"/>
-        </w:rPr>
-        <w:t xml:space="preserve">This class represents the vending machine and has a stored amount of </w:t>
-      </w:r>
-      <w:proofErr w:type="spellStart"/>
-      <w:r>
-        <w:rPr>
-          <w:rFonts w:eastAsia="Times New Roman"/>
-          <w:color w:val="000000"/>
-          <w:sz w:val="24"/>
-          <w:szCs w:val="24"/>
-          <w:lang w:val="en-MY" w:eastAsia="en-MY"/>
-        </w:rPr>
-        <w:t>EcoPoints</w:t>
-      </w:r>
-      <w:proofErr w:type="spellEnd"/>
-      <w:r>
-        <w:rPr>
-          <w:rFonts w:eastAsia="Times New Roman"/>
-          <w:color w:val="000000"/>
-          <w:sz w:val="24"/>
-          <w:szCs w:val="24"/>
-          <w:lang w:val="en-MY" w:eastAsia="en-MY"/>
-        </w:rPr>
-        <w:t xml:space="preserve"> as a static variable. All actions that result in </w:t>
-      </w:r>
-      <w:proofErr w:type="spellStart"/>
-      <w:r>
-        <w:rPr>
-          <w:rFonts w:eastAsia="Times New Roman"/>
-          <w:color w:val="000000"/>
-          <w:sz w:val="24"/>
-          <w:szCs w:val="24"/>
-          <w:lang w:val="en-MY" w:eastAsia="en-MY"/>
-        </w:rPr>
-        <w:t>EcoPoint</w:t>
-      </w:r>
-      <w:proofErr w:type="spellEnd"/>
-      <w:r>
-        <w:rPr>
-          <w:rFonts w:eastAsia="Times New Roman"/>
-          <w:color w:val="000000"/>
-          <w:sz w:val="24"/>
-          <w:szCs w:val="24"/>
-          <w:lang w:val="en-MY" w:eastAsia="en-MY"/>
-        </w:rPr>
-        <w:t xml:space="preserve"> rewards will accumulate in the static variable. Also contains all purchasable items with their prices.</w:t>
-      </w:r>
-    </w:p>
-    <w:p>
-      <w:pPr>
-        <w:spacing w:line="240" w:lineRule="auto"/>
-        <w:rPr>
-          <w:rFonts w:ascii="Times New Roman" w:eastAsia="Times New Roman" w:hAnsi="Times New Roman" w:cs="Times New Roman"/>
-          <w:sz w:val="24"/>
-          <w:szCs w:val="24"/>
-          <w:lang w:val="en-MY" w:eastAsia="en-MY"/>
-        </w:rPr>
-      </w:pPr>
-      <w:r>
-        <w:rPr>
-          <w:rFonts w:eastAsia="Times New Roman"/>
-          <w:color w:val="000000"/>
-          <w:sz w:val="24"/>
-          <w:szCs w:val="24"/>
-          <w:lang w:val="en-MY" w:eastAsia="en-MY"/>
-        </w:rPr>
-        <w:t>Players are not able to enter (step on) the vending machine and can only use the vending machine while adjacent to it.</w:t>
-      </w:r>
-    </w:p>
-    <w:p>
-      <w:pPr>
-        <w:spacing w:line="240" w:lineRule="auto"/>
-        <w:rPr>
           <w:rFonts w:ascii="Times New Roman" w:eastAsia="Times New Roman" w:hAnsi="Times New Roman" w:cs="Times New Roman"/>
           <w:sz w:val="24"/>
           <w:szCs w:val="24"/>
@@ -9974,7 +10075,8 @@
     </w:p>
     <w:p>
       <w:pPr>
-        <w:spacing w:line="240" w:lineRule="auto"/>
+        <w:spacing w:before="240" w:after="240" w:line="240" w:lineRule="auto"/>
+        <w:jc w:val="both"/>
         <w:rPr>
           <w:sz w:val="24"/>
           <w:szCs w:val="24"/>

</xml_diff>

<commit_message>
Slightly modified some explaination in Egg class.
</commit_message>
<xml_diff>
--- a/docs/Design_Rationale.docx
+++ b/docs/Design_Rationale.docx
@@ -441,7 +441,6 @@
         <w:t xml:space="preserve">that will help in </w:t>
       </w:r>
       <w:proofErr w:type="spellStart"/>
-      <w:proofErr w:type="gramStart"/>
       <w:r>
         <w:rPr>
           <w:sz w:val="24"/>
@@ -455,15 +454,7 @@
           <w:sz w:val="24"/>
           <w:szCs w:val="24"/>
         </w:rPr>
-        <w:t>(</w:t>
-      </w:r>
-      <w:proofErr w:type="gramEnd"/>
-      <w:r>
-        <w:rPr>
-          <w:sz w:val="24"/>
-          <w:szCs w:val="24"/>
-        </w:rPr>
-        <w:t xml:space="preserve">) such as checking how long it was unconscious, to avoid </w:t>
+        <w:t xml:space="preserve">() such as checking how long it was unconscious, to avoid </w:t>
       </w:r>
       <w:proofErr w:type="spellStart"/>
       <w:r>
@@ -505,7 +496,6 @@
         <w:t xml:space="preserve">. Would also have many attributes, and static final attributes that help in </w:t>
       </w:r>
       <w:proofErr w:type="spellStart"/>
-      <w:proofErr w:type="gramStart"/>
       <w:r>
         <w:rPr>
           <w:sz w:val="24"/>
@@ -519,15 +509,7 @@
           <w:sz w:val="24"/>
           <w:szCs w:val="24"/>
         </w:rPr>
-        <w:t>(</w:t>
-      </w:r>
-      <w:proofErr w:type="gramEnd"/>
-      <w:r>
-        <w:rPr>
-          <w:sz w:val="24"/>
-          <w:szCs w:val="24"/>
-        </w:rPr>
-        <w:t xml:space="preserve">) and other classes, such as age, </w:t>
+        <w:t xml:space="preserve">() and other classes, such as age, </w:t>
       </w:r>
       <w:proofErr w:type="spellStart"/>
       <w:r>
@@ -578,7 +560,6 @@
         <w:t xml:space="preserve"> of behaviour that is used in </w:t>
       </w:r>
       <w:proofErr w:type="spellStart"/>
-      <w:proofErr w:type="gramStart"/>
       <w:r>
         <w:rPr>
           <w:sz w:val="24"/>
@@ -592,15 +573,7 @@
           <w:sz w:val="24"/>
           <w:szCs w:val="24"/>
         </w:rPr>
-        <w:t>(</w:t>
-      </w:r>
-      <w:proofErr w:type="gramEnd"/>
-      <w:r>
-        <w:rPr>
-          <w:sz w:val="24"/>
-          <w:szCs w:val="24"/>
-        </w:rPr>
-        <w:t xml:space="preserve">). The constructor of this class should initialise the age and gender, and add </w:t>
+        <w:t xml:space="preserve">(). The constructor of this class should initialise the age and gender, and add </w:t>
       </w:r>
       <w:proofErr w:type="spellStart"/>
       <w:r>
@@ -651,7 +624,6 @@
         <w:t xml:space="preserve"> class, and will add the gender </w:t>
       </w:r>
       <w:proofErr w:type="spellStart"/>
-      <w:proofErr w:type="gramStart"/>
       <w:r>
         <w:rPr>
           <w:sz w:val="24"/>
@@ -665,15 +637,7 @@
           <w:sz w:val="24"/>
           <w:szCs w:val="24"/>
         </w:rPr>
-        <w:t>(</w:t>
-      </w:r>
-      <w:proofErr w:type="gramEnd"/>
-      <w:r>
-        <w:rPr>
-          <w:sz w:val="24"/>
-          <w:szCs w:val="24"/>
-        </w:rPr>
-        <w:t>MALE or FEMALE) into capabilities depending on the gender, and automatically initialises age to the adult age. The other constructor will take in age and gender (or just age and randomise the gender), and initialises the dinosaur normally, with an inputted age, as well as gender.</w:t>
+        <w:t>(MALE or FEMALE) into capabilities depending on the gender, and automatically initialises age to the adult age. The other constructor will take in age and gender (or just age and randomise the gender), and initialises the dinosaur normally, with an inputted age, as well as gender.</w:t>
       </w:r>
     </w:p>
     <w:p>
@@ -836,69 +800,411 @@
           <w:sz w:val="24"/>
           <w:szCs w:val="24"/>
         </w:rPr>
+        <w:t xml:space="preserve"> and  </w:t>
+      </w:r>
+      <w:proofErr w:type="spellStart"/>
+      <w:r>
+        <w:rPr>
+          <w:sz w:val="24"/>
+          <w:szCs w:val="24"/>
+        </w:rPr>
+        <w:t>HerbHungerBehaviour</w:t>
+      </w:r>
+      <w:proofErr w:type="spellEnd"/>
+      <w:r>
+        <w:rPr>
+          <w:sz w:val="24"/>
+          <w:szCs w:val="24"/>
+        </w:rPr>
+        <w:t xml:space="preserve"> in the constructor, to give </w:t>
+      </w:r>
+      <w:proofErr w:type="spellStart"/>
+      <w:r>
+        <w:rPr>
+          <w:sz w:val="24"/>
+          <w:szCs w:val="24"/>
+        </w:rPr>
+        <w:t>HerbivoreDinosaurs</w:t>
+      </w:r>
+      <w:proofErr w:type="spellEnd"/>
+      <w:r>
+        <w:rPr>
+          <w:sz w:val="24"/>
+          <w:szCs w:val="24"/>
+        </w:rPr>
+        <w:t xml:space="preserve"> breeding and feeding behaviour which simulates the dinosaur’s breeding and feeding. This class is here just in case we may want to introduce more Herbivore Dinosaurs, and when we do, it will reduce repeated codes.</w:t>
+      </w:r>
+    </w:p>
+    <w:p>
+      <w:pPr>
+        <w:jc w:val="both"/>
+        <w:rPr>
+          <w:sz w:val="24"/>
+          <w:szCs w:val="24"/>
+        </w:rPr>
+      </w:pPr>
+    </w:p>
+    <w:p>
+      <w:pPr>
+        <w:jc w:val="both"/>
+        <w:rPr>
+          <w:b/>
+          <w:sz w:val="24"/>
+          <w:szCs w:val="24"/>
+          <w:u w:val="single"/>
+        </w:rPr>
+      </w:pPr>
+      <w:proofErr w:type="spellStart"/>
+      <w:r>
+        <w:rPr>
+          <w:b/>
+          <w:sz w:val="24"/>
+          <w:szCs w:val="24"/>
+          <w:u w:val="single"/>
+        </w:rPr>
+        <w:t>CarnivoreDinosaur</w:t>
+      </w:r>
+      <w:proofErr w:type="spellEnd"/>
+      <w:r>
+        <w:rPr>
+          <w:b/>
+          <w:sz w:val="24"/>
+          <w:szCs w:val="24"/>
+          <w:u w:val="single"/>
+        </w:rPr>
+        <w:t xml:space="preserve"> Abstract Class Extends Dinosaur</w:t>
+      </w:r>
+    </w:p>
+    <w:p>
+      <w:pPr>
+        <w:jc w:val="both"/>
+        <w:rPr>
+          <w:sz w:val="24"/>
+          <w:szCs w:val="24"/>
+        </w:rPr>
+      </w:pPr>
+      <w:r>
+        <w:rPr>
+          <w:sz w:val="24"/>
+          <w:szCs w:val="24"/>
+        </w:rPr>
+        <w:t xml:space="preserve">This class is created to generalise Carnivore food behaviour. This class will extend its parent’s constructor and add </w:t>
+      </w:r>
+      <w:proofErr w:type="spellStart"/>
+      <w:r>
+        <w:rPr>
+          <w:sz w:val="24"/>
+          <w:szCs w:val="24"/>
+        </w:rPr>
+        <w:t>BreedingBehaviour</w:t>
+      </w:r>
+      <w:proofErr w:type="spellEnd"/>
+      <w:r>
+        <w:rPr>
+          <w:sz w:val="24"/>
+          <w:szCs w:val="24"/>
+        </w:rPr>
+        <w:t xml:space="preserve"> and </w:t>
+      </w:r>
+      <w:proofErr w:type="spellStart"/>
+      <w:r>
+        <w:rPr>
+          <w:sz w:val="24"/>
+          <w:szCs w:val="24"/>
+        </w:rPr>
+        <w:t>CarniHungerBehaviour</w:t>
+      </w:r>
+      <w:proofErr w:type="spellEnd"/>
+      <w:r>
+        <w:rPr>
+          <w:sz w:val="24"/>
+          <w:szCs w:val="24"/>
+        </w:rPr>
+        <w:t xml:space="preserve"> which simulates the dinosaurs breeding and feeding. This is created in case we may want to introduce more Carnivore Dinosaurs, and when we do, we will reduce repeated codes.</w:t>
+      </w:r>
+      <w:r>
+        <w:rPr>
+          <w:sz w:val="24"/>
+          <w:szCs w:val="24"/>
+        </w:rPr>
+        <w:t xml:space="preserve"> Will override </w:t>
+      </w:r>
+      <w:proofErr w:type="spellStart"/>
+      <w:r>
+        <w:rPr>
+          <w:sz w:val="24"/>
+          <w:szCs w:val="24"/>
+        </w:rPr>
+        <w:t>getAllowableActions</w:t>
+      </w:r>
+      <w:proofErr w:type="spellEnd"/>
+      <w:r>
+        <w:rPr>
+          <w:sz w:val="24"/>
+          <w:szCs w:val="24"/>
+        </w:rPr>
+        <w:t xml:space="preserve"> and check if the other actor (Must be a player) has suitable food (Carnivore Kit) to feed to this dinosaur. This is done by looping through the other actor’s inventory.</w:t>
+      </w:r>
+    </w:p>
+    <w:p>
+      <w:pPr>
+        <w:jc w:val="both"/>
+        <w:rPr>
+          <w:sz w:val="24"/>
+          <w:szCs w:val="24"/>
+        </w:rPr>
+      </w:pPr>
+    </w:p>
+    <w:p>
+      <w:pPr>
+        <w:jc w:val="both"/>
+        <w:rPr>
+          <w:b/>
+          <w:sz w:val="24"/>
+          <w:szCs w:val="24"/>
+          <w:u w:val="single"/>
+        </w:rPr>
+      </w:pPr>
+      <w:r>
+        <w:rPr>
+          <w:b/>
+          <w:sz w:val="24"/>
+          <w:szCs w:val="24"/>
+          <w:u w:val="single"/>
+        </w:rPr>
+        <w:t xml:space="preserve">Stegosaur Extends </w:t>
+      </w:r>
+      <w:proofErr w:type="spellStart"/>
+      <w:r>
+        <w:rPr>
+          <w:b/>
+          <w:sz w:val="24"/>
+          <w:szCs w:val="24"/>
+          <w:u w:val="single"/>
+        </w:rPr>
+        <w:t>HerbivoreDinosaur</w:t>
+      </w:r>
+      <w:proofErr w:type="spellEnd"/>
+    </w:p>
+    <w:p>
+      <w:pPr>
+        <w:jc w:val="both"/>
+        <w:rPr>
+          <w:sz w:val="24"/>
+          <w:szCs w:val="24"/>
+        </w:rPr>
+      </w:pPr>
+      <w:r>
+        <w:rPr>
+          <w:sz w:val="24"/>
+          <w:szCs w:val="24"/>
+        </w:rPr>
+        <w:t xml:space="preserve">This class is used to represent a Stegosaur. Should have its own starting HP, max HP, adult age that is unique to Brachiosaur. All of the necessary behaviours are already in the parent’s code. The constructor should add a </w:t>
+      </w:r>
+      <w:proofErr w:type="spellStart"/>
+      <w:r>
+        <w:rPr>
+          <w:sz w:val="24"/>
+          <w:szCs w:val="24"/>
+        </w:rPr>
+        <w:t>short_neck</w:t>
+      </w:r>
+      <w:proofErr w:type="spellEnd"/>
+      <w:r>
+        <w:rPr>
+          <w:sz w:val="24"/>
+          <w:szCs w:val="24"/>
+        </w:rPr>
         <w:t xml:space="preserve"> </w:t>
       </w:r>
-      <w:proofErr w:type="gramStart"/>
-      <w:r>
-        <w:rPr>
-          <w:sz w:val="24"/>
-          <w:szCs w:val="24"/>
-        </w:rPr>
-        <w:t xml:space="preserve">and  </w:t>
-      </w:r>
-      <w:proofErr w:type="spellStart"/>
-      <w:r>
-        <w:rPr>
-          <w:sz w:val="24"/>
-          <w:szCs w:val="24"/>
-        </w:rPr>
-        <w:t>HerbHungerBehaviour</w:t>
-      </w:r>
-      <w:proofErr w:type="spellEnd"/>
-      <w:proofErr w:type="gramEnd"/>
-      <w:r>
-        <w:rPr>
-          <w:sz w:val="24"/>
-          <w:szCs w:val="24"/>
-        </w:rPr>
-        <w:t xml:space="preserve"> in the constructor, to give </w:t>
-      </w:r>
-      <w:proofErr w:type="spellStart"/>
-      <w:r>
-        <w:rPr>
-          <w:sz w:val="24"/>
-          <w:szCs w:val="24"/>
-        </w:rPr>
-        <w:t>HerbivoreDinosaurs</w:t>
-      </w:r>
-      <w:proofErr w:type="spellEnd"/>
-      <w:r>
-        <w:rPr>
-          <w:sz w:val="24"/>
-          <w:szCs w:val="24"/>
-        </w:rPr>
-        <w:t xml:space="preserve"> breeding and feeding behaviour which simulates the dinosaur’s breeding and feeding. This class is here just in case we may want to introduce more Herbivore Dinosaurs, and when we do, it will reduce repeated codes.</w:t>
-      </w:r>
-    </w:p>
-    <w:p>
-      <w:pPr>
-        <w:jc w:val="both"/>
-        <w:rPr>
-          <w:sz w:val="24"/>
-          <w:szCs w:val="24"/>
-        </w:rPr>
-      </w:pPr>
-    </w:p>
-    <w:p>
-      <w:pPr>
-        <w:jc w:val="both"/>
-        <w:rPr>
-          <w:b/>
-          <w:sz w:val="24"/>
-          <w:szCs w:val="24"/>
-          <w:u w:val="single"/>
-        </w:rPr>
-      </w:pPr>
+      <w:proofErr w:type="spellStart"/>
+      <w:r>
+        <w:rPr>
+          <w:sz w:val="24"/>
+          <w:szCs w:val="24"/>
+        </w:rPr>
+        <w:t>enum</w:t>
+      </w:r>
+      <w:proofErr w:type="spellEnd"/>
+      <w:r>
+        <w:rPr>
+          <w:sz w:val="24"/>
+          <w:szCs w:val="24"/>
+        </w:rPr>
+        <w:t xml:space="preserve"> which will be used in </w:t>
+      </w:r>
+      <w:proofErr w:type="spellStart"/>
+      <w:r>
+        <w:rPr>
+          <w:sz w:val="24"/>
+          <w:szCs w:val="24"/>
+        </w:rPr>
+        <w:t>HungryHerbivoreBehaviour</w:t>
+      </w:r>
+      <w:proofErr w:type="spellEnd"/>
+      <w:r>
+        <w:rPr>
+          <w:sz w:val="24"/>
+          <w:szCs w:val="24"/>
+        </w:rPr>
+        <w:t>. Default constructor should call super and initialise the Stegosaur with its starting HP and age. Will initialize final static attributes inherited from Dinosaur.</w:t>
+      </w:r>
+      <w:r>
+        <w:rPr>
+          <w:sz w:val="24"/>
+          <w:szCs w:val="24"/>
+        </w:rPr>
+        <w:t xml:space="preserve"> Will override </w:t>
+      </w:r>
+      <w:proofErr w:type="spellStart"/>
+      <w:r>
+        <w:rPr>
+          <w:sz w:val="24"/>
+          <w:szCs w:val="24"/>
+        </w:rPr>
+        <w:t>getAllowableActions</w:t>
+      </w:r>
+      <w:proofErr w:type="spellEnd"/>
+      <w:r>
+        <w:rPr>
+          <w:sz w:val="24"/>
+          <w:szCs w:val="24"/>
+        </w:rPr>
+        <w:t xml:space="preserve"> and check if the other actor (Must be a player) has suitable food (Herbivore Kit and Fruit) to feed to this dinosaur. This is done by looping through the other actor’s inventory.</w:t>
+      </w:r>
+    </w:p>
+    <w:p>
+      <w:pPr>
+        <w:jc w:val="both"/>
+        <w:rPr>
+          <w:sz w:val="24"/>
+          <w:szCs w:val="24"/>
+        </w:rPr>
+      </w:pPr>
+    </w:p>
+    <w:p>
+      <w:pPr>
+        <w:jc w:val="both"/>
+        <w:rPr>
+          <w:b/>
+          <w:sz w:val="24"/>
+          <w:szCs w:val="24"/>
+          <w:u w:val="single"/>
+        </w:rPr>
+      </w:pPr>
+      <w:r>
+        <w:rPr>
+          <w:b/>
+          <w:sz w:val="24"/>
+          <w:szCs w:val="24"/>
+          <w:u w:val="single"/>
+        </w:rPr>
+        <w:t xml:space="preserve">Brachiosaur Extends </w:t>
+      </w:r>
+      <w:proofErr w:type="spellStart"/>
+      <w:r>
+        <w:rPr>
+          <w:b/>
+          <w:sz w:val="24"/>
+          <w:szCs w:val="24"/>
+          <w:u w:val="single"/>
+        </w:rPr>
+        <w:t>HerbivoreDInosaur</w:t>
+      </w:r>
+      <w:proofErr w:type="spellEnd"/>
+    </w:p>
+    <w:p>
+      <w:pPr>
+        <w:jc w:val="both"/>
+        <w:rPr>
+          <w:sz w:val="24"/>
+          <w:szCs w:val="24"/>
+        </w:rPr>
+      </w:pPr>
+      <w:r>
+        <w:rPr>
+          <w:sz w:val="24"/>
+          <w:szCs w:val="24"/>
+        </w:rPr>
+        <w:t xml:space="preserve">Used to represent a Brachiosaur. Should have its own starting HP, max HP, adult age that is unique to Brachiosaur. All of the necessary behaviours are already in the parent’s code. The constructor should add a </w:t>
+      </w:r>
+      <w:proofErr w:type="spellStart"/>
+      <w:r>
+        <w:rPr>
+          <w:sz w:val="24"/>
+          <w:szCs w:val="24"/>
+        </w:rPr>
+        <w:t>long_neck</w:t>
+      </w:r>
+      <w:proofErr w:type="spellEnd"/>
+      <w:r>
+        <w:rPr>
+          <w:sz w:val="24"/>
+          <w:szCs w:val="24"/>
+        </w:rPr>
+        <w:t xml:space="preserve"> </w:t>
+      </w:r>
+      <w:proofErr w:type="spellStart"/>
+      <w:r>
+        <w:rPr>
+          <w:sz w:val="24"/>
+          <w:szCs w:val="24"/>
+        </w:rPr>
+        <w:t>enum</w:t>
+      </w:r>
+      <w:proofErr w:type="spellEnd"/>
+      <w:r>
+        <w:rPr>
+          <w:sz w:val="24"/>
+          <w:szCs w:val="24"/>
+        </w:rPr>
+        <w:t xml:space="preserve"> which will be used in </w:t>
+      </w:r>
+      <w:proofErr w:type="spellStart"/>
+      <w:r>
+        <w:rPr>
+          <w:sz w:val="24"/>
+          <w:szCs w:val="24"/>
+        </w:rPr>
+        <w:t>HungryHerbivoreBehaviour</w:t>
+      </w:r>
+      <w:proofErr w:type="spellEnd"/>
+      <w:r>
+        <w:rPr>
+          <w:sz w:val="24"/>
+          <w:szCs w:val="24"/>
+        </w:rPr>
+        <w:t>. Default constructor should call super and initialise the Stegosaur with its starting HP and age. Will initialize final static attributes inherited from Dinosaur.</w:t>
+      </w:r>
+    </w:p>
+    <w:p>
+      <w:pPr>
+        <w:jc w:val="both"/>
+        <w:rPr>
+          <w:sz w:val="24"/>
+          <w:szCs w:val="24"/>
+        </w:rPr>
+      </w:pPr>
+    </w:p>
+    <w:p>
+      <w:pPr>
+        <w:jc w:val="both"/>
+        <w:rPr>
+          <w:b/>
+          <w:sz w:val="24"/>
+          <w:szCs w:val="24"/>
+          <w:u w:val="single"/>
+        </w:rPr>
+      </w:pPr>
+      <w:r>
+        <w:rPr>
+          <w:b/>
+          <w:sz w:val="24"/>
+          <w:szCs w:val="24"/>
+          <w:u w:val="single"/>
+        </w:rPr>
+        <w:t xml:space="preserve">Allosaur Extends </w:t>
+      </w:r>
       <w:proofErr w:type="spellStart"/>
       <w:r>
         <w:rPr>
@@ -910,357 +1216,6 @@
         <w:t>CarnivoreDinosaur</w:t>
       </w:r>
       <w:proofErr w:type="spellEnd"/>
-      <w:r>
-        <w:rPr>
-          <w:b/>
-          <w:sz w:val="24"/>
-          <w:szCs w:val="24"/>
-          <w:u w:val="single"/>
-        </w:rPr>
-        <w:t xml:space="preserve"> Abstract Class Extends Dinosaur</w:t>
-      </w:r>
-    </w:p>
-    <w:p>
-      <w:pPr>
-        <w:jc w:val="both"/>
-        <w:rPr>
-          <w:sz w:val="24"/>
-          <w:szCs w:val="24"/>
-        </w:rPr>
-      </w:pPr>
-      <w:r>
-        <w:rPr>
-          <w:sz w:val="24"/>
-          <w:szCs w:val="24"/>
-        </w:rPr>
-        <w:t xml:space="preserve">This class is created to generalise Carnivore food behaviour. This class will extend its parent’s constructor and add </w:t>
-      </w:r>
-      <w:proofErr w:type="spellStart"/>
-      <w:r>
-        <w:rPr>
-          <w:sz w:val="24"/>
-          <w:szCs w:val="24"/>
-        </w:rPr>
-        <w:t>BreedingBehaviour</w:t>
-      </w:r>
-      <w:proofErr w:type="spellEnd"/>
-      <w:r>
-        <w:rPr>
-          <w:sz w:val="24"/>
-          <w:szCs w:val="24"/>
-        </w:rPr>
-        <w:t xml:space="preserve"> and </w:t>
-      </w:r>
-      <w:proofErr w:type="spellStart"/>
-      <w:r>
-        <w:rPr>
-          <w:sz w:val="24"/>
-          <w:szCs w:val="24"/>
-        </w:rPr>
-        <w:t>CarniHungerBehaviour</w:t>
-      </w:r>
-      <w:proofErr w:type="spellEnd"/>
-      <w:r>
-        <w:rPr>
-          <w:sz w:val="24"/>
-          <w:szCs w:val="24"/>
-        </w:rPr>
-        <w:t xml:space="preserve"> which simulates the dinosaurs breeding and feeding. This is created in case we may want to introduce more Carnivore Dinosaurs, and when we do, we will reduce repeated codes.</w:t>
-      </w:r>
-      <w:r>
-        <w:rPr>
-          <w:sz w:val="24"/>
-          <w:szCs w:val="24"/>
-        </w:rPr>
-        <w:t xml:space="preserve"> Will override </w:t>
-      </w:r>
-      <w:proofErr w:type="spellStart"/>
-      <w:r>
-        <w:rPr>
-          <w:sz w:val="24"/>
-          <w:szCs w:val="24"/>
-        </w:rPr>
-        <w:t>getAllowableActions</w:t>
-      </w:r>
-      <w:proofErr w:type="spellEnd"/>
-      <w:r>
-        <w:rPr>
-          <w:sz w:val="24"/>
-          <w:szCs w:val="24"/>
-        </w:rPr>
-        <w:t xml:space="preserve"> and check if the other actor (Must be a player) has suitable food (Carnivore Kit) to feed to this dinosaur. This is done by looping through the other actor’s inventory.</w:t>
-      </w:r>
-    </w:p>
-    <w:p>
-      <w:pPr>
-        <w:jc w:val="both"/>
-        <w:rPr>
-          <w:sz w:val="24"/>
-          <w:szCs w:val="24"/>
-        </w:rPr>
-      </w:pPr>
-    </w:p>
-    <w:p>
-      <w:pPr>
-        <w:jc w:val="both"/>
-        <w:rPr>
-          <w:b/>
-          <w:sz w:val="24"/>
-          <w:szCs w:val="24"/>
-          <w:u w:val="single"/>
-        </w:rPr>
-      </w:pPr>
-      <w:r>
-        <w:rPr>
-          <w:b/>
-          <w:sz w:val="24"/>
-          <w:szCs w:val="24"/>
-          <w:u w:val="single"/>
-        </w:rPr>
-        <w:t xml:space="preserve">Stegosaur Extends </w:t>
-      </w:r>
-      <w:proofErr w:type="spellStart"/>
-      <w:r>
-        <w:rPr>
-          <w:b/>
-          <w:sz w:val="24"/>
-          <w:szCs w:val="24"/>
-          <w:u w:val="single"/>
-        </w:rPr>
-        <w:t>HerbivoreDinosaur</w:t>
-      </w:r>
-      <w:proofErr w:type="spellEnd"/>
-    </w:p>
-    <w:p>
-      <w:pPr>
-        <w:jc w:val="both"/>
-        <w:rPr>
-          <w:sz w:val="24"/>
-          <w:szCs w:val="24"/>
-        </w:rPr>
-      </w:pPr>
-      <w:r>
-        <w:rPr>
-          <w:sz w:val="24"/>
-          <w:szCs w:val="24"/>
-        </w:rPr>
-        <w:t xml:space="preserve">This class is used to represent a Stegosaur. Should have its own starting HP, max HP, adult age that is unique to Brachiosaur. All of the necessary behaviours are already in the parent’s code. The constructor should add a </w:t>
-      </w:r>
-      <w:proofErr w:type="spellStart"/>
-      <w:r>
-        <w:rPr>
-          <w:sz w:val="24"/>
-          <w:szCs w:val="24"/>
-        </w:rPr>
-        <w:t>short_neck</w:t>
-      </w:r>
-      <w:proofErr w:type="spellEnd"/>
-      <w:r>
-        <w:rPr>
-          <w:sz w:val="24"/>
-          <w:szCs w:val="24"/>
-        </w:rPr>
-        <w:t xml:space="preserve"> </w:t>
-      </w:r>
-      <w:proofErr w:type="spellStart"/>
-      <w:r>
-        <w:rPr>
-          <w:sz w:val="24"/>
-          <w:szCs w:val="24"/>
-        </w:rPr>
-        <w:t>enum</w:t>
-      </w:r>
-      <w:proofErr w:type="spellEnd"/>
-      <w:r>
-        <w:rPr>
-          <w:sz w:val="24"/>
-          <w:szCs w:val="24"/>
-        </w:rPr>
-        <w:t xml:space="preserve"> which will be used in </w:t>
-      </w:r>
-      <w:proofErr w:type="spellStart"/>
-      <w:r>
-        <w:rPr>
-          <w:sz w:val="24"/>
-          <w:szCs w:val="24"/>
-        </w:rPr>
-        <w:t>HungryHerbivoreBehaviour</w:t>
-      </w:r>
-      <w:proofErr w:type="spellEnd"/>
-      <w:r>
-        <w:rPr>
-          <w:sz w:val="24"/>
-          <w:szCs w:val="24"/>
-        </w:rPr>
-        <w:t>. Default constructor should call super and initialise the Stegosaur with its starting HP and age. Will initialize final static attributes inherited from Dinosaur.</w:t>
-      </w:r>
-      <w:r>
-        <w:rPr>
-          <w:sz w:val="24"/>
-          <w:szCs w:val="24"/>
-        </w:rPr>
-        <w:t xml:space="preserve"> Will override </w:t>
-      </w:r>
-      <w:proofErr w:type="spellStart"/>
-      <w:r>
-        <w:rPr>
-          <w:sz w:val="24"/>
-          <w:szCs w:val="24"/>
-        </w:rPr>
-        <w:t>getAllowableActions</w:t>
-      </w:r>
-      <w:proofErr w:type="spellEnd"/>
-      <w:r>
-        <w:rPr>
-          <w:sz w:val="24"/>
-          <w:szCs w:val="24"/>
-        </w:rPr>
-        <w:t xml:space="preserve"> and check if the other actor (Must be a player) has suitable food (Herbivore Kit and Fruit) to feed to this dinosaur. This is done by looping through the other actor’s inventory.</w:t>
-      </w:r>
-    </w:p>
-    <w:p>
-      <w:pPr>
-        <w:jc w:val="both"/>
-        <w:rPr>
-          <w:sz w:val="24"/>
-          <w:szCs w:val="24"/>
-        </w:rPr>
-      </w:pPr>
-    </w:p>
-    <w:p>
-      <w:pPr>
-        <w:jc w:val="both"/>
-        <w:rPr>
-          <w:b/>
-          <w:sz w:val="24"/>
-          <w:szCs w:val="24"/>
-          <w:u w:val="single"/>
-        </w:rPr>
-      </w:pPr>
-      <w:r>
-        <w:rPr>
-          <w:b/>
-          <w:sz w:val="24"/>
-          <w:szCs w:val="24"/>
-          <w:u w:val="single"/>
-        </w:rPr>
-        <w:t xml:space="preserve">Brachiosaur Extends </w:t>
-      </w:r>
-      <w:proofErr w:type="spellStart"/>
-      <w:r>
-        <w:rPr>
-          <w:b/>
-          <w:sz w:val="24"/>
-          <w:szCs w:val="24"/>
-          <w:u w:val="single"/>
-        </w:rPr>
-        <w:t>HerbivoreDInosaur</w:t>
-      </w:r>
-      <w:proofErr w:type="spellEnd"/>
-    </w:p>
-    <w:p>
-      <w:pPr>
-        <w:jc w:val="both"/>
-        <w:rPr>
-          <w:sz w:val="24"/>
-          <w:szCs w:val="24"/>
-        </w:rPr>
-      </w:pPr>
-      <w:r>
-        <w:rPr>
-          <w:sz w:val="24"/>
-          <w:szCs w:val="24"/>
-        </w:rPr>
-        <w:t xml:space="preserve">Used to represent a Brachiosaur. Should have its own starting HP, max HP, adult age that is unique to Brachiosaur. All of the necessary behaviours are already in the parent’s code. The constructor should add a </w:t>
-      </w:r>
-      <w:proofErr w:type="spellStart"/>
-      <w:r>
-        <w:rPr>
-          <w:sz w:val="24"/>
-          <w:szCs w:val="24"/>
-        </w:rPr>
-        <w:t>long_neck</w:t>
-      </w:r>
-      <w:proofErr w:type="spellEnd"/>
-      <w:r>
-        <w:rPr>
-          <w:sz w:val="24"/>
-          <w:szCs w:val="24"/>
-        </w:rPr>
-        <w:t xml:space="preserve"> </w:t>
-      </w:r>
-      <w:proofErr w:type="spellStart"/>
-      <w:r>
-        <w:rPr>
-          <w:sz w:val="24"/>
-          <w:szCs w:val="24"/>
-        </w:rPr>
-        <w:t>enum</w:t>
-      </w:r>
-      <w:proofErr w:type="spellEnd"/>
-      <w:r>
-        <w:rPr>
-          <w:sz w:val="24"/>
-          <w:szCs w:val="24"/>
-        </w:rPr>
-        <w:t xml:space="preserve"> which will be used in </w:t>
-      </w:r>
-      <w:proofErr w:type="spellStart"/>
-      <w:r>
-        <w:rPr>
-          <w:sz w:val="24"/>
-          <w:szCs w:val="24"/>
-        </w:rPr>
-        <w:t>HungryHerbivoreBehaviour</w:t>
-      </w:r>
-      <w:proofErr w:type="spellEnd"/>
-      <w:r>
-        <w:rPr>
-          <w:sz w:val="24"/>
-          <w:szCs w:val="24"/>
-        </w:rPr>
-        <w:t>. Default constructor should call super and initialise the Stegosaur with its starting HP and age. Will initialize final static attributes inherited from Dinosaur.</w:t>
-      </w:r>
-    </w:p>
-    <w:p>
-      <w:pPr>
-        <w:jc w:val="both"/>
-        <w:rPr>
-          <w:sz w:val="24"/>
-          <w:szCs w:val="24"/>
-        </w:rPr>
-      </w:pPr>
-    </w:p>
-    <w:p>
-      <w:pPr>
-        <w:jc w:val="both"/>
-        <w:rPr>
-          <w:b/>
-          <w:sz w:val="24"/>
-          <w:szCs w:val="24"/>
-          <w:u w:val="single"/>
-        </w:rPr>
-      </w:pPr>
-      <w:r>
-        <w:rPr>
-          <w:b/>
-          <w:sz w:val="24"/>
-          <w:szCs w:val="24"/>
-          <w:u w:val="single"/>
-        </w:rPr>
-        <w:t xml:space="preserve">Allosaur Extends </w:t>
-      </w:r>
-      <w:proofErr w:type="spellStart"/>
-      <w:r>
-        <w:rPr>
-          <w:b/>
-          <w:sz w:val="24"/>
-          <w:szCs w:val="24"/>
-          <w:u w:val="single"/>
-        </w:rPr>
-        <w:t>CarnivoreDinosaur</w:t>
-      </w:r>
-      <w:proofErr w:type="spellEnd"/>
     </w:p>
     <w:p>
       <w:pPr>
@@ -1326,7 +1281,6 @@
         <w:t xml:space="preserve"> to keep track of the Stegosaur it has attacked. </w:t>
       </w:r>
       <w:proofErr w:type="spellStart"/>
-      <w:proofErr w:type="gramStart"/>
       <w:r>
         <w:rPr>
           <w:sz w:val="24"/>
@@ -1340,15 +1294,7 @@
           <w:sz w:val="24"/>
           <w:szCs w:val="24"/>
         </w:rPr>
-        <w:t>(</w:t>
-      </w:r>
-      <w:proofErr w:type="gramEnd"/>
-      <w:r>
-        <w:rPr>
-          <w:sz w:val="24"/>
-          <w:szCs w:val="24"/>
-        </w:rPr>
-        <w:t xml:space="preserve">) is overridden, and we will loop through the </w:t>
+        <w:t xml:space="preserve">() is overridden, and we will loop through the </w:t>
       </w:r>
       <w:proofErr w:type="spellStart"/>
       <w:r>
@@ -1367,7 +1313,6 @@
         <w:t xml:space="preserve"> and increment the turns elapsed since Stegosaur attacked in it. If it’s more than 20, we will remove it, then we call super’s </w:t>
       </w:r>
       <w:proofErr w:type="spellStart"/>
-      <w:proofErr w:type="gramStart"/>
       <w:r>
         <w:rPr>
           <w:sz w:val="24"/>
@@ -1381,15 +1326,7 @@
           <w:sz w:val="24"/>
           <w:szCs w:val="24"/>
         </w:rPr>
-        <w:t>(</w:t>
-      </w:r>
-      <w:proofErr w:type="gramEnd"/>
-      <w:r>
-        <w:rPr>
-          <w:sz w:val="24"/>
-          <w:szCs w:val="24"/>
-        </w:rPr>
-        <w:t>). Will initialize final static attributes inherited from Dinosaur.</w:t>
+        <w:t>(). Will initialize final static attributes inherited from Dinosaur.</w:t>
       </w:r>
     </w:p>
     <w:p>
@@ -1592,23 +1529,7 @@
           <w:sz w:val="24"/>
           <w:szCs w:val="24"/>
         </w:rPr>
-        <w:t xml:space="preserve">Used to represent a location in our Jurassic Park game. This is used so we can check whether a bush can grow in the </w:t>
-      </w:r>
-      <w:proofErr w:type="gramStart"/>
-      <w:r>
-        <w:rPr>
-          <w:sz w:val="24"/>
-          <w:szCs w:val="24"/>
-        </w:rPr>
-        <w:t>tick(</w:t>
-      </w:r>
-      <w:proofErr w:type="gramEnd"/>
-      <w:r>
-        <w:rPr>
-          <w:sz w:val="24"/>
-          <w:szCs w:val="24"/>
-        </w:rPr>
-        <w:t>) method, as well as implementing the chance a bush dies if there’s a brachiosaur on it. This is the same as how the Conway demo implemented it.</w:t>
+        <w:t>Used to represent a location in our Jurassic Park game. This is used so we can check whether a bush can grow in the tick() method, as well as implementing the chance a bush dies if there’s a brachiosaur on it. This is the same as how the Conway demo implemented it.</w:t>
       </w:r>
       <w:r>
         <w:rPr>
@@ -1883,23 +1804,7 @@
           <w:sz w:val="24"/>
           <w:szCs w:val="24"/>
         </w:rPr>
-        <w:t xml:space="preserve">Used to represent anything that can grow fruit. We will override </w:t>
-      </w:r>
-      <w:proofErr w:type="gramStart"/>
-      <w:r>
-        <w:rPr>
-          <w:sz w:val="24"/>
-          <w:szCs w:val="24"/>
-        </w:rPr>
-        <w:t>tick(</w:t>
-      </w:r>
-      <w:proofErr w:type="gramEnd"/>
-      <w:r>
-        <w:rPr>
-          <w:sz w:val="24"/>
-          <w:szCs w:val="24"/>
-        </w:rPr>
-        <w:t>) so we can  add a check  to see if we can grow fruit. This class will have a final static variable to store the chance of growing the fruit and the check will use that variable. By doing this, we can easily extend the class to add things like bushes and trees that grow fruits, where they can override the growth chance, and the chance is still passed over to the parent Growable class</w:t>
+        <w:t>Used to represent anything that can grow fruit. We will override tick() so we can  add a check  to see if we can grow fruit. This class will have a final static variable to store the chance of growing the fruit and the check will use that variable. By doing this, we can easily extend the class to add things like bushes and trees that grow fruits, where they can override the growth chance, and the chance is still passed over to the parent Growable class</w:t>
       </w:r>
       <w:r>
         <w:rPr>
@@ -1938,23 +1843,7 @@
           <w:sz w:val="24"/>
           <w:szCs w:val="24"/>
         </w:rPr>
-        <w:t xml:space="preserve">Relates back to the engine since anything of Ground type is still ticked through if it’s assigned to a Location. Location will </w:t>
-      </w:r>
-      <w:proofErr w:type="gramStart"/>
-      <w:r>
-        <w:rPr>
-          <w:sz w:val="24"/>
-          <w:szCs w:val="24"/>
-        </w:rPr>
-        <w:t>tick(</w:t>
-      </w:r>
-      <w:proofErr w:type="gramEnd"/>
-      <w:r>
-        <w:rPr>
-          <w:sz w:val="24"/>
-          <w:szCs w:val="24"/>
-        </w:rPr>
-        <w:t>) the ground it has, and these methods described above will run, as well as its children’s tick(), provided they called they called the super’s tick then run their own.</w:t>
+        <w:t>Relates back to the engine since anything of Ground type is still ticked through if it’s assigned to a Location. Location will tick() the ground it has, and these methods described above will run, as well as its children’s tick(), provided they called they called the super’s tick then run their own.</w:t>
       </w:r>
     </w:p>
     <w:p>
@@ -2118,23 +2007,7 @@
           <w:sz w:val="24"/>
           <w:szCs w:val="24"/>
         </w:rPr>
-        <w:t xml:space="preserve"> (If actor is the player). The grow chance should be set to something like 0.1, which when </w:t>
-      </w:r>
-      <w:proofErr w:type="gramStart"/>
-      <w:r>
-        <w:rPr>
-          <w:sz w:val="24"/>
-          <w:szCs w:val="24"/>
-        </w:rPr>
-        <w:t>tick(</w:t>
-      </w:r>
-      <w:proofErr w:type="gramEnd"/>
-      <w:r>
-        <w:rPr>
-          <w:sz w:val="24"/>
-          <w:szCs w:val="24"/>
-        </w:rPr>
-        <w:t>) is called, will be used in chance calculation.</w:t>
+        <w:t xml:space="preserve"> (If actor is the player). The grow chance should be set to something like 0.1, which when tick() is called, will be used in chance calculation.</w:t>
       </w:r>
       <w:r>
         <w:rPr>
@@ -2259,23 +2132,7 @@
           <w:sz w:val="24"/>
           <w:szCs w:val="24"/>
         </w:rPr>
-        <w:t xml:space="preserve">. The </w:t>
-      </w:r>
-      <w:proofErr w:type="gramStart"/>
-      <w:r>
-        <w:rPr>
-          <w:sz w:val="24"/>
-          <w:szCs w:val="24"/>
-        </w:rPr>
-        <w:t>tick(</w:t>
-      </w:r>
-      <w:proofErr w:type="gramEnd"/>
-      <w:r>
-        <w:rPr>
-          <w:sz w:val="24"/>
-          <w:szCs w:val="24"/>
-        </w:rPr>
-        <w:t xml:space="preserve">) method is overridden and we will call super’s tick() to run the fruit growth chance, and run something like a </w:t>
+        <w:t xml:space="preserve">. The tick() method is overridden and we will call super’s tick() to run the fruit growth chance, and run something like a </w:t>
       </w:r>
       <w:proofErr w:type="spellStart"/>
       <w:r>
@@ -2363,23 +2220,7 @@
           <w:szCs w:val="24"/>
         </w:rPr>
         <w:lastRenderedPageBreak/>
-        <w:t xml:space="preserve">player). The grow chance would also be set here, like 0.5, and will be used in super’s </w:t>
-      </w:r>
-      <w:proofErr w:type="gramStart"/>
-      <w:r>
-        <w:rPr>
-          <w:sz w:val="24"/>
-          <w:szCs w:val="24"/>
-        </w:rPr>
-        <w:t>tick(</w:t>
-      </w:r>
-      <w:proofErr w:type="gramEnd"/>
-      <w:r>
-        <w:rPr>
-          <w:sz w:val="24"/>
-          <w:szCs w:val="24"/>
-        </w:rPr>
-        <w:t>).</w:t>
+        <w:t>player). The grow chance would also be set here, like 0.5, and will be used in super’s tick().</w:t>
       </w:r>
       <w:r>
         <w:rPr>
@@ -2899,7 +2740,6 @@
         <w:t xml:space="preserve"> override </w:t>
       </w:r>
       <w:proofErr w:type="spellStart"/>
-      <w:proofErr w:type="gramStart"/>
       <w:r>
         <w:rPr>
           <w:rFonts w:eastAsia="Times New Roman"/>
@@ -2917,17 +2757,7 @@
           <w:sz w:val="24"/>
           <w:szCs w:val="24"/>
         </w:rPr>
-        <w:t>(</w:t>
-      </w:r>
-      <w:proofErr w:type="gramEnd"/>
-      <w:r>
-        <w:rPr>
-          <w:rFonts w:eastAsia="Times New Roman"/>
-          <w:color w:val="000000"/>
-          <w:sz w:val="24"/>
-          <w:szCs w:val="24"/>
-        </w:rPr>
-        <w:t>) to be the same as the previous action (</w:t>
+        <w:t>() to be the same as the previous action (</w:t>
       </w:r>
       <w:proofErr w:type="spellStart"/>
       <w:r>
@@ -3054,7 +2884,6 @@
         <w:t xml:space="preserve"> as it is not following an Actor in this situation. In this case we will make another constructor that takes in a Location and an Action, where the location will be the goal and the Action will be the action to be done when reaching the location. Similarly, we will keep overriding </w:t>
       </w:r>
       <w:proofErr w:type="spellStart"/>
-      <w:proofErr w:type="gramStart"/>
       <w:r>
         <w:rPr>
           <w:rFonts w:eastAsia="Times New Roman"/>
@@ -3072,17 +2901,7 @@
           <w:sz w:val="24"/>
           <w:szCs w:val="24"/>
         </w:rPr>
-        <w:t>(</w:t>
-      </w:r>
-      <w:proofErr w:type="gramEnd"/>
-      <w:r>
-        <w:rPr>
-          <w:rFonts w:eastAsia="Times New Roman"/>
-          <w:color w:val="000000"/>
-          <w:sz w:val="24"/>
-          <w:szCs w:val="24"/>
-        </w:rPr>
-        <w:t xml:space="preserve">) as </w:t>
+        <w:t xml:space="preserve">() as </w:t>
       </w:r>
       <w:proofErr w:type="spellStart"/>
       <w:r>
@@ -3295,20 +3114,8 @@
           <w:szCs w:val="24"/>
           <w:u w:val="single"/>
         </w:rPr>
-        <w:t xml:space="preserve"> extends </w:t>
-      </w:r>
-      <w:proofErr w:type="gramStart"/>
-      <w:r>
-        <w:rPr>
-          <w:rFonts w:eastAsia="Times New Roman"/>
-          <w:color w:val="000000"/>
-          <w:sz w:val="24"/>
-          <w:szCs w:val="24"/>
-          <w:u w:val="single"/>
-        </w:rPr>
-        <w:t>Action</w:t>
-      </w:r>
-      <w:proofErr w:type="gramEnd"/>
+        <w:t xml:space="preserve"> extends Action</w:t>
+      </w:r>
     </w:p>
     <w:p>
       <w:pPr>
@@ -3637,20 +3444,8 @@
           <w:szCs w:val="24"/>
           <w:u w:val="single"/>
         </w:rPr>
-        <w:t xml:space="preserve"> implements </w:t>
-      </w:r>
-      <w:proofErr w:type="gramStart"/>
-      <w:r>
-        <w:rPr>
-          <w:rFonts w:eastAsia="Times New Roman"/>
-          <w:color w:val="000000"/>
-          <w:sz w:val="24"/>
-          <w:szCs w:val="24"/>
-          <w:u w:val="single"/>
-        </w:rPr>
-        <w:t>Behaviour</w:t>
-      </w:r>
-      <w:proofErr w:type="gramEnd"/>
+        <w:t xml:space="preserve"> implements Behaviour</w:t>
+      </w:r>
     </w:p>
     <w:p>
       <w:pPr>
@@ -3701,7 +3496,6 @@
         <w:t xml:space="preserve">, instead it will create </w:t>
       </w:r>
       <w:proofErr w:type="spellStart"/>
-      <w:proofErr w:type="gramStart"/>
       <w:r>
         <w:rPr>
           <w:rFonts w:eastAsia="Times New Roman"/>
@@ -3719,17 +3513,7 @@
           <w:sz w:val="24"/>
           <w:szCs w:val="24"/>
         </w:rPr>
-        <w:t>(</w:t>
-      </w:r>
-      <w:proofErr w:type="gramEnd"/>
-      <w:r>
-        <w:rPr>
-          <w:rFonts w:eastAsia="Times New Roman"/>
-          <w:color w:val="000000"/>
-          <w:sz w:val="24"/>
-          <w:szCs w:val="24"/>
-        </w:rPr>
-        <w:t>Dinosaur, self) right away.</w:t>
+        <w:t>(Dinosaur, self) right away.</w:t>
       </w:r>
     </w:p>
     <w:p>
@@ -3802,59 +3586,27 @@
           <w:szCs w:val="24"/>
           <w:u w:val="single"/>
         </w:rPr>
-        <w:t xml:space="preserve"> implements </w:t>
-      </w:r>
-      <w:proofErr w:type="gramStart"/>
-      <w:r>
-        <w:rPr>
-          <w:rFonts w:eastAsia="Times New Roman"/>
-          <w:color w:val="000000"/>
-          <w:sz w:val="24"/>
-          <w:szCs w:val="24"/>
-          <w:u w:val="single"/>
-        </w:rPr>
-        <w:t>Behaviour</w:t>
-      </w:r>
-      <w:proofErr w:type="gramEnd"/>
-    </w:p>
-    <w:p>
-      <w:pPr>
-        <w:spacing w:before="240" w:after="240" w:line="240" w:lineRule="auto"/>
-        <w:jc w:val="both"/>
-        <w:rPr>
-          <w:rFonts w:ascii="Times New Roman" w:eastAsia="Times New Roman" w:hAnsi="Times New Roman" w:cs="Times New Roman"/>
-          <w:sz w:val="24"/>
-          <w:szCs w:val="24"/>
-        </w:rPr>
-      </w:pPr>
-      <w:r>
-        <w:rPr>
-          <w:rFonts w:eastAsia="Times New Roman"/>
-          <w:color w:val="000000"/>
-          <w:sz w:val="24"/>
-          <w:szCs w:val="24"/>
-        </w:rPr>
-        <w:t xml:space="preserve">This behaviour checks if this Dinosaur </w:t>
-      </w:r>
-      <w:proofErr w:type="gramStart"/>
-      <w:r>
-        <w:rPr>
-          <w:rFonts w:eastAsia="Times New Roman"/>
-          <w:color w:val="000000"/>
-          <w:sz w:val="24"/>
-          <w:szCs w:val="24"/>
-        </w:rPr>
-        <w:t>is able to</w:t>
-      </w:r>
-      <w:proofErr w:type="gramEnd"/>
-      <w:r>
-        <w:rPr>
-          <w:rFonts w:eastAsia="Times New Roman"/>
-          <w:color w:val="000000"/>
-          <w:sz w:val="24"/>
-          <w:szCs w:val="24"/>
-        </w:rPr>
-        <w:t xml:space="preserve"> breed. If the Dinosaur is above a level of hunger, it is eligible for breeding.</w:t>
+        <w:t xml:space="preserve"> implements Behaviour</w:t>
+      </w:r>
+    </w:p>
+    <w:p>
+      <w:pPr>
+        <w:spacing w:before="240" w:after="240" w:line="240" w:lineRule="auto"/>
+        <w:jc w:val="both"/>
+        <w:rPr>
+          <w:rFonts w:ascii="Times New Roman" w:eastAsia="Times New Roman" w:hAnsi="Times New Roman" w:cs="Times New Roman"/>
+          <w:sz w:val="24"/>
+          <w:szCs w:val="24"/>
+        </w:rPr>
+      </w:pPr>
+      <w:r>
+        <w:rPr>
+          <w:rFonts w:eastAsia="Times New Roman"/>
+          <w:color w:val="000000"/>
+          <w:sz w:val="24"/>
+          <w:szCs w:val="24"/>
+        </w:rPr>
+        <w:t>This behaviour checks if this Dinosaur is able to breed. If the Dinosaur is above a level of hunger, it is eligible for breeding.</w:t>
       </w:r>
     </w:p>
     <w:p>
@@ -3915,7 +3667,6 @@
         <w:t xml:space="preserve"> lock the partner as its target and start following it, by creating a new </w:t>
       </w:r>
       <w:proofErr w:type="spellStart"/>
-      <w:proofErr w:type="gramStart"/>
       <w:r>
         <w:rPr>
           <w:rFonts w:eastAsia="Times New Roman"/>
@@ -3933,17 +3684,7 @@
           <w:sz w:val="24"/>
           <w:szCs w:val="24"/>
         </w:rPr>
-        <w:t>(</w:t>
-      </w:r>
-      <w:proofErr w:type="gramEnd"/>
-      <w:r>
-        <w:rPr>
-          <w:rFonts w:eastAsia="Times New Roman"/>
-          <w:color w:val="000000"/>
-          <w:sz w:val="24"/>
-          <w:szCs w:val="24"/>
-        </w:rPr>
-        <w:t xml:space="preserve">Actor, </w:t>
+        <w:t xml:space="preserve">(Actor, </w:t>
       </w:r>
       <w:proofErr w:type="spellStart"/>
       <w:r>
@@ -4075,20 +3816,8 @@
           <w:szCs w:val="24"/>
           <w:u w:val="single"/>
         </w:rPr>
-        <w:t xml:space="preserve"> implements </w:t>
-      </w:r>
-      <w:proofErr w:type="gramStart"/>
-      <w:r>
-        <w:rPr>
-          <w:rFonts w:eastAsia="Times New Roman"/>
-          <w:color w:val="000000"/>
-          <w:sz w:val="24"/>
-          <w:szCs w:val="24"/>
-          <w:u w:val="single"/>
-        </w:rPr>
-        <w:t>Behaviour</w:t>
-      </w:r>
-      <w:proofErr w:type="gramEnd"/>
+        <w:t xml:space="preserve"> implements Behaviour</w:t>
+      </w:r>
     </w:p>
     <w:p>
       <w:pPr>
@@ -4147,27 +3876,7 @@
           <w:sz w:val="24"/>
           <w:szCs w:val="24"/>
         </w:rPr>
-        <w:t xml:space="preserve">. In this class, the Dinosaur will check if it is hungry. If it is, then we can </w:t>
-      </w:r>
-      <w:proofErr w:type="gramStart"/>
-      <w:r>
-        <w:rPr>
-          <w:rFonts w:eastAsia="Times New Roman"/>
-          <w:color w:val="000000"/>
-          <w:sz w:val="24"/>
-          <w:szCs w:val="24"/>
-        </w:rPr>
-        <w:t>continue on</w:t>
-      </w:r>
-      <w:proofErr w:type="gramEnd"/>
-      <w:r>
-        <w:rPr>
-          <w:rFonts w:eastAsia="Times New Roman"/>
-          <w:color w:val="000000"/>
-          <w:sz w:val="24"/>
-          <w:szCs w:val="24"/>
-        </w:rPr>
-        <w:t xml:space="preserve"> to the child class that caters to this Dinosaur. This class has an abstract method </w:t>
+        <w:t xml:space="preserve">. In this class, the Dinosaur will check if it is hungry. If it is, then we can continue on to the child class that caters to this Dinosaur. This class has an abstract method </w:t>
       </w:r>
       <w:proofErr w:type="spellStart"/>
       <w:r>
@@ -4293,7 +4002,6 @@
         <w:t xml:space="preserve"> extends </w:t>
       </w:r>
       <w:proofErr w:type="spellStart"/>
-      <w:proofErr w:type="gramStart"/>
       <w:r>
         <w:rPr>
           <w:rFonts w:eastAsia="Times New Roman"/>
@@ -4305,7 +4013,6 @@
         <w:t>HungerBehaviour</w:t>
       </w:r>
       <w:proofErr w:type="spellEnd"/>
-      <w:proofErr w:type="gramEnd"/>
     </w:p>
     <w:p>
       <w:pPr>
@@ -4417,7 +4124,6 @@
         <w:t xml:space="preserve">, create a new </w:t>
       </w:r>
       <w:proofErr w:type="spellStart"/>
-      <w:proofErr w:type="gramStart"/>
       <w:r>
         <w:rPr>
           <w:rFonts w:eastAsia="Times New Roman"/>
@@ -4435,17 +4141,7 @@
           <w:sz w:val="24"/>
           <w:szCs w:val="24"/>
         </w:rPr>
-        <w:t>(</w:t>
-      </w:r>
-      <w:proofErr w:type="gramEnd"/>
-      <w:r>
-        <w:rPr>
-          <w:rFonts w:eastAsia="Times New Roman"/>
-          <w:color w:val="000000"/>
-          <w:sz w:val="24"/>
-          <w:szCs w:val="24"/>
-        </w:rPr>
-        <w:t>Item/Growable)</w:t>
+        <w:t>(Item/Growable)</w:t>
       </w:r>
       <w:r>
         <w:rPr>
@@ -4617,7 +4313,6 @@
         <w:t xml:space="preserve"> extends </w:t>
       </w:r>
       <w:proofErr w:type="spellStart"/>
-      <w:proofErr w:type="gramStart"/>
       <w:r>
         <w:rPr>
           <w:rFonts w:eastAsia="Times New Roman"/>
@@ -4629,7 +4324,6 @@
         <w:t>HungerBehaviour</w:t>
       </w:r>
       <w:proofErr w:type="spellEnd"/>
-      <w:proofErr w:type="gramEnd"/>
     </w:p>
     <w:p>
       <w:pPr>
@@ -4711,7 +4405,6 @@
         <w:t xml:space="preserve"> from </w:t>
       </w:r>
       <w:proofErr w:type="spellStart"/>
-      <w:proofErr w:type="gramStart"/>
       <w:r>
         <w:rPr>
           <w:rFonts w:eastAsia="Times New Roman"/>
@@ -4722,7 +4415,6 @@
         <w:t>HungerBehaviour</w:t>
       </w:r>
       <w:proofErr w:type="spellEnd"/>
-      <w:proofErr w:type="gramEnd"/>
     </w:p>
     <w:p>
       <w:pPr>
@@ -4802,7 +4494,6 @@
         <w:t xml:space="preserve">by creating a new </w:t>
       </w:r>
       <w:proofErr w:type="spellStart"/>
-      <w:proofErr w:type="gramStart"/>
       <w:r>
         <w:rPr>
           <w:rFonts w:eastAsia="Times New Roman"/>
@@ -4820,17 +4511,7 @@
           <w:sz w:val="24"/>
           <w:szCs w:val="24"/>
         </w:rPr>
-        <w:t>(</w:t>
-      </w:r>
-      <w:proofErr w:type="gramEnd"/>
-      <w:r>
-        <w:rPr>
-          <w:rFonts w:eastAsia="Times New Roman"/>
-          <w:color w:val="000000"/>
-          <w:sz w:val="24"/>
-          <w:szCs w:val="24"/>
-        </w:rPr>
-        <w:t xml:space="preserve">Actor/Location, </w:t>
+        <w:t xml:space="preserve">(Actor/Location, </w:t>
       </w:r>
       <w:proofErr w:type="spellStart"/>
       <w:r>
@@ -4972,59 +4653,27 @@
           <w:szCs w:val="24"/>
           <w:u w:val="single"/>
         </w:rPr>
-        <w:t xml:space="preserve"> implements </w:t>
-      </w:r>
-      <w:proofErr w:type="gramStart"/>
-      <w:r>
-        <w:rPr>
-          <w:rFonts w:eastAsia="Times New Roman"/>
-          <w:color w:val="000000"/>
-          <w:sz w:val="24"/>
-          <w:szCs w:val="24"/>
-          <w:u w:val="single"/>
-        </w:rPr>
-        <w:t>Behaviour</w:t>
-      </w:r>
-      <w:proofErr w:type="gramEnd"/>
-    </w:p>
-    <w:p>
-      <w:pPr>
-        <w:spacing w:before="240" w:after="240" w:line="240" w:lineRule="auto"/>
-        <w:jc w:val="both"/>
-        <w:rPr>
-          <w:rFonts w:ascii="Times New Roman" w:eastAsia="Times New Roman" w:hAnsi="Times New Roman" w:cs="Times New Roman"/>
-          <w:sz w:val="24"/>
-          <w:szCs w:val="24"/>
-        </w:rPr>
-      </w:pPr>
-      <w:r>
-        <w:rPr>
-          <w:rFonts w:eastAsia="Times New Roman"/>
-          <w:color w:val="000000"/>
-          <w:sz w:val="24"/>
-          <w:szCs w:val="24"/>
-        </w:rPr>
-        <w:t xml:space="preserve">This Behaviour is the final possible </w:t>
-      </w:r>
-      <w:proofErr w:type="gramStart"/>
-      <w:r>
-        <w:rPr>
-          <w:rFonts w:eastAsia="Times New Roman"/>
-          <w:color w:val="000000"/>
-          <w:sz w:val="24"/>
-          <w:szCs w:val="24"/>
-        </w:rPr>
-        <w:t>Behaviour, and</w:t>
-      </w:r>
-      <w:proofErr w:type="gramEnd"/>
-      <w:r>
-        <w:rPr>
-          <w:rFonts w:eastAsia="Times New Roman"/>
-          <w:color w:val="000000"/>
-          <w:sz w:val="24"/>
-          <w:szCs w:val="24"/>
-        </w:rPr>
-        <w:t xml:space="preserve"> should only be accessed if and only if all other Behaviours are not accessible for the Dinosaur. This simply lets the Dinosaur wander aimlessly with no goal in mind.</w:t>
+        <w:t xml:space="preserve"> implements Behaviour</w:t>
+      </w:r>
+    </w:p>
+    <w:p>
+      <w:pPr>
+        <w:spacing w:before="240" w:after="240" w:line="240" w:lineRule="auto"/>
+        <w:jc w:val="both"/>
+        <w:rPr>
+          <w:rFonts w:ascii="Times New Roman" w:eastAsia="Times New Roman" w:hAnsi="Times New Roman" w:cs="Times New Roman"/>
+          <w:sz w:val="24"/>
+          <w:szCs w:val="24"/>
+        </w:rPr>
+      </w:pPr>
+      <w:r>
+        <w:rPr>
+          <w:rFonts w:eastAsia="Times New Roman"/>
+          <w:color w:val="000000"/>
+          <w:sz w:val="24"/>
+          <w:szCs w:val="24"/>
+        </w:rPr>
+        <w:t>This Behaviour is the final possible Behaviour, and should only be accessed if and only if all other Behaviours are not accessible for the Dinosaur. This simply lets the Dinosaur wander aimlessly with no goal in mind.</w:t>
       </w:r>
     </w:p>
     <w:p>
@@ -5346,20 +4995,8 @@
           <w:szCs w:val="24"/>
           <w:u w:val="single"/>
         </w:rPr>
-        <w:t xml:space="preserve"> extends </w:t>
-      </w:r>
-      <w:proofErr w:type="gramStart"/>
-      <w:r>
-        <w:rPr>
-          <w:rFonts w:eastAsia="Times New Roman"/>
-          <w:color w:val="000000"/>
-          <w:sz w:val="24"/>
-          <w:szCs w:val="24"/>
-          <w:u w:val="single"/>
-        </w:rPr>
-        <w:t>Action</w:t>
-      </w:r>
-      <w:proofErr w:type="gramEnd"/>
+        <w:t xml:space="preserve"> extends Action</w:t>
+      </w:r>
     </w:p>
     <w:p>
       <w:pPr>
@@ -5469,27 +5106,7 @@
           <w:sz w:val="24"/>
           <w:szCs w:val="24"/>
         </w:rPr>
-        <w:t xml:space="preserve"> to the </w:t>
-      </w:r>
-      <w:proofErr w:type="gramStart"/>
-      <w:r>
-        <w:rPr>
-          <w:rFonts w:eastAsia="Times New Roman"/>
-          <w:color w:val="000000"/>
-          <w:sz w:val="24"/>
-          <w:szCs w:val="24"/>
-        </w:rPr>
-        <w:t>Dinosaur, and</w:t>
-      </w:r>
-      <w:proofErr w:type="gramEnd"/>
-      <w:r>
-        <w:rPr>
-          <w:rFonts w:eastAsia="Times New Roman"/>
-          <w:color w:val="000000"/>
-          <w:sz w:val="24"/>
-          <w:szCs w:val="24"/>
-        </w:rPr>
-        <w:t xml:space="preserve"> do nothing if it is male.</w:t>
+        <w:t xml:space="preserve"> to the Dinosaur, and do nothing if it is male.</w:t>
       </w:r>
     </w:p>
     <w:p>
@@ -5542,20 +5159,8 @@
           <w:szCs w:val="24"/>
           <w:u w:val="single"/>
         </w:rPr>
-        <w:t xml:space="preserve"> extends </w:t>
-      </w:r>
-      <w:proofErr w:type="gramStart"/>
-      <w:r>
-        <w:rPr>
-          <w:rFonts w:eastAsia="Times New Roman"/>
-          <w:color w:val="000000"/>
-          <w:sz w:val="24"/>
-          <w:szCs w:val="24"/>
-          <w:u w:val="single"/>
-        </w:rPr>
-        <w:t>Action</w:t>
-      </w:r>
-      <w:proofErr w:type="gramEnd"/>
+        <w:t xml:space="preserve"> extends Action</w:t>
+      </w:r>
     </w:p>
     <w:p>
       <w:pPr>
@@ -5691,20 +5296,8 @@
           <w:szCs w:val="24"/>
           <w:u w:val="single"/>
         </w:rPr>
-        <w:t xml:space="preserve"> extends </w:t>
-      </w:r>
-      <w:proofErr w:type="gramStart"/>
-      <w:r>
-        <w:rPr>
-          <w:rFonts w:eastAsia="Times New Roman"/>
-          <w:color w:val="000000"/>
-          <w:sz w:val="24"/>
-          <w:szCs w:val="24"/>
-          <w:u w:val="single"/>
-        </w:rPr>
-        <w:t>Action</w:t>
-      </w:r>
-      <w:proofErr w:type="gramEnd"/>
+        <w:t xml:space="preserve"> extends Action</w:t>
+      </w:r>
     </w:p>
     <w:p>
       <w:pPr>
@@ -5910,20 +5503,8 @@
           <w:szCs w:val="24"/>
           <w:u w:val="single"/>
         </w:rPr>
-        <w:t xml:space="preserve"> extends </w:t>
-      </w:r>
-      <w:proofErr w:type="gramStart"/>
-      <w:r>
-        <w:rPr>
-          <w:rFonts w:eastAsia="Times New Roman"/>
-          <w:color w:val="000000"/>
-          <w:sz w:val="24"/>
-          <w:szCs w:val="24"/>
-          <w:u w:val="single"/>
-        </w:rPr>
-        <w:t>Action</w:t>
-      </w:r>
-      <w:proofErr w:type="gramEnd"/>
+        <w:t xml:space="preserve"> extends Action</w:t>
+      </w:r>
     </w:p>
     <w:p>
       <w:pPr>
@@ -6301,7 +5882,6 @@
         <w:t xml:space="preserve"> extends </w:t>
       </w:r>
       <w:proofErr w:type="spellStart"/>
-      <w:proofErr w:type="gramStart"/>
       <w:r>
         <w:rPr>
           <w:rFonts w:eastAsia="Times New Roman"/>
@@ -6313,7 +5893,6 @@
         <w:t>AttackAction</w:t>
       </w:r>
       <w:proofErr w:type="spellEnd"/>
-      <w:proofErr w:type="gramEnd"/>
     </w:p>
     <w:p>
       <w:pPr>
@@ -6863,59 +6442,27 @@
           <w:szCs w:val="24"/>
           <w:u w:val="single"/>
         </w:rPr>
-        <w:t xml:space="preserve"> extends </w:t>
-      </w:r>
-      <w:proofErr w:type="gramStart"/>
-      <w:r>
-        <w:rPr>
-          <w:rFonts w:eastAsia="Times New Roman"/>
-          <w:color w:val="000000"/>
-          <w:sz w:val="24"/>
-          <w:szCs w:val="24"/>
-          <w:u w:val="single"/>
-        </w:rPr>
-        <w:t>Action</w:t>
-      </w:r>
-      <w:proofErr w:type="gramEnd"/>
-    </w:p>
-    <w:p>
-      <w:pPr>
-        <w:spacing w:before="240" w:after="240" w:line="240" w:lineRule="auto"/>
-        <w:jc w:val="both"/>
-        <w:rPr>
-          <w:rFonts w:ascii="Times New Roman" w:eastAsia="Times New Roman" w:hAnsi="Times New Roman" w:cs="Times New Roman"/>
-          <w:sz w:val="24"/>
-          <w:szCs w:val="24"/>
-        </w:rPr>
-      </w:pPr>
-      <w:r>
-        <w:rPr>
-          <w:rFonts w:eastAsia="Times New Roman"/>
-          <w:color w:val="000000"/>
-          <w:sz w:val="24"/>
-          <w:szCs w:val="24"/>
-        </w:rPr>
-        <w:t xml:space="preserve">The Player </w:t>
-      </w:r>
-      <w:proofErr w:type="gramStart"/>
-      <w:r>
-        <w:rPr>
-          <w:rFonts w:eastAsia="Times New Roman"/>
-          <w:color w:val="000000"/>
-          <w:sz w:val="24"/>
-          <w:szCs w:val="24"/>
-        </w:rPr>
-        <w:t>is able to</w:t>
-      </w:r>
-      <w:proofErr w:type="gramEnd"/>
-      <w:r>
-        <w:rPr>
-          <w:rFonts w:eastAsia="Times New Roman"/>
-          <w:color w:val="000000"/>
-          <w:sz w:val="24"/>
-          <w:szCs w:val="24"/>
-        </w:rPr>
-        <w:t xml:space="preserve"> feed any Dinosaur as long as they have the suitable food to feed, increasing their hunger.</w:t>
+        <w:t xml:space="preserve"> extends Action</w:t>
+      </w:r>
+    </w:p>
+    <w:p>
+      <w:pPr>
+        <w:spacing w:before="240" w:after="240" w:line="240" w:lineRule="auto"/>
+        <w:jc w:val="both"/>
+        <w:rPr>
+          <w:rFonts w:ascii="Times New Roman" w:eastAsia="Times New Roman" w:hAnsi="Times New Roman" w:cs="Times New Roman"/>
+          <w:sz w:val="24"/>
+          <w:szCs w:val="24"/>
+        </w:rPr>
+      </w:pPr>
+      <w:r>
+        <w:rPr>
+          <w:rFonts w:eastAsia="Times New Roman"/>
+          <w:color w:val="000000"/>
+          <w:sz w:val="24"/>
+          <w:szCs w:val="24"/>
+        </w:rPr>
+        <w:t>The Player is able to feed any Dinosaur as long as they have the suitable food to feed, increasing their hunger.</w:t>
       </w:r>
     </w:p>
     <w:p>
@@ -7200,59 +6747,27 @@
           <w:szCs w:val="24"/>
           <w:u w:val="single"/>
         </w:rPr>
-        <w:t xml:space="preserve"> extends </w:t>
-      </w:r>
-      <w:proofErr w:type="gramStart"/>
-      <w:r>
-        <w:rPr>
-          <w:rFonts w:eastAsia="Times New Roman"/>
-          <w:color w:val="000000"/>
-          <w:sz w:val="24"/>
-          <w:szCs w:val="24"/>
-          <w:u w:val="single"/>
-        </w:rPr>
-        <w:t>Action</w:t>
-      </w:r>
-      <w:proofErr w:type="gramEnd"/>
-    </w:p>
-    <w:p>
-      <w:pPr>
-        <w:spacing w:before="240" w:after="240" w:line="240" w:lineRule="auto"/>
-        <w:jc w:val="both"/>
-        <w:rPr>
-          <w:rFonts w:ascii="Times New Roman" w:eastAsia="Times New Roman" w:hAnsi="Times New Roman" w:cs="Times New Roman"/>
-          <w:sz w:val="24"/>
-          <w:szCs w:val="24"/>
-        </w:rPr>
-      </w:pPr>
-      <w:r>
-        <w:rPr>
-          <w:rFonts w:eastAsia="Times New Roman"/>
-          <w:color w:val="000000"/>
-          <w:sz w:val="24"/>
-          <w:szCs w:val="24"/>
-        </w:rPr>
-        <w:t xml:space="preserve">The Player </w:t>
-      </w:r>
-      <w:proofErr w:type="gramStart"/>
-      <w:r>
-        <w:rPr>
-          <w:rFonts w:eastAsia="Times New Roman"/>
-          <w:color w:val="000000"/>
-          <w:sz w:val="24"/>
-          <w:szCs w:val="24"/>
-        </w:rPr>
-        <w:t>is able to</w:t>
-      </w:r>
-      <w:proofErr w:type="gramEnd"/>
-      <w:r>
-        <w:rPr>
-          <w:rFonts w:eastAsia="Times New Roman"/>
-          <w:color w:val="000000"/>
-          <w:sz w:val="24"/>
-          <w:szCs w:val="24"/>
-        </w:rPr>
-        <w:t xml:space="preserve"> pick fruits from the Growable object given that there actually are fruits on it.</w:t>
+        <w:t xml:space="preserve"> extends Action</w:t>
+      </w:r>
+    </w:p>
+    <w:p>
+      <w:pPr>
+        <w:spacing w:before="240" w:after="240" w:line="240" w:lineRule="auto"/>
+        <w:jc w:val="both"/>
+        <w:rPr>
+          <w:rFonts w:ascii="Times New Roman" w:eastAsia="Times New Roman" w:hAnsi="Times New Roman" w:cs="Times New Roman"/>
+          <w:sz w:val="24"/>
+          <w:szCs w:val="24"/>
+        </w:rPr>
+      </w:pPr>
+      <w:r>
+        <w:rPr>
+          <w:rFonts w:eastAsia="Times New Roman"/>
+          <w:color w:val="000000"/>
+          <w:sz w:val="24"/>
+          <w:szCs w:val="24"/>
+        </w:rPr>
+        <w:t>The Player is able to pick fruits from the Growable object given that there actually are fruits on it.</w:t>
       </w:r>
       <w:r>
         <w:rPr>
@@ -7302,47 +6817,7 @@
           <w:sz w:val="24"/>
           <w:szCs w:val="24"/>
         </w:rPr>
-        <w:t xml:space="preserve">The Player has a set chance of failing to pick </w:t>
-      </w:r>
-      <w:proofErr w:type="gramStart"/>
-      <w:r>
-        <w:rPr>
-          <w:rFonts w:eastAsia="Times New Roman"/>
-          <w:color w:val="000000"/>
-          <w:sz w:val="24"/>
-          <w:szCs w:val="24"/>
-        </w:rPr>
-        <w:t>a</w:t>
-      </w:r>
-      <w:proofErr w:type="gramEnd"/>
-      <w:r>
-        <w:rPr>
-          <w:rFonts w:eastAsia="Times New Roman"/>
-          <w:color w:val="000000"/>
-          <w:sz w:val="24"/>
-          <w:szCs w:val="24"/>
-        </w:rPr>
-        <w:t xml:space="preserve"> fruit. If the Player managed to pick </w:t>
-      </w:r>
-      <w:proofErr w:type="gramStart"/>
-      <w:r>
-        <w:rPr>
-          <w:rFonts w:eastAsia="Times New Roman"/>
-          <w:color w:val="000000"/>
-          <w:sz w:val="24"/>
-          <w:szCs w:val="24"/>
-        </w:rPr>
-        <w:t>a</w:t>
-      </w:r>
-      <w:proofErr w:type="gramEnd"/>
-      <w:r>
-        <w:rPr>
-          <w:rFonts w:eastAsia="Times New Roman"/>
-          <w:color w:val="000000"/>
-          <w:sz w:val="24"/>
-          <w:szCs w:val="24"/>
-        </w:rPr>
-        <w:t xml:space="preserve"> fruit, decrement </w:t>
+        <w:t xml:space="preserve">The Player has a set chance of failing to pick a fruit. If the Player managed to pick a fruit, decrement </w:t>
       </w:r>
       <w:r>
         <w:rPr>
@@ -7618,59 +7093,27 @@
           <w:szCs w:val="24"/>
           <w:u w:val="single"/>
         </w:rPr>
-        <w:t xml:space="preserve"> extends </w:t>
-      </w:r>
-      <w:proofErr w:type="gramStart"/>
-      <w:r>
-        <w:rPr>
-          <w:rFonts w:eastAsia="Times New Roman"/>
-          <w:color w:val="000000"/>
-          <w:sz w:val="24"/>
-          <w:szCs w:val="24"/>
-          <w:u w:val="single"/>
-        </w:rPr>
-        <w:t>Action</w:t>
-      </w:r>
-      <w:proofErr w:type="gramEnd"/>
-    </w:p>
-    <w:p>
-      <w:pPr>
-        <w:spacing w:before="240" w:after="240" w:line="240" w:lineRule="auto"/>
-        <w:jc w:val="both"/>
-        <w:rPr>
-          <w:rFonts w:ascii="Times New Roman" w:eastAsia="Times New Roman" w:hAnsi="Times New Roman" w:cs="Times New Roman"/>
-          <w:sz w:val="24"/>
-          <w:szCs w:val="24"/>
-        </w:rPr>
-      </w:pPr>
-      <w:r>
-        <w:rPr>
-          <w:rFonts w:eastAsia="Times New Roman"/>
-          <w:color w:val="000000"/>
-          <w:sz w:val="24"/>
-          <w:szCs w:val="24"/>
-        </w:rPr>
-        <w:t xml:space="preserve">The player </w:t>
-      </w:r>
-      <w:proofErr w:type="gramStart"/>
-      <w:r>
-        <w:rPr>
-          <w:rFonts w:eastAsia="Times New Roman"/>
-          <w:color w:val="000000"/>
-          <w:sz w:val="24"/>
-          <w:szCs w:val="24"/>
-        </w:rPr>
-        <w:t>prompt</w:t>
-      </w:r>
-      <w:proofErr w:type="gramEnd"/>
-      <w:r>
-        <w:rPr>
-          <w:rFonts w:eastAsia="Times New Roman"/>
-          <w:color w:val="000000"/>
-          <w:sz w:val="24"/>
-          <w:szCs w:val="24"/>
-        </w:rPr>
-        <w:t xml:space="preserve"> the vending machine to show its menu, and buy items from it as long as they have enough points to do so.</w:t>
+        <w:t xml:space="preserve"> extends Action</w:t>
+      </w:r>
+    </w:p>
+    <w:p>
+      <w:pPr>
+        <w:spacing w:before="240" w:after="240" w:line="240" w:lineRule="auto"/>
+        <w:jc w:val="both"/>
+        <w:rPr>
+          <w:rFonts w:ascii="Times New Roman" w:eastAsia="Times New Roman" w:hAnsi="Times New Roman" w:cs="Times New Roman"/>
+          <w:sz w:val="24"/>
+          <w:szCs w:val="24"/>
+        </w:rPr>
+      </w:pPr>
+      <w:r>
+        <w:rPr>
+          <w:rFonts w:eastAsia="Times New Roman"/>
+          <w:color w:val="000000"/>
+          <w:sz w:val="24"/>
+          <w:szCs w:val="24"/>
+        </w:rPr>
+        <w:t>The player prompt the vending machine to show its menu, and buy items from it as long as they have enough points to do so.</w:t>
       </w:r>
     </w:p>
     <w:p>
@@ -7861,29 +7304,7 @@
           <w:szCs w:val="24"/>
           <w:lang w:val="en-MY" w:eastAsia="en-MY"/>
         </w:rPr>
-        <w:t xml:space="preserve"> and </w:t>
-      </w:r>
-      <w:proofErr w:type="gramStart"/>
-      <w:r>
-        <w:rPr>
-          <w:rFonts w:eastAsia="Times New Roman"/>
-          <w:color w:val="000000"/>
-          <w:sz w:val="24"/>
-          <w:szCs w:val="24"/>
-          <w:lang w:val="en-MY" w:eastAsia="en-MY"/>
-        </w:rPr>
-        <w:t>all of</w:t>
-      </w:r>
-      <w:proofErr w:type="gramEnd"/>
-      <w:r>
-        <w:rPr>
-          <w:rFonts w:eastAsia="Times New Roman"/>
-          <w:color w:val="000000"/>
-          <w:sz w:val="24"/>
-          <w:szCs w:val="24"/>
-          <w:lang w:val="en-MY" w:eastAsia="en-MY"/>
-        </w:rPr>
-        <w:t xml:space="preserve"> its subclasses.</w:t>
+        <w:t xml:space="preserve"> and all of its subclasses.</w:t>
       </w:r>
     </w:p>
     <w:p>
@@ -7969,9 +7390,406 @@
           <w:u w:val="single"/>
           <w:lang w:val="en-MY" w:eastAsia="en-MY"/>
         </w:rPr>
-        <w:t xml:space="preserve"> extends </w:t>
-      </w:r>
-      <w:proofErr w:type="gramStart"/>
+        <w:t xml:space="preserve"> extends Action</w:t>
+      </w:r>
+    </w:p>
+    <w:p>
+      <w:pPr>
+        <w:spacing w:line="240" w:lineRule="auto"/>
+        <w:rPr>
+          <w:rFonts w:ascii="Times New Roman" w:eastAsia="Times New Roman" w:hAnsi="Times New Roman" w:cs="Times New Roman"/>
+          <w:sz w:val="24"/>
+          <w:szCs w:val="24"/>
+          <w:lang w:val="en-MY" w:eastAsia="en-MY"/>
+        </w:rPr>
+      </w:pPr>
+      <w:r>
+        <w:rPr>
+          <w:rFonts w:eastAsia="Times New Roman"/>
+          <w:color w:val="000000"/>
+          <w:sz w:val="24"/>
+          <w:szCs w:val="24"/>
+          <w:lang w:val="en-MY" w:eastAsia="en-MY"/>
+        </w:rPr>
+        <w:t>This class is called when a player wants to purchase items at the vending machine.</w:t>
+      </w:r>
+    </w:p>
+    <w:p>
+      <w:pPr>
+        <w:spacing w:before="240" w:after="240" w:line="240" w:lineRule="auto"/>
+        <w:jc w:val="both"/>
+        <w:rPr>
+          <w:rFonts w:ascii="Times New Roman" w:eastAsia="Times New Roman" w:hAnsi="Times New Roman" w:cs="Times New Roman"/>
+          <w:sz w:val="24"/>
+          <w:szCs w:val="24"/>
+          <w:lang w:val="en-MY" w:eastAsia="en-MY"/>
+        </w:rPr>
+      </w:pPr>
+      <w:r>
+        <w:rPr>
+          <w:rFonts w:eastAsia="Times New Roman"/>
+          <w:color w:val="000000"/>
+          <w:sz w:val="24"/>
+          <w:szCs w:val="24"/>
+          <w:lang w:val="en-MY" w:eastAsia="en-MY"/>
+        </w:rPr>
+        <w:t>The player, if adjacent to a vending machine, prompts the vending machine to show it’s item menu, and buy items from it as long as they have enough points to do so. </w:t>
+      </w:r>
+    </w:p>
+    <w:p>
+      <w:pPr>
+        <w:spacing w:before="240" w:after="240" w:line="240" w:lineRule="auto"/>
+        <w:jc w:val="both"/>
+        <w:rPr>
+          <w:rFonts w:ascii="Times New Roman" w:eastAsia="Times New Roman" w:hAnsi="Times New Roman" w:cs="Times New Roman"/>
+          <w:sz w:val="24"/>
+          <w:szCs w:val="24"/>
+          <w:lang w:val="en-MY" w:eastAsia="en-MY"/>
+        </w:rPr>
+      </w:pPr>
+      <w:proofErr w:type="spellStart"/>
+      <w:r>
+        <w:rPr>
+          <w:rFonts w:eastAsia="Times New Roman"/>
+          <w:color w:val="000000"/>
+          <w:sz w:val="24"/>
+          <w:szCs w:val="24"/>
+          <w:lang w:val="en-MY" w:eastAsia="en-MY"/>
+        </w:rPr>
+        <w:t>BuyItem</w:t>
+      </w:r>
+      <w:proofErr w:type="spellEnd"/>
+      <w:r>
+        <w:rPr>
+          <w:rFonts w:eastAsia="Times New Roman"/>
+          <w:color w:val="000000"/>
+          <w:sz w:val="24"/>
+          <w:szCs w:val="24"/>
+          <w:lang w:val="en-MY" w:eastAsia="en-MY"/>
+        </w:rPr>
+        <w:t xml:space="preserve"> uses a non-parameter constructor. The process starts by printing out an item menu for the player to select. Each time the player wants to buy something, </w:t>
+      </w:r>
+      <w:proofErr w:type="spellStart"/>
+      <w:r>
+        <w:rPr>
+          <w:rFonts w:eastAsia="Times New Roman"/>
+          <w:color w:val="000000"/>
+          <w:sz w:val="24"/>
+          <w:szCs w:val="24"/>
+          <w:lang w:val="en-MY" w:eastAsia="en-MY"/>
+        </w:rPr>
+        <w:t>BuyItem</w:t>
+      </w:r>
+      <w:proofErr w:type="spellEnd"/>
+      <w:r>
+        <w:rPr>
+          <w:rFonts w:eastAsia="Times New Roman"/>
+          <w:color w:val="000000"/>
+          <w:sz w:val="24"/>
+          <w:szCs w:val="24"/>
+          <w:lang w:val="en-MY" w:eastAsia="en-MY"/>
+        </w:rPr>
+        <w:t xml:space="preserve"> will check if there are sufficient </w:t>
+      </w:r>
+      <w:proofErr w:type="spellStart"/>
+      <w:r>
+        <w:rPr>
+          <w:rFonts w:eastAsia="Times New Roman"/>
+          <w:color w:val="000000"/>
+          <w:sz w:val="24"/>
+          <w:szCs w:val="24"/>
+          <w:lang w:val="en-MY" w:eastAsia="en-MY"/>
+        </w:rPr>
+        <w:t>EcoPoints</w:t>
+      </w:r>
+      <w:proofErr w:type="spellEnd"/>
+      <w:r>
+        <w:rPr>
+          <w:rFonts w:eastAsia="Times New Roman"/>
+          <w:color w:val="000000"/>
+          <w:sz w:val="24"/>
+          <w:szCs w:val="24"/>
+          <w:lang w:val="en-MY" w:eastAsia="en-MY"/>
+        </w:rPr>
+        <w:t xml:space="preserve"> in class </w:t>
+      </w:r>
+      <w:proofErr w:type="spellStart"/>
+      <w:r>
+        <w:rPr>
+          <w:rFonts w:eastAsia="Times New Roman"/>
+          <w:color w:val="000000"/>
+          <w:sz w:val="24"/>
+          <w:szCs w:val="24"/>
+          <w:lang w:val="en-MY" w:eastAsia="en-MY"/>
+        </w:rPr>
+        <w:t>VendingMachine</w:t>
+      </w:r>
+      <w:proofErr w:type="spellEnd"/>
+      <w:r>
+        <w:rPr>
+          <w:rFonts w:eastAsia="Times New Roman"/>
+          <w:color w:val="000000"/>
+          <w:sz w:val="24"/>
+          <w:szCs w:val="24"/>
+          <w:lang w:val="en-MY" w:eastAsia="en-MY"/>
+        </w:rPr>
+        <w:t xml:space="preserve">. If there is enough, the selected item will be added into the player’s inventory and the </w:t>
+      </w:r>
+      <w:proofErr w:type="spellStart"/>
+      <w:r>
+        <w:rPr>
+          <w:rFonts w:eastAsia="Times New Roman"/>
+          <w:color w:val="000000"/>
+          <w:sz w:val="24"/>
+          <w:szCs w:val="24"/>
+          <w:lang w:val="en-MY" w:eastAsia="en-MY"/>
+        </w:rPr>
+        <w:t>EcoPoints</w:t>
+      </w:r>
+      <w:proofErr w:type="spellEnd"/>
+      <w:r>
+        <w:rPr>
+          <w:rFonts w:eastAsia="Times New Roman"/>
+          <w:color w:val="000000"/>
+          <w:sz w:val="24"/>
+          <w:szCs w:val="24"/>
+          <w:lang w:val="en-MY" w:eastAsia="en-MY"/>
+        </w:rPr>
+        <w:t xml:space="preserve"> will be deducted, else a message (</w:t>
+      </w:r>
+      <w:proofErr w:type="spellStart"/>
+      <w:r>
+        <w:rPr>
+          <w:rFonts w:eastAsia="Times New Roman"/>
+          <w:color w:val="000000"/>
+          <w:sz w:val="24"/>
+          <w:szCs w:val="24"/>
+          <w:lang w:val="en-MY" w:eastAsia="en-MY"/>
+        </w:rPr>
+        <w:t>e.g</w:t>
+      </w:r>
+      <w:proofErr w:type="spellEnd"/>
+      <w:r>
+        <w:rPr>
+          <w:rFonts w:eastAsia="Times New Roman"/>
+          <w:color w:val="000000"/>
+          <w:sz w:val="24"/>
+          <w:szCs w:val="24"/>
+          <w:lang w:val="en-MY" w:eastAsia="en-MY"/>
+        </w:rPr>
+        <w:t xml:space="preserve"> Not enough </w:t>
+      </w:r>
+      <w:proofErr w:type="spellStart"/>
+      <w:r>
+        <w:rPr>
+          <w:rFonts w:eastAsia="Times New Roman"/>
+          <w:color w:val="000000"/>
+          <w:sz w:val="24"/>
+          <w:szCs w:val="24"/>
+          <w:lang w:val="en-MY" w:eastAsia="en-MY"/>
+        </w:rPr>
+        <w:t>EcoPoints</w:t>
+      </w:r>
+      <w:proofErr w:type="spellEnd"/>
+      <w:r>
+        <w:rPr>
+          <w:rFonts w:eastAsia="Times New Roman"/>
+          <w:color w:val="000000"/>
+          <w:sz w:val="24"/>
+          <w:szCs w:val="24"/>
+          <w:lang w:val="en-MY" w:eastAsia="en-MY"/>
+        </w:rPr>
+        <w:t>!) will be returned and the player will again be prompted with the item menu. </w:t>
+      </w:r>
+    </w:p>
+    <w:p>
+      <w:pPr>
+        <w:spacing w:before="240" w:after="240" w:line="240" w:lineRule="auto"/>
+        <w:jc w:val="both"/>
+        <w:rPr>
+          <w:rFonts w:ascii="Times New Roman" w:eastAsia="Times New Roman" w:hAnsi="Times New Roman" w:cs="Times New Roman"/>
+          <w:sz w:val="24"/>
+          <w:szCs w:val="24"/>
+          <w:lang w:val="en-MY" w:eastAsia="en-MY"/>
+        </w:rPr>
+      </w:pPr>
+      <w:r>
+        <w:rPr>
+          <w:rFonts w:eastAsia="Times New Roman"/>
+          <w:color w:val="000000"/>
+          <w:sz w:val="24"/>
+          <w:szCs w:val="24"/>
+          <w:lang w:val="en-MY" w:eastAsia="en-MY"/>
+        </w:rPr>
+        <w:t>This action will continue until the player quits the item menu.</w:t>
+      </w:r>
+    </w:p>
+    <w:p>
+      <w:pPr>
+        <w:spacing w:after="240" w:line="240" w:lineRule="auto"/>
+        <w:rPr>
+          <w:rFonts w:ascii="Times New Roman" w:eastAsia="Times New Roman" w:hAnsi="Times New Roman" w:cs="Times New Roman"/>
+          <w:sz w:val="24"/>
+          <w:szCs w:val="24"/>
+          <w:lang w:val="en-MY" w:eastAsia="en-MY"/>
+        </w:rPr>
+      </w:pPr>
+      <w:r>
+        <w:rPr>
+          <w:rFonts w:ascii="Times New Roman" w:eastAsia="Times New Roman" w:hAnsi="Times New Roman" w:cs="Times New Roman"/>
+          <w:sz w:val="24"/>
+          <w:szCs w:val="24"/>
+          <w:lang w:val="en-MY" w:eastAsia="en-MY"/>
+        </w:rPr>
+        <w:br/>
+      </w:r>
+      <w:r>
+        <w:rPr>
+          <w:rFonts w:ascii="Times New Roman" w:eastAsia="Times New Roman" w:hAnsi="Times New Roman" w:cs="Times New Roman"/>
+          <w:sz w:val="24"/>
+          <w:szCs w:val="24"/>
+          <w:lang w:val="en-MY" w:eastAsia="en-MY"/>
+        </w:rPr>
+        <w:br/>
+      </w:r>
+      <w:r>
+        <w:rPr>
+          <w:rFonts w:ascii="Times New Roman" w:eastAsia="Times New Roman" w:hAnsi="Times New Roman" w:cs="Times New Roman"/>
+          <w:sz w:val="24"/>
+          <w:szCs w:val="24"/>
+          <w:lang w:val="en-MY" w:eastAsia="en-MY"/>
+        </w:rPr>
+        <w:br/>
+      </w:r>
+      <w:r>
+        <w:rPr>
+          <w:rFonts w:ascii="Times New Roman" w:eastAsia="Times New Roman" w:hAnsi="Times New Roman" w:cs="Times New Roman"/>
+          <w:sz w:val="24"/>
+          <w:szCs w:val="24"/>
+          <w:lang w:val="en-MY" w:eastAsia="en-MY"/>
+        </w:rPr>
+        <w:br/>
+      </w:r>
+      <w:r>
+        <w:rPr>
+          <w:rFonts w:ascii="Times New Roman" w:eastAsia="Times New Roman" w:hAnsi="Times New Roman" w:cs="Times New Roman"/>
+          <w:sz w:val="24"/>
+          <w:szCs w:val="24"/>
+          <w:lang w:val="en-MY" w:eastAsia="en-MY"/>
+        </w:rPr>
+        <w:br/>
+      </w:r>
+      <w:r>
+        <w:rPr>
+          <w:rFonts w:ascii="Times New Roman" w:eastAsia="Times New Roman" w:hAnsi="Times New Roman" w:cs="Times New Roman"/>
+          <w:sz w:val="24"/>
+          <w:szCs w:val="24"/>
+          <w:lang w:val="en-MY" w:eastAsia="en-MY"/>
+        </w:rPr>
+        <w:br/>
+      </w:r>
+      <w:r>
+        <w:rPr>
+          <w:rFonts w:ascii="Times New Roman" w:eastAsia="Times New Roman" w:hAnsi="Times New Roman" w:cs="Times New Roman"/>
+          <w:sz w:val="24"/>
+          <w:szCs w:val="24"/>
+          <w:lang w:val="en-MY" w:eastAsia="en-MY"/>
+        </w:rPr>
+        <w:br/>
+      </w:r>
+      <w:r>
+        <w:rPr>
+          <w:rFonts w:ascii="Times New Roman" w:eastAsia="Times New Roman" w:hAnsi="Times New Roman" w:cs="Times New Roman"/>
+          <w:sz w:val="24"/>
+          <w:szCs w:val="24"/>
+          <w:lang w:val="en-MY" w:eastAsia="en-MY"/>
+        </w:rPr>
+        <w:br/>
+      </w:r>
+      <w:r>
+        <w:rPr>
+          <w:rFonts w:ascii="Times New Roman" w:eastAsia="Times New Roman" w:hAnsi="Times New Roman" w:cs="Times New Roman"/>
+          <w:sz w:val="24"/>
+          <w:szCs w:val="24"/>
+          <w:lang w:val="en-MY" w:eastAsia="en-MY"/>
+        </w:rPr>
+        <w:br/>
+      </w:r>
+      <w:r>
+        <w:rPr>
+          <w:rFonts w:ascii="Times New Roman" w:eastAsia="Times New Roman" w:hAnsi="Times New Roman" w:cs="Times New Roman"/>
+          <w:sz w:val="24"/>
+          <w:szCs w:val="24"/>
+          <w:lang w:val="en-MY" w:eastAsia="en-MY"/>
+        </w:rPr>
+        <w:br/>
+      </w:r>
+      <w:r>
+        <w:rPr>
+          <w:rFonts w:ascii="Times New Roman" w:eastAsia="Times New Roman" w:hAnsi="Times New Roman" w:cs="Times New Roman"/>
+          <w:sz w:val="24"/>
+          <w:szCs w:val="24"/>
+          <w:lang w:val="en-MY" w:eastAsia="en-MY"/>
+        </w:rPr>
+        <w:br/>
+      </w:r>
+      <w:r>
+        <w:rPr>
+          <w:rFonts w:ascii="Times New Roman" w:eastAsia="Times New Roman" w:hAnsi="Times New Roman" w:cs="Times New Roman"/>
+          <w:sz w:val="24"/>
+          <w:szCs w:val="24"/>
+          <w:lang w:val="en-MY" w:eastAsia="en-MY"/>
+        </w:rPr>
+        <w:br/>
+      </w:r>
+      <w:r>
+        <w:rPr>
+          <w:rFonts w:ascii="Times New Roman" w:eastAsia="Times New Roman" w:hAnsi="Times New Roman" w:cs="Times New Roman"/>
+          <w:sz w:val="24"/>
+          <w:szCs w:val="24"/>
+          <w:lang w:val="en-MY" w:eastAsia="en-MY"/>
+        </w:rPr>
+        <w:br/>
+      </w:r>
+      <w:r>
+        <w:rPr>
+          <w:rFonts w:ascii="Times New Roman" w:eastAsia="Times New Roman" w:hAnsi="Times New Roman" w:cs="Times New Roman"/>
+          <w:sz w:val="24"/>
+          <w:szCs w:val="24"/>
+          <w:lang w:val="en-MY" w:eastAsia="en-MY"/>
+        </w:rPr>
+        <w:br/>
+      </w:r>
+      <w:r>
+        <w:rPr>
+          <w:rFonts w:ascii="Times New Roman" w:eastAsia="Times New Roman" w:hAnsi="Times New Roman" w:cs="Times New Roman"/>
+          <w:sz w:val="24"/>
+          <w:szCs w:val="24"/>
+          <w:lang w:val="en-MY" w:eastAsia="en-MY"/>
+        </w:rPr>
+        <w:br/>
+      </w:r>
+      <w:r>
+        <w:rPr>
+          <w:rFonts w:ascii="Times New Roman" w:eastAsia="Times New Roman" w:hAnsi="Times New Roman" w:cs="Times New Roman"/>
+          <w:sz w:val="24"/>
+          <w:szCs w:val="24"/>
+          <w:lang w:val="en-MY" w:eastAsia="en-MY"/>
+        </w:rPr>
+        <w:br/>
+      </w:r>
+    </w:p>
+    <w:p>
+      <w:pPr>
+        <w:spacing w:line="240" w:lineRule="auto"/>
+        <w:jc w:val="both"/>
+        <w:rPr>
+          <w:rFonts w:ascii="Times New Roman" w:eastAsia="Times New Roman" w:hAnsi="Times New Roman" w:cs="Times New Roman"/>
+          <w:sz w:val="24"/>
+          <w:szCs w:val="24"/>
+          <w:lang w:val="en-MY" w:eastAsia="en-MY"/>
+        </w:rPr>
+      </w:pPr>
       <w:r>
         <w:rPr>
           <w:rFonts w:eastAsia="Times New Roman"/>
@@ -7983,537 +7801,6 @@
           <w:u w:val="single"/>
           <w:lang w:val="en-MY" w:eastAsia="en-MY"/>
         </w:rPr>
-        <w:t>Action</w:t>
-      </w:r>
-      <w:proofErr w:type="gramEnd"/>
-    </w:p>
-    <w:p>
-      <w:pPr>
-        <w:spacing w:line="240" w:lineRule="auto"/>
-        <w:rPr>
-          <w:rFonts w:ascii="Times New Roman" w:eastAsia="Times New Roman" w:hAnsi="Times New Roman" w:cs="Times New Roman"/>
-          <w:sz w:val="24"/>
-          <w:szCs w:val="24"/>
-          <w:lang w:val="en-MY" w:eastAsia="en-MY"/>
-        </w:rPr>
-      </w:pPr>
-      <w:r>
-        <w:rPr>
-          <w:rFonts w:eastAsia="Times New Roman"/>
-          <w:color w:val="000000"/>
-          <w:sz w:val="24"/>
-          <w:szCs w:val="24"/>
-          <w:lang w:val="en-MY" w:eastAsia="en-MY"/>
-        </w:rPr>
-        <w:t>This class is called when a player wants to purchase items at the vending machine.</w:t>
-      </w:r>
-    </w:p>
-    <w:p>
-      <w:pPr>
-        <w:spacing w:before="240" w:after="240" w:line="240" w:lineRule="auto"/>
-        <w:jc w:val="both"/>
-        <w:rPr>
-          <w:rFonts w:ascii="Times New Roman" w:eastAsia="Times New Roman" w:hAnsi="Times New Roman" w:cs="Times New Roman"/>
-          <w:sz w:val="24"/>
-          <w:szCs w:val="24"/>
-          <w:lang w:val="en-MY" w:eastAsia="en-MY"/>
-        </w:rPr>
-      </w:pPr>
-      <w:r>
-        <w:rPr>
-          <w:rFonts w:eastAsia="Times New Roman"/>
-          <w:color w:val="000000"/>
-          <w:sz w:val="24"/>
-          <w:szCs w:val="24"/>
-          <w:lang w:val="en-MY" w:eastAsia="en-MY"/>
-        </w:rPr>
-        <w:t xml:space="preserve">The player, if adjacent to a vending machine, prompts the vending machine to show </w:t>
-      </w:r>
-      <w:proofErr w:type="gramStart"/>
-      <w:r>
-        <w:rPr>
-          <w:rFonts w:eastAsia="Times New Roman"/>
-          <w:color w:val="000000"/>
-          <w:sz w:val="24"/>
-          <w:szCs w:val="24"/>
-          <w:lang w:val="en-MY" w:eastAsia="en-MY"/>
-        </w:rPr>
-        <w:t>it’s</w:t>
-      </w:r>
-      <w:proofErr w:type="gramEnd"/>
-      <w:r>
-        <w:rPr>
-          <w:rFonts w:eastAsia="Times New Roman"/>
-          <w:color w:val="000000"/>
-          <w:sz w:val="24"/>
-          <w:szCs w:val="24"/>
-          <w:lang w:val="en-MY" w:eastAsia="en-MY"/>
-        </w:rPr>
-        <w:t xml:space="preserve"> item menu, and buy items from it as long as they have enough points to do so. </w:t>
-      </w:r>
-    </w:p>
-    <w:p>
-      <w:pPr>
-        <w:spacing w:before="240" w:after="240" w:line="240" w:lineRule="auto"/>
-        <w:jc w:val="both"/>
-        <w:rPr>
-          <w:rFonts w:ascii="Times New Roman" w:eastAsia="Times New Roman" w:hAnsi="Times New Roman" w:cs="Times New Roman"/>
-          <w:sz w:val="24"/>
-          <w:szCs w:val="24"/>
-          <w:lang w:val="en-MY" w:eastAsia="en-MY"/>
-        </w:rPr>
-      </w:pPr>
-      <w:proofErr w:type="spellStart"/>
-      <w:r>
-        <w:rPr>
-          <w:rFonts w:eastAsia="Times New Roman"/>
-          <w:color w:val="000000"/>
-          <w:sz w:val="24"/>
-          <w:szCs w:val="24"/>
-          <w:lang w:val="en-MY" w:eastAsia="en-MY"/>
-        </w:rPr>
-        <w:t>BuyItem</w:t>
-      </w:r>
-      <w:proofErr w:type="spellEnd"/>
-      <w:r>
-        <w:rPr>
-          <w:rFonts w:eastAsia="Times New Roman"/>
-          <w:color w:val="000000"/>
-          <w:sz w:val="24"/>
-          <w:szCs w:val="24"/>
-          <w:lang w:val="en-MY" w:eastAsia="en-MY"/>
-        </w:rPr>
-        <w:t xml:space="preserve"> uses a non-parameter constructor. The process starts by printing out an item menu for the player to select. Each time the player wants to buy something, </w:t>
-      </w:r>
-      <w:proofErr w:type="spellStart"/>
-      <w:r>
-        <w:rPr>
-          <w:rFonts w:eastAsia="Times New Roman"/>
-          <w:color w:val="000000"/>
-          <w:sz w:val="24"/>
-          <w:szCs w:val="24"/>
-          <w:lang w:val="en-MY" w:eastAsia="en-MY"/>
-        </w:rPr>
-        <w:t>BuyItem</w:t>
-      </w:r>
-      <w:proofErr w:type="spellEnd"/>
-      <w:r>
-        <w:rPr>
-          <w:rFonts w:eastAsia="Times New Roman"/>
-          <w:color w:val="000000"/>
-          <w:sz w:val="24"/>
-          <w:szCs w:val="24"/>
-          <w:lang w:val="en-MY" w:eastAsia="en-MY"/>
-        </w:rPr>
-        <w:t xml:space="preserve"> will check if there are sufficient </w:t>
-      </w:r>
-      <w:proofErr w:type="spellStart"/>
-      <w:r>
-        <w:rPr>
-          <w:rFonts w:eastAsia="Times New Roman"/>
-          <w:color w:val="000000"/>
-          <w:sz w:val="24"/>
-          <w:szCs w:val="24"/>
-          <w:lang w:val="en-MY" w:eastAsia="en-MY"/>
-        </w:rPr>
-        <w:t>EcoPoints</w:t>
-      </w:r>
-      <w:proofErr w:type="spellEnd"/>
-      <w:r>
-        <w:rPr>
-          <w:rFonts w:eastAsia="Times New Roman"/>
-          <w:color w:val="000000"/>
-          <w:sz w:val="24"/>
-          <w:szCs w:val="24"/>
-          <w:lang w:val="en-MY" w:eastAsia="en-MY"/>
-        </w:rPr>
-        <w:t xml:space="preserve"> in class </w:t>
-      </w:r>
-      <w:proofErr w:type="spellStart"/>
-      <w:r>
-        <w:rPr>
-          <w:rFonts w:eastAsia="Times New Roman"/>
-          <w:color w:val="000000"/>
-          <w:sz w:val="24"/>
-          <w:szCs w:val="24"/>
-          <w:lang w:val="en-MY" w:eastAsia="en-MY"/>
-        </w:rPr>
-        <w:t>VendingMachine</w:t>
-      </w:r>
-      <w:proofErr w:type="spellEnd"/>
-      <w:r>
-        <w:rPr>
-          <w:rFonts w:eastAsia="Times New Roman"/>
-          <w:color w:val="000000"/>
-          <w:sz w:val="24"/>
-          <w:szCs w:val="24"/>
-          <w:lang w:val="en-MY" w:eastAsia="en-MY"/>
-        </w:rPr>
-        <w:t xml:space="preserve">. If there is enough, the selected item will be added into the player’s inventory and the </w:t>
-      </w:r>
-      <w:proofErr w:type="spellStart"/>
-      <w:r>
-        <w:rPr>
-          <w:rFonts w:eastAsia="Times New Roman"/>
-          <w:color w:val="000000"/>
-          <w:sz w:val="24"/>
-          <w:szCs w:val="24"/>
-          <w:lang w:val="en-MY" w:eastAsia="en-MY"/>
-        </w:rPr>
-        <w:t>EcoPoints</w:t>
-      </w:r>
-      <w:proofErr w:type="spellEnd"/>
-      <w:r>
-        <w:rPr>
-          <w:rFonts w:eastAsia="Times New Roman"/>
-          <w:color w:val="000000"/>
-          <w:sz w:val="24"/>
-          <w:szCs w:val="24"/>
-          <w:lang w:val="en-MY" w:eastAsia="en-MY"/>
-        </w:rPr>
-        <w:t xml:space="preserve"> will be deducted, else a message (</w:t>
-      </w:r>
-      <w:proofErr w:type="spellStart"/>
-      <w:r>
-        <w:rPr>
-          <w:rFonts w:eastAsia="Times New Roman"/>
-          <w:color w:val="000000"/>
-          <w:sz w:val="24"/>
-          <w:szCs w:val="24"/>
-          <w:lang w:val="en-MY" w:eastAsia="en-MY"/>
-        </w:rPr>
-        <w:t>e.g</w:t>
-      </w:r>
-      <w:proofErr w:type="spellEnd"/>
-      <w:r>
-        <w:rPr>
-          <w:rFonts w:eastAsia="Times New Roman"/>
-          <w:color w:val="000000"/>
-          <w:sz w:val="24"/>
-          <w:szCs w:val="24"/>
-          <w:lang w:val="en-MY" w:eastAsia="en-MY"/>
-        </w:rPr>
-        <w:t xml:space="preserve"> Not enough </w:t>
-      </w:r>
-      <w:proofErr w:type="spellStart"/>
-      <w:r>
-        <w:rPr>
-          <w:rFonts w:eastAsia="Times New Roman"/>
-          <w:color w:val="000000"/>
-          <w:sz w:val="24"/>
-          <w:szCs w:val="24"/>
-          <w:lang w:val="en-MY" w:eastAsia="en-MY"/>
-        </w:rPr>
-        <w:t>EcoPoints</w:t>
-      </w:r>
-      <w:proofErr w:type="spellEnd"/>
-      <w:r>
-        <w:rPr>
-          <w:rFonts w:eastAsia="Times New Roman"/>
-          <w:color w:val="000000"/>
-          <w:sz w:val="24"/>
-          <w:szCs w:val="24"/>
-          <w:lang w:val="en-MY" w:eastAsia="en-MY"/>
-        </w:rPr>
-        <w:t>!) will be returned and the player will again be prompted with the item menu. </w:t>
-      </w:r>
-    </w:p>
-    <w:p>
-      <w:pPr>
-        <w:spacing w:before="240" w:after="240" w:line="240" w:lineRule="auto"/>
-        <w:jc w:val="both"/>
-        <w:rPr>
-          <w:rFonts w:ascii="Times New Roman" w:eastAsia="Times New Roman" w:hAnsi="Times New Roman" w:cs="Times New Roman"/>
-          <w:sz w:val="24"/>
-          <w:szCs w:val="24"/>
-          <w:lang w:val="en-MY" w:eastAsia="en-MY"/>
-        </w:rPr>
-      </w:pPr>
-      <w:r>
-        <w:rPr>
-          <w:rFonts w:eastAsia="Times New Roman"/>
-          <w:color w:val="000000"/>
-          <w:sz w:val="24"/>
-          <w:szCs w:val="24"/>
-          <w:lang w:val="en-MY" w:eastAsia="en-MY"/>
-        </w:rPr>
-        <w:t>This action will continue until the player quits the item menu.</w:t>
-      </w:r>
-    </w:p>
-    <w:p>
-      <w:pPr>
-        <w:spacing w:after="240" w:line="240" w:lineRule="auto"/>
-        <w:rPr>
-          <w:rFonts w:ascii="Times New Roman" w:eastAsia="Times New Roman" w:hAnsi="Times New Roman" w:cs="Times New Roman"/>
-          <w:sz w:val="24"/>
-          <w:szCs w:val="24"/>
-          <w:lang w:val="en-MY" w:eastAsia="en-MY"/>
-        </w:rPr>
-      </w:pPr>
-      <w:r>
-        <w:rPr>
-          <w:rFonts w:ascii="Times New Roman" w:eastAsia="Times New Roman" w:hAnsi="Times New Roman" w:cs="Times New Roman"/>
-          <w:sz w:val="24"/>
-          <w:szCs w:val="24"/>
-          <w:lang w:val="en-MY" w:eastAsia="en-MY"/>
-        </w:rPr>
-        <w:br/>
-      </w:r>
-      <w:r>
-        <w:rPr>
-          <w:rFonts w:ascii="Times New Roman" w:eastAsia="Times New Roman" w:hAnsi="Times New Roman" w:cs="Times New Roman"/>
-          <w:sz w:val="24"/>
-          <w:szCs w:val="24"/>
-          <w:lang w:val="en-MY" w:eastAsia="en-MY"/>
-        </w:rPr>
-        <w:br/>
-      </w:r>
-      <w:r>
-        <w:rPr>
-          <w:rFonts w:ascii="Times New Roman" w:eastAsia="Times New Roman" w:hAnsi="Times New Roman" w:cs="Times New Roman"/>
-          <w:sz w:val="24"/>
-          <w:szCs w:val="24"/>
-          <w:lang w:val="en-MY" w:eastAsia="en-MY"/>
-        </w:rPr>
-        <w:br/>
-      </w:r>
-      <w:r>
-        <w:rPr>
-          <w:rFonts w:ascii="Times New Roman" w:eastAsia="Times New Roman" w:hAnsi="Times New Roman" w:cs="Times New Roman"/>
-          <w:sz w:val="24"/>
-          <w:szCs w:val="24"/>
-          <w:lang w:val="en-MY" w:eastAsia="en-MY"/>
-        </w:rPr>
-        <w:br/>
-      </w:r>
-      <w:r>
-        <w:rPr>
-          <w:rFonts w:ascii="Times New Roman" w:eastAsia="Times New Roman" w:hAnsi="Times New Roman" w:cs="Times New Roman"/>
-          <w:sz w:val="24"/>
-          <w:szCs w:val="24"/>
-          <w:lang w:val="en-MY" w:eastAsia="en-MY"/>
-        </w:rPr>
-        <w:br/>
-      </w:r>
-      <w:r>
-        <w:rPr>
-          <w:rFonts w:ascii="Times New Roman" w:eastAsia="Times New Roman" w:hAnsi="Times New Roman" w:cs="Times New Roman"/>
-          <w:sz w:val="24"/>
-          <w:szCs w:val="24"/>
-          <w:lang w:val="en-MY" w:eastAsia="en-MY"/>
-        </w:rPr>
-        <w:br/>
-      </w:r>
-      <w:r>
-        <w:rPr>
-          <w:rFonts w:ascii="Times New Roman" w:eastAsia="Times New Roman" w:hAnsi="Times New Roman" w:cs="Times New Roman"/>
-          <w:sz w:val="24"/>
-          <w:szCs w:val="24"/>
-          <w:lang w:val="en-MY" w:eastAsia="en-MY"/>
-        </w:rPr>
-        <w:br/>
-      </w:r>
-      <w:r>
-        <w:rPr>
-          <w:rFonts w:ascii="Times New Roman" w:eastAsia="Times New Roman" w:hAnsi="Times New Roman" w:cs="Times New Roman"/>
-          <w:sz w:val="24"/>
-          <w:szCs w:val="24"/>
-          <w:lang w:val="en-MY" w:eastAsia="en-MY"/>
-        </w:rPr>
-        <w:br/>
-      </w:r>
-      <w:r>
-        <w:rPr>
-          <w:rFonts w:ascii="Times New Roman" w:eastAsia="Times New Roman" w:hAnsi="Times New Roman" w:cs="Times New Roman"/>
-          <w:sz w:val="24"/>
-          <w:szCs w:val="24"/>
-          <w:lang w:val="en-MY" w:eastAsia="en-MY"/>
-        </w:rPr>
-        <w:br/>
-      </w:r>
-      <w:r>
-        <w:rPr>
-          <w:rFonts w:ascii="Times New Roman" w:eastAsia="Times New Roman" w:hAnsi="Times New Roman" w:cs="Times New Roman"/>
-          <w:sz w:val="24"/>
-          <w:szCs w:val="24"/>
-          <w:lang w:val="en-MY" w:eastAsia="en-MY"/>
-        </w:rPr>
-        <w:br/>
-      </w:r>
-      <w:r>
-        <w:rPr>
-          <w:rFonts w:ascii="Times New Roman" w:eastAsia="Times New Roman" w:hAnsi="Times New Roman" w:cs="Times New Roman"/>
-          <w:sz w:val="24"/>
-          <w:szCs w:val="24"/>
-          <w:lang w:val="en-MY" w:eastAsia="en-MY"/>
-        </w:rPr>
-        <w:br/>
-      </w:r>
-      <w:r>
-        <w:rPr>
-          <w:rFonts w:ascii="Times New Roman" w:eastAsia="Times New Roman" w:hAnsi="Times New Roman" w:cs="Times New Roman"/>
-          <w:sz w:val="24"/>
-          <w:szCs w:val="24"/>
-          <w:lang w:val="en-MY" w:eastAsia="en-MY"/>
-        </w:rPr>
-        <w:br/>
-      </w:r>
-      <w:r>
-        <w:rPr>
-          <w:rFonts w:ascii="Times New Roman" w:eastAsia="Times New Roman" w:hAnsi="Times New Roman" w:cs="Times New Roman"/>
-          <w:sz w:val="24"/>
-          <w:szCs w:val="24"/>
-          <w:lang w:val="en-MY" w:eastAsia="en-MY"/>
-        </w:rPr>
-        <w:br/>
-      </w:r>
-      <w:r>
-        <w:rPr>
-          <w:rFonts w:ascii="Times New Roman" w:eastAsia="Times New Roman" w:hAnsi="Times New Roman" w:cs="Times New Roman"/>
-          <w:sz w:val="24"/>
-          <w:szCs w:val="24"/>
-          <w:lang w:val="en-MY" w:eastAsia="en-MY"/>
-        </w:rPr>
-        <w:br/>
-      </w:r>
-      <w:r>
-        <w:rPr>
-          <w:rFonts w:ascii="Times New Roman" w:eastAsia="Times New Roman" w:hAnsi="Times New Roman" w:cs="Times New Roman"/>
-          <w:sz w:val="24"/>
-          <w:szCs w:val="24"/>
-          <w:lang w:val="en-MY" w:eastAsia="en-MY"/>
-        </w:rPr>
-        <w:br/>
-      </w:r>
-      <w:r>
-        <w:rPr>
-          <w:rFonts w:ascii="Times New Roman" w:eastAsia="Times New Roman" w:hAnsi="Times New Roman" w:cs="Times New Roman"/>
-          <w:sz w:val="24"/>
-          <w:szCs w:val="24"/>
-          <w:lang w:val="en-MY" w:eastAsia="en-MY"/>
-        </w:rPr>
-        <w:br/>
-      </w:r>
-    </w:p>
-    <w:p>
-      <w:pPr>
-        <w:spacing w:line="240" w:lineRule="auto"/>
-        <w:jc w:val="both"/>
-        <w:rPr>
-          <w:rFonts w:eastAsia="Times New Roman"/>
-          <w:b/>
-          <w:bCs/>
-          <w:color w:val="000000"/>
-          <w:sz w:val="24"/>
-          <w:szCs w:val="24"/>
-          <w:u w:val="single"/>
-          <w:lang w:val="en-MY" w:eastAsia="en-MY"/>
-        </w:rPr>
-      </w:pPr>
-    </w:p>
-    <w:p>
-      <w:pPr>
-        <w:spacing w:line="240" w:lineRule="auto"/>
-        <w:jc w:val="both"/>
-        <w:rPr>
-          <w:rFonts w:eastAsia="Times New Roman"/>
-          <w:b/>
-          <w:bCs/>
-          <w:color w:val="000000"/>
-          <w:sz w:val="24"/>
-          <w:szCs w:val="24"/>
-          <w:u w:val="single"/>
-          <w:lang w:val="en-MY" w:eastAsia="en-MY"/>
-        </w:rPr>
-      </w:pPr>
-    </w:p>
-    <w:p>
-      <w:pPr>
-        <w:spacing w:line="240" w:lineRule="auto"/>
-        <w:jc w:val="both"/>
-        <w:rPr>
-          <w:rFonts w:eastAsia="Times New Roman"/>
-          <w:b/>
-          <w:bCs/>
-          <w:color w:val="000000"/>
-          <w:sz w:val="24"/>
-          <w:szCs w:val="24"/>
-          <w:u w:val="single"/>
-          <w:lang w:val="en-MY" w:eastAsia="en-MY"/>
-        </w:rPr>
-      </w:pPr>
-    </w:p>
-    <w:p>
-      <w:pPr>
-        <w:spacing w:line="240" w:lineRule="auto"/>
-        <w:jc w:val="both"/>
-        <w:rPr>
-          <w:rFonts w:eastAsia="Times New Roman"/>
-          <w:b/>
-          <w:bCs/>
-          <w:color w:val="000000"/>
-          <w:sz w:val="24"/>
-          <w:szCs w:val="24"/>
-          <w:u w:val="single"/>
-          <w:lang w:val="en-MY" w:eastAsia="en-MY"/>
-        </w:rPr>
-      </w:pPr>
-    </w:p>
-    <w:p>
-      <w:pPr>
-        <w:spacing w:line="240" w:lineRule="auto"/>
-        <w:jc w:val="both"/>
-        <w:rPr>
-          <w:rFonts w:eastAsia="Times New Roman"/>
-          <w:b/>
-          <w:bCs/>
-          <w:color w:val="000000"/>
-          <w:sz w:val="24"/>
-          <w:szCs w:val="24"/>
-          <w:u w:val="single"/>
-          <w:lang w:val="en-MY" w:eastAsia="en-MY"/>
-        </w:rPr>
-      </w:pPr>
-    </w:p>
-    <w:p>
-      <w:pPr>
-        <w:spacing w:line="240" w:lineRule="auto"/>
-        <w:jc w:val="both"/>
-        <w:rPr>
-          <w:rFonts w:eastAsia="Times New Roman"/>
-          <w:b/>
-          <w:bCs/>
-          <w:color w:val="000000"/>
-          <w:sz w:val="24"/>
-          <w:szCs w:val="24"/>
-          <w:u w:val="single"/>
-          <w:lang w:val="en-MY" w:eastAsia="en-MY"/>
-        </w:rPr>
-      </w:pPr>
-    </w:p>
-    <w:p>
-      <w:pPr>
-        <w:spacing w:line="240" w:lineRule="auto"/>
-        <w:jc w:val="both"/>
-        <w:rPr>
-          <w:rFonts w:ascii="Times New Roman" w:eastAsia="Times New Roman" w:hAnsi="Times New Roman" w:cs="Times New Roman"/>
-          <w:sz w:val="24"/>
-          <w:szCs w:val="24"/>
-          <w:lang w:val="en-MY" w:eastAsia="en-MY"/>
-        </w:rPr>
-      </w:pPr>
-      <w:r>
-        <w:rPr>
-          <w:rFonts w:eastAsia="Times New Roman"/>
-          <w:b/>
-          <w:bCs/>
-          <w:color w:val="000000"/>
-          <w:sz w:val="24"/>
-          <w:szCs w:val="24"/>
-          <w:u w:val="single"/>
-          <w:lang w:val="en-MY" w:eastAsia="en-MY"/>
-        </w:rPr>
-        <w:lastRenderedPageBreak/>
         <w:t xml:space="preserve">Interaction Diagram of </w:t>
       </w:r>
       <w:proofErr w:type="spellStart"/>
@@ -8555,11 +7842,12 @@
           <w:bdr w:val="none" w:sz="0" w:space="0" w:color="auto" w:frame="1"/>
           <w:lang w:val="en-MY" w:eastAsia="en-MY"/>
         </w:rPr>
+        <w:lastRenderedPageBreak/>
         <w:drawing>
-          <wp:inline distT="0" distB="0" distL="0" distR="0" wp14:anchorId="019BCB41" wp14:editId="5B28509C">
+          <wp:inline distT="0" distB="0" distL="0" distR="0" wp14:anchorId="52B0100E" wp14:editId="4714087D">
             <wp:extent cx="5343525" cy="8210550"/>
             <wp:effectExtent l="0" t="0" r="9525" b="0"/>
-            <wp:docPr id="7" name="Picture 7"/>
+            <wp:docPr id="8" name="Picture 8"/>
             <wp:cNvGraphicFramePr>
               <a:graphicFrameLocks xmlns:a="http://schemas.openxmlformats.org/drawingml/2006/main" noChangeAspect="1"/>
             </wp:cNvGraphicFramePr>
@@ -8628,7 +7916,6 @@
           <w:szCs w:val="24"/>
           <w:lang w:val="en-MY" w:eastAsia="en-MY"/>
         </w:rPr>
-        <w:lastRenderedPageBreak/>
         <w:t>Items</w:t>
       </w:r>
       <w:r>
@@ -8707,9 +7994,125 @@
           <w:u w:val="single"/>
           <w:lang w:val="en-MY" w:eastAsia="en-MY"/>
         </w:rPr>
-        <w:t xml:space="preserve"> extends </w:t>
-      </w:r>
-      <w:proofErr w:type="gramStart"/>
+        <w:t xml:space="preserve"> extends Item</w:t>
+      </w:r>
+    </w:p>
+    <w:p>
+      <w:pPr>
+        <w:spacing w:line="240" w:lineRule="auto"/>
+        <w:rPr>
+          <w:rFonts w:ascii="Times New Roman" w:eastAsia="Times New Roman" w:hAnsi="Times New Roman" w:cs="Times New Roman"/>
+          <w:sz w:val="24"/>
+          <w:szCs w:val="24"/>
+          <w:lang w:val="en-MY" w:eastAsia="en-MY"/>
+        </w:rPr>
+      </w:pPr>
+      <w:r>
+        <w:rPr>
+          <w:rFonts w:eastAsia="Times New Roman"/>
+          <w:color w:val="000000"/>
+          <w:sz w:val="24"/>
+          <w:szCs w:val="24"/>
+          <w:lang w:val="en-MY" w:eastAsia="en-MY"/>
+        </w:rPr>
+        <w:t>This is the base class for any and all items that can be picked up and dropped.</w:t>
+      </w:r>
+    </w:p>
+    <w:p>
+      <w:pPr>
+        <w:spacing w:line="240" w:lineRule="auto"/>
+        <w:rPr>
+          <w:rFonts w:ascii="Times New Roman" w:eastAsia="Times New Roman" w:hAnsi="Times New Roman" w:cs="Times New Roman"/>
+          <w:sz w:val="24"/>
+          <w:szCs w:val="24"/>
+          <w:lang w:val="en-MY" w:eastAsia="en-MY"/>
+        </w:rPr>
+      </w:pPr>
+      <w:r>
+        <w:rPr>
+          <w:rFonts w:eastAsia="Times New Roman"/>
+          <w:color w:val="000000"/>
+          <w:sz w:val="24"/>
+          <w:szCs w:val="24"/>
+          <w:lang w:val="en-MY" w:eastAsia="en-MY"/>
+        </w:rPr>
+        <w:t xml:space="preserve">If the item can be picked up, </w:t>
+      </w:r>
+      <w:proofErr w:type="spellStart"/>
+      <w:r>
+        <w:rPr>
+          <w:rFonts w:eastAsia="Times New Roman"/>
+          <w:color w:val="000000"/>
+          <w:sz w:val="24"/>
+          <w:szCs w:val="24"/>
+          <w:lang w:val="en-MY" w:eastAsia="en-MY"/>
+        </w:rPr>
+        <w:t>PortableItem</w:t>
+      </w:r>
+      <w:proofErr w:type="spellEnd"/>
+      <w:r>
+        <w:rPr>
+          <w:rFonts w:eastAsia="Times New Roman"/>
+          <w:color w:val="000000"/>
+          <w:sz w:val="24"/>
+          <w:szCs w:val="24"/>
+          <w:lang w:val="en-MY" w:eastAsia="en-MY"/>
+        </w:rPr>
+        <w:t xml:space="preserve"> will call super’s constructor and will have a </w:t>
+      </w:r>
+      <w:proofErr w:type="spellStart"/>
+      <w:r>
+        <w:rPr>
+          <w:rFonts w:eastAsia="Times New Roman"/>
+          <w:color w:val="000000"/>
+          <w:sz w:val="24"/>
+          <w:szCs w:val="24"/>
+          <w:lang w:val="en-MY" w:eastAsia="en-MY"/>
+        </w:rPr>
+        <w:t>boolean</w:t>
+      </w:r>
+      <w:proofErr w:type="spellEnd"/>
+      <w:r>
+        <w:rPr>
+          <w:rFonts w:eastAsia="Times New Roman"/>
+          <w:color w:val="000000"/>
+          <w:sz w:val="24"/>
+          <w:szCs w:val="24"/>
+          <w:lang w:val="en-MY" w:eastAsia="en-MY"/>
+        </w:rPr>
+        <w:t xml:space="preserve"> attribute type called portable that returns true, else false if the item is not portable. This class also deals with removing items from a player’s inventory when it is consumed.</w:t>
+      </w:r>
+    </w:p>
+    <w:p>
+      <w:pPr>
+        <w:spacing w:after="240" w:line="240" w:lineRule="auto"/>
+        <w:rPr>
+          <w:rFonts w:ascii="Times New Roman" w:eastAsia="Times New Roman" w:hAnsi="Times New Roman" w:cs="Times New Roman"/>
+          <w:sz w:val="24"/>
+          <w:szCs w:val="24"/>
+          <w:lang w:val="en-MY" w:eastAsia="en-MY"/>
+        </w:rPr>
+      </w:pPr>
+      <w:r>
+        <w:rPr>
+          <w:rFonts w:ascii="Times New Roman" w:eastAsia="Times New Roman" w:hAnsi="Times New Roman" w:cs="Times New Roman"/>
+          <w:sz w:val="24"/>
+          <w:szCs w:val="24"/>
+          <w:lang w:val="en-MY" w:eastAsia="en-MY"/>
+        </w:rPr>
+        <w:br/>
+      </w:r>
+    </w:p>
+    <w:p>
+      <w:pPr>
+        <w:spacing w:line="240" w:lineRule="auto"/>
+        <w:rPr>
+          <w:rFonts w:ascii="Times New Roman" w:eastAsia="Times New Roman" w:hAnsi="Times New Roman" w:cs="Times New Roman"/>
+          <w:sz w:val="24"/>
+          <w:szCs w:val="24"/>
+          <w:lang w:val="en-MY" w:eastAsia="en-MY"/>
+        </w:rPr>
+      </w:pPr>
       <w:r>
         <w:rPr>
           <w:rFonts w:eastAsia="Times New Roman"/>
@@ -8721,9 +8124,23 @@
           <w:u w:val="single"/>
           <w:lang w:val="en-MY" w:eastAsia="en-MY"/>
         </w:rPr>
-        <w:t>Item</w:t>
-      </w:r>
-      <w:proofErr w:type="gramEnd"/>
+        <w:t xml:space="preserve">Corpse extends </w:t>
+      </w:r>
+      <w:proofErr w:type="spellStart"/>
+      <w:r>
+        <w:rPr>
+          <w:rFonts w:eastAsia="Times New Roman"/>
+          <w:b/>
+          <w:bCs/>
+          <w:color w:val="000000"/>
+          <w:sz w:val="24"/>
+          <w:szCs w:val="24"/>
+          <w:u w:val="single"/>
+          <w:lang w:val="en-MY" w:eastAsia="en-MY"/>
+        </w:rPr>
+        <w:t>EdibleItem</w:t>
+      </w:r>
+      <w:proofErr w:type="spellEnd"/>
     </w:p>
     <w:p>
       <w:pPr>
@@ -8743,29 +8160,7 @@
           <w:szCs w:val="24"/>
           <w:lang w:val="en-MY" w:eastAsia="en-MY"/>
         </w:rPr>
-        <w:t xml:space="preserve">This is the base class for </w:t>
-      </w:r>
-      <w:proofErr w:type="gramStart"/>
-      <w:r>
-        <w:rPr>
-          <w:rFonts w:eastAsia="Times New Roman"/>
-          <w:color w:val="000000"/>
-          <w:sz w:val="24"/>
-          <w:szCs w:val="24"/>
-          <w:lang w:val="en-MY" w:eastAsia="en-MY"/>
-        </w:rPr>
-        <w:t>any and all</w:t>
-      </w:r>
-      <w:proofErr w:type="gramEnd"/>
-      <w:r>
-        <w:rPr>
-          <w:rFonts w:eastAsia="Times New Roman"/>
-          <w:color w:val="000000"/>
-          <w:sz w:val="24"/>
-          <w:szCs w:val="24"/>
-          <w:lang w:val="en-MY" w:eastAsia="en-MY"/>
-        </w:rPr>
-        <w:t xml:space="preserve"> items that can be picked up and dropped.</w:t>
+        <w:t>This class represents a dinosaur corpse, created when a player or an allosaur kills a stegosaur, or when all three dinosaurs are unconscious and not fed for a certain number of rounds. Food source for only the allosaur as of now.</w:t>
       </w:r>
     </w:p>
     <w:p>
@@ -8786,15 +8181,90 @@
           <w:szCs w:val="24"/>
           <w:lang w:val="en-MY" w:eastAsia="en-MY"/>
         </w:rPr>
-        <w:t xml:space="preserve">If the item can be picked up, </w:t>
-      </w:r>
-      <w:proofErr w:type="spellStart"/>
-      <w:r>
-        <w:rPr>
-          <w:rFonts w:eastAsia="Times New Roman"/>
-          <w:color w:val="000000"/>
-          <w:sz w:val="24"/>
-          <w:szCs w:val="24"/>
+        <w:t>Overrides super’s tick() method to initiate the set rotting timeframe (</w:t>
+      </w:r>
+      <w:proofErr w:type="spellStart"/>
+      <w:r>
+        <w:rPr>
+          <w:rFonts w:eastAsia="Times New Roman"/>
+          <w:color w:val="000000"/>
+          <w:sz w:val="24"/>
+          <w:szCs w:val="24"/>
+          <w:lang w:val="en-MY" w:eastAsia="en-MY"/>
+        </w:rPr>
+        <w:t>e.g</w:t>
+      </w:r>
+      <w:proofErr w:type="spellEnd"/>
+      <w:r>
+        <w:rPr>
+          <w:rFonts w:eastAsia="Times New Roman"/>
+          <w:color w:val="000000"/>
+          <w:sz w:val="24"/>
+          <w:szCs w:val="24"/>
+          <w:lang w:val="en-MY" w:eastAsia="en-MY"/>
+        </w:rPr>
+        <w:t xml:space="preserve"> 30 seconds) if it is placed on the map.</w:t>
+      </w:r>
+    </w:p>
+    <w:p>
+      <w:pPr>
+        <w:spacing w:after="240" w:line="240" w:lineRule="auto"/>
+        <w:rPr>
+          <w:rFonts w:ascii="Times New Roman" w:eastAsia="Times New Roman" w:hAnsi="Times New Roman" w:cs="Times New Roman"/>
+          <w:sz w:val="24"/>
+          <w:szCs w:val="24"/>
+          <w:lang w:val="en-MY" w:eastAsia="en-MY"/>
+        </w:rPr>
+      </w:pPr>
+    </w:p>
+    <w:p>
+      <w:pPr>
+        <w:spacing w:line="240" w:lineRule="auto"/>
+        <w:rPr>
+          <w:rFonts w:ascii="Times New Roman" w:eastAsia="Times New Roman" w:hAnsi="Times New Roman" w:cs="Times New Roman"/>
+          <w:sz w:val="24"/>
+          <w:szCs w:val="24"/>
+          <w:lang w:val="en-MY" w:eastAsia="en-MY"/>
+        </w:rPr>
+      </w:pPr>
+      <w:proofErr w:type="spellStart"/>
+      <w:r>
+        <w:rPr>
+          <w:rFonts w:eastAsia="Times New Roman"/>
+          <w:b/>
+          <w:bCs/>
+          <w:color w:val="000000"/>
+          <w:sz w:val="24"/>
+          <w:szCs w:val="24"/>
+          <w:u w:val="single"/>
+          <w:lang w:val="en-MY" w:eastAsia="en-MY"/>
+        </w:rPr>
+        <w:t>EdibleItem</w:t>
+      </w:r>
+      <w:proofErr w:type="spellEnd"/>
+      <w:r>
+        <w:rPr>
+          <w:rFonts w:eastAsia="Times New Roman"/>
+          <w:b/>
+          <w:bCs/>
+          <w:color w:val="000000"/>
+          <w:sz w:val="24"/>
+          <w:szCs w:val="24"/>
+          <w:u w:val="single"/>
+          <w:lang w:val="en-MY" w:eastAsia="en-MY"/>
+        </w:rPr>
+        <w:t xml:space="preserve"> abstract class extends </w:t>
+      </w:r>
+      <w:proofErr w:type="spellStart"/>
+      <w:r>
+        <w:rPr>
+          <w:rFonts w:eastAsia="Times New Roman"/>
+          <w:b/>
+          <w:bCs/>
+          <w:color w:val="000000"/>
+          <w:sz w:val="24"/>
+          <w:szCs w:val="24"/>
+          <w:u w:val="single"/>
           <w:lang w:val="en-MY" w:eastAsia="en-MY"/>
         </w:rPr>
         <w:t>PortableItem</w:t>
@@ -8803,34 +8273,36 @@
       <w:r>
         <w:rPr>
           <w:rFonts w:eastAsia="Times New Roman"/>
-          <w:color w:val="000000"/>
-          <w:sz w:val="24"/>
-          <w:szCs w:val="24"/>
-          <w:lang w:val="en-MY" w:eastAsia="en-MY"/>
-        </w:rPr>
-        <w:t xml:space="preserve"> will call super’s constructor and will have a </w:t>
-      </w:r>
-      <w:proofErr w:type="spellStart"/>
-      <w:r>
-        <w:rPr>
-          <w:rFonts w:eastAsia="Times New Roman"/>
-          <w:color w:val="000000"/>
-          <w:sz w:val="24"/>
-          <w:szCs w:val="24"/>
-          <w:lang w:val="en-MY" w:eastAsia="en-MY"/>
-        </w:rPr>
-        <w:t>boolean</w:t>
-      </w:r>
-      <w:proofErr w:type="spellEnd"/>
-      <w:r>
-        <w:rPr>
-          <w:rFonts w:eastAsia="Times New Roman"/>
-          <w:color w:val="000000"/>
-          <w:sz w:val="24"/>
-          <w:szCs w:val="24"/>
-          <w:lang w:val="en-MY" w:eastAsia="en-MY"/>
-        </w:rPr>
-        <w:t xml:space="preserve"> attribute type called portable that returns true, else false if the item is not portable. This class also deals with removing items from a player’s inventory when it is consumed.</w:t>
+          <w:b/>
+          <w:bCs/>
+          <w:color w:val="000000"/>
+          <w:sz w:val="24"/>
+          <w:szCs w:val="24"/>
+          <w:u w:val="single"/>
+          <w:lang w:val="en-MY" w:eastAsia="en-MY"/>
+        </w:rPr>
+        <w:t> </w:t>
+      </w:r>
+    </w:p>
+    <w:p>
+      <w:pPr>
+        <w:spacing w:line="240" w:lineRule="auto"/>
+        <w:rPr>
+          <w:rFonts w:ascii="Times New Roman" w:eastAsia="Times New Roman" w:hAnsi="Times New Roman" w:cs="Times New Roman"/>
+          <w:sz w:val="24"/>
+          <w:szCs w:val="24"/>
+          <w:lang w:val="en-MY" w:eastAsia="en-MY"/>
+        </w:rPr>
+      </w:pPr>
+      <w:r>
+        <w:rPr>
+          <w:rFonts w:eastAsia="Times New Roman"/>
+          <w:color w:val="000000"/>
+          <w:sz w:val="24"/>
+          <w:szCs w:val="24"/>
+          <w:lang w:val="en-MY" w:eastAsia="en-MY"/>
+        </w:rPr>
+        <w:t>This abstract class represents all edible items. Manages the corpses of dinosaurs, vegetarian and carnivore meal kits, fruit and all dinosaur eggs. Allows for further implementation of other edible items .</w:t>
       </w:r>
     </w:p>
     <w:p>
@@ -8843,15 +8315,6 @@
           <w:lang w:val="en-MY" w:eastAsia="en-MY"/>
         </w:rPr>
       </w:pPr>
-      <w:r>
-        <w:rPr>
-          <w:rFonts w:ascii="Times New Roman" w:eastAsia="Times New Roman" w:hAnsi="Times New Roman" w:cs="Times New Roman"/>
-          <w:sz w:val="24"/>
-          <w:szCs w:val="24"/>
-          <w:lang w:val="en-MY" w:eastAsia="en-MY"/>
-        </w:rPr>
-        <w:br/>
-      </w:r>
     </w:p>
     <w:p>
       <w:pPr>
@@ -8874,10 +8337,9 @@
           <w:u w:val="single"/>
           <w:lang w:val="en-MY" w:eastAsia="en-MY"/>
         </w:rPr>
-        <w:t xml:space="preserve">Corpse extends </w:t>
-      </w:r>
-      <w:proofErr w:type="spellStart"/>
-      <w:proofErr w:type="gramStart"/>
+        <w:t xml:space="preserve">Egg extends </w:t>
+      </w:r>
+      <w:proofErr w:type="spellStart"/>
       <w:r>
         <w:rPr>
           <w:rFonts w:eastAsia="Times New Roman"/>
@@ -8892,7 +8354,6 @@
         <w:t>EdibleItem</w:t>
       </w:r>
       <w:proofErr w:type="spellEnd"/>
-      <w:proofErr w:type="gramEnd"/>
     </w:p>
     <w:p>
       <w:pPr>
@@ -8912,7 +8373,7 @@
           <w:szCs w:val="24"/>
           <w:lang w:val="en-MY" w:eastAsia="en-MY"/>
         </w:rPr>
-        <w:t>This class represents a dinosaur corpse, created when a player or an allosaur kills a stegosaur, or when all three dinosaurs are unconscious and not fed for a certain number of rounds. Food source for only the allosaur as of now.</w:t>
+        <w:t>This class contains all current and future dinosaur eggs and their characteristics. This allows for future modifications to all eggs and lessens unnecessary code. </w:t>
       </w:r>
     </w:p>
     <w:p>
@@ -8933,51 +8394,115 @@
           <w:szCs w:val="24"/>
           <w:lang w:val="en-MY" w:eastAsia="en-MY"/>
         </w:rPr>
-        <w:t xml:space="preserve">Overrides super’s </w:t>
-      </w:r>
-      <w:proofErr w:type="gramStart"/>
-      <w:r>
-        <w:rPr>
-          <w:rFonts w:eastAsia="Times New Roman"/>
-          <w:color w:val="000000"/>
-          <w:sz w:val="24"/>
-          <w:szCs w:val="24"/>
-          <w:lang w:val="en-MY" w:eastAsia="en-MY"/>
-        </w:rPr>
-        <w:t>tick(</w:t>
-      </w:r>
-      <w:proofErr w:type="gramEnd"/>
-      <w:r>
-        <w:rPr>
-          <w:rFonts w:eastAsia="Times New Roman"/>
-          <w:color w:val="000000"/>
-          <w:sz w:val="24"/>
-          <w:szCs w:val="24"/>
-          <w:lang w:val="en-MY" w:eastAsia="en-MY"/>
-        </w:rPr>
-        <w:t>) method to initiate the set rotting timeframe (</w:t>
-      </w:r>
-      <w:proofErr w:type="spellStart"/>
-      <w:r>
-        <w:rPr>
-          <w:rFonts w:eastAsia="Times New Roman"/>
-          <w:color w:val="000000"/>
-          <w:sz w:val="24"/>
-          <w:szCs w:val="24"/>
-          <w:lang w:val="en-MY" w:eastAsia="en-MY"/>
-        </w:rPr>
-        <w:t>e.g</w:t>
-      </w:r>
-      <w:proofErr w:type="spellEnd"/>
-      <w:r>
-        <w:rPr>
-          <w:rFonts w:eastAsia="Times New Roman"/>
-          <w:color w:val="000000"/>
-          <w:sz w:val="24"/>
-          <w:szCs w:val="24"/>
-          <w:lang w:val="en-MY" w:eastAsia="en-MY"/>
-        </w:rPr>
-        <w:t xml:space="preserve"> 30 seconds) if it is placed on the map.</w:t>
+        <w:t>Holds attributes of the eggs such as hatch time needed and type of dinosaur hatched.</w:t>
+      </w:r>
+    </w:p>
+    <w:p>
+      <w:pPr>
+        <w:spacing w:line="240" w:lineRule="auto"/>
+        <w:rPr>
+          <w:rFonts w:ascii="Times New Roman" w:eastAsia="Times New Roman" w:hAnsi="Times New Roman" w:cs="Times New Roman"/>
+          <w:sz w:val="24"/>
+          <w:szCs w:val="24"/>
+          <w:lang w:val="en-MY" w:eastAsia="en-MY"/>
+        </w:rPr>
+      </w:pPr>
+      <w:r>
+        <w:rPr>
+          <w:rFonts w:eastAsia="Times New Roman"/>
+          <w:color w:val="000000"/>
+          <w:sz w:val="24"/>
+          <w:szCs w:val="24"/>
+          <w:lang w:val="en-MY" w:eastAsia="en-MY"/>
+        </w:rPr>
+        <w:t>If Eggs are picked up and carried in a player’s inventory, override super’s tick() method is overridden to ensure that they won’t incubate or hatch.</w:t>
+      </w:r>
+    </w:p>
+    <w:p>
+      <w:pPr>
+        <w:spacing w:line="240" w:lineRule="auto"/>
+        <w:rPr>
+          <w:rFonts w:ascii="Times New Roman" w:eastAsia="Times New Roman" w:hAnsi="Times New Roman" w:cs="Times New Roman"/>
+          <w:sz w:val="24"/>
+          <w:szCs w:val="24"/>
+          <w:lang w:val="en-MY" w:eastAsia="en-MY"/>
+        </w:rPr>
+      </w:pPr>
+      <w:r>
+        <w:rPr>
+          <w:rFonts w:eastAsia="Times New Roman"/>
+          <w:color w:val="000000"/>
+          <w:sz w:val="24"/>
+          <w:szCs w:val="24"/>
+          <w:lang w:val="en-MY" w:eastAsia="en-MY"/>
+        </w:rPr>
+        <w:t>If an egg is placed on the ground (</w:t>
+      </w:r>
+      <w:proofErr w:type="spellStart"/>
+      <w:r>
+        <w:rPr>
+          <w:rFonts w:eastAsia="Times New Roman"/>
+          <w:color w:val="000000"/>
+          <w:sz w:val="24"/>
+          <w:szCs w:val="24"/>
+          <w:lang w:val="en-MY" w:eastAsia="en-MY"/>
+        </w:rPr>
+        <w:t>getInventory.remove</w:t>
+      </w:r>
+      <w:proofErr w:type="spellEnd"/>
+      <w:r>
+        <w:rPr>
+          <w:rFonts w:eastAsia="Times New Roman"/>
+          <w:color w:val="000000"/>
+          <w:sz w:val="24"/>
+          <w:szCs w:val="24"/>
+          <w:lang w:val="en-MY" w:eastAsia="en-MY"/>
+        </w:rPr>
+        <w:t>()) or laid by a dinosaur (</w:t>
+      </w:r>
+      <w:proofErr w:type="spellStart"/>
+      <w:r>
+        <w:rPr>
+          <w:rFonts w:eastAsia="Times New Roman"/>
+          <w:color w:val="000000"/>
+          <w:sz w:val="24"/>
+          <w:szCs w:val="24"/>
+          <w:lang w:val="en-MY" w:eastAsia="en-MY"/>
+        </w:rPr>
+        <w:t>layEggAction</w:t>
+      </w:r>
+      <w:proofErr w:type="spellEnd"/>
+      <w:r>
+        <w:rPr>
+          <w:rFonts w:eastAsia="Times New Roman"/>
+          <w:color w:val="000000"/>
+          <w:sz w:val="24"/>
+          <w:szCs w:val="24"/>
+          <w:lang w:val="en-MY" w:eastAsia="en-MY"/>
+        </w:rPr>
+        <w:t xml:space="preserve">), override super’s tick() method to start the countdown until the egg is hatched. </w:t>
+      </w:r>
+      <w:proofErr w:type="spellStart"/>
+      <w:r>
+        <w:rPr>
+          <w:rFonts w:eastAsia="Times New Roman"/>
+          <w:color w:val="000000"/>
+          <w:sz w:val="24"/>
+          <w:szCs w:val="24"/>
+          <w:lang w:val="en-MY" w:eastAsia="en-MY"/>
+        </w:rPr>
+        <w:t>EcoPoints</w:t>
+      </w:r>
+      <w:proofErr w:type="spellEnd"/>
+      <w:r>
+        <w:rPr>
+          <w:rFonts w:eastAsia="Times New Roman"/>
+          <w:color w:val="000000"/>
+          <w:sz w:val="24"/>
+          <w:szCs w:val="24"/>
+          <w:lang w:val="en-MY" w:eastAsia="en-MY"/>
+        </w:rPr>
+        <w:t xml:space="preserve"> are incremented when an egg hatches.</w:t>
       </w:r>
     </w:p>
     <w:p>
@@ -9001,7 +8526,6 @@
           <w:lang w:val="en-MY" w:eastAsia="en-MY"/>
         </w:rPr>
       </w:pPr>
-      <w:proofErr w:type="spellStart"/>
       <w:r>
         <w:rPr>
           <w:rFonts w:eastAsia="Times New Roman"/>
@@ -9013,9 +8537,109 @@
           <w:u w:val="single"/>
           <w:lang w:val="en-MY" w:eastAsia="en-MY"/>
         </w:rPr>
+        <w:t xml:space="preserve">Fruit extends </w:t>
+      </w:r>
+      <w:proofErr w:type="spellStart"/>
+      <w:r>
+        <w:rPr>
+          <w:rFonts w:eastAsia="Times New Roman"/>
+          <w:b/>
+          <w:bCs/>
+          <w:color w:val="000000"/>
+          <w:sz w:val="24"/>
+          <w:szCs w:val="24"/>
+          <w:u w:val="single"/>
+          <w:lang w:val="en-MY" w:eastAsia="en-MY"/>
+        </w:rPr>
         <w:t>EdibleItem</w:t>
       </w:r>
       <w:proofErr w:type="spellEnd"/>
+    </w:p>
+    <w:p>
+      <w:pPr>
+        <w:spacing w:line="240" w:lineRule="auto"/>
+        <w:rPr>
+          <w:rFonts w:ascii="Times New Roman" w:eastAsia="Times New Roman" w:hAnsi="Times New Roman" w:cs="Times New Roman"/>
+          <w:sz w:val="24"/>
+          <w:szCs w:val="24"/>
+          <w:lang w:val="en-MY" w:eastAsia="en-MY"/>
+        </w:rPr>
+      </w:pPr>
+      <w:r>
+        <w:rPr>
+          <w:rFonts w:eastAsia="Times New Roman"/>
+          <w:color w:val="000000"/>
+          <w:sz w:val="24"/>
+          <w:szCs w:val="24"/>
+          <w:lang w:val="en-MY" w:eastAsia="en-MY"/>
+        </w:rPr>
+        <w:t>This class represents a piece of fruit, which is produced by a tree or bush.</w:t>
+      </w:r>
+    </w:p>
+    <w:p>
+      <w:pPr>
+        <w:spacing w:line="240" w:lineRule="auto"/>
+        <w:rPr>
+          <w:rFonts w:ascii="Times New Roman" w:eastAsia="Times New Roman" w:hAnsi="Times New Roman" w:cs="Times New Roman"/>
+          <w:sz w:val="24"/>
+          <w:szCs w:val="24"/>
+          <w:lang w:val="en-MY" w:eastAsia="en-MY"/>
+        </w:rPr>
+      </w:pPr>
+      <w:r>
+        <w:rPr>
+          <w:rFonts w:eastAsia="Times New Roman"/>
+          <w:color w:val="000000"/>
+          <w:sz w:val="24"/>
+          <w:szCs w:val="24"/>
+          <w:lang w:val="en-MY" w:eastAsia="en-MY"/>
+        </w:rPr>
+        <w:t>This is a food source of all herbivorous dinosaurs.</w:t>
+      </w:r>
+    </w:p>
+    <w:p>
+      <w:pPr>
+        <w:spacing w:line="240" w:lineRule="auto"/>
+        <w:rPr>
+          <w:rFonts w:ascii="Times New Roman" w:eastAsia="Times New Roman" w:hAnsi="Times New Roman" w:cs="Times New Roman"/>
+          <w:sz w:val="24"/>
+          <w:szCs w:val="24"/>
+          <w:lang w:val="en-MY" w:eastAsia="en-MY"/>
+        </w:rPr>
+      </w:pPr>
+      <w:r>
+        <w:rPr>
+          <w:rFonts w:eastAsia="Times New Roman"/>
+          <w:color w:val="000000"/>
+          <w:sz w:val="24"/>
+          <w:szCs w:val="24"/>
+          <w:lang w:val="en-MY" w:eastAsia="en-MY"/>
+        </w:rPr>
+        <w:t>Overrides super’s tick() method to start the rotting process (15 turns) as soon as it is dropped.</w:t>
+      </w:r>
+    </w:p>
+    <w:p>
+      <w:pPr>
+        <w:spacing w:line="240" w:lineRule="auto"/>
+        <w:rPr>
+          <w:rFonts w:ascii="Times New Roman" w:eastAsia="Times New Roman" w:hAnsi="Times New Roman" w:cs="Times New Roman"/>
+          <w:sz w:val="24"/>
+          <w:szCs w:val="24"/>
+          <w:lang w:val="en-MY" w:eastAsia="en-MY"/>
+        </w:rPr>
+      </w:pPr>
+    </w:p>
+    <w:p>
+      <w:pPr>
+        <w:spacing w:line="240" w:lineRule="auto"/>
+        <w:jc w:val="both"/>
+        <w:rPr>
+          <w:rFonts w:ascii="Times New Roman" w:eastAsia="Times New Roman" w:hAnsi="Times New Roman" w:cs="Times New Roman"/>
+          <w:sz w:val="24"/>
+          <w:szCs w:val="24"/>
+          <w:lang w:val="en-MY" w:eastAsia="en-MY"/>
+        </w:rPr>
+      </w:pPr>
       <w:r>
         <w:rPr>
           <w:rFonts w:eastAsia="Times New Roman"/>
@@ -9027,37 +8651,7 @@
           <w:u w:val="single"/>
           <w:lang w:val="en-MY" w:eastAsia="en-MY"/>
         </w:rPr>
-        <w:t xml:space="preserve"> abstract class extends </w:t>
-      </w:r>
-      <w:proofErr w:type="spellStart"/>
-      <w:proofErr w:type="gramStart"/>
-      <w:r>
-        <w:rPr>
-          <w:rFonts w:eastAsia="Times New Roman"/>
-          <w:b/>
-          <w:bCs/>
-          <w:color w:val="000000"/>
-          <w:sz w:val="24"/>
-          <w:szCs w:val="24"/>
-          <w:u w:val="single"/>
-          <w:lang w:val="en-MY" w:eastAsia="en-MY"/>
-        </w:rPr>
-        <w:t>PortableItem</w:t>
-      </w:r>
-      <w:proofErr w:type="spellEnd"/>
-      <w:proofErr w:type="gramEnd"/>
-      <w:r>
-        <w:rPr>
-          <w:rFonts w:eastAsia="Times New Roman"/>
-          <w:b/>
-          <w:bCs/>
-          <w:color w:val="000000"/>
-          <w:sz w:val="24"/>
-          <w:szCs w:val="24"/>
-          <w:u w:val="single"/>
-          <w:lang w:val="en-MY" w:eastAsia="en-MY"/>
-        </w:rPr>
-        <w:t> </w:t>
+        <w:t>Interaction Diagram of Egg</w:t>
       </w:r>
     </w:p>
     <w:p>
@@ -9070,39 +8664,6 @@
           <w:lang w:val="en-MY" w:eastAsia="en-MY"/>
         </w:rPr>
       </w:pPr>
-      <w:r>
-        <w:rPr>
-          <w:rFonts w:eastAsia="Times New Roman"/>
-          <w:color w:val="000000"/>
-          <w:sz w:val="24"/>
-          <w:szCs w:val="24"/>
-          <w:lang w:val="en-MY" w:eastAsia="en-MY"/>
-        </w:rPr>
-        <w:t xml:space="preserve">This abstract class represents all edible items. Manages the corpses of dinosaurs, vegetarian and carnivore meal kits, fruit and all dinosaur eggs. Allows for further implementation of other edible </w:t>
-      </w:r>
-      <w:proofErr w:type="gramStart"/>
-      <w:r>
-        <w:rPr>
-          <w:rFonts w:eastAsia="Times New Roman"/>
-          <w:color w:val="000000"/>
-          <w:sz w:val="24"/>
-          <w:szCs w:val="24"/>
-          <w:lang w:val="en-MY" w:eastAsia="en-MY"/>
-        </w:rPr>
-        <w:t>items .</w:t>
-      </w:r>
-      <w:proofErr w:type="gramEnd"/>
-    </w:p>
-    <w:p>
-      <w:pPr>
-        <w:spacing w:after="240" w:line="240" w:lineRule="auto"/>
-        <w:rPr>
-          <w:rFonts w:ascii="Times New Roman" w:eastAsia="Times New Roman" w:hAnsi="Times New Roman" w:cs="Times New Roman"/>
-          <w:sz w:val="24"/>
-          <w:szCs w:val="24"/>
-          <w:lang w:val="en-MY" w:eastAsia="en-MY"/>
-        </w:rPr>
-      </w:pPr>
     </w:p>
     <w:p>
       <w:pPr>
@@ -9117,594 +8678,19 @@
       <w:r>
         <w:rPr>
           <w:rFonts w:eastAsia="Times New Roman"/>
-          <w:b/>
-          <w:bCs/>
-          <w:color w:val="000000"/>
-          <w:sz w:val="24"/>
-          <w:szCs w:val="24"/>
-          <w:u w:val="single"/>
-          <w:lang w:val="en-MY" w:eastAsia="en-MY"/>
-        </w:rPr>
-        <w:t xml:space="preserve">Egg extends </w:t>
-      </w:r>
-      <w:proofErr w:type="spellStart"/>
-      <w:proofErr w:type="gramStart"/>
-      <w:r>
-        <w:rPr>
-          <w:rFonts w:eastAsia="Times New Roman"/>
-          <w:b/>
-          <w:bCs/>
-          <w:color w:val="000000"/>
-          <w:sz w:val="24"/>
-          <w:szCs w:val="24"/>
-          <w:u w:val="single"/>
-          <w:lang w:val="en-MY" w:eastAsia="en-MY"/>
-        </w:rPr>
-        <w:t>EdibleItem</w:t>
-      </w:r>
-      <w:proofErr w:type="spellEnd"/>
-      <w:proofErr w:type="gramEnd"/>
-    </w:p>
-    <w:p>
-      <w:pPr>
-        <w:spacing w:line="240" w:lineRule="auto"/>
-        <w:rPr>
-          <w:rFonts w:ascii="Times New Roman" w:eastAsia="Times New Roman" w:hAnsi="Times New Roman" w:cs="Times New Roman"/>
-          <w:sz w:val="24"/>
-          <w:szCs w:val="24"/>
-          <w:lang w:val="en-MY" w:eastAsia="en-MY"/>
-        </w:rPr>
-      </w:pPr>
-      <w:r>
-        <w:rPr>
-          <w:rFonts w:eastAsia="Times New Roman"/>
-          <w:color w:val="000000"/>
-          <w:sz w:val="24"/>
-          <w:szCs w:val="24"/>
-          <w:lang w:val="en-MY" w:eastAsia="en-MY"/>
-        </w:rPr>
-        <w:t>Contains all current and future dinosaur eggs and their characteristics. This allows for future modifications to all eggs and lessens unnecessary code. </w:t>
-      </w:r>
-    </w:p>
-    <w:p>
-      <w:pPr>
-        <w:spacing w:line="240" w:lineRule="auto"/>
-        <w:rPr>
-          <w:rFonts w:ascii="Times New Roman" w:eastAsia="Times New Roman" w:hAnsi="Times New Roman" w:cs="Times New Roman"/>
-          <w:sz w:val="24"/>
-          <w:szCs w:val="24"/>
-          <w:lang w:val="en-MY" w:eastAsia="en-MY"/>
-        </w:rPr>
-      </w:pPr>
-      <w:r>
-        <w:rPr>
-          <w:rFonts w:eastAsia="Times New Roman"/>
-          <w:color w:val="000000"/>
-          <w:sz w:val="24"/>
-          <w:szCs w:val="24"/>
-          <w:lang w:val="en-MY" w:eastAsia="en-MY"/>
-        </w:rPr>
-        <w:t xml:space="preserve">Holds attributes of the eggs such as hatch time </w:t>
-      </w:r>
-      <w:proofErr w:type="gramStart"/>
-      <w:r>
-        <w:rPr>
-          <w:rFonts w:eastAsia="Times New Roman"/>
-          <w:color w:val="000000"/>
-          <w:sz w:val="24"/>
-          <w:szCs w:val="24"/>
-          <w:lang w:val="en-MY" w:eastAsia="en-MY"/>
-        </w:rPr>
-        <w:t>needed</w:t>
-      </w:r>
-      <w:proofErr w:type="gramEnd"/>
-      <w:r>
-        <w:rPr>
-          <w:rFonts w:eastAsia="Times New Roman"/>
-          <w:color w:val="000000"/>
-          <w:sz w:val="24"/>
-          <w:szCs w:val="24"/>
-          <w:lang w:val="en-MY" w:eastAsia="en-MY"/>
-        </w:rPr>
-        <w:t xml:space="preserve"> and type of dinosaur hatched.</w:t>
-      </w:r>
-    </w:p>
-    <w:p>
-      <w:pPr>
-        <w:spacing w:line="240" w:lineRule="auto"/>
-        <w:rPr>
-          <w:rFonts w:ascii="Times New Roman" w:eastAsia="Times New Roman" w:hAnsi="Times New Roman" w:cs="Times New Roman"/>
-          <w:sz w:val="24"/>
-          <w:szCs w:val="24"/>
-          <w:lang w:val="en-MY" w:eastAsia="en-MY"/>
-        </w:rPr>
-      </w:pPr>
-      <w:r>
-        <w:rPr>
-          <w:rFonts w:eastAsia="Times New Roman"/>
-          <w:color w:val="000000"/>
-          <w:sz w:val="24"/>
-          <w:szCs w:val="24"/>
-          <w:lang w:val="en-MY" w:eastAsia="en-MY"/>
-        </w:rPr>
-        <w:t xml:space="preserve">If Eggs are picked up and carried in a player’s inventory, override super’s </w:t>
-      </w:r>
-      <w:proofErr w:type="gramStart"/>
-      <w:r>
-        <w:rPr>
-          <w:rFonts w:eastAsia="Times New Roman"/>
-          <w:color w:val="000000"/>
-          <w:sz w:val="24"/>
-          <w:szCs w:val="24"/>
-          <w:lang w:val="en-MY" w:eastAsia="en-MY"/>
-        </w:rPr>
-        <w:t>tick(</w:t>
-      </w:r>
-      <w:proofErr w:type="gramEnd"/>
-      <w:r>
-        <w:rPr>
-          <w:rFonts w:eastAsia="Times New Roman"/>
-          <w:color w:val="000000"/>
-          <w:sz w:val="24"/>
-          <w:szCs w:val="24"/>
-          <w:lang w:val="en-MY" w:eastAsia="en-MY"/>
-        </w:rPr>
-        <w:t>) method is overridden to ensure that they won’t incubate or hatch.</w:t>
-      </w:r>
-    </w:p>
-    <w:p>
-      <w:pPr>
-        <w:spacing w:line="240" w:lineRule="auto"/>
-        <w:rPr>
-          <w:rFonts w:ascii="Times New Roman" w:eastAsia="Times New Roman" w:hAnsi="Times New Roman" w:cs="Times New Roman"/>
-          <w:sz w:val="24"/>
-          <w:szCs w:val="24"/>
-          <w:lang w:val="en-MY" w:eastAsia="en-MY"/>
-        </w:rPr>
-      </w:pPr>
-      <w:r>
-        <w:rPr>
-          <w:rFonts w:eastAsia="Times New Roman"/>
-          <w:color w:val="000000"/>
-          <w:sz w:val="24"/>
-          <w:szCs w:val="24"/>
-          <w:lang w:val="en-MY" w:eastAsia="en-MY"/>
-        </w:rPr>
-        <w:t>If an egg is placed on the ground (</w:t>
-      </w:r>
-      <w:proofErr w:type="spellStart"/>
-      <w:r>
-        <w:rPr>
-          <w:rFonts w:eastAsia="Times New Roman"/>
-          <w:color w:val="000000"/>
-          <w:sz w:val="24"/>
-          <w:szCs w:val="24"/>
-          <w:lang w:val="en-MY" w:eastAsia="en-MY"/>
-        </w:rPr>
-        <w:t>getInventory.remove</w:t>
-      </w:r>
-      <w:proofErr w:type="spellEnd"/>
-      <w:r>
-        <w:rPr>
-          <w:rFonts w:eastAsia="Times New Roman"/>
-          <w:color w:val="000000"/>
-          <w:sz w:val="24"/>
-          <w:szCs w:val="24"/>
-          <w:lang w:val="en-MY" w:eastAsia="en-MY"/>
-        </w:rPr>
-        <w:t>()) or laid by a dinosaur (</w:t>
-      </w:r>
-      <w:proofErr w:type="spellStart"/>
-      <w:r>
-        <w:rPr>
-          <w:rFonts w:eastAsia="Times New Roman"/>
-          <w:color w:val="000000"/>
-          <w:sz w:val="24"/>
-          <w:szCs w:val="24"/>
-          <w:lang w:val="en-MY" w:eastAsia="en-MY"/>
-        </w:rPr>
-        <w:t>layEggAction</w:t>
-      </w:r>
-      <w:proofErr w:type="spellEnd"/>
-      <w:r>
-        <w:rPr>
-          <w:rFonts w:eastAsia="Times New Roman"/>
-          <w:color w:val="000000"/>
-          <w:sz w:val="24"/>
-          <w:szCs w:val="24"/>
-          <w:lang w:val="en-MY" w:eastAsia="en-MY"/>
-        </w:rPr>
-        <w:t xml:space="preserve">), override super’s </w:t>
-      </w:r>
-      <w:proofErr w:type="gramStart"/>
-      <w:r>
-        <w:rPr>
-          <w:rFonts w:eastAsia="Times New Roman"/>
-          <w:color w:val="000000"/>
-          <w:sz w:val="24"/>
-          <w:szCs w:val="24"/>
-          <w:lang w:val="en-MY" w:eastAsia="en-MY"/>
-        </w:rPr>
-        <w:t>tick(</w:t>
-      </w:r>
-      <w:proofErr w:type="gramEnd"/>
-      <w:r>
-        <w:rPr>
-          <w:rFonts w:eastAsia="Times New Roman"/>
-          <w:color w:val="000000"/>
-          <w:sz w:val="24"/>
-          <w:szCs w:val="24"/>
-          <w:lang w:val="en-MY" w:eastAsia="en-MY"/>
-        </w:rPr>
-        <w:t xml:space="preserve">) method to start the countdown until the egg is hatched. </w:t>
-      </w:r>
-      <w:proofErr w:type="spellStart"/>
-      <w:r>
-        <w:rPr>
-          <w:rFonts w:eastAsia="Times New Roman"/>
-          <w:color w:val="000000"/>
-          <w:sz w:val="24"/>
-          <w:szCs w:val="24"/>
-          <w:lang w:val="en-MY" w:eastAsia="en-MY"/>
-        </w:rPr>
-        <w:t>EcoPoints</w:t>
-      </w:r>
-      <w:proofErr w:type="spellEnd"/>
-      <w:r>
-        <w:rPr>
-          <w:rFonts w:eastAsia="Times New Roman"/>
-          <w:color w:val="000000"/>
-          <w:sz w:val="24"/>
-          <w:szCs w:val="24"/>
-          <w:lang w:val="en-MY" w:eastAsia="en-MY"/>
-        </w:rPr>
-        <w:t xml:space="preserve"> are incremented when an egg </w:t>
-      </w:r>
-      <w:proofErr w:type="gramStart"/>
-      <w:r>
-        <w:rPr>
-          <w:rFonts w:eastAsia="Times New Roman"/>
-          <w:color w:val="000000"/>
-          <w:sz w:val="24"/>
-          <w:szCs w:val="24"/>
-          <w:lang w:val="en-MY" w:eastAsia="en-MY"/>
-        </w:rPr>
-        <w:t>hatches</w:t>
-      </w:r>
-      <w:proofErr w:type="gramEnd"/>
-      <w:r>
-        <w:rPr>
-          <w:rFonts w:eastAsia="Times New Roman"/>
-          <w:color w:val="000000"/>
-          <w:sz w:val="24"/>
-          <w:szCs w:val="24"/>
-          <w:lang w:val="en-MY" w:eastAsia="en-MY"/>
-        </w:rPr>
-        <w:t>.</w:t>
-      </w:r>
-    </w:p>
-    <w:p>
-      <w:pPr>
-        <w:spacing w:after="240" w:line="240" w:lineRule="auto"/>
-        <w:rPr>
-          <w:rFonts w:ascii="Times New Roman" w:eastAsia="Times New Roman" w:hAnsi="Times New Roman" w:cs="Times New Roman"/>
-          <w:sz w:val="24"/>
-          <w:szCs w:val="24"/>
-          <w:lang w:val="en-MY" w:eastAsia="en-MY"/>
-        </w:rPr>
-      </w:pPr>
-    </w:p>
-    <w:p>
-      <w:pPr>
-        <w:spacing w:line="240" w:lineRule="auto"/>
-        <w:rPr>
-          <w:rFonts w:ascii="Times New Roman" w:eastAsia="Times New Roman" w:hAnsi="Times New Roman" w:cs="Times New Roman"/>
-          <w:sz w:val="24"/>
-          <w:szCs w:val="24"/>
-          <w:lang w:val="en-MY" w:eastAsia="en-MY"/>
-        </w:rPr>
-      </w:pPr>
-      <w:r>
-        <w:rPr>
-          <w:rFonts w:eastAsia="Times New Roman"/>
-          <w:b/>
-          <w:bCs/>
-          <w:color w:val="000000"/>
-          <w:sz w:val="24"/>
-          <w:szCs w:val="24"/>
-          <w:u w:val="single"/>
-          <w:lang w:val="en-MY" w:eastAsia="en-MY"/>
-        </w:rPr>
-        <w:t xml:space="preserve">Fruit extends </w:t>
-      </w:r>
-      <w:proofErr w:type="spellStart"/>
-      <w:proofErr w:type="gramStart"/>
-      <w:r>
-        <w:rPr>
-          <w:rFonts w:eastAsia="Times New Roman"/>
-          <w:b/>
-          <w:bCs/>
-          <w:color w:val="000000"/>
-          <w:sz w:val="24"/>
-          <w:szCs w:val="24"/>
-          <w:u w:val="single"/>
-          <w:lang w:val="en-MY" w:eastAsia="en-MY"/>
-        </w:rPr>
-        <w:t>EdibleItem</w:t>
-      </w:r>
-      <w:proofErr w:type="spellEnd"/>
-      <w:proofErr w:type="gramEnd"/>
-    </w:p>
-    <w:p>
-      <w:pPr>
-        <w:spacing w:line="240" w:lineRule="auto"/>
-        <w:rPr>
-          <w:rFonts w:ascii="Times New Roman" w:eastAsia="Times New Roman" w:hAnsi="Times New Roman" w:cs="Times New Roman"/>
-          <w:sz w:val="24"/>
-          <w:szCs w:val="24"/>
-          <w:lang w:val="en-MY" w:eastAsia="en-MY"/>
-        </w:rPr>
-      </w:pPr>
-      <w:r>
-        <w:rPr>
-          <w:rFonts w:eastAsia="Times New Roman"/>
-          <w:color w:val="000000"/>
-          <w:sz w:val="24"/>
-          <w:szCs w:val="24"/>
-          <w:lang w:val="en-MY" w:eastAsia="en-MY"/>
-        </w:rPr>
-        <w:t>This class represents a piece of fruit, which is produced by a tree or bush.</w:t>
-      </w:r>
-    </w:p>
-    <w:p>
-      <w:pPr>
-        <w:spacing w:line="240" w:lineRule="auto"/>
-        <w:rPr>
-          <w:rFonts w:ascii="Times New Roman" w:eastAsia="Times New Roman" w:hAnsi="Times New Roman" w:cs="Times New Roman"/>
-          <w:sz w:val="24"/>
-          <w:szCs w:val="24"/>
-          <w:lang w:val="en-MY" w:eastAsia="en-MY"/>
-        </w:rPr>
-      </w:pPr>
-      <w:r>
-        <w:rPr>
-          <w:rFonts w:eastAsia="Times New Roman"/>
-          <w:color w:val="000000"/>
-          <w:sz w:val="24"/>
-          <w:szCs w:val="24"/>
-          <w:lang w:val="en-MY" w:eastAsia="en-MY"/>
-        </w:rPr>
-        <w:t>This is a food source of all herbivorous dinosaurs.</w:t>
-      </w:r>
-    </w:p>
-    <w:p>
-      <w:pPr>
-        <w:spacing w:line="240" w:lineRule="auto"/>
-        <w:rPr>
-          <w:rFonts w:ascii="Times New Roman" w:eastAsia="Times New Roman" w:hAnsi="Times New Roman" w:cs="Times New Roman"/>
-          <w:sz w:val="24"/>
-          <w:szCs w:val="24"/>
-          <w:lang w:val="en-MY" w:eastAsia="en-MY"/>
-        </w:rPr>
-      </w:pPr>
-      <w:r>
-        <w:rPr>
-          <w:rFonts w:eastAsia="Times New Roman"/>
-          <w:color w:val="000000"/>
-          <w:sz w:val="24"/>
-          <w:szCs w:val="24"/>
-          <w:lang w:val="en-MY" w:eastAsia="en-MY"/>
-        </w:rPr>
-        <w:t xml:space="preserve">Overrides super’s </w:t>
-      </w:r>
-      <w:proofErr w:type="gramStart"/>
-      <w:r>
-        <w:rPr>
-          <w:rFonts w:eastAsia="Times New Roman"/>
-          <w:color w:val="000000"/>
-          <w:sz w:val="24"/>
-          <w:szCs w:val="24"/>
-          <w:lang w:val="en-MY" w:eastAsia="en-MY"/>
-        </w:rPr>
-        <w:t>tick(</w:t>
-      </w:r>
-      <w:proofErr w:type="gramEnd"/>
-      <w:r>
-        <w:rPr>
-          <w:rFonts w:eastAsia="Times New Roman"/>
-          <w:color w:val="000000"/>
-          <w:sz w:val="24"/>
-          <w:szCs w:val="24"/>
-          <w:lang w:val="en-MY" w:eastAsia="en-MY"/>
-        </w:rPr>
-        <w:t>) method to start the rotting process (15 turns) as soon as it is dropped.</w:t>
-      </w:r>
-    </w:p>
-    <w:p>
-      <w:pPr>
-        <w:spacing w:line="240" w:lineRule="auto"/>
-        <w:rPr>
-          <w:rFonts w:ascii="Times New Roman" w:eastAsia="Times New Roman" w:hAnsi="Times New Roman" w:cs="Times New Roman"/>
-          <w:sz w:val="24"/>
-          <w:szCs w:val="24"/>
-          <w:lang w:val="en-MY" w:eastAsia="en-MY"/>
-        </w:rPr>
-      </w:pPr>
-    </w:p>
-    <w:p>
-      <w:pPr>
-        <w:spacing w:line="240" w:lineRule="auto"/>
-        <w:jc w:val="both"/>
-        <w:rPr>
-          <w:rFonts w:eastAsia="Times New Roman"/>
-          <w:b/>
-          <w:bCs/>
-          <w:color w:val="000000"/>
-          <w:sz w:val="24"/>
-          <w:szCs w:val="24"/>
-          <w:u w:val="single"/>
-          <w:lang w:val="en-MY" w:eastAsia="en-MY"/>
-        </w:rPr>
-      </w:pPr>
-    </w:p>
-    <w:p>
-      <w:pPr>
-        <w:spacing w:line="240" w:lineRule="auto"/>
-        <w:jc w:val="both"/>
-        <w:rPr>
-          <w:rFonts w:eastAsia="Times New Roman"/>
-          <w:b/>
-          <w:bCs/>
-          <w:color w:val="000000"/>
-          <w:sz w:val="24"/>
-          <w:szCs w:val="24"/>
-          <w:u w:val="single"/>
-          <w:lang w:val="en-MY" w:eastAsia="en-MY"/>
-        </w:rPr>
-      </w:pPr>
-    </w:p>
-    <w:p>
-      <w:pPr>
-        <w:spacing w:line="240" w:lineRule="auto"/>
-        <w:jc w:val="both"/>
-        <w:rPr>
-          <w:rFonts w:eastAsia="Times New Roman"/>
-          <w:b/>
-          <w:bCs/>
-          <w:color w:val="000000"/>
-          <w:sz w:val="24"/>
-          <w:szCs w:val="24"/>
-          <w:u w:val="single"/>
-          <w:lang w:val="en-MY" w:eastAsia="en-MY"/>
-        </w:rPr>
-      </w:pPr>
-    </w:p>
-    <w:p>
-      <w:pPr>
-        <w:spacing w:line="240" w:lineRule="auto"/>
-        <w:jc w:val="both"/>
-        <w:rPr>
-          <w:rFonts w:eastAsia="Times New Roman"/>
-          <w:b/>
-          <w:bCs/>
-          <w:color w:val="000000"/>
-          <w:sz w:val="24"/>
-          <w:szCs w:val="24"/>
-          <w:u w:val="single"/>
-          <w:lang w:val="en-MY" w:eastAsia="en-MY"/>
-        </w:rPr>
-      </w:pPr>
-    </w:p>
-    <w:p>
-      <w:pPr>
-        <w:spacing w:line="240" w:lineRule="auto"/>
-        <w:jc w:val="both"/>
-        <w:rPr>
-          <w:rFonts w:eastAsia="Times New Roman"/>
-          <w:b/>
-          <w:bCs/>
-          <w:color w:val="000000"/>
-          <w:sz w:val="24"/>
-          <w:szCs w:val="24"/>
-          <w:u w:val="single"/>
-          <w:lang w:val="en-MY" w:eastAsia="en-MY"/>
-        </w:rPr>
-      </w:pPr>
-    </w:p>
-    <w:p>
-      <w:pPr>
-        <w:spacing w:line="240" w:lineRule="auto"/>
-        <w:jc w:val="both"/>
-        <w:rPr>
-          <w:rFonts w:eastAsia="Times New Roman"/>
-          <w:b/>
-          <w:bCs/>
-          <w:color w:val="000000"/>
-          <w:sz w:val="24"/>
-          <w:szCs w:val="24"/>
-          <w:u w:val="single"/>
-          <w:lang w:val="en-MY" w:eastAsia="en-MY"/>
-        </w:rPr>
-      </w:pPr>
-    </w:p>
-    <w:p>
-      <w:pPr>
-        <w:spacing w:line="240" w:lineRule="auto"/>
-        <w:jc w:val="both"/>
-        <w:rPr>
-          <w:rFonts w:eastAsia="Times New Roman"/>
-          <w:b/>
-          <w:bCs/>
-          <w:color w:val="000000"/>
-          <w:sz w:val="24"/>
-          <w:szCs w:val="24"/>
-          <w:u w:val="single"/>
-          <w:lang w:val="en-MY" w:eastAsia="en-MY"/>
-        </w:rPr>
-      </w:pPr>
-    </w:p>
-    <w:p>
-      <w:pPr>
-        <w:spacing w:line="240" w:lineRule="auto"/>
-        <w:jc w:val="both"/>
-        <w:rPr>
-          <w:rFonts w:ascii="Times New Roman" w:eastAsia="Times New Roman" w:hAnsi="Times New Roman" w:cs="Times New Roman"/>
-          <w:sz w:val="24"/>
-          <w:szCs w:val="24"/>
-          <w:lang w:val="en-MY" w:eastAsia="en-MY"/>
-        </w:rPr>
-      </w:pPr>
-      <w:r>
-        <w:rPr>
-          <w:rFonts w:eastAsia="Times New Roman"/>
-          <w:b/>
-          <w:bCs/>
-          <w:color w:val="000000"/>
-          <w:sz w:val="24"/>
-          <w:szCs w:val="24"/>
-          <w:u w:val="single"/>
+          <w:noProof/>
+          <w:color w:val="000000"/>
+          <w:sz w:val="24"/>
+          <w:szCs w:val="24"/>
+          <w:bdr w:val="none" w:sz="0" w:space="0" w:color="auto" w:frame="1"/>
           <w:lang w:val="en-MY" w:eastAsia="en-MY"/>
         </w:rPr>
         <w:lastRenderedPageBreak/>
-        <w:t>Interaction Diagram of Egg</w:t>
-      </w:r>
-    </w:p>
-    <w:p>
-      <w:pPr>
-        <w:spacing w:line="240" w:lineRule="auto"/>
-        <w:rPr>
-          <w:rFonts w:ascii="Times New Roman" w:eastAsia="Times New Roman" w:hAnsi="Times New Roman" w:cs="Times New Roman"/>
-          <w:sz w:val="24"/>
-          <w:szCs w:val="24"/>
-          <w:lang w:val="en-MY" w:eastAsia="en-MY"/>
-        </w:rPr>
-      </w:pPr>
-    </w:p>
-    <w:p>
-      <w:pPr>
-        <w:spacing w:line="240" w:lineRule="auto"/>
-        <w:rPr>
-          <w:rFonts w:ascii="Times New Roman" w:eastAsia="Times New Roman" w:hAnsi="Times New Roman" w:cs="Times New Roman"/>
-          <w:sz w:val="24"/>
-          <w:szCs w:val="24"/>
-          <w:lang w:val="en-MY" w:eastAsia="en-MY"/>
-        </w:rPr>
-      </w:pPr>
-      <w:r>
-        <w:rPr>
-          <w:rFonts w:eastAsia="Times New Roman"/>
-          <w:noProof/>
-          <w:color w:val="000000"/>
-          <w:sz w:val="24"/>
-          <w:szCs w:val="24"/>
-          <w:bdr w:val="none" w:sz="0" w:space="0" w:color="auto" w:frame="1"/>
-          <w:lang w:val="en-MY" w:eastAsia="en-MY"/>
-        </w:rPr>
         <w:drawing>
-          <wp:inline distT="0" distB="0" distL="0" distR="0" wp14:anchorId="50D123E0" wp14:editId="226FE7B6">
+          <wp:inline distT="0" distB="0" distL="0" distR="0" wp14:anchorId="4764B8BC" wp14:editId="3CAF418C">
             <wp:extent cx="5733415" cy="3171190"/>
             <wp:effectExtent l="0" t="0" r="635" b="0"/>
-            <wp:docPr id="6" name="Picture 6"/>
+            <wp:docPr id="2" name="Picture 2"/>
             <wp:cNvGraphicFramePr>
               <a:graphicFrameLocks xmlns:a="http://schemas.openxmlformats.org/drawingml/2006/main" noChangeAspect="1"/>
             </wp:cNvGraphicFramePr>
@@ -9800,7 +8786,6 @@
         <w:t xml:space="preserve"> extends abstract class </w:t>
       </w:r>
       <w:proofErr w:type="spellStart"/>
-      <w:proofErr w:type="gramStart"/>
       <w:r>
         <w:rPr>
           <w:rFonts w:eastAsia="Times New Roman"/>
@@ -9815,7 +8800,6 @@
         <w:t>WeaponItem</w:t>
       </w:r>
       <w:proofErr w:type="spellEnd"/>
-      <w:proofErr w:type="gramEnd"/>
       <w:r>
         <w:rPr>
           <w:rFonts w:eastAsia="Times New Roman"/>
@@ -9891,29 +8875,7 @@
           <w:szCs w:val="24"/>
           <w:lang w:val="en-MY" w:eastAsia="en-MY"/>
         </w:rPr>
-        <w:t xml:space="preserve"> Stegosaur) as input and reduce the actors HP by a set amount depending on the weapon used by overriding </w:t>
-      </w:r>
-      <w:proofErr w:type="gramStart"/>
-      <w:r>
-        <w:rPr>
-          <w:rFonts w:eastAsia="Times New Roman"/>
-          <w:color w:val="000000"/>
-          <w:sz w:val="24"/>
-          <w:szCs w:val="24"/>
-          <w:lang w:val="en-MY" w:eastAsia="en-MY"/>
-        </w:rPr>
-        <w:t>damage(</w:t>
-      </w:r>
-      <w:proofErr w:type="gramEnd"/>
-      <w:r>
-        <w:rPr>
-          <w:rFonts w:eastAsia="Times New Roman"/>
-          <w:color w:val="000000"/>
-          <w:sz w:val="24"/>
-          <w:szCs w:val="24"/>
-          <w:lang w:val="en-MY" w:eastAsia="en-MY"/>
-        </w:rPr>
-        <w:t>) and using verb() to return an appropriate message.</w:t>
+        <w:t xml:space="preserve"> Stegosaur) as input and reduce the actors HP by a set amount depending on the weapon used by overriding damage() and using verb() to return an appropriate message.</w:t>
       </w:r>
     </w:p>
     <w:p>
@@ -9948,23 +8910,8 @@
           <w:u w:val="single"/>
           <w:lang w:val="en-MY" w:eastAsia="en-MY"/>
         </w:rPr>
-        <w:t xml:space="preserve">Vending Machine extends </w:t>
-      </w:r>
-      <w:proofErr w:type="gramStart"/>
-      <w:r>
-        <w:rPr>
-          <w:rFonts w:eastAsia="Times New Roman"/>
-          <w:b/>
-          <w:bCs/>
-          <w:color w:val="000000"/>
-          <w:sz w:val="24"/>
-          <w:szCs w:val="24"/>
-          <w:u w:val="single"/>
-          <w:lang w:val="en-MY" w:eastAsia="en-MY"/>
-        </w:rPr>
-        <w:t>Ground</w:t>
-      </w:r>
-      <w:proofErr w:type="gramEnd"/>
+        <w:t>Vending Machine extends Ground</w:t>
+      </w:r>
     </w:p>
     <w:p>
       <w:pPr>

</xml_diff>

<commit_message>
Updated Design Rationale for LaserGun class and vending machine related docs.
</commit_message>
<xml_diff>
--- a/docs/Design_Rationale.docx
+++ b/docs/Design_Rationale.docx
@@ -2174,7 +2174,7 @@
             <v:path o:extrusionok="f" gradientshapeok="t" o:connecttype="rect"/>
             <o:lock v:ext="edit" aspectratio="t"/>
           </v:shapetype>
-          <v:shape id="_x0000_i1025" type="#_x0000_t75" style="width:441.35pt;height:270.25pt">
+          <v:shape id="_x0000_i1025" type="#_x0000_t75" style="width:441.75pt;height:270pt">
             <v:imagedata r:id="rId10" o:title="Copy of Ground-Type Interaction Diagram_ Grow Bush and Bush Death (1)"/>
           </v:shape>
         </w:pict>
@@ -9796,6 +9796,7 @@
       <w:r>
         <w:rPr>
           <w:rFonts w:ascii="Times New Roman" w:eastAsia="Times New Roman" w:hAnsi="Times New Roman" w:cs="Times New Roman"/>
+          <w:noProof/>
           <w:sz w:val="24"/>
           <w:szCs w:val="24"/>
           <w:lang w:val="en-MY" w:eastAsia="en-MY"/>
@@ -9879,6 +9880,7 @@
     <w:p>
       <w:pPr>
         <w:spacing w:line="240" w:lineRule="auto"/>
+        <w:jc w:val="both"/>
         <w:rPr>
           <w:rFonts w:eastAsia="Times New Roman"/>
           <w:color w:val="000000"/>
@@ -10008,7 +10010,6 @@
     <w:p>
       <w:pPr>
         <w:spacing w:before="240" w:after="240" w:line="240" w:lineRule="auto"/>
-        <w:jc w:val="both"/>
         <w:rPr>
           <w:rFonts w:ascii="Times New Roman" w:eastAsia="Times New Roman" w:hAnsi="Times New Roman" w:cs="Times New Roman"/>
           <w:sz w:val="24"/>
@@ -10030,7 +10031,6 @@
     <w:p>
       <w:pPr>
         <w:spacing w:before="240" w:after="240" w:line="240" w:lineRule="auto"/>
-        <w:jc w:val="both"/>
         <w:rPr>
           <w:rFonts w:ascii="Times New Roman" w:eastAsia="Times New Roman" w:hAnsi="Times New Roman" w:cs="Times New Roman"/>
           <w:sz w:val="24"/>
@@ -10122,7 +10122,6 @@
     <w:p>
       <w:pPr>
         <w:spacing w:before="240" w:after="240" w:line="240" w:lineRule="auto"/>
-        <w:jc w:val="both"/>
         <w:rPr>
           <w:rFonts w:ascii="Times New Roman" w:eastAsia="Times New Roman" w:hAnsi="Times New Roman" w:cs="Times New Roman"/>
           <w:sz w:val="24"/>
@@ -10193,6 +10192,7 @@
       <w:r>
         <w:rPr>
           <w:rFonts w:ascii="Times New Roman" w:eastAsia="Times New Roman" w:hAnsi="Times New Roman" w:cs="Times New Roman"/>
+          <w:noProof/>
           <w:sz w:val="24"/>
           <w:szCs w:val="24"/>
           <w:lang w:val="en-MY" w:eastAsia="en-MY"/>
@@ -10316,6 +10316,7 @@
     <w:p>
       <w:pPr>
         <w:spacing w:line="240" w:lineRule="auto"/>
+        <w:jc w:val="both"/>
         <w:rPr>
           <w:rFonts w:ascii="Times New Roman" w:eastAsia="Times New Roman" w:hAnsi="Times New Roman" w:cs="Times New Roman"/>
           <w:sz w:val="24"/>
@@ -10420,6 +10421,7 @@
     <w:p>
       <w:pPr>
         <w:spacing w:line="240" w:lineRule="auto"/>
+        <w:jc w:val="both"/>
         <w:rPr>
           <w:rFonts w:eastAsia="Times New Roman"/>
           <w:color w:val="000000"/>
@@ -10443,6 +10445,7 @@
     <w:p>
       <w:pPr>
         <w:spacing w:line="240" w:lineRule="auto"/>
+        <w:jc w:val="both"/>
         <w:rPr>
           <w:rFonts w:eastAsia="Times New Roman"/>
           <w:color w:val="000000"/>
@@ -10518,6 +10521,7 @@
     <w:p>
       <w:pPr>
         <w:spacing w:line="240" w:lineRule="auto"/>
+        <w:jc w:val="both"/>
         <w:rPr>
           <w:rFonts w:ascii="Times New Roman" w:eastAsia="Times New Roman" w:hAnsi="Times New Roman" w:cs="Times New Roman"/>
           <w:sz w:val="24"/>
@@ -10639,6 +10643,7 @@
     <w:p>
       <w:pPr>
         <w:spacing w:line="240" w:lineRule="auto"/>
+        <w:jc w:val="both"/>
         <w:rPr>
           <w:rFonts w:ascii="Times New Roman" w:eastAsia="Times New Roman" w:hAnsi="Times New Roman" w:cs="Times New Roman"/>
           <w:sz w:val="24"/>
@@ -10747,6 +10752,7 @@
     <w:p>
       <w:pPr>
         <w:spacing w:line="240" w:lineRule="auto"/>
+        <w:jc w:val="both"/>
         <w:rPr>
           <w:rFonts w:ascii="Times New Roman" w:eastAsia="Times New Roman" w:hAnsi="Times New Roman" w:cs="Times New Roman"/>
           <w:sz w:val="24"/>
@@ -10768,6 +10774,7 @@
     <w:p>
       <w:pPr>
         <w:spacing w:line="240" w:lineRule="auto"/>
+        <w:jc w:val="both"/>
         <w:rPr>
           <w:rFonts w:ascii="Times New Roman" w:eastAsia="Times New Roman" w:hAnsi="Times New Roman" w:cs="Times New Roman"/>
           <w:sz w:val="24"/>
@@ -10829,6 +10836,7 @@
     <w:p>
       <w:pPr>
         <w:spacing w:line="240" w:lineRule="auto"/>
+        <w:jc w:val="both"/>
         <w:rPr>
           <w:rFonts w:ascii="Times New Roman" w:eastAsia="Times New Roman" w:hAnsi="Times New Roman" w:cs="Times New Roman"/>
           <w:sz w:val="24"/>
@@ -10930,6 +10938,7 @@
     <w:p>
       <w:pPr>
         <w:spacing w:line="240" w:lineRule="auto"/>
+        <w:jc w:val="both"/>
         <w:rPr>
           <w:rFonts w:eastAsia="Times New Roman"/>
           <w:color w:val="000000"/>
@@ -10952,6 +10961,7 @@
     <w:p>
       <w:pPr>
         <w:spacing w:line="240" w:lineRule="auto"/>
+        <w:jc w:val="both"/>
         <w:rPr>
           <w:rFonts w:ascii="Times New Roman" w:eastAsia="Times New Roman" w:hAnsi="Times New Roman" w:cs="Times New Roman"/>
           <w:sz w:val="24"/>
@@ -11074,6 +11084,7 @@
       <w:r>
         <w:rPr>
           <w:rFonts w:ascii="Times New Roman" w:eastAsia="Times New Roman" w:hAnsi="Times New Roman" w:cs="Times New Roman"/>
+          <w:noProof/>
           <w:sz w:val="24"/>
           <w:szCs w:val="24"/>
           <w:lang w:val="en-MY" w:eastAsia="en-MY"/>
@@ -11182,6 +11193,7 @@
     <w:p>
       <w:pPr>
         <w:spacing w:line="240" w:lineRule="auto"/>
+        <w:jc w:val="both"/>
         <w:rPr>
           <w:rFonts w:ascii="Times New Roman" w:eastAsia="Times New Roman" w:hAnsi="Times New Roman" w:cs="Times New Roman"/>
           <w:sz w:val="24"/>
@@ -11223,6 +11235,7 @@
     <w:p>
       <w:pPr>
         <w:spacing w:line="240" w:lineRule="auto"/>
+        <w:jc w:val="both"/>
         <w:rPr>
           <w:rFonts w:ascii="Times New Roman" w:eastAsia="Times New Roman" w:hAnsi="Times New Roman" w:cs="Times New Roman"/>
           <w:sz w:val="24"/>
@@ -11254,6 +11267,7 @@
     <w:p>
       <w:pPr>
         <w:spacing w:line="240" w:lineRule="auto"/>
+        <w:jc w:val="both"/>
         <w:rPr>
           <w:rFonts w:ascii="Times New Roman" w:eastAsia="Times New Roman" w:hAnsi="Times New Roman" w:cs="Times New Roman"/>
           <w:sz w:val="24"/>
@@ -11397,6 +11411,7 @@
     <w:p>
       <w:pPr>
         <w:spacing w:line="240" w:lineRule="auto"/>
+        <w:jc w:val="both"/>
         <w:rPr>
           <w:rFonts w:eastAsia="Times New Roman"/>
           <w:color w:val="000000"/>
@@ -11449,6 +11464,7 @@
     <w:p>
       <w:pPr>
         <w:spacing w:line="240" w:lineRule="auto"/>
+        <w:jc w:val="both"/>
         <w:rPr>
           <w:rFonts w:ascii="Times New Roman" w:eastAsia="Times New Roman" w:hAnsi="Times New Roman" w:cs="Times New Roman"/>
           <w:sz w:val="24"/>
@@ -11524,6 +11540,7 @@
     <w:p>
       <w:pPr>
         <w:spacing w:line="240" w:lineRule="auto"/>
+        <w:jc w:val="both"/>
         <w:rPr>
           <w:rFonts w:eastAsia="Times New Roman"/>
           <w:color w:val="000000"/>
@@ -11566,6 +11583,7 @@
     <w:p>
       <w:pPr>
         <w:spacing w:line="240" w:lineRule="auto"/>
+        <w:jc w:val="both"/>
         <w:rPr>
           <w:rFonts w:eastAsia="Times New Roman"/>
           <w:color w:val="000000"/>
@@ -11659,23 +11677,47 @@
     <w:p>
       <w:pPr>
         <w:spacing w:line="240" w:lineRule="auto"/>
-        <w:rPr>
-          <w:rFonts w:eastAsia="Times New Roman"/>
-          <w:color w:val="000000"/>
-          <w:sz w:val="24"/>
-          <w:szCs w:val="24"/>
-          <w:lang w:val="en-MY" w:eastAsia="en-MY"/>
-        </w:rPr>
-      </w:pPr>
-      <w:r>
-        <w:rPr>
-          <w:rFonts w:eastAsia="Times New Roman"/>
-          <w:color w:val="000000"/>
-          <w:sz w:val="24"/>
-          <w:szCs w:val="24"/>
-          <w:lang w:val="en-MY" w:eastAsia="en-MY"/>
-        </w:rPr>
-        <w:t>This class represents a meal kit only for the carnivorous dinosaurs. Also contains the vending machine purchase price for this item.</w:t>
+        <w:jc w:val="both"/>
+        <w:rPr>
+          <w:rFonts w:eastAsia="Times New Roman"/>
+          <w:color w:val="000000"/>
+          <w:sz w:val="24"/>
+          <w:szCs w:val="24"/>
+          <w:lang w:val="en-MY" w:eastAsia="en-MY"/>
+        </w:rPr>
+      </w:pPr>
+      <w:r>
+        <w:rPr>
+          <w:rFonts w:eastAsia="Times New Roman"/>
+          <w:color w:val="000000"/>
+          <w:sz w:val="24"/>
+          <w:szCs w:val="24"/>
+          <w:lang w:val="en-MY" w:eastAsia="en-MY"/>
+        </w:rPr>
+        <w:t>This class represents a meal kit only for the carnivorous dinosaurs.</w:t>
+      </w:r>
+    </w:p>
+    <w:p>
+      <w:pPr>
+        <w:spacing w:line="240" w:lineRule="auto"/>
+        <w:jc w:val="both"/>
+        <w:rPr>
+          <w:rFonts w:eastAsia="Times New Roman"/>
+          <w:color w:val="000000"/>
+          <w:sz w:val="24"/>
+          <w:szCs w:val="24"/>
+          <w:lang w:val="en-MY" w:eastAsia="en-MY"/>
+        </w:rPr>
+      </w:pPr>
+      <w:r>
+        <w:rPr>
+          <w:rFonts w:eastAsia="Times New Roman"/>
+          <w:color w:val="000000"/>
+          <w:sz w:val="24"/>
+          <w:szCs w:val="24"/>
+          <w:lang w:val="en-MY" w:eastAsia="en-MY"/>
+        </w:rPr>
+        <w:t>Also contains the vending machine purchase price for this item.</w:t>
       </w:r>
       <w:r>
         <w:rPr>
@@ -11692,6 +11734,7 @@
     <w:p>
       <w:pPr>
         <w:spacing w:line="240" w:lineRule="auto"/>
+        <w:jc w:val="both"/>
         <w:rPr>
           <w:rFonts w:eastAsia="Times New Roman"/>
           <w:color w:val="000000"/>
@@ -11767,6 +11810,7 @@
     <w:p>
       <w:pPr>
         <w:spacing w:line="240" w:lineRule="auto"/>
+        <w:jc w:val="both"/>
         <w:rPr>
           <w:rFonts w:ascii="Times New Roman" w:eastAsia="Times New Roman" w:hAnsi="Times New Roman" w:cs="Times New Roman"/>
           <w:sz w:val="24"/>
@@ -11782,12 +11826,53 @@
           <w:szCs w:val="24"/>
           <w:lang w:val="en-MY" w:eastAsia="en-MY"/>
         </w:rPr>
-        <w:t>This class represents a laser weapon used to kill dinosaurs for population control or to provide food for the Allosaurs. </w:t>
+        <w:t xml:space="preserve">This class represents a laser weapon used to kill dinosaurs for population control </w:t>
+      </w:r>
+      <w:r>
+        <w:rPr>
+          <w:rFonts w:eastAsia="Times New Roman"/>
+          <w:color w:val="000000"/>
+          <w:sz w:val="24"/>
+          <w:szCs w:val="24"/>
+          <w:lang w:val="en-MY" w:eastAsia="en-MY"/>
+        </w:rPr>
+        <w:t>and</w:t>
+      </w:r>
+      <w:r>
+        <w:rPr>
+          <w:rFonts w:eastAsia="Times New Roman"/>
+          <w:color w:val="000000"/>
+          <w:sz w:val="24"/>
+          <w:szCs w:val="24"/>
+          <w:lang w:val="en-MY" w:eastAsia="en-MY"/>
+        </w:rPr>
+        <w:t xml:space="preserve"> to provide </w:t>
+      </w:r>
+      <w:r>
+        <w:rPr>
+          <w:rFonts w:eastAsia="Times New Roman"/>
+          <w:color w:val="000000"/>
+          <w:sz w:val="24"/>
+          <w:szCs w:val="24"/>
+          <w:lang w:val="en-MY" w:eastAsia="en-MY"/>
+        </w:rPr>
+        <w:t xml:space="preserve">easy </w:t>
+      </w:r>
+      <w:r>
+        <w:rPr>
+          <w:rFonts w:eastAsia="Times New Roman"/>
+          <w:color w:val="000000"/>
+          <w:sz w:val="24"/>
+          <w:szCs w:val="24"/>
+          <w:lang w:val="en-MY" w:eastAsia="en-MY"/>
+        </w:rPr>
+        <w:t>food for the Allosaurs. </w:t>
       </w:r>
     </w:p>
     <w:p>
       <w:pPr>
         <w:spacing w:line="240" w:lineRule="auto"/>
+        <w:jc w:val="both"/>
         <w:rPr>
           <w:rFonts w:ascii="Times New Roman" w:eastAsia="Times New Roman" w:hAnsi="Times New Roman" w:cs="Times New Roman"/>
           <w:sz w:val="24"/>
@@ -11803,17 +11888,67 @@
           <w:szCs w:val="24"/>
           <w:lang w:val="en-MY" w:eastAsia="en-MY"/>
         </w:rPr>
-        <w:t>Will use a constructor with an actor (e.g. Stegosaur) as input and reduce the actors HP by a set amount depending on the weapon used by overriding damage() and using verb() to return an appropriate message.</w:t>
-      </w:r>
-      <w:r>
-        <w:rPr>
-          <w:rFonts w:eastAsia="Times New Roman"/>
-          <w:color w:val="000000"/>
-          <w:sz w:val="24"/>
-          <w:szCs w:val="24"/>
-          <w:lang w:val="en-MY" w:eastAsia="en-MY"/>
-        </w:rPr>
-        <w:t xml:space="preserve"> The Laser Gun is a purchasable item, as it implements the Purchasable Interface.</w:t>
+        <w:t>This class uses</w:t>
+      </w:r>
+      <w:r>
+        <w:rPr>
+          <w:rFonts w:eastAsia="Times New Roman"/>
+          <w:color w:val="000000"/>
+          <w:sz w:val="24"/>
+          <w:szCs w:val="24"/>
+          <w:lang w:val="en-MY" w:eastAsia="en-MY"/>
+        </w:rPr>
+        <w:t xml:space="preserve"> a </w:t>
+      </w:r>
+      <w:r>
+        <w:rPr>
+          <w:rFonts w:eastAsia="Times New Roman"/>
+          <w:color w:val="000000"/>
+          <w:sz w:val="24"/>
+          <w:szCs w:val="24"/>
+          <w:lang w:val="en-MY" w:eastAsia="en-MY"/>
+        </w:rPr>
+        <w:t xml:space="preserve">zero parameter </w:t>
+      </w:r>
+      <w:r>
+        <w:rPr>
+          <w:rFonts w:eastAsia="Times New Roman"/>
+          <w:color w:val="000000"/>
+          <w:sz w:val="24"/>
+          <w:szCs w:val="24"/>
+          <w:lang w:val="en-MY" w:eastAsia="en-MY"/>
+        </w:rPr>
+        <w:t>constructor.</w:t>
+      </w:r>
+      <w:r>
+        <w:rPr>
+          <w:rFonts w:eastAsia="Times New Roman"/>
+          <w:color w:val="000000"/>
+          <w:sz w:val="24"/>
+          <w:szCs w:val="24"/>
+          <w:lang w:val="en-MY" w:eastAsia="en-MY"/>
+        </w:rPr>
+        <w:t xml:space="preserve"> </w:t>
+      </w:r>
+      <w:r>
+        <w:rPr>
+          <w:rFonts w:eastAsia="Times New Roman"/>
+          <w:color w:val="000000"/>
+          <w:sz w:val="24"/>
+          <w:szCs w:val="24"/>
+          <w:lang w:val="en-MY" w:eastAsia="en-MY"/>
+        </w:rPr>
+        <w:t xml:space="preserve">Also contains the price of the Laser Gun. </w:t>
+      </w:r>
+      <w:r>
+        <w:rPr>
+          <w:rFonts w:eastAsia="Times New Roman"/>
+          <w:color w:val="000000"/>
+          <w:sz w:val="24"/>
+          <w:szCs w:val="24"/>
+          <w:lang w:val="en-MY" w:eastAsia="en-MY"/>
+        </w:rPr>
+        <w:t>The Laser Gun is a purchasable item, as it implements the Purchasable Interface.</w:t>
       </w:r>
     </w:p>
     <w:p>
@@ -11823,6 +11958,21 @@
           <w:rFonts w:ascii="Times New Roman" w:eastAsia="Times New Roman" w:hAnsi="Times New Roman" w:cs="Times New Roman"/>
           <w:sz w:val="24"/>
           <w:szCs w:val="24"/>
+          <w:lang w:val="en-MY" w:eastAsia="en-MY"/>
+        </w:rPr>
+      </w:pPr>
+    </w:p>
+    <w:p>
+      <w:pPr>
+        <w:spacing w:line="240" w:lineRule="auto"/>
+        <w:rPr>
+          <w:rFonts w:eastAsia="Times New Roman"/>
+          <w:b/>
+          <w:bCs/>
+          <w:color w:val="000000"/>
+          <w:sz w:val="24"/>
+          <w:szCs w:val="24"/>
+          <w:u w:val="single"/>
           <w:lang w:val="en-MY" w:eastAsia="en-MY"/>
         </w:rPr>
       </w:pPr>
@@ -11904,6 +12054,7 @@
     <w:p>
       <w:pPr>
         <w:spacing w:line="240" w:lineRule="auto"/>
+        <w:jc w:val="both"/>
         <w:rPr>
           <w:rFonts w:ascii="Times New Roman" w:eastAsia="Times New Roman" w:hAnsi="Times New Roman" w:cs="Times New Roman"/>
           <w:sz w:val="24"/>
@@ -11994,33 +12145,64 @@
     <w:p>
       <w:pPr>
         <w:spacing w:line="240" w:lineRule="auto"/>
-        <w:rPr>
-          <w:rFonts w:eastAsia="Times New Roman"/>
-          <w:color w:val="000000"/>
-          <w:sz w:val="24"/>
-          <w:szCs w:val="24"/>
-          <w:lang w:val="en-MY" w:eastAsia="en-MY"/>
-        </w:rPr>
-      </w:pPr>
-      <w:r>
-        <w:rPr>
-          <w:rFonts w:eastAsia="Times New Roman"/>
-          <w:color w:val="000000"/>
-          <w:sz w:val="24"/>
-          <w:szCs w:val="24"/>
-          <w:lang w:val="en-MY" w:eastAsia="en-MY"/>
-        </w:rPr>
-        <w:t>The machine d</w:t>
-      </w:r>
-      <w:r>
-        <w:rPr>
-          <w:rFonts w:eastAsia="Times New Roman"/>
-          <w:color w:val="000000"/>
-          <w:sz w:val="24"/>
-          <w:szCs w:val="24"/>
-          <w:lang w:val="en-MY" w:eastAsia="en-MY"/>
-        </w:rPr>
-        <w:t>isplays an item menu for the player to make a purchase</w:t>
+        <w:jc w:val="both"/>
+        <w:rPr>
+          <w:rFonts w:eastAsia="Times New Roman"/>
+          <w:color w:val="000000"/>
+          <w:sz w:val="24"/>
+          <w:szCs w:val="24"/>
+          <w:lang w:val="en-MY" w:eastAsia="en-MY"/>
+        </w:rPr>
+      </w:pPr>
+      <w:r>
+        <w:rPr>
+          <w:rFonts w:eastAsia="Times New Roman"/>
+          <w:color w:val="000000"/>
+          <w:sz w:val="24"/>
+          <w:szCs w:val="24"/>
+          <w:lang w:val="en-MY" w:eastAsia="en-MY"/>
+        </w:rPr>
+        <w:t xml:space="preserve">The machine </w:t>
+      </w:r>
+      <w:r>
+        <w:rPr>
+          <w:rFonts w:eastAsia="Times New Roman"/>
+          <w:color w:val="000000"/>
+          <w:sz w:val="24"/>
+          <w:szCs w:val="24"/>
+          <w:lang w:val="en-MY" w:eastAsia="en-MY"/>
+        </w:rPr>
+        <w:t>gives some options</w:t>
+      </w:r>
+      <w:r>
+        <w:rPr>
+          <w:rFonts w:eastAsia="Times New Roman"/>
+          <w:color w:val="000000"/>
+          <w:sz w:val="24"/>
+          <w:szCs w:val="24"/>
+          <w:lang w:val="en-MY" w:eastAsia="en-MY"/>
+        </w:rPr>
+        <w:t xml:space="preserve"> </w:t>
+      </w:r>
+      <w:r>
+        <w:rPr>
+          <w:rFonts w:eastAsia="Times New Roman"/>
+          <w:color w:val="000000"/>
+          <w:sz w:val="24"/>
+          <w:szCs w:val="24"/>
+          <w:lang w:val="en-MY" w:eastAsia="en-MY"/>
+        </w:rPr>
+        <w:t>to</w:t>
+      </w:r>
+      <w:r>
+        <w:rPr>
+          <w:rFonts w:eastAsia="Times New Roman"/>
+          <w:color w:val="000000"/>
+          <w:sz w:val="24"/>
+          <w:szCs w:val="24"/>
+          <w:lang w:val="en-MY" w:eastAsia="en-MY"/>
+        </w:rPr>
+        <w:t xml:space="preserve"> the player to make a purchase</w:t>
       </w:r>
       <w:r>
         <w:rPr>
@@ -12124,6 +12306,7 @@
       <w:r>
         <w:rPr>
           <w:rFonts w:ascii="Times New Roman" w:eastAsia="Times New Roman" w:hAnsi="Times New Roman" w:cs="Times New Roman"/>
+          <w:noProof/>
           <w:sz w:val="24"/>
           <w:szCs w:val="24"/>
           <w:lang w:val="en-MY" w:eastAsia="en-MY"/>

</xml_diff>

<commit_message>
Added Assignment 3 related design rationale on Thirst, Lakes and also game engine recommendations.
</commit_message>
<xml_diff>
--- a/docs/Design_Rationale.docx
+++ b/docs/Design_Rationale.docx
@@ -133,8 +133,57 @@
           <w:sz w:val="24"/>
           <w:szCs w:val="24"/>
         </w:rPr>
-        <w:t xml:space="preserve">Section detailing that which consists of JurassicParkLocation, JurassicParkGameMap, Growable, </w:t>
-      </w:r>
+        <w:t xml:space="preserve">Section detailing that which consists of </w:t>
+      </w:r>
+      <w:proofErr w:type="spellStart"/>
+      <w:r>
+        <w:rPr>
+          <w:sz w:val="24"/>
+          <w:szCs w:val="24"/>
+        </w:rPr>
+        <w:t>JurassicParkLocation</w:t>
+      </w:r>
+      <w:proofErr w:type="spellEnd"/>
+      <w:r>
+        <w:rPr>
+          <w:sz w:val="24"/>
+          <w:szCs w:val="24"/>
+        </w:rPr>
+        <w:t xml:space="preserve">, </w:t>
+      </w:r>
+      <w:proofErr w:type="spellStart"/>
+      <w:r>
+        <w:rPr>
+          <w:sz w:val="24"/>
+          <w:szCs w:val="24"/>
+        </w:rPr>
+        <w:t>JurassicParkGameMap</w:t>
+      </w:r>
+      <w:proofErr w:type="spellEnd"/>
+      <w:r>
+        <w:rPr>
+          <w:sz w:val="24"/>
+          <w:szCs w:val="24"/>
+        </w:rPr>
+        <w:t xml:space="preserve">, </w:t>
+      </w:r>
+      <w:proofErr w:type="spellStart"/>
+      <w:r>
+        <w:rPr>
+          <w:sz w:val="24"/>
+          <w:szCs w:val="24"/>
+        </w:rPr>
+        <w:t>Growable</w:t>
+      </w:r>
+      <w:proofErr w:type="spellEnd"/>
+      <w:r>
+        <w:rPr>
+          <w:sz w:val="24"/>
+          <w:szCs w:val="24"/>
+        </w:rPr>
+        <w:t xml:space="preserve">, </w:t>
+      </w:r>
+      <w:proofErr w:type="spellStart"/>
       <w:r>
         <w:rPr>
           <w:sz w:val="24"/>
@@ -142,12 +191,29 @@
         </w:rPr>
         <w:t>DroppableFruitGrowable</w:t>
       </w:r>
-      <w:r>
-        <w:rPr>
-          <w:sz w:val="24"/>
-          <w:szCs w:val="24"/>
-        </w:rPr>
-        <w:t>, Tree and Bush. For picking fruit, see PickFruitAction in Action section.</w:t>
+      <w:proofErr w:type="spellEnd"/>
+      <w:r>
+        <w:rPr>
+          <w:sz w:val="24"/>
+          <w:szCs w:val="24"/>
+        </w:rPr>
+        <w:t xml:space="preserve">, Tree and Bush. For picking fruit, see </w:t>
+      </w:r>
+      <w:proofErr w:type="spellStart"/>
+      <w:r>
+        <w:rPr>
+          <w:sz w:val="24"/>
+          <w:szCs w:val="24"/>
+        </w:rPr>
+        <w:t>PickFruitAction</w:t>
+      </w:r>
+      <w:proofErr w:type="spellEnd"/>
+      <w:r>
+        <w:rPr>
+          <w:sz w:val="24"/>
+          <w:szCs w:val="24"/>
+        </w:rPr>
+        <w:t xml:space="preserve"> in Action section.</w:t>
       </w:r>
     </w:p>
     <w:p>
@@ -181,7 +247,23 @@
           <w:sz w:val="24"/>
           <w:szCs w:val="24"/>
         </w:rPr>
-        <w:t xml:space="preserve"> Dinosaur abstract class, HungerBehaviour and its extended class</w:t>
+        <w:t xml:space="preserve"> Dinosaur abstract class, </w:t>
+      </w:r>
+      <w:proofErr w:type="spellStart"/>
+      <w:r>
+        <w:rPr>
+          <w:sz w:val="24"/>
+          <w:szCs w:val="24"/>
+        </w:rPr>
+        <w:t>HungerBehaviour</w:t>
+      </w:r>
+      <w:proofErr w:type="spellEnd"/>
+      <w:r>
+        <w:rPr>
+          <w:sz w:val="24"/>
+          <w:szCs w:val="24"/>
+        </w:rPr>
+        <w:t xml:space="preserve"> and its extended class</w:t>
       </w:r>
     </w:p>
     <w:p>
@@ -214,7 +296,23 @@
           <w:sz w:val="24"/>
           <w:szCs w:val="24"/>
         </w:rPr>
-        <w:t>Dinosaur abstract class, Brachiosaur (Brachiosaur only extends HerbivoreDinosaur and implement abstract method of Dinosaur)</w:t>
+        <w:t xml:space="preserve">Dinosaur abstract class, Brachiosaur (Brachiosaur only extends </w:t>
+      </w:r>
+      <w:proofErr w:type="spellStart"/>
+      <w:r>
+        <w:rPr>
+          <w:sz w:val="24"/>
+          <w:szCs w:val="24"/>
+        </w:rPr>
+        <w:t>HerbivoreDinosaur</w:t>
+      </w:r>
+      <w:proofErr w:type="spellEnd"/>
+      <w:r>
+        <w:rPr>
+          <w:sz w:val="24"/>
+          <w:szCs w:val="24"/>
+        </w:rPr>
+        <w:t xml:space="preserve"> and implement abstract method of Dinosaur)</w:t>
       </w:r>
     </w:p>
     <w:p>
@@ -247,8 +345,33 @@
           <w:sz w:val="24"/>
           <w:szCs w:val="24"/>
         </w:rPr>
-        <w:t>Dinosaur abstract class, Behaviour section: BreedBehaviour, Action section: BreedAction</w:t>
-      </w:r>
+        <w:t xml:space="preserve">Dinosaur abstract class, Behaviour section: </w:t>
+      </w:r>
+      <w:proofErr w:type="spellStart"/>
+      <w:r>
+        <w:rPr>
+          <w:sz w:val="24"/>
+          <w:szCs w:val="24"/>
+        </w:rPr>
+        <w:t>BreedBehaviour</w:t>
+      </w:r>
+      <w:proofErr w:type="spellEnd"/>
+      <w:r>
+        <w:rPr>
+          <w:sz w:val="24"/>
+          <w:szCs w:val="24"/>
+        </w:rPr>
+        <w:t xml:space="preserve">, Action section: </w:t>
+      </w:r>
+      <w:proofErr w:type="spellStart"/>
+      <w:r>
+        <w:rPr>
+          <w:sz w:val="24"/>
+          <w:szCs w:val="24"/>
+        </w:rPr>
+        <w:t>BreedAction</w:t>
+      </w:r>
+      <w:proofErr w:type="spellEnd"/>
     </w:p>
     <w:p>
       <w:pPr>
@@ -288,46 +411,174 @@
           <w:sz w:val="24"/>
           <w:szCs w:val="24"/>
         </w:rPr>
-        <w:t>Item section: Purchasble, and all the item listed that are purchasable (They are all at the last section), VendingMachine (All purchase related, expect for VendingMachine)</w:t>
-      </w:r>
-    </w:p>
-    <w:p>
-      <w:pPr>
-        <w:jc w:val="both"/>
-        <w:rPr>
-          <w:sz w:val="24"/>
-          <w:szCs w:val="24"/>
-        </w:rPr>
-      </w:pPr>
-      <w:r>
-        <w:rPr>
-          <w:sz w:val="24"/>
-          <w:szCs w:val="24"/>
-        </w:rPr>
-        <w:t>For earning ecopoint: See their respective classes that gains us ecopoints:</w:t>
-      </w:r>
-    </w:p>
-    <w:p>
-      <w:pPr>
-        <w:jc w:val="both"/>
-        <w:rPr>
-          <w:sz w:val="24"/>
-          <w:szCs w:val="24"/>
-        </w:rPr>
-      </w:pPr>
-      <w:r>
-        <w:rPr>
-          <w:sz w:val="24"/>
-          <w:szCs w:val="24"/>
-        </w:rPr>
-        <w:t>Tree (producing fruit), PickFruitAction (pic</w:t>
-      </w:r>
-      <w:r>
-        <w:rPr>
-          <w:sz w:val="24"/>
-          <w:szCs w:val="24"/>
-        </w:rPr>
-        <w:t>king fruit), FeedAction (feeding fruit), Egg (any dinosaur hatcing)</w:t>
+        <w:t xml:space="preserve">Item section: </w:t>
+      </w:r>
+      <w:proofErr w:type="spellStart"/>
+      <w:r>
+        <w:rPr>
+          <w:sz w:val="24"/>
+          <w:szCs w:val="24"/>
+        </w:rPr>
+        <w:t>Purchasble</w:t>
+      </w:r>
+      <w:proofErr w:type="spellEnd"/>
+      <w:r>
+        <w:rPr>
+          <w:sz w:val="24"/>
+          <w:szCs w:val="24"/>
+        </w:rPr>
+        <w:t xml:space="preserve">, and all the item listed that are purchasable (They are all at the last section), </w:t>
+      </w:r>
+      <w:proofErr w:type="spellStart"/>
+      <w:r>
+        <w:rPr>
+          <w:sz w:val="24"/>
+          <w:szCs w:val="24"/>
+        </w:rPr>
+        <w:t>VendingMachine</w:t>
+      </w:r>
+      <w:proofErr w:type="spellEnd"/>
+      <w:r>
+        <w:rPr>
+          <w:sz w:val="24"/>
+          <w:szCs w:val="24"/>
+        </w:rPr>
+        <w:t xml:space="preserve"> (All purchase related, expect for </w:t>
+      </w:r>
+      <w:proofErr w:type="spellStart"/>
+      <w:r>
+        <w:rPr>
+          <w:sz w:val="24"/>
+          <w:szCs w:val="24"/>
+        </w:rPr>
+        <w:t>VendingMachine</w:t>
+      </w:r>
+      <w:proofErr w:type="spellEnd"/>
+      <w:r>
+        <w:rPr>
+          <w:sz w:val="24"/>
+          <w:szCs w:val="24"/>
+        </w:rPr>
+        <w:t>)</w:t>
+      </w:r>
+    </w:p>
+    <w:p>
+      <w:pPr>
+        <w:jc w:val="both"/>
+        <w:rPr>
+          <w:sz w:val="24"/>
+          <w:szCs w:val="24"/>
+        </w:rPr>
+      </w:pPr>
+      <w:r>
+        <w:rPr>
+          <w:sz w:val="24"/>
+          <w:szCs w:val="24"/>
+        </w:rPr>
+        <w:t xml:space="preserve">For earning </w:t>
+      </w:r>
+      <w:proofErr w:type="spellStart"/>
+      <w:r>
+        <w:rPr>
+          <w:sz w:val="24"/>
+          <w:szCs w:val="24"/>
+        </w:rPr>
+        <w:t>ecopoint</w:t>
+      </w:r>
+      <w:proofErr w:type="spellEnd"/>
+      <w:r>
+        <w:rPr>
+          <w:sz w:val="24"/>
+          <w:szCs w:val="24"/>
+        </w:rPr>
+        <w:t xml:space="preserve">: See their respective classes that gains us </w:t>
+      </w:r>
+      <w:proofErr w:type="spellStart"/>
+      <w:r>
+        <w:rPr>
+          <w:sz w:val="24"/>
+          <w:szCs w:val="24"/>
+        </w:rPr>
+        <w:t>ecopoints</w:t>
+      </w:r>
+      <w:proofErr w:type="spellEnd"/>
+      <w:r>
+        <w:rPr>
+          <w:sz w:val="24"/>
+          <w:szCs w:val="24"/>
+        </w:rPr>
+        <w:t>:</w:t>
+      </w:r>
+    </w:p>
+    <w:p>
+      <w:pPr>
+        <w:jc w:val="both"/>
+        <w:rPr>
+          <w:sz w:val="24"/>
+          <w:szCs w:val="24"/>
+        </w:rPr>
+      </w:pPr>
+      <w:r>
+        <w:rPr>
+          <w:sz w:val="24"/>
+          <w:szCs w:val="24"/>
+        </w:rPr>
+        <w:t xml:space="preserve">Tree (producing fruit), </w:t>
+      </w:r>
+      <w:proofErr w:type="spellStart"/>
+      <w:r>
+        <w:rPr>
+          <w:sz w:val="24"/>
+          <w:szCs w:val="24"/>
+        </w:rPr>
+        <w:t>PickFruitAction</w:t>
+      </w:r>
+      <w:proofErr w:type="spellEnd"/>
+      <w:r>
+        <w:rPr>
+          <w:sz w:val="24"/>
+          <w:szCs w:val="24"/>
+        </w:rPr>
+        <w:t xml:space="preserve"> (pic</w:t>
+      </w:r>
+      <w:r>
+        <w:rPr>
+          <w:sz w:val="24"/>
+          <w:szCs w:val="24"/>
+        </w:rPr>
+        <w:t xml:space="preserve">king fruit), </w:t>
+      </w:r>
+      <w:proofErr w:type="spellStart"/>
+      <w:r>
+        <w:rPr>
+          <w:sz w:val="24"/>
+          <w:szCs w:val="24"/>
+        </w:rPr>
+        <w:t>FeedAction</w:t>
+      </w:r>
+      <w:proofErr w:type="spellEnd"/>
+      <w:r>
+        <w:rPr>
+          <w:sz w:val="24"/>
+          <w:szCs w:val="24"/>
+        </w:rPr>
+        <w:t xml:space="preserve"> (feeding fruit), Egg (any dinosaur </w:t>
+      </w:r>
+      <w:proofErr w:type="spellStart"/>
+      <w:r>
+        <w:rPr>
+          <w:sz w:val="24"/>
+          <w:szCs w:val="24"/>
+        </w:rPr>
+        <w:t>hatcing</w:t>
+      </w:r>
+      <w:proofErr w:type="spellEnd"/>
+      <w:r>
+        <w:rPr>
+          <w:sz w:val="24"/>
+          <w:szCs w:val="24"/>
+        </w:rPr>
+        <w:t>)</w:t>
       </w:r>
     </w:p>
     <w:p>
@@ -369,14 +620,62 @@
         </w:rPr>
         <w:t>, telling how long a corpse should last</w:t>
       </w:r>
-      <w:bookmarkStart w:id="1" w:name="_GoBack"/>
-      <w:bookmarkEnd w:id="1"/>
-      <w:r>
-        <w:rPr>
-          <w:sz w:val="24"/>
-          <w:szCs w:val="24"/>
-        </w:rPr>
-        <w:t>), DieFromHungerAction,  AttackAction and EatPreyAction (To make it dead and check death from attack), Corpse (The product of being dead: a Corpse, and also corpse removal time)</w:t>
+      <w:r>
+        <w:rPr>
+          <w:sz w:val="24"/>
+          <w:szCs w:val="24"/>
+        </w:rPr>
+        <w:t xml:space="preserve">), </w:t>
+      </w:r>
+      <w:proofErr w:type="spellStart"/>
+      <w:r>
+        <w:rPr>
+          <w:sz w:val="24"/>
+          <w:szCs w:val="24"/>
+        </w:rPr>
+        <w:t>DieFromHungerAction</w:t>
+      </w:r>
+      <w:proofErr w:type="spellEnd"/>
+      <w:proofErr w:type="gramStart"/>
+      <w:r>
+        <w:rPr>
+          <w:sz w:val="24"/>
+          <w:szCs w:val="24"/>
+        </w:rPr>
+        <w:t xml:space="preserve">,  </w:t>
+      </w:r>
+      <w:proofErr w:type="spellStart"/>
+      <w:r>
+        <w:rPr>
+          <w:sz w:val="24"/>
+          <w:szCs w:val="24"/>
+        </w:rPr>
+        <w:t>AttackAction</w:t>
+      </w:r>
+      <w:proofErr w:type="spellEnd"/>
+      <w:proofErr w:type="gramEnd"/>
+      <w:r>
+        <w:rPr>
+          <w:sz w:val="24"/>
+          <w:szCs w:val="24"/>
+        </w:rPr>
+        <w:t xml:space="preserve"> and </w:t>
+      </w:r>
+      <w:proofErr w:type="spellStart"/>
+      <w:r>
+        <w:rPr>
+          <w:sz w:val="24"/>
+          <w:szCs w:val="24"/>
+        </w:rPr>
+        <w:t>EatPreyAction</w:t>
+      </w:r>
+      <w:proofErr w:type="spellEnd"/>
+      <w:r>
+        <w:rPr>
+          <w:sz w:val="24"/>
+          <w:szCs w:val="24"/>
+        </w:rPr>
+        <w:t xml:space="preserve"> (To make it dead and check death from attack), Corpse (The product of being dead: a Corpse, and also corpse removal time)</w:t>
       </w:r>
     </w:p>
     <w:p>
@@ -479,43 +778,99 @@
           <w:szCs w:val="24"/>
           <w:u w:val="single"/>
         </w:rPr>
-        <w:t xml:space="preserve">Note: Stegosaur , Brachiosaur </w:t>
-      </w:r>
-    </w:p>
-    <w:p>
-      <w:pPr>
-        <w:jc w:val="both"/>
-        <w:rPr>
-          <w:b/>
-          <w:sz w:val="24"/>
-          <w:szCs w:val="24"/>
-          <w:u w:val="single"/>
-        </w:rPr>
-      </w:pPr>
-      <w:r>
-        <w:rPr>
-          <w:b/>
-          <w:sz w:val="24"/>
-          <w:szCs w:val="24"/>
-          <w:u w:val="single"/>
-        </w:rPr>
-        <w:t xml:space="preserve">Note: Allosaur Part 1 </w:t>
-      </w:r>
-    </w:p>
-    <w:p>
-      <w:pPr>
-        <w:jc w:val="both"/>
-        <w:rPr>
-          <w:sz w:val="24"/>
-          <w:szCs w:val="24"/>
-        </w:rPr>
-      </w:pPr>
-      <w:r>
-        <w:rPr>
-          <w:sz w:val="24"/>
-          <w:szCs w:val="24"/>
-        </w:rPr>
-        <w:t>For this first part, we are going to talk about the Dinosaur abstract class and its child classes, Stegosaur, Allosaur and Brachiosaur. We will not be talking about how it is going to find food and breed yet, those are to be covered in the behaviour part. We will however show how the behaviours are going to be used to achieve Hunger and Breeding mechanics.</w:t>
+        <w:t xml:space="preserve">Note: </w:t>
+      </w:r>
+      <w:proofErr w:type="gramStart"/>
+      <w:r>
+        <w:rPr>
+          <w:b/>
+          <w:sz w:val="24"/>
+          <w:szCs w:val="24"/>
+          <w:u w:val="single"/>
+        </w:rPr>
+        <w:t>Stegosaur ,</w:t>
+      </w:r>
+      <w:proofErr w:type="gramEnd"/>
+      <w:r>
+        <w:rPr>
+          <w:b/>
+          <w:sz w:val="24"/>
+          <w:szCs w:val="24"/>
+          <w:u w:val="single"/>
+        </w:rPr>
+        <w:t xml:space="preserve"> Brachiosaur </w:t>
+      </w:r>
+    </w:p>
+    <w:p>
+      <w:pPr>
+        <w:jc w:val="both"/>
+        <w:rPr>
+          <w:b/>
+          <w:sz w:val="24"/>
+          <w:szCs w:val="24"/>
+          <w:u w:val="single"/>
+        </w:rPr>
+      </w:pPr>
+      <w:r>
+        <w:rPr>
+          <w:b/>
+          <w:sz w:val="24"/>
+          <w:szCs w:val="24"/>
+          <w:u w:val="single"/>
+        </w:rPr>
+        <w:t xml:space="preserve">Note: </w:t>
+      </w:r>
+      <w:proofErr w:type="spellStart"/>
+      <w:r>
+        <w:rPr>
+          <w:b/>
+          <w:sz w:val="24"/>
+          <w:szCs w:val="24"/>
+          <w:u w:val="single"/>
+        </w:rPr>
+        <w:t>Allosaur</w:t>
+      </w:r>
+      <w:proofErr w:type="spellEnd"/>
+      <w:r>
+        <w:rPr>
+          <w:b/>
+          <w:sz w:val="24"/>
+          <w:szCs w:val="24"/>
+          <w:u w:val="single"/>
+        </w:rPr>
+        <w:t xml:space="preserve"> Part 1 </w:t>
+      </w:r>
+    </w:p>
+    <w:p>
+      <w:pPr>
+        <w:jc w:val="both"/>
+        <w:rPr>
+          <w:sz w:val="24"/>
+          <w:szCs w:val="24"/>
+        </w:rPr>
+      </w:pPr>
+      <w:r>
+        <w:rPr>
+          <w:sz w:val="24"/>
+          <w:szCs w:val="24"/>
+        </w:rPr>
+        <w:t xml:space="preserve">For this first part, we are going to talk about the Dinosaur abstract class and its child classes, Stegosaur, </w:t>
+      </w:r>
+      <w:proofErr w:type="spellStart"/>
+      <w:r>
+        <w:rPr>
+          <w:sz w:val="24"/>
+          <w:szCs w:val="24"/>
+        </w:rPr>
+        <w:t>Allosaur</w:t>
+      </w:r>
+      <w:proofErr w:type="spellEnd"/>
+      <w:r>
+        <w:rPr>
+          <w:sz w:val="24"/>
+          <w:szCs w:val="24"/>
+        </w:rPr>
+        <w:t xml:space="preserve"> and Brachiosaur. We will not be talking about how it is going to find food and breed yet, those are to be covered in the behaviour part. We will however show how the behaviours are going to be used to achieve Hunger and Breeding mechanics.</w:t>
       </w:r>
     </w:p>
     <w:p>
@@ -609,33 +964,139 @@
           </wp:inline>
         </w:drawing>
       </w:r>
-      <w:r>
-        <w:rPr>
-          <w:b/>
-          <w:sz w:val="24"/>
-          <w:szCs w:val="24"/>
-          <w:u w:val="single"/>
-          <w:lang w:val="en-US"/>
-        </w:rPr>
-        <w:t>DinosaurStatus Enum class</w:t>
-      </w:r>
-    </w:p>
-    <w:p>
-      <w:pPr>
-        <w:jc w:val="both"/>
-        <w:rPr>
-          <w:sz w:val="24"/>
-          <w:szCs w:val="24"/>
-          <w:lang w:val="en-US"/>
-        </w:rPr>
-      </w:pPr>
-      <w:r>
-        <w:rPr>
-          <w:sz w:val="24"/>
-          <w:szCs w:val="24"/>
-          <w:lang w:val="en-US"/>
-        </w:rPr>
-        <w:t>The general idea of having this enumeration class is that we can give dinosaurs their own unique traits. We can then check the traits via the capability interface when needed, for example in actions and behaviors. This eliminates the need to depend on checking if an actor is an instance of a specific dinosaur, thus reducing unwanted dependencies, and instead we depend on the DinosaurStatus enum instead, which is sort of like the dependency inversion principle. However, since all dinosaur status related enums are placed here, there can be a scenario where many class end up depending on this. Another implementation would be not using enum classes and instead checking the class type when deciding what to do, but that would have been disastrous since we have to depend a lot on specific dinosaurs, and refactoring and adding new features would been problematic.</w:t>
+      <w:proofErr w:type="spellStart"/>
+      <w:r>
+        <w:rPr>
+          <w:b/>
+          <w:sz w:val="24"/>
+          <w:szCs w:val="24"/>
+          <w:u w:val="single"/>
+          <w:lang w:val="en-US"/>
+        </w:rPr>
+        <w:t>DinosaurStatus</w:t>
+      </w:r>
+      <w:proofErr w:type="spellEnd"/>
+      <w:r>
+        <w:rPr>
+          <w:b/>
+          <w:sz w:val="24"/>
+          <w:szCs w:val="24"/>
+          <w:u w:val="single"/>
+          <w:lang w:val="en-US"/>
+        </w:rPr>
+        <w:t xml:space="preserve"> </w:t>
+      </w:r>
+      <w:proofErr w:type="spellStart"/>
+      <w:r>
+        <w:rPr>
+          <w:b/>
+          <w:sz w:val="24"/>
+          <w:szCs w:val="24"/>
+          <w:u w:val="single"/>
+          <w:lang w:val="en-US"/>
+        </w:rPr>
+        <w:t>Enum</w:t>
+      </w:r>
+      <w:proofErr w:type="spellEnd"/>
+      <w:r>
+        <w:rPr>
+          <w:b/>
+          <w:sz w:val="24"/>
+          <w:szCs w:val="24"/>
+          <w:u w:val="single"/>
+          <w:lang w:val="en-US"/>
+        </w:rPr>
+        <w:t xml:space="preserve"> class</w:t>
+      </w:r>
+    </w:p>
+    <w:p>
+      <w:pPr>
+        <w:jc w:val="both"/>
+        <w:rPr>
+          <w:sz w:val="24"/>
+          <w:szCs w:val="24"/>
+          <w:lang w:val="en-US"/>
+        </w:rPr>
+      </w:pPr>
+      <w:r>
+        <w:rPr>
+          <w:sz w:val="24"/>
+          <w:szCs w:val="24"/>
+          <w:lang w:val="en-US"/>
+        </w:rPr>
+        <w:t xml:space="preserve">The general idea of having this enumeration class is that we can give dinosaurs their own unique traits. We can then check the traits via the capability interface when needed, for example in actions and behaviors. This eliminates the need to depend on checking if an actor is an instance of a specific dinosaur, thus reducing unwanted dependencies, and instead we depend on the </w:t>
+      </w:r>
+      <w:proofErr w:type="spellStart"/>
+      <w:r>
+        <w:rPr>
+          <w:sz w:val="24"/>
+          <w:szCs w:val="24"/>
+          <w:lang w:val="en-US"/>
+        </w:rPr>
+        <w:t>DinosaurStatus</w:t>
+      </w:r>
+      <w:proofErr w:type="spellEnd"/>
+      <w:r>
+        <w:rPr>
+          <w:sz w:val="24"/>
+          <w:szCs w:val="24"/>
+          <w:lang w:val="en-US"/>
+        </w:rPr>
+        <w:t xml:space="preserve"> </w:t>
+      </w:r>
+      <w:proofErr w:type="spellStart"/>
+      <w:r>
+        <w:rPr>
+          <w:sz w:val="24"/>
+          <w:szCs w:val="24"/>
+          <w:lang w:val="en-US"/>
+        </w:rPr>
+        <w:t>enum</w:t>
+      </w:r>
+      <w:proofErr w:type="spellEnd"/>
+      <w:r>
+        <w:rPr>
+          <w:sz w:val="24"/>
+          <w:szCs w:val="24"/>
+          <w:lang w:val="en-US"/>
+        </w:rPr>
+        <w:t xml:space="preserve"> instead, which is sort of like the dependency inversion principle. However, since all dinosaur status related </w:t>
+      </w:r>
+      <w:proofErr w:type="spellStart"/>
+      <w:r>
+        <w:rPr>
+          <w:sz w:val="24"/>
+          <w:szCs w:val="24"/>
+          <w:lang w:val="en-US"/>
+        </w:rPr>
+        <w:t>enums</w:t>
+      </w:r>
+      <w:proofErr w:type="spellEnd"/>
+      <w:r>
+        <w:rPr>
+          <w:sz w:val="24"/>
+          <w:szCs w:val="24"/>
+          <w:lang w:val="en-US"/>
+        </w:rPr>
+        <w:t xml:space="preserve"> are placed here, there can be a scenario where many class end up depending on this. Another implementation would be not using </w:t>
+      </w:r>
+      <w:proofErr w:type="spellStart"/>
+      <w:r>
+        <w:rPr>
+          <w:sz w:val="24"/>
+          <w:szCs w:val="24"/>
+          <w:lang w:val="en-US"/>
+        </w:rPr>
+        <w:t>enum</w:t>
+      </w:r>
+      <w:proofErr w:type="spellEnd"/>
+      <w:r>
+        <w:rPr>
+          <w:sz w:val="24"/>
+          <w:szCs w:val="24"/>
+          <w:lang w:val="en-US"/>
+        </w:rPr>
+        <w:t xml:space="preserve"> classes and instead checking the class type when deciding what to do, but that would have been disastrous since we have to depend a lot on specific dinosaurs, and refactoring and adding new features would been problematic.</w:t>
       </w:r>
     </w:p>
     <w:p>
@@ -685,25 +1146,191 @@
           <w:u w:val="single"/>
           <w:lang w:val="en-US"/>
         </w:rPr>
-        <w:t>Gender Enum Class</w:t>
-      </w:r>
-    </w:p>
-    <w:p>
-      <w:pPr>
-        <w:jc w:val="both"/>
-        <w:rPr>
-          <w:sz w:val="24"/>
-          <w:szCs w:val="24"/>
-          <w:lang w:val="en-US"/>
-        </w:rPr>
-      </w:pPr>
-      <w:r>
-        <w:rPr>
-          <w:sz w:val="24"/>
-          <w:szCs w:val="24"/>
-          <w:lang w:val="en-US"/>
-        </w:rPr>
-        <w:t>I chose to separate this from the DinosaurStatus enum class because there is a need to tightly separate what type of enum to take in for Dinosaur’s constructor. If it allows any enum to be selected, if another user comes along and use the Dinosaur code, they might put some other enum that may break the code. The downside to this is it may add extra dependency since it’s another class Dinosaurs and potentially behaviours and actions need to depend on, however the upside is that we are strict in mentioning what type of enum we need. This could be included into DinosaurStatus instead, but as I have mentioned, there is a need to lock the type just in case.</w:t>
+        <w:t xml:space="preserve">Gender </w:t>
+      </w:r>
+      <w:proofErr w:type="spellStart"/>
+      <w:r>
+        <w:rPr>
+          <w:b/>
+          <w:sz w:val="24"/>
+          <w:szCs w:val="24"/>
+          <w:u w:val="single"/>
+          <w:lang w:val="en-US"/>
+        </w:rPr>
+        <w:t>Enum</w:t>
+      </w:r>
+      <w:proofErr w:type="spellEnd"/>
+      <w:r>
+        <w:rPr>
+          <w:b/>
+          <w:sz w:val="24"/>
+          <w:szCs w:val="24"/>
+          <w:u w:val="single"/>
+          <w:lang w:val="en-US"/>
+        </w:rPr>
+        <w:t xml:space="preserve"> Class</w:t>
+      </w:r>
+    </w:p>
+    <w:p>
+      <w:pPr>
+        <w:jc w:val="both"/>
+        <w:rPr>
+          <w:sz w:val="24"/>
+          <w:szCs w:val="24"/>
+          <w:lang w:val="en-US"/>
+        </w:rPr>
+      </w:pPr>
+      <w:r>
+        <w:rPr>
+          <w:sz w:val="24"/>
+          <w:szCs w:val="24"/>
+          <w:lang w:val="en-US"/>
+        </w:rPr>
+        <w:t xml:space="preserve">I chose to separate this from the </w:t>
+      </w:r>
+      <w:proofErr w:type="spellStart"/>
+      <w:r>
+        <w:rPr>
+          <w:sz w:val="24"/>
+          <w:szCs w:val="24"/>
+          <w:lang w:val="en-US"/>
+        </w:rPr>
+        <w:t>DinosaurStatus</w:t>
+      </w:r>
+      <w:proofErr w:type="spellEnd"/>
+      <w:r>
+        <w:rPr>
+          <w:sz w:val="24"/>
+          <w:szCs w:val="24"/>
+          <w:lang w:val="en-US"/>
+        </w:rPr>
+        <w:t xml:space="preserve"> </w:t>
+      </w:r>
+      <w:proofErr w:type="spellStart"/>
+      <w:r>
+        <w:rPr>
+          <w:sz w:val="24"/>
+          <w:szCs w:val="24"/>
+          <w:lang w:val="en-US"/>
+        </w:rPr>
+        <w:t>enum</w:t>
+      </w:r>
+      <w:proofErr w:type="spellEnd"/>
+      <w:r>
+        <w:rPr>
+          <w:sz w:val="24"/>
+          <w:szCs w:val="24"/>
+          <w:lang w:val="en-US"/>
+        </w:rPr>
+        <w:t xml:space="preserve"> class because there is a need to tightly separate what type of </w:t>
+      </w:r>
+      <w:proofErr w:type="spellStart"/>
+      <w:r>
+        <w:rPr>
+          <w:sz w:val="24"/>
+          <w:szCs w:val="24"/>
+          <w:lang w:val="en-US"/>
+        </w:rPr>
+        <w:t>enum</w:t>
+      </w:r>
+      <w:proofErr w:type="spellEnd"/>
+      <w:r>
+        <w:rPr>
+          <w:sz w:val="24"/>
+          <w:szCs w:val="24"/>
+          <w:lang w:val="en-US"/>
+        </w:rPr>
+        <w:t xml:space="preserve"> to take in for Dinosaur’s constructor. If it allows any </w:t>
+      </w:r>
+      <w:proofErr w:type="spellStart"/>
+      <w:r>
+        <w:rPr>
+          <w:sz w:val="24"/>
+          <w:szCs w:val="24"/>
+          <w:lang w:val="en-US"/>
+        </w:rPr>
+        <w:t>enum</w:t>
+      </w:r>
+      <w:proofErr w:type="spellEnd"/>
+      <w:r>
+        <w:rPr>
+          <w:sz w:val="24"/>
+          <w:szCs w:val="24"/>
+          <w:lang w:val="en-US"/>
+        </w:rPr>
+        <w:t xml:space="preserve"> to be selected, if another user comes along and use the Dinosaur code, they might put some other </w:t>
+      </w:r>
+      <w:proofErr w:type="spellStart"/>
+      <w:r>
+        <w:rPr>
+          <w:sz w:val="24"/>
+          <w:szCs w:val="24"/>
+          <w:lang w:val="en-US"/>
+        </w:rPr>
+        <w:t>enum</w:t>
+      </w:r>
+      <w:proofErr w:type="spellEnd"/>
+      <w:r>
+        <w:rPr>
+          <w:sz w:val="24"/>
+          <w:szCs w:val="24"/>
+          <w:lang w:val="en-US"/>
+        </w:rPr>
+        <w:t xml:space="preserve"> that may break the code. The downside to this is it may add extra dependency since it’s another class Dinosaurs and potentially </w:t>
+      </w:r>
+      <w:proofErr w:type="spellStart"/>
+      <w:r>
+        <w:rPr>
+          <w:sz w:val="24"/>
+          <w:szCs w:val="24"/>
+          <w:lang w:val="en-US"/>
+        </w:rPr>
+        <w:t>behaviours</w:t>
+      </w:r>
+      <w:proofErr w:type="spellEnd"/>
+      <w:r>
+        <w:rPr>
+          <w:sz w:val="24"/>
+          <w:szCs w:val="24"/>
+          <w:lang w:val="en-US"/>
+        </w:rPr>
+        <w:t xml:space="preserve"> and actions need to depend on, however the upside is that we are strict in mentioning what type of </w:t>
+      </w:r>
+      <w:proofErr w:type="spellStart"/>
+      <w:r>
+        <w:rPr>
+          <w:sz w:val="24"/>
+          <w:szCs w:val="24"/>
+          <w:lang w:val="en-US"/>
+        </w:rPr>
+        <w:t>enum</w:t>
+      </w:r>
+      <w:proofErr w:type="spellEnd"/>
+      <w:r>
+        <w:rPr>
+          <w:sz w:val="24"/>
+          <w:szCs w:val="24"/>
+          <w:lang w:val="en-US"/>
+        </w:rPr>
+        <w:t xml:space="preserve"> we need. This could be included into </w:t>
+      </w:r>
+      <w:proofErr w:type="spellStart"/>
+      <w:r>
+        <w:rPr>
+          <w:sz w:val="24"/>
+          <w:szCs w:val="24"/>
+          <w:lang w:val="en-US"/>
+        </w:rPr>
+        <w:t>DinosaurStatus</w:t>
+      </w:r>
+      <w:proofErr w:type="spellEnd"/>
+      <w:r>
+        <w:rPr>
+          <w:sz w:val="24"/>
+          <w:szCs w:val="24"/>
+          <w:lang w:val="en-US"/>
+        </w:rPr>
+        <w:t xml:space="preserve"> instead, but as I have mentioned, there is a need to lock the type just in case.</w:t>
       </w:r>
     </w:p>
     <w:p>
@@ -769,7 +1396,25 @@
           <w:szCs w:val="24"/>
           <w:lang w:val="en-US"/>
         </w:rPr>
-        <w:t xml:space="preserve">This abstract class is created so we can abstract all the details we need about a dinosaur. Anything from hunger to age, we can simply add it here. Only when we need to have specific dinosaur related stuff, we extend this class to add them. Since this class is still an Actor, we are following Liskov Substitution Principle where when the </w:t>
+        <w:t xml:space="preserve">This abstract class is created so we can abstract all the details we need about a dinosaur. Anything from hunger to age, we can simply add it here. Only when we need to have specific dinosaur related stuff, we extend this class to add them. Since this class is still an Actor, we are following </w:t>
+      </w:r>
+      <w:proofErr w:type="spellStart"/>
+      <w:r>
+        <w:rPr>
+          <w:sz w:val="24"/>
+          <w:szCs w:val="24"/>
+          <w:lang w:val="en-US"/>
+        </w:rPr>
+        <w:t>Liskov</w:t>
+      </w:r>
+      <w:proofErr w:type="spellEnd"/>
+      <w:r>
+        <w:rPr>
+          <w:sz w:val="24"/>
+          <w:szCs w:val="24"/>
+          <w:lang w:val="en-US"/>
+        </w:rPr>
+        <w:t xml:space="preserve"> Substitution Principle where when the </w:t>
       </w:r>
       <w:r>
         <w:rPr>
@@ -814,53 +1459,125 @@
           <w:szCs w:val="24"/>
           <w:lang w:val="en-US"/>
         </w:rPr>
-        <w:t xml:space="preserve">The worst alternative to this would have been creating each dinosaur class (Stegosaur, Allosaur and Brachiosaur) and have repeating hunger codes and everything, so that’s the reason why I chose to have this class. </w:t>
-      </w:r>
-    </w:p>
-    <w:p>
-      <w:pPr>
-        <w:jc w:val="both"/>
-        <w:rPr>
-          <w:sz w:val="24"/>
-          <w:szCs w:val="24"/>
-          <w:lang w:val="en-US"/>
-        </w:rPr>
-      </w:pPr>
-    </w:p>
-    <w:p>
-      <w:pPr>
-        <w:jc w:val="both"/>
-        <w:rPr>
-          <w:sz w:val="24"/>
-          <w:szCs w:val="24"/>
-          <w:lang w:val="en-US"/>
-        </w:rPr>
-      </w:pPr>
-      <w:r>
-        <w:rPr>
-          <w:sz w:val="24"/>
-          <w:szCs w:val="24"/>
-          <w:lang w:val="en-US"/>
-        </w:rPr>
-        <w:t>This class will have methods and attributes that all Dinosaurs should have, for example methods to retrieve a dinosaur’s pregnancy length, how much its egg cost, etc. They should also have an age attribute and timer attribute to count how long it was unconscious for. It should also have an arraylist of behavior for the playturn to use.</w:t>
-      </w:r>
-    </w:p>
-    <w:p>
-      <w:pPr>
-        <w:jc w:val="both"/>
-        <w:rPr>
-          <w:sz w:val="24"/>
-          <w:szCs w:val="24"/>
-          <w:lang w:val="en-US"/>
-        </w:rPr>
-      </w:pPr>
-      <w:r>
-        <w:rPr>
-          <w:sz w:val="24"/>
-          <w:szCs w:val="24"/>
-          <w:lang w:val="en-US"/>
-        </w:rPr>
-        <w:t>Its playturn method will go through all turn-related stats mechanics (Hunger decrease, age increase), unconsciousness, checking pregnancy, baby growth, and finally finding something to do</w:t>
+        <w:t xml:space="preserve">The worst alternative to this would have been creating each dinosaur class (Stegosaur, </w:t>
+      </w:r>
+      <w:proofErr w:type="spellStart"/>
+      <w:r>
+        <w:rPr>
+          <w:sz w:val="24"/>
+          <w:szCs w:val="24"/>
+          <w:lang w:val="en-US"/>
+        </w:rPr>
+        <w:t>Allosaur</w:t>
+      </w:r>
+      <w:proofErr w:type="spellEnd"/>
+      <w:r>
+        <w:rPr>
+          <w:sz w:val="24"/>
+          <w:szCs w:val="24"/>
+          <w:lang w:val="en-US"/>
+        </w:rPr>
+        <w:t xml:space="preserve"> and Brachiosaur) and have repeating hunger codes and everything, so that’s the reason why I chose to have this class. </w:t>
+      </w:r>
+    </w:p>
+    <w:p>
+      <w:pPr>
+        <w:jc w:val="both"/>
+        <w:rPr>
+          <w:sz w:val="24"/>
+          <w:szCs w:val="24"/>
+          <w:lang w:val="en-US"/>
+        </w:rPr>
+      </w:pPr>
+    </w:p>
+    <w:p>
+      <w:pPr>
+        <w:jc w:val="both"/>
+        <w:rPr>
+          <w:sz w:val="24"/>
+          <w:szCs w:val="24"/>
+          <w:lang w:val="en-US"/>
+        </w:rPr>
+      </w:pPr>
+      <w:r>
+        <w:rPr>
+          <w:sz w:val="24"/>
+          <w:szCs w:val="24"/>
+          <w:lang w:val="en-US"/>
+        </w:rPr>
+        <w:t xml:space="preserve">This class will have methods and attributes that all Dinosaurs should have, for example methods to retrieve a dinosaur’s pregnancy length, how much its egg cost, etc. They should also have an age attribute and timer attribute to count how long it was unconscious for. It should also have an </w:t>
+      </w:r>
+      <w:proofErr w:type="spellStart"/>
+      <w:r>
+        <w:rPr>
+          <w:sz w:val="24"/>
+          <w:szCs w:val="24"/>
+          <w:lang w:val="en-US"/>
+        </w:rPr>
+        <w:t>arraylist</w:t>
+      </w:r>
+      <w:proofErr w:type="spellEnd"/>
+      <w:r>
+        <w:rPr>
+          <w:sz w:val="24"/>
+          <w:szCs w:val="24"/>
+          <w:lang w:val="en-US"/>
+        </w:rPr>
+        <w:t xml:space="preserve"> of behavior for the </w:t>
+      </w:r>
+      <w:proofErr w:type="spellStart"/>
+      <w:r>
+        <w:rPr>
+          <w:sz w:val="24"/>
+          <w:szCs w:val="24"/>
+          <w:lang w:val="en-US"/>
+        </w:rPr>
+        <w:t>playturn</w:t>
+      </w:r>
+      <w:proofErr w:type="spellEnd"/>
+      <w:r>
+        <w:rPr>
+          <w:sz w:val="24"/>
+          <w:szCs w:val="24"/>
+          <w:lang w:val="en-US"/>
+        </w:rPr>
+        <w:t xml:space="preserve"> to use.</w:t>
+      </w:r>
+    </w:p>
+    <w:p>
+      <w:pPr>
+        <w:jc w:val="both"/>
+        <w:rPr>
+          <w:sz w:val="24"/>
+          <w:szCs w:val="24"/>
+          <w:lang w:val="en-US"/>
+        </w:rPr>
+      </w:pPr>
+      <w:r>
+        <w:rPr>
+          <w:sz w:val="24"/>
+          <w:szCs w:val="24"/>
+          <w:lang w:val="en-US"/>
+        </w:rPr>
+        <w:t xml:space="preserve">Its </w:t>
+      </w:r>
+      <w:proofErr w:type="spellStart"/>
+      <w:r>
+        <w:rPr>
+          <w:sz w:val="24"/>
+          <w:szCs w:val="24"/>
+          <w:lang w:val="en-US"/>
+        </w:rPr>
+        <w:t>playturn</w:t>
+      </w:r>
+      <w:proofErr w:type="spellEnd"/>
+      <w:r>
+        <w:rPr>
+          <w:sz w:val="24"/>
+          <w:szCs w:val="24"/>
+          <w:lang w:val="en-US"/>
+        </w:rPr>
+        <w:t xml:space="preserve"> method will go through all turn-related stats mechanics (Hunger decrease, age increase), unconsciousness, checking pregnancy, baby growth, and finally finding something to do</w:t>
       </w:r>
       <w:r>
         <w:rPr>
@@ -1134,33 +1851,139 @@
           <w:lang w:val="en-US"/>
         </w:rPr>
       </w:pPr>
-      <w:r>
-        <w:rPr>
-          <w:b/>
-          <w:sz w:val="24"/>
-          <w:szCs w:val="24"/>
-          <w:u w:val="single"/>
-          <w:lang w:val="en-US"/>
-        </w:rPr>
-        <w:t>HerbivoreDinosaur and CarnivoreDinosaur abstract classes (Extends Dinosaur)</w:t>
-      </w:r>
-    </w:p>
-    <w:p>
-      <w:pPr>
-        <w:jc w:val="both"/>
-        <w:rPr>
-          <w:sz w:val="24"/>
-          <w:szCs w:val="24"/>
-          <w:lang w:val="en-US"/>
-        </w:rPr>
-      </w:pPr>
-      <w:r>
-        <w:rPr>
-          <w:sz w:val="24"/>
-          <w:szCs w:val="24"/>
-          <w:lang w:val="en-US"/>
-        </w:rPr>
-        <w:t>Similar to Dinosaur class, we extend from Dinosaur into two types of Dinosaur for more abstraction, Herbivores and Carnivores. Both of these would have their own things these dinosaurs can do, for example when the player are near them, they can feed them according to what type of dinosaur they are. We have these two classes so that when we want a herbivore dinosaur, we can just extend HerbivoreDinosaur and create a new dinosaur from that, for example Stegosaur extends HerbivoreDinosaur, and it will have all Herbivore related actions and stuff, plus the things we inherited from the Dinosaur class. This allows us to reduce repeated codes, achieving don’t repeat yourself. We are also not increasing dependency, as this is still an Actor, following Liskov Substitution Principle.</w:t>
+      <w:proofErr w:type="spellStart"/>
+      <w:r>
+        <w:rPr>
+          <w:b/>
+          <w:sz w:val="24"/>
+          <w:szCs w:val="24"/>
+          <w:u w:val="single"/>
+          <w:lang w:val="en-US"/>
+        </w:rPr>
+        <w:t>HerbivoreDinosaur</w:t>
+      </w:r>
+      <w:proofErr w:type="spellEnd"/>
+      <w:r>
+        <w:rPr>
+          <w:b/>
+          <w:sz w:val="24"/>
+          <w:szCs w:val="24"/>
+          <w:u w:val="single"/>
+          <w:lang w:val="en-US"/>
+        </w:rPr>
+        <w:t xml:space="preserve"> and </w:t>
+      </w:r>
+      <w:proofErr w:type="spellStart"/>
+      <w:r>
+        <w:rPr>
+          <w:b/>
+          <w:sz w:val="24"/>
+          <w:szCs w:val="24"/>
+          <w:u w:val="single"/>
+          <w:lang w:val="en-US"/>
+        </w:rPr>
+        <w:t>CarnivoreDinosaur</w:t>
+      </w:r>
+      <w:proofErr w:type="spellEnd"/>
+      <w:r>
+        <w:rPr>
+          <w:b/>
+          <w:sz w:val="24"/>
+          <w:szCs w:val="24"/>
+          <w:u w:val="single"/>
+          <w:lang w:val="en-US"/>
+        </w:rPr>
+        <w:t xml:space="preserve"> abstract classes (Extends Dinosaur)</w:t>
+      </w:r>
+    </w:p>
+    <w:p>
+      <w:pPr>
+        <w:jc w:val="both"/>
+        <w:rPr>
+          <w:sz w:val="24"/>
+          <w:szCs w:val="24"/>
+          <w:lang w:val="en-US"/>
+        </w:rPr>
+      </w:pPr>
+      <w:r>
+        <w:rPr>
+          <w:sz w:val="24"/>
+          <w:szCs w:val="24"/>
+          <w:lang w:val="en-US"/>
+        </w:rPr>
+        <w:t xml:space="preserve">Similar to Dinosaur class, we extend from Dinosaur into two types of Dinosaur for more abstraction, Herbivores and Carnivores. Both of these would have their own things these dinosaurs can do, for example when the player are near them, they can feed them according to what type of dinosaur they are. We have these two classes so that when we want </w:t>
+      </w:r>
+      <w:proofErr w:type="gramStart"/>
+      <w:r>
+        <w:rPr>
+          <w:sz w:val="24"/>
+          <w:szCs w:val="24"/>
+          <w:lang w:val="en-US"/>
+        </w:rPr>
+        <w:t>a</w:t>
+      </w:r>
+      <w:proofErr w:type="gramEnd"/>
+      <w:r>
+        <w:rPr>
+          <w:sz w:val="24"/>
+          <w:szCs w:val="24"/>
+          <w:lang w:val="en-US"/>
+        </w:rPr>
+        <w:t xml:space="preserve"> herbivore dinosaur, we can just extend </w:t>
+      </w:r>
+      <w:proofErr w:type="spellStart"/>
+      <w:r>
+        <w:rPr>
+          <w:sz w:val="24"/>
+          <w:szCs w:val="24"/>
+          <w:lang w:val="en-US"/>
+        </w:rPr>
+        <w:t>HerbivoreDinosaur</w:t>
+      </w:r>
+      <w:proofErr w:type="spellEnd"/>
+      <w:r>
+        <w:rPr>
+          <w:sz w:val="24"/>
+          <w:szCs w:val="24"/>
+          <w:lang w:val="en-US"/>
+        </w:rPr>
+        <w:t xml:space="preserve"> and create a new dinosaur from that, for example Stegosaur extends </w:t>
+      </w:r>
+      <w:proofErr w:type="spellStart"/>
+      <w:r>
+        <w:rPr>
+          <w:sz w:val="24"/>
+          <w:szCs w:val="24"/>
+          <w:lang w:val="en-US"/>
+        </w:rPr>
+        <w:t>HerbivoreDinosaur</w:t>
+      </w:r>
+      <w:proofErr w:type="spellEnd"/>
+      <w:r>
+        <w:rPr>
+          <w:sz w:val="24"/>
+          <w:szCs w:val="24"/>
+          <w:lang w:val="en-US"/>
+        </w:rPr>
+        <w:t xml:space="preserve">, and it will have all Herbivore related actions and stuff, plus the things we inherited from the Dinosaur class. This allows us to reduce repeated codes, achieving don’t repeat yourself. We are also not increasing dependency, as this is still an Actor, following </w:t>
+      </w:r>
+      <w:proofErr w:type="spellStart"/>
+      <w:r>
+        <w:rPr>
+          <w:sz w:val="24"/>
+          <w:szCs w:val="24"/>
+          <w:lang w:val="en-US"/>
+        </w:rPr>
+        <w:t>Liskov</w:t>
+      </w:r>
+      <w:proofErr w:type="spellEnd"/>
+      <w:r>
+        <w:rPr>
+          <w:sz w:val="24"/>
+          <w:szCs w:val="24"/>
+          <w:lang w:val="en-US"/>
+        </w:rPr>
+        <w:t xml:space="preserve"> Substitution Principle.</w:t>
       </w:r>
     </w:p>
     <w:p>
@@ -1207,111 +2030,397 @@
           <w:szCs w:val="24"/>
           <w:lang w:val="en-US"/>
         </w:rPr>
-        <w:t>Implementation here involves checking player’s item and see if they can feed it, and adding behaviours and enumerations befitting a herbivore/carinivore dinosaur.</w:t>
-      </w:r>
-    </w:p>
-    <w:p>
-      <w:pPr>
-        <w:jc w:val="both"/>
-        <w:rPr>
-          <w:sz w:val="24"/>
-          <w:szCs w:val="24"/>
-          <w:lang w:val="en-US"/>
-        </w:rPr>
-      </w:pPr>
-    </w:p>
-    <w:p>
-      <w:pPr>
-        <w:jc w:val="both"/>
-        <w:rPr>
-          <w:sz w:val="24"/>
-          <w:szCs w:val="24"/>
-          <w:lang w:val="en-US"/>
-        </w:rPr>
-      </w:pPr>
-      <w:r>
-        <w:rPr>
-          <w:sz w:val="24"/>
-          <w:szCs w:val="24"/>
-          <w:lang w:val="en-US"/>
-        </w:rPr>
-        <w:t>CarnivoreDinosaur has a special attribute of attackedDinosaur hashmap to store all the dinosaurs it has attacked (To apply attack restrctions), and has methods associated with operations on the hashmap. playTurn is overridden to update the contents in it every turn.</w:t>
-      </w:r>
-    </w:p>
-    <w:p>
-      <w:pPr>
-        <w:jc w:val="both"/>
-        <w:rPr>
-          <w:sz w:val="24"/>
-          <w:szCs w:val="24"/>
-          <w:lang w:val="en-US"/>
-        </w:rPr>
-      </w:pPr>
-    </w:p>
-    <w:p>
-      <w:pPr>
-        <w:jc w:val="both"/>
-        <w:rPr>
-          <w:sz w:val="24"/>
-          <w:szCs w:val="24"/>
-          <w:lang w:val="en-US"/>
-        </w:rPr>
-      </w:pPr>
-      <w:r>
-        <w:rPr>
-          <w:b/>
-          <w:sz w:val="24"/>
-          <w:szCs w:val="24"/>
-          <w:u w:val="single"/>
-          <w:lang w:val="en-US"/>
-        </w:rPr>
-        <w:t>Stegosaur, Allosaur and Brachiosaur (extends their respective Herbivore/Carnivore)</w:t>
-      </w:r>
-    </w:p>
-    <w:p>
-      <w:pPr>
-        <w:jc w:val="both"/>
-        <w:rPr>
-          <w:sz w:val="24"/>
-          <w:szCs w:val="24"/>
-          <w:lang w:val="en-US"/>
-        </w:rPr>
-      </w:pPr>
-      <w:r>
-        <w:rPr>
-          <w:sz w:val="24"/>
-          <w:szCs w:val="24"/>
-          <w:lang w:val="en-US"/>
-        </w:rPr>
-        <w:t>These dinosaur classes will extend either HerbivoreDinosaur or CarnivoreDinosaur accordingly. Since we have already implemented in the parent classes before, all we need to do is give these classes their own values for the attributes and override the method implemented in Dinosaur to return class variables needed. This achieves our Don’t Repeat Yourself principle since all the codes are now in the classes before, and we have not increased dependencies. Allosaur needs its own behaviors since the attack restriction seems unique to it, we will have add its needed behaviours and attributes here. We are following the Open close principle here from the classes before since we added extra features to the classes before instead of fully changing its purpose.</w:t>
-      </w:r>
-    </w:p>
-    <w:p>
-      <w:pPr>
-        <w:jc w:val="both"/>
-        <w:rPr>
-          <w:sz w:val="24"/>
-          <w:szCs w:val="24"/>
-          <w:lang w:val="en-US"/>
-        </w:rPr>
-      </w:pPr>
-    </w:p>
-    <w:p>
-      <w:pPr>
-        <w:jc w:val="both"/>
-        <w:rPr>
-          <w:sz w:val="24"/>
-          <w:szCs w:val="24"/>
-          <w:lang w:val="en-US"/>
-        </w:rPr>
-      </w:pPr>
-      <w:r>
-        <w:rPr>
-          <w:sz w:val="24"/>
-          <w:szCs w:val="24"/>
-          <w:lang w:val="en-US"/>
-        </w:rPr>
-        <w:t>Implementation of these involve extending Herbivore/Carnivore, then implementing methods from Dinosaur (all these getter methods and other stuff), adding extra behaviours as needed (Allosaur’s predator behavior of attacking anything nearby), and also adding enumerations that suits the dinosaur.</w:t>
+        <w:t xml:space="preserve">Implementation here involves checking player’s item and see if they can feed it, and adding </w:t>
+      </w:r>
+      <w:proofErr w:type="spellStart"/>
+      <w:r>
+        <w:rPr>
+          <w:sz w:val="24"/>
+          <w:szCs w:val="24"/>
+          <w:lang w:val="en-US"/>
+        </w:rPr>
+        <w:t>behaviours</w:t>
+      </w:r>
+      <w:proofErr w:type="spellEnd"/>
+      <w:r>
+        <w:rPr>
+          <w:sz w:val="24"/>
+          <w:szCs w:val="24"/>
+          <w:lang w:val="en-US"/>
+        </w:rPr>
+        <w:t xml:space="preserve"> and enumerations befitting </w:t>
+      </w:r>
+      <w:proofErr w:type="gramStart"/>
+      <w:r>
+        <w:rPr>
+          <w:sz w:val="24"/>
+          <w:szCs w:val="24"/>
+          <w:lang w:val="en-US"/>
+        </w:rPr>
+        <w:t>a</w:t>
+      </w:r>
+      <w:proofErr w:type="gramEnd"/>
+      <w:r>
+        <w:rPr>
+          <w:sz w:val="24"/>
+          <w:szCs w:val="24"/>
+          <w:lang w:val="en-US"/>
+        </w:rPr>
+        <w:t xml:space="preserve"> herbivore/</w:t>
+      </w:r>
+      <w:proofErr w:type="spellStart"/>
+      <w:r>
+        <w:rPr>
+          <w:sz w:val="24"/>
+          <w:szCs w:val="24"/>
+          <w:lang w:val="en-US"/>
+        </w:rPr>
+        <w:t>carinivore</w:t>
+      </w:r>
+      <w:proofErr w:type="spellEnd"/>
+      <w:r>
+        <w:rPr>
+          <w:sz w:val="24"/>
+          <w:szCs w:val="24"/>
+          <w:lang w:val="en-US"/>
+        </w:rPr>
+        <w:t xml:space="preserve"> dinosaur.</w:t>
+      </w:r>
+    </w:p>
+    <w:p>
+      <w:pPr>
+        <w:jc w:val="both"/>
+        <w:rPr>
+          <w:sz w:val="24"/>
+          <w:szCs w:val="24"/>
+          <w:lang w:val="en-US"/>
+        </w:rPr>
+      </w:pPr>
+    </w:p>
+    <w:p>
+      <w:pPr>
+        <w:jc w:val="both"/>
+        <w:rPr>
+          <w:sz w:val="24"/>
+          <w:szCs w:val="24"/>
+          <w:lang w:val="en-US"/>
+        </w:rPr>
+      </w:pPr>
+      <w:proofErr w:type="spellStart"/>
+      <w:r>
+        <w:rPr>
+          <w:sz w:val="24"/>
+          <w:szCs w:val="24"/>
+          <w:lang w:val="en-US"/>
+        </w:rPr>
+        <w:t>CarnivoreDinosaur</w:t>
+      </w:r>
+      <w:proofErr w:type="spellEnd"/>
+      <w:r>
+        <w:rPr>
+          <w:sz w:val="24"/>
+          <w:szCs w:val="24"/>
+          <w:lang w:val="en-US"/>
+        </w:rPr>
+        <w:t xml:space="preserve"> has a special attribute of </w:t>
+      </w:r>
+      <w:proofErr w:type="spellStart"/>
+      <w:r>
+        <w:rPr>
+          <w:sz w:val="24"/>
+          <w:szCs w:val="24"/>
+          <w:lang w:val="en-US"/>
+        </w:rPr>
+        <w:t>attackedDinosaur</w:t>
+      </w:r>
+      <w:proofErr w:type="spellEnd"/>
+      <w:r>
+        <w:rPr>
+          <w:sz w:val="24"/>
+          <w:szCs w:val="24"/>
+          <w:lang w:val="en-US"/>
+        </w:rPr>
+        <w:t xml:space="preserve"> </w:t>
+      </w:r>
+      <w:proofErr w:type="spellStart"/>
+      <w:r>
+        <w:rPr>
+          <w:sz w:val="24"/>
+          <w:szCs w:val="24"/>
+          <w:lang w:val="en-US"/>
+        </w:rPr>
+        <w:t>hashmap</w:t>
+      </w:r>
+      <w:proofErr w:type="spellEnd"/>
+      <w:r>
+        <w:rPr>
+          <w:sz w:val="24"/>
+          <w:szCs w:val="24"/>
+          <w:lang w:val="en-US"/>
+        </w:rPr>
+        <w:t xml:space="preserve"> to store all the dinosaurs it has attacked (To apply attack </w:t>
+      </w:r>
+      <w:proofErr w:type="spellStart"/>
+      <w:r>
+        <w:rPr>
+          <w:sz w:val="24"/>
+          <w:szCs w:val="24"/>
+          <w:lang w:val="en-US"/>
+        </w:rPr>
+        <w:t>restrctions</w:t>
+      </w:r>
+      <w:proofErr w:type="spellEnd"/>
+      <w:r>
+        <w:rPr>
+          <w:sz w:val="24"/>
+          <w:szCs w:val="24"/>
+          <w:lang w:val="en-US"/>
+        </w:rPr>
+        <w:t xml:space="preserve">), and has methods associated with operations on the </w:t>
+      </w:r>
+      <w:proofErr w:type="spellStart"/>
+      <w:r>
+        <w:rPr>
+          <w:sz w:val="24"/>
+          <w:szCs w:val="24"/>
+          <w:lang w:val="en-US"/>
+        </w:rPr>
+        <w:t>hashmap</w:t>
+      </w:r>
+      <w:proofErr w:type="spellEnd"/>
+      <w:r>
+        <w:rPr>
+          <w:sz w:val="24"/>
+          <w:szCs w:val="24"/>
+          <w:lang w:val="en-US"/>
+        </w:rPr>
+        <w:t xml:space="preserve">. </w:t>
+      </w:r>
+      <w:proofErr w:type="spellStart"/>
+      <w:proofErr w:type="gramStart"/>
+      <w:r>
+        <w:rPr>
+          <w:sz w:val="24"/>
+          <w:szCs w:val="24"/>
+          <w:lang w:val="en-US"/>
+        </w:rPr>
+        <w:t>playTurn</w:t>
+      </w:r>
+      <w:proofErr w:type="spellEnd"/>
+      <w:proofErr w:type="gramEnd"/>
+      <w:r>
+        <w:rPr>
+          <w:sz w:val="24"/>
+          <w:szCs w:val="24"/>
+          <w:lang w:val="en-US"/>
+        </w:rPr>
+        <w:t xml:space="preserve"> is overridden to update the contents in it every turn.</w:t>
+      </w:r>
+    </w:p>
+    <w:p>
+      <w:pPr>
+        <w:jc w:val="both"/>
+        <w:rPr>
+          <w:sz w:val="24"/>
+          <w:szCs w:val="24"/>
+          <w:lang w:val="en-US"/>
+        </w:rPr>
+      </w:pPr>
+    </w:p>
+    <w:p>
+      <w:pPr>
+        <w:jc w:val="both"/>
+        <w:rPr>
+          <w:sz w:val="24"/>
+          <w:szCs w:val="24"/>
+          <w:lang w:val="en-US"/>
+        </w:rPr>
+      </w:pPr>
+      <w:r>
+        <w:rPr>
+          <w:b/>
+          <w:sz w:val="24"/>
+          <w:szCs w:val="24"/>
+          <w:u w:val="single"/>
+          <w:lang w:val="en-US"/>
+        </w:rPr>
+        <w:t xml:space="preserve">Stegosaur, </w:t>
+      </w:r>
+      <w:proofErr w:type="spellStart"/>
+      <w:r>
+        <w:rPr>
+          <w:b/>
+          <w:sz w:val="24"/>
+          <w:szCs w:val="24"/>
+          <w:u w:val="single"/>
+          <w:lang w:val="en-US"/>
+        </w:rPr>
+        <w:t>Allosaur</w:t>
+      </w:r>
+      <w:proofErr w:type="spellEnd"/>
+      <w:r>
+        <w:rPr>
+          <w:b/>
+          <w:sz w:val="24"/>
+          <w:szCs w:val="24"/>
+          <w:u w:val="single"/>
+          <w:lang w:val="en-US"/>
+        </w:rPr>
+        <w:t xml:space="preserve"> and Brachiosaur (extends their respective Herbivore/Carnivore)</w:t>
+      </w:r>
+    </w:p>
+    <w:p>
+      <w:pPr>
+        <w:jc w:val="both"/>
+        <w:rPr>
+          <w:sz w:val="24"/>
+          <w:szCs w:val="24"/>
+          <w:lang w:val="en-US"/>
+        </w:rPr>
+      </w:pPr>
+      <w:r>
+        <w:rPr>
+          <w:sz w:val="24"/>
+          <w:szCs w:val="24"/>
+          <w:lang w:val="en-US"/>
+        </w:rPr>
+        <w:t xml:space="preserve">These dinosaur classes will extend either </w:t>
+      </w:r>
+      <w:proofErr w:type="spellStart"/>
+      <w:r>
+        <w:rPr>
+          <w:sz w:val="24"/>
+          <w:szCs w:val="24"/>
+          <w:lang w:val="en-US"/>
+        </w:rPr>
+        <w:t>HerbivoreDinosaur</w:t>
+      </w:r>
+      <w:proofErr w:type="spellEnd"/>
+      <w:r>
+        <w:rPr>
+          <w:sz w:val="24"/>
+          <w:szCs w:val="24"/>
+          <w:lang w:val="en-US"/>
+        </w:rPr>
+        <w:t xml:space="preserve"> or </w:t>
+      </w:r>
+      <w:proofErr w:type="spellStart"/>
+      <w:r>
+        <w:rPr>
+          <w:sz w:val="24"/>
+          <w:szCs w:val="24"/>
+          <w:lang w:val="en-US"/>
+        </w:rPr>
+        <w:t>CarnivoreDinosaur</w:t>
+      </w:r>
+      <w:proofErr w:type="spellEnd"/>
+      <w:r>
+        <w:rPr>
+          <w:sz w:val="24"/>
+          <w:szCs w:val="24"/>
+          <w:lang w:val="en-US"/>
+        </w:rPr>
+        <w:t xml:space="preserve"> accordingly. Since we have already implemented in the parent classes before, all we need to do is give these classes their own values for the attributes and override the method implemented in Dinosaur to return class variables needed. This achieves our Don’t Repeat Yourself principle since all the codes are now in the classes before, and we have not increased dependencies. </w:t>
+      </w:r>
+      <w:proofErr w:type="spellStart"/>
+      <w:r>
+        <w:rPr>
+          <w:sz w:val="24"/>
+          <w:szCs w:val="24"/>
+          <w:lang w:val="en-US"/>
+        </w:rPr>
+        <w:t>Allosaur</w:t>
+      </w:r>
+      <w:proofErr w:type="spellEnd"/>
+      <w:r>
+        <w:rPr>
+          <w:sz w:val="24"/>
+          <w:szCs w:val="24"/>
+          <w:lang w:val="en-US"/>
+        </w:rPr>
+        <w:t xml:space="preserve"> needs its own behaviors since the attack restriction seems unique to it, we will have add its needed </w:t>
+      </w:r>
+      <w:proofErr w:type="spellStart"/>
+      <w:r>
+        <w:rPr>
+          <w:sz w:val="24"/>
+          <w:szCs w:val="24"/>
+          <w:lang w:val="en-US"/>
+        </w:rPr>
+        <w:t>behaviours</w:t>
+      </w:r>
+      <w:proofErr w:type="spellEnd"/>
+      <w:r>
+        <w:rPr>
+          <w:sz w:val="24"/>
+          <w:szCs w:val="24"/>
+          <w:lang w:val="en-US"/>
+        </w:rPr>
+        <w:t xml:space="preserve"> and attributes here. We are following the Open close principle here from the classes before since we added extra features to the classes before instead of fully changing its purpose.</w:t>
+      </w:r>
+    </w:p>
+    <w:p>
+      <w:pPr>
+        <w:jc w:val="both"/>
+        <w:rPr>
+          <w:sz w:val="24"/>
+          <w:szCs w:val="24"/>
+          <w:lang w:val="en-US"/>
+        </w:rPr>
+      </w:pPr>
+    </w:p>
+    <w:p>
+      <w:pPr>
+        <w:jc w:val="both"/>
+        <w:rPr>
+          <w:sz w:val="24"/>
+          <w:szCs w:val="24"/>
+          <w:lang w:val="en-US"/>
+        </w:rPr>
+      </w:pPr>
+      <w:r>
+        <w:rPr>
+          <w:sz w:val="24"/>
+          <w:szCs w:val="24"/>
+          <w:lang w:val="en-US"/>
+        </w:rPr>
+        <w:t xml:space="preserve">Implementation of these involve extending Herbivore/Carnivore, then implementing methods from Dinosaur (all these getter methods and other stuff), adding extra </w:t>
+      </w:r>
+      <w:proofErr w:type="spellStart"/>
+      <w:r>
+        <w:rPr>
+          <w:sz w:val="24"/>
+          <w:szCs w:val="24"/>
+          <w:lang w:val="en-US"/>
+        </w:rPr>
+        <w:t>behaviours</w:t>
+      </w:r>
+      <w:proofErr w:type="spellEnd"/>
+      <w:r>
+        <w:rPr>
+          <w:sz w:val="24"/>
+          <w:szCs w:val="24"/>
+          <w:lang w:val="en-US"/>
+        </w:rPr>
+        <w:t xml:space="preserve"> as needed (</w:t>
+      </w:r>
+      <w:proofErr w:type="spellStart"/>
+      <w:r>
+        <w:rPr>
+          <w:sz w:val="24"/>
+          <w:szCs w:val="24"/>
+          <w:lang w:val="en-US"/>
+        </w:rPr>
+        <w:t>Allosaur’s</w:t>
+      </w:r>
+      <w:proofErr w:type="spellEnd"/>
+      <w:r>
+        <w:rPr>
+          <w:sz w:val="24"/>
+          <w:szCs w:val="24"/>
+          <w:lang w:val="en-US"/>
+        </w:rPr>
+        <w:t xml:space="preserve"> predator behavior of attacking anything nearby), and also adding enumerations that suits the dinosaur.</w:t>
       </w:r>
     </w:p>
     <w:p>
@@ -1425,8 +2534,64 @@
           <w:u w:val="single"/>
           <w:lang w:val="en-US"/>
         </w:rPr>
-        <w:t>Class Diagram for Growable related, JurassicParkGameMap and JurassicParkLocation</w:t>
-      </w:r>
+        <w:t xml:space="preserve">Class Diagram for </w:t>
+      </w:r>
+      <w:proofErr w:type="spellStart"/>
+      <w:r>
+        <w:rPr>
+          <w:b/>
+          <w:sz w:val="24"/>
+          <w:szCs w:val="24"/>
+          <w:u w:val="single"/>
+          <w:lang w:val="en-US"/>
+        </w:rPr>
+        <w:t>Growable</w:t>
+      </w:r>
+      <w:proofErr w:type="spellEnd"/>
+      <w:r>
+        <w:rPr>
+          <w:b/>
+          <w:sz w:val="24"/>
+          <w:szCs w:val="24"/>
+          <w:u w:val="single"/>
+          <w:lang w:val="en-US"/>
+        </w:rPr>
+        <w:t xml:space="preserve"> related, </w:t>
+      </w:r>
+      <w:proofErr w:type="spellStart"/>
+      <w:r>
+        <w:rPr>
+          <w:b/>
+          <w:sz w:val="24"/>
+          <w:szCs w:val="24"/>
+          <w:u w:val="single"/>
+          <w:lang w:val="en-US"/>
+        </w:rPr>
+        <w:t>JurassicParkGameMap</w:t>
+      </w:r>
+      <w:proofErr w:type="spellEnd"/>
+      <w:r>
+        <w:rPr>
+          <w:b/>
+          <w:sz w:val="24"/>
+          <w:szCs w:val="24"/>
+          <w:u w:val="single"/>
+          <w:lang w:val="en-US"/>
+        </w:rPr>
+        <w:t xml:space="preserve"> and </w:t>
+      </w:r>
+      <w:proofErr w:type="spellStart"/>
+      <w:r>
+        <w:rPr>
+          <w:b/>
+          <w:sz w:val="24"/>
+          <w:szCs w:val="24"/>
+          <w:u w:val="single"/>
+          <w:lang w:val="en-US"/>
+        </w:rPr>
+        <w:t>JurassicParkLocation</w:t>
+      </w:r>
+      <w:proofErr w:type="spellEnd"/>
     </w:p>
     <w:p>
       <w:pPr>
@@ -1509,15 +2674,49 @@
           <w:lang w:val="en-US"/>
         </w:rPr>
       </w:pPr>
-      <w:r>
-        <w:rPr>
-          <w:b/>
-          <w:sz w:val="24"/>
-          <w:szCs w:val="24"/>
-          <w:u w:val="single"/>
-          <w:lang w:val="en-US"/>
-        </w:rPr>
-        <w:t>GrowableStatus Enum Class</w:t>
+      <w:proofErr w:type="spellStart"/>
+      <w:r>
+        <w:rPr>
+          <w:b/>
+          <w:sz w:val="24"/>
+          <w:szCs w:val="24"/>
+          <w:u w:val="single"/>
+          <w:lang w:val="en-US"/>
+        </w:rPr>
+        <w:t>GrowableStatus</w:t>
+      </w:r>
+      <w:proofErr w:type="spellEnd"/>
+      <w:r>
+        <w:rPr>
+          <w:b/>
+          <w:sz w:val="24"/>
+          <w:szCs w:val="24"/>
+          <w:u w:val="single"/>
+          <w:lang w:val="en-US"/>
+        </w:rPr>
+        <w:t xml:space="preserve"> </w:t>
+      </w:r>
+      <w:proofErr w:type="spellStart"/>
+      <w:r>
+        <w:rPr>
+          <w:b/>
+          <w:sz w:val="24"/>
+          <w:szCs w:val="24"/>
+          <w:u w:val="single"/>
+          <w:lang w:val="en-US"/>
+        </w:rPr>
+        <w:t>Enum</w:t>
+      </w:r>
+      <w:proofErr w:type="spellEnd"/>
+      <w:r>
+        <w:rPr>
+          <w:b/>
+          <w:sz w:val="24"/>
+          <w:szCs w:val="24"/>
+          <w:u w:val="single"/>
+          <w:lang w:val="en-US"/>
+        </w:rPr>
+        <w:t xml:space="preserve"> Class</w:t>
       </w:r>
     </w:p>
     <w:p>
@@ -1561,15 +2760,38 @@
           <w:lang w:val="en-US"/>
         </w:rPr>
       </w:pPr>
-      <w:r>
-        <w:rPr>
-          <w:b/>
-          <w:sz w:val="24"/>
-          <w:szCs w:val="24"/>
-          <w:u w:val="single"/>
-          <w:lang w:val="en-US"/>
-        </w:rPr>
-        <w:t>JurassicParkGameMap and Juras</w:t>
+      <w:proofErr w:type="spellStart"/>
+      <w:r>
+        <w:rPr>
+          <w:b/>
+          <w:sz w:val="24"/>
+          <w:szCs w:val="24"/>
+          <w:u w:val="single"/>
+          <w:lang w:val="en-US"/>
+        </w:rPr>
+        <w:t>JurassicParkGameMap</w:t>
+      </w:r>
+      <w:proofErr w:type="spellEnd"/>
+      <w:r>
+        <w:rPr>
+          <w:b/>
+          <w:sz w:val="24"/>
+          <w:szCs w:val="24"/>
+          <w:u w:val="single"/>
+          <w:lang w:val="en-US"/>
+        </w:rPr>
+        <w:t xml:space="preserve"> and </w:t>
+      </w:r>
+      <w:proofErr w:type="spellStart"/>
+      <w:r>
+        <w:rPr>
+          <w:b/>
+          <w:sz w:val="24"/>
+          <w:szCs w:val="24"/>
+          <w:u w:val="single"/>
+          <w:lang w:val="en-US"/>
+        </w:rPr>
+        <w:t>Juras</w:t>
       </w:r>
       <w:r>
         <w:rPr>
@@ -1591,23 +2813,114 @@
         </w:rPr>
         <w:t>cParkLocation</w:t>
       </w:r>
-    </w:p>
-    <w:p>
-      <w:pPr>
-        <w:jc w:val="both"/>
-        <w:rPr>
-          <w:sz w:val="24"/>
-          <w:szCs w:val="24"/>
-          <w:lang w:val="en-US"/>
-        </w:rPr>
-      </w:pPr>
-      <w:r>
-        <w:rPr>
-          <w:sz w:val="24"/>
-          <w:szCs w:val="24"/>
-          <w:lang w:val="en-US"/>
-        </w:rPr>
-        <w:t>In order to check for Bush Growth and Death, it would have made more sense to centralize it in the Location code, but you couldn’t modify the engine code. However, we could instead expand on the code and add our features, which is why these classes were created. Similar to the Conway’s demo, we extend both Location and GameMap. The Gamemap will override a method to create new JurassicParkLocation instead and JurassicParkLocation will have its tick() overridden to introduce the bush growth and death mechanics.</w:t>
+      <w:proofErr w:type="spellEnd"/>
+    </w:p>
+    <w:p>
+      <w:pPr>
+        <w:jc w:val="both"/>
+        <w:rPr>
+          <w:sz w:val="24"/>
+          <w:szCs w:val="24"/>
+          <w:lang w:val="en-US"/>
+        </w:rPr>
+      </w:pPr>
+      <w:r>
+        <w:rPr>
+          <w:sz w:val="24"/>
+          <w:szCs w:val="24"/>
+          <w:lang w:val="en-US"/>
+        </w:rPr>
+        <w:t xml:space="preserve">In order to check for Bush Growth and Death, it would have made more sense to centralize it in the Location code, but you couldn’t modify the engine code. However, we could instead expand on the code and add our features, which is why these classes were created. Similar to the Conway’s demo, we extend both Location and </w:t>
+      </w:r>
+      <w:proofErr w:type="spellStart"/>
+      <w:r>
+        <w:rPr>
+          <w:sz w:val="24"/>
+          <w:szCs w:val="24"/>
+          <w:lang w:val="en-US"/>
+        </w:rPr>
+        <w:t>GameMap</w:t>
+      </w:r>
+      <w:proofErr w:type="spellEnd"/>
+      <w:r>
+        <w:rPr>
+          <w:sz w:val="24"/>
+          <w:szCs w:val="24"/>
+          <w:lang w:val="en-US"/>
+        </w:rPr>
+        <w:t xml:space="preserve">. The </w:t>
+      </w:r>
+      <w:proofErr w:type="spellStart"/>
+      <w:r>
+        <w:rPr>
+          <w:sz w:val="24"/>
+          <w:szCs w:val="24"/>
+          <w:lang w:val="en-US"/>
+        </w:rPr>
+        <w:t>Gamemap</w:t>
+      </w:r>
+      <w:proofErr w:type="spellEnd"/>
+      <w:r>
+        <w:rPr>
+          <w:sz w:val="24"/>
+          <w:szCs w:val="24"/>
+          <w:lang w:val="en-US"/>
+        </w:rPr>
+        <w:t xml:space="preserve"> will override a method to create new </w:t>
+      </w:r>
+      <w:proofErr w:type="spellStart"/>
+      <w:r>
+        <w:rPr>
+          <w:sz w:val="24"/>
+          <w:szCs w:val="24"/>
+          <w:lang w:val="en-US"/>
+        </w:rPr>
+        <w:t>JurassicParkLocation</w:t>
+      </w:r>
+      <w:proofErr w:type="spellEnd"/>
+      <w:r>
+        <w:rPr>
+          <w:sz w:val="24"/>
+          <w:szCs w:val="24"/>
+          <w:lang w:val="en-US"/>
+        </w:rPr>
+        <w:t xml:space="preserve"> instead and </w:t>
+      </w:r>
+      <w:proofErr w:type="spellStart"/>
+      <w:r>
+        <w:rPr>
+          <w:sz w:val="24"/>
+          <w:szCs w:val="24"/>
+          <w:lang w:val="en-US"/>
+        </w:rPr>
+        <w:t>JurassicParkLocation</w:t>
+      </w:r>
+      <w:proofErr w:type="spellEnd"/>
+      <w:r>
+        <w:rPr>
+          <w:sz w:val="24"/>
+          <w:szCs w:val="24"/>
+          <w:lang w:val="en-US"/>
+        </w:rPr>
+        <w:t xml:space="preserve"> will have its </w:t>
+      </w:r>
+      <w:proofErr w:type="gramStart"/>
+      <w:r>
+        <w:rPr>
+          <w:sz w:val="24"/>
+          <w:szCs w:val="24"/>
+          <w:lang w:val="en-US"/>
+        </w:rPr>
+        <w:t>tick(</w:t>
+      </w:r>
+      <w:proofErr w:type="gramEnd"/>
+      <w:r>
+        <w:rPr>
+          <w:sz w:val="24"/>
+          <w:szCs w:val="24"/>
+          <w:lang w:val="en-US"/>
+        </w:rPr>
+        <w:t>) overridden to introduce the bush growth and death mechanics.</w:t>
       </w:r>
     </w:p>
     <w:p>
@@ -1643,7 +2956,61 @@
           <w:szCs w:val="24"/>
           <w:lang w:val="en-US"/>
         </w:rPr>
-        <w:t>Since JurassicParkGameMap and JurassicParkLocation are extended from their respective parents, this is following Liskov’s Substitution Principle, and doesn’t increase dependency.</w:t>
+        <w:t xml:space="preserve">Since </w:t>
+      </w:r>
+      <w:proofErr w:type="spellStart"/>
+      <w:r>
+        <w:rPr>
+          <w:sz w:val="24"/>
+          <w:szCs w:val="24"/>
+          <w:lang w:val="en-US"/>
+        </w:rPr>
+        <w:t>JurassicParkGameMap</w:t>
+      </w:r>
+      <w:proofErr w:type="spellEnd"/>
+      <w:r>
+        <w:rPr>
+          <w:sz w:val="24"/>
+          <w:szCs w:val="24"/>
+          <w:lang w:val="en-US"/>
+        </w:rPr>
+        <w:t xml:space="preserve"> and </w:t>
+      </w:r>
+      <w:proofErr w:type="spellStart"/>
+      <w:r>
+        <w:rPr>
+          <w:sz w:val="24"/>
+          <w:szCs w:val="24"/>
+          <w:lang w:val="en-US"/>
+        </w:rPr>
+        <w:t>JurassicParkLocation</w:t>
+      </w:r>
+      <w:proofErr w:type="spellEnd"/>
+      <w:r>
+        <w:rPr>
+          <w:sz w:val="24"/>
+          <w:szCs w:val="24"/>
+          <w:lang w:val="en-US"/>
+        </w:rPr>
+        <w:t xml:space="preserve"> are extended from their respective parents, this is following </w:t>
+      </w:r>
+      <w:proofErr w:type="spellStart"/>
+      <w:r>
+        <w:rPr>
+          <w:sz w:val="24"/>
+          <w:szCs w:val="24"/>
+          <w:lang w:val="en-US"/>
+        </w:rPr>
+        <w:t>Liskov’s</w:t>
+      </w:r>
+      <w:proofErr w:type="spellEnd"/>
+      <w:r>
+        <w:rPr>
+          <w:sz w:val="24"/>
+          <w:szCs w:val="24"/>
+          <w:lang w:val="en-US"/>
+        </w:rPr>
+        <w:t xml:space="preserve"> Substitution Principle, and doesn’t increase dependency.</w:t>
       </w:r>
     </w:p>
     <w:p>
@@ -1690,67 +3057,179 @@
           <w:szCs w:val="24"/>
           <w:lang w:val="en-US"/>
         </w:rPr>
-        <w:t>Implementation of JurassicParkGameMap just involves extending the GameMap and overriding the create new location method to create a JurassicParkLocation instead. It also will involve the first-time initialization for the map by running bush growth check before the game starts via JurassicParkLocation.</w:t>
-      </w:r>
-    </w:p>
-    <w:p>
-      <w:pPr>
-        <w:jc w:val="both"/>
-        <w:rPr>
-          <w:sz w:val="24"/>
-          <w:szCs w:val="24"/>
-          <w:lang w:val="en-US"/>
-        </w:rPr>
-      </w:pPr>
-    </w:p>
-    <w:p>
-      <w:pPr>
-        <w:jc w:val="both"/>
-        <w:rPr>
-          <w:sz w:val="24"/>
-          <w:szCs w:val="24"/>
-          <w:lang w:val="en-US"/>
-        </w:rPr>
-      </w:pPr>
-      <w:r>
-        <w:rPr>
-          <w:sz w:val="24"/>
-          <w:szCs w:val="24"/>
-          <w:lang w:val="en-US"/>
-        </w:rPr>
-        <w:t>JurassicParkLocation implementation involves extending Location, then overriding tick method to update the ground accordingly on bush death and bush growth. Has private methods to help do so.</w:t>
-      </w:r>
-    </w:p>
-    <w:p>
-      <w:pPr>
-        <w:jc w:val="both"/>
-        <w:rPr>
-          <w:sz w:val="24"/>
-          <w:szCs w:val="24"/>
-          <w:lang w:val="en-US"/>
-        </w:rPr>
-      </w:pPr>
-    </w:p>
-    <w:p>
-      <w:pPr>
-        <w:jc w:val="both"/>
-        <w:rPr>
-          <w:b/>
-          <w:sz w:val="24"/>
-          <w:szCs w:val="24"/>
-          <w:u w:val="single"/>
-          <w:lang w:val="en-US"/>
-        </w:rPr>
-      </w:pPr>
-      <w:r>
-        <w:rPr>
-          <w:b/>
-          <w:sz w:val="24"/>
-          <w:szCs w:val="24"/>
-          <w:u w:val="single"/>
-          <w:lang w:val="en-US"/>
-        </w:rPr>
-        <w:t>JurassicParkLocation interaction diagram</w:t>
+        <w:t xml:space="preserve">Implementation of </w:t>
+      </w:r>
+      <w:proofErr w:type="spellStart"/>
+      <w:r>
+        <w:rPr>
+          <w:sz w:val="24"/>
+          <w:szCs w:val="24"/>
+          <w:lang w:val="en-US"/>
+        </w:rPr>
+        <w:t>JurassicParkGameMap</w:t>
+      </w:r>
+      <w:proofErr w:type="spellEnd"/>
+      <w:r>
+        <w:rPr>
+          <w:sz w:val="24"/>
+          <w:szCs w:val="24"/>
+          <w:lang w:val="en-US"/>
+        </w:rPr>
+        <w:t xml:space="preserve"> just involves extending the </w:t>
+      </w:r>
+      <w:proofErr w:type="spellStart"/>
+      <w:r>
+        <w:rPr>
+          <w:sz w:val="24"/>
+          <w:szCs w:val="24"/>
+          <w:lang w:val="en-US"/>
+        </w:rPr>
+        <w:t>GameMap</w:t>
+      </w:r>
+      <w:proofErr w:type="spellEnd"/>
+      <w:r>
+        <w:rPr>
+          <w:sz w:val="24"/>
+          <w:szCs w:val="24"/>
+          <w:lang w:val="en-US"/>
+        </w:rPr>
+        <w:t xml:space="preserve"> and overriding </w:t>
+      </w:r>
+      <w:proofErr w:type="gramStart"/>
+      <w:r>
+        <w:rPr>
+          <w:sz w:val="24"/>
+          <w:szCs w:val="24"/>
+          <w:lang w:val="en-US"/>
+        </w:rPr>
+        <w:t>the create</w:t>
+      </w:r>
+      <w:proofErr w:type="gramEnd"/>
+      <w:r>
+        <w:rPr>
+          <w:sz w:val="24"/>
+          <w:szCs w:val="24"/>
+          <w:lang w:val="en-US"/>
+        </w:rPr>
+        <w:t xml:space="preserve"> new location method to create a </w:t>
+      </w:r>
+      <w:proofErr w:type="spellStart"/>
+      <w:r>
+        <w:rPr>
+          <w:sz w:val="24"/>
+          <w:szCs w:val="24"/>
+          <w:lang w:val="en-US"/>
+        </w:rPr>
+        <w:t>JurassicParkLocation</w:t>
+      </w:r>
+      <w:proofErr w:type="spellEnd"/>
+      <w:r>
+        <w:rPr>
+          <w:sz w:val="24"/>
+          <w:szCs w:val="24"/>
+          <w:lang w:val="en-US"/>
+        </w:rPr>
+        <w:t xml:space="preserve"> instead. It also will involve the first-time initialization for the map by running bush growth check before the game starts via </w:t>
+      </w:r>
+      <w:proofErr w:type="spellStart"/>
+      <w:r>
+        <w:rPr>
+          <w:sz w:val="24"/>
+          <w:szCs w:val="24"/>
+          <w:lang w:val="en-US"/>
+        </w:rPr>
+        <w:t>JurassicParkLocation</w:t>
+      </w:r>
+      <w:proofErr w:type="spellEnd"/>
+      <w:r>
+        <w:rPr>
+          <w:sz w:val="24"/>
+          <w:szCs w:val="24"/>
+          <w:lang w:val="en-US"/>
+        </w:rPr>
+        <w:t>.</w:t>
+      </w:r>
+    </w:p>
+    <w:p>
+      <w:pPr>
+        <w:jc w:val="both"/>
+        <w:rPr>
+          <w:sz w:val="24"/>
+          <w:szCs w:val="24"/>
+          <w:lang w:val="en-US"/>
+        </w:rPr>
+      </w:pPr>
+    </w:p>
+    <w:p>
+      <w:pPr>
+        <w:jc w:val="both"/>
+        <w:rPr>
+          <w:sz w:val="24"/>
+          <w:szCs w:val="24"/>
+          <w:lang w:val="en-US"/>
+        </w:rPr>
+      </w:pPr>
+      <w:proofErr w:type="spellStart"/>
+      <w:r>
+        <w:rPr>
+          <w:sz w:val="24"/>
+          <w:szCs w:val="24"/>
+          <w:lang w:val="en-US"/>
+        </w:rPr>
+        <w:t>JurassicParkLocation</w:t>
+      </w:r>
+      <w:proofErr w:type="spellEnd"/>
+      <w:r>
+        <w:rPr>
+          <w:sz w:val="24"/>
+          <w:szCs w:val="24"/>
+          <w:lang w:val="en-US"/>
+        </w:rPr>
+        <w:t xml:space="preserve"> implementation involves extending Location, then overriding tick method to update the ground accordingly on bush death and bush growth. Has private methods to help do so.</w:t>
+      </w:r>
+    </w:p>
+    <w:p>
+      <w:pPr>
+        <w:jc w:val="both"/>
+        <w:rPr>
+          <w:sz w:val="24"/>
+          <w:szCs w:val="24"/>
+          <w:lang w:val="en-US"/>
+        </w:rPr>
+      </w:pPr>
+    </w:p>
+    <w:p>
+      <w:pPr>
+        <w:jc w:val="both"/>
+        <w:rPr>
+          <w:b/>
+          <w:sz w:val="24"/>
+          <w:szCs w:val="24"/>
+          <w:u w:val="single"/>
+          <w:lang w:val="en-US"/>
+        </w:rPr>
+      </w:pPr>
+      <w:proofErr w:type="spellStart"/>
+      <w:r>
+        <w:rPr>
+          <w:b/>
+          <w:sz w:val="24"/>
+          <w:szCs w:val="24"/>
+          <w:u w:val="single"/>
+          <w:lang w:val="en-US"/>
+        </w:rPr>
+        <w:t>JurassicParkLocation</w:t>
+      </w:r>
+      <w:proofErr w:type="spellEnd"/>
+      <w:r>
+        <w:rPr>
+          <w:b/>
+          <w:sz w:val="24"/>
+          <w:szCs w:val="24"/>
+          <w:u w:val="single"/>
+          <w:lang w:val="en-US"/>
+        </w:rPr>
+        <w:t xml:space="preserve"> interaction diagram</w:t>
       </w:r>
     </w:p>
     <w:p>
@@ -1792,7 +3271,7 @@
             <v:path o:extrusionok="f" gradientshapeok="t" o:connecttype="rect"/>
             <o:lock v:ext="edit" aspectratio="t"/>
           </v:shapetype>
-          <v:shape id="_x0000_i1025" type="#_x0000_t75" style="width:442.2pt;height:269.65pt">
+          <v:shape id="_x0000_i1025" type="#_x0000_t75" style="width:442pt;height:269.85pt">
             <v:imagedata r:id="rId11" o:title="Copy of Ground-Type Interaction Diagram_ Grow Bush and Bush Death (1)"/>
           </v:shape>
         </w:pict>
@@ -2315,7 +3794,7 @@
           <w:u w:val="single"/>
         </w:rPr>
       </w:pPr>
-      <w:bookmarkStart w:id="2" w:name="_Hlk71266930"/>
+      <w:bookmarkStart w:id="1" w:name="_Hlk71266930"/>
       <w:bookmarkEnd w:id="0"/>
       <w:r>
         <w:rPr>
@@ -5719,7 +7198,7 @@
         </w:rPr>
       </w:pPr>
     </w:p>
-    <w:bookmarkEnd w:id="2"/>
+    <w:bookmarkEnd w:id="1"/>
     <w:p/>
     <w:p>
       <w:pPr>
@@ -9391,7 +10870,8 @@
     </w:p>
     <w:p>
       <w:pPr>
-        <w:spacing w:line="240" w:lineRule="auto"/>
+        <w:spacing w:before="240" w:after="240" w:line="240" w:lineRule="auto"/>
+        <w:jc w:val="both"/>
         <w:rPr>
           <w:rFonts w:ascii="Times New Roman" w:eastAsia="Times New Roman" w:hAnsi="Times New Roman" w:cs="Times New Roman"/>
           <w:sz w:val="24"/>
@@ -9399,27 +10879,1263 @@
           <w:lang w:val="en-MY" w:eastAsia="en-MY"/>
         </w:rPr>
       </w:pPr>
-    </w:p>
-    <w:p>
-      <w:pPr>
-        <w:spacing w:line="240" w:lineRule="auto"/>
-        <w:rPr>
-          <w:rFonts w:ascii="Times New Roman" w:eastAsia="Times New Roman" w:hAnsi="Times New Roman" w:cs="Times New Roman"/>
-          <w:sz w:val="24"/>
-          <w:szCs w:val="24"/>
-          <w:lang w:val="en-MY" w:eastAsia="en-MY"/>
-        </w:rPr>
-      </w:pPr>
-    </w:p>
-    <w:p>
-      <w:pPr>
-        <w:spacing w:before="240" w:after="240" w:line="240" w:lineRule="auto"/>
-        <w:jc w:val="both"/>
-        <w:rPr>
-          <w:b/>
-          <w:sz w:val="24"/>
-          <w:szCs w:val="24"/>
-          <w:u w:val="single"/>
+      <w:bookmarkStart w:id="2" w:name="_GoBack"/>
+      <w:bookmarkEnd w:id="2"/>
+    </w:p>
+    <w:p>
+      <w:pPr>
+        <w:spacing w:before="240" w:after="240" w:line="240" w:lineRule="auto"/>
+        <w:jc w:val="both"/>
+        <w:rPr>
+          <w:rFonts w:eastAsia="Times New Roman"/>
+          <w:sz w:val="24"/>
+          <w:szCs w:val="24"/>
+          <w:lang w:val="en-MY" w:eastAsia="en-MY"/>
+        </w:rPr>
+      </w:pPr>
+      <w:r>
+        <w:rPr>
+          <w:rFonts w:eastAsia="Times New Roman"/>
+          <w:b/>
+          <w:sz w:val="24"/>
+          <w:szCs w:val="24"/>
+          <w:u w:val="single"/>
+          <w:lang w:val="en-MY" w:eastAsia="en-MY"/>
+        </w:rPr>
+        <w:lastRenderedPageBreak/>
+        <w:t>Assignment 3 Design Rationale</w:t>
+      </w:r>
+    </w:p>
+    <w:p>
+      <w:pPr>
+        <w:rPr>
+          <w:b/>
+          <w:u w:val="single"/>
+        </w:rPr>
+      </w:pPr>
+      <w:r>
+        <w:rPr>
+          <w:b/>
+          <w:u w:val="single"/>
+        </w:rPr>
+        <w:t>Lakes, water and rain</w:t>
+      </w:r>
+    </w:p>
+    <w:p>
+      <w:pPr>
+        <w:rPr>
+          <w:b/>
+        </w:rPr>
+      </w:pPr>
+      <w:r>
+        <w:rPr>
+          <w:b/>
+        </w:rPr>
+        <w:t>Class Diagram</w:t>
+      </w:r>
+    </w:p>
+    <w:p>
+      <w:pPr>
+        <w:rPr>
+          <w:b/>
+        </w:rPr>
+      </w:pPr>
+      <w:r>
+        <w:rPr>
+          <w:b/>
+          <w:noProof/>
+        </w:rPr>
+        <w:drawing>
+          <wp:inline distT="0" distB="0" distL="0" distR="0" wp14:anchorId="5C24AD11" wp14:editId="0B27A515">
+            <wp:extent cx="5394960" cy="3749040"/>
+            <wp:effectExtent l="0" t="0" r="0" b="3810"/>
+            <wp:docPr id="23" name="Picture 23" descr="WaterTile class diagram"/>
+            <wp:cNvGraphicFramePr>
+              <a:graphicFrameLocks xmlns:a="http://schemas.openxmlformats.org/drawingml/2006/main" noChangeAspect="1"/>
+            </wp:cNvGraphicFramePr>
+            <a:graphic xmlns:a="http://schemas.openxmlformats.org/drawingml/2006/main">
+              <a:graphicData uri="http://schemas.openxmlformats.org/drawingml/2006/picture">
+                <pic:pic xmlns:pic="http://schemas.openxmlformats.org/drawingml/2006/picture">
+                  <pic:nvPicPr>
+                    <pic:cNvPr id="0" name="Picture 2" descr="WaterTile class diagram"/>
+                    <pic:cNvPicPr>
+                      <a:picLocks noChangeAspect="1" noChangeArrowheads="1"/>
+                    </pic:cNvPicPr>
+                  </pic:nvPicPr>
+                  <pic:blipFill>
+                    <a:blip r:embed="rId33" cstate="print">
+                      <a:extLst>
+                        <a:ext uri="{28A0092B-C50C-407E-A947-70E740481C1C}">
+                          <a14:useLocalDpi xmlns:a14="http://schemas.microsoft.com/office/drawing/2010/main" val="0"/>
+                        </a:ext>
+                      </a:extLst>
+                    </a:blip>
+                    <a:srcRect/>
+                    <a:stretch>
+                      <a:fillRect/>
+                    </a:stretch>
+                  </pic:blipFill>
+                  <pic:spPr bwMode="auto">
+                    <a:xfrm>
+                      <a:off x="0" y="0"/>
+                      <a:ext cx="5394960" cy="3749040"/>
+                    </a:xfrm>
+                    <a:prstGeom prst="rect">
+                      <a:avLst/>
+                    </a:prstGeom>
+                    <a:noFill/>
+                    <a:ln>
+                      <a:noFill/>
+                    </a:ln>
+                  </pic:spPr>
+                </pic:pic>
+              </a:graphicData>
+            </a:graphic>
+          </wp:inline>
+        </w:drawing>
+      </w:r>
+    </w:p>
+    <w:p>
+      <w:pPr>
+        <w:rPr>
+          <w:b/>
+        </w:rPr>
+      </w:pPr>
+      <w:r>
+        <w:rPr>
+          <w:b/>
+        </w:rPr>
+        <w:t>Sequence diagram</w:t>
+      </w:r>
+    </w:p>
+    <w:p>
+      <w:pPr>
+        <w:rPr>
+          <w:b/>
+        </w:rPr>
+      </w:pPr>
+      <w:r>
+        <w:rPr>
+          <w:b/>
+          <w:noProof/>
+        </w:rPr>
+        <w:drawing>
+          <wp:inline distT="0" distB="0" distL="0" distR="0" wp14:anchorId="06104011" wp14:editId="39690939">
+            <wp:extent cx="5394960" cy="2926080"/>
+            <wp:effectExtent l="0" t="0" r="0" b="7620"/>
+            <wp:docPr id="14" name="Picture 14" descr="Lake increase sip capacity"/>
+            <wp:cNvGraphicFramePr>
+              <a:graphicFrameLocks xmlns:a="http://schemas.openxmlformats.org/drawingml/2006/main" noChangeAspect="1"/>
+            </wp:cNvGraphicFramePr>
+            <a:graphic xmlns:a="http://schemas.openxmlformats.org/drawingml/2006/main">
+              <a:graphicData uri="http://schemas.openxmlformats.org/drawingml/2006/picture">
+                <pic:pic xmlns:pic="http://schemas.openxmlformats.org/drawingml/2006/picture">
+                  <pic:nvPicPr>
+                    <pic:cNvPr id="0" name="Picture 3" descr="Lake increase sip capacity"/>
+                    <pic:cNvPicPr>
+                      <a:picLocks noChangeAspect="1" noChangeArrowheads="1"/>
+                    </pic:cNvPicPr>
+                  </pic:nvPicPr>
+                  <pic:blipFill>
+                    <a:blip r:embed="rId34">
+                      <a:extLst>
+                        <a:ext uri="{28A0092B-C50C-407E-A947-70E740481C1C}">
+                          <a14:useLocalDpi xmlns:a14="http://schemas.microsoft.com/office/drawing/2010/main" val="0"/>
+                        </a:ext>
+                      </a:extLst>
+                    </a:blip>
+                    <a:srcRect/>
+                    <a:stretch>
+                      <a:fillRect/>
+                    </a:stretch>
+                  </pic:blipFill>
+                  <pic:spPr bwMode="auto">
+                    <a:xfrm>
+                      <a:off x="0" y="0"/>
+                      <a:ext cx="5394960" cy="2926080"/>
+                    </a:xfrm>
+                    <a:prstGeom prst="rect">
+                      <a:avLst/>
+                    </a:prstGeom>
+                    <a:noFill/>
+                    <a:ln>
+                      <a:noFill/>
+                    </a:ln>
+                  </pic:spPr>
+                </pic:pic>
+              </a:graphicData>
+            </a:graphic>
+          </wp:inline>
+        </w:drawing>
+      </w:r>
+    </w:p>
+    <w:p>
+      <w:pPr>
+        <w:jc w:val="both"/>
+      </w:pPr>
+      <w:r>
+        <w:t xml:space="preserve">This section was firstly implemented by having a </w:t>
+      </w:r>
+      <w:proofErr w:type="spellStart"/>
+      <w:r>
+        <w:rPr>
+          <w:b/>
+        </w:rPr>
+        <w:t>WaterTile</w:t>
+      </w:r>
+      <w:proofErr w:type="spellEnd"/>
+      <w:r>
+        <w:t xml:space="preserve"> abstract class. This is because we might expect other tiles that may function the same (Maybe sea, river, </w:t>
+      </w:r>
+      <w:proofErr w:type="spellStart"/>
+      <w:r>
+        <w:t>etc</w:t>
+      </w:r>
+      <w:proofErr w:type="spellEnd"/>
+      <w:r>
+        <w:t>). By doing this, we can potentially reduce the amount of code and thus achieve Don’t Repeat Yourself.</w:t>
+      </w:r>
+    </w:p>
+    <w:p>
+      <w:pPr>
+        <w:jc w:val="both"/>
+        <w:rPr>
+          <w:b/>
+          <w:u w:val="single"/>
+        </w:rPr>
+      </w:pPr>
+      <w:proofErr w:type="spellStart"/>
+      <w:r>
+        <w:rPr>
+          <w:b/>
+          <w:u w:val="single"/>
+        </w:rPr>
+        <w:t>JurassicParkGameMap</w:t>
+      </w:r>
+      <w:proofErr w:type="spellEnd"/>
+      <w:r>
+        <w:rPr>
+          <w:b/>
+          <w:u w:val="single"/>
+        </w:rPr>
+        <w:t xml:space="preserve"> extends </w:t>
+      </w:r>
+      <w:proofErr w:type="spellStart"/>
+      <w:r>
+        <w:rPr>
+          <w:b/>
+          <w:u w:val="single"/>
+        </w:rPr>
+        <w:t>GameMap</w:t>
+      </w:r>
+      <w:proofErr w:type="spellEnd"/>
+    </w:p>
+    <w:p>
+      <w:pPr>
+        <w:jc w:val="both"/>
+      </w:pPr>
+      <w:r>
+        <w:t xml:space="preserve">This is class we have added more. I have add more to the class by overriding </w:t>
+      </w:r>
+      <w:proofErr w:type="gramStart"/>
+      <w:r>
+        <w:t>tick(</w:t>
+      </w:r>
+      <w:proofErr w:type="gramEnd"/>
+      <w:r>
+        <w:t xml:space="preserve">) to check for rain, and to pass down the rain, I’ve used </w:t>
+      </w:r>
+      <w:proofErr w:type="spellStart"/>
+      <w:r>
+        <w:t>enums</w:t>
+      </w:r>
+      <w:proofErr w:type="spellEnd"/>
+      <w:r>
+        <w:t xml:space="preserve">, by looping through all the location and </w:t>
+      </w:r>
+      <w:r>
+        <w:lastRenderedPageBreak/>
+        <w:t xml:space="preserve">getting its ground to pass down the </w:t>
+      </w:r>
+      <w:proofErr w:type="spellStart"/>
+      <w:r>
+        <w:t>enum</w:t>
+      </w:r>
+      <w:proofErr w:type="spellEnd"/>
+      <w:r>
+        <w:t xml:space="preserve">. This helps not increase dependency, keeps with Open/Closed Principle, since we add more instead of heavily modifying, and to check for rain we only need to check for </w:t>
+      </w:r>
+      <w:proofErr w:type="spellStart"/>
+      <w:r>
+        <w:t>enum</w:t>
+      </w:r>
+      <w:proofErr w:type="spellEnd"/>
+      <w:r>
+        <w:t xml:space="preserve">, instead of doing something else like </w:t>
+      </w:r>
+      <w:proofErr w:type="spellStart"/>
+      <w:r>
+        <w:t>downcasting</w:t>
+      </w:r>
+      <w:proofErr w:type="spellEnd"/>
+      <w:r>
+        <w:t xml:space="preserve"> </w:t>
+      </w:r>
+      <w:proofErr w:type="spellStart"/>
+      <w:r>
+        <w:t>GameMap</w:t>
+      </w:r>
+      <w:proofErr w:type="spellEnd"/>
+      <w:r>
+        <w:t xml:space="preserve"> to </w:t>
+      </w:r>
+      <w:proofErr w:type="spellStart"/>
+      <w:r>
+        <w:t>JurassicParkGameMap</w:t>
+      </w:r>
+      <w:proofErr w:type="spellEnd"/>
+      <w:r>
+        <w:t>.</w:t>
+      </w:r>
+      <w:r>
+        <w:t xml:space="preserve"> </w:t>
+      </w:r>
+      <w:r>
+        <w:t>We follow the pre-existing Dependency Inversion Principle via the use to Capability ENUM for the rain.</w:t>
+      </w:r>
+    </w:p>
+    <w:p>
+      <w:pPr>
+        <w:jc w:val="both"/>
+        <w:rPr>
+          <w:b/>
+          <w:u w:val="single"/>
+        </w:rPr>
+      </w:pPr>
+      <w:proofErr w:type="spellStart"/>
+      <w:r>
+        <w:rPr>
+          <w:b/>
+          <w:u w:val="single"/>
+        </w:rPr>
+        <w:t>WaterTile</w:t>
+      </w:r>
+      <w:proofErr w:type="spellEnd"/>
+      <w:r>
+        <w:rPr>
+          <w:b/>
+          <w:u w:val="single"/>
+        </w:rPr>
+        <w:t xml:space="preserve"> abstract class extends Ground</w:t>
+      </w:r>
+    </w:p>
+    <w:p>
+      <w:pPr>
+        <w:jc w:val="both"/>
+      </w:pPr>
+      <w:r>
+        <w:t xml:space="preserve">As mentioned before, this class is used so we can potentially reuse it in the future, helping us achieve Don’t Repeat Yourself. This also acts as a ground, so other classes can still use it, which achieves </w:t>
+      </w:r>
+      <w:proofErr w:type="spellStart"/>
+      <w:r>
+        <w:t>Liskov</w:t>
+      </w:r>
+      <w:proofErr w:type="spellEnd"/>
+      <w:r>
+        <w:t xml:space="preserve"> Substitution Principle. We follow the pre-existing Dependency Inversion Principle via the use to Capability ENUM for the rain.</w:t>
+      </w:r>
+    </w:p>
+    <w:p>
+      <w:pPr>
+        <w:jc w:val="both"/>
+      </w:pPr>
+      <w:r>
+        <w:t xml:space="preserve">Checks if it has the RAIN </w:t>
+      </w:r>
+      <w:proofErr w:type="spellStart"/>
+      <w:r>
+        <w:t>enum</w:t>
+      </w:r>
+      <w:proofErr w:type="spellEnd"/>
+      <w:r>
+        <w:t xml:space="preserve"> to check rain and add sips accordingly, and has other methods to manipulate and get sips, as well as fish.</w:t>
+      </w:r>
+    </w:p>
+    <w:p>
+      <w:pPr>
+        <w:jc w:val="both"/>
+        <w:rPr>
+          <w:b/>
+          <w:u w:val="single"/>
+        </w:rPr>
+      </w:pPr>
+      <w:r>
+        <w:rPr>
+          <w:b/>
+          <w:u w:val="single"/>
+        </w:rPr>
+        <w:t>Thirsty Dinosaur</w:t>
+      </w:r>
+    </w:p>
+    <w:p>
+      <w:pPr>
+        <w:jc w:val="both"/>
+        <w:rPr>
+          <w:b/>
+        </w:rPr>
+      </w:pPr>
+      <w:r>
+        <w:rPr>
+          <w:b/>
+        </w:rPr>
+        <w:t>Class Diagram</w:t>
+      </w:r>
+    </w:p>
+    <w:p>
+      <w:pPr>
+        <w:jc w:val="both"/>
+        <w:rPr>
+          <w:b/>
+        </w:rPr>
+      </w:pPr>
+      <w:r>
+        <w:rPr>
+          <w:noProof/>
+        </w:rPr>
+        <w:drawing>
+          <wp:inline distT="0" distB="0" distL="0" distR="0" wp14:anchorId="0796093C" wp14:editId="21ED021D">
+            <wp:extent cx="5400040" cy="3248030"/>
+            <wp:effectExtent l="0" t="0" r="0" b="9525"/>
+            <wp:docPr id="3" name="Picture 3" descr="https://cdn.discordapp.com/attachments/581304350203445267/843425396879392778/Behaviour.png"/>
+            <wp:cNvGraphicFramePr>
+              <a:graphicFrameLocks xmlns:a="http://schemas.openxmlformats.org/drawingml/2006/main" noChangeAspect="1"/>
+            </wp:cNvGraphicFramePr>
+            <a:graphic xmlns:a="http://schemas.openxmlformats.org/drawingml/2006/main">
+              <a:graphicData uri="http://schemas.openxmlformats.org/drawingml/2006/picture">
+                <pic:pic xmlns:pic="http://schemas.openxmlformats.org/drawingml/2006/picture">
+                  <pic:nvPicPr>
+                    <pic:cNvPr id="0" name="Picture 5" descr="https://cdn.discordapp.com/attachments/581304350203445267/843425396879392778/Behaviour.png"/>
+                    <pic:cNvPicPr>
+                      <a:picLocks noChangeAspect="1" noChangeArrowheads="1"/>
+                    </pic:cNvPicPr>
+                  </pic:nvPicPr>
+                  <pic:blipFill>
+                    <a:blip r:embed="rId35" cstate="print">
+                      <a:extLst>
+                        <a:ext uri="{28A0092B-C50C-407E-A947-70E740481C1C}">
+                          <a14:useLocalDpi xmlns:a14="http://schemas.microsoft.com/office/drawing/2010/main" val="0"/>
+                        </a:ext>
+                      </a:extLst>
+                    </a:blip>
+                    <a:srcRect/>
+                    <a:stretch>
+                      <a:fillRect/>
+                    </a:stretch>
+                  </pic:blipFill>
+                  <pic:spPr bwMode="auto">
+                    <a:xfrm>
+                      <a:off x="0" y="0"/>
+                      <a:ext cx="5400040" cy="3248030"/>
+                    </a:xfrm>
+                    <a:prstGeom prst="rect">
+                      <a:avLst/>
+                    </a:prstGeom>
+                    <a:noFill/>
+                    <a:ln>
+                      <a:noFill/>
+                    </a:ln>
+                  </pic:spPr>
+                </pic:pic>
+              </a:graphicData>
+            </a:graphic>
+          </wp:inline>
+        </w:drawing>
+      </w:r>
+    </w:p>
+    <w:p>
+      <w:pPr>
+        <w:jc w:val="both"/>
+        <w:rPr>
+          <w:b/>
+        </w:rPr>
+      </w:pPr>
+      <w:r>
+        <w:rPr>
+          <w:b/>
+        </w:rPr>
+        <w:t xml:space="preserve">Note: Dinosaur also depends on </w:t>
+      </w:r>
+      <w:proofErr w:type="spellStart"/>
+      <w:r>
+        <w:rPr>
+          <w:b/>
+        </w:rPr>
+        <w:t>WaterTileStatus</w:t>
+      </w:r>
+      <w:proofErr w:type="spellEnd"/>
+      <w:r>
+        <w:rPr>
+          <w:b/>
+        </w:rPr>
+        <w:t xml:space="preserve"> for the ENUM, which is added to class diagram before this.</w:t>
+      </w:r>
+    </w:p>
+    <w:p>
+      <w:pPr>
+        <w:jc w:val="both"/>
+        <w:rPr>
+          <w:b/>
+        </w:rPr>
+      </w:pPr>
+    </w:p>
+    <w:p>
+      <w:pPr>
+        <w:jc w:val="both"/>
+        <w:rPr>
+          <w:b/>
+        </w:rPr>
+      </w:pPr>
+    </w:p>
+    <w:p>
+      <w:pPr>
+        <w:jc w:val="both"/>
+        <w:rPr>
+          <w:b/>
+        </w:rPr>
+      </w:pPr>
+    </w:p>
+    <w:p>
+      <w:pPr>
+        <w:jc w:val="both"/>
+        <w:rPr>
+          <w:b/>
+        </w:rPr>
+      </w:pPr>
+      <w:r>
+        <w:rPr>
+          <w:b/>
+        </w:rPr>
+        <w:t>Sequence diagram: Drink Action</w:t>
+      </w:r>
+    </w:p>
+    <w:p>
+      <w:pPr>
+        <w:jc w:val="both"/>
+        <w:rPr>
+          <w:b/>
+        </w:rPr>
+      </w:pPr>
+      <w:r>
+        <w:rPr>
+          <w:b/>
+          <w:noProof/>
+        </w:rPr>
+        <w:lastRenderedPageBreak/>
+        <w:drawing>
+          <wp:inline distT="0" distB="0" distL="0" distR="0" wp14:anchorId="38768C51" wp14:editId="0C226C17">
+            <wp:extent cx="5394960" cy="2468880"/>
+            <wp:effectExtent l="0" t="0" r="0" b="7620"/>
+            <wp:docPr id="13" name="Picture 13" descr="DrinkFromWaterTileAction"/>
+            <wp:cNvGraphicFramePr>
+              <a:graphicFrameLocks xmlns:a="http://schemas.openxmlformats.org/drawingml/2006/main" noChangeAspect="1"/>
+            </wp:cNvGraphicFramePr>
+            <a:graphic xmlns:a="http://schemas.openxmlformats.org/drawingml/2006/main">
+              <a:graphicData uri="http://schemas.openxmlformats.org/drawingml/2006/picture">
+                <pic:pic xmlns:pic="http://schemas.openxmlformats.org/drawingml/2006/picture">
+                  <pic:nvPicPr>
+                    <pic:cNvPr id="0" name="Picture 4" descr="DrinkFromWaterTileAction"/>
+                    <pic:cNvPicPr>
+                      <a:picLocks noChangeAspect="1" noChangeArrowheads="1"/>
+                    </pic:cNvPicPr>
+                  </pic:nvPicPr>
+                  <pic:blipFill>
+                    <a:blip r:embed="rId36">
+                      <a:extLst>
+                        <a:ext uri="{28A0092B-C50C-407E-A947-70E740481C1C}">
+                          <a14:useLocalDpi xmlns:a14="http://schemas.microsoft.com/office/drawing/2010/main" val="0"/>
+                        </a:ext>
+                      </a:extLst>
+                    </a:blip>
+                    <a:srcRect/>
+                    <a:stretch>
+                      <a:fillRect/>
+                    </a:stretch>
+                  </pic:blipFill>
+                  <pic:spPr bwMode="auto">
+                    <a:xfrm>
+                      <a:off x="0" y="0"/>
+                      <a:ext cx="5394960" cy="2468880"/>
+                    </a:xfrm>
+                    <a:prstGeom prst="rect">
+                      <a:avLst/>
+                    </a:prstGeom>
+                    <a:noFill/>
+                    <a:ln>
+                      <a:noFill/>
+                    </a:ln>
+                  </pic:spPr>
+                </pic:pic>
+              </a:graphicData>
+            </a:graphic>
+          </wp:inline>
+        </w:drawing>
+      </w:r>
+    </w:p>
+    <w:p>
+      <w:pPr>
+        <w:jc w:val="both"/>
+        <w:rPr>
+          <w:b/>
+        </w:rPr>
+      </w:pPr>
+      <w:r>
+        <w:rPr>
+          <w:b/>
+        </w:rPr>
+        <w:t>Sequence diagram: Dinosaur unconscious drink from rain</w:t>
+      </w:r>
+    </w:p>
+    <w:p>
+      <w:pPr>
+        <w:jc w:val="both"/>
+        <w:rPr>
+          <w:b/>
+          <w:u w:val="single"/>
+        </w:rPr>
+      </w:pPr>
+      <w:r>
+        <w:rPr>
+          <w:b/>
+          <w:noProof/>
+          <w:u w:val="single"/>
+        </w:rPr>
+        <w:drawing>
+          <wp:inline distT="0" distB="0" distL="0" distR="0" wp14:anchorId="36F1C57C" wp14:editId="78D72F56">
+            <wp:extent cx="5394960" cy="3291840"/>
+            <wp:effectExtent l="0" t="0" r="0" b="3810"/>
+            <wp:docPr id="11" name="Picture 11" descr="Dinosaur drink unconscious"/>
+            <wp:cNvGraphicFramePr>
+              <a:graphicFrameLocks xmlns:a="http://schemas.openxmlformats.org/drawingml/2006/main" noChangeAspect="1"/>
+            </wp:cNvGraphicFramePr>
+            <a:graphic xmlns:a="http://schemas.openxmlformats.org/drawingml/2006/main">
+              <a:graphicData uri="http://schemas.openxmlformats.org/drawingml/2006/picture">
+                <pic:pic xmlns:pic="http://schemas.openxmlformats.org/drawingml/2006/picture">
+                  <pic:nvPicPr>
+                    <pic:cNvPr id="0" name="Picture 5" descr="Dinosaur drink unconscious"/>
+                    <pic:cNvPicPr>
+                      <a:picLocks noChangeAspect="1" noChangeArrowheads="1"/>
+                    </pic:cNvPicPr>
+                  </pic:nvPicPr>
+                  <pic:blipFill>
+                    <a:blip r:embed="rId37">
+                      <a:extLst>
+                        <a:ext uri="{28A0092B-C50C-407E-A947-70E740481C1C}">
+                          <a14:useLocalDpi xmlns:a14="http://schemas.microsoft.com/office/drawing/2010/main" val="0"/>
+                        </a:ext>
+                      </a:extLst>
+                    </a:blip>
+                    <a:srcRect/>
+                    <a:stretch>
+                      <a:fillRect/>
+                    </a:stretch>
+                  </pic:blipFill>
+                  <pic:spPr bwMode="auto">
+                    <a:xfrm>
+                      <a:off x="0" y="0"/>
+                      <a:ext cx="5394960" cy="3291840"/>
+                    </a:xfrm>
+                    <a:prstGeom prst="rect">
+                      <a:avLst/>
+                    </a:prstGeom>
+                    <a:noFill/>
+                    <a:ln>
+                      <a:noFill/>
+                    </a:ln>
+                  </pic:spPr>
+                </pic:pic>
+              </a:graphicData>
+            </a:graphic>
+          </wp:inline>
+        </w:drawing>
+      </w:r>
+    </w:p>
+    <w:p>
+      <w:pPr>
+        <w:jc w:val="both"/>
+        <w:rPr>
+          <w:b/>
+        </w:rPr>
+      </w:pPr>
+      <w:r>
+        <w:rPr>
+          <w:b/>
+        </w:rPr>
+        <w:t xml:space="preserve">Sequence diagram: </w:t>
+      </w:r>
+      <w:proofErr w:type="spellStart"/>
+      <w:r>
+        <w:rPr>
+          <w:b/>
+        </w:rPr>
+        <w:t>ThirstBehaviour</w:t>
+      </w:r>
+      <w:proofErr w:type="spellEnd"/>
+      <w:r>
+        <w:rPr>
+          <w:b/>
+        </w:rPr>
+        <w:t xml:space="preserve"> </w:t>
+      </w:r>
+      <w:proofErr w:type="spellStart"/>
+      <w:proofErr w:type="gramStart"/>
+      <w:r>
+        <w:rPr>
+          <w:b/>
+        </w:rPr>
+        <w:t>getAction</w:t>
+      </w:r>
+      <w:proofErr w:type="spellEnd"/>
+      <w:r>
+        <w:rPr>
+          <w:b/>
+        </w:rPr>
+        <w:t>()</w:t>
+      </w:r>
+      <w:proofErr w:type="gramEnd"/>
+    </w:p>
+    <w:p>
+      <w:pPr>
+        <w:jc w:val="both"/>
+        <w:rPr>
+          <w:b/>
+        </w:rPr>
+      </w:pPr>
+      <w:r>
+        <w:rPr>
+          <w:b/>
+          <w:noProof/>
+        </w:rPr>
+        <w:drawing>
+          <wp:inline distT="0" distB="0" distL="0" distR="0" wp14:anchorId="7431F984" wp14:editId="3CE47426">
+            <wp:extent cx="5394960" cy="2103120"/>
+            <wp:effectExtent l="0" t="0" r="0" b="0"/>
+            <wp:docPr id="8" name="Picture 8" descr="Dinosaur ThirstBehaviour"/>
+            <wp:cNvGraphicFramePr>
+              <a:graphicFrameLocks xmlns:a="http://schemas.openxmlformats.org/drawingml/2006/main" noChangeAspect="1"/>
+            </wp:cNvGraphicFramePr>
+            <a:graphic xmlns:a="http://schemas.openxmlformats.org/drawingml/2006/main">
+              <a:graphicData uri="http://schemas.openxmlformats.org/drawingml/2006/picture">
+                <pic:pic xmlns:pic="http://schemas.openxmlformats.org/drawingml/2006/picture">
+                  <pic:nvPicPr>
+                    <pic:cNvPr id="0" name="Picture 6" descr="Dinosaur ThirstBehaviour"/>
+                    <pic:cNvPicPr>
+                      <a:picLocks noChangeAspect="1" noChangeArrowheads="1"/>
+                    </pic:cNvPicPr>
+                  </pic:nvPicPr>
+                  <pic:blipFill>
+                    <a:blip r:embed="rId38">
+                      <a:extLst>
+                        <a:ext uri="{28A0092B-C50C-407E-A947-70E740481C1C}">
+                          <a14:useLocalDpi xmlns:a14="http://schemas.microsoft.com/office/drawing/2010/main" val="0"/>
+                        </a:ext>
+                      </a:extLst>
+                    </a:blip>
+                    <a:srcRect/>
+                    <a:stretch>
+                      <a:fillRect/>
+                    </a:stretch>
+                  </pic:blipFill>
+                  <pic:spPr bwMode="auto">
+                    <a:xfrm>
+                      <a:off x="0" y="0"/>
+                      <a:ext cx="5394960" cy="2103120"/>
+                    </a:xfrm>
+                    <a:prstGeom prst="rect">
+                      <a:avLst/>
+                    </a:prstGeom>
+                    <a:noFill/>
+                    <a:ln>
+                      <a:noFill/>
+                    </a:ln>
+                  </pic:spPr>
+                </pic:pic>
+              </a:graphicData>
+            </a:graphic>
+          </wp:inline>
+        </w:drawing>
+      </w:r>
+    </w:p>
+    <w:p>
+      <w:pPr>
+        <w:jc w:val="both"/>
+        <w:rPr>
+          <w:b/>
+        </w:rPr>
+      </w:pPr>
+    </w:p>
+    <w:p>
+      <w:pPr>
+        <w:jc w:val="both"/>
+      </w:pPr>
+      <w:r>
+        <w:lastRenderedPageBreak/>
+        <w:t xml:space="preserve">This section is easily addable since we already have a base Dinosaur abstract class, in which we can just easily add to it, so we can follow </w:t>
+      </w:r>
+      <w:proofErr w:type="gramStart"/>
+      <w:r>
+        <w:t>Don’t</w:t>
+      </w:r>
+      <w:proofErr w:type="gramEnd"/>
+      <w:r>
+        <w:t xml:space="preserve"> repeat yourself in subsequent individual dinosaurs. </w:t>
+      </w:r>
+    </w:p>
+    <w:p>
+      <w:pPr>
+        <w:jc w:val="both"/>
+      </w:pPr>
+      <w:r>
+        <w:t xml:space="preserve">Dinosaurs will have new methods to get their </w:t>
+      </w:r>
+      <w:proofErr w:type="spellStart"/>
+      <w:r>
+        <w:t>MaximumDrinkAmount</w:t>
+      </w:r>
+      <w:proofErr w:type="spellEnd"/>
+      <w:r>
+        <w:t xml:space="preserve">, </w:t>
+      </w:r>
+      <w:proofErr w:type="spellStart"/>
+      <w:r>
+        <w:t>ThirstyThreshold</w:t>
+      </w:r>
+      <w:proofErr w:type="spellEnd"/>
+      <w:r>
+        <w:t xml:space="preserve">, and we have overridden </w:t>
+      </w:r>
+      <w:proofErr w:type="spellStart"/>
+      <w:r>
+        <w:t>isConscious</w:t>
+      </w:r>
+      <w:proofErr w:type="spellEnd"/>
+      <w:r>
+        <w:t xml:space="preserve"> to include thirst too. The </w:t>
+      </w:r>
+      <w:proofErr w:type="spellStart"/>
+      <w:r>
+        <w:t>playturn</w:t>
+      </w:r>
+      <w:proofErr w:type="spellEnd"/>
+      <w:r>
+        <w:t xml:space="preserve"> method just needs to add extra check for thirst for unconsciousness and kill it if past limit and that’s it. Also has method to drink and decrease water level. </w:t>
+      </w:r>
+    </w:p>
+    <w:p>
+      <w:pPr>
+        <w:jc w:val="both"/>
+      </w:pPr>
+      <w:r>
+        <w:t>Dinosaurs that can’t enter water tiles are done in the Lake (</w:t>
+      </w:r>
+      <w:proofErr w:type="spellStart"/>
+      <w:r>
+        <w:t>WaterTile</w:t>
+      </w:r>
+      <w:proofErr w:type="spellEnd"/>
+      <w:r>
+        <w:t xml:space="preserve">) class itself, where we check if the dinosaur has an </w:t>
+      </w:r>
+      <w:proofErr w:type="spellStart"/>
+      <w:r>
+        <w:t>enum</w:t>
+      </w:r>
+      <w:proofErr w:type="spellEnd"/>
+      <w:r>
+        <w:t xml:space="preserve"> status to even enter it in the first place (CAN_FLY). Since we are using the </w:t>
+      </w:r>
+      <w:proofErr w:type="spellStart"/>
+      <w:r>
+        <w:t>enum</w:t>
+      </w:r>
+      <w:proofErr w:type="spellEnd"/>
+      <w:r>
+        <w:t xml:space="preserve"> to do that, we have reduced dependency on other classes and instead just depend on the </w:t>
+      </w:r>
+      <w:proofErr w:type="spellStart"/>
+      <w:r>
+        <w:t>enum</w:t>
+      </w:r>
+      <w:proofErr w:type="spellEnd"/>
+      <w:r>
+        <w:t xml:space="preserve"> class, so we have reduced dependency (</w:t>
+      </w:r>
+      <w:proofErr w:type="spellStart"/>
+      <w:r>
+        <w:t>Depedency</w:t>
+      </w:r>
+      <w:proofErr w:type="spellEnd"/>
+      <w:r>
+        <w:t xml:space="preserve"> Inversion via Capability)</w:t>
+      </w:r>
+    </w:p>
+    <w:p>
+      <w:pPr>
+        <w:jc w:val="both"/>
+      </w:pPr>
+      <w:r>
+        <w:t xml:space="preserve">Thirst behaviour was created for dinosaur to use to find water when they are thirsty. It is implemented by implementing Behaviour. The code inside to find water is very similar to how the code to find food is. However, since there are no centralised way currently to find ‘something’, I had to copy and paste the code from the hunger behaviour to implement the thirst behaviour instead, and it is a technical debt I am willing to pay. We are following </w:t>
+      </w:r>
+      <w:proofErr w:type="spellStart"/>
+      <w:r>
+        <w:t>Liskov</w:t>
+      </w:r>
+      <w:proofErr w:type="spellEnd"/>
+      <w:r>
+        <w:t xml:space="preserve"> Substitution Principle here since Dinosaur requires a behaviour and </w:t>
+      </w:r>
+      <w:proofErr w:type="spellStart"/>
+      <w:r>
+        <w:t>ThirstBehaviour</w:t>
+      </w:r>
+      <w:proofErr w:type="spellEnd"/>
+      <w:r>
+        <w:t xml:space="preserve"> is still a behaviour. However, we did not fulfil </w:t>
+      </w:r>
+      <w:proofErr w:type="gramStart"/>
+      <w:r>
+        <w:t>Don’t</w:t>
+      </w:r>
+      <w:proofErr w:type="gramEnd"/>
+      <w:r>
+        <w:t xml:space="preserve"> repeat yourself since I had to copy the code from </w:t>
+      </w:r>
+      <w:proofErr w:type="spellStart"/>
+      <w:r>
+        <w:t>HungerBehaviour</w:t>
+      </w:r>
+      <w:proofErr w:type="spellEnd"/>
+      <w:r>
+        <w:t xml:space="preserve"> to do this. </w:t>
+      </w:r>
+    </w:p>
+    <w:p>
+      <w:pPr>
+        <w:jc w:val="both"/>
+      </w:pPr>
+    </w:p>
+    <w:p>
+      <w:pPr>
+        <w:jc w:val="both"/>
+      </w:pPr>
+    </w:p>
+    <w:p>
+      <w:pPr>
+        <w:jc w:val="both"/>
+      </w:pPr>
+    </w:p>
+    <w:p>
+      <w:pPr>
+        <w:jc w:val="both"/>
+      </w:pPr>
+    </w:p>
+    <w:p>
+      <w:pPr>
+        <w:jc w:val="both"/>
+      </w:pPr>
+    </w:p>
+    <w:p>
+      <w:pPr>
+        <w:jc w:val="both"/>
+      </w:pPr>
+    </w:p>
+    <w:p>
+      <w:pPr>
+        <w:jc w:val="both"/>
+      </w:pPr>
+    </w:p>
+    <w:p>
+      <w:pPr>
+        <w:jc w:val="both"/>
+        <w:rPr>
+          <w:b/>
+          <w:u w:val="single"/>
+        </w:rPr>
+      </w:pPr>
+      <w:r>
+        <w:rPr>
+          <w:b/>
+          <w:u w:val="single"/>
+        </w:rPr>
+        <w:t>Recommendations for extensions to the game engine</w:t>
+      </w:r>
+    </w:p>
+    <w:p>
+      <w:pPr>
+        <w:jc w:val="both"/>
+      </w:pPr>
+      <w:r>
+        <w:t>To be honest, I’ll argue that the game engine is sufficiently well designed, albeit having some places that leaves more to be desired. I will be explaining how the engine achieved this with the SOLID and some other principles.</w:t>
+      </w:r>
+    </w:p>
+    <w:p>
+      <w:pPr>
+        <w:jc w:val="both"/>
+        <w:rPr>
+          <w:u w:val="single"/>
+        </w:rPr>
+      </w:pPr>
+      <w:r>
+        <w:rPr>
+          <w:u w:val="single"/>
+        </w:rPr>
+        <w:t>Single Responsibility Principle</w:t>
+      </w:r>
+    </w:p>
+    <w:p>
+      <w:pPr>
+        <w:jc w:val="both"/>
+      </w:pPr>
+      <w:r>
+        <w:t xml:space="preserve">The engine is designed with Single Responsibility Principle in mind, so that anyone that wants to use the engine can follow this principle easier. It also helps us achieve many other principles like reduce dependencies and don’t repeat yourself. To further elaborate this, the engine has separated responsibilities, like the World class which will generally process every actor’s turn, and then ticks the </w:t>
+      </w:r>
+      <w:proofErr w:type="spellStart"/>
+      <w:r>
+        <w:t>GameMaps</w:t>
+      </w:r>
+      <w:proofErr w:type="spellEnd"/>
+      <w:r>
+        <w:t xml:space="preserve">. The </w:t>
+      </w:r>
+      <w:proofErr w:type="spellStart"/>
+      <w:r>
+        <w:t>GameMaps</w:t>
+      </w:r>
+      <w:proofErr w:type="spellEnd"/>
+      <w:r>
+        <w:t xml:space="preserve"> are responsible for holding all the Locations in a map. It will then tick all the </w:t>
+      </w:r>
+      <w:proofErr w:type="spellStart"/>
+      <w:r>
+        <w:t>Locaitons</w:t>
+      </w:r>
+      <w:proofErr w:type="spellEnd"/>
+      <w:r>
+        <w:t xml:space="preserve"> it has within the game, after possibly doing some map related mechanics. Then each location will do their job, telling the items at the location to tick as well as the Ground. The point here is that each thing here is separated into its own class. The location and the ground tiles are its own class, the map are its own class and it makes the code neater and easier to maintain.</w:t>
+      </w:r>
+    </w:p>
+    <w:p>
+      <w:pPr>
+        <w:jc w:val="both"/>
+      </w:pPr>
+      <w:r>
+        <w:rPr>
+          <w:u w:val="single"/>
+        </w:rPr>
+        <w:t>Open/Closed Principle</w:t>
+      </w:r>
+    </w:p>
+    <w:p>
+      <w:pPr>
+        <w:jc w:val="both"/>
+      </w:pPr>
+      <w:r>
+        <w:t xml:space="preserve">This is very self-explanatory. A game engine’s purpose is to provide a base for others to use in creating a game, so it must be easily extended. The engine has done just that, allowing the engine to be extended but closed for modifications (modifications might be needed there and there though, will explain in a bit). To further explain this, the engine provides base classes of Actor, Item and Ground. For us to make our own game, we can just easily extend Actor to add </w:t>
+      </w:r>
+      <w:r>
+        <w:lastRenderedPageBreak/>
+        <w:t xml:space="preserve">a player, extend Actor to add custom NPC into the game, for instance Dinosaur in the assignment's Jurassic Park game. Extending Ground allows us to create our own tree, bushes, etc. Extending item allows us to have custom items that are usable, and can be picked up and dropped, and will still work with the existing engine classes (Will be further explored in </w:t>
+      </w:r>
+      <w:proofErr w:type="spellStart"/>
+      <w:r>
+        <w:t>Liskov</w:t>
+      </w:r>
+      <w:proofErr w:type="spellEnd"/>
+      <w:r>
+        <w:t xml:space="preserve"> Substitution Principle). The engine made it so much easier to just add a new Item and so on, and when I need to add a new function, I can easily do so, without modifying the engine. This easily helps us reduce repeated codes and achieve Don’t Repeat Yourself.</w:t>
+      </w:r>
+    </w:p>
+    <w:p>
+      <w:pPr>
+        <w:jc w:val="both"/>
+      </w:pPr>
+      <w:r>
+        <w:t>However there is some modifications that were needed in Assignment 3, to implement the rain. Since we needed a way to make it have a chance to rain every 10 turns, we had to modify the run() loop, which meant we had to extend and undo whatever was done in the super class, and copy over the code for modifications. This is the part it needs some improvement but we will not be going over it.</w:t>
+      </w:r>
+    </w:p>
+    <w:p>
+      <w:pPr>
+        <w:jc w:val="both"/>
+        <w:rPr>
+          <w:u w:val="single"/>
+        </w:rPr>
+      </w:pPr>
+      <w:proofErr w:type="spellStart"/>
+      <w:r>
+        <w:rPr>
+          <w:u w:val="single"/>
+        </w:rPr>
+        <w:t>Liskov</w:t>
+      </w:r>
+      <w:proofErr w:type="spellEnd"/>
+      <w:r>
+        <w:rPr>
+          <w:u w:val="single"/>
+        </w:rPr>
+        <w:t xml:space="preserve"> Substitution Principle</w:t>
+      </w:r>
+    </w:p>
+    <w:p>
+      <w:pPr>
+        <w:jc w:val="both"/>
+      </w:pPr>
+      <w:r>
+        <w:t xml:space="preserve">Due to the way the engine is designed, it is very easy to achieve </w:t>
+      </w:r>
+      <w:proofErr w:type="spellStart"/>
+      <w:r>
+        <w:t>Liskov</w:t>
+      </w:r>
+      <w:proofErr w:type="spellEnd"/>
+      <w:r>
+        <w:t xml:space="preserve"> Substitution Principle. The engine’s World class for instance, processes all the Actor in the game, and will be expecting an Actor class to process. Since it follows Open/Closed Principle, if we needed to make a custom Actor, all we need to do is extend the Actor class and add our own function into it, and it will still be an Actor that is accepted by the World class. Same goes for Item, Ground, </w:t>
+      </w:r>
+      <w:proofErr w:type="spellStart"/>
+      <w:r>
+        <w:t>GameMap</w:t>
+      </w:r>
+      <w:proofErr w:type="spellEnd"/>
+      <w:r>
+        <w:t xml:space="preserve"> and Location. In the Jurassic Park game, in order to implement the Dinosaurs and the items, all I need is to extend the classes and it will still work, since they are still of the expected classes. This helps reduce dependencies since the World only depends on the overall Actor, Item, Ground, </w:t>
+      </w:r>
+      <w:proofErr w:type="spellStart"/>
+      <w:r>
+        <w:t>etc’s</w:t>
+      </w:r>
+      <w:proofErr w:type="spellEnd"/>
+      <w:r>
+        <w:t xml:space="preserve"> implementation.</w:t>
+      </w:r>
+    </w:p>
+    <w:p>
+      <w:pPr>
+        <w:jc w:val="both"/>
+        <w:rPr>
+          <w:u w:val="single"/>
+        </w:rPr>
+      </w:pPr>
+      <w:r>
+        <w:rPr>
+          <w:u w:val="single"/>
+        </w:rPr>
+        <w:t>Interface Segregation Principle</w:t>
+      </w:r>
+    </w:p>
+    <w:p>
+      <w:pPr>
+        <w:jc w:val="both"/>
+      </w:pPr>
+      <w:r>
+        <w:t>The engine also follows the Interface Segregation Principle. This is evident in the Capable, Weapon and Printable interface. Anything that needs to be displayed on the map needs to implement the Printable interface, while the ones that doesn’t will not need it, which follows the principle: We are not forced to implement and depend on methods we won’t use. Further elaboration would be weapon. In a game there will be items that are not weapons and items that can be used as a weapon. For items that are not weapons, it would not need to implement the Weapon interface, while to make an item into a weapon, it just need to implement the Weapon interface.</w:t>
+      </w:r>
+    </w:p>
+    <w:p>
+      <w:pPr>
+        <w:jc w:val="both"/>
+        <w:rPr>
+          <w:u w:val="single"/>
+        </w:rPr>
+      </w:pPr>
+      <w:r>
+        <w:rPr>
+          <w:u w:val="single"/>
+        </w:rPr>
+        <w:t>Dependency Inversion Principle</w:t>
+      </w:r>
+    </w:p>
+    <w:p>
+      <w:pPr>
+        <w:jc w:val="both"/>
+      </w:pPr>
+      <w:r>
+        <w:t xml:space="preserve">The engine is designed with dependency inversion principle in mind. The high level modules all depend on an abstraction and so do the low level works. To elaborate, the World class depends on the abstract Actor class to process all the Actors we have. The low level modules are our own implementation of Actor which is done by extending it, which also depends on the abstraction. Due to this, the World doesn’t need to depend on our custom Actor, which reduces modifications needed when adding functionality, which helps us to reduce bugs when developing a game. This also means that the World doesn’t need to depend on our custom Actor class since all it needs is the Actor, which via </w:t>
+      </w:r>
+      <w:proofErr w:type="spellStart"/>
+      <w:r>
+        <w:t>Liskov</w:t>
+      </w:r>
+      <w:proofErr w:type="spellEnd"/>
+      <w:r>
+        <w:t xml:space="preserve"> Substitution Principle, also acts as an Actor. </w:t>
+      </w:r>
+    </w:p>
+    <w:p>
+      <w:pPr>
+        <w:jc w:val="both"/>
+        <w:rPr>
+          <w:u w:val="single"/>
+        </w:rPr>
+      </w:pPr>
+      <w:r>
+        <w:rPr>
+          <w:u w:val="single"/>
+        </w:rPr>
+        <w:t>M</w:t>
+      </w:r>
+      <w:r>
+        <w:rPr>
+          <w:u w:val="single"/>
+        </w:rPr>
+        <w:t>iscellaneous</w:t>
+      </w:r>
+    </w:p>
+    <w:p>
+      <w:pPr>
+        <w:jc w:val="both"/>
+      </w:pPr>
+      <w:r>
+        <w:t xml:space="preserve">The engine helps a lot with reducing dependencies. The creator of the engine has achieved this via the use of another class: The Capability class. This class helps store all the enumerations a Ground or Actor can have, and makes it so much easier to check if an Actor or Ground can do something, instead of having to check if the object is an instance of a class. For example, for the Jurassic Park game, we can have </w:t>
+      </w:r>
+      <w:proofErr w:type="spellStart"/>
+      <w:r>
+        <w:t>enum</w:t>
+      </w:r>
+      <w:proofErr w:type="spellEnd"/>
+      <w:r>
+        <w:t xml:space="preserve"> of TEAM_HERBIVORE and TEAM_CARNIVORE. Each dinosaur will have its own respective </w:t>
+      </w:r>
+      <w:proofErr w:type="spellStart"/>
+      <w:r>
+        <w:t>enum</w:t>
+      </w:r>
+      <w:proofErr w:type="spellEnd"/>
+      <w:r>
+        <w:t xml:space="preserve"> inside its capability </w:t>
+      </w:r>
+      <w:r>
+        <w:lastRenderedPageBreak/>
+        <w:t xml:space="preserve">attribute, and we can just check which </w:t>
+      </w:r>
+      <w:proofErr w:type="spellStart"/>
+      <w:r>
+        <w:t>enum</w:t>
+      </w:r>
+      <w:proofErr w:type="spellEnd"/>
+      <w:r>
+        <w:t xml:space="preserve"> it has to execute respective behaviour. All they needed to do was just depend on an enumeration class, instead of two Dinosaur classes. This helps to reduce dependency and reduce the chance of errors.</w:t>
+      </w:r>
+    </w:p>
+    <w:p>
+      <w:pPr>
+        <w:jc w:val="both"/>
+      </w:pPr>
+    </w:p>
+    <w:p>
+      <w:pPr>
+        <w:spacing w:before="240" w:after="240" w:line="240" w:lineRule="auto"/>
+        <w:jc w:val="both"/>
+        <w:rPr>
+          <w:sz w:val="24"/>
+          <w:szCs w:val="24"/>
         </w:rPr>
       </w:pPr>
     </w:p>
@@ -10449,7 +13165,7 @@
 </file>
 
 <file path=customXml/itemProps1.xml><?xml version="1.0" encoding="utf-8"?>
-<ds:datastoreItem xmlns:ds="http://schemas.openxmlformats.org/officeDocument/2006/customXml" ds:itemID="{B3A55F66-FE02-422C-896C-2854DACA9CAC}">
+<ds:datastoreItem xmlns:ds="http://schemas.openxmlformats.org/officeDocument/2006/customXml" ds:itemID="{780C1692-CD71-42D6-8FA5-A60281312391}">
   <ds:schemaRefs>
     <ds:schemaRef ds:uri="http://schemas.openxmlformats.org/officeDocument/2006/bibliography"/>
   </ds:schemaRefs>

</xml_diff>

<commit_message>
Reworked the design rationale on my part, especially the game engine recommendations to praise it more
</commit_message>
<xml_diff>
--- a/docs/Design_Rationale.docx
+++ b/docs/Design_Rationale.docx
@@ -3271,7 +3271,7 @@
             <v:path o:extrusionok="f" gradientshapeok="t" o:connecttype="rect"/>
             <o:lock v:ext="edit" aspectratio="t"/>
           </v:shapetype>
-          <v:shape id="_x0000_i1025" type="#_x0000_t75" style="width:442pt;height:269.85pt">
+          <v:shape id="_x0000_i1025" type="#_x0000_t75" style="width:441.65pt;height:269.75pt">
             <v:imagedata r:id="rId11" o:title="Copy of Ground-Type Interaction Diagram_ Grow Bush and Bush Death (1)"/>
           </v:shape>
         </w:pict>
@@ -10879,8 +10879,6 @@
           <w:lang w:val="en-MY" w:eastAsia="en-MY"/>
         </w:rPr>
       </w:pPr>
-      <w:bookmarkStart w:id="2" w:name="_GoBack"/>
-      <w:bookmarkEnd w:id="2"/>
     </w:p>
     <w:p>
       <w:pPr>
@@ -10946,10 +10944,10 @@
           <w:noProof/>
         </w:rPr>
         <w:drawing>
-          <wp:inline distT="0" distB="0" distL="0" distR="0" wp14:anchorId="5C24AD11" wp14:editId="0B27A515">
-            <wp:extent cx="5394960" cy="3749040"/>
-            <wp:effectExtent l="0" t="0" r="0" b="3810"/>
-            <wp:docPr id="23" name="Picture 23" descr="WaterTile class diagram"/>
+          <wp:inline distT="0" distB="0" distL="0" distR="0" wp14:anchorId="0E235283" wp14:editId="6CAB984F">
+            <wp:extent cx="5391150" cy="3794125"/>
+            <wp:effectExtent l="0" t="0" r="0" b="0"/>
+            <wp:docPr id="32" name="Picture 32" descr="WaterTile class diagram"/>
             <wp:cNvGraphicFramePr>
               <a:graphicFrameLocks xmlns:a="http://schemas.openxmlformats.org/drawingml/2006/main" noChangeAspect="1"/>
             </wp:cNvGraphicFramePr>
@@ -10978,7 +10976,7 @@
                   <pic:spPr bwMode="auto">
                     <a:xfrm>
                       <a:off x="0" y="0"/>
-                      <a:ext cx="5394960" cy="3749040"/>
+                      <a:ext cx="5391150" cy="3794125"/>
                     </a:xfrm>
                     <a:prstGeom prst="rect">
                       <a:avLst/>
@@ -11020,10 +11018,10 @@
           <w:noProof/>
         </w:rPr>
         <w:drawing>
-          <wp:inline distT="0" distB="0" distL="0" distR="0" wp14:anchorId="06104011" wp14:editId="39690939">
-            <wp:extent cx="5394960" cy="2926080"/>
+          <wp:inline distT="0" distB="0" distL="0" distR="0" wp14:anchorId="7C2117A5" wp14:editId="5E1C0C75">
+            <wp:extent cx="5391150" cy="2907030"/>
             <wp:effectExtent l="0" t="0" r="0" b="7620"/>
-            <wp:docPr id="14" name="Picture 14" descr="Lake increase sip capacity"/>
+            <wp:docPr id="31" name="Picture 31" descr="Lake increase sip capacity"/>
             <wp:cNvGraphicFramePr>
               <a:graphicFrameLocks xmlns:a="http://schemas.openxmlformats.org/drawingml/2006/main" noChangeAspect="1"/>
             </wp:cNvGraphicFramePr>
@@ -11052,7 +11050,7 @@
                   <pic:spPr bwMode="auto">
                     <a:xfrm>
                       <a:off x="0" y="0"/>
-                      <a:ext cx="5394960" cy="2926080"/>
+                      <a:ext cx="5391150" cy="2907030"/>
                     </a:xfrm>
                     <a:prstGeom prst="rect">
                       <a:avLst/>
@@ -11303,10 +11301,10 @@
           <w:noProof/>
         </w:rPr>
         <w:drawing>
-          <wp:inline distT="0" distB="0" distL="0" distR="0" wp14:anchorId="0796093C" wp14:editId="21ED021D">
+          <wp:inline distT="0" distB="0" distL="0" distR="0" wp14:anchorId="29FAE050" wp14:editId="187C296B">
             <wp:extent cx="5400040" cy="3248030"/>
             <wp:effectExtent l="0" t="0" r="0" b="9525"/>
-            <wp:docPr id="3" name="Picture 3" descr="https://cdn.discordapp.com/attachments/581304350203445267/843425396879392778/Behaviour.png"/>
+            <wp:docPr id="27" name="Picture 27" descr="https://cdn.discordapp.com/attachments/581304350203445267/843425396879392778/Behaviour.png"/>
             <wp:cNvGraphicFramePr>
               <a:graphicFrameLocks xmlns:a="http://schemas.openxmlformats.org/drawingml/2006/main" noChangeAspect="1"/>
             </wp:cNvGraphicFramePr>
@@ -11432,10 +11430,10 @@
         </w:rPr>
         <w:lastRenderedPageBreak/>
         <w:drawing>
-          <wp:inline distT="0" distB="0" distL="0" distR="0" wp14:anchorId="38768C51" wp14:editId="0C226C17">
-            <wp:extent cx="5394960" cy="2468880"/>
-            <wp:effectExtent l="0" t="0" r="0" b="7620"/>
-            <wp:docPr id="13" name="Picture 13" descr="DrinkFromWaterTileAction"/>
+          <wp:inline distT="0" distB="0" distL="0" distR="0" wp14:anchorId="1C950DA7" wp14:editId="4B251905">
+            <wp:extent cx="5391150" cy="2435860"/>
+            <wp:effectExtent l="0" t="0" r="0" b="2540"/>
+            <wp:docPr id="30" name="Picture 30" descr="DrinkFromWaterTileAction"/>
             <wp:cNvGraphicFramePr>
               <a:graphicFrameLocks xmlns:a="http://schemas.openxmlformats.org/drawingml/2006/main" noChangeAspect="1"/>
             </wp:cNvGraphicFramePr>
@@ -11464,7 +11462,7 @@
                   <pic:spPr bwMode="auto">
                     <a:xfrm>
                       <a:off x="0" y="0"/>
-                      <a:ext cx="5394960" cy="2468880"/>
+                      <a:ext cx="5391150" cy="2435860"/>
                     </a:xfrm>
                     <a:prstGeom prst="rect">
                       <a:avLst/>
@@ -11510,10 +11508,10 @@
           <w:u w:val="single"/>
         </w:rPr>
         <w:drawing>
-          <wp:inline distT="0" distB="0" distL="0" distR="0" wp14:anchorId="36F1C57C" wp14:editId="78D72F56">
-            <wp:extent cx="5394960" cy="3291840"/>
-            <wp:effectExtent l="0" t="0" r="0" b="3810"/>
-            <wp:docPr id="11" name="Picture 11" descr="Dinosaur drink unconscious"/>
+          <wp:inline distT="0" distB="0" distL="0" distR="0" wp14:anchorId="1D398B20" wp14:editId="2014460D">
+            <wp:extent cx="5397500" cy="3295650"/>
+            <wp:effectExtent l="0" t="0" r="0" b="0"/>
+            <wp:docPr id="29" name="Picture 29" descr="Dinosaur drink unconscious"/>
             <wp:cNvGraphicFramePr>
               <a:graphicFrameLocks xmlns:a="http://schemas.openxmlformats.org/drawingml/2006/main" noChangeAspect="1"/>
             </wp:cNvGraphicFramePr>
@@ -11542,7 +11540,7 @@
                   <pic:spPr bwMode="auto">
                     <a:xfrm>
                       <a:off x="0" y="0"/>
-                      <a:ext cx="5394960" cy="3291840"/>
+                      <a:ext cx="5397500" cy="3295650"/>
                     </a:xfrm>
                     <a:prstGeom prst="rect">
                       <a:avLst/>
@@ -11616,10 +11614,10 @@
           <w:noProof/>
         </w:rPr>
         <w:drawing>
-          <wp:inline distT="0" distB="0" distL="0" distR="0" wp14:anchorId="7431F984" wp14:editId="3CE47426">
-            <wp:extent cx="5394960" cy="2103120"/>
-            <wp:effectExtent l="0" t="0" r="0" b="0"/>
-            <wp:docPr id="8" name="Picture 8" descr="Dinosaur ThirstBehaviour"/>
+          <wp:inline distT="0" distB="0" distL="0" distR="0" wp14:anchorId="439AFABB" wp14:editId="671F83BD">
+            <wp:extent cx="5391150" cy="2129155"/>
+            <wp:effectExtent l="0" t="0" r="0" b="4445"/>
+            <wp:docPr id="28" name="Picture 28" descr="Dinosaur ThirstBehaviour"/>
             <wp:cNvGraphicFramePr>
               <a:graphicFrameLocks xmlns:a="http://schemas.openxmlformats.org/drawingml/2006/main" noChangeAspect="1"/>
             </wp:cNvGraphicFramePr>
@@ -11648,7 +11646,7 @@
                   <pic:spPr bwMode="auto">
                     <a:xfrm>
                       <a:off x="0" y="0"/>
-                      <a:ext cx="5394960" cy="2103120"/>
+                      <a:ext cx="5391150" cy="2129155"/>
                     </a:xfrm>
                     <a:prstGeom prst="rect">
                       <a:avLst/>
@@ -11817,36 +11815,8 @@
       <w:r>
         <w:t xml:space="preserve"> to do this. </w:t>
       </w:r>
-    </w:p>
-    <w:p>
-      <w:pPr>
-        <w:jc w:val="both"/>
-      </w:pPr>
-    </w:p>
-    <w:p>
-      <w:pPr>
-        <w:jc w:val="both"/>
-      </w:pPr>
-    </w:p>
-    <w:p>
-      <w:pPr>
-        <w:jc w:val="both"/>
-      </w:pPr>
-    </w:p>
-    <w:p>
-      <w:pPr>
-        <w:jc w:val="both"/>
-      </w:pPr>
-    </w:p>
-    <w:p>
-      <w:pPr>
-        <w:jc w:val="both"/>
-      </w:pPr>
-    </w:p>
-    <w:p>
-      <w:pPr>
-        <w:jc w:val="both"/>
-      </w:pPr>
+      <w:bookmarkStart w:id="2" w:name="_GoBack"/>
+      <w:bookmarkEnd w:id="2"/>
     </w:p>
     <w:p>
       <w:pPr>
@@ -11874,7 +11844,7 @@
         <w:jc w:val="both"/>
       </w:pPr>
       <w:r>
-        <w:t>To be honest, I’ll argue that the game engine is sufficiently well designed, albeit having some places that leaves more to be desired. I will be explaining how the engine achieved this with the SOLID and some other principles.</w:t>
+        <w:t>To be honest, I’ll argue that the game engine is sufficiently well designed and is pretty good, albeit having some places that leaves more to be desired. I will be explaining how the engine achieved this with the SOLID and some other principles to justify why I/we have a good opinion of the game engine.</w:t>
       </w:r>
     </w:p>
     <w:p>
@@ -11920,8 +11890,13 @@
       </w:r>
       <w:proofErr w:type="spellEnd"/>
       <w:r>
-        <w:t xml:space="preserve"> it has within the game, after possibly doing some map related mechanics. Then each location will do their job, telling the items at the location to tick as well as the Ground. The point here is that each thing here is separated into its own class. The location and the ground tiles are its own class, the map are its own class and it makes the code neater and easier to maintain.</w:t>
-      </w:r>
+        <w:t xml:space="preserve"> it has within the game, after possibly doing some map related mechanics. Then each location will do their job, telling the items at the location to tick as well as the Ground. The point here is that each thing here is separated into its own class. The location and the ground tiles are its own class, the map are its own class and it makes the code neater and easier to maintain. Due to this, the game engine is easy to use, so this is one of the point that makes the game engine good.</w:t>
+      </w:r>
+    </w:p>
+    <w:p>
+      <w:pPr>
+        <w:jc w:val="both"/>
+      </w:pPr>
     </w:p>
     <w:p>
       <w:pPr>
@@ -11939,11 +11914,11 @@
         <w:jc w:val="both"/>
       </w:pPr>
       <w:r>
-        <w:t xml:space="preserve">This is very self-explanatory. A game engine’s purpose is to provide a base for others to use in creating a game, so it must be easily extended. The engine has done just that, allowing the engine to be extended but closed for modifications (modifications might be needed there and there though, will explain in a bit). To further explain this, the engine provides base classes of Actor, Item and Ground. For us to make our own game, we can just easily extend Actor to add </w:t>
+        <w:t xml:space="preserve">This is very self-explanatory. A game engine’s purpose is to provide a base for others to use in creating a game, so it must be easily extended. The engine has done just that, allowing the engine to be extended but closed for modifications (modifications might be needed there and there though, will explain in a bit). To further explain this, the engine provides base classes of Actor, Item and Ground. For us to make our own game, we can just easily extend Actor to add a player, extend Actor to add custom NPC into the game, for instance Dinosaur in the assignment's Jurassic Park game. Extending Ground allows us to create our own tree, bushes, etc. Extending item allows us to have custom items that are usable, and can be picked up and </w:t>
       </w:r>
       <w:r>
         <w:lastRenderedPageBreak/>
-        <w:t xml:space="preserve">a player, extend Actor to add custom NPC into the game, for instance Dinosaur in the assignment's Jurassic Park game. Extending Ground allows us to create our own tree, bushes, etc. Extending item allows us to have custom items that are usable, and can be picked up and dropped, and will still work with the existing engine classes (Will be further explored in </w:t>
+        <w:t xml:space="preserve">dropped, and will still work with the existing engine classes (Will be further explored in </w:t>
       </w:r>
       <w:proofErr w:type="spellStart"/>
       <w:r>
@@ -11959,8 +11934,21 @@
         <w:jc w:val="both"/>
       </w:pPr>
       <w:r>
-        <w:t>However there is some modifications that were needed in Assignment 3, to implement the rain. Since we needed a way to make it have a chance to rain every 10 turns, we had to modify the run() loop, which meant we had to extend and undo whatever was done in the super class, and copy over the code for modifications. This is the part it needs some improvement but we will not be going over it.</w:t>
-      </w:r>
+        <w:t>However there is some modifications that were needed in Assignment 3, to implement the rain. Since we needed a way to make it have a chance to rain every 10 turns, we had to modify the run() loop, which meant we had to extend and undo whatever was done in the super class, and copy over the code for modifications. This is the part it needs some improvement but we will not be going over it. However, there are other ways to implement this so this is not really a con of the engine.</w:t>
+      </w:r>
+    </w:p>
+    <w:p>
+      <w:pPr>
+        <w:jc w:val="both"/>
+      </w:pPr>
+      <w:r>
+        <w:t>In conclusion for this, since it follows this principle, it allows us to easily use the engine to create our game by just extending engine classes, giving us a good opinion on the engine.</w:t>
+      </w:r>
+    </w:p>
+    <w:p>
+      <w:pPr>
+        <w:jc w:val="both"/>
+      </w:pPr>
     </w:p>
     <w:p>
       <w:pPr>
@@ -12019,6 +12007,14 @@
     <w:p>
       <w:pPr>
         <w:jc w:val="both"/>
+      </w:pPr>
+      <w:r>
+        <w:t>Since the engine follows this principle, it allows us to just use the previous principles to easily add new classes to our game (new Actors, Items) without touching the engine at all, saving a lot of trouble, which makes life easier and thus why the engine is good.</w:t>
+      </w:r>
+    </w:p>
+    <w:p>
+      <w:pPr>
+        <w:jc w:val="both"/>
         <w:rPr>
           <w:u w:val="single"/>
         </w:rPr>
@@ -12041,6 +12037,14 @@
     <w:p>
       <w:pPr>
         <w:jc w:val="both"/>
+      </w:pPr>
+      <w:r>
+        <w:t>Due to this, every time I want to add a new weapon into the class, all I need to do is have a new class extend Item and implement Weapon and that’s it, simple to use, which makes us happy with the engine.</w:t>
+      </w:r>
+    </w:p>
+    <w:p>
+      <w:pPr>
+        <w:jc w:val="both"/>
         <w:rPr>
           <w:u w:val="single"/>
         </w:rPr>
@@ -12071,15 +12075,20 @@
     <w:p>
       <w:pPr>
         <w:jc w:val="both"/>
-        <w:rPr>
-          <w:u w:val="single"/>
-        </w:rPr>
-      </w:pPr>
-      <w:r>
-        <w:rPr>
-          <w:u w:val="single"/>
-        </w:rPr>
-        <w:t>M</w:t>
+      </w:pPr>
+    </w:p>
+    <w:p>
+      <w:pPr>
+        <w:jc w:val="both"/>
+        <w:rPr>
+          <w:u w:val="single"/>
+        </w:rPr>
+      </w:pPr>
+      <w:r>
+        <w:rPr>
+          <w:u w:val="single"/>
+        </w:rPr>
+        <w:t>Dependency Inversion Principle 2 / M</w:t>
       </w:r>
       <w:r>
         <w:rPr>
@@ -12109,11 +12118,7 @@
       </w:r>
       <w:proofErr w:type="spellEnd"/>
       <w:r>
-        <w:t xml:space="preserve"> inside its capability </w:t>
-      </w:r>
-      <w:r>
-        <w:lastRenderedPageBreak/>
-        <w:t xml:space="preserve">attribute, and we can just check which </w:t>
+        <w:t xml:space="preserve"> inside its capability attribute, and we can just check which </w:t>
       </w:r>
       <w:proofErr w:type="spellStart"/>
       <w:r>
@@ -12121,8 +12126,29 @@
       </w:r>
       <w:proofErr w:type="spellEnd"/>
       <w:r>
-        <w:t xml:space="preserve"> it has to execute respective behaviour. All they needed to do was just depend on an enumeration class, instead of two Dinosaur classes. This helps to reduce dependency and reduce the chance of errors.</w:t>
-      </w:r>
+        <w:t xml:space="preserve"> it has to execute respective behaviour. All they needed to do was just depend on an enumeration class, instead of two Dinosaur classes. This helps to reduce dependency and reduce the chance of errors. </w:t>
+      </w:r>
+    </w:p>
+    <w:p>
+      <w:pPr>
+        <w:jc w:val="both"/>
+      </w:pPr>
+      <w:r>
+        <w:t xml:space="preserve">Due to the capability class, a lot of limitations of the engine is solved by this, which means we </w:t>
+      </w:r>
+      <w:proofErr w:type="gramStart"/>
+      <w:r>
+        <w:t>don’t</w:t>
+      </w:r>
+      <w:proofErr w:type="gramEnd"/>
+      <w:r>
+        <w:t xml:space="preserve"> need to modify the engine class, which is good.</w:t>
+      </w:r>
+    </w:p>
+    <w:p>
+      <w:pPr>
+        <w:jc w:val="both"/>
+      </w:pPr>
     </w:p>
     <w:p>
       <w:pPr>
@@ -13165,7 +13191,7 @@
 </file>
 
 <file path=customXml/itemProps1.xml><?xml version="1.0" encoding="utf-8"?>
-<ds:datastoreItem xmlns:ds="http://schemas.openxmlformats.org/officeDocument/2006/customXml" ds:itemID="{780C1692-CD71-42D6-8FA5-A60281312391}">
+<ds:datastoreItem xmlns:ds="http://schemas.openxmlformats.org/officeDocument/2006/customXml" ds:itemID="{E8FAE8CF-ABC9-4832-82C6-948F4189FD4E}">
   <ds:schemaRefs>
     <ds:schemaRef ds:uri="http://schemas.openxmlformats.org/officeDocument/2006/bibliography"/>
   </ds:schemaRefs>

</xml_diff>

<commit_message>
Edited design rationale for QuitGameAction
</commit_message>
<xml_diff>
--- a/docs/Design_Rationale.docx
+++ b/docs/Design_Rationale.docx
@@ -11480,6 +11480,215 @@
         <w:jc w:val="both"/>
         <w:rPr>
           <w:b/>
+          <w:bCs/>
+          <w:u w:val="single"/>
+        </w:rPr>
+      </w:pPr>
+      <w:r>
+        <w:rPr>
+          <w:b/>
+          <w:bCs/>
+          <w:u w:val="single"/>
+        </w:rPr>
+        <w:t>QuitGameAction extends Action</w:t>
+      </w:r>
+    </w:p>
+    <w:p>
+      <w:pPr>
+        <w:spacing w:before="240" w:after="240" w:line="240" w:lineRule="auto"/>
+        <w:jc w:val="both"/>
+        <w:rPr>
+          <w:rFonts w:eastAsia="Times New Roman"/>
+          <w:color w:val="000000"/>
+          <w:sz w:val="24"/>
+          <w:szCs w:val="24"/>
+        </w:rPr>
+      </w:pPr>
+      <w:r>
+        <w:rPr>
+          <w:rFonts w:eastAsia="Times New Roman"/>
+          <w:color w:val="000000"/>
+          <w:sz w:val="24"/>
+          <w:szCs w:val="24"/>
+        </w:rPr>
+        <w:t xml:space="preserve">This Action allows a Dinosaur to attack a target and heal in the process. Instead of extending from Action, we should extend from </w:t>
+      </w:r>
+      <w:proofErr w:type="spellStart"/>
+      <w:r>
+        <w:rPr>
+          <w:rFonts w:eastAsia="Times New Roman"/>
+          <w:color w:val="000000"/>
+          <w:sz w:val="24"/>
+          <w:szCs w:val="24"/>
+        </w:rPr>
+        <w:t>AttackAction</w:t>
+      </w:r>
+      <w:proofErr w:type="spellEnd"/>
+      <w:r>
+        <w:rPr>
+          <w:rFonts w:eastAsia="Times New Roman"/>
+          <w:color w:val="000000"/>
+          <w:sz w:val="24"/>
+          <w:szCs w:val="24"/>
+        </w:rPr>
+        <w:t xml:space="preserve"> instead. This is because </w:t>
+      </w:r>
+      <w:proofErr w:type="spellStart"/>
+      <w:r>
+        <w:rPr>
+          <w:rFonts w:eastAsia="Times New Roman"/>
+          <w:color w:val="000000"/>
+          <w:sz w:val="24"/>
+          <w:szCs w:val="24"/>
+        </w:rPr>
+        <w:t>EatPreyAction</w:t>
+      </w:r>
+      <w:proofErr w:type="spellEnd"/>
+      <w:r>
+        <w:rPr>
+          <w:rFonts w:eastAsia="Times New Roman"/>
+          <w:color w:val="000000"/>
+          <w:sz w:val="24"/>
+          <w:szCs w:val="24"/>
+        </w:rPr>
+        <w:t xml:space="preserve"> partly does the same thing as </w:t>
+      </w:r>
+      <w:proofErr w:type="spellStart"/>
+      <w:r>
+        <w:rPr>
+          <w:rFonts w:eastAsia="Times New Roman"/>
+          <w:color w:val="000000"/>
+          <w:sz w:val="24"/>
+          <w:szCs w:val="24"/>
+        </w:rPr>
+        <w:t>AttackAction</w:t>
+      </w:r>
+      <w:proofErr w:type="spellEnd"/>
+      <w:r>
+        <w:rPr>
+          <w:rFonts w:eastAsia="Times New Roman"/>
+          <w:color w:val="000000"/>
+          <w:sz w:val="24"/>
+          <w:szCs w:val="24"/>
+        </w:rPr>
+        <w:t xml:space="preserve">, which is to attempt to hurt its target. This is a chance to prevent repetitive code, so we will call its super to attack the target first before healing the attacker. This achieves OCP since we are only adding new features to </w:t>
+      </w:r>
+      <w:proofErr w:type="spellStart"/>
+      <w:r>
+        <w:rPr>
+          <w:rFonts w:eastAsia="Times New Roman"/>
+          <w:color w:val="000000"/>
+          <w:sz w:val="24"/>
+          <w:szCs w:val="24"/>
+        </w:rPr>
+        <w:t>EatPreyAction</w:t>
+      </w:r>
+      <w:proofErr w:type="spellEnd"/>
+      <w:r>
+        <w:rPr>
+          <w:rFonts w:eastAsia="Times New Roman"/>
+          <w:color w:val="000000"/>
+          <w:sz w:val="24"/>
+          <w:szCs w:val="24"/>
+        </w:rPr>
+        <w:t xml:space="preserve"> instead of writing the same code as </w:t>
+      </w:r>
+      <w:proofErr w:type="spellStart"/>
+      <w:r>
+        <w:rPr>
+          <w:rFonts w:eastAsia="Times New Roman"/>
+          <w:color w:val="000000"/>
+          <w:sz w:val="24"/>
+          <w:szCs w:val="24"/>
+        </w:rPr>
+        <w:t>AttackAction</w:t>
+      </w:r>
+      <w:proofErr w:type="spellEnd"/>
+      <w:r>
+        <w:rPr>
+          <w:rFonts w:eastAsia="Times New Roman"/>
+          <w:color w:val="000000"/>
+          <w:sz w:val="24"/>
+          <w:szCs w:val="24"/>
+        </w:rPr>
+        <w:t xml:space="preserve"> in the first half of </w:t>
+      </w:r>
+      <w:proofErr w:type="spellStart"/>
+      <w:r>
+        <w:rPr>
+          <w:rFonts w:eastAsia="Times New Roman"/>
+          <w:color w:val="000000"/>
+          <w:sz w:val="24"/>
+          <w:szCs w:val="24"/>
+        </w:rPr>
+        <w:t>EatPreyAction</w:t>
+      </w:r>
+      <w:proofErr w:type="spellEnd"/>
+      <w:r>
+        <w:rPr>
+          <w:rFonts w:eastAsia="Times New Roman"/>
+          <w:color w:val="000000"/>
+          <w:sz w:val="24"/>
+          <w:szCs w:val="24"/>
+        </w:rPr>
+        <w:t>.</w:t>
+      </w:r>
+    </w:p>
+    <w:p>
+      <w:pPr>
+        <w:jc w:val="both"/>
+        <w:rPr>
+          <w:b/>
+          <w:bCs/>
+          <w:u w:val="single"/>
+        </w:rPr>
+      </w:pPr>
+    </w:p>
+    <w:p>
+      <w:pPr>
+        <w:jc w:val="both"/>
+      </w:pPr>
+    </w:p>
+    <w:p>
+      <w:pPr>
+        <w:jc w:val="both"/>
+        <w:rPr>
+          <w:b/>
+          <w:bCs/>
+          <w:u w:val="single"/>
+        </w:rPr>
+      </w:pPr>
+    </w:p>
+    <w:p>
+      <w:pPr>
+        <w:jc w:val="both"/>
+      </w:pPr>
+    </w:p>
+    <w:p>
+      <w:pPr>
+        <w:jc w:val="both"/>
+      </w:pPr>
+    </w:p>
+    <w:p>
+      <w:pPr>
+        <w:jc w:val="both"/>
+      </w:pPr>
+    </w:p>
+    <w:p>
+      <w:pPr>
+        <w:jc w:val="both"/>
+      </w:pPr>
+    </w:p>
+    <w:p>
+      <w:pPr>
+        <w:jc w:val="both"/>
+      </w:pPr>
+    </w:p>
+    <w:p>
+      <w:pPr>
+        <w:jc w:val="both"/>
+        <w:rPr>
+          <w:b/>
           <w:u w:val="single"/>
         </w:rPr>
       </w:pPr>
@@ -11523,7 +11732,11 @@
         <w:jc w:val="both"/>
       </w:pPr>
       <w:r>
-        <w:t xml:space="preserve">The engine is designed with Single Responsibility Principle in mind, so that anyone that wants to use the engine can follow this principle easier. It also helps us achieve many other principles like reduce dependencies and don’t repeat yourself. To further elaborate this, the engine has separated responsibilities, like the World class which will generally process every actor’s turn, and then ticks the </w:t>
+        <w:t xml:space="preserve">The engine is designed with Single Responsibility Principle in mind, so that anyone that wants to use the engine can follow this principle easier. It also helps us achieve many other principles </w:t>
+      </w:r>
+      <w:r>
+        <w:lastRenderedPageBreak/>
+        <w:t xml:space="preserve">like reduce dependencies and don’t repeat yourself. To further elaborate this, the engine has separated responsibilities, like the World class which will generally process every actor’s turn, and then ticks the </w:t>
       </w:r>
       <w:proofErr w:type="spellStart"/>
       <w:r>
@@ -11571,131 +11784,128 @@
         <w:jc w:val="both"/>
       </w:pPr>
       <w:r>
-        <w:t xml:space="preserve">This is very self-explanatory. A game engine’s purpose is to provide a base for others to use in creating a game, so it must be easily extended. The engine has done just that, allowing the engine to be extended but closed for modifications (modifications might be needed there and there though, will explain in a bit). To further explain this, the engine provides base classes of Actor, Item and Ground. For us to make our own game, we can just easily extend Actor to add a player, extend Actor to add custom NPC into the game, for instance Dinosaur in the assignment's Jurassic Park game. Extending Ground allows us to create our own tree, bushes, </w:t>
-      </w:r>
+        <w:t xml:space="preserve">This is very self-explanatory. A game engine’s purpose is to provide a base for others to use in creating a game, so it must be easily extended. The engine has done just that, allowing the engine to be extended but closed for modifications (modifications might be needed there and there though, will explain in a bit). To further explain this, the engine provides base classes of Actor, Item and Ground. For us to make our own game, we can just easily extend Actor to add a player, extend Actor to add custom NPC into the game, for instance Dinosaur in the assignment's Jurassic Park game. Extending Ground allows us to create our own tree, bushes, etc. Extending item allows us to have custom items that are usable, and can be picked up and dropped, and will still work with the existing engine classes (Will be further explored in </w:t>
+      </w:r>
+      <w:proofErr w:type="spellStart"/>
+      <w:r>
+        <w:t>Liskov</w:t>
+      </w:r>
+      <w:proofErr w:type="spellEnd"/>
+      <w:r>
+        <w:t xml:space="preserve"> Substitution Principle). The engine made it so much easier to just add a new Item and so on, and when I need to add a new function, I can easily do so, without modifying the engine. This easily helps us reduce repeated codes and achieve Don’t Repeat Yourself.</w:t>
+      </w:r>
+    </w:p>
+    <w:p>
+      <w:pPr>
+        <w:jc w:val="both"/>
+      </w:pPr>
+      <w:r>
+        <w:t>However there is some modifications that were needed in Assignment 3, to implement the rain. Since we needed a way to make it have a chance to rain every 10 turns, we had to modify the run() loop, which meant we had to extend and undo whatever was done in the super class, and copy over the code for modifications. This is the part it needs some improvement but we will not be going over it. However, there are other ways to implement this so this is not really a con of the engine.</w:t>
+      </w:r>
+    </w:p>
+    <w:p>
+      <w:pPr>
+        <w:jc w:val="both"/>
+      </w:pPr>
+      <w:r>
+        <w:t>In conclusion for this, since it follows this principle, it allows us to easily use the engine to create our game by just extending engine classes, giving us a good opinion on the engine.</w:t>
+      </w:r>
+    </w:p>
+    <w:p>
+      <w:pPr>
+        <w:jc w:val="both"/>
+      </w:pPr>
+    </w:p>
+    <w:p>
+      <w:pPr>
+        <w:jc w:val="both"/>
+        <w:rPr>
+          <w:u w:val="single"/>
+        </w:rPr>
+      </w:pPr>
+      <w:proofErr w:type="spellStart"/>
+      <w:r>
+        <w:rPr>
+          <w:u w:val="single"/>
+        </w:rPr>
+        <w:t>Liskov</w:t>
+      </w:r>
+      <w:proofErr w:type="spellEnd"/>
+      <w:r>
+        <w:rPr>
+          <w:u w:val="single"/>
+        </w:rPr>
+        <w:t xml:space="preserve"> Substitution Principle</w:t>
+      </w:r>
+    </w:p>
+    <w:p>
+      <w:pPr>
+        <w:jc w:val="both"/>
+      </w:pPr>
+      <w:r>
+        <w:t xml:space="preserve">Due to the way the engine is designed, it is very easy to achieve </w:t>
+      </w:r>
+      <w:proofErr w:type="spellStart"/>
+      <w:r>
+        <w:t>Liskov</w:t>
+      </w:r>
+      <w:proofErr w:type="spellEnd"/>
+      <w:r>
+        <w:t xml:space="preserve"> Substitution Principle. The engine’s World class for instance, processes all the Actor in the game, and will be expecting an Actor class to process. Since it follows Open/Closed Principle, if we needed to make a custom Actor, all we need to do is extend the Actor class and add our own function into it, and it will still be an Actor that is accepted by the World class. Same goes for Item, Ground, </w:t>
+      </w:r>
+      <w:proofErr w:type="spellStart"/>
+      <w:r>
+        <w:t>GameMap</w:t>
+      </w:r>
+      <w:proofErr w:type="spellEnd"/>
+      <w:r>
+        <w:t xml:space="preserve"> and Location. In the Jurassic Park game, in order to implement the Dinosaurs and the items, all I need is to extend the classes and it will still work, since they are still of the expected classes. This helps reduce dependencies since the World only depends on the overall Actor, Item, Ground, </w:t>
+      </w:r>
+      <w:proofErr w:type="spellStart"/>
+      <w:r>
+        <w:t>etc’s</w:t>
+      </w:r>
+      <w:proofErr w:type="spellEnd"/>
+      <w:r>
+        <w:t xml:space="preserve"> implementation.</w:t>
+      </w:r>
+    </w:p>
+    <w:p>
+      <w:pPr>
+        <w:jc w:val="both"/>
+      </w:pPr>
+      <w:r>
+        <w:t>Since the engine follows this principle, it allows us to just use the previous principles to easily add new classes to our game (new Actors, Items) without touching the engine at all, saving a lot of trouble, which makes life easier and thus why the engine is good.</w:t>
+      </w:r>
+    </w:p>
+    <w:p>
+      <w:pPr>
+        <w:jc w:val="both"/>
+        <w:rPr>
+          <w:u w:val="single"/>
+        </w:rPr>
+      </w:pPr>
+      <w:r>
+        <w:rPr>
+          <w:u w:val="single"/>
+        </w:rPr>
+        <w:t>Interface Segregation Principle</w:t>
+      </w:r>
+    </w:p>
+    <w:p>
+      <w:pPr>
+        <w:jc w:val="both"/>
+        <w:rPr>
+          <w:u w:val="single"/>
+        </w:rPr>
+      </w:pPr>
+    </w:p>
+    <w:p>
+      <w:pPr>
+        <w:jc w:val="both"/>
+      </w:pPr>
       <w:r>
         <w:lastRenderedPageBreak/>
-        <w:t xml:space="preserve">etc. Extending item allows us to have custom items that are usable, and can be picked up and dropped, and will still work with the existing engine classes (Will be further explored in </w:t>
-      </w:r>
-      <w:proofErr w:type="spellStart"/>
-      <w:r>
-        <w:t>Liskov</w:t>
-      </w:r>
-      <w:proofErr w:type="spellEnd"/>
-      <w:r>
-        <w:t xml:space="preserve"> Substitution Principle). The engine made it so much easier to just add a new Item and so on, and when I need to add a new function, I can easily do so, without modifying the engine. This easily helps us reduce repeated codes and achieve Don’t Repeat Yourself.</w:t>
-      </w:r>
-    </w:p>
-    <w:p>
-      <w:pPr>
-        <w:jc w:val="both"/>
-      </w:pPr>
-      <w:r>
-        <w:t>However there is some modifications that were needed in Assignment 3, to implement the rain. Since we needed a way to make it have a chance to rain every 10 turns, we had to modify the run() loop, which meant we had to extend and undo whatever was done in the super class, and copy over the code for modifications. This is the part it needs some improvement but we will not be going over it. However, there are other ways to implement this so this is not really a con of the engine.</w:t>
-      </w:r>
-    </w:p>
-    <w:p>
-      <w:pPr>
-        <w:jc w:val="both"/>
-      </w:pPr>
-      <w:r>
-        <w:t>In conclusion for this, since it follows this principle, it allows us to easily use the engine to create our game by just extending engine classes, giving us a good opinion on the engine.</w:t>
-      </w:r>
-    </w:p>
-    <w:p>
-      <w:pPr>
-        <w:jc w:val="both"/>
-      </w:pPr>
-    </w:p>
-    <w:p>
-      <w:pPr>
-        <w:jc w:val="both"/>
-        <w:rPr>
-          <w:u w:val="single"/>
-        </w:rPr>
-      </w:pPr>
-      <w:proofErr w:type="spellStart"/>
-      <w:r>
-        <w:rPr>
-          <w:u w:val="single"/>
-        </w:rPr>
-        <w:t>Liskov</w:t>
-      </w:r>
-      <w:proofErr w:type="spellEnd"/>
-      <w:r>
-        <w:rPr>
-          <w:u w:val="single"/>
-        </w:rPr>
-        <w:t xml:space="preserve"> Substitution Principle</w:t>
-      </w:r>
-    </w:p>
-    <w:p>
-      <w:pPr>
-        <w:jc w:val="both"/>
-      </w:pPr>
-      <w:r>
-        <w:t xml:space="preserve">Due to the way the engine is designed, it is very easy to achieve </w:t>
-      </w:r>
-      <w:proofErr w:type="spellStart"/>
-      <w:r>
-        <w:t>Liskov</w:t>
-      </w:r>
-      <w:proofErr w:type="spellEnd"/>
-      <w:r>
-        <w:t xml:space="preserve"> Substitution Principle. The engine’s World class for instance, processes all the Actor in the game, and will be expecting an Actor class to process. Since it follows Open/Closed Principle, if we needed to make a custom Actor, all we need to do is extend the Actor class and add our own function into it, and it will still be an Actor that is accepted by the World class. Same goes for Item, Ground, </w:t>
-      </w:r>
-      <w:proofErr w:type="spellStart"/>
-      <w:r>
-        <w:t>GameMap</w:t>
-      </w:r>
-      <w:proofErr w:type="spellEnd"/>
-      <w:r>
-        <w:t xml:space="preserve"> and Location. In the Jurassic Park game, in order to implement the Dinosaurs and the items, all I need is to extend the classes and it will still work, since they are still of the expected classes. This helps reduce dependencies since the World only depends on the overall Actor, Item, Ground, </w:t>
-      </w:r>
-      <w:proofErr w:type="spellStart"/>
-      <w:r>
-        <w:t>etc’s</w:t>
-      </w:r>
-      <w:proofErr w:type="spellEnd"/>
-      <w:r>
-        <w:t xml:space="preserve"> implementation.</w:t>
-      </w:r>
-    </w:p>
-    <w:p>
-      <w:pPr>
-        <w:jc w:val="both"/>
-      </w:pPr>
-      <w:r>
-        <w:t>Since the engine follows this principle, it allows us to just use the previous principles to easily add new classes to our game (new Actors, Items) without touching the engine at all, saving a lot of trouble, which makes life easier and thus why the engine is good.</w:t>
-      </w:r>
-    </w:p>
-    <w:p>
-      <w:pPr>
-        <w:jc w:val="both"/>
-        <w:rPr>
-          <w:u w:val="single"/>
-        </w:rPr>
-      </w:pPr>
-      <w:r>
-        <w:rPr>
-          <w:u w:val="single"/>
-        </w:rPr>
-        <w:t>Interface Segregation Principle</w:t>
-      </w:r>
-    </w:p>
-    <w:p>
-      <w:pPr>
-        <w:jc w:val="both"/>
-        <w:rPr>
-          <w:u w:val="single"/>
-        </w:rPr>
-      </w:pPr>
-    </w:p>
-    <w:p>
-      <w:pPr>
-        <w:jc w:val="both"/>
-      </w:pPr>
-      <w:r>
         <w:t>The engine also follows the Interface Segregation Principle. This is evident in the Capable, Weapon and Printable interface. Anything that needs to be displayed on the map needs to implement the Printable interface, while the ones that doesn’t will not need it, which follows the principle: We are not forced to implement and depend on methods we won’t use. Further elaboration would be weapon. In a game there will be items that are not weapons and items that can be used as a weapon. For items that are not weapons, it would not need to implement the Weapon interface, while to make an item into a weapon, it just need to implement the Weapon interface.</w:t>
       </w:r>
     </w:p>
@@ -11731,11 +11941,7 @@
         <w:jc w:val="both"/>
       </w:pPr>
       <w:r>
-        <w:t xml:space="preserve">The engine is designed with dependency inversion principle in mind. The high level modules all depend on an abstraction and so do the low level works. To elaborate, the World class depends on the abstract Actor class to process all the Actors we have. The low level modules are our own implementation of Actor which is done by extending it, which also depends on the abstraction. Due to this, the World doesn’t need to depend on our custom Actor, which reduces modifications needed when adding functionality, which helps us to reduce bugs when </w:t>
-      </w:r>
-      <w:r>
-        <w:lastRenderedPageBreak/>
-        <w:t>developing a game. This also means that the World doesn’t need to depend on our custom</w:t>
+        <w:t>The engine is designed with dependency inversion principle in mind. The high level modules all depend on an abstraction and so do the low level works. To elaborate, the World class depends on the abstract Actor class to process all the Actors we have. The low level modules are our own implementation of Actor which is done by extending it, which also depends on the abstraction. Due to this, the World doesn’t need to depend on our custom Actor, which reduces modifications needed when adding functionality, which helps us to reduce bugs when developing a game. This also means that the World doesn’t need to depend on our custom</w:t>
       </w:r>
       <w:r>
         <w:t xml:space="preserve"> </w:t>
@@ -12091,6 +12297,7 @@
     <w:lsdException w:name="HTML Sample" w:semiHidden="1" w:unhideWhenUsed="1"/>
     <w:lsdException w:name="HTML Typewriter" w:semiHidden="1" w:unhideWhenUsed="1"/>
     <w:lsdException w:name="HTML Variable" w:semiHidden="1" w:unhideWhenUsed="1"/>
+    <w:lsdException w:name="Normal Table" w:semiHidden="1" w:unhideWhenUsed="1"/>
     <w:lsdException w:name="annotation subject" w:semiHidden="1" w:unhideWhenUsed="1"/>
     <w:lsdException w:name="No List" w:semiHidden="1" w:unhideWhenUsed="1"/>
     <w:lsdException w:name="Outline List 1" w:semiHidden="1" w:unhideWhenUsed="1"/>
@@ -12133,8 +12340,11 @@
     <w:lsdException w:name="Table Contemporary" w:semiHidden="1" w:unhideWhenUsed="1"/>
     <w:lsdException w:name="Table Elegant" w:semiHidden="1" w:unhideWhenUsed="1"/>
     <w:lsdException w:name="Table Professional" w:semiHidden="1" w:unhideWhenUsed="1"/>
+    <w:lsdException w:name="Table Subtle 1" w:semiHidden="1" w:unhideWhenUsed="1"/>
     <w:lsdException w:name="Table Subtle 2" w:semiHidden="1" w:unhideWhenUsed="1"/>
     <w:lsdException w:name="Table Web 1" w:semiHidden="1" w:unhideWhenUsed="1"/>
+    <w:lsdException w:name="Table Web 2" w:semiHidden="1" w:unhideWhenUsed="1"/>
+    <w:lsdException w:name="Table Web 3" w:semiHidden="1" w:unhideWhenUsed="1"/>
     <w:lsdException w:name="Balloon Text" w:semiHidden="1" w:unhideWhenUsed="1"/>
     <w:lsdException w:name="Table Grid" w:uiPriority="39"/>
     <w:lsdException w:name="Table Theme" w:semiHidden="1" w:unhideWhenUsed="1"/>
@@ -12361,6 +12571,7 @@
   </w:latentStyles>
   <w:style w:type="paragraph" w:default="1" w:styleId="Normal">
     <w:name w:val="Normal"/>
+    <w:rsid w:val="00075B97"/>
   </w:style>
   <w:style w:type="paragraph" w:styleId="Heading1">
     <w:name w:val="heading 1"/>

</xml_diff>

<commit_message>
Edited design rationale for QuitGameAction, Application and Player
</commit_message>
<xml_diff>
--- a/docs/Design_Rationale.docx
+++ b/docs/Design_Rationale.docx
@@ -4599,7 +4599,25 @@
           <w:sz w:val="24"/>
           <w:szCs w:val="24"/>
         </w:rPr>
-        <w:t>This Action is only available to the Player if and only if they are beside a Dinosaur and has an Item that can heal that Dinosaur. Player gets this option from the Dinosaur’s getAllowableActions, which they will be able to see it if this Actions menuDescription is shown on the menu. This Action does a similar job as EatItemAction except that it removes the Item from Player’s inventory instead of from the map. Hence we have to keep them separate so as to not break SRP. Additionally, if the item Player fed is a Fruit, the Player gains 10 EcoPoints. Since only by feeding Fruit will this happen, we can use instanceof since this is unique to this one class.</w:t>
+        <w:t>This Action is only available to the Player if and only if they are beside a Dinosaur and has an Item that can heal that Dinosaur. Player gets this option from the Dinosaur’s getAllowableActions, which they will be able to see it if this Actions menuDescription is shown on the menu. This Action does a similar job as EatItemAction except that it removes the Item from Player’s inventory instead of from the map. Hence we have to keep them separate so as to not break SRP. Additionally, if the item Player fed is a Fruit, the Player gains 10 EcoPoints. Since only by feeding Fruit will this happen, we can use instance</w:t>
+      </w:r>
+      <w:r>
+        <w:rPr>
+          <w:rFonts w:eastAsia="Times New Roman"/>
+          <w:color w:val="000000"/>
+          <w:sz w:val="24"/>
+          <w:szCs w:val="24"/>
+        </w:rPr>
+        <w:t xml:space="preserve"> </w:t>
+      </w:r>
+      <w:r>
+        <w:rPr>
+          <w:rFonts w:eastAsia="Times New Roman"/>
+          <w:color w:val="000000"/>
+          <w:sz w:val="24"/>
+          <w:szCs w:val="24"/>
+        </w:rPr>
+        <w:t>of since this is unique to this one class.</w:t>
       </w:r>
     </w:p>
     <w:p>
@@ -10825,7 +10843,31 @@
           <w:bCs/>
           <w:u w:val="single"/>
         </w:rPr>
-        <w:t>abstract BreedBehaviour</w:t>
+        <w:t>A</w:t>
+      </w:r>
+      <w:r>
+        <w:rPr>
+          <w:b/>
+          <w:bCs/>
+          <w:u w:val="single"/>
+        </w:rPr>
+        <w:t xml:space="preserve">bstract </w:t>
+      </w:r>
+      <w:r>
+        <w:rPr>
+          <w:b/>
+          <w:bCs/>
+          <w:u w:val="single"/>
+        </w:rPr>
+        <w:t xml:space="preserve">Class </w:t>
+      </w:r>
+      <w:r>
+        <w:rPr>
+          <w:b/>
+          <w:bCs/>
+          <w:u w:val="single"/>
+        </w:rPr>
+        <w:t>BreedBehaviour</w:t>
       </w:r>
     </w:p>
     <w:p>
@@ -11449,78 +11491,260 @@
         </w:rPr>
       </w:pPr>
       <w:r>
+        <w:rPr>
+          <w:b/>
+          <w:bCs/>
+          <w:u w:val="single"/>
+        </w:rPr>
+        <w:t>Second Map</w:t>
+      </w:r>
+    </w:p>
+    <w:p>
+      <w:pPr>
+        <w:jc w:val="both"/>
+      </w:pPr>
+      <w:r>
+        <w:t>In order to connect maps with each other, we will add a method that does this in the JurassicParkGameMap. Additionally, we will design the second map and directly add it in Application to initialize both maps and allow the Player to traverse between both maps using the newly added method in JurassicGameMap.</w:t>
+      </w:r>
+    </w:p>
+    <w:p>
+      <w:pPr>
+        <w:jc w:val="both"/>
+      </w:pPr>
+    </w:p>
+    <w:p>
+      <w:pPr>
+        <w:jc w:val="both"/>
+        <w:rPr>
+          <w:b/>
+          <w:bCs/>
+          <w:u w:val="single"/>
+        </w:rPr>
+      </w:pPr>
+      <w:r>
+        <w:rPr>
+          <w:b/>
+          <w:bCs/>
+          <w:u w:val="single"/>
+        </w:rPr>
+        <w:t>QuitGameAction extends Action</w:t>
+      </w:r>
+    </w:p>
+    <w:p>
+      <w:pPr>
+        <w:rPr>
+          <w:rFonts w:eastAsia="Times New Roman"/>
+          <w:color w:val="000000"/>
+        </w:rPr>
+      </w:pPr>
+      <w:r>
+        <w:rPr>
+          <w:rFonts w:eastAsia="Times New Roman"/>
+          <w:color w:val="000000"/>
+        </w:rPr>
+        <w:t xml:space="preserve">This Action allows </w:t>
+      </w:r>
+      <w:r>
+        <w:rPr>
+          <w:rFonts w:eastAsia="Times New Roman"/>
+          <w:color w:val="000000"/>
+        </w:rPr>
+        <w:t>the player to quit the game when the option is used.</w:t>
+      </w:r>
+      <w:r>
+        <w:rPr>
+          <w:rFonts w:eastAsia="Times New Roman"/>
+          <w:color w:val="000000"/>
+        </w:rPr>
+        <w:t xml:space="preserve"> When selected a descriptive message is returned telling the player that they have quit the game</w:t>
+      </w:r>
+      <w:r>
+        <w:rPr>
+          <w:rFonts w:eastAsia="Times New Roman"/>
+          <w:color w:val="000000"/>
+        </w:rPr>
+        <w:t>. A menu prompting the player to play another game will be shown.</w:t>
+      </w:r>
+    </w:p>
+    <w:p>
+      <w:pPr>
+        <w:rPr>
+          <w:rFonts w:eastAsia="Times New Roman"/>
+          <w:b/>
+          <w:bCs/>
+          <w:color w:val="000000"/>
+          <w:u w:val="single"/>
+        </w:rPr>
+      </w:pPr>
+      <w:r>
+        <w:rPr>
+          <w:rFonts w:eastAsia="Times New Roman"/>
+          <w:color w:val="000000"/>
+        </w:rPr>
+        <w:br/>
+      </w:r>
+      <w:r>
+        <w:rPr>
+          <w:rFonts w:eastAsia="Times New Roman"/>
+          <w:b/>
+          <w:bCs/>
+          <w:color w:val="000000"/>
+          <w:u w:val="single"/>
+        </w:rPr>
+        <w:t xml:space="preserve">Changes to </w:t>
+      </w:r>
+      <w:r>
+        <w:rPr>
+          <w:rFonts w:eastAsia="Times New Roman"/>
+          <w:b/>
+          <w:bCs/>
+          <w:color w:val="000000"/>
+          <w:u w:val="single"/>
+        </w:rPr>
+        <w:t>Application class</w:t>
+      </w:r>
+    </w:p>
+    <w:p>
+      <w:r>
+        <w:t xml:space="preserve">A while loop has been implemented to </w:t>
+      </w:r>
+      <w:r>
+        <w:t>print out a selection menu for the player to choose the modes they wish to play, as long as the player hasn’t selected the quit option. The player selects a mode by inputting the number that corresponds with the choice they selected. If the sandbox option is chosen,</w:t>
+      </w:r>
+      <w:r>
+        <w:t xml:space="preserve"> modeBoolean will be set to False</w:t>
+      </w:r>
+      <w:r>
         <w:t xml:space="preserve"> </w:t>
       </w:r>
       <w:r>
-        <w:rPr>
-          <w:b/>
-          <w:bCs/>
-          <w:u w:val="single"/>
-        </w:rPr>
-        <w:t>Second Map</w:t>
-      </w:r>
-    </w:p>
-    <w:p>
-      <w:pPr>
-        <w:jc w:val="both"/>
-      </w:pPr>
-      <w:r>
-        <w:t>In order to connect maps with each other, we will add a method that does this in the JurassicParkGameMap. Additionally, we will design the second map and directly add it in Application to initialize both maps and allow the Player to traverse between both maps using the newly added method in JurassicGameMap.</w:t>
-      </w:r>
-    </w:p>
-    <w:p>
-      <w:pPr>
-        <w:jc w:val="both"/>
-      </w:pPr>
-    </w:p>
-    <w:p>
-      <w:pPr>
-        <w:jc w:val="both"/>
-      </w:pPr>
-    </w:p>
-    <w:p>
-      <w:pPr>
-        <w:jc w:val="both"/>
-      </w:pPr>
-    </w:p>
-    <w:p>
-      <w:pPr>
-        <w:jc w:val="both"/>
-        <w:rPr>
-          <w:b/>
-          <w:bCs/>
-          <w:u w:val="single"/>
-        </w:rPr>
-      </w:pPr>
-      <w:r>
-        <w:rPr>
-          <w:b/>
-          <w:bCs/>
-          <w:u w:val="single"/>
-        </w:rPr>
-        <w:t>QuitGameAction extends Action</w:t>
-      </w:r>
-    </w:p>
-    <w:p>
-      <w:pPr>
-        <w:spacing w:before="240" w:after="240" w:line="240" w:lineRule="auto"/>
-        <w:jc w:val="both"/>
-        <w:rPr>
-          <w:rFonts w:eastAsia="Times New Roman"/>
-          <w:color w:val="000000"/>
-          <w:sz w:val="24"/>
-          <w:szCs w:val="24"/>
-        </w:rPr>
-      </w:pPr>
-      <w:r>
-        <w:rPr>
-          <w:rFonts w:eastAsia="Times New Roman"/>
-          <w:color w:val="000000"/>
-          <w:sz w:val="24"/>
-          <w:szCs w:val="24"/>
-        </w:rPr>
-        <w:t>This Action allows a Dinosaur to attack a target and heal in the process. Instead of extending from Action, we should extend from AttackAction instead. This is because EatPreyAction partly does the same thing as AttackAction, which is to attempt to hurt its target. This is a chance to prevent repetitive code, so we will call its super to attack the target first before healing the attacker. This achieves OCP since we are only adding new features to EatPreyAction instead of writing the same code as AttackAction in the first half of EatPreyAction.</w:t>
-      </w:r>
+        <w:t xml:space="preserve">and </w:t>
+      </w:r>
+      <w:r>
+        <w:t xml:space="preserve">the game will run as normal like in assignment 2. If the challenge mode  is selected, </w:t>
+      </w:r>
+      <w:r>
+        <w:t xml:space="preserve">modeBoolean is set to True and </w:t>
+      </w:r>
+      <w:r>
+        <w:t>the player will have to input the EcoPoints</w:t>
+      </w:r>
+      <w:r>
+        <w:t xml:space="preserve"> goal</w:t>
+      </w:r>
+      <w:r>
+        <w:t xml:space="preserve"> </w:t>
+      </w:r>
+      <w:r>
+        <w:t xml:space="preserve">that </w:t>
+      </w:r>
+      <w:r>
+        <w:t>they think they can achieve in</w:t>
+      </w:r>
+      <w:r>
+        <w:t xml:space="preserve"> a also set number of turns in</w:t>
+      </w:r>
+      <w:r>
+        <w:t xml:space="preserve"> order to win the game.</w:t>
+      </w:r>
+      <w:r>
+        <w:t xml:space="preserve"> The player is able to quit the game directly from here, thus the game can be ended without terminating the process.</w:t>
+      </w:r>
+    </w:p>
+    <w:p>
+      <w:pPr>
+        <w:spacing w:before="240" w:after="240" w:line="240" w:lineRule="auto"/>
+        <w:jc w:val="both"/>
+        <w:rPr>
+          <w:rFonts w:eastAsia="Times New Roman"/>
+          <w:color w:val="000000"/>
+        </w:rPr>
+      </w:pPr>
+      <w:r>
+        <w:rPr>
+          <w:rFonts w:eastAsia="Times New Roman"/>
+          <w:b/>
+          <w:bCs/>
+          <w:color w:val="000000"/>
+          <w:u w:val="single"/>
+        </w:rPr>
+        <w:t>Changes to P</w:t>
+      </w:r>
+      <w:r>
+        <w:rPr>
+          <w:rFonts w:eastAsia="Times New Roman"/>
+          <w:b/>
+          <w:bCs/>
+          <w:color w:val="000000"/>
+          <w:u w:val="single"/>
+        </w:rPr>
+        <w:t>layer class</w:t>
+      </w:r>
+    </w:p>
+    <w:p>
+      <w:pPr>
+        <w:spacing w:before="240" w:after="240" w:line="240" w:lineRule="auto"/>
+        <w:jc w:val="both"/>
+        <w:rPr>
+          <w:rFonts w:eastAsia="Times New Roman"/>
+          <w:color w:val="000000"/>
+        </w:rPr>
+      </w:pPr>
+      <w:r>
+        <w:rPr>
+          <w:rFonts w:eastAsia="Times New Roman"/>
+          <w:color w:val="000000"/>
+        </w:rPr>
+        <w:t xml:space="preserve">New private attributes were added, int targetTurn, int targetPoint and boolean challengeMode.A challenge mode check is added into the method playTurn to check if the challenge set by the player has been achieved. This method checks if the timer is up before the player’s target turn is up, if so a message is printed to notify the player that time is up. This method also checks if the player EcoPoints have exceeded the set target EcoPoint goal. If it has been surpassed, a message is returned stating that the target has been achieved. The player wins the game at this point. If the goal has not been surpassed, the player loses the </w:t>
+      </w:r>
+      <w:r>
+        <w:rPr>
+          <w:rFonts w:eastAsia="Times New Roman"/>
+          <w:color w:val="000000"/>
+        </w:rPr>
+        <w:lastRenderedPageBreak/>
+        <w:t>game. QuitGameAction is called regardless of the outcome to end the current game session</w:t>
+      </w:r>
+      <w:r>
+        <w:rPr>
+          <w:rFonts w:eastAsia="Times New Roman"/>
+          <w:color w:val="000000"/>
+        </w:rPr>
+        <w:t xml:space="preserve"> and the player is then prompted to play another game.</w:t>
+      </w:r>
+    </w:p>
+    <w:p>
+      <w:pPr>
+        <w:spacing w:before="240" w:after="240" w:line="240" w:lineRule="auto"/>
+        <w:jc w:val="both"/>
+        <w:rPr>
+          <w:rFonts w:eastAsia="Times New Roman"/>
+          <w:color w:val="000000"/>
+        </w:rPr>
+      </w:pPr>
+    </w:p>
+    <w:p>
+      <w:pPr>
+        <w:spacing w:before="240" w:after="240" w:line="240" w:lineRule="auto"/>
+        <w:jc w:val="both"/>
+        <w:rPr>
+          <w:rFonts w:eastAsia="Times New Roman"/>
+          <w:b/>
+          <w:bCs/>
+          <w:color w:val="000000"/>
+          <w:u w:val="single"/>
+        </w:rPr>
+      </w:pPr>
+    </w:p>
+    <w:p>
+      <w:pPr>
+        <w:spacing w:before="240" w:after="240" w:line="240" w:lineRule="auto"/>
+        <w:jc w:val="both"/>
+        <w:rPr>
+          <w:rFonts w:eastAsia="Times New Roman"/>
+          <w:color w:val="000000"/>
+        </w:rPr>
+      </w:pPr>
     </w:p>
     <w:p>
       <w:pPr>
@@ -11575,50 +11799,47 @@
         <w:jc w:val="both"/>
       </w:pPr>
       <w:r>
-        <w:t xml:space="preserve">The engine is designed with Single Responsibility Principle in mind, so that anyone that wants to use the engine can follow this principle easier. It also helps us achieve many other principles like reduce dependencies and don’t repeat yourself. To further elaborate this, the engine has </w:t>
-      </w:r>
+        <w:t>The engine is designed with Single Responsibility Principle in mind, so that anyone that wants to use the engine can follow this principle easier. It also helps us achieve many other principles like reduce dependencies and don’t repeat yourself. To further elaborate this, the engine has separated responsibilities, like the World class which will generally process every actor’s turn, and then ticks the GameMaps. The GameMaps are responsible for holding all the Locations in a map. It will then tick all the Locaitons it has within the game, after possibly doing some map related mechanics. Then each location will do their job, telling the items at the location to tick as well as the Ground. The point here is that each thing here is separated into its own class. The location and the ground tiles are its own class, the map are its own class and it makes the code neater and easier to maintain. Due to this, the game engine is easy to use, so this is one of the point that makes the game engine good.</w:t>
+      </w:r>
+    </w:p>
+    <w:p>
+      <w:pPr>
+        <w:jc w:val="both"/>
+      </w:pPr>
+    </w:p>
+    <w:p>
+      <w:pPr>
+        <w:jc w:val="both"/>
+      </w:pPr>
+      <w:r>
+        <w:rPr>
+          <w:u w:val="single"/>
+        </w:rPr>
+        <w:t>Open/Closed Principle</w:t>
+      </w:r>
+    </w:p>
+    <w:p>
+      <w:pPr>
+        <w:jc w:val="both"/>
+      </w:pPr>
+      <w:r>
+        <w:t>This is very self-explanatory. A game engine’s purpose is to provide a base for others to use in creating a game, so it must be easily extended. The engine has done just that, allowing the engine to be extended but closed for modifications (modifications might be needed there and there though, will explain in a bit). To further explain this, the engine provides base classes of Actor, Item and Ground. For us to make our own game, we can just easily extend Actor to add a player, extend Actor to add custom NPC into the game, for instance Dinosaur in the assignment's Jurassic Park game. Extending Ground allows us to create our own tree, bushes, etc. Extending item allows us to have custom items that are usable, and can be picked up and dropped, and will still work with the existing engine classes (Will be further explored in Liskov Substitution Principle). The engine made it so much easier to just add a new Item and so on, and when I need to add a new function, I can easily do so, without modifying the engine. This easily helps us reduce repeated codes and achieve Don’t Repeat Yourself.</w:t>
+      </w:r>
+    </w:p>
+    <w:p>
+      <w:pPr>
+        <w:jc w:val="both"/>
+      </w:pPr>
+      <w:r>
+        <w:t>However there is some modifications that were needed in Assignment 3, to implement the rain. Since we needed a way to make it have a chance to rain every 10 turns, we had to modify the run() loop, which meant we had to extend and undo whatever was done in the super class, and copy over the code for modifications. This is the part it needs some improvement but we will not be going over it. However, there are other ways to implement this so this is not really a con of the engine.</w:t>
+      </w:r>
+    </w:p>
+    <w:p>
+      <w:pPr>
+        <w:jc w:val="both"/>
+      </w:pPr>
       <w:r>
         <w:lastRenderedPageBreak/>
-        <w:t>separated responsibilities, like the World class which will generally process every actor’s turn, and then ticks the GameMaps. The GameMaps are responsible for holding all the Locations in a map. It will then tick all the Locaitons it has within the game, after possibly doing some map related mechanics. Then each location will do their job, telling the items at the location to tick as well as the Ground. The point here is that each thing here is separated into its own class. The location and the ground tiles are its own class, the map are its own class and it makes the code neater and easier to maintain. Due to this, the game engine is easy to use, so this is one of the point that makes the game engine good.</w:t>
-      </w:r>
-    </w:p>
-    <w:p>
-      <w:pPr>
-        <w:jc w:val="both"/>
-      </w:pPr>
-    </w:p>
-    <w:p>
-      <w:pPr>
-        <w:jc w:val="both"/>
-      </w:pPr>
-      <w:r>
-        <w:rPr>
-          <w:u w:val="single"/>
-        </w:rPr>
-        <w:t>Open/Closed Principle</w:t>
-      </w:r>
-    </w:p>
-    <w:p>
-      <w:pPr>
-        <w:jc w:val="both"/>
-      </w:pPr>
-      <w:r>
-        <w:t>This is very self-explanatory. A game engine’s purpose is to provide a base for others to use in creating a game, so it must be easily extended. The engine has done just that, allowing the engine to be extended but closed for modifications (modifications might be needed there and there though, will explain in a bit). To further explain this, the engine provides base classes of Actor, Item and Ground. For us to make our own game, we can just easily extend Actor to add a player, extend Actor to add custom NPC into the game, for instance Dinosaur in the assignment's Jurassic Park game. Extending Ground allows us to create our own tree, bushes, etc. Extending item allows us to have custom items that are usable, and can be picked up and dropped, and will still work with the existing engine classes (Will be further explored in Liskov Substitution Principle). The engine made it so much easier to just add a new Item and so on, and when I need to add a new function, I can easily do so, without modifying the engine. This easily helps us reduce repeated codes and achieve Don’t Repeat Yourself.</w:t>
-      </w:r>
-    </w:p>
-    <w:p>
-      <w:pPr>
-        <w:jc w:val="both"/>
-      </w:pPr>
-      <w:r>
-        <w:t>However there is some modifications that were needed in Assignment 3, to implement the rain. Since we needed a way to make it have a chance to rain every 10 turns, we had to modify the run() loop, which meant we had to extend and undo whatever was done in the super class, and copy over the code for modifications. This is the part it needs some improvement but we will not be going over it. However, there are other ways to implement this so this is not really a con of the engine.</w:t>
-      </w:r>
-    </w:p>
-    <w:p>
-      <w:pPr>
-        <w:jc w:val="both"/>
-      </w:pPr>
-      <w:r>
         <w:t>In conclusion for this, since it follows this principle, it allows us to easily use the engine to create our game by just extending engine classes, giving us a good opinion on the engine.</w:t>
       </w:r>
     </w:p>
@@ -11684,79 +11905,79 @@
         <w:jc w:val="both"/>
       </w:pPr>
       <w:r>
-        <w:t xml:space="preserve">The engine also follows the Interface Segregation Principle. This is evident in the Capable, Weapon and Printable interface. Anything that needs to be displayed on the map needs to </w:t>
+        <w:t>The engine also follows the Interface Segregation Principle. This is evident in the Capable, Weapon and Printable interface. Anything that needs to be displayed on the map needs to implement the Printable interface, while the ones that doesn’t will not need it, which follows the principle: We are not forced to implement and depend on methods we won’t use. Further elaboration would be weapon. In a game there will be items that are not weapons and items that can be used as a weapon. For items that are not weapons, it would not need to implement the Weapon interface, while to make an item into a weapon, it just need to implement the Weapon interface.</w:t>
+      </w:r>
+    </w:p>
+    <w:p>
+      <w:pPr>
+        <w:jc w:val="both"/>
+      </w:pPr>
+      <w:r>
+        <w:t>Due to this, every time I want to add a new weapon into the class, all I need to do is have a new class extend Item and implement Weapon and that’s it, simple to use, which makes us happy with the engine.</w:t>
+      </w:r>
+    </w:p>
+    <w:p>
+      <w:pPr>
+        <w:jc w:val="both"/>
+      </w:pPr>
+    </w:p>
+    <w:p>
+      <w:pPr>
+        <w:jc w:val="both"/>
+        <w:rPr>
+          <w:u w:val="single"/>
+        </w:rPr>
+      </w:pPr>
+      <w:r>
+        <w:rPr>
+          <w:u w:val="single"/>
+        </w:rPr>
+        <w:t>Dependency Inversion Principle</w:t>
+      </w:r>
+    </w:p>
+    <w:p>
+      <w:pPr>
+        <w:jc w:val="both"/>
+      </w:pPr>
+      <w:r>
+        <w:t xml:space="preserve">The engine is designed with dependency inversion principle in mind. The high level modules all depend on an abstraction and so do the low level works. To elaborate, the World class depends on the abstract Actor class to process all the Actors we have. The low level modules are our own implementation of Actor which is done by extending it, which also depends on the abstraction. Due to this, the World doesn’t need to depend on our custom Actor, which reduces modifications needed when adding functionality, which helps us to reduce bugs when developing a game. This also means that the World doesn’t need to depend on our custom Actor class since all it needs is the Actor, which via Liskov Substitution Principle, also acts as an Actor. </w:t>
+      </w:r>
+    </w:p>
+    <w:p>
+      <w:pPr>
+        <w:jc w:val="both"/>
+      </w:pPr>
+    </w:p>
+    <w:p>
+      <w:pPr>
+        <w:jc w:val="both"/>
+        <w:rPr>
+          <w:u w:val="single"/>
+        </w:rPr>
+      </w:pPr>
+      <w:r>
+        <w:rPr>
+          <w:u w:val="single"/>
+        </w:rPr>
+        <w:t>Dependency Inversion Principle 2 / M</w:t>
+      </w:r>
+      <w:r>
+        <w:rPr>
+          <w:u w:val="single"/>
+        </w:rPr>
+        <w:t>iscellaneous</w:t>
+      </w:r>
+    </w:p>
+    <w:p>
+      <w:pPr>
+        <w:jc w:val="both"/>
+      </w:pPr>
+      <w:r>
+        <w:t xml:space="preserve">The engine helps a lot with reducing dependencies. The creator of the engine has achieved this via the use of another class: The Capability class. This class helps store all the enumerations a Ground or Actor can have, and makes it so much easier to check if an Actor or Ground can do something, instead of having to check if the object is an instance of a class. For example, for the Jurassic Park game, we can have enum of TEAM_HERBIVORE and TEAM_CARNIVORE. Each dinosaur will have its own respective enum inside its capability </w:t>
       </w:r>
       <w:r>
         <w:lastRenderedPageBreak/>
-        <w:t>implement the Printable interface, while the ones that doesn’t will not need it, which follows the principle: We are not forced to implement and depend on methods we won’t use. Further elaboration would be weapon. In a game there will be items that are not weapons and items that can be used as a weapon. For items that are not weapons, it would not need to implement the Weapon interface, while to make an item into a weapon, it just need to implement the Weapon interface.</w:t>
-      </w:r>
-    </w:p>
-    <w:p>
-      <w:pPr>
-        <w:jc w:val="both"/>
-      </w:pPr>
-      <w:r>
-        <w:t>Due to this, every time I want to add a new weapon into the class, all I need to do is have a new class extend Item and implement Weapon and that’s it, simple to use, which makes us happy with the engine.</w:t>
-      </w:r>
-    </w:p>
-    <w:p>
-      <w:pPr>
-        <w:jc w:val="both"/>
-      </w:pPr>
-    </w:p>
-    <w:p>
-      <w:pPr>
-        <w:jc w:val="both"/>
-        <w:rPr>
-          <w:u w:val="single"/>
-        </w:rPr>
-      </w:pPr>
-      <w:r>
-        <w:rPr>
-          <w:u w:val="single"/>
-        </w:rPr>
-        <w:t>Dependency Inversion Principle</w:t>
-      </w:r>
-    </w:p>
-    <w:p>
-      <w:pPr>
-        <w:jc w:val="both"/>
-      </w:pPr>
-      <w:r>
-        <w:t xml:space="preserve">The engine is designed with dependency inversion principle in mind. The high level modules all depend on an abstraction and so do the low level works. To elaborate, the World class depends on the abstract Actor class to process all the Actors we have. The low level modules are our own implementation of Actor which is done by extending it, which also depends on the abstraction. Due to this, the World doesn’t need to depend on our custom Actor, which reduces modifications needed when adding functionality, which helps us to reduce bugs when developing a game. This also means that the World doesn’t need to depend on our custom Actor class since all it needs is the Actor, which via Liskov Substitution Principle, also acts as an Actor. </w:t>
-      </w:r>
-    </w:p>
-    <w:p>
-      <w:pPr>
-        <w:jc w:val="both"/>
-      </w:pPr>
-    </w:p>
-    <w:p>
-      <w:pPr>
-        <w:jc w:val="both"/>
-        <w:rPr>
-          <w:u w:val="single"/>
-        </w:rPr>
-      </w:pPr>
-      <w:r>
-        <w:rPr>
-          <w:u w:val="single"/>
-        </w:rPr>
-        <w:t>Dependency Inversion Principle 2 / M</w:t>
-      </w:r>
-      <w:r>
-        <w:rPr>
-          <w:u w:val="single"/>
-        </w:rPr>
-        <w:t>iscellaneous</w:t>
-      </w:r>
-    </w:p>
-    <w:p>
-      <w:pPr>
-        <w:jc w:val="both"/>
-      </w:pPr>
-      <w:r>
-        <w:t xml:space="preserve">The engine helps a lot with reducing dependencies. The creator of the engine has achieved this via the use of another class: The Capability class. This class helps store all the enumerations a Ground or Actor can have, and makes it so much easier to check if an Actor or Ground can do something, instead of having to check if the object is an instance of a class. For example, for the Jurassic Park game, we can have enum of TEAM_HERBIVORE and TEAM_CARNIVORE. Each dinosaur will have its own respective enum inside its capability attribute, and we can just check which enum it has to execute respective behaviour. All they needed to do was just depend on an enumeration class, instead of two Dinosaur classes. This helps to reduce dependency and reduce the chance of errors. </w:t>
+        <w:t xml:space="preserve">attribute, and we can just check which enum it has to execute respective behaviour. All they needed to do was just depend on an enumeration class, instead of two Dinosaur classes. This helps to reduce dependency and reduce the chance of errors. </w:t>
       </w:r>
     </w:p>
     <w:p>

</xml_diff>